<commit_message>
Uso de Generics entre DAL e MusicaDAL / ArtistaDAL
</commit_message>
<xml_diff>
--- a/Notes.docx
+++ b/Notes.docx
@@ -5188,14 +5188,18 @@
         <w:jc w:val="left"/>
         <w:rPr>
           <w:rFonts w:hint="default" w:ascii="Cascadia Mono" w:hAnsi="Cascadia Mono" w:cs="Cascadia Mono"/>
-          <w:sz w:val="24"/>
-          <w:szCs w:val="24"/>
-          <w:lang w:val="pt-BR"/>
-        </w:rPr>
-      </w:pPr>
-      <w:r>
-        <w:rPr>
-          <w:rFonts w:hint="default" w:ascii="Cascadia Mono" w:hAnsi="Cascadia Mono" w:cs="Cascadia Mono"/>
+          <w:b/>
+          <w:bCs/>
+          <w:sz w:val="24"/>
+          <w:szCs w:val="24"/>
+          <w:lang w:val="pt-BR"/>
+        </w:rPr>
+      </w:pPr>
+      <w:r>
+        <w:rPr>
+          <w:rFonts w:hint="default" w:ascii="Cascadia Mono" w:hAnsi="Cascadia Mono" w:cs="Cascadia Mono"/>
+          <w:b/>
+          <w:bCs/>
           <w:sz w:val="24"/>
           <w:szCs w:val="24"/>
           <w:lang w:val="pt-BR"/>
@@ -5978,32 +5982,1393 @@
         </w:rPr>
         <w:t>E as devidas mudanças em Program e nas classes de menu.</w:t>
       </w:r>
+    </w:p>
+    <w:p>
+      <w:pPr>
+        <w:ind w:left="0" w:leftChars="0" w:firstLine="0" w:firstLineChars="0"/>
+        <w:jc w:val="left"/>
+        <w:rPr>
+          <w:rFonts w:hint="default" w:ascii="Cascadia Mono" w:hAnsi="Cascadia Mono" w:cs="Cascadia Mono"/>
+          <w:sz w:val="24"/>
+          <w:szCs w:val="24"/>
+          <w:lang w:val="pt-BR"/>
+        </w:rPr>
+      </w:pPr>
+      <w:r>
+        <w:rPr>
+          <w:rFonts w:hint="default" w:ascii="Cascadia Mono" w:hAnsi="Cascadia Mono" w:cs="Cascadia Mono"/>
+          <w:sz w:val="24"/>
+          <w:szCs w:val="24"/>
+          <w:lang w:val="pt-BR"/>
+        </w:rPr>
+        <w:t>Feito também a adição da tabela Musicas no BD, e criado também seu DAL, nota-se que os arquivos musicasDAL e artistasDAL são bem parecidos, permitindo nesse caso o uso do Generics, criando assim uma classe abstrata DAL&lt;T&gt; que com o uso de Generics determina a assinatura de seus métodos abstratos, para que sejam implementados nas classes ArtistaDAL e MusicaDAL</w:t>
+      </w:r>
+    </w:p>
+    <w:p>
+      <w:pPr>
+        <w:ind w:left="0" w:leftChars="0" w:firstLine="0" w:firstLineChars="0"/>
+        <w:jc w:val="left"/>
+        <w:rPr>
+          <w:rFonts w:hint="default" w:ascii="Cascadia Mono" w:hAnsi="Cascadia Mono" w:cs="Cascadia Mono"/>
+          <w:sz w:val="24"/>
+          <w:szCs w:val="24"/>
+          <w:lang w:val="pt-BR"/>
+        </w:rPr>
+      </w:pPr>
+    </w:p>
+    <w:p>
+      <w:pPr>
+        <w:ind w:left="0" w:leftChars="0" w:firstLine="0" w:firstLineChars="0"/>
+        <w:jc w:val="left"/>
+        <w:rPr>
+          <w:rFonts w:hint="default" w:ascii="Cascadia Mono" w:hAnsi="Cascadia Mono" w:cs="Cascadia Mono"/>
+          <w:sz w:val="24"/>
+          <w:szCs w:val="24"/>
+          <w:lang w:val="pt-BR"/>
+        </w:rPr>
+      </w:pPr>
+      <w:r>
+        <w:rPr>
+          <w:rFonts w:hint="default" w:ascii="Cascadia Mono" w:hAnsi="Cascadia Mono" w:cs="Cascadia Mono"/>
+          <w:sz w:val="24"/>
+          <w:szCs w:val="24"/>
+          <w:lang w:val="pt-BR"/>
+        </w:rPr>
+        <w:t>Banco-&gt; DAL.cs</w:t>
+      </w:r>
+    </w:p>
+    <w:p>
+      <w:pPr>
+        <w:spacing w:beforeLines="0" w:afterLines="0"/>
+        <w:jc w:val="left"/>
+        <w:rPr>
+          <w:rFonts w:hint="default" w:ascii="Cascadia Mono" w:hAnsi="Cascadia Mono" w:eastAsia="Cascadia Mono"/>
+          <w:color w:val="000000"/>
+          <w:sz w:val="19"/>
+          <w:szCs w:val="24"/>
+          <w:highlight w:val="white"/>
+        </w:rPr>
+      </w:pPr>
+      <w:r>
+        <w:rPr>
+          <w:rFonts w:hint="default" w:ascii="Cascadia Mono" w:hAnsi="Cascadia Mono" w:eastAsia="Cascadia Mono"/>
+          <w:color w:val="0000FF"/>
+          <w:sz w:val="19"/>
+          <w:szCs w:val="24"/>
+          <w:highlight w:val="white"/>
+        </w:rPr>
+        <w:t>internal</w:t>
+      </w:r>
+      <w:r>
+        <w:rPr>
+          <w:rFonts w:hint="default" w:ascii="Cascadia Mono" w:hAnsi="Cascadia Mono" w:eastAsia="Cascadia Mono"/>
+          <w:color w:val="000000"/>
+          <w:sz w:val="19"/>
+          <w:szCs w:val="24"/>
+          <w:highlight w:val="white"/>
+        </w:rPr>
+        <w:t xml:space="preserve"> </w:t>
+      </w:r>
+      <w:r>
+        <w:rPr>
+          <w:rFonts w:hint="default" w:ascii="Cascadia Mono" w:hAnsi="Cascadia Mono" w:eastAsia="Cascadia Mono"/>
+          <w:color w:val="0000FF"/>
+          <w:sz w:val="19"/>
+          <w:szCs w:val="24"/>
+          <w:highlight w:val="white"/>
+        </w:rPr>
+        <w:t>abstract</w:t>
+      </w:r>
+      <w:r>
+        <w:rPr>
+          <w:rFonts w:hint="default" w:ascii="Cascadia Mono" w:hAnsi="Cascadia Mono" w:eastAsia="Cascadia Mono"/>
+          <w:color w:val="000000"/>
+          <w:sz w:val="19"/>
+          <w:szCs w:val="24"/>
+          <w:highlight w:val="white"/>
+        </w:rPr>
+        <w:t xml:space="preserve"> </w:t>
+      </w:r>
+      <w:r>
+        <w:rPr>
+          <w:rFonts w:hint="default" w:ascii="Cascadia Mono" w:hAnsi="Cascadia Mono" w:eastAsia="Cascadia Mono"/>
+          <w:color w:val="0000FF"/>
+          <w:sz w:val="19"/>
+          <w:szCs w:val="24"/>
+          <w:highlight w:val="white"/>
+        </w:rPr>
+        <w:t>class</w:t>
+      </w:r>
+      <w:r>
+        <w:rPr>
+          <w:rFonts w:hint="default" w:ascii="Cascadia Mono" w:hAnsi="Cascadia Mono" w:eastAsia="Cascadia Mono"/>
+          <w:color w:val="000000"/>
+          <w:sz w:val="19"/>
+          <w:szCs w:val="24"/>
+          <w:highlight w:val="white"/>
+        </w:rPr>
+        <w:t xml:space="preserve"> </w:t>
+      </w:r>
+      <w:r>
+        <w:rPr>
+          <w:rFonts w:hint="default" w:ascii="Cascadia Mono" w:hAnsi="Cascadia Mono" w:eastAsia="Cascadia Mono"/>
+          <w:color w:val="2B91AF"/>
+          <w:sz w:val="19"/>
+          <w:szCs w:val="24"/>
+          <w:highlight w:val="white"/>
+        </w:rPr>
+        <w:t>DAL</w:t>
+      </w:r>
+      <w:r>
+        <w:rPr>
+          <w:rFonts w:hint="default" w:ascii="Cascadia Mono" w:hAnsi="Cascadia Mono" w:eastAsia="Cascadia Mono"/>
+          <w:color w:val="000000"/>
+          <w:sz w:val="19"/>
+          <w:szCs w:val="24"/>
+          <w:highlight w:val="white"/>
+        </w:rPr>
+        <w:t>&lt;</w:t>
+      </w:r>
+      <w:r>
+        <w:rPr>
+          <w:rFonts w:hint="default" w:ascii="Cascadia Mono" w:hAnsi="Cascadia Mono" w:eastAsia="Cascadia Mono"/>
+          <w:color w:val="2B91AF"/>
+          <w:sz w:val="19"/>
+          <w:szCs w:val="24"/>
+          <w:highlight w:val="white"/>
+        </w:rPr>
+        <w:t>T</w:t>
+      </w:r>
+      <w:r>
+        <w:rPr>
+          <w:rFonts w:hint="default" w:ascii="Cascadia Mono" w:hAnsi="Cascadia Mono" w:eastAsia="Cascadia Mono"/>
+          <w:color w:val="000000"/>
+          <w:sz w:val="19"/>
+          <w:szCs w:val="24"/>
+          <w:highlight w:val="white"/>
+        </w:rPr>
+        <w:t>&gt;</w:t>
+      </w:r>
+    </w:p>
+    <w:p>
+      <w:pPr>
+        <w:spacing w:beforeLines="0" w:afterLines="0"/>
+        <w:jc w:val="left"/>
+        <w:rPr>
+          <w:rFonts w:hint="default" w:ascii="Cascadia Mono" w:hAnsi="Cascadia Mono" w:eastAsia="Cascadia Mono"/>
+          <w:color w:val="000000"/>
+          <w:sz w:val="19"/>
+          <w:szCs w:val="24"/>
+          <w:highlight w:val="white"/>
+        </w:rPr>
+      </w:pPr>
+      <w:r>
+        <w:rPr>
+          <w:rFonts w:hint="default" w:ascii="Cascadia Mono" w:hAnsi="Cascadia Mono" w:eastAsia="Cascadia Mono"/>
+          <w:color w:val="000000"/>
+          <w:sz w:val="19"/>
+          <w:szCs w:val="24"/>
+          <w:highlight w:val="white"/>
+        </w:rPr>
+        <w:t>{</w:t>
+      </w:r>
+    </w:p>
+    <w:p>
+      <w:pPr>
+        <w:spacing w:beforeLines="0" w:afterLines="0"/>
+        <w:jc w:val="left"/>
+        <w:rPr>
+          <w:rFonts w:hint="default" w:ascii="Cascadia Mono" w:hAnsi="Cascadia Mono" w:eastAsia="Cascadia Mono"/>
+          <w:color w:val="000000"/>
+          <w:sz w:val="19"/>
+          <w:szCs w:val="24"/>
+          <w:highlight w:val="white"/>
+        </w:rPr>
+      </w:pPr>
+      <w:r>
+        <w:rPr>
+          <w:rFonts w:hint="default" w:ascii="Cascadia Mono" w:hAnsi="Cascadia Mono" w:eastAsia="Cascadia Mono"/>
+          <w:color w:val="000000"/>
+          <w:sz w:val="19"/>
+          <w:szCs w:val="24"/>
+          <w:highlight w:val="white"/>
+        </w:rPr>
+        <w:t xml:space="preserve">    </w:t>
+      </w:r>
+      <w:r>
+        <w:rPr>
+          <w:rFonts w:hint="default" w:ascii="Cascadia Mono" w:hAnsi="Cascadia Mono" w:eastAsia="Cascadia Mono"/>
+          <w:color w:val="0000FF"/>
+          <w:sz w:val="19"/>
+          <w:szCs w:val="24"/>
+          <w:highlight w:val="white"/>
+        </w:rPr>
+        <w:t>public</w:t>
+      </w:r>
+      <w:r>
+        <w:rPr>
+          <w:rFonts w:hint="default" w:ascii="Cascadia Mono" w:hAnsi="Cascadia Mono" w:eastAsia="Cascadia Mono"/>
+          <w:color w:val="000000"/>
+          <w:sz w:val="19"/>
+          <w:szCs w:val="24"/>
+          <w:highlight w:val="white"/>
+        </w:rPr>
+        <w:t xml:space="preserve"> </w:t>
+      </w:r>
+      <w:r>
+        <w:rPr>
+          <w:rFonts w:hint="default" w:ascii="Cascadia Mono" w:hAnsi="Cascadia Mono" w:eastAsia="Cascadia Mono"/>
+          <w:color w:val="0000FF"/>
+          <w:sz w:val="19"/>
+          <w:szCs w:val="24"/>
+          <w:highlight w:val="white"/>
+        </w:rPr>
+        <w:t>abstract</w:t>
+      </w:r>
+      <w:r>
+        <w:rPr>
+          <w:rFonts w:hint="default" w:ascii="Cascadia Mono" w:hAnsi="Cascadia Mono" w:eastAsia="Cascadia Mono"/>
+          <w:color w:val="000000"/>
+          <w:sz w:val="19"/>
+          <w:szCs w:val="24"/>
+          <w:highlight w:val="white"/>
+        </w:rPr>
+        <w:t xml:space="preserve"> </w:t>
+      </w:r>
+      <w:r>
+        <w:rPr>
+          <w:rFonts w:hint="default" w:ascii="Cascadia Mono" w:hAnsi="Cascadia Mono" w:eastAsia="Cascadia Mono"/>
+          <w:color w:val="2B91AF"/>
+          <w:sz w:val="19"/>
+          <w:szCs w:val="24"/>
+          <w:highlight w:val="white"/>
+        </w:rPr>
+        <w:t>IEnumerable</w:t>
+      </w:r>
+      <w:r>
+        <w:rPr>
+          <w:rFonts w:hint="default" w:ascii="Cascadia Mono" w:hAnsi="Cascadia Mono" w:eastAsia="Cascadia Mono"/>
+          <w:color w:val="000000"/>
+          <w:sz w:val="19"/>
+          <w:szCs w:val="24"/>
+          <w:highlight w:val="white"/>
+        </w:rPr>
+        <w:t>&lt;</w:t>
+      </w:r>
+      <w:r>
+        <w:rPr>
+          <w:rFonts w:hint="default" w:ascii="Cascadia Mono" w:hAnsi="Cascadia Mono" w:eastAsia="Cascadia Mono"/>
+          <w:color w:val="2B91AF"/>
+          <w:sz w:val="19"/>
+          <w:szCs w:val="24"/>
+          <w:highlight w:val="white"/>
+        </w:rPr>
+        <w:t>T</w:t>
+      </w:r>
+      <w:r>
+        <w:rPr>
+          <w:rFonts w:hint="default" w:ascii="Cascadia Mono" w:hAnsi="Cascadia Mono" w:eastAsia="Cascadia Mono"/>
+          <w:color w:val="000000"/>
+          <w:sz w:val="19"/>
+          <w:szCs w:val="24"/>
+          <w:highlight w:val="white"/>
+        </w:rPr>
+        <w:t>&gt; Listar();</w:t>
+      </w:r>
+    </w:p>
+    <w:p>
+      <w:pPr>
+        <w:spacing w:beforeLines="0" w:afterLines="0"/>
+        <w:jc w:val="left"/>
+        <w:rPr>
+          <w:rFonts w:hint="default" w:ascii="Cascadia Mono" w:hAnsi="Cascadia Mono" w:eastAsia="Cascadia Mono"/>
+          <w:color w:val="000000"/>
+          <w:sz w:val="19"/>
+          <w:szCs w:val="24"/>
+          <w:highlight w:val="white"/>
+        </w:rPr>
+      </w:pPr>
+      <w:r>
+        <w:rPr>
+          <w:rFonts w:hint="default" w:ascii="Cascadia Mono" w:hAnsi="Cascadia Mono" w:eastAsia="Cascadia Mono"/>
+          <w:color w:val="000000"/>
+          <w:sz w:val="19"/>
+          <w:szCs w:val="24"/>
+          <w:highlight w:val="white"/>
+        </w:rPr>
+        <w:t xml:space="preserve">    </w:t>
+      </w:r>
+      <w:r>
+        <w:rPr>
+          <w:rFonts w:hint="default" w:ascii="Cascadia Mono" w:hAnsi="Cascadia Mono" w:eastAsia="Cascadia Mono"/>
+          <w:color w:val="0000FF"/>
+          <w:sz w:val="19"/>
+          <w:szCs w:val="24"/>
+          <w:highlight w:val="white"/>
+        </w:rPr>
+        <w:t>public</w:t>
+      </w:r>
+      <w:r>
+        <w:rPr>
+          <w:rFonts w:hint="default" w:ascii="Cascadia Mono" w:hAnsi="Cascadia Mono" w:eastAsia="Cascadia Mono"/>
+          <w:color w:val="000000"/>
+          <w:sz w:val="19"/>
+          <w:szCs w:val="24"/>
+          <w:highlight w:val="white"/>
+        </w:rPr>
+        <w:t xml:space="preserve"> </w:t>
+      </w:r>
+      <w:r>
+        <w:rPr>
+          <w:rFonts w:hint="default" w:ascii="Cascadia Mono" w:hAnsi="Cascadia Mono" w:eastAsia="Cascadia Mono"/>
+          <w:color w:val="0000FF"/>
+          <w:sz w:val="19"/>
+          <w:szCs w:val="24"/>
+          <w:highlight w:val="white"/>
+        </w:rPr>
+        <w:t>abstract</w:t>
+      </w:r>
+      <w:r>
+        <w:rPr>
+          <w:rFonts w:hint="default" w:ascii="Cascadia Mono" w:hAnsi="Cascadia Mono" w:eastAsia="Cascadia Mono"/>
+          <w:color w:val="000000"/>
+          <w:sz w:val="19"/>
+          <w:szCs w:val="24"/>
+          <w:highlight w:val="white"/>
+        </w:rPr>
+        <w:t xml:space="preserve"> </w:t>
+      </w:r>
+      <w:r>
+        <w:rPr>
+          <w:rFonts w:hint="default" w:ascii="Cascadia Mono" w:hAnsi="Cascadia Mono" w:eastAsia="Cascadia Mono"/>
+          <w:color w:val="0000FF"/>
+          <w:sz w:val="19"/>
+          <w:szCs w:val="24"/>
+          <w:highlight w:val="white"/>
+        </w:rPr>
+        <w:t>void</w:t>
+      </w:r>
+      <w:r>
+        <w:rPr>
+          <w:rFonts w:hint="default" w:ascii="Cascadia Mono" w:hAnsi="Cascadia Mono" w:eastAsia="Cascadia Mono"/>
+          <w:color w:val="000000"/>
+          <w:sz w:val="19"/>
+          <w:szCs w:val="24"/>
+          <w:highlight w:val="white"/>
+        </w:rPr>
+        <w:t xml:space="preserve"> Adicionar(</w:t>
+      </w:r>
+      <w:r>
+        <w:rPr>
+          <w:rFonts w:hint="default" w:ascii="Cascadia Mono" w:hAnsi="Cascadia Mono" w:eastAsia="Cascadia Mono"/>
+          <w:color w:val="2B91AF"/>
+          <w:sz w:val="19"/>
+          <w:szCs w:val="24"/>
+          <w:highlight w:val="white"/>
+        </w:rPr>
+        <w:t>T</w:t>
+      </w:r>
+      <w:r>
+        <w:rPr>
+          <w:rFonts w:hint="default" w:ascii="Cascadia Mono" w:hAnsi="Cascadia Mono" w:eastAsia="Cascadia Mono"/>
+          <w:color w:val="000000"/>
+          <w:sz w:val="19"/>
+          <w:szCs w:val="24"/>
+          <w:highlight w:val="white"/>
+        </w:rPr>
+        <w:t xml:space="preserve"> objeto);</w:t>
+      </w:r>
+    </w:p>
+    <w:p>
+      <w:pPr>
+        <w:spacing w:beforeLines="0" w:afterLines="0"/>
+        <w:jc w:val="left"/>
+        <w:rPr>
+          <w:rFonts w:hint="default" w:ascii="Cascadia Mono" w:hAnsi="Cascadia Mono" w:eastAsia="Cascadia Mono"/>
+          <w:color w:val="000000"/>
+          <w:sz w:val="19"/>
+          <w:szCs w:val="24"/>
+          <w:highlight w:val="white"/>
+        </w:rPr>
+      </w:pPr>
+      <w:r>
+        <w:rPr>
+          <w:rFonts w:hint="default" w:ascii="Cascadia Mono" w:hAnsi="Cascadia Mono" w:eastAsia="Cascadia Mono"/>
+          <w:color w:val="000000"/>
+          <w:sz w:val="19"/>
+          <w:szCs w:val="24"/>
+          <w:highlight w:val="white"/>
+        </w:rPr>
+        <w:t xml:space="preserve">    </w:t>
+      </w:r>
+      <w:r>
+        <w:rPr>
+          <w:rFonts w:hint="default" w:ascii="Cascadia Mono" w:hAnsi="Cascadia Mono" w:eastAsia="Cascadia Mono"/>
+          <w:color w:val="0000FF"/>
+          <w:sz w:val="19"/>
+          <w:szCs w:val="24"/>
+          <w:highlight w:val="white"/>
+        </w:rPr>
+        <w:t>public</w:t>
+      </w:r>
+      <w:r>
+        <w:rPr>
+          <w:rFonts w:hint="default" w:ascii="Cascadia Mono" w:hAnsi="Cascadia Mono" w:eastAsia="Cascadia Mono"/>
+          <w:color w:val="000000"/>
+          <w:sz w:val="19"/>
+          <w:szCs w:val="24"/>
+          <w:highlight w:val="white"/>
+        </w:rPr>
+        <w:t xml:space="preserve"> </w:t>
+      </w:r>
+      <w:r>
+        <w:rPr>
+          <w:rFonts w:hint="default" w:ascii="Cascadia Mono" w:hAnsi="Cascadia Mono" w:eastAsia="Cascadia Mono"/>
+          <w:color w:val="0000FF"/>
+          <w:sz w:val="19"/>
+          <w:szCs w:val="24"/>
+          <w:highlight w:val="white"/>
+        </w:rPr>
+        <w:t>abstract</w:t>
+      </w:r>
+      <w:r>
+        <w:rPr>
+          <w:rFonts w:hint="default" w:ascii="Cascadia Mono" w:hAnsi="Cascadia Mono" w:eastAsia="Cascadia Mono"/>
+          <w:color w:val="000000"/>
+          <w:sz w:val="19"/>
+          <w:szCs w:val="24"/>
+          <w:highlight w:val="white"/>
+        </w:rPr>
+        <w:t xml:space="preserve"> </w:t>
+      </w:r>
+      <w:r>
+        <w:rPr>
+          <w:rFonts w:hint="default" w:ascii="Cascadia Mono" w:hAnsi="Cascadia Mono" w:eastAsia="Cascadia Mono"/>
+          <w:color w:val="0000FF"/>
+          <w:sz w:val="19"/>
+          <w:szCs w:val="24"/>
+          <w:highlight w:val="white"/>
+        </w:rPr>
+        <w:t>void</w:t>
+      </w:r>
+      <w:r>
+        <w:rPr>
+          <w:rFonts w:hint="default" w:ascii="Cascadia Mono" w:hAnsi="Cascadia Mono" w:eastAsia="Cascadia Mono"/>
+          <w:color w:val="000000"/>
+          <w:sz w:val="19"/>
+          <w:szCs w:val="24"/>
+          <w:highlight w:val="white"/>
+        </w:rPr>
+        <w:t xml:space="preserve"> Atualizar(</w:t>
+      </w:r>
+      <w:r>
+        <w:rPr>
+          <w:rFonts w:hint="default" w:ascii="Cascadia Mono" w:hAnsi="Cascadia Mono" w:eastAsia="Cascadia Mono"/>
+          <w:color w:val="2B91AF"/>
+          <w:sz w:val="19"/>
+          <w:szCs w:val="24"/>
+          <w:highlight w:val="white"/>
+        </w:rPr>
+        <w:t>T</w:t>
+      </w:r>
+      <w:r>
+        <w:rPr>
+          <w:rFonts w:hint="default" w:ascii="Cascadia Mono" w:hAnsi="Cascadia Mono" w:eastAsia="Cascadia Mono"/>
+          <w:color w:val="000000"/>
+          <w:sz w:val="19"/>
+          <w:szCs w:val="24"/>
+          <w:highlight w:val="white"/>
+        </w:rPr>
+        <w:t xml:space="preserve"> objeto);</w:t>
+      </w:r>
+    </w:p>
+    <w:p>
+      <w:pPr>
+        <w:spacing w:beforeLines="0" w:afterLines="0"/>
+        <w:jc w:val="left"/>
+        <w:rPr>
+          <w:rFonts w:hint="default" w:ascii="Cascadia Mono" w:hAnsi="Cascadia Mono" w:eastAsia="Cascadia Mono"/>
+          <w:color w:val="000000"/>
+          <w:sz w:val="19"/>
+          <w:szCs w:val="24"/>
+          <w:highlight w:val="white"/>
+        </w:rPr>
+      </w:pPr>
+      <w:r>
+        <w:rPr>
+          <w:rFonts w:hint="default" w:ascii="Cascadia Mono" w:hAnsi="Cascadia Mono" w:eastAsia="Cascadia Mono"/>
+          <w:color w:val="000000"/>
+          <w:sz w:val="19"/>
+          <w:szCs w:val="24"/>
+          <w:highlight w:val="white"/>
+        </w:rPr>
+        <w:t xml:space="preserve">    </w:t>
+      </w:r>
+      <w:r>
+        <w:rPr>
+          <w:rFonts w:hint="default" w:ascii="Cascadia Mono" w:hAnsi="Cascadia Mono" w:eastAsia="Cascadia Mono"/>
+          <w:color w:val="0000FF"/>
+          <w:sz w:val="19"/>
+          <w:szCs w:val="24"/>
+          <w:highlight w:val="white"/>
+        </w:rPr>
+        <w:t>public</w:t>
+      </w:r>
+      <w:r>
+        <w:rPr>
+          <w:rFonts w:hint="default" w:ascii="Cascadia Mono" w:hAnsi="Cascadia Mono" w:eastAsia="Cascadia Mono"/>
+          <w:color w:val="000000"/>
+          <w:sz w:val="19"/>
+          <w:szCs w:val="24"/>
+          <w:highlight w:val="white"/>
+        </w:rPr>
+        <w:t xml:space="preserve"> </w:t>
+      </w:r>
+      <w:r>
+        <w:rPr>
+          <w:rFonts w:hint="default" w:ascii="Cascadia Mono" w:hAnsi="Cascadia Mono" w:eastAsia="Cascadia Mono"/>
+          <w:color w:val="0000FF"/>
+          <w:sz w:val="19"/>
+          <w:szCs w:val="24"/>
+          <w:highlight w:val="white"/>
+        </w:rPr>
+        <w:t>abstract</w:t>
+      </w:r>
+      <w:r>
+        <w:rPr>
+          <w:rFonts w:hint="default" w:ascii="Cascadia Mono" w:hAnsi="Cascadia Mono" w:eastAsia="Cascadia Mono"/>
+          <w:color w:val="000000"/>
+          <w:sz w:val="19"/>
+          <w:szCs w:val="24"/>
+          <w:highlight w:val="white"/>
+        </w:rPr>
+        <w:t xml:space="preserve"> </w:t>
+      </w:r>
+      <w:r>
+        <w:rPr>
+          <w:rFonts w:hint="default" w:ascii="Cascadia Mono" w:hAnsi="Cascadia Mono" w:eastAsia="Cascadia Mono"/>
+          <w:color w:val="0000FF"/>
+          <w:sz w:val="19"/>
+          <w:szCs w:val="24"/>
+          <w:highlight w:val="white"/>
+        </w:rPr>
+        <w:t>void</w:t>
+      </w:r>
+      <w:r>
+        <w:rPr>
+          <w:rFonts w:hint="default" w:ascii="Cascadia Mono" w:hAnsi="Cascadia Mono" w:eastAsia="Cascadia Mono"/>
+          <w:color w:val="000000"/>
+          <w:sz w:val="19"/>
+          <w:szCs w:val="24"/>
+          <w:highlight w:val="white"/>
+        </w:rPr>
+        <w:t xml:space="preserve"> Deletar(</w:t>
+      </w:r>
+      <w:r>
+        <w:rPr>
+          <w:rFonts w:hint="default" w:ascii="Cascadia Mono" w:hAnsi="Cascadia Mono" w:eastAsia="Cascadia Mono"/>
+          <w:color w:val="2B91AF"/>
+          <w:sz w:val="19"/>
+          <w:szCs w:val="24"/>
+          <w:highlight w:val="white"/>
+        </w:rPr>
+        <w:t>T</w:t>
+      </w:r>
+      <w:r>
+        <w:rPr>
+          <w:rFonts w:hint="default" w:ascii="Cascadia Mono" w:hAnsi="Cascadia Mono" w:eastAsia="Cascadia Mono"/>
+          <w:color w:val="000000"/>
+          <w:sz w:val="19"/>
+          <w:szCs w:val="24"/>
+          <w:highlight w:val="white"/>
+        </w:rPr>
+        <w:t xml:space="preserve"> objeto);</w:t>
+      </w:r>
+    </w:p>
+    <w:p>
+      <w:pPr>
+        <w:ind w:left="0" w:leftChars="0" w:firstLine="0" w:firstLineChars="0"/>
+        <w:jc w:val="left"/>
+        <w:rPr>
+          <w:rFonts w:hint="default" w:ascii="Cascadia Mono" w:hAnsi="Cascadia Mono" w:cs="Cascadia Mono"/>
+          <w:sz w:val="24"/>
+          <w:szCs w:val="24"/>
+          <w:lang w:val="pt-BR"/>
+        </w:rPr>
+      </w:pPr>
+      <w:r>
+        <w:rPr>
+          <w:rFonts w:hint="default" w:ascii="Cascadia Mono" w:hAnsi="Cascadia Mono" w:eastAsia="Cascadia Mono"/>
+          <w:color w:val="000000"/>
+          <w:sz w:val="19"/>
+          <w:szCs w:val="24"/>
+          <w:highlight w:val="white"/>
+        </w:rPr>
+        <w:t>}</w:t>
+      </w:r>
+    </w:p>
+    <w:p>
+      <w:pPr>
+        <w:ind w:left="0" w:leftChars="0" w:firstLine="0" w:firstLineChars="0"/>
+        <w:jc w:val="left"/>
+        <w:rPr>
+          <w:rFonts w:hint="default" w:ascii="Cascadia Mono" w:hAnsi="Cascadia Mono" w:cs="Cascadia Mono"/>
+          <w:sz w:val="24"/>
+          <w:szCs w:val="24"/>
+          <w:lang w:val="pt-BR"/>
+        </w:rPr>
+      </w:pPr>
+    </w:p>
+    <w:p>
+      <w:pPr>
+        <w:ind w:left="0" w:leftChars="0" w:firstLine="0" w:firstLineChars="0"/>
+        <w:jc w:val="left"/>
+        <w:rPr>
+          <w:rFonts w:hint="default" w:ascii="Cascadia Mono" w:hAnsi="Cascadia Mono" w:cs="Cascadia Mono"/>
+          <w:sz w:val="24"/>
+          <w:szCs w:val="24"/>
+          <w:lang w:val="pt-BR"/>
+        </w:rPr>
+      </w:pPr>
+      <w:r>
+        <w:rPr>
+          <w:rFonts w:hint="default" w:ascii="Cascadia Mono" w:hAnsi="Cascadia Mono" w:cs="Cascadia Mono"/>
+          <w:sz w:val="24"/>
+          <w:szCs w:val="24"/>
+          <w:lang w:val="pt-BR"/>
+        </w:rPr>
+        <w:t>Banco-&gt; ArtistaDAL.cs</w:t>
+      </w:r>
+    </w:p>
+    <w:p>
+      <w:pPr>
+        <w:ind w:left="0" w:leftChars="0" w:firstLine="0" w:firstLineChars="0"/>
+        <w:jc w:val="left"/>
+        <w:rPr>
+          <w:rFonts w:hint="default" w:ascii="Cascadia Mono" w:hAnsi="Cascadia Mono" w:eastAsia="Cascadia Mono"/>
+          <w:color w:val="000000"/>
+          <w:sz w:val="19"/>
+          <w:szCs w:val="24"/>
+          <w:highlight w:val="white"/>
+        </w:rPr>
+      </w:pPr>
+      <w:r>
+        <w:rPr>
+          <w:rFonts w:hint="default" w:ascii="Cascadia Mono" w:hAnsi="Cascadia Mono" w:eastAsia="Cascadia Mono"/>
+          <w:color w:val="0000FF"/>
+          <w:sz w:val="19"/>
+          <w:szCs w:val="24"/>
+          <w:highlight w:val="white"/>
+        </w:rPr>
+        <w:t>internal</w:t>
+      </w:r>
+      <w:r>
+        <w:rPr>
+          <w:rFonts w:hint="default" w:ascii="Cascadia Mono" w:hAnsi="Cascadia Mono" w:eastAsia="Cascadia Mono"/>
+          <w:color w:val="000000"/>
+          <w:sz w:val="19"/>
+          <w:szCs w:val="24"/>
+          <w:highlight w:val="white"/>
+        </w:rPr>
+        <w:t xml:space="preserve"> </w:t>
+      </w:r>
+      <w:r>
+        <w:rPr>
+          <w:rFonts w:hint="default" w:ascii="Cascadia Mono" w:hAnsi="Cascadia Mono" w:eastAsia="Cascadia Mono"/>
+          <w:color w:val="0000FF"/>
+          <w:sz w:val="19"/>
+          <w:szCs w:val="24"/>
+          <w:highlight w:val="white"/>
+        </w:rPr>
+        <w:t>class</w:t>
+      </w:r>
+      <w:r>
+        <w:rPr>
+          <w:rFonts w:hint="default" w:ascii="Cascadia Mono" w:hAnsi="Cascadia Mono" w:eastAsia="Cascadia Mono"/>
+          <w:color w:val="000000"/>
+          <w:sz w:val="19"/>
+          <w:szCs w:val="24"/>
+          <w:highlight w:val="white"/>
+        </w:rPr>
+        <w:t xml:space="preserve"> </w:t>
+      </w:r>
+      <w:r>
+        <w:rPr>
+          <w:rFonts w:hint="default" w:ascii="Cascadia Mono" w:hAnsi="Cascadia Mono" w:eastAsia="Cascadia Mono"/>
+          <w:color w:val="2B91AF"/>
+          <w:sz w:val="19"/>
+          <w:szCs w:val="24"/>
+          <w:highlight w:val="white"/>
+        </w:rPr>
+        <w:t>ArtistaDAL</w:t>
+      </w:r>
+      <w:r>
+        <w:rPr>
+          <w:rFonts w:hint="default" w:ascii="Cascadia Mono" w:hAnsi="Cascadia Mono" w:eastAsia="Cascadia Mono"/>
+          <w:color w:val="000000"/>
+          <w:sz w:val="19"/>
+          <w:szCs w:val="24"/>
+          <w:highlight w:val="white"/>
+        </w:rPr>
+        <w:t xml:space="preserve"> : </w:t>
+      </w:r>
+      <w:r>
+        <w:rPr>
+          <w:rFonts w:hint="default" w:ascii="Cascadia Mono" w:hAnsi="Cascadia Mono" w:eastAsia="Cascadia Mono"/>
+          <w:color w:val="2B91AF"/>
+          <w:sz w:val="19"/>
+          <w:szCs w:val="24"/>
+          <w:highlight w:val="white"/>
+        </w:rPr>
+        <w:t>DAL</w:t>
+      </w:r>
+      <w:r>
+        <w:rPr>
+          <w:rFonts w:hint="default" w:ascii="Cascadia Mono" w:hAnsi="Cascadia Mono" w:eastAsia="Cascadia Mono"/>
+          <w:color w:val="000000"/>
+          <w:sz w:val="19"/>
+          <w:szCs w:val="24"/>
+          <w:highlight w:val="white"/>
+        </w:rPr>
+        <w:t>&lt;</w:t>
+      </w:r>
+      <w:r>
+        <w:rPr>
+          <w:rFonts w:hint="default" w:ascii="Cascadia Mono" w:hAnsi="Cascadia Mono" w:eastAsia="Cascadia Mono"/>
+          <w:color w:val="2B91AF"/>
+          <w:sz w:val="19"/>
+          <w:szCs w:val="24"/>
+          <w:highlight w:val="white"/>
+        </w:rPr>
+        <w:t>Artista</w:t>
+      </w:r>
+      <w:r>
+        <w:rPr>
+          <w:rFonts w:hint="default" w:ascii="Cascadia Mono" w:hAnsi="Cascadia Mono" w:eastAsia="Cascadia Mono"/>
+          <w:color w:val="000000"/>
+          <w:sz w:val="19"/>
+          <w:szCs w:val="24"/>
+          <w:highlight w:val="white"/>
+        </w:rPr>
+        <w:t>&gt;</w:t>
+      </w:r>
+    </w:p>
+    <w:p>
+      <w:pPr>
+        <w:ind w:left="0" w:leftChars="0" w:firstLine="0" w:firstLineChars="0"/>
+        <w:jc w:val="left"/>
+        <w:rPr>
+          <w:rFonts w:hint="default" w:ascii="Cascadia Mono" w:hAnsi="Cascadia Mono" w:eastAsia="Cascadia Mono"/>
+          <w:color w:val="000000"/>
+          <w:sz w:val="19"/>
+          <w:szCs w:val="24"/>
+          <w:highlight w:val="white"/>
+          <w:lang w:val="pt-BR"/>
+        </w:rPr>
+      </w:pPr>
+      <w:r>
+        <w:rPr>
+          <w:rFonts w:hint="default" w:ascii="Cascadia Mono" w:hAnsi="Cascadia Mono" w:eastAsia="Cascadia Mono"/>
+          <w:color w:val="000000"/>
+          <w:sz w:val="19"/>
+          <w:szCs w:val="24"/>
+          <w:highlight w:val="white"/>
+          <w:lang w:val="pt-BR"/>
+        </w:rPr>
+        <w:t>.</w:t>
+      </w:r>
+    </w:p>
+    <w:p>
+      <w:pPr>
+        <w:ind w:left="0" w:leftChars="0" w:firstLine="0" w:firstLineChars="0"/>
+        <w:jc w:val="left"/>
+        <w:rPr>
+          <w:rFonts w:hint="default" w:ascii="Cascadia Mono" w:hAnsi="Cascadia Mono" w:eastAsia="Cascadia Mono"/>
+          <w:color w:val="000000"/>
+          <w:sz w:val="19"/>
+          <w:szCs w:val="24"/>
+          <w:highlight w:val="white"/>
+          <w:lang w:val="pt-BR"/>
+        </w:rPr>
+      </w:pPr>
+      <w:r>
+        <w:rPr>
+          <w:rFonts w:hint="default" w:ascii="Cascadia Mono" w:hAnsi="Cascadia Mono" w:eastAsia="Cascadia Mono"/>
+          <w:color w:val="000000"/>
+          <w:sz w:val="19"/>
+          <w:szCs w:val="24"/>
+          <w:highlight w:val="white"/>
+          <w:lang w:val="pt-BR"/>
+        </w:rPr>
+        <w:t>.</w:t>
+      </w:r>
+    </w:p>
+    <w:p>
+      <w:pPr>
+        <w:spacing w:beforeLines="0" w:afterLines="0"/>
+        <w:jc w:val="left"/>
+        <w:rPr>
+          <w:rFonts w:hint="default" w:ascii="Cascadia Mono" w:hAnsi="Cascadia Mono" w:eastAsia="Cascadia Mono"/>
+          <w:color w:val="000000"/>
+          <w:sz w:val="19"/>
+          <w:szCs w:val="24"/>
+          <w:highlight w:val="white"/>
+        </w:rPr>
+      </w:pPr>
+      <w:r>
+        <w:rPr>
+          <w:rFonts w:hint="default" w:ascii="Cascadia Mono" w:hAnsi="Cascadia Mono" w:eastAsia="Cascadia Mono"/>
+          <w:color w:val="0000FF"/>
+          <w:sz w:val="19"/>
+          <w:szCs w:val="24"/>
+          <w:highlight w:val="white"/>
+        </w:rPr>
+        <w:t>public</w:t>
+      </w:r>
+      <w:r>
+        <w:rPr>
+          <w:rFonts w:hint="default" w:ascii="Cascadia Mono" w:hAnsi="Cascadia Mono" w:eastAsia="Cascadia Mono"/>
+          <w:color w:val="000000"/>
+          <w:sz w:val="19"/>
+          <w:szCs w:val="24"/>
+          <w:highlight w:val="white"/>
+        </w:rPr>
+        <w:t xml:space="preserve"> </w:t>
+      </w:r>
+      <w:r>
+        <w:rPr>
+          <w:rFonts w:hint="default" w:ascii="Cascadia Mono" w:hAnsi="Cascadia Mono" w:eastAsia="Cascadia Mono"/>
+          <w:color w:val="0000FF"/>
+          <w:sz w:val="19"/>
+          <w:szCs w:val="24"/>
+          <w:highlight w:val="white"/>
+        </w:rPr>
+        <w:t>override</w:t>
+      </w:r>
+      <w:r>
+        <w:rPr>
+          <w:rFonts w:hint="default" w:ascii="Cascadia Mono" w:hAnsi="Cascadia Mono" w:eastAsia="Cascadia Mono"/>
+          <w:color w:val="000000"/>
+          <w:sz w:val="19"/>
+          <w:szCs w:val="24"/>
+          <w:highlight w:val="white"/>
+        </w:rPr>
+        <w:t xml:space="preserve"> </w:t>
+      </w:r>
+      <w:r>
+        <w:rPr>
+          <w:rFonts w:hint="default" w:ascii="Cascadia Mono" w:hAnsi="Cascadia Mono" w:eastAsia="Cascadia Mono"/>
+          <w:color w:val="2B91AF"/>
+          <w:sz w:val="19"/>
+          <w:szCs w:val="24"/>
+          <w:highlight w:val="white"/>
+        </w:rPr>
+        <w:t>IEnumerable</w:t>
+      </w:r>
+      <w:r>
+        <w:rPr>
+          <w:rFonts w:hint="default" w:ascii="Cascadia Mono" w:hAnsi="Cascadia Mono" w:eastAsia="Cascadia Mono"/>
+          <w:color w:val="000000"/>
+          <w:sz w:val="19"/>
+          <w:szCs w:val="24"/>
+          <w:highlight w:val="white"/>
+        </w:rPr>
+        <w:t>&lt;</w:t>
+      </w:r>
+      <w:r>
+        <w:rPr>
+          <w:rFonts w:hint="default" w:ascii="Cascadia Mono" w:hAnsi="Cascadia Mono" w:eastAsia="Cascadia Mono"/>
+          <w:color w:val="2B91AF"/>
+          <w:sz w:val="19"/>
+          <w:szCs w:val="24"/>
+          <w:highlight w:val="white"/>
+        </w:rPr>
+        <w:t>Artista</w:t>
+      </w:r>
+      <w:r>
+        <w:rPr>
+          <w:rFonts w:hint="default" w:ascii="Cascadia Mono" w:hAnsi="Cascadia Mono" w:eastAsia="Cascadia Mono"/>
+          <w:color w:val="000000"/>
+          <w:sz w:val="19"/>
+          <w:szCs w:val="24"/>
+          <w:highlight w:val="white"/>
+        </w:rPr>
+        <w:t>&gt; Listar()</w:t>
+      </w:r>
+    </w:p>
+    <w:p>
+      <w:pPr>
+        <w:ind w:left="0" w:leftChars="0" w:firstLine="0" w:firstLineChars="0"/>
+        <w:jc w:val="left"/>
+        <w:rPr>
+          <w:rFonts w:hint="default" w:ascii="Cascadia Mono" w:hAnsi="Cascadia Mono" w:eastAsia="Cascadia Mono"/>
+          <w:color w:val="000000"/>
+          <w:sz w:val="19"/>
+          <w:szCs w:val="24"/>
+          <w:highlight w:val="white"/>
+        </w:rPr>
+      </w:pPr>
+      <w:r>
+        <w:rPr>
+          <w:rFonts w:hint="default" w:ascii="Cascadia Mono" w:hAnsi="Cascadia Mono" w:eastAsia="Cascadia Mono"/>
+          <w:color w:val="000000"/>
+          <w:sz w:val="19"/>
+          <w:szCs w:val="24"/>
+          <w:highlight w:val="white"/>
+        </w:rPr>
+        <w:t>{</w:t>
+      </w:r>
+    </w:p>
+    <w:p>
+      <w:pPr>
+        <w:ind w:left="0" w:leftChars="0" w:firstLine="0" w:firstLineChars="0"/>
+        <w:jc w:val="left"/>
+        <w:rPr>
+          <w:rFonts w:hint="default" w:ascii="Cascadia Mono" w:hAnsi="Cascadia Mono" w:eastAsia="Cascadia Mono"/>
+          <w:color w:val="000000"/>
+          <w:sz w:val="19"/>
+          <w:szCs w:val="24"/>
+          <w:highlight w:val="white"/>
+          <w:lang w:val="pt-BR"/>
+        </w:rPr>
+      </w:pPr>
+      <w:r>
+        <w:rPr>
+          <w:rFonts w:hint="default" w:ascii="Cascadia Mono" w:hAnsi="Cascadia Mono" w:eastAsia="Cascadia Mono"/>
+          <w:color w:val="000000"/>
+          <w:sz w:val="19"/>
+          <w:szCs w:val="24"/>
+          <w:highlight w:val="white"/>
+          <w:lang w:val="pt-BR"/>
+        </w:rPr>
+        <w:t>.</w:t>
+      </w:r>
+    </w:p>
+    <w:p>
+      <w:pPr>
+        <w:ind w:left="0" w:leftChars="0" w:firstLine="0" w:firstLineChars="0"/>
+        <w:jc w:val="left"/>
+        <w:rPr>
+          <w:rFonts w:hint="default" w:ascii="Cascadia Mono" w:hAnsi="Cascadia Mono" w:eastAsia="Cascadia Mono"/>
+          <w:color w:val="000000"/>
+          <w:sz w:val="19"/>
+          <w:szCs w:val="24"/>
+          <w:highlight w:val="white"/>
+          <w:lang w:val="pt-BR"/>
+        </w:rPr>
+      </w:pPr>
+      <w:r>
+        <w:rPr>
+          <w:rFonts w:hint="default" w:ascii="Cascadia Mono" w:hAnsi="Cascadia Mono" w:eastAsia="Cascadia Mono"/>
+          <w:color w:val="000000"/>
+          <w:sz w:val="19"/>
+          <w:szCs w:val="24"/>
+          <w:highlight w:val="white"/>
+          <w:lang w:val="pt-BR"/>
+        </w:rPr>
+        <w:t>.</w:t>
+      </w:r>
+    </w:p>
+    <w:p>
+      <w:pPr>
+        <w:ind w:left="0" w:leftChars="0" w:firstLine="0" w:firstLineChars="0"/>
+        <w:jc w:val="left"/>
+        <w:rPr>
+          <w:rFonts w:hint="default" w:ascii="Cascadia Mono" w:hAnsi="Cascadia Mono" w:cs="Cascadia Mono"/>
+          <w:sz w:val="24"/>
+          <w:szCs w:val="24"/>
+          <w:lang w:val="pt-BR"/>
+        </w:rPr>
+      </w:pPr>
+    </w:p>
+    <w:p>
+      <w:pPr>
+        <w:ind w:left="0" w:leftChars="0" w:firstLine="0" w:firstLineChars="0"/>
+        <w:jc w:val="left"/>
+        <w:rPr>
+          <w:rFonts w:hint="default" w:ascii="Cascadia Mono" w:hAnsi="Cascadia Mono" w:cs="Cascadia Mono"/>
+          <w:sz w:val="24"/>
+          <w:szCs w:val="24"/>
+          <w:lang w:val="pt-BR"/>
+        </w:rPr>
+      </w:pPr>
+      <w:r>
+        <w:rPr>
+          <w:rFonts w:hint="default" w:ascii="Cascadia Mono" w:hAnsi="Cascadia Mono" w:cs="Cascadia Mono"/>
+          <w:sz w:val="24"/>
+          <w:szCs w:val="24"/>
+          <w:lang w:val="pt-BR"/>
+        </w:rPr>
+        <w:t>Banco-&gt; MusicaDAL.cs</w:t>
+      </w:r>
+    </w:p>
+    <w:p>
+      <w:pPr>
+        <w:ind w:left="0" w:leftChars="0" w:firstLine="0" w:firstLineChars="0"/>
+        <w:jc w:val="left"/>
+        <w:rPr>
+          <w:rFonts w:hint="default" w:ascii="Cascadia Mono" w:hAnsi="Cascadia Mono" w:eastAsia="Cascadia Mono"/>
+          <w:color w:val="000000"/>
+          <w:sz w:val="19"/>
+          <w:szCs w:val="24"/>
+          <w:highlight w:val="white"/>
+        </w:rPr>
+      </w:pPr>
+      <w:r>
+        <w:rPr>
+          <w:rFonts w:hint="default" w:ascii="Cascadia Mono" w:hAnsi="Cascadia Mono" w:eastAsia="Cascadia Mono"/>
+          <w:color w:val="0000FF"/>
+          <w:sz w:val="19"/>
+          <w:szCs w:val="24"/>
+          <w:highlight w:val="white"/>
+        </w:rPr>
+        <w:t>internal</w:t>
+      </w:r>
+      <w:r>
+        <w:rPr>
+          <w:rFonts w:hint="default" w:ascii="Cascadia Mono" w:hAnsi="Cascadia Mono" w:eastAsia="Cascadia Mono"/>
+          <w:color w:val="000000"/>
+          <w:sz w:val="19"/>
+          <w:szCs w:val="24"/>
+          <w:highlight w:val="white"/>
+        </w:rPr>
+        <w:t xml:space="preserve"> </w:t>
+      </w:r>
+      <w:r>
+        <w:rPr>
+          <w:rFonts w:hint="default" w:ascii="Cascadia Mono" w:hAnsi="Cascadia Mono" w:eastAsia="Cascadia Mono"/>
+          <w:color w:val="0000FF"/>
+          <w:sz w:val="19"/>
+          <w:szCs w:val="24"/>
+          <w:highlight w:val="white"/>
+        </w:rPr>
+        <w:t>class</w:t>
+      </w:r>
+      <w:r>
+        <w:rPr>
+          <w:rFonts w:hint="default" w:ascii="Cascadia Mono" w:hAnsi="Cascadia Mono" w:eastAsia="Cascadia Mono"/>
+          <w:color w:val="000000"/>
+          <w:sz w:val="19"/>
+          <w:szCs w:val="24"/>
+          <w:highlight w:val="white"/>
+        </w:rPr>
+        <w:t xml:space="preserve"> </w:t>
+      </w:r>
+      <w:r>
+        <w:rPr>
+          <w:rFonts w:hint="default" w:ascii="Cascadia Mono" w:hAnsi="Cascadia Mono" w:eastAsia="Cascadia Mono"/>
+          <w:color w:val="000000"/>
+          <w:sz w:val="19"/>
+          <w:szCs w:val="24"/>
+          <w:highlight w:val="white"/>
+          <w:lang w:val="pt-BR"/>
+        </w:rPr>
+        <w:t>Musica</w:t>
+      </w:r>
+      <w:r>
+        <w:rPr>
+          <w:rFonts w:hint="default" w:ascii="Cascadia Mono" w:hAnsi="Cascadia Mono" w:eastAsia="Cascadia Mono"/>
+          <w:color w:val="2B91AF"/>
+          <w:sz w:val="19"/>
+          <w:szCs w:val="24"/>
+          <w:highlight w:val="white"/>
+        </w:rPr>
+        <w:t>DAL</w:t>
+      </w:r>
+      <w:r>
+        <w:rPr>
+          <w:rFonts w:hint="default" w:ascii="Cascadia Mono" w:hAnsi="Cascadia Mono" w:eastAsia="Cascadia Mono"/>
+          <w:color w:val="000000"/>
+          <w:sz w:val="19"/>
+          <w:szCs w:val="24"/>
+          <w:highlight w:val="white"/>
+        </w:rPr>
+        <w:t xml:space="preserve"> : </w:t>
+      </w:r>
+      <w:r>
+        <w:rPr>
+          <w:rFonts w:hint="default" w:ascii="Cascadia Mono" w:hAnsi="Cascadia Mono" w:eastAsia="Cascadia Mono"/>
+          <w:color w:val="2B91AF"/>
+          <w:sz w:val="19"/>
+          <w:szCs w:val="24"/>
+          <w:highlight w:val="white"/>
+        </w:rPr>
+        <w:t>DAL</w:t>
+      </w:r>
+      <w:r>
+        <w:rPr>
+          <w:rFonts w:hint="default" w:ascii="Cascadia Mono" w:hAnsi="Cascadia Mono" w:eastAsia="Cascadia Mono"/>
+          <w:color w:val="000000"/>
+          <w:sz w:val="19"/>
+          <w:szCs w:val="24"/>
+          <w:highlight w:val="white"/>
+        </w:rPr>
+        <w:t>&lt;</w:t>
+      </w:r>
+      <w:r>
+        <w:rPr>
+          <w:rFonts w:hint="default" w:ascii="Cascadia Mono" w:hAnsi="Cascadia Mono" w:eastAsia="Cascadia Mono"/>
+          <w:color w:val="2B91AF"/>
+          <w:sz w:val="19"/>
+          <w:szCs w:val="24"/>
+          <w:highlight w:val="white"/>
+          <w:lang w:val="pt-BR"/>
+        </w:rPr>
+        <w:t>Musica</w:t>
+      </w:r>
+      <w:r>
+        <w:rPr>
+          <w:rFonts w:hint="default" w:ascii="Cascadia Mono" w:hAnsi="Cascadia Mono" w:eastAsia="Cascadia Mono"/>
+          <w:color w:val="000000"/>
+          <w:sz w:val="19"/>
+          <w:szCs w:val="24"/>
+          <w:highlight w:val="white"/>
+        </w:rPr>
+        <w:t>&gt;</w:t>
+      </w:r>
+    </w:p>
+    <w:p>
+      <w:pPr>
+        <w:ind w:left="0" w:leftChars="0" w:firstLine="0" w:firstLineChars="0"/>
+        <w:jc w:val="left"/>
+        <w:rPr>
+          <w:rFonts w:hint="default" w:ascii="Cascadia Mono" w:hAnsi="Cascadia Mono" w:eastAsia="Cascadia Mono"/>
+          <w:color w:val="000000"/>
+          <w:sz w:val="19"/>
+          <w:szCs w:val="24"/>
+          <w:highlight w:val="white"/>
+          <w:lang w:val="pt-BR"/>
+        </w:rPr>
+      </w:pPr>
+      <w:r>
+        <w:rPr>
+          <w:rFonts w:hint="default" w:ascii="Cascadia Mono" w:hAnsi="Cascadia Mono" w:eastAsia="Cascadia Mono"/>
+          <w:color w:val="000000"/>
+          <w:sz w:val="19"/>
+          <w:szCs w:val="24"/>
+          <w:highlight w:val="white"/>
+          <w:lang w:val="pt-BR"/>
+        </w:rPr>
+        <w:t>.</w:t>
+      </w:r>
+    </w:p>
+    <w:p>
+      <w:pPr>
+        <w:ind w:left="0" w:leftChars="0" w:firstLine="0" w:firstLineChars="0"/>
+        <w:jc w:val="left"/>
+        <w:rPr>
+          <w:rFonts w:hint="default" w:ascii="Cascadia Mono" w:hAnsi="Cascadia Mono" w:eastAsia="Cascadia Mono"/>
+          <w:color w:val="000000"/>
+          <w:sz w:val="19"/>
+          <w:szCs w:val="24"/>
+          <w:highlight w:val="white"/>
+          <w:lang w:val="pt-BR"/>
+        </w:rPr>
+      </w:pPr>
+      <w:r>
+        <w:rPr>
+          <w:rFonts w:hint="default" w:ascii="Cascadia Mono" w:hAnsi="Cascadia Mono" w:eastAsia="Cascadia Mono"/>
+          <w:color w:val="000000"/>
+          <w:sz w:val="19"/>
+          <w:szCs w:val="24"/>
+          <w:highlight w:val="white"/>
+          <w:lang w:val="pt-BR"/>
+        </w:rPr>
+        <w:t>.</w:t>
+      </w:r>
+    </w:p>
+    <w:p>
+      <w:pPr>
+        <w:spacing w:beforeLines="0" w:afterLines="0"/>
+        <w:jc w:val="left"/>
+        <w:rPr>
+          <w:rFonts w:hint="default" w:ascii="Cascadia Mono" w:hAnsi="Cascadia Mono" w:eastAsia="Cascadia Mono"/>
+          <w:color w:val="000000"/>
+          <w:sz w:val="19"/>
+          <w:szCs w:val="24"/>
+          <w:highlight w:val="white"/>
+        </w:rPr>
+      </w:pPr>
+      <w:r>
+        <w:rPr>
+          <w:rFonts w:hint="default" w:ascii="Cascadia Mono" w:hAnsi="Cascadia Mono" w:eastAsia="Cascadia Mono"/>
+          <w:color w:val="0000FF"/>
+          <w:sz w:val="19"/>
+          <w:szCs w:val="24"/>
+          <w:highlight w:val="white"/>
+        </w:rPr>
+        <w:t>public</w:t>
+      </w:r>
+      <w:r>
+        <w:rPr>
+          <w:rFonts w:hint="default" w:ascii="Cascadia Mono" w:hAnsi="Cascadia Mono" w:eastAsia="Cascadia Mono"/>
+          <w:color w:val="000000"/>
+          <w:sz w:val="19"/>
+          <w:szCs w:val="24"/>
+          <w:highlight w:val="white"/>
+        </w:rPr>
+        <w:t xml:space="preserve"> </w:t>
+      </w:r>
+      <w:r>
+        <w:rPr>
+          <w:rFonts w:hint="default" w:ascii="Cascadia Mono" w:hAnsi="Cascadia Mono" w:eastAsia="Cascadia Mono"/>
+          <w:color w:val="0000FF"/>
+          <w:sz w:val="19"/>
+          <w:szCs w:val="24"/>
+          <w:highlight w:val="white"/>
+        </w:rPr>
+        <w:t>override</w:t>
+      </w:r>
+      <w:r>
+        <w:rPr>
+          <w:rFonts w:hint="default" w:ascii="Cascadia Mono" w:hAnsi="Cascadia Mono" w:eastAsia="Cascadia Mono"/>
+          <w:color w:val="000000"/>
+          <w:sz w:val="19"/>
+          <w:szCs w:val="24"/>
+          <w:highlight w:val="white"/>
+        </w:rPr>
+        <w:t xml:space="preserve"> </w:t>
+      </w:r>
+      <w:r>
+        <w:rPr>
+          <w:rFonts w:hint="default" w:ascii="Cascadia Mono" w:hAnsi="Cascadia Mono" w:eastAsia="Cascadia Mono"/>
+          <w:color w:val="2B91AF"/>
+          <w:sz w:val="19"/>
+          <w:szCs w:val="24"/>
+          <w:highlight w:val="white"/>
+        </w:rPr>
+        <w:t>IEnumerable</w:t>
+      </w:r>
+      <w:r>
+        <w:rPr>
+          <w:rFonts w:hint="default" w:ascii="Cascadia Mono" w:hAnsi="Cascadia Mono" w:eastAsia="Cascadia Mono"/>
+          <w:color w:val="000000"/>
+          <w:sz w:val="19"/>
+          <w:szCs w:val="24"/>
+          <w:highlight w:val="white"/>
+        </w:rPr>
+        <w:t>&lt;</w:t>
+      </w:r>
+      <w:r>
+        <w:rPr>
+          <w:rFonts w:hint="default" w:ascii="Cascadia Mono" w:hAnsi="Cascadia Mono" w:eastAsia="Cascadia Mono"/>
+          <w:color w:val="2B91AF"/>
+          <w:sz w:val="19"/>
+          <w:szCs w:val="24"/>
+          <w:highlight w:val="white"/>
+          <w:lang w:val="pt-BR"/>
+        </w:rPr>
+        <w:t>Musica</w:t>
+      </w:r>
+      <w:r>
+        <w:rPr>
+          <w:rFonts w:hint="default" w:ascii="Cascadia Mono" w:hAnsi="Cascadia Mono" w:eastAsia="Cascadia Mono"/>
+          <w:color w:val="000000"/>
+          <w:sz w:val="19"/>
+          <w:szCs w:val="24"/>
+          <w:highlight w:val="white"/>
+        </w:rPr>
+        <w:t>&gt; Listar()</w:t>
+      </w:r>
+    </w:p>
+    <w:p>
+      <w:pPr>
+        <w:ind w:left="0" w:leftChars="0" w:firstLine="0" w:firstLineChars="0"/>
+        <w:jc w:val="left"/>
+        <w:rPr>
+          <w:rFonts w:hint="default" w:ascii="Cascadia Mono" w:hAnsi="Cascadia Mono" w:eastAsia="Cascadia Mono"/>
+          <w:color w:val="000000"/>
+          <w:sz w:val="19"/>
+          <w:szCs w:val="24"/>
+          <w:highlight w:val="white"/>
+        </w:rPr>
+      </w:pPr>
+      <w:r>
+        <w:rPr>
+          <w:rFonts w:hint="default" w:ascii="Cascadia Mono" w:hAnsi="Cascadia Mono" w:eastAsia="Cascadia Mono"/>
+          <w:color w:val="000000"/>
+          <w:sz w:val="19"/>
+          <w:szCs w:val="24"/>
+          <w:highlight w:val="white"/>
+        </w:rPr>
+        <w:t>{</w:t>
+      </w:r>
+    </w:p>
+    <w:p>
+      <w:pPr>
+        <w:ind w:left="0" w:leftChars="0" w:firstLine="0" w:firstLineChars="0"/>
+        <w:jc w:val="left"/>
+        <w:rPr>
+          <w:rFonts w:hint="default" w:ascii="Cascadia Mono" w:hAnsi="Cascadia Mono" w:eastAsia="Cascadia Mono"/>
+          <w:color w:val="000000"/>
+          <w:sz w:val="19"/>
+          <w:szCs w:val="24"/>
+          <w:highlight w:val="white"/>
+          <w:lang w:val="pt-BR"/>
+        </w:rPr>
+      </w:pPr>
+      <w:r>
+        <w:rPr>
+          <w:rFonts w:hint="default" w:ascii="Cascadia Mono" w:hAnsi="Cascadia Mono" w:eastAsia="Cascadia Mono"/>
+          <w:color w:val="000000"/>
+          <w:sz w:val="19"/>
+          <w:szCs w:val="24"/>
+          <w:highlight w:val="white"/>
+          <w:lang w:val="pt-BR"/>
+        </w:rPr>
+        <w:t>.</w:t>
+      </w:r>
+    </w:p>
+    <w:p>
+      <w:pPr>
+        <w:ind w:left="0" w:leftChars="0" w:firstLine="0" w:firstLineChars="0"/>
+        <w:jc w:val="left"/>
+        <w:rPr>
+          <w:rFonts w:hint="default" w:ascii="Cascadia Mono" w:hAnsi="Cascadia Mono" w:eastAsia="Cascadia Mono"/>
+          <w:color w:val="000000"/>
+          <w:sz w:val="19"/>
+          <w:szCs w:val="24"/>
+          <w:highlight w:val="white"/>
+          <w:lang w:val="pt-BR"/>
+        </w:rPr>
+      </w:pPr>
+      <w:r>
+        <w:rPr>
+          <w:rFonts w:hint="default" w:ascii="Cascadia Mono" w:hAnsi="Cascadia Mono" w:eastAsia="Cascadia Mono"/>
+          <w:color w:val="000000"/>
+          <w:sz w:val="19"/>
+          <w:szCs w:val="24"/>
+          <w:highlight w:val="white"/>
+          <w:lang w:val="pt-BR"/>
+        </w:rPr>
+        <w:t>.</w:t>
+      </w:r>
+    </w:p>
+    <w:p>
+      <w:pPr>
+        <w:ind w:left="0" w:leftChars="0" w:firstLine="0" w:firstLineChars="0"/>
+        <w:jc w:val="left"/>
+        <w:rPr>
+          <w:rFonts w:hint="default" w:ascii="Cascadia Mono" w:hAnsi="Cascadia Mono" w:cs="Cascadia Mono"/>
+          <w:sz w:val="24"/>
+          <w:szCs w:val="24"/>
+          <w:lang w:val="pt-BR"/>
+        </w:rPr>
+      </w:pPr>
+    </w:p>
+    <w:p>
+      <w:pPr>
+        <w:ind w:left="0" w:leftChars="0" w:firstLine="0" w:firstLineChars="0"/>
+        <w:jc w:val="left"/>
+        <w:rPr>
+          <w:rFonts w:hint="default" w:ascii="Cascadia Mono" w:hAnsi="Cascadia Mono" w:cs="Cascadia Mono"/>
+          <w:sz w:val="24"/>
+          <w:szCs w:val="24"/>
+          <w:lang w:val="pt-BR"/>
+        </w:rPr>
+      </w:pPr>
       <w:bookmarkStart w:id="0" w:name="_GoBack"/>
       <w:bookmarkEnd w:id="0"/>
-    </w:p>
-    <w:p>
-      <w:pPr>
-        <w:ind w:left="0" w:leftChars="0" w:firstLine="0" w:firstLineChars="0"/>
-        <w:jc w:val="left"/>
-        <w:rPr>
-          <w:rFonts w:hint="default" w:ascii="Cascadia Mono" w:hAnsi="Cascadia Mono" w:cs="Cascadia Mono"/>
-          <w:sz w:val="24"/>
-          <w:szCs w:val="24"/>
-          <w:lang w:val="pt-BR"/>
-        </w:rPr>
-      </w:pPr>
-    </w:p>
-    <w:p>
-      <w:pPr>
-        <w:ind w:left="0" w:leftChars="0" w:firstLine="0" w:firstLineChars="0"/>
-        <w:jc w:val="left"/>
-        <w:rPr>
-          <w:rFonts w:hint="default" w:ascii="Cascadia Mono" w:hAnsi="Cascadia Mono" w:cs="Cascadia Mono"/>
-          <w:sz w:val="24"/>
-          <w:szCs w:val="24"/>
-          <w:lang w:val="pt-BR"/>
-        </w:rPr>
-      </w:pPr>
     </w:p>
     <w:p>
       <w:pPr>

</xml_diff>

<commit_message>
Gernerics absoluto - classe DAL - ArtistaDAL e MusicaDAL excluídas
</commit_message>
<xml_diff>
--- a/Notes.docx
+++ b/Notes.docx
@@ -7367,92 +7367,955 @@
           <w:lang w:val="pt-BR"/>
         </w:rPr>
       </w:pPr>
+      <w:r>
+        <w:rPr>
+          <w:rFonts w:hint="default" w:ascii="Cascadia Mono" w:hAnsi="Cascadia Mono" w:cs="Cascadia Mono"/>
+          <w:sz w:val="24"/>
+          <w:szCs w:val="24"/>
+          <w:lang w:val="pt-BR"/>
+        </w:rPr>
+        <w:t>Mesmo considerando que já houve bastante reaproveitamento de código, a implementação de cada método em ArtistaDAL e MusicaDAL ainda tem bastante repetição. Essas repetições podem ser repassadas pra classe DAL com o uso de Generics</w:t>
+      </w:r>
+    </w:p>
+    <w:p>
+      <w:pPr>
+        <w:ind w:left="0" w:leftChars="0" w:firstLine="0" w:firstLineChars="0"/>
+        <w:jc w:val="left"/>
+        <w:rPr>
+          <w:rFonts w:hint="default" w:ascii="Cascadia Mono" w:hAnsi="Cascadia Mono" w:cs="Cascadia Mono"/>
+          <w:sz w:val="24"/>
+          <w:szCs w:val="24"/>
+          <w:lang w:val="pt-BR"/>
+        </w:rPr>
+      </w:pPr>
+      <w:r>
+        <w:rPr>
+          <w:rFonts w:hint="default" w:ascii="Cascadia Mono" w:hAnsi="Cascadia Mono" w:cs="Cascadia Mono"/>
+          <w:sz w:val="24"/>
+          <w:szCs w:val="24"/>
+          <w:lang w:val="pt-BR"/>
+        </w:rPr>
+        <w:t>Considerando alguns detalhes importantes:</w:t>
+      </w:r>
+    </w:p>
+    <w:p>
+      <w:pPr>
+        <w:ind w:left="0" w:leftChars="0" w:firstLine="0" w:firstLineChars="0"/>
+        <w:jc w:val="left"/>
+        <w:rPr>
+          <w:rFonts w:hint="default" w:ascii="Cascadia Mono" w:hAnsi="Cascadia Mono" w:cs="Cascadia Mono"/>
+          <w:sz w:val="24"/>
+          <w:szCs w:val="24"/>
+          <w:lang w:val="pt-BR"/>
+        </w:rPr>
+      </w:pPr>
+      <w:r>
+        <w:rPr>
+          <w:rFonts w:hint="default" w:ascii="Cascadia Mono" w:hAnsi="Cascadia Mono" w:cs="Cascadia Mono"/>
+          <w:sz w:val="24"/>
+          <w:szCs w:val="24"/>
+          <w:lang w:val="pt-BR"/>
+        </w:rPr>
+        <w:t>Para que cada método de DAL seja capaz de identificar com qual tabela ele irá trabalhar nas classes ArtistaDAL e MusicasDAL, na sua assinatura temos que expliciar que o tipo genérico T usado é uma classe</w:t>
+      </w:r>
+    </w:p>
+    <w:p>
+      <w:pPr>
+        <w:ind w:left="0" w:leftChars="0" w:firstLine="0" w:firstLineChars="0"/>
+        <w:jc w:val="left"/>
+        <w:rPr>
+          <w:rFonts w:hint="default" w:ascii="Cascadia Mono" w:hAnsi="Cascadia Mono" w:cs="Cascadia Mono"/>
+          <w:sz w:val="24"/>
+          <w:szCs w:val="24"/>
+          <w:lang w:val="pt-BR"/>
+        </w:rPr>
+      </w:pPr>
+      <w:r>
+        <w:rPr>
+          <w:rFonts w:hint="default" w:ascii="Cascadia Mono" w:hAnsi="Cascadia Mono" w:eastAsia="Cascadia Mono"/>
+          <w:color w:val="0000FF"/>
+          <w:sz w:val="19"/>
+          <w:szCs w:val="24"/>
+          <w:highlight w:val="white"/>
+        </w:rPr>
+        <w:t>internal</w:t>
+      </w:r>
+      <w:r>
+        <w:rPr>
+          <w:rFonts w:hint="default" w:ascii="Cascadia Mono" w:hAnsi="Cascadia Mono" w:eastAsia="Cascadia Mono"/>
+          <w:color w:val="000000"/>
+          <w:sz w:val="19"/>
+          <w:szCs w:val="24"/>
+          <w:highlight w:val="white"/>
+        </w:rPr>
+        <w:t xml:space="preserve"> </w:t>
+      </w:r>
+      <w:r>
+        <w:rPr>
+          <w:rFonts w:hint="default" w:ascii="Cascadia Mono" w:hAnsi="Cascadia Mono" w:eastAsia="Cascadia Mono"/>
+          <w:color w:val="0000FF"/>
+          <w:sz w:val="19"/>
+          <w:szCs w:val="24"/>
+          <w:highlight w:val="white"/>
+        </w:rPr>
+        <w:t>abstract</w:t>
+      </w:r>
+      <w:r>
+        <w:rPr>
+          <w:rFonts w:hint="default" w:ascii="Cascadia Mono" w:hAnsi="Cascadia Mono" w:eastAsia="Cascadia Mono"/>
+          <w:color w:val="000000"/>
+          <w:sz w:val="19"/>
+          <w:szCs w:val="24"/>
+          <w:highlight w:val="white"/>
+        </w:rPr>
+        <w:t xml:space="preserve"> </w:t>
+      </w:r>
+      <w:r>
+        <w:rPr>
+          <w:rFonts w:hint="default" w:ascii="Cascadia Mono" w:hAnsi="Cascadia Mono" w:eastAsia="Cascadia Mono"/>
+          <w:color w:val="0000FF"/>
+          <w:sz w:val="19"/>
+          <w:szCs w:val="24"/>
+          <w:highlight w:val="white"/>
+        </w:rPr>
+        <w:t>class</w:t>
+      </w:r>
+      <w:r>
+        <w:rPr>
+          <w:rFonts w:hint="default" w:ascii="Cascadia Mono" w:hAnsi="Cascadia Mono" w:eastAsia="Cascadia Mono"/>
+          <w:color w:val="000000"/>
+          <w:sz w:val="19"/>
+          <w:szCs w:val="24"/>
+          <w:highlight w:val="white"/>
+        </w:rPr>
+        <w:t xml:space="preserve"> </w:t>
+      </w:r>
+      <w:r>
+        <w:rPr>
+          <w:rFonts w:hint="default" w:ascii="Cascadia Mono" w:hAnsi="Cascadia Mono" w:eastAsia="Cascadia Mono"/>
+          <w:color w:val="2B91AF"/>
+          <w:sz w:val="19"/>
+          <w:szCs w:val="24"/>
+          <w:highlight w:val="white"/>
+        </w:rPr>
+        <w:t>DAL</w:t>
+      </w:r>
+      <w:r>
+        <w:rPr>
+          <w:rFonts w:hint="default" w:ascii="Cascadia Mono" w:hAnsi="Cascadia Mono" w:eastAsia="Cascadia Mono"/>
+          <w:color w:val="000000"/>
+          <w:sz w:val="19"/>
+          <w:szCs w:val="24"/>
+          <w:highlight w:val="white"/>
+        </w:rPr>
+        <w:t>&lt;</w:t>
+      </w:r>
+      <w:r>
+        <w:rPr>
+          <w:rFonts w:hint="default" w:ascii="Cascadia Mono" w:hAnsi="Cascadia Mono" w:eastAsia="Cascadia Mono"/>
+          <w:color w:val="2B91AF"/>
+          <w:sz w:val="19"/>
+          <w:szCs w:val="24"/>
+          <w:highlight w:val="white"/>
+        </w:rPr>
+        <w:t>T</w:t>
+      </w:r>
+      <w:r>
+        <w:rPr>
+          <w:rFonts w:hint="default" w:ascii="Cascadia Mono" w:hAnsi="Cascadia Mono" w:eastAsia="Cascadia Mono"/>
+          <w:color w:val="000000"/>
+          <w:sz w:val="19"/>
+          <w:szCs w:val="24"/>
+          <w:highlight w:val="white"/>
+        </w:rPr>
+        <w:t xml:space="preserve">&gt; </w:t>
+      </w:r>
+      <w:r>
+        <w:rPr>
+          <w:rFonts w:hint="default" w:ascii="Cascadia Mono" w:hAnsi="Cascadia Mono" w:eastAsia="Cascadia Mono"/>
+          <w:color w:val="0000FF"/>
+          <w:sz w:val="19"/>
+          <w:szCs w:val="24"/>
+          <w:highlight w:val="white"/>
+        </w:rPr>
+        <w:t>where</w:t>
+      </w:r>
+      <w:r>
+        <w:rPr>
+          <w:rFonts w:hint="default" w:ascii="Cascadia Mono" w:hAnsi="Cascadia Mono" w:eastAsia="Cascadia Mono"/>
+          <w:color w:val="000000"/>
+          <w:sz w:val="19"/>
+          <w:szCs w:val="24"/>
+          <w:highlight w:val="white"/>
+        </w:rPr>
+        <w:t xml:space="preserve"> </w:t>
+      </w:r>
+      <w:r>
+        <w:rPr>
+          <w:rFonts w:hint="default" w:ascii="Cascadia Mono" w:hAnsi="Cascadia Mono" w:eastAsia="Cascadia Mono"/>
+          <w:color w:val="2B91AF"/>
+          <w:sz w:val="19"/>
+          <w:szCs w:val="24"/>
+          <w:highlight w:val="white"/>
+        </w:rPr>
+        <w:t>T</w:t>
+      </w:r>
+      <w:r>
+        <w:rPr>
+          <w:rFonts w:hint="default" w:ascii="Cascadia Mono" w:hAnsi="Cascadia Mono" w:eastAsia="Cascadia Mono"/>
+          <w:color w:val="000000"/>
+          <w:sz w:val="19"/>
+          <w:szCs w:val="24"/>
+          <w:highlight w:val="white"/>
+        </w:rPr>
+        <w:t xml:space="preserve"> : </w:t>
+      </w:r>
+      <w:r>
+        <w:rPr>
+          <w:rFonts w:hint="default" w:ascii="Cascadia Mono" w:hAnsi="Cascadia Mono" w:eastAsia="Cascadia Mono"/>
+          <w:color w:val="0000FF"/>
+          <w:sz w:val="19"/>
+          <w:szCs w:val="24"/>
+          <w:highlight w:val="white"/>
+        </w:rPr>
+        <w:t>class</w:t>
+      </w:r>
+    </w:p>
+    <w:p>
+      <w:pPr>
+        <w:ind w:left="0" w:leftChars="0" w:firstLine="0" w:firstLineChars="0"/>
+        <w:jc w:val="left"/>
+        <w:rPr>
+          <w:rFonts w:hint="default" w:ascii="Cascadia Mono" w:hAnsi="Cascadia Mono" w:cs="Cascadia Mono"/>
+          <w:sz w:val="24"/>
+          <w:szCs w:val="24"/>
+          <w:lang w:val="pt-BR"/>
+        </w:rPr>
+      </w:pPr>
+      <w:r>
+        <w:rPr>
+          <w:rFonts w:hint="default" w:ascii="Cascadia Mono" w:hAnsi="Cascadia Mono" w:cs="Cascadia Mono"/>
+          <w:sz w:val="24"/>
+          <w:szCs w:val="24"/>
+          <w:lang w:val="pt-BR"/>
+        </w:rPr>
+        <w:t>E em cada método, no momento de usar uma classe, utilizar o método Set</w:t>
+      </w:r>
+    </w:p>
+    <w:p>
+      <w:pPr>
+        <w:ind w:left="0" w:leftChars="0" w:firstLine="0" w:firstLineChars="0"/>
+        <w:jc w:val="left"/>
+        <w:rPr>
+          <w:rFonts w:hint="default" w:ascii="Cascadia Mono" w:hAnsi="Cascadia Mono" w:cs="Cascadia Mono"/>
+          <w:sz w:val="24"/>
+          <w:szCs w:val="24"/>
+          <w:lang w:val="pt-BR"/>
+        </w:rPr>
+      </w:pPr>
+      <w:r>
+        <w:rPr>
+          <w:rFonts w:hint="default" w:ascii="Cascadia Mono" w:hAnsi="Cascadia Mono" w:cs="Cascadia Mono"/>
+          <w:sz w:val="24"/>
+          <w:szCs w:val="24"/>
+          <w:lang w:val="pt-BR"/>
+        </w:rPr>
+        <w:t>No método Listar, por exemplo</w:t>
+      </w:r>
+    </w:p>
+    <w:p>
+      <w:pPr>
+        <w:spacing w:beforeLines="0" w:afterLines="0"/>
+        <w:jc w:val="left"/>
+        <w:rPr>
+          <w:rFonts w:hint="default" w:ascii="Cascadia Mono" w:hAnsi="Cascadia Mono" w:eastAsia="Cascadia Mono"/>
+          <w:color w:val="000000"/>
+          <w:sz w:val="19"/>
+          <w:szCs w:val="24"/>
+          <w:highlight w:val="white"/>
+        </w:rPr>
+      </w:pPr>
+      <w:r>
+        <w:rPr>
+          <w:rFonts w:hint="default" w:ascii="Cascadia Mono" w:hAnsi="Cascadia Mono" w:eastAsia="Cascadia Mono"/>
+          <w:color w:val="0000FF"/>
+          <w:sz w:val="19"/>
+          <w:szCs w:val="24"/>
+          <w:highlight w:val="white"/>
+        </w:rPr>
+        <w:t>public</w:t>
+      </w:r>
+      <w:r>
+        <w:rPr>
+          <w:rFonts w:hint="default" w:ascii="Cascadia Mono" w:hAnsi="Cascadia Mono" w:eastAsia="Cascadia Mono"/>
+          <w:color w:val="000000"/>
+          <w:sz w:val="19"/>
+          <w:szCs w:val="24"/>
+          <w:highlight w:val="white"/>
+        </w:rPr>
+        <w:t xml:space="preserve"> </w:t>
+      </w:r>
+      <w:r>
+        <w:rPr>
+          <w:rFonts w:hint="default" w:ascii="Cascadia Mono" w:hAnsi="Cascadia Mono" w:eastAsia="Cascadia Mono"/>
+          <w:color w:val="2B91AF"/>
+          <w:sz w:val="19"/>
+          <w:szCs w:val="24"/>
+          <w:highlight w:val="white"/>
+        </w:rPr>
+        <w:t>IEnumerable</w:t>
+      </w:r>
+      <w:r>
+        <w:rPr>
+          <w:rFonts w:hint="default" w:ascii="Cascadia Mono" w:hAnsi="Cascadia Mono" w:eastAsia="Cascadia Mono"/>
+          <w:color w:val="000000"/>
+          <w:sz w:val="19"/>
+          <w:szCs w:val="24"/>
+          <w:highlight w:val="white"/>
+        </w:rPr>
+        <w:t>&lt;</w:t>
+      </w:r>
+      <w:r>
+        <w:rPr>
+          <w:rFonts w:hint="default" w:ascii="Cascadia Mono" w:hAnsi="Cascadia Mono" w:eastAsia="Cascadia Mono"/>
+          <w:color w:val="2B91AF"/>
+          <w:sz w:val="19"/>
+          <w:szCs w:val="24"/>
+          <w:highlight w:val="white"/>
+        </w:rPr>
+        <w:t>T</w:t>
+      </w:r>
+      <w:r>
+        <w:rPr>
+          <w:rFonts w:hint="default" w:ascii="Cascadia Mono" w:hAnsi="Cascadia Mono" w:eastAsia="Cascadia Mono"/>
+          <w:color w:val="000000"/>
+          <w:sz w:val="19"/>
+          <w:szCs w:val="24"/>
+          <w:highlight w:val="white"/>
+        </w:rPr>
+        <w:t>&gt; Listar()</w:t>
+      </w:r>
+    </w:p>
+    <w:p>
+      <w:pPr>
+        <w:spacing w:beforeLines="0" w:afterLines="0"/>
+        <w:jc w:val="left"/>
+        <w:rPr>
+          <w:rFonts w:hint="default" w:ascii="Cascadia Mono" w:hAnsi="Cascadia Mono" w:eastAsia="Cascadia Mono"/>
+          <w:color w:val="000000"/>
+          <w:sz w:val="19"/>
+          <w:szCs w:val="24"/>
+          <w:highlight w:val="white"/>
+        </w:rPr>
+      </w:pPr>
+      <w:r>
+        <w:rPr>
+          <w:rFonts w:hint="default" w:ascii="Cascadia Mono" w:hAnsi="Cascadia Mono" w:eastAsia="Cascadia Mono"/>
+          <w:color w:val="000000"/>
+          <w:sz w:val="19"/>
+          <w:szCs w:val="24"/>
+          <w:highlight w:val="white"/>
+        </w:rPr>
+        <w:t>{</w:t>
+      </w:r>
+    </w:p>
+    <w:p>
+      <w:pPr>
+        <w:spacing w:beforeLines="0" w:afterLines="0"/>
+        <w:jc w:val="left"/>
+        <w:rPr>
+          <w:rFonts w:hint="default" w:ascii="Cascadia Mono" w:hAnsi="Cascadia Mono" w:eastAsia="Cascadia Mono"/>
+          <w:color w:val="000000"/>
+          <w:sz w:val="19"/>
+          <w:szCs w:val="24"/>
+          <w:highlight w:val="white"/>
+        </w:rPr>
+      </w:pPr>
+      <w:r>
+        <w:rPr>
+          <w:rFonts w:hint="default" w:ascii="Cascadia Mono" w:hAnsi="Cascadia Mono" w:eastAsia="Cascadia Mono"/>
+          <w:color w:val="000000"/>
+          <w:sz w:val="19"/>
+          <w:szCs w:val="24"/>
+          <w:highlight w:val="white"/>
+        </w:rPr>
+        <w:t xml:space="preserve">    </w:t>
+      </w:r>
+      <w:r>
+        <w:rPr>
+          <w:rFonts w:hint="default" w:ascii="Cascadia Mono" w:hAnsi="Cascadia Mono" w:eastAsia="Cascadia Mono"/>
+          <w:color w:val="0000FF"/>
+          <w:sz w:val="19"/>
+          <w:szCs w:val="24"/>
+          <w:highlight w:val="white"/>
+        </w:rPr>
+        <w:t>return</w:t>
+      </w:r>
+      <w:r>
+        <w:rPr>
+          <w:rFonts w:hint="default" w:ascii="Cascadia Mono" w:hAnsi="Cascadia Mono" w:eastAsia="Cascadia Mono"/>
+          <w:color w:val="000000"/>
+          <w:sz w:val="19"/>
+          <w:szCs w:val="24"/>
+          <w:highlight w:val="white"/>
+        </w:rPr>
+        <w:t xml:space="preserve"> context.Set&lt;</w:t>
+      </w:r>
+      <w:r>
+        <w:rPr>
+          <w:rFonts w:hint="default" w:ascii="Cascadia Mono" w:hAnsi="Cascadia Mono" w:eastAsia="Cascadia Mono"/>
+          <w:color w:val="2B91AF"/>
+          <w:sz w:val="19"/>
+          <w:szCs w:val="24"/>
+          <w:highlight w:val="white"/>
+        </w:rPr>
+        <w:t>T</w:t>
+      </w:r>
+      <w:r>
+        <w:rPr>
+          <w:rFonts w:hint="default" w:ascii="Cascadia Mono" w:hAnsi="Cascadia Mono" w:eastAsia="Cascadia Mono"/>
+          <w:color w:val="000000"/>
+          <w:sz w:val="19"/>
+          <w:szCs w:val="24"/>
+          <w:highlight w:val="white"/>
+        </w:rPr>
+        <w:t>&gt;().ToList();</w:t>
+      </w:r>
+    </w:p>
+    <w:p>
+      <w:pPr>
+        <w:ind w:left="0" w:leftChars="0" w:firstLine="0" w:firstLineChars="0"/>
+        <w:jc w:val="left"/>
+        <w:rPr>
+          <w:rFonts w:hint="default" w:ascii="Cascadia Mono" w:hAnsi="Cascadia Mono" w:cs="Cascadia Mono"/>
+          <w:sz w:val="24"/>
+          <w:szCs w:val="24"/>
+          <w:lang w:val="pt-BR"/>
+        </w:rPr>
+      </w:pPr>
+      <w:r>
+        <w:rPr>
+          <w:rFonts w:hint="default" w:ascii="Cascadia Mono" w:hAnsi="Cascadia Mono" w:eastAsia="Cascadia Mono"/>
+          <w:color w:val="000000"/>
+          <w:sz w:val="19"/>
+          <w:szCs w:val="24"/>
+          <w:highlight w:val="white"/>
+        </w:rPr>
+        <w:t>}</w:t>
+      </w:r>
+    </w:p>
+    <w:p>
+      <w:pPr>
+        <w:ind w:left="0" w:leftChars="0" w:firstLine="0" w:firstLineChars="0"/>
+        <w:jc w:val="left"/>
+        <w:rPr>
+          <w:rFonts w:hint="default" w:ascii="Cascadia Mono" w:hAnsi="Cascadia Mono" w:cs="Cascadia Mono"/>
+          <w:sz w:val="24"/>
+          <w:szCs w:val="24"/>
+          <w:lang w:val="pt-BR"/>
+        </w:rPr>
+      </w:pPr>
+    </w:p>
+    <w:p>
+      <w:pPr>
+        <w:ind w:left="0" w:leftChars="0" w:firstLine="0" w:firstLineChars="0"/>
+        <w:jc w:val="left"/>
+        <w:rPr>
+          <w:rFonts w:hint="default" w:ascii="Cascadia Mono" w:hAnsi="Cascadia Mono" w:cs="Cascadia Mono"/>
+          <w:b/>
+          <w:bCs/>
+          <w:sz w:val="24"/>
+          <w:szCs w:val="24"/>
+          <w:lang w:val="pt-BR"/>
+        </w:rPr>
+      </w:pPr>
+      <w:r>
+        <w:rPr>
+          <w:rFonts w:hint="default" w:ascii="Cascadia Mono" w:hAnsi="Cascadia Mono" w:cs="Cascadia Mono"/>
+          <w:b/>
+          <w:bCs/>
+          <w:sz w:val="24"/>
+          <w:szCs w:val="24"/>
+          <w:lang w:val="pt-BR"/>
+        </w:rPr>
+        <w:t>return context.Set&lt;T&gt;().ToList();</w:t>
+      </w:r>
+    </w:p>
+    <w:p>
+      <w:pPr>
+        <w:ind w:left="0" w:leftChars="0" w:firstLine="0" w:firstLineChars="0"/>
+        <w:jc w:val="left"/>
+        <w:rPr>
+          <w:rFonts w:hint="default" w:ascii="Cascadia Mono" w:hAnsi="Cascadia Mono" w:cs="Cascadia Mono"/>
+          <w:sz w:val="24"/>
+          <w:szCs w:val="24"/>
+          <w:lang w:val="pt-BR"/>
+        </w:rPr>
+      </w:pPr>
+      <w:r>
+        <w:rPr>
+          <w:rFonts w:hint="default" w:ascii="Cascadia Mono" w:hAnsi="Cascadia Mono" w:cs="Cascadia Mono"/>
+          <w:sz w:val="24"/>
+          <w:szCs w:val="24"/>
+          <w:lang w:val="pt-BR"/>
+        </w:rPr>
+        <w:t>Quando usado pela classe ArtistaDAL, que implementa a classe abstrata DAL, esse comando se torna</w:t>
+      </w:r>
+    </w:p>
+    <w:p>
+      <w:pPr>
+        <w:ind w:left="0" w:leftChars="0" w:firstLine="0" w:firstLineChars="0"/>
+        <w:jc w:val="left"/>
+        <w:rPr>
+          <w:rFonts w:hint="default" w:ascii="Cascadia Mono" w:hAnsi="Cascadia Mono" w:cs="Cascadia Mono"/>
+          <w:sz w:val="24"/>
+          <w:szCs w:val="24"/>
+          <w:lang w:val="pt-BR"/>
+        </w:rPr>
+      </w:pPr>
+      <w:r>
+        <w:rPr>
+          <w:rFonts w:hint="default" w:ascii="Cascadia Mono" w:hAnsi="Cascadia Mono" w:cs="Cascadia Mono"/>
+          <w:sz w:val="24"/>
+          <w:szCs w:val="24"/>
+          <w:lang w:val="pt-BR"/>
+        </w:rPr>
+        <w:t>return context.Artistas.ToList();</w:t>
+      </w:r>
+    </w:p>
+    <w:p>
+      <w:pPr>
+        <w:ind w:left="0" w:leftChars="0" w:firstLine="0" w:firstLineChars="0"/>
+        <w:jc w:val="left"/>
+        <w:rPr>
+          <w:rFonts w:hint="default" w:ascii="Cascadia Mono" w:hAnsi="Cascadia Mono" w:cs="Cascadia Mono"/>
+          <w:sz w:val="24"/>
+          <w:szCs w:val="24"/>
+          <w:lang w:val="pt-BR"/>
+        </w:rPr>
+      </w:pPr>
+    </w:p>
+    <w:p>
+      <w:pPr>
+        <w:ind w:left="0" w:leftChars="0" w:firstLine="0" w:firstLineChars="0"/>
+        <w:jc w:val="left"/>
+        <w:rPr>
+          <w:rFonts w:hint="default" w:ascii="Cascadia Mono" w:hAnsi="Cascadia Mono" w:cs="Cascadia Mono"/>
+          <w:sz w:val="24"/>
+          <w:szCs w:val="24"/>
+          <w:lang w:val="pt-BR"/>
+        </w:rPr>
+      </w:pPr>
+      <w:r>
+        <w:rPr>
+          <w:rFonts w:hint="default" w:ascii="Cascadia Mono" w:hAnsi="Cascadia Mono" w:cs="Cascadia Mono"/>
+          <w:sz w:val="24"/>
+          <w:szCs w:val="24"/>
+          <w:lang w:val="pt-BR"/>
+        </w:rPr>
+        <w:t>Considerando que das classes ArtistaDAL e MusicaDAL, resta somente o método RecuperarPorNome, podemos levá-lo para a classe DAL</w:t>
+      </w:r>
+    </w:p>
+    <w:p>
+      <w:pPr>
+        <w:ind w:left="0" w:leftChars="0" w:firstLine="0" w:firstLineChars="0"/>
+        <w:jc w:val="left"/>
+        <w:rPr>
+          <w:rFonts w:hint="default" w:ascii="Cascadia Mono" w:hAnsi="Cascadia Mono" w:cs="Cascadia Mono"/>
+          <w:sz w:val="24"/>
+          <w:szCs w:val="24"/>
+          <w:lang w:val="pt-BR"/>
+        </w:rPr>
+      </w:pPr>
+    </w:p>
+    <w:p>
+      <w:pPr>
+        <w:spacing w:beforeLines="0" w:afterLines="0"/>
+        <w:jc w:val="left"/>
+        <w:rPr>
+          <w:rFonts w:hint="default" w:ascii="Cascadia Mono" w:hAnsi="Cascadia Mono" w:eastAsia="Cascadia Mono"/>
+          <w:color w:val="000000"/>
+          <w:sz w:val="19"/>
+          <w:szCs w:val="24"/>
+          <w:highlight w:val="white"/>
+        </w:rPr>
+      </w:pPr>
+      <w:r>
+        <w:rPr>
+          <w:rFonts w:hint="default" w:ascii="Cascadia Mono" w:hAnsi="Cascadia Mono" w:eastAsia="Cascadia Mono"/>
+          <w:color w:val="0000FF"/>
+          <w:sz w:val="19"/>
+          <w:szCs w:val="24"/>
+          <w:highlight w:val="white"/>
+        </w:rPr>
+        <w:t>public</w:t>
+      </w:r>
+      <w:r>
+        <w:rPr>
+          <w:rFonts w:hint="default" w:ascii="Cascadia Mono" w:hAnsi="Cascadia Mono" w:eastAsia="Cascadia Mono"/>
+          <w:color w:val="000000"/>
+          <w:sz w:val="19"/>
+          <w:szCs w:val="24"/>
+          <w:highlight w:val="white"/>
+        </w:rPr>
+        <w:t xml:space="preserve"> </w:t>
+      </w:r>
+      <w:r>
+        <w:rPr>
+          <w:rFonts w:hint="default" w:ascii="Cascadia Mono" w:hAnsi="Cascadia Mono" w:eastAsia="Cascadia Mono"/>
+          <w:color w:val="2B91AF"/>
+          <w:sz w:val="19"/>
+          <w:szCs w:val="24"/>
+          <w:highlight w:val="white"/>
+        </w:rPr>
+        <w:t>T</w:t>
+      </w:r>
+      <w:r>
+        <w:rPr>
+          <w:rFonts w:hint="default" w:ascii="Cascadia Mono" w:hAnsi="Cascadia Mono" w:eastAsia="Cascadia Mono"/>
+          <w:color w:val="000000"/>
+          <w:sz w:val="19"/>
+          <w:szCs w:val="24"/>
+          <w:highlight w:val="white"/>
+        </w:rPr>
+        <w:t>? RecuperarPor(</w:t>
+      </w:r>
+      <w:r>
+        <w:rPr>
+          <w:rFonts w:hint="default" w:ascii="Cascadia Mono" w:hAnsi="Cascadia Mono" w:eastAsia="Cascadia Mono"/>
+          <w:color w:val="2B91AF"/>
+          <w:sz w:val="19"/>
+          <w:szCs w:val="24"/>
+          <w:highlight w:val="white"/>
+        </w:rPr>
+        <w:t>Func</w:t>
+      </w:r>
+      <w:r>
+        <w:rPr>
+          <w:rFonts w:hint="default" w:ascii="Cascadia Mono" w:hAnsi="Cascadia Mono" w:eastAsia="Cascadia Mono"/>
+          <w:color w:val="000000"/>
+          <w:sz w:val="19"/>
+          <w:szCs w:val="24"/>
+          <w:highlight w:val="white"/>
+        </w:rPr>
+        <w:t>&lt;</w:t>
+      </w:r>
+      <w:r>
+        <w:rPr>
+          <w:rFonts w:hint="default" w:ascii="Cascadia Mono" w:hAnsi="Cascadia Mono" w:eastAsia="Cascadia Mono"/>
+          <w:color w:val="2B91AF"/>
+          <w:sz w:val="19"/>
+          <w:szCs w:val="24"/>
+          <w:highlight w:val="white"/>
+        </w:rPr>
+        <w:t>T</w:t>
+      </w:r>
+      <w:r>
+        <w:rPr>
+          <w:rFonts w:hint="default" w:ascii="Cascadia Mono" w:hAnsi="Cascadia Mono" w:eastAsia="Cascadia Mono"/>
+          <w:color w:val="000000"/>
+          <w:sz w:val="19"/>
+          <w:szCs w:val="24"/>
+          <w:highlight w:val="white"/>
+        </w:rPr>
+        <w:t xml:space="preserve">, </w:t>
+      </w:r>
+      <w:r>
+        <w:rPr>
+          <w:rFonts w:hint="default" w:ascii="Cascadia Mono" w:hAnsi="Cascadia Mono" w:eastAsia="Cascadia Mono"/>
+          <w:color w:val="0000FF"/>
+          <w:sz w:val="19"/>
+          <w:szCs w:val="24"/>
+          <w:highlight w:val="white"/>
+        </w:rPr>
+        <w:t>bool</w:t>
+      </w:r>
+      <w:r>
+        <w:rPr>
+          <w:rFonts w:hint="default" w:ascii="Cascadia Mono" w:hAnsi="Cascadia Mono" w:eastAsia="Cascadia Mono"/>
+          <w:color w:val="000000"/>
+          <w:sz w:val="19"/>
+          <w:szCs w:val="24"/>
+          <w:highlight w:val="white"/>
+        </w:rPr>
+        <w:t>&gt; condicao)</w:t>
+      </w:r>
+    </w:p>
+    <w:p>
+      <w:pPr>
+        <w:spacing w:beforeLines="0" w:afterLines="0"/>
+        <w:jc w:val="left"/>
+        <w:rPr>
+          <w:rFonts w:hint="default" w:ascii="Cascadia Mono" w:hAnsi="Cascadia Mono" w:eastAsia="Cascadia Mono"/>
+          <w:color w:val="000000"/>
+          <w:sz w:val="19"/>
+          <w:szCs w:val="24"/>
+          <w:highlight w:val="white"/>
+        </w:rPr>
+      </w:pPr>
+      <w:r>
+        <w:rPr>
+          <w:rFonts w:hint="default" w:ascii="Cascadia Mono" w:hAnsi="Cascadia Mono" w:eastAsia="Cascadia Mono"/>
+          <w:color w:val="000000"/>
+          <w:sz w:val="19"/>
+          <w:szCs w:val="24"/>
+          <w:highlight w:val="white"/>
+        </w:rPr>
+        <w:t>{</w:t>
+      </w:r>
+    </w:p>
+    <w:p>
+      <w:pPr>
+        <w:spacing w:beforeLines="0" w:afterLines="0"/>
+        <w:jc w:val="left"/>
+        <w:rPr>
+          <w:rFonts w:hint="default" w:ascii="Cascadia Mono" w:hAnsi="Cascadia Mono" w:eastAsia="Cascadia Mono"/>
+          <w:color w:val="000000"/>
+          <w:sz w:val="19"/>
+          <w:szCs w:val="24"/>
+          <w:highlight w:val="white"/>
+        </w:rPr>
+      </w:pPr>
+      <w:r>
+        <w:rPr>
+          <w:rFonts w:hint="default" w:ascii="Cascadia Mono" w:hAnsi="Cascadia Mono" w:eastAsia="Cascadia Mono"/>
+          <w:color w:val="000000"/>
+          <w:sz w:val="19"/>
+          <w:szCs w:val="24"/>
+          <w:highlight w:val="white"/>
+        </w:rPr>
+        <w:t xml:space="preserve">    </w:t>
+      </w:r>
+      <w:r>
+        <w:rPr>
+          <w:rFonts w:hint="default" w:ascii="Cascadia Mono" w:hAnsi="Cascadia Mono" w:eastAsia="Cascadia Mono"/>
+          <w:color w:val="0000FF"/>
+          <w:sz w:val="19"/>
+          <w:szCs w:val="24"/>
+          <w:highlight w:val="white"/>
+        </w:rPr>
+        <w:t>return</w:t>
+      </w:r>
+      <w:r>
+        <w:rPr>
+          <w:rFonts w:hint="default" w:ascii="Cascadia Mono" w:hAnsi="Cascadia Mono" w:eastAsia="Cascadia Mono"/>
+          <w:color w:val="000000"/>
+          <w:sz w:val="19"/>
+          <w:szCs w:val="24"/>
+          <w:highlight w:val="white"/>
+        </w:rPr>
+        <w:t xml:space="preserve"> context.Set&lt;</w:t>
+      </w:r>
+      <w:r>
+        <w:rPr>
+          <w:rFonts w:hint="default" w:ascii="Cascadia Mono" w:hAnsi="Cascadia Mono" w:eastAsia="Cascadia Mono"/>
+          <w:color w:val="2B91AF"/>
+          <w:sz w:val="19"/>
+          <w:szCs w:val="24"/>
+          <w:highlight w:val="white"/>
+        </w:rPr>
+        <w:t>T</w:t>
+      </w:r>
+      <w:r>
+        <w:rPr>
+          <w:rFonts w:hint="default" w:ascii="Cascadia Mono" w:hAnsi="Cascadia Mono" w:eastAsia="Cascadia Mono"/>
+          <w:color w:val="000000"/>
+          <w:sz w:val="19"/>
+          <w:szCs w:val="24"/>
+          <w:highlight w:val="white"/>
+        </w:rPr>
+        <w:t>&gt;().FirstOrDefault(condicao);</w:t>
+      </w:r>
+    </w:p>
+    <w:p>
+      <w:pPr>
+        <w:ind w:left="0" w:leftChars="0" w:firstLine="0" w:firstLineChars="0"/>
+        <w:jc w:val="left"/>
+        <w:rPr>
+          <w:rFonts w:hint="default" w:ascii="Cascadia Mono" w:hAnsi="Cascadia Mono" w:cs="Cascadia Mono"/>
+          <w:sz w:val="24"/>
+          <w:szCs w:val="24"/>
+          <w:lang w:val="pt-BR"/>
+        </w:rPr>
+      </w:pPr>
+      <w:r>
+        <w:rPr>
+          <w:rFonts w:hint="default" w:ascii="Cascadia Mono" w:hAnsi="Cascadia Mono" w:eastAsia="Cascadia Mono"/>
+          <w:color w:val="000000"/>
+          <w:sz w:val="19"/>
+          <w:szCs w:val="24"/>
+          <w:highlight w:val="white"/>
+        </w:rPr>
+        <w:t>}</w:t>
+      </w:r>
+    </w:p>
+    <w:p>
+      <w:pPr>
+        <w:ind w:left="0" w:leftChars="0" w:firstLine="0" w:firstLineChars="0"/>
+        <w:jc w:val="left"/>
+        <w:rPr>
+          <w:rFonts w:hint="default" w:ascii="Cascadia Mono" w:hAnsi="Cascadia Mono" w:cs="Cascadia Mono"/>
+          <w:sz w:val="24"/>
+          <w:szCs w:val="24"/>
+          <w:lang w:val="pt-BR"/>
+        </w:rPr>
+      </w:pPr>
+    </w:p>
+    <w:p>
+      <w:pPr>
+        <w:ind w:left="0" w:leftChars="0" w:firstLine="0" w:firstLineChars="0"/>
+        <w:jc w:val="left"/>
+        <w:rPr>
+          <w:rFonts w:hint="default" w:ascii="Cascadia Mono" w:hAnsi="Cascadia Mono" w:cs="Cascadia Mono"/>
+          <w:sz w:val="24"/>
+          <w:szCs w:val="24"/>
+          <w:lang w:val="pt-BR"/>
+        </w:rPr>
+      </w:pPr>
+      <w:r>
+        <w:rPr>
+          <w:rFonts w:hint="default" w:ascii="Cascadia Mono" w:hAnsi="Cascadia Mono" w:cs="Cascadia Mono"/>
+          <w:sz w:val="24"/>
+          <w:szCs w:val="24"/>
+          <w:lang w:val="pt-BR"/>
+        </w:rPr>
+        <w:t>O método é estruturado dessa forma, usando Func nos seus parâmetros para que ele possa receber uma função lambda no seu uso, ou seja, seu parâmetro será uma condição cujo valor vai ser definido por uma função lambda.</w:t>
+      </w:r>
+    </w:p>
+    <w:p>
+      <w:pPr>
+        <w:ind w:left="0" w:leftChars="0" w:firstLine="0" w:firstLineChars="0"/>
+        <w:jc w:val="left"/>
+        <w:rPr>
+          <w:rFonts w:hint="default" w:ascii="Cascadia Mono" w:hAnsi="Cascadia Mono" w:cs="Cascadia Mono"/>
+          <w:sz w:val="24"/>
+          <w:szCs w:val="24"/>
+          <w:lang w:val="pt-BR"/>
+        </w:rPr>
+      </w:pPr>
+    </w:p>
+    <w:p>
+      <w:pPr>
+        <w:ind w:left="0" w:leftChars="0" w:firstLine="0" w:firstLineChars="0"/>
+        <w:jc w:val="left"/>
+        <w:rPr>
+          <w:rFonts w:hint="default" w:ascii="Cascadia Mono" w:hAnsi="Cascadia Mono" w:cs="Cascadia Mono"/>
+          <w:sz w:val="24"/>
+          <w:szCs w:val="24"/>
+          <w:lang w:val="pt-BR"/>
+        </w:rPr>
+      </w:pPr>
+      <w:r>
+        <w:rPr>
+          <w:rFonts w:hint="default" w:ascii="Cascadia Mono" w:hAnsi="Cascadia Mono" w:cs="Cascadia Mono"/>
+          <w:sz w:val="24"/>
+          <w:szCs w:val="24"/>
+          <w:lang w:val="pt-BR"/>
+        </w:rPr>
+        <w:t>Um exemplo de seu uso vai ser na classe MenuRegistrarMusica</w:t>
+      </w:r>
+    </w:p>
+    <w:p>
+      <w:pPr>
+        <w:spacing w:beforeLines="0" w:afterLines="0"/>
+        <w:jc w:val="left"/>
+        <w:rPr>
+          <w:rFonts w:hint="default" w:ascii="Cascadia Mono" w:hAnsi="Cascadia Mono" w:eastAsia="Cascadia Mono"/>
+          <w:color w:val="000000"/>
+          <w:sz w:val="19"/>
+          <w:szCs w:val="24"/>
+          <w:highlight w:val="white"/>
+        </w:rPr>
+      </w:pPr>
+      <w:r>
+        <w:rPr>
+          <w:rFonts w:hint="default" w:ascii="Cascadia Mono" w:hAnsi="Cascadia Mono" w:eastAsia="Cascadia Mono"/>
+          <w:color w:val="0000FF"/>
+          <w:sz w:val="19"/>
+          <w:szCs w:val="24"/>
+          <w:highlight w:val="white"/>
+        </w:rPr>
+        <w:t>var</w:t>
+      </w:r>
+      <w:r>
+        <w:rPr>
+          <w:rFonts w:hint="default" w:ascii="Cascadia Mono" w:hAnsi="Cascadia Mono" w:eastAsia="Cascadia Mono"/>
+          <w:color w:val="000000"/>
+          <w:sz w:val="19"/>
+          <w:szCs w:val="24"/>
+          <w:highlight w:val="white"/>
+        </w:rPr>
+        <w:t xml:space="preserve"> artistaRecuperado = artistaDAL.RecuperarPor(</w:t>
+      </w:r>
+    </w:p>
+    <w:p>
+      <w:pPr>
+        <w:ind w:left="0" w:leftChars="0" w:firstLine="0" w:firstLineChars="0"/>
+        <w:jc w:val="left"/>
+        <w:rPr>
+          <w:rFonts w:hint="default" w:ascii="Cascadia Mono" w:hAnsi="Cascadia Mono" w:cs="Cascadia Mono"/>
+          <w:sz w:val="24"/>
+          <w:szCs w:val="24"/>
+          <w:lang w:val="pt-BR"/>
+        </w:rPr>
+      </w:pPr>
+      <w:r>
+        <w:rPr>
+          <w:rFonts w:hint="default" w:ascii="Cascadia Mono" w:hAnsi="Cascadia Mono" w:eastAsia="Cascadia Mono"/>
+          <w:color w:val="000000"/>
+          <w:sz w:val="19"/>
+          <w:szCs w:val="24"/>
+          <w:highlight w:val="white"/>
+        </w:rPr>
+        <w:t xml:space="preserve">    artista =&gt;artista.Nome.Equals(nomeDoArtista));</w:t>
+      </w:r>
+    </w:p>
+    <w:p>
+      <w:pPr>
+        <w:ind w:left="0" w:leftChars="0" w:firstLine="0" w:firstLineChars="0"/>
+        <w:jc w:val="left"/>
+        <w:rPr>
+          <w:rFonts w:hint="default" w:ascii="Cascadia Mono" w:hAnsi="Cascadia Mono" w:cs="Cascadia Mono"/>
+          <w:sz w:val="24"/>
+          <w:szCs w:val="24"/>
+          <w:lang w:val="pt-BR"/>
+        </w:rPr>
+      </w:pPr>
+      <w:r>
+        <w:rPr>
+          <w:rFonts w:hint="default" w:ascii="Cascadia Mono" w:hAnsi="Cascadia Mono" w:cs="Cascadia Mono"/>
+          <w:sz w:val="24"/>
+          <w:szCs w:val="24"/>
+          <w:lang w:val="pt-BR"/>
+        </w:rPr>
+        <w:t>A variável artistaRecuperado assume o valor do objeto cujo campo Artista.Nome seja igual ao valor passado em nomeDoArtista.</w:t>
+      </w:r>
+    </w:p>
+    <w:p>
+      <w:pPr>
+        <w:ind w:left="0" w:leftChars="0" w:firstLine="0" w:firstLineChars="0"/>
+        <w:jc w:val="left"/>
+        <w:rPr>
+          <w:rFonts w:hint="default" w:ascii="Cascadia Mono" w:hAnsi="Cascadia Mono" w:cs="Cascadia Mono"/>
+          <w:sz w:val="24"/>
+          <w:szCs w:val="24"/>
+          <w:lang w:val="pt-BR"/>
+        </w:rPr>
+      </w:pPr>
+    </w:p>
+    <w:p>
+      <w:pPr>
+        <w:ind w:left="0" w:leftChars="0" w:firstLine="0" w:firstLineChars="0"/>
+        <w:jc w:val="left"/>
+        <w:rPr>
+          <w:rFonts w:hint="default" w:ascii="Cascadia Mono" w:hAnsi="Cascadia Mono" w:cs="Cascadia Mono"/>
+          <w:sz w:val="24"/>
+          <w:szCs w:val="24"/>
+          <w:lang w:val="pt-BR"/>
+        </w:rPr>
+      </w:pPr>
       <w:bookmarkStart w:id="0" w:name="_GoBack"/>
       <w:bookmarkEnd w:id="0"/>
-    </w:p>
-    <w:p>
-      <w:pPr>
-        <w:ind w:left="0" w:leftChars="0" w:firstLine="0" w:firstLineChars="0"/>
-        <w:jc w:val="left"/>
-        <w:rPr>
-          <w:rFonts w:hint="default" w:ascii="Cascadia Mono" w:hAnsi="Cascadia Mono" w:cs="Cascadia Mono"/>
-          <w:sz w:val="24"/>
-          <w:szCs w:val="24"/>
-          <w:lang w:val="pt-BR"/>
-        </w:rPr>
-      </w:pPr>
-    </w:p>
-    <w:p>
-      <w:pPr>
-        <w:ind w:left="0" w:leftChars="0" w:firstLine="0" w:firstLineChars="0"/>
-        <w:jc w:val="left"/>
-        <w:rPr>
-          <w:rFonts w:hint="default" w:ascii="Cascadia Mono" w:hAnsi="Cascadia Mono" w:cs="Cascadia Mono"/>
-          <w:sz w:val="24"/>
-          <w:szCs w:val="24"/>
-          <w:lang w:val="pt-BR"/>
-        </w:rPr>
-      </w:pPr>
-    </w:p>
-    <w:p>
-      <w:pPr>
-        <w:ind w:left="0" w:leftChars="0" w:firstLine="0" w:firstLineChars="0"/>
-        <w:jc w:val="left"/>
-        <w:rPr>
-          <w:rFonts w:hint="default" w:ascii="Cascadia Mono" w:hAnsi="Cascadia Mono" w:cs="Cascadia Mono"/>
-          <w:sz w:val="24"/>
-          <w:szCs w:val="24"/>
-          <w:lang w:val="pt-BR"/>
-        </w:rPr>
-      </w:pPr>
-    </w:p>
-    <w:p>
-      <w:pPr>
-        <w:ind w:left="0" w:leftChars="0" w:firstLine="0" w:firstLineChars="0"/>
-        <w:jc w:val="left"/>
-        <w:rPr>
-          <w:rFonts w:hint="default" w:ascii="Cascadia Mono" w:hAnsi="Cascadia Mono" w:cs="Cascadia Mono"/>
-          <w:sz w:val="24"/>
-          <w:szCs w:val="24"/>
-          <w:lang w:val="pt-BR"/>
-        </w:rPr>
-      </w:pPr>
-    </w:p>
-    <w:p>
-      <w:pPr>
-        <w:ind w:left="0" w:leftChars="0" w:firstLine="0" w:firstLineChars="0"/>
-        <w:jc w:val="left"/>
-        <w:rPr>
-          <w:rFonts w:hint="default" w:ascii="Cascadia Mono" w:hAnsi="Cascadia Mono" w:cs="Cascadia Mono"/>
-          <w:sz w:val="24"/>
-          <w:szCs w:val="24"/>
-          <w:lang w:val="pt-BR"/>
-        </w:rPr>
-      </w:pPr>
-    </w:p>
-    <w:p>
-      <w:pPr>
-        <w:ind w:left="0" w:leftChars="0" w:firstLine="0" w:firstLineChars="0"/>
-        <w:jc w:val="left"/>
-        <w:rPr>
-          <w:rFonts w:hint="default" w:ascii="Cascadia Mono" w:hAnsi="Cascadia Mono" w:cs="Cascadia Mono"/>
-          <w:sz w:val="24"/>
-          <w:szCs w:val="24"/>
-          <w:lang w:val="pt-BR"/>
-        </w:rPr>
-      </w:pPr>
-    </w:p>
-    <w:p>
-      <w:pPr>
-        <w:ind w:left="0" w:leftChars="0" w:firstLine="0" w:firstLineChars="0"/>
-        <w:jc w:val="left"/>
-        <w:rPr>
-          <w:rFonts w:hint="default" w:ascii="Cascadia Mono" w:hAnsi="Cascadia Mono" w:cs="Cascadia Mono"/>
-          <w:sz w:val="24"/>
-          <w:szCs w:val="24"/>
-          <w:lang w:val="pt-BR"/>
-        </w:rPr>
-      </w:pPr>
     </w:p>
     <w:p>
       <w:pPr>

</xml_diff>

<commit_message>
Menu - opção Mostrar músicas por ano
</commit_message>
<xml_diff>
--- a/Notes.docx
+++ b/Notes.docx
@@ -8513,7 +8513,7 @@
           <w:szCs w:val="24"/>
           <w:lang w:val="pt-BR"/>
         </w:rPr>
-        <w:t>Primeiramente, para inicial um BD vazio, mudar o campo InitialCatalog da variável connectionString em Banco-&gt;ScreenSoundContext, com um nome de uma nova base de dados para a aplicação.</w:t>
+        <w:t>Primeiramente, para iniciaR um BD vazio, mudar o campo InitialCatalog da variável connectionString em Banco-&gt;ScreenSoundContext, com um nome de uma nova base de dados para a aplicação.</w:t>
       </w:r>
     </w:p>
     <w:p>
@@ -9770,21 +9770,48 @@
           <w:lang w:val="pt-BR"/>
         </w:rPr>
       </w:pPr>
-    </w:p>
-    <w:p>
-      <w:pPr>
-        <w:ind w:left="0" w:leftChars="0" w:firstLine="0" w:firstLineChars="0"/>
-        <w:jc w:val="left"/>
-        <w:rPr>
-          <w:rFonts w:hint="default" w:ascii="Cascadia Mono" w:hAnsi="Cascadia Mono" w:cs="Cascadia Mono"/>
-          <w:sz w:val="24"/>
-          <w:szCs w:val="24"/>
-          <w:lang w:val="pt-BR"/>
-        </w:rPr>
-      </w:pPr>
-      <w:r>
-        <w:rPr>
-          <w:rFonts w:hint="default" w:ascii="Cascadia Mono" w:hAnsi="Cascadia Mono" w:cs="Cascadia Mono"/>
+      <w:r>
+        <w:rPr>
+          <w:rFonts w:hint="default" w:ascii="Cascadia Mono" w:hAnsi="Cascadia Mono" w:cs="Cascadia Mono"/>
+          <w:b/>
+          <w:bCs/>
+          <w:sz w:val="24"/>
+          <w:szCs w:val="24"/>
+          <w:lang w:val="pt-BR"/>
+        </w:rPr>
+        <w:t>Lembrando que, as mudanças feitas diretamente pelo pesquisador de objetos do SQLServer não são registradas nas migrations, logo, precisam ser refeitas caso o projeto seja utilizado em outra máquina que uso um banco de dados local.</w:t>
+      </w:r>
+    </w:p>
+    <w:p>
+      <w:pPr>
+        <w:ind w:left="0" w:leftChars="0" w:firstLine="0" w:firstLineChars="0"/>
+        <w:jc w:val="left"/>
+        <w:rPr>
+          <w:rFonts w:hint="default" w:ascii="Cascadia Mono" w:hAnsi="Cascadia Mono" w:cs="Cascadia Mono"/>
+          <w:sz w:val="24"/>
+          <w:szCs w:val="24"/>
+          <w:lang w:val="pt-BR"/>
+        </w:rPr>
+      </w:pPr>
+    </w:p>
+    <w:p>
+      <w:pPr>
+        <w:ind w:left="0" w:leftChars="0" w:firstLine="0" w:firstLineChars="0"/>
+        <w:jc w:val="left"/>
+        <w:rPr>
+          <w:rFonts w:hint="default" w:ascii="Cascadia Mono" w:hAnsi="Cascadia Mono" w:cs="Cascadia Mono"/>
+          <w:b/>
+          <w:bCs/>
+          <w:sz w:val="24"/>
+          <w:szCs w:val="24"/>
+          <w:lang w:val="pt-BR"/>
+        </w:rPr>
+      </w:pPr>
+      <w:r>
+        <w:rPr>
+          <w:rFonts w:hint="default" w:ascii="Cascadia Mono" w:hAnsi="Cascadia Mono" w:cs="Cascadia Mono"/>
+          <w:b/>
+          <w:bCs/>
           <w:sz w:val="24"/>
           <w:szCs w:val="24"/>
           <w:lang w:val="pt-BR"/>
@@ -11844,1184 +11871,29 @@
           <w:lang w:val="pt-BR"/>
         </w:rPr>
       </w:pPr>
+    </w:p>
+    <w:p>
+      <w:pPr>
+        <w:ind w:left="0" w:leftChars="0" w:firstLine="0" w:firstLineChars="0"/>
+        <w:jc w:val="left"/>
+        <w:rPr>
+          <w:rFonts w:hint="default" w:ascii="Cascadia Mono" w:hAnsi="Cascadia Mono" w:cs="Cascadia Mono"/>
+          <w:sz w:val="24"/>
+          <w:szCs w:val="24"/>
+          <w:lang w:val="pt-BR"/>
+        </w:rPr>
+      </w:pPr>
+      <w:r>
+        <w:rPr>
+          <w:rFonts w:hint="default" w:ascii="Cascadia Mono" w:hAnsi="Cascadia Mono" w:cs="Cascadia Mono"/>
+          <w:sz w:val="24"/>
+          <w:szCs w:val="24"/>
+          <w:lang w:val="pt-BR"/>
+        </w:rPr>
+        <w:t>Com essas mudanças, temos um projeto simples que relaciona duas tabelas Artistas e Musicas.</w:t>
+      </w:r>
       <w:bookmarkStart w:id="0" w:name="_GoBack"/>
       <w:bookmarkEnd w:id="0"/>
-    </w:p>
-    <w:p>
-      <w:pPr>
-        <w:ind w:left="0" w:leftChars="0" w:firstLine="0" w:firstLineChars="0"/>
-        <w:jc w:val="left"/>
-        <w:rPr>
-          <w:rFonts w:hint="default" w:ascii="Cascadia Mono" w:hAnsi="Cascadia Mono" w:cs="Cascadia Mono"/>
-          <w:sz w:val="24"/>
-          <w:szCs w:val="24"/>
-          <w:lang w:val="pt-BR"/>
-        </w:rPr>
-      </w:pPr>
-    </w:p>
-    <w:p>
-      <w:pPr>
-        <w:ind w:left="0" w:leftChars="0" w:firstLine="0" w:firstLineChars="0"/>
-        <w:jc w:val="left"/>
-        <w:rPr>
-          <w:rFonts w:hint="default" w:ascii="Cascadia Mono" w:hAnsi="Cascadia Mono" w:cs="Cascadia Mono"/>
-          <w:sz w:val="24"/>
-          <w:szCs w:val="24"/>
-          <w:lang w:val="pt-BR"/>
-        </w:rPr>
-      </w:pPr>
-    </w:p>
-    <w:p>
-      <w:pPr>
-        <w:ind w:left="0" w:leftChars="0" w:firstLine="0" w:firstLineChars="0"/>
-        <w:jc w:val="left"/>
-        <w:rPr>
-          <w:rFonts w:hint="default" w:ascii="Cascadia Mono" w:hAnsi="Cascadia Mono" w:cs="Cascadia Mono"/>
-          <w:sz w:val="24"/>
-          <w:szCs w:val="24"/>
-          <w:lang w:val="pt-BR"/>
-        </w:rPr>
-      </w:pPr>
-    </w:p>
-    <w:p>
-      <w:pPr>
-        <w:ind w:left="0" w:leftChars="0" w:firstLine="0" w:firstLineChars="0"/>
-        <w:jc w:val="left"/>
-        <w:rPr>
-          <w:rFonts w:hint="default" w:ascii="Cascadia Mono" w:hAnsi="Cascadia Mono" w:cs="Cascadia Mono"/>
-          <w:sz w:val="24"/>
-          <w:szCs w:val="24"/>
-          <w:lang w:val="pt-BR"/>
-        </w:rPr>
-      </w:pPr>
-    </w:p>
-    <w:p>
-      <w:pPr>
-        <w:ind w:left="0" w:leftChars="0" w:firstLine="0" w:firstLineChars="0"/>
-        <w:jc w:val="left"/>
-        <w:rPr>
-          <w:rFonts w:hint="default" w:ascii="Cascadia Mono" w:hAnsi="Cascadia Mono" w:cs="Cascadia Mono"/>
-          <w:sz w:val="24"/>
-          <w:szCs w:val="24"/>
-          <w:lang w:val="pt-BR"/>
-        </w:rPr>
-      </w:pPr>
-    </w:p>
-    <w:p>
-      <w:pPr>
-        <w:ind w:left="0" w:leftChars="0" w:firstLine="0" w:firstLineChars="0"/>
-        <w:jc w:val="left"/>
-        <w:rPr>
-          <w:rFonts w:hint="default" w:ascii="Cascadia Mono" w:hAnsi="Cascadia Mono" w:cs="Cascadia Mono"/>
-          <w:sz w:val="24"/>
-          <w:szCs w:val="24"/>
-          <w:lang w:val="pt-BR"/>
-        </w:rPr>
-      </w:pPr>
-    </w:p>
-    <w:p>
-      <w:pPr>
-        <w:ind w:left="0" w:leftChars="0" w:firstLine="0" w:firstLineChars="0"/>
-        <w:jc w:val="left"/>
-        <w:rPr>
-          <w:rFonts w:hint="default" w:ascii="Cascadia Mono" w:hAnsi="Cascadia Mono" w:cs="Cascadia Mono"/>
-          <w:sz w:val="24"/>
-          <w:szCs w:val="24"/>
-          <w:lang w:val="pt-BR"/>
-        </w:rPr>
-      </w:pPr>
-    </w:p>
-    <w:p>
-      <w:pPr>
-        <w:ind w:left="0" w:leftChars="0" w:firstLine="0" w:firstLineChars="0"/>
-        <w:jc w:val="left"/>
-        <w:rPr>
-          <w:rFonts w:hint="default" w:ascii="Cascadia Mono" w:hAnsi="Cascadia Mono" w:cs="Cascadia Mono"/>
-          <w:sz w:val="24"/>
-          <w:szCs w:val="24"/>
-          <w:lang w:val="pt-BR"/>
-        </w:rPr>
-      </w:pPr>
-    </w:p>
-    <w:p>
-      <w:pPr>
-        <w:ind w:left="0" w:leftChars="0" w:firstLine="0" w:firstLineChars="0"/>
-        <w:jc w:val="left"/>
-        <w:rPr>
-          <w:rFonts w:hint="default" w:ascii="Cascadia Mono" w:hAnsi="Cascadia Mono" w:cs="Cascadia Mono"/>
-          <w:sz w:val="24"/>
-          <w:szCs w:val="24"/>
-          <w:lang w:val="pt-BR"/>
-        </w:rPr>
-      </w:pPr>
-    </w:p>
-    <w:p>
-      <w:pPr>
-        <w:ind w:left="0" w:leftChars="0" w:firstLine="0" w:firstLineChars="0"/>
-        <w:jc w:val="left"/>
-        <w:rPr>
-          <w:rFonts w:hint="default" w:ascii="Cascadia Mono" w:hAnsi="Cascadia Mono" w:cs="Cascadia Mono"/>
-          <w:sz w:val="24"/>
-          <w:szCs w:val="24"/>
-          <w:lang w:val="pt-BR"/>
-        </w:rPr>
-      </w:pPr>
-    </w:p>
-    <w:p>
-      <w:pPr>
-        <w:ind w:left="0" w:leftChars="0" w:firstLine="0" w:firstLineChars="0"/>
-        <w:jc w:val="left"/>
-        <w:rPr>
-          <w:rFonts w:hint="default" w:ascii="Cascadia Mono" w:hAnsi="Cascadia Mono" w:cs="Cascadia Mono"/>
-          <w:sz w:val="24"/>
-          <w:szCs w:val="24"/>
-          <w:lang w:val="pt-BR"/>
-        </w:rPr>
-      </w:pPr>
-    </w:p>
-    <w:p>
-      <w:pPr>
-        <w:ind w:left="0" w:leftChars="0" w:firstLine="0" w:firstLineChars="0"/>
-        <w:jc w:val="left"/>
-        <w:rPr>
-          <w:rFonts w:hint="default" w:ascii="Cascadia Mono" w:hAnsi="Cascadia Mono" w:cs="Cascadia Mono"/>
-          <w:sz w:val="24"/>
-          <w:szCs w:val="24"/>
-          <w:lang w:val="pt-BR"/>
-        </w:rPr>
-      </w:pPr>
-    </w:p>
-    <w:p>
-      <w:pPr>
-        <w:ind w:left="0" w:leftChars="0" w:firstLine="0" w:firstLineChars="0"/>
-        <w:jc w:val="left"/>
-        <w:rPr>
-          <w:rFonts w:hint="default" w:ascii="Cascadia Mono" w:hAnsi="Cascadia Mono" w:cs="Cascadia Mono"/>
-          <w:sz w:val="24"/>
-          <w:szCs w:val="24"/>
-          <w:lang w:val="pt-BR"/>
-        </w:rPr>
-      </w:pPr>
-    </w:p>
-    <w:p>
-      <w:pPr>
-        <w:ind w:left="0" w:leftChars="0" w:firstLine="0" w:firstLineChars="0"/>
-        <w:jc w:val="left"/>
-        <w:rPr>
-          <w:rFonts w:hint="default" w:ascii="Cascadia Mono" w:hAnsi="Cascadia Mono" w:cs="Cascadia Mono"/>
-          <w:sz w:val="24"/>
-          <w:szCs w:val="24"/>
-          <w:lang w:val="pt-BR"/>
-        </w:rPr>
-      </w:pPr>
-    </w:p>
-    <w:p>
-      <w:pPr>
-        <w:ind w:left="0" w:leftChars="0" w:firstLine="0" w:firstLineChars="0"/>
-        <w:jc w:val="left"/>
-        <w:rPr>
-          <w:rFonts w:hint="default" w:ascii="Cascadia Mono" w:hAnsi="Cascadia Mono" w:cs="Cascadia Mono"/>
-          <w:sz w:val="24"/>
-          <w:szCs w:val="24"/>
-          <w:lang w:val="pt-BR"/>
-        </w:rPr>
-      </w:pPr>
-    </w:p>
-    <w:p>
-      <w:pPr>
-        <w:ind w:left="0" w:leftChars="0" w:firstLine="0" w:firstLineChars="0"/>
-        <w:jc w:val="left"/>
-        <w:rPr>
-          <w:rFonts w:hint="default" w:ascii="Cascadia Mono" w:hAnsi="Cascadia Mono" w:cs="Cascadia Mono"/>
-          <w:sz w:val="24"/>
-          <w:szCs w:val="24"/>
-          <w:lang w:val="pt-BR"/>
-        </w:rPr>
-      </w:pPr>
-    </w:p>
-    <w:p>
-      <w:pPr>
-        <w:ind w:left="0" w:leftChars="0" w:firstLine="0" w:firstLineChars="0"/>
-        <w:jc w:val="left"/>
-        <w:rPr>
-          <w:rFonts w:hint="default" w:ascii="Cascadia Mono" w:hAnsi="Cascadia Mono" w:cs="Cascadia Mono"/>
-          <w:sz w:val="24"/>
-          <w:szCs w:val="24"/>
-          <w:lang w:val="pt-BR"/>
-        </w:rPr>
-      </w:pPr>
-    </w:p>
-    <w:p>
-      <w:pPr>
-        <w:ind w:left="0" w:leftChars="0" w:firstLine="0" w:firstLineChars="0"/>
-        <w:jc w:val="left"/>
-        <w:rPr>
-          <w:rFonts w:hint="default" w:ascii="Cascadia Mono" w:hAnsi="Cascadia Mono" w:cs="Cascadia Mono"/>
-          <w:sz w:val="24"/>
-          <w:szCs w:val="24"/>
-          <w:lang w:val="pt-BR"/>
-        </w:rPr>
-      </w:pPr>
-    </w:p>
-    <w:p>
-      <w:pPr>
-        <w:ind w:left="0" w:leftChars="0" w:firstLine="0" w:firstLineChars="0"/>
-        <w:jc w:val="left"/>
-        <w:rPr>
-          <w:rFonts w:hint="default" w:ascii="Cascadia Mono" w:hAnsi="Cascadia Mono" w:cs="Cascadia Mono"/>
-          <w:sz w:val="24"/>
-          <w:szCs w:val="24"/>
-          <w:lang w:val="pt-BR"/>
-        </w:rPr>
-      </w:pPr>
-    </w:p>
-    <w:p>
-      <w:pPr>
-        <w:ind w:left="0" w:leftChars="0" w:firstLine="0" w:firstLineChars="0"/>
-        <w:jc w:val="left"/>
-        <w:rPr>
-          <w:rFonts w:hint="default" w:ascii="Cascadia Mono" w:hAnsi="Cascadia Mono" w:cs="Cascadia Mono"/>
-          <w:sz w:val="24"/>
-          <w:szCs w:val="24"/>
-          <w:lang w:val="pt-BR"/>
-        </w:rPr>
-      </w:pPr>
-    </w:p>
-    <w:p>
-      <w:pPr>
-        <w:ind w:left="0" w:leftChars="0" w:firstLine="0" w:firstLineChars="0"/>
-        <w:jc w:val="left"/>
-        <w:rPr>
-          <w:rFonts w:hint="default" w:ascii="Cascadia Mono" w:hAnsi="Cascadia Mono" w:cs="Cascadia Mono"/>
-          <w:sz w:val="24"/>
-          <w:szCs w:val="24"/>
-          <w:lang w:val="pt-BR"/>
-        </w:rPr>
-      </w:pPr>
-    </w:p>
-    <w:p>
-      <w:pPr>
-        <w:ind w:left="0" w:leftChars="0" w:firstLine="0" w:firstLineChars="0"/>
-        <w:jc w:val="left"/>
-        <w:rPr>
-          <w:rFonts w:hint="default" w:ascii="Cascadia Mono" w:hAnsi="Cascadia Mono" w:cs="Cascadia Mono"/>
-          <w:sz w:val="24"/>
-          <w:szCs w:val="24"/>
-          <w:lang w:val="pt-BR"/>
-        </w:rPr>
-      </w:pPr>
-    </w:p>
-    <w:p>
-      <w:pPr>
-        <w:ind w:left="0" w:leftChars="0" w:firstLine="0" w:firstLineChars="0"/>
-        <w:jc w:val="left"/>
-        <w:rPr>
-          <w:rFonts w:hint="default" w:ascii="Cascadia Mono" w:hAnsi="Cascadia Mono" w:cs="Cascadia Mono"/>
-          <w:sz w:val="24"/>
-          <w:szCs w:val="24"/>
-          <w:lang w:val="pt-BR"/>
-        </w:rPr>
-      </w:pPr>
-    </w:p>
-    <w:p>
-      <w:pPr>
-        <w:ind w:left="0" w:leftChars="0" w:firstLine="0" w:firstLineChars="0"/>
-        <w:jc w:val="left"/>
-        <w:rPr>
-          <w:rFonts w:hint="default" w:ascii="Cascadia Mono" w:hAnsi="Cascadia Mono" w:cs="Cascadia Mono"/>
-          <w:sz w:val="24"/>
-          <w:szCs w:val="24"/>
-          <w:lang w:val="pt-BR"/>
-        </w:rPr>
-      </w:pPr>
-    </w:p>
-    <w:p>
-      <w:pPr>
-        <w:ind w:left="0" w:leftChars="0" w:firstLine="0" w:firstLineChars="0"/>
-        <w:jc w:val="left"/>
-        <w:rPr>
-          <w:rFonts w:hint="default" w:ascii="Cascadia Mono" w:hAnsi="Cascadia Mono" w:cs="Cascadia Mono"/>
-          <w:sz w:val="24"/>
-          <w:szCs w:val="24"/>
-          <w:lang w:val="pt-BR"/>
-        </w:rPr>
-      </w:pPr>
-    </w:p>
-    <w:p>
-      <w:pPr>
-        <w:ind w:left="0" w:leftChars="0" w:firstLine="0" w:firstLineChars="0"/>
-        <w:jc w:val="left"/>
-        <w:rPr>
-          <w:rFonts w:hint="default" w:ascii="Cascadia Mono" w:hAnsi="Cascadia Mono" w:cs="Cascadia Mono"/>
-          <w:sz w:val="24"/>
-          <w:szCs w:val="24"/>
-          <w:lang w:val="pt-BR"/>
-        </w:rPr>
-      </w:pPr>
-    </w:p>
-    <w:p>
-      <w:pPr>
-        <w:ind w:left="0" w:leftChars="0" w:firstLine="0" w:firstLineChars="0"/>
-        <w:jc w:val="left"/>
-        <w:rPr>
-          <w:rFonts w:hint="default" w:ascii="Cascadia Mono" w:hAnsi="Cascadia Mono" w:cs="Cascadia Mono"/>
-          <w:sz w:val="24"/>
-          <w:szCs w:val="24"/>
-          <w:lang w:val="pt-BR"/>
-        </w:rPr>
-      </w:pPr>
-    </w:p>
-    <w:p>
-      <w:pPr>
-        <w:ind w:left="0" w:leftChars="0" w:firstLine="0" w:firstLineChars="0"/>
-        <w:jc w:val="left"/>
-        <w:rPr>
-          <w:rFonts w:hint="default" w:ascii="Cascadia Mono" w:hAnsi="Cascadia Mono" w:cs="Cascadia Mono"/>
-          <w:sz w:val="24"/>
-          <w:szCs w:val="24"/>
-          <w:lang w:val="pt-BR"/>
-        </w:rPr>
-      </w:pPr>
-    </w:p>
-    <w:p>
-      <w:pPr>
-        <w:ind w:left="0" w:leftChars="0" w:firstLine="0" w:firstLineChars="0"/>
-        <w:jc w:val="left"/>
-        <w:rPr>
-          <w:rFonts w:hint="default" w:ascii="Cascadia Mono" w:hAnsi="Cascadia Mono" w:cs="Cascadia Mono"/>
-          <w:sz w:val="24"/>
-          <w:szCs w:val="24"/>
-          <w:lang w:val="pt-BR"/>
-        </w:rPr>
-      </w:pPr>
-    </w:p>
-    <w:p>
-      <w:pPr>
-        <w:ind w:left="0" w:leftChars="0" w:firstLine="0" w:firstLineChars="0"/>
-        <w:jc w:val="left"/>
-        <w:rPr>
-          <w:rFonts w:hint="default" w:ascii="Cascadia Mono" w:hAnsi="Cascadia Mono" w:cs="Cascadia Mono"/>
-          <w:sz w:val="24"/>
-          <w:szCs w:val="24"/>
-          <w:lang w:val="pt-BR"/>
-        </w:rPr>
-      </w:pPr>
-    </w:p>
-    <w:p>
-      <w:pPr>
-        <w:ind w:left="0" w:leftChars="0" w:firstLine="0" w:firstLineChars="0"/>
-        <w:jc w:val="left"/>
-        <w:rPr>
-          <w:rFonts w:hint="default" w:ascii="Cascadia Mono" w:hAnsi="Cascadia Mono" w:cs="Cascadia Mono"/>
-          <w:sz w:val="24"/>
-          <w:szCs w:val="24"/>
-          <w:lang w:val="pt-BR"/>
-        </w:rPr>
-      </w:pPr>
-    </w:p>
-    <w:p>
-      <w:pPr>
-        <w:ind w:left="0" w:leftChars="0" w:firstLine="0" w:firstLineChars="0"/>
-        <w:jc w:val="left"/>
-        <w:rPr>
-          <w:rFonts w:hint="default" w:ascii="Cascadia Mono" w:hAnsi="Cascadia Mono" w:cs="Cascadia Mono"/>
-          <w:sz w:val="24"/>
-          <w:szCs w:val="24"/>
-          <w:lang w:val="pt-BR"/>
-        </w:rPr>
-      </w:pPr>
-    </w:p>
-    <w:p>
-      <w:pPr>
-        <w:ind w:left="0" w:leftChars="0" w:firstLine="0" w:firstLineChars="0"/>
-        <w:jc w:val="left"/>
-        <w:rPr>
-          <w:rFonts w:hint="default" w:ascii="Cascadia Mono" w:hAnsi="Cascadia Mono" w:cs="Cascadia Mono"/>
-          <w:sz w:val="24"/>
-          <w:szCs w:val="24"/>
-          <w:lang w:val="pt-BR"/>
-        </w:rPr>
-      </w:pPr>
-    </w:p>
-    <w:p>
-      <w:pPr>
-        <w:ind w:left="0" w:leftChars="0" w:firstLine="0" w:firstLineChars="0"/>
-        <w:jc w:val="left"/>
-        <w:rPr>
-          <w:rFonts w:hint="default" w:ascii="Cascadia Mono" w:hAnsi="Cascadia Mono" w:cs="Cascadia Mono"/>
-          <w:sz w:val="24"/>
-          <w:szCs w:val="24"/>
-          <w:lang w:val="pt-BR"/>
-        </w:rPr>
-      </w:pPr>
-    </w:p>
-    <w:p>
-      <w:pPr>
-        <w:ind w:left="0" w:leftChars="0" w:firstLine="0" w:firstLineChars="0"/>
-        <w:jc w:val="left"/>
-        <w:rPr>
-          <w:rFonts w:hint="default" w:ascii="Cascadia Mono" w:hAnsi="Cascadia Mono" w:cs="Cascadia Mono"/>
-          <w:sz w:val="24"/>
-          <w:szCs w:val="24"/>
-          <w:lang w:val="pt-BR"/>
-        </w:rPr>
-      </w:pPr>
-    </w:p>
-    <w:p>
-      <w:pPr>
-        <w:ind w:left="0" w:leftChars="0" w:firstLine="0" w:firstLineChars="0"/>
-        <w:jc w:val="left"/>
-        <w:rPr>
-          <w:rFonts w:hint="default" w:ascii="Cascadia Mono" w:hAnsi="Cascadia Mono" w:cs="Cascadia Mono"/>
-          <w:sz w:val="24"/>
-          <w:szCs w:val="24"/>
-          <w:lang w:val="pt-BR"/>
-        </w:rPr>
-      </w:pPr>
-    </w:p>
-    <w:p>
-      <w:pPr>
-        <w:ind w:left="0" w:leftChars="0" w:firstLine="0" w:firstLineChars="0"/>
-        <w:jc w:val="left"/>
-        <w:rPr>
-          <w:rFonts w:hint="default" w:ascii="Cascadia Mono" w:hAnsi="Cascadia Mono" w:cs="Cascadia Mono"/>
-          <w:sz w:val="24"/>
-          <w:szCs w:val="24"/>
-          <w:lang w:val="pt-BR"/>
-        </w:rPr>
-      </w:pPr>
-    </w:p>
-    <w:p>
-      <w:pPr>
-        <w:ind w:left="0" w:leftChars="0" w:firstLine="0" w:firstLineChars="0"/>
-        <w:jc w:val="left"/>
-        <w:rPr>
-          <w:rFonts w:hint="default" w:ascii="Cascadia Mono" w:hAnsi="Cascadia Mono" w:cs="Cascadia Mono"/>
-          <w:sz w:val="24"/>
-          <w:szCs w:val="24"/>
-          <w:lang w:val="pt-BR"/>
-        </w:rPr>
-      </w:pPr>
-    </w:p>
-    <w:p>
-      <w:pPr>
-        <w:ind w:left="0" w:leftChars="0" w:firstLine="0" w:firstLineChars="0"/>
-        <w:jc w:val="left"/>
-        <w:rPr>
-          <w:rFonts w:hint="default" w:ascii="Cascadia Mono" w:hAnsi="Cascadia Mono" w:cs="Cascadia Mono"/>
-          <w:sz w:val="24"/>
-          <w:szCs w:val="24"/>
-          <w:lang w:val="pt-BR"/>
-        </w:rPr>
-      </w:pPr>
-    </w:p>
-    <w:p>
-      <w:pPr>
-        <w:ind w:left="0" w:leftChars="0" w:firstLine="0" w:firstLineChars="0"/>
-        <w:jc w:val="left"/>
-        <w:rPr>
-          <w:rFonts w:hint="default" w:ascii="Cascadia Mono" w:hAnsi="Cascadia Mono" w:cs="Cascadia Mono"/>
-          <w:sz w:val="24"/>
-          <w:szCs w:val="24"/>
-          <w:lang w:val="pt-BR"/>
-        </w:rPr>
-      </w:pPr>
-    </w:p>
-    <w:p>
-      <w:pPr>
-        <w:ind w:left="0" w:leftChars="0" w:firstLine="0" w:firstLineChars="0"/>
-        <w:jc w:val="left"/>
-        <w:rPr>
-          <w:rFonts w:hint="default" w:ascii="Cascadia Mono" w:hAnsi="Cascadia Mono" w:cs="Cascadia Mono"/>
-          <w:sz w:val="24"/>
-          <w:szCs w:val="24"/>
-          <w:lang w:val="pt-BR"/>
-        </w:rPr>
-      </w:pPr>
-    </w:p>
-    <w:p>
-      <w:pPr>
-        <w:ind w:left="0" w:leftChars="0" w:firstLine="0" w:firstLineChars="0"/>
-        <w:jc w:val="left"/>
-        <w:rPr>
-          <w:rFonts w:hint="default" w:ascii="Cascadia Mono" w:hAnsi="Cascadia Mono" w:cs="Cascadia Mono"/>
-          <w:sz w:val="24"/>
-          <w:szCs w:val="24"/>
-          <w:lang w:val="pt-BR"/>
-        </w:rPr>
-      </w:pPr>
-    </w:p>
-    <w:p>
-      <w:pPr>
-        <w:ind w:left="0" w:leftChars="0" w:firstLine="0" w:firstLineChars="0"/>
-        <w:jc w:val="left"/>
-        <w:rPr>
-          <w:rFonts w:hint="default" w:ascii="Cascadia Mono" w:hAnsi="Cascadia Mono" w:cs="Cascadia Mono"/>
-          <w:sz w:val="24"/>
-          <w:szCs w:val="24"/>
-          <w:lang w:val="pt-BR"/>
-        </w:rPr>
-      </w:pPr>
-    </w:p>
-    <w:p>
-      <w:pPr>
-        <w:ind w:left="0" w:leftChars="0" w:firstLine="0" w:firstLineChars="0"/>
-        <w:jc w:val="left"/>
-        <w:rPr>
-          <w:rFonts w:hint="default" w:ascii="Cascadia Mono" w:hAnsi="Cascadia Mono" w:cs="Cascadia Mono"/>
-          <w:sz w:val="24"/>
-          <w:szCs w:val="24"/>
-          <w:lang w:val="pt-BR"/>
-        </w:rPr>
-      </w:pPr>
-    </w:p>
-    <w:p>
-      <w:pPr>
-        <w:ind w:left="0" w:leftChars="0" w:firstLine="0" w:firstLineChars="0"/>
-        <w:jc w:val="left"/>
-        <w:rPr>
-          <w:rFonts w:hint="default" w:ascii="Cascadia Mono" w:hAnsi="Cascadia Mono" w:cs="Cascadia Mono"/>
-          <w:sz w:val="24"/>
-          <w:szCs w:val="24"/>
-          <w:lang w:val="pt-BR"/>
-        </w:rPr>
-      </w:pPr>
-    </w:p>
-    <w:p>
-      <w:pPr>
-        <w:ind w:left="0" w:leftChars="0" w:firstLine="0" w:firstLineChars="0"/>
-        <w:jc w:val="left"/>
-        <w:rPr>
-          <w:rFonts w:hint="default" w:ascii="Cascadia Mono" w:hAnsi="Cascadia Mono" w:cs="Cascadia Mono"/>
-          <w:sz w:val="24"/>
-          <w:szCs w:val="24"/>
-          <w:lang w:val="pt-BR"/>
-        </w:rPr>
-      </w:pPr>
-    </w:p>
-    <w:p>
-      <w:pPr>
-        <w:ind w:left="0" w:leftChars="0" w:firstLine="0" w:firstLineChars="0"/>
-        <w:jc w:val="left"/>
-        <w:rPr>
-          <w:rFonts w:hint="default" w:ascii="Cascadia Mono" w:hAnsi="Cascadia Mono" w:cs="Cascadia Mono"/>
-          <w:sz w:val="24"/>
-          <w:szCs w:val="24"/>
-          <w:lang w:val="pt-BR"/>
-        </w:rPr>
-      </w:pPr>
-    </w:p>
-    <w:p>
-      <w:pPr>
-        <w:ind w:left="0" w:leftChars="0" w:firstLine="0" w:firstLineChars="0"/>
-        <w:jc w:val="left"/>
-        <w:rPr>
-          <w:rFonts w:hint="default" w:ascii="Cascadia Mono" w:hAnsi="Cascadia Mono" w:cs="Cascadia Mono"/>
-          <w:sz w:val="24"/>
-          <w:szCs w:val="24"/>
-          <w:lang w:val="pt-BR"/>
-        </w:rPr>
-      </w:pPr>
-    </w:p>
-    <w:p>
-      <w:pPr>
-        <w:ind w:left="0" w:leftChars="0" w:firstLine="0" w:firstLineChars="0"/>
-        <w:jc w:val="left"/>
-        <w:rPr>
-          <w:rFonts w:hint="default" w:ascii="Cascadia Mono" w:hAnsi="Cascadia Mono" w:cs="Cascadia Mono"/>
-          <w:sz w:val="24"/>
-          <w:szCs w:val="24"/>
-          <w:lang w:val="pt-BR"/>
-        </w:rPr>
-      </w:pPr>
-    </w:p>
-    <w:p>
-      <w:pPr>
-        <w:ind w:left="0" w:leftChars="0" w:firstLine="0" w:firstLineChars="0"/>
-        <w:jc w:val="left"/>
-        <w:rPr>
-          <w:rFonts w:hint="default" w:ascii="Cascadia Mono" w:hAnsi="Cascadia Mono" w:cs="Cascadia Mono"/>
-          <w:sz w:val="24"/>
-          <w:szCs w:val="24"/>
-          <w:lang w:val="pt-BR"/>
-        </w:rPr>
-      </w:pPr>
-    </w:p>
-    <w:p>
-      <w:pPr>
-        <w:ind w:left="0" w:leftChars="0" w:firstLine="0" w:firstLineChars="0"/>
-        <w:jc w:val="left"/>
-        <w:rPr>
-          <w:rFonts w:hint="default" w:ascii="Cascadia Mono" w:hAnsi="Cascadia Mono" w:cs="Cascadia Mono"/>
-          <w:sz w:val="24"/>
-          <w:szCs w:val="24"/>
-          <w:lang w:val="pt-BR"/>
-        </w:rPr>
-      </w:pPr>
-    </w:p>
-    <w:p>
-      <w:pPr>
-        <w:ind w:left="0" w:leftChars="0" w:firstLine="0" w:firstLineChars="0"/>
-        <w:jc w:val="left"/>
-        <w:rPr>
-          <w:rFonts w:hint="default" w:ascii="Cascadia Mono" w:hAnsi="Cascadia Mono" w:cs="Cascadia Mono"/>
-          <w:sz w:val="24"/>
-          <w:szCs w:val="24"/>
-          <w:lang w:val="pt-BR"/>
-        </w:rPr>
-      </w:pPr>
-    </w:p>
-    <w:p>
-      <w:pPr>
-        <w:ind w:left="0" w:leftChars="0" w:firstLine="0" w:firstLineChars="0"/>
-        <w:jc w:val="left"/>
-        <w:rPr>
-          <w:rFonts w:hint="default" w:ascii="Cascadia Mono" w:hAnsi="Cascadia Mono" w:cs="Cascadia Mono"/>
-          <w:sz w:val="24"/>
-          <w:szCs w:val="24"/>
-          <w:lang w:val="pt-BR"/>
-        </w:rPr>
-      </w:pPr>
-    </w:p>
-    <w:p>
-      <w:pPr>
-        <w:ind w:left="0" w:leftChars="0" w:firstLine="0" w:firstLineChars="0"/>
-        <w:jc w:val="left"/>
-        <w:rPr>
-          <w:rFonts w:hint="default" w:ascii="Cascadia Mono" w:hAnsi="Cascadia Mono" w:cs="Cascadia Mono"/>
-          <w:sz w:val="24"/>
-          <w:szCs w:val="24"/>
-          <w:lang w:val="pt-BR"/>
-        </w:rPr>
-      </w:pPr>
-    </w:p>
-    <w:p>
-      <w:pPr>
-        <w:ind w:left="0" w:leftChars="0" w:firstLine="0" w:firstLineChars="0"/>
-        <w:jc w:val="left"/>
-        <w:rPr>
-          <w:rFonts w:hint="default" w:ascii="Cascadia Mono" w:hAnsi="Cascadia Mono" w:cs="Cascadia Mono"/>
-          <w:sz w:val="24"/>
-          <w:szCs w:val="24"/>
-          <w:lang w:val="pt-BR"/>
-        </w:rPr>
-      </w:pPr>
-    </w:p>
-    <w:p>
-      <w:pPr>
-        <w:ind w:left="0" w:leftChars="0" w:firstLine="0" w:firstLineChars="0"/>
-        <w:jc w:val="left"/>
-        <w:rPr>
-          <w:rFonts w:hint="default" w:ascii="Cascadia Mono" w:hAnsi="Cascadia Mono" w:cs="Cascadia Mono"/>
-          <w:sz w:val="24"/>
-          <w:szCs w:val="24"/>
-          <w:lang w:val="pt-BR"/>
-        </w:rPr>
-      </w:pPr>
-    </w:p>
-    <w:p>
-      <w:pPr>
-        <w:ind w:left="0" w:leftChars="0" w:firstLine="0" w:firstLineChars="0"/>
-        <w:jc w:val="left"/>
-        <w:rPr>
-          <w:rFonts w:hint="default" w:ascii="Cascadia Mono" w:hAnsi="Cascadia Mono" w:cs="Cascadia Mono"/>
-          <w:sz w:val="24"/>
-          <w:szCs w:val="24"/>
-          <w:lang w:val="pt-BR"/>
-        </w:rPr>
-      </w:pPr>
-    </w:p>
-    <w:p>
-      <w:pPr>
-        <w:ind w:left="0" w:leftChars="0" w:firstLine="0" w:firstLineChars="0"/>
-        <w:jc w:val="left"/>
-        <w:rPr>
-          <w:rFonts w:hint="default" w:ascii="Cascadia Mono" w:hAnsi="Cascadia Mono" w:cs="Cascadia Mono"/>
-          <w:sz w:val="24"/>
-          <w:szCs w:val="24"/>
-          <w:lang w:val="pt-BR"/>
-        </w:rPr>
-      </w:pPr>
-    </w:p>
-    <w:p>
-      <w:pPr>
-        <w:ind w:left="0" w:leftChars="0" w:firstLine="0" w:firstLineChars="0"/>
-        <w:jc w:val="left"/>
-        <w:rPr>
-          <w:rFonts w:hint="default" w:ascii="Cascadia Mono" w:hAnsi="Cascadia Mono" w:cs="Cascadia Mono"/>
-          <w:sz w:val="24"/>
-          <w:szCs w:val="24"/>
-          <w:lang w:val="pt-BR"/>
-        </w:rPr>
-      </w:pPr>
-    </w:p>
-    <w:p>
-      <w:pPr>
-        <w:ind w:left="0" w:leftChars="0" w:firstLine="0" w:firstLineChars="0"/>
-        <w:jc w:val="left"/>
-        <w:rPr>
-          <w:rFonts w:hint="default" w:ascii="Cascadia Mono" w:hAnsi="Cascadia Mono" w:cs="Cascadia Mono"/>
-          <w:sz w:val="24"/>
-          <w:szCs w:val="24"/>
-          <w:lang w:val="pt-BR"/>
-        </w:rPr>
-      </w:pPr>
-    </w:p>
-    <w:p>
-      <w:pPr>
-        <w:ind w:left="0" w:leftChars="0" w:firstLine="0" w:firstLineChars="0"/>
-        <w:jc w:val="left"/>
-        <w:rPr>
-          <w:rFonts w:hint="default" w:ascii="Cascadia Mono" w:hAnsi="Cascadia Mono" w:cs="Cascadia Mono"/>
-          <w:sz w:val="24"/>
-          <w:szCs w:val="24"/>
-          <w:lang w:val="pt-BR"/>
-        </w:rPr>
-      </w:pPr>
-    </w:p>
-    <w:p>
-      <w:pPr>
-        <w:ind w:left="0" w:leftChars="0" w:firstLine="0" w:firstLineChars="0"/>
-        <w:jc w:val="left"/>
-        <w:rPr>
-          <w:rFonts w:hint="default" w:ascii="Cascadia Mono" w:hAnsi="Cascadia Mono" w:cs="Cascadia Mono"/>
-          <w:sz w:val="24"/>
-          <w:szCs w:val="24"/>
-          <w:lang w:val="pt-BR"/>
-        </w:rPr>
-      </w:pPr>
-    </w:p>
-    <w:p>
-      <w:pPr>
-        <w:ind w:left="0" w:leftChars="0" w:firstLine="0" w:firstLineChars="0"/>
-        <w:jc w:val="left"/>
-        <w:rPr>
-          <w:rFonts w:hint="default" w:ascii="Cascadia Mono" w:hAnsi="Cascadia Mono" w:cs="Cascadia Mono"/>
-          <w:sz w:val="24"/>
-          <w:szCs w:val="24"/>
-          <w:lang w:val="pt-BR"/>
-        </w:rPr>
-      </w:pPr>
-    </w:p>
-    <w:p>
-      <w:pPr>
-        <w:ind w:left="0" w:leftChars="0" w:firstLine="0" w:firstLineChars="0"/>
-        <w:jc w:val="left"/>
-        <w:rPr>
-          <w:rFonts w:hint="default" w:ascii="Cascadia Mono" w:hAnsi="Cascadia Mono" w:cs="Cascadia Mono"/>
-          <w:sz w:val="24"/>
-          <w:szCs w:val="24"/>
-          <w:lang w:val="pt-BR"/>
-        </w:rPr>
-      </w:pPr>
-    </w:p>
-    <w:p>
-      <w:pPr>
-        <w:ind w:left="0" w:leftChars="0" w:firstLine="0" w:firstLineChars="0"/>
-        <w:jc w:val="left"/>
-        <w:rPr>
-          <w:rFonts w:hint="default" w:ascii="Cascadia Mono" w:hAnsi="Cascadia Mono" w:cs="Cascadia Mono"/>
-          <w:sz w:val="24"/>
-          <w:szCs w:val="24"/>
-          <w:lang w:val="pt-BR"/>
-        </w:rPr>
-      </w:pPr>
-    </w:p>
-    <w:p>
-      <w:pPr>
-        <w:ind w:left="0" w:leftChars="0" w:firstLine="0" w:firstLineChars="0"/>
-        <w:jc w:val="left"/>
-        <w:rPr>
-          <w:rFonts w:hint="default" w:ascii="Cascadia Mono" w:hAnsi="Cascadia Mono" w:cs="Cascadia Mono"/>
-          <w:sz w:val="24"/>
-          <w:szCs w:val="24"/>
-          <w:lang w:val="pt-BR"/>
-        </w:rPr>
-      </w:pPr>
-    </w:p>
-    <w:p>
-      <w:pPr>
-        <w:ind w:left="0" w:leftChars="0" w:firstLine="0" w:firstLineChars="0"/>
-        <w:jc w:val="left"/>
-        <w:rPr>
-          <w:rFonts w:hint="default" w:ascii="Cascadia Mono" w:hAnsi="Cascadia Mono" w:cs="Cascadia Mono"/>
-          <w:sz w:val="24"/>
-          <w:szCs w:val="24"/>
-          <w:lang w:val="pt-BR"/>
-        </w:rPr>
-      </w:pPr>
-    </w:p>
-    <w:p>
-      <w:pPr>
-        <w:ind w:left="0" w:leftChars="0" w:firstLine="0" w:firstLineChars="0"/>
-        <w:jc w:val="left"/>
-        <w:rPr>
-          <w:rFonts w:hint="default" w:ascii="Cascadia Mono" w:hAnsi="Cascadia Mono" w:cs="Cascadia Mono"/>
-          <w:sz w:val="24"/>
-          <w:szCs w:val="24"/>
-          <w:lang w:val="pt-BR"/>
-        </w:rPr>
-      </w:pPr>
-    </w:p>
-    <w:p>
-      <w:pPr>
-        <w:ind w:left="0" w:leftChars="0" w:firstLine="0" w:firstLineChars="0"/>
-        <w:jc w:val="left"/>
-        <w:rPr>
-          <w:rFonts w:hint="default" w:ascii="Cascadia Mono" w:hAnsi="Cascadia Mono" w:cs="Cascadia Mono"/>
-          <w:sz w:val="24"/>
-          <w:szCs w:val="24"/>
-          <w:lang w:val="pt-BR"/>
-        </w:rPr>
-      </w:pPr>
-    </w:p>
-    <w:p>
-      <w:pPr>
-        <w:ind w:left="0" w:leftChars="0" w:firstLine="0" w:firstLineChars="0"/>
-        <w:jc w:val="left"/>
-        <w:rPr>
-          <w:rFonts w:hint="default" w:ascii="Cascadia Mono" w:hAnsi="Cascadia Mono" w:cs="Cascadia Mono"/>
-          <w:sz w:val="24"/>
-          <w:szCs w:val="24"/>
-          <w:lang w:val="pt-BR"/>
-        </w:rPr>
-      </w:pPr>
-    </w:p>
-    <w:p>
-      <w:pPr>
-        <w:ind w:left="0" w:leftChars="0" w:firstLine="0" w:firstLineChars="0"/>
-        <w:jc w:val="left"/>
-        <w:rPr>
-          <w:rFonts w:hint="default" w:ascii="Cascadia Mono" w:hAnsi="Cascadia Mono" w:cs="Cascadia Mono"/>
-          <w:sz w:val="24"/>
-          <w:szCs w:val="24"/>
-          <w:lang w:val="pt-BR"/>
-        </w:rPr>
-      </w:pPr>
-    </w:p>
-    <w:p>
-      <w:pPr>
-        <w:ind w:left="0" w:leftChars="0" w:firstLine="0" w:firstLineChars="0"/>
-        <w:jc w:val="left"/>
-        <w:rPr>
-          <w:rFonts w:hint="default" w:ascii="Cascadia Mono" w:hAnsi="Cascadia Mono" w:cs="Cascadia Mono"/>
-          <w:sz w:val="24"/>
-          <w:szCs w:val="24"/>
-          <w:lang w:val="pt-BR"/>
-        </w:rPr>
-      </w:pPr>
-    </w:p>
-    <w:p>
-      <w:pPr>
-        <w:ind w:left="0" w:leftChars="0" w:firstLine="0" w:firstLineChars="0"/>
-        <w:jc w:val="left"/>
-        <w:rPr>
-          <w:rFonts w:hint="default" w:ascii="Cascadia Mono" w:hAnsi="Cascadia Mono" w:cs="Cascadia Mono"/>
-          <w:sz w:val="24"/>
-          <w:szCs w:val="24"/>
-          <w:lang w:val="pt-BR"/>
-        </w:rPr>
-      </w:pPr>
-    </w:p>
-    <w:p>
-      <w:pPr>
-        <w:ind w:left="0" w:leftChars="0" w:firstLine="0" w:firstLineChars="0"/>
-        <w:jc w:val="left"/>
-        <w:rPr>
-          <w:rFonts w:hint="default" w:ascii="Cascadia Mono" w:hAnsi="Cascadia Mono" w:cs="Cascadia Mono"/>
-          <w:sz w:val="24"/>
-          <w:szCs w:val="24"/>
-          <w:lang w:val="pt-BR"/>
-        </w:rPr>
-      </w:pPr>
-    </w:p>
-    <w:p>
-      <w:pPr>
-        <w:ind w:left="0" w:leftChars="0" w:firstLine="0" w:firstLineChars="0"/>
-        <w:jc w:val="left"/>
-        <w:rPr>
-          <w:rFonts w:hint="default" w:ascii="Cascadia Mono" w:hAnsi="Cascadia Mono" w:cs="Cascadia Mono"/>
-          <w:sz w:val="24"/>
-          <w:szCs w:val="24"/>
-          <w:lang w:val="pt-BR"/>
-        </w:rPr>
-      </w:pPr>
-    </w:p>
-    <w:p>
-      <w:pPr>
-        <w:ind w:left="0" w:leftChars="0" w:firstLine="0" w:firstLineChars="0"/>
-        <w:jc w:val="left"/>
-        <w:rPr>
-          <w:rFonts w:hint="default" w:ascii="Cascadia Mono" w:hAnsi="Cascadia Mono" w:cs="Cascadia Mono"/>
-          <w:sz w:val="24"/>
-          <w:szCs w:val="24"/>
-          <w:lang w:val="pt-BR"/>
-        </w:rPr>
-      </w:pPr>
-    </w:p>
-    <w:p>
-      <w:pPr>
-        <w:ind w:left="0" w:leftChars="0" w:firstLine="0" w:firstLineChars="0"/>
-        <w:jc w:val="left"/>
-        <w:rPr>
-          <w:rFonts w:hint="default" w:ascii="Cascadia Mono" w:hAnsi="Cascadia Mono" w:cs="Cascadia Mono"/>
-          <w:sz w:val="24"/>
-          <w:szCs w:val="24"/>
-          <w:lang w:val="pt-BR"/>
-        </w:rPr>
-      </w:pPr>
-    </w:p>
-    <w:p>
-      <w:pPr>
-        <w:ind w:left="0" w:leftChars="0" w:firstLine="0" w:firstLineChars="0"/>
-        <w:jc w:val="left"/>
-        <w:rPr>
-          <w:rFonts w:hint="default" w:ascii="Cascadia Mono" w:hAnsi="Cascadia Mono" w:cs="Cascadia Mono"/>
-          <w:sz w:val="24"/>
-          <w:szCs w:val="24"/>
-          <w:lang w:val="pt-BR"/>
-        </w:rPr>
-      </w:pPr>
-    </w:p>
-    <w:p>
-      <w:pPr>
-        <w:ind w:left="0" w:leftChars="0" w:firstLine="0" w:firstLineChars="0"/>
-        <w:jc w:val="left"/>
-        <w:rPr>
-          <w:rFonts w:hint="default" w:ascii="Cascadia Mono" w:hAnsi="Cascadia Mono" w:cs="Cascadia Mono"/>
-          <w:sz w:val="24"/>
-          <w:szCs w:val="24"/>
-          <w:lang w:val="pt-BR"/>
-        </w:rPr>
-      </w:pPr>
-    </w:p>
-    <w:p>
-      <w:pPr>
-        <w:ind w:left="0" w:leftChars="0" w:firstLine="0" w:firstLineChars="0"/>
-        <w:jc w:val="left"/>
-        <w:rPr>
-          <w:rFonts w:hint="default" w:ascii="Cascadia Mono" w:hAnsi="Cascadia Mono" w:cs="Cascadia Mono"/>
-          <w:sz w:val="24"/>
-          <w:szCs w:val="24"/>
-          <w:lang w:val="pt-BR"/>
-        </w:rPr>
-      </w:pPr>
-    </w:p>
-    <w:p>
-      <w:pPr>
-        <w:ind w:left="0" w:leftChars="0" w:firstLine="0" w:firstLineChars="0"/>
-        <w:jc w:val="left"/>
-        <w:rPr>
-          <w:rFonts w:hint="default" w:ascii="Cascadia Mono" w:hAnsi="Cascadia Mono" w:cs="Cascadia Mono"/>
-          <w:sz w:val="24"/>
-          <w:szCs w:val="24"/>
-          <w:lang w:val="pt-BR"/>
-        </w:rPr>
-      </w:pPr>
-    </w:p>
-    <w:p>
-      <w:pPr>
-        <w:ind w:left="0" w:leftChars="0" w:firstLine="0" w:firstLineChars="0"/>
-        <w:jc w:val="left"/>
-        <w:rPr>
-          <w:rFonts w:hint="default" w:ascii="Cascadia Mono" w:hAnsi="Cascadia Mono" w:cs="Cascadia Mono"/>
-          <w:sz w:val="24"/>
-          <w:szCs w:val="24"/>
-          <w:lang w:val="pt-BR"/>
-        </w:rPr>
-      </w:pPr>
-    </w:p>
-    <w:p>
-      <w:pPr>
-        <w:ind w:left="0" w:leftChars="0" w:firstLine="0" w:firstLineChars="0"/>
-        <w:jc w:val="left"/>
-        <w:rPr>
-          <w:rFonts w:hint="default" w:ascii="Cascadia Mono" w:hAnsi="Cascadia Mono" w:cs="Cascadia Mono"/>
-          <w:sz w:val="24"/>
-          <w:szCs w:val="24"/>
-          <w:lang w:val="pt-BR"/>
-        </w:rPr>
-      </w:pPr>
-    </w:p>
-    <w:p>
-      <w:pPr>
-        <w:ind w:left="0" w:leftChars="0" w:firstLine="0" w:firstLineChars="0"/>
-        <w:jc w:val="left"/>
-        <w:rPr>
-          <w:rFonts w:hint="default" w:ascii="Cascadia Mono" w:hAnsi="Cascadia Mono" w:cs="Cascadia Mono"/>
-          <w:sz w:val="24"/>
-          <w:szCs w:val="24"/>
-          <w:lang w:val="pt-BR"/>
-        </w:rPr>
-      </w:pPr>
-    </w:p>
-    <w:p>
-      <w:pPr>
-        <w:ind w:left="0" w:leftChars="0" w:firstLine="0" w:firstLineChars="0"/>
-        <w:jc w:val="left"/>
-        <w:rPr>
-          <w:rFonts w:hint="default" w:ascii="Cascadia Mono" w:hAnsi="Cascadia Mono" w:cs="Cascadia Mono"/>
-          <w:sz w:val="24"/>
-          <w:szCs w:val="24"/>
-          <w:lang w:val="pt-BR"/>
-        </w:rPr>
-      </w:pPr>
-    </w:p>
-    <w:p>
-      <w:pPr>
-        <w:ind w:left="0" w:leftChars="0" w:firstLine="0" w:firstLineChars="0"/>
-        <w:jc w:val="left"/>
-        <w:rPr>
-          <w:rFonts w:hint="default" w:ascii="Cascadia Mono" w:hAnsi="Cascadia Mono" w:cs="Cascadia Mono"/>
-          <w:sz w:val="24"/>
-          <w:szCs w:val="24"/>
-          <w:lang w:val="pt-BR"/>
-        </w:rPr>
-      </w:pPr>
-    </w:p>
-    <w:p>
-      <w:pPr>
-        <w:ind w:left="0" w:leftChars="0" w:firstLine="0" w:firstLineChars="0"/>
-        <w:jc w:val="left"/>
-        <w:rPr>
-          <w:rFonts w:hint="default" w:ascii="Cascadia Mono" w:hAnsi="Cascadia Mono" w:cs="Cascadia Mono"/>
-          <w:sz w:val="24"/>
-          <w:szCs w:val="24"/>
-          <w:lang w:val="pt-BR"/>
-        </w:rPr>
-      </w:pPr>
-    </w:p>
-    <w:p>
-      <w:pPr>
-        <w:ind w:left="0" w:leftChars="0" w:firstLine="0" w:firstLineChars="0"/>
-        <w:jc w:val="left"/>
-        <w:rPr>
-          <w:rFonts w:hint="default" w:ascii="Cascadia Mono" w:hAnsi="Cascadia Mono" w:cs="Cascadia Mono"/>
-          <w:sz w:val="24"/>
-          <w:szCs w:val="24"/>
-          <w:lang w:val="pt-BR"/>
-        </w:rPr>
-      </w:pPr>
-    </w:p>
-    <w:p>
-      <w:pPr>
-        <w:ind w:left="0" w:leftChars="0" w:firstLine="0" w:firstLineChars="0"/>
-        <w:jc w:val="left"/>
-        <w:rPr>
-          <w:rFonts w:hint="default" w:ascii="Cascadia Mono" w:hAnsi="Cascadia Mono" w:cs="Cascadia Mono"/>
-          <w:sz w:val="24"/>
-          <w:szCs w:val="24"/>
-          <w:lang w:val="pt-BR"/>
-        </w:rPr>
-      </w:pPr>
-    </w:p>
-    <w:p>
-      <w:pPr>
-        <w:ind w:left="0" w:leftChars="0" w:firstLine="0" w:firstLineChars="0"/>
-        <w:jc w:val="left"/>
-        <w:rPr>
-          <w:rFonts w:hint="default" w:ascii="Cascadia Mono" w:hAnsi="Cascadia Mono" w:cs="Cascadia Mono"/>
-          <w:sz w:val="24"/>
-          <w:szCs w:val="24"/>
-          <w:lang w:val="pt-BR"/>
-        </w:rPr>
-      </w:pPr>
-    </w:p>
-    <w:p>
-      <w:pPr>
-        <w:ind w:left="0" w:leftChars="0" w:firstLine="0" w:firstLineChars="0"/>
-        <w:jc w:val="left"/>
-        <w:rPr>
-          <w:rFonts w:hint="default" w:ascii="Cascadia Mono" w:hAnsi="Cascadia Mono" w:cs="Cascadia Mono"/>
-          <w:sz w:val="24"/>
-          <w:szCs w:val="24"/>
-          <w:lang w:val="pt-BR"/>
-        </w:rPr>
-      </w:pPr>
-    </w:p>
-    <w:p>
-      <w:pPr>
-        <w:ind w:left="0" w:leftChars="0" w:firstLine="0" w:firstLineChars="0"/>
-        <w:jc w:val="left"/>
-        <w:rPr>
-          <w:rFonts w:hint="default" w:ascii="Cascadia Mono" w:hAnsi="Cascadia Mono" w:cs="Cascadia Mono"/>
-          <w:sz w:val="24"/>
-          <w:szCs w:val="24"/>
-          <w:lang w:val="pt-BR"/>
-        </w:rPr>
-      </w:pPr>
-    </w:p>
-    <w:p>
-      <w:pPr>
-        <w:ind w:left="0" w:leftChars="0" w:firstLine="0" w:firstLineChars="0"/>
-        <w:jc w:val="left"/>
-        <w:rPr>
-          <w:rFonts w:hint="default" w:ascii="Cascadia Mono" w:hAnsi="Cascadia Mono" w:cs="Cascadia Mono"/>
-          <w:sz w:val="24"/>
-          <w:szCs w:val="24"/>
-          <w:lang w:val="pt-BR"/>
-        </w:rPr>
-      </w:pPr>
-    </w:p>
-    <w:p>
-      <w:pPr>
-        <w:ind w:left="0" w:leftChars="0" w:firstLine="0" w:firstLineChars="0"/>
-        <w:jc w:val="left"/>
-        <w:rPr>
-          <w:rFonts w:hint="default" w:ascii="Cascadia Mono" w:hAnsi="Cascadia Mono" w:cs="Cascadia Mono"/>
-          <w:sz w:val="24"/>
-          <w:szCs w:val="24"/>
-          <w:lang w:val="pt-BR"/>
-        </w:rPr>
-      </w:pPr>
-    </w:p>
-    <w:p>
-      <w:pPr>
-        <w:ind w:left="0" w:leftChars="0" w:firstLine="0" w:firstLineChars="0"/>
-        <w:jc w:val="left"/>
-        <w:rPr>
-          <w:rFonts w:hint="default" w:ascii="Cascadia Mono" w:hAnsi="Cascadia Mono" w:cs="Cascadia Mono"/>
-          <w:sz w:val="24"/>
-          <w:szCs w:val="24"/>
-          <w:lang w:val="pt-BR"/>
-        </w:rPr>
-      </w:pPr>
-    </w:p>
-    <w:p>
-      <w:pPr>
-        <w:ind w:left="0" w:leftChars="0" w:firstLine="0" w:firstLineChars="0"/>
-        <w:jc w:val="left"/>
-        <w:rPr>
-          <w:rFonts w:hint="default" w:ascii="Cascadia Mono" w:hAnsi="Cascadia Mono" w:cs="Cascadia Mono"/>
-          <w:sz w:val="24"/>
-          <w:szCs w:val="24"/>
-          <w:lang w:val="pt-BR"/>
-        </w:rPr>
-      </w:pPr>
-    </w:p>
-    <w:p>
-      <w:pPr>
-        <w:ind w:left="0" w:leftChars="0" w:firstLine="0" w:firstLineChars="0"/>
-        <w:jc w:val="left"/>
-        <w:rPr>
-          <w:rFonts w:hint="default" w:ascii="Cascadia Mono" w:hAnsi="Cascadia Mono" w:cs="Cascadia Mono"/>
-          <w:sz w:val="24"/>
-          <w:szCs w:val="24"/>
-          <w:lang w:val="pt-BR"/>
-        </w:rPr>
-      </w:pPr>
-    </w:p>
-    <w:p>
-      <w:pPr>
-        <w:ind w:left="0" w:leftChars="0" w:firstLine="0" w:firstLineChars="0"/>
-        <w:jc w:val="left"/>
-        <w:rPr>
-          <w:rFonts w:hint="default" w:ascii="Cascadia Mono" w:hAnsi="Cascadia Mono" w:cs="Cascadia Mono"/>
-          <w:sz w:val="24"/>
-          <w:szCs w:val="24"/>
-          <w:lang w:val="pt-BR"/>
-        </w:rPr>
-      </w:pPr>
     </w:p>
     <w:sectPr>
       <w:pgSz w:w="11906" w:h="16838"/>
@@ -13194,6 +12066,104 @@
     <w:lsdException w:unhideWhenUsed="0" w:uiPriority="0" w:semiHidden="0" w:name="Balloon Text"/>
     <w:lsdException w:unhideWhenUsed="0" w:uiPriority="0" w:semiHidden="0" w:name="Table Grid"/>
     <w:lsdException w:unhideWhenUsed="0" w:uiPriority="0" w:semiHidden="0" w:name="Table Theme"/>
+    <w:lsdException w:unhideWhenUsed="0" w:uiPriority="60" w:semiHidden="0" w:name="Light Shading"/>
+    <w:lsdException w:unhideWhenUsed="0" w:uiPriority="61" w:semiHidden="0" w:name="Light List"/>
+    <w:lsdException w:unhideWhenUsed="0" w:uiPriority="62" w:semiHidden="0" w:name="Light Grid"/>
+    <w:lsdException w:unhideWhenUsed="0" w:uiPriority="63" w:semiHidden="0" w:name="Medium Shading 1"/>
+    <w:lsdException w:unhideWhenUsed="0" w:uiPriority="64" w:semiHidden="0" w:name="Medium Shading 2"/>
+    <w:lsdException w:unhideWhenUsed="0" w:uiPriority="65" w:semiHidden="0" w:name="Medium List 1"/>
+    <w:lsdException w:unhideWhenUsed="0" w:uiPriority="66" w:semiHidden="0" w:name="Medium List 2"/>
+    <w:lsdException w:unhideWhenUsed="0" w:uiPriority="67" w:semiHidden="0" w:name="Medium Grid 1"/>
+    <w:lsdException w:unhideWhenUsed="0" w:uiPriority="68" w:semiHidden="0" w:name="Medium Grid 2"/>
+    <w:lsdException w:unhideWhenUsed="0" w:uiPriority="69" w:semiHidden="0" w:name="Medium Grid 3"/>
+    <w:lsdException w:unhideWhenUsed="0" w:uiPriority="70" w:semiHidden="0" w:name="Dark List"/>
+    <w:lsdException w:unhideWhenUsed="0" w:uiPriority="71" w:semiHidden="0" w:name="Colorful Shading"/>
+    <w:lsdException w:unhideWhenUsed="0" w:uiPriority="72" w:semiHidden="0" w:name="Colorful List"/>
+    <w:lsdException w:unhideWhenUsed="0" w:uiPriority="73" w:semiHidden="0" w:name="Colorful Grid"/>
+    <w:lsdException w:unhideWhenUsed="0" w:uiPriority="60" w:semiHidden="0" w:name="Light Shading Accent 1"/>
+    <w:lsdException w:unhideWhenUsed="0" w:uiPriority="61" w:semiHidden="0" w:name="Light List Accent 1"/>
+    <w:lsdException w:unhideWhenUsed="0" w:uiPriority="62" w:semiHidden="0" w:name="Light Grid Accent 1"/>
+    <w:lsdException w:unhideWhenUsed="0" w:uiPriority="63" w:semiHidden="0" w:name="Medium Shading 1 Accent 1"/>
+    <w:lsdException w:unhideWhenUsed="0" w:uiPriority="64" w:semiHidden="0" w:name="Medium Shading 2 Accent 1"/>
+    <w:lsdException w:unhideWhenUsed="0" w:uiPriority="65" w:semiHidden="0" w:name="Medium List 1 Accent 1"/>
+    <w:lsdException w:unhideWhenUsed="0" w:uiPriority="66" w:semiHidden="0" w:name="Medium List 2 Accent 1"/>
+    <w:lsdException w:unhideWhenUsed="0" w:uiPriority="67" w:semiHidden="0" w:name="Medium Grid 1 Accent 1"/>
+    <w:lsdException w:unhideWhenUsed="0" w:uiPriority="68" w:semiHidden="0" w:name="Medium Grid 2 Accent 1"/>
+    <w:lsdException w:unhideWhenUsed="0" w:uiPriority="69" w:semiHidden="0" w:name="Medium Grid 3 Accent 1"/>
+    <w:lsdException w:unhideWhenUsed="0" w:uiPriority="70" w:semiHidden="0" w:name="Dark List Accent 1"/>
+    <w:lsdException w:unhideWhenUsed="0" w:uiPriority="71" w:semiHidden="0" w:name="Colorful Shading Accent 1"/>
+    <w:lsdException w:unhideWhenUsed="0" w:uiPriority="72" w:semiHidden="0" w:name="Colorful List Accent 1"/>
+    <w:lsdException w:unhideWhenUsed="0" w:uiPriority="73" w:semiHidden="0" w:name="Colorful Grid Accent 1"/>
+    <w:lsdException w:unhideWhenUsed="0" w:uiPriority="60" w:semiHidden="0" w:name="Light Shading Accent 2"/>
+    <w:lsdException w:unhideWhenUsed="0" w:uiPriority="61" w:semiHidden="0" w:name="Light List Accent 2"/>
+    <w:lsdException w:unhideWhenUsed="0" w:uiPriority="62" w:semiHidden="0" w:name="Light Grid Accent 2"/>
+    <w:lsdException w:unhideWhenUsed="0" w:uiPriority="63" w:semiHidden="0" w:name="Medium Shading 1 Accent 2"/>
+    <w:lsdException w:unhideWhenUsed="0" w:uiPriority="64" w:semiHidden="0" w:name="Medium Shading 2 Accent 2"/>
+    <w:lsdException w:unhideWhenUsed="0" w:uiPriority="65" w:semiHidden="0" w:name="Medium List 1 Accent 2"/>
+    <w:lsdException w:unhideWhenUsed="0" w:uiPriority="66" w:semiHidden="0" w:name="Medium List 2 Accent 2"/>
+    <w:lsdException w:unhideWhenUsed="0" w:uiPriority="67" w:semiHidden="0" w:name="Medium Grid 1 Accent 2"/>
+    <w:lsdException w:unhideWhenUsed="0" w:uiPriority="68" w:semiHidden="0" w:name="Medium Grid 2 Accent 2"/>
+    <w:lsdException w:unhideWhenUsed="0" w:uiPriority="69" w:semiHidden="0" w:name="Medium Grid 3 Accent 2"/>
+    <w:lsdException w:unhideWhenUsed="0" w:uiPriority="70" w:semiHidden="0" w:name="Dark List Accent 2"/>
+    <w:lsdException w:unhideWhenUsed="0" w:uiPriority="71" w:semiHidden="0" w:name="Colorful Shading Accent 2"/>
+    <w:lsdException w:unhideWhenUsed="0" w:uiPriority="72" w:semiHidden="0" w:name="Colorful List Accent 2"/>
+    <w:lsdException w:unhideWhenUsed="0" w:uiPriority="73" w:semiHidden="0" w:name="Colorful Grid Accent 2"/>
+    <w:lsdException w:unhideWhenUsed="0" w:uiPriority="60" w:semiHidden="0" w:name="Light Shading Accent 3"/>
+    <w:lsdException w:unhideWhenUsed="0" w:uiPriority="61" w:semiHidden="0" w:name="Light List Accent 3"/>
+    <w:lsdException w:unhideWhenUsed="0" w:uiPriority="62" w:semiHidden="0" w:name="Light Grid Accent 3"/>
+    <w:lsdException w:unhideWhenUsed="0" w:uiPriority="63" w:semiHidden="0" w:name="Medium Shading 1 Accent 3"/>
+    <w:lsdException w:unhideWhenUsed="0" w:uiPriority="64" w:semiHidden="0" w:name="Medium Shading 2 Accent 3"/>
+    <w:lsdException w:unhideWhenUsed="0" w:uiPriority="65" w:semiHidden="0" w:name="Medium List 1 Accent 3"/>
+    <w:lsdException w:unhideWhenUsed="0" w:uiPriority="66" w:semiHidden="0" w:name="Medium List 2 Accent 3"/>
+    <w:lsdException w:unhideWhenUsed="0" w:uiPriority="67" w:semiHidden="0" w:name="Medium Grid 1 Accent 3"/>
+    <w:lsdException w:unhideWhenUsed="0" w:uiPriority="68" w:semiHidden="0" w:name="Medium Grid 2 Accent 3"/>
+    <w:lsdException w:unhideWhenUsed="0" w:uiPriority="69" w:semiHidden="0" w:name="Medium Grid 3 Accent 3"/>
+    <w:lsdException w:unhideWhenUsed="0" w:uiPriority="70" w:semiHidden="0" w:name="Dark List Accent 3"/>
+    <w:lsdException w:unhideWhenUsed="0" w:uiPriority="71" w:semiHidden="0" w:name="Colorful Shading Accent 3"/>
+    <w:lsdException w:unhideWhenUsed="0" w:uiPriority="72" w:semiHidden="0" w:name="Colorful List Accent 3"/>
+    <w:lsdException w:unhideWhenUsed="0" w:uiPriority="73" w:semiHidden="0" w:name="Colorful Grid Accent 3"/>
+    <w:lsdException w:unhideWhenUsed="0" w:uiPriority="60" w:semiHidden="0" w:name="Light Shading Accent 4"/>
+    <w:lsdException w:unhideWhenUsed="0" w:uiPriority="61" w:semiHidden="0" w:name="Light List Accent 4"/>
+    <w:lsdException w:unhideWhenUsed="0" w:uiPriority="62" w:semiHidden="0" w:name="Light Grid Accent 4"/>
+    <w:lsdException w:unhideWhenUsed="0" w:uiPriority="63" w:semiHidden="0" w:name="Medium Shading 1 Accent 4"/>
+    <w:lsdException w:unhideWhenUsed="0" w:uiPriority="64" w:semiHidden="0" w:name="Medium Shading 2 Accent 4"/>
+    <w:lsdException w:unhideWhenUsed="0" w:uiPriority="65" w:semiHidden="0" w:name="Medium List 1 Accent 4"/>
+    <w:lsdException w:unhideWhenUsed="0" w:uiPriority="66" w:semiHidden="0" w:name="Medium List 2 Accent 4"/>
+    <w:lsdException w:unhideWhenUsed="0" w:uiPriority="67" w:semiHidden="0" w:name="Medium Grid 1 Accent 4"/>
+    <w:lsdException w:unhideWhenUsed="0" w:uiPriority="68" w:semiHidden="0" w:name="Medium Grid 2 Accent 4"/>
+    <w:lsdException w:unhideWhenUsed="0" w:uiPriority="69" w:semiHidden="0" w:name="Medium Grid 3 Accent 4"/>
+    <w:lsdException w:unhideWhenUsed="0" w:uiPriority="70" w:semiHidden="0" w:name="Dark List Accent 4"/>
+    <w:lsdException w:unhideWhenUsed="0" w:uiPriority="71" w:semiHidden="0" w:name="Colorful Shading Accent 4"/>
+    <w:lsdException w:unhideWhenUsed="0" w:uiPriority="72" w:semiHidden="0" w:name="Colorful List Accent 4"/>
+    <w:lsdException w:unhideWhenUsed="0" w:uiPriority="73" w:semiHidden="0" w:name="Colorful Grid Accent 4"/>
+    <w:lsdException w:unhideWhenUsed="0" w:uiPriority="60" w:semiHidden="0" w:name="Light Shading Accent 5"/>
+    <w:lsdException w:unhideWhenUsed="0" w:uiPriority="61" w:semiHidden="0" w:name="Light List Accent 5"/>
+    <w:lsdException w:unhideWhenUsed="0" w:uiPriority="62" w:semiHidden="0" w:name="Light Grid Accent 5"/>
+    <w:lsdException w:unhideWhenUsed="0" w:uiPriority="63" w:semiHidden="0" w:name="Medium Shading 1 Accent 5"/>
+    <w:lsdException w:unhideWhenUsed="0" w:uiPriority="64" w:semiHidden="0" w:name="Medium Shading 2 Accent 5"/>
+    <w:lsdException w:unhideWhenUsed="0" w:uiPriority="65" w:semiHidden="0" w:name="Medium List 1 Accent 5"/>
+    <w:lsdException w:unhideWhenUsed="0" w:uiPriority="66" w:semiHidden="0" w:name="Medium List 2 Accent 5"/>
+    <w:lsdException w:unhideWhenUsed="0" w:uiPriority="67" w:semiHidden="0" w:name="Medium Grid 1 Accent 5"/>
+    <w:lsdException w:unhideWhenUsed="0" w:uiPriority="68" w:semiHidden="0" w:name="Medium Grid 2 Accent 5"/>
+    <w:lsdException w:unhideWhenUsed="0" w:uiPriority="69" w:semiHidden="0" w:name="Medium Grid 3 Accent 5"/>
+    <w:lsdException w:unhideWhenUsed="0" w:uiPriority="70" w:semiHidden="0" w:name="Dark List Accent 5"/>
+    <w:lsdException w:unhideWhenUsed="0" w:uiPriority="71" w:semiHidden="0" w:name="Colorful Shading Accent 5"/>
+    <w:lsdException w:unhideWhenUsed="0" w:uiPriority="72" w:semiHidden="0" w:name="Colorful List Accent 5"/>
+    <w:lsdException w:unhideWhenUsed="0" w:uiPriority="73" w:semiHidden="0" w:name="Colorful Grid Accent 5"/>
+    <w:lsdException w:unhideWhenUsed="0" w:uiPriority="60" w:semiHidden="0" w:name="Light Shading Accent 6"/>
+    <w:lsdException w:unhideWhenUsed="0" w:uiPriority="61" w:semiHidden="0" w:name="Light List Accent 6"/>
+    <w:lsdException w:unhideWhenUsed="0" w:uiPriority="62" w:semiHidden="0" w:name="Light Grid Accent 6"/>
+    <w:lsdException w:unhideWhenUsed="0" w:uiPriority="63" w:semiHidden="0" w:name="Medium Shading 1 Accent 6"/>
+    <w:lsdException w:unhideWhenUsed="0" w:uiPriority="64" w:semiHidden="0" w:name="Medium Shading 2 Accent 6"/>
+    <w:lsdException w:unhideWhenUsed="0" w:uiPriority="65" w:semiHidden="0" w:name="Medium List 1 Accent 6"/>
+    <w:lsdException w:unhideWhenUsed="0" w:uiPriority="66" w:semiHidden="0" w:name="Medium List 2 Accent 6"/>
+    <w:lsdException w:unhideWhenUsed="0" w:uiPriority="67" w:semiHidden="0" w:name="Medium Grid 1 Accent 6"/>
+    <w:lsdException w:unhideWhenUsed="0" w:uiPriority="68" w:semiHidden="0" w:name="Medium Grid 2 Accent 6"/>
+    <w:lsdException w:unhideWhenUsed="0" w:uiPriority="69" w:semiHidden="0" w:name="Medium Grid 3 Accent 6"/>
+    <w:lsdException w:unhideWhenUsed="0" w:uiPriority="70" w:semiHidden="0" w:name="Dark List Accent 6"/>
+    <w:lsdException w:unhideWhenUsed="0" w:uiPriority="71" w:semiHidden="0" w:name="Colorful Shading Accent 6"/>
+    <w:lsdException w:unhideWhenUsed="0" w:uiPriority="72" w:semiHidden="0" w:name="Colorful List Accent 6"/>
+    <w:lsdException w:unhideWhenUsed="0" w:uiPriority="73" w:semiHidden="0" w:name="Colorful Grid Accent 6"/>
   </w:latentStyles>
   <w:style w:type="paragraph" w:default="1" w:styleId="1">
     <w:name w:val="Normal"/>

</xml_diff>

<commit_message>
ScreenSound.API, Shared.Modelos e Shared.Dados
Criação de projeto da API e dois projetos com bibliotecas de classes: Shared.Modelos (com pasta Modelos) e Shared.Dados (com pastas Banco e Migrations)
</commit_message>
<xml_diff>
--- a/Notes.docx
+++ b/Notes.docx
@@ -11892,8 +11892,1919 @@
         </w:rPr>
         <w:t>Com essas mudanças, temos um projeto simples que relaciona duas tabelas Artistas e Musicas.</w:t>
       </w:r>
+    </w:p>
+    <w:p>
+      <w:pPr>
+        <w:pBdr>
+          <w:bottom w:val="single" w:color="auto" w:sz="12" w:space="0"/>
+        </w:pBdr>
+        <w:ind w:left="0" w:leftChars="0" w:firstLine="0" w:firstLineChars="0"/>
+        <w:jc w:val="left"/>
+        <w:rPr>
+          <w:rFonts w:hint="default" w:ascii="Cascadia Mono" w:hAnsi="Cascadia Mono" w:cs="Cascadia Mono"/>
+          <w:sz w:val="24"/>
+          <w:szCs w:val="24"/>
+          <w:lang w:val="pt-BR"/>
+        </w:rPr>
+      </w:pPr>
+    </w:p>
+    <w:p>
+      <w:pPr>
+        <w:ind w:left="0" w:leftChars="0" w:firstLine="0" w:firstLineChars="0"/>
+        <w:jc w:val="left"/>
+        <w:rPr>
+          <w:rFonts w:hint="default" w:ascii="Cascadia Mono" w:hAnsi="Cascadia Mono" w:cs="Cascadia Mono"/>
+          <w:sz w:val="24"/>
+          <w:szCs w:val="24"/>
+          <w:lang w:val="pt-BR"/>
+        </w:rPr>
+      </w:pPr>
+    </w:p>
+    <w:p>
+      <w:pPr>
+        <w:ind w:left="0" w:leftChars="0" w:firstLine="0" w:firstLineChars="0"/>
+        <w:jc w:val="left"/>
+        <w:rPr>
+          <w:rFonts w:hint="default" w:ascii="Cascadia Mono" w:hAnsi="Cascadia Mono" w:cs="Cascadia Mono"/>
+          <w:sz w:val="24"/>
+          <w:szCs w:val="24"/>
+          <w:lang w:val="pt-BR"/>
+        </w:rPr>
+      </w:pPr>
+    </w:p>
+    <w:p>
+      <w:pPr>
+        <w:ind w:left="0" w:leftChars="0" w:firstLine="0" w:firstLineChars="0"/>
+        <w:jc w:val="center"/>
+        <w:rPr>
+          <w:rFonts w:hint="default" w:ascii="Cascadia Mono" w:hAnsi="Cascadia Mono" w:cs="Cascadia Mono"/>
+          <w:sz w:val="28"/>
+          <w:szCs w:val="28"/>
+          <w:lang w:val="pt-BR"/>
+        </w:rPr>
+      </w:pPr>
+      <w:r>
+        <w:rPr>
+          <w:rFonts w:hint="default" w:ascii="Cascadia Mono" w:hAnsi="Cascadia Mono" w:cs="Cascadia Mono"/>
+          <w:b/>
+          <w:bCs/>
+          <w:sz w:val="28"/>
+          <w:szCs w:val="28"/>
+          <w:lang w:val="pt-BR"/>
+        </w:rPr>
+        <w:t>CRIANDO UMA API WEB COM ASP.NET CORE</w:t>
+      </w:r>
+    </w:p>
+    <w:p>
+      <w:pPr>
+        <w:ind w:left="0" w:leftChars="0" w:firstLine="0" w:firstLineChars="0"/>
+        <w:jc w:val="center"/>
+        <w:rPr>
+          <w:rFonts w:hint="default" w:ascii="Cascadia Mono" w:hAnsi="Cascadia Mono" w:cs="Cascadia Mono"/>
+          <w:sz w:val="28"/>
+          <w:szCs w:val="28"/>
+          <w:lang w:val="pt-BR"/>
+        </w:rPr>
+      </w:pPr>
+    </w:p>
+    <w:p>
+      <w:pPr>
+        <w:ind w:left="0" w:leftChars="0" w:firstLine="0" w:firstLineChars="0"/>
+        <w:jc w:val="left"/>
+        <w:rPr>
+          <w:rFonts w:hint="default" w:ascii="Cascadia Mono" w:hAnsi="Cascadia Mono"/>
+          <w:sz w:val="24"/>
+          <w:szCs w:val="24"/>
+          <w:lang w:val="pt-BR"/>
+        </w:rPr>
+      </w:pPr>
+      <w:r>
+        <w:rPr>
+          <w:rFonts w:hint="default" w:ascii="Cascadia Mono" w:hAnsi="Cascadia Mono" w:cs="Cascadia Mono"/>
+          <w:b/>
+          <w:bCs/>
+          <w:sz w:val="24"/>
+          <w:szCs w:val="24"/>
+          <w:lang w:val="pt-BR"/>
+        </w:rPr>
+        <w:t>Necessário</w:t>
+      </w:r>
+      <w:r>
+        <w:rPr>
+          <w:rFonts w:hint="default" w:ascii="Cascadia Mono" w:hAnsi="Cascadia Mono" w:cs="Cascadia Mono"/>
+          <w:sz w:val="24"/>
+          <w:szCs w:val="24"/>
+          <w:lang w:val="pt-BR"/>
+        </w:rPr>
+        <w:t xml:space="preserve">: projeto da aula anterior ou o projeto exemplo: </w:t>
+      </w:r>
+      <w:r>
+        <w:rPr>
+          <w:rFonts w:hint="default" w:ascii="Cascadia Mono" w:hAnsi="Cascadia Mono"/>
+          <w:sz w:val="24"/>
+          <w:szCs w:val="24"/>
+          <w:lang w:val="pt-BR"/>
+        </w:rPr>
+        <w:fldChar w:fldCharType="begin"/>
+      </w:r>
+      <w:r>
+        <w:rPr>
+          <w:rFonts w:hint="default" w:ascii="Cascadia Mono" w:hAnsi="Cascadia Mono"/>
+          <w:sz w:val="24"/>
+          <w:szCs w:val="24"/>
+          <w:lang w:val="pt-BR"/>
+        </w:rPr>
+        <w:instrText xml:space="preserve"> HYPERLINK "https://github.com/alura-cursos/3506-csharpWeb-screensound-curso1/tree/aula05-relacionamento" </w:instrText>
+      </w:r>
+      <w:r>
+        <w:rPr>
+          <w:rFonts w:hint="default" w:ascii="Cascadia Mono" w:hAnsi="Cascadia Mono"/>
+          <w:sz w:val="24"/>
+          <w:szCs w:val="24"/>
+          <w:lang w:val="pt-BR"/>
+        </w:rPr>
+        <w:fldChar w:fldCharType="separate"/>
+      </w:r>
+      <w:r>
+        <w:rPr>
+          <w:rStyle w:val="4"/>
+          <w:rFonts w:hint="default" w:ascii="Cascadia Mono" w:hAnsi="Cascadia Mono"/>
+          <w:sz w:val="24"/>
+          <w:szCs w:val="24"/>
+          <w:lang w:val="pt-BR"/>
+        </w:rPr>
+        <w:t>https://github.com/alura-cursos/3506-csharpWeb-screensound-curso1/tree/aula05-relacionamento</w:t>
+      </w:r>
+      <w:r>
+        <w:rPr>
+          <w:rFonts w:hint="default" w:ascii="Cascadia Mono" w:hAnsi="Cascadia Mono"/>
+          <w:sz w:val="24"/>
+          <w:szCs w:val="24"/>
+          <w:lang w:val="pt-BR"/>
+        </w:rPr>
+        <w:fldChar w:fldCharType="end"/>
+      </w:r>
+    </w:p>
+    <w:p>
+      <w:pPr>
+        <w:ind w:left="0" w:leftChars="0" w:firstLine="0" w:firstLineChars="0"/>
+        <w:jc w:val="left"/>
+        <w:rPr>
+          <w:rFonts w:hint="default" w:ascii="Cascadia Mono" w:hAnsi="Cascadia Mono"/>
+          <w:sz w:val="24"/>
+          <w:szCs w:val="24"/>
+          <w:lang w:val="pt-BR"/>
+        </w:rPr>
+      </w:pPr>
+    </w:p>
+    <w:p>
+      <w:pPr>
+        <w:ind w:left="0" w:leftChars="0" w:firstLine="0" w:firstLineChars="0"/>
+        <w:jc w:val="left"/>
+        <w:rPr>
+          <w:rFonts w:hint="default" w:ascii="Cascadia Mono" w:hAnsi="Cascadia Mono"/>
+          <w:b/>
+          <w:bCs/>
+          <w:sz w:val="24"/>
+          <w:szCs w:val="24"/>
+          <w:lang w:val="pt-BR"/>
+        </w:rPr>
+      </w:pPr>
+      <w:r>
+        <w:rPr>
+          <w:rFonts w:hint="default" w:ascii="Cascadia Mono" w:hAnsi="Cascadia Mono"/>
+          <w:b/>
+          <w:bCs/>
+          <w:sz w:val="24"/>
+          <w:szCs w:val="24"/>
+          <w:lang w:val="pt-BR"/>
+        </w:rPr>
+        <w:t>NOVO PROJETO - ScreenSound.API</w:t>
+      </w:r>
+    </w:p>
+    <w:p>
+      <w:pPr>
+        <w:ind w:left="0" w:leftChars="0" w:firstLine="0" w:firstLineChars="0"/>
+        <w:jc w:val="left"/>
+        <w:rPr>
+          <w:rFonts w:hint="default" w:ascii="Cascadia Mono" w:hAnsi="Cascadia Mono"/>
+          <w:sz w:val="24"/>
+          <w:szCs w:val="24"/>
+          <w:lang w:val="pt-BR"/>
+        </w:rPr>
+      </w:pPr>
+      <w:r>
+        <w:rPr>
+          <w:rFonts w:hint="default" w:ascii="Cascadia Mono" w:hAnsi="Cascadia Mono"/>
+          <w:sz w:val="24"/>
+          <w:szCs w:val="24"/>
+          <w:lang w:val="pt-BR"/>
+        </w:rPr>
+        <w:t>Com o objetivo de centralizar as informações de artistas e músicas em uma API, para que vários usuários possam consumir essa API, que vai futuramente estar hospedada num servido Azure, é criado um novo projeto que vai representar essa API</w:t>
+      </w:r>
+    </w:p>
+    <w:p>
+      <w:pPr>
+        <w:ind w:left="0" w:leftChars="0" w:firstLine="0" w:firstLineChars="0"/>
+        <w:jc w:val="left"/>
+        <w:rPr>
+          <w:rFonts w:hint="default" w:ascii="Cascadia Mono" w:hAnsi="Cascadia Mono"/>
+          <w:sz w:val="24"/>
+          <w:szCs w:val="24"/>
+          <w:lang w:val="pt-BR"/>
+        </w:rPr>
+      </w:pPr>
+    </w:p>
+    <w:p>
+      <w:pPr>
+        <w:ind w:left="0" w:leftChars="0" w:firstLine="0" w:firstLineChars="0"/>
+        <w:jc w:val="left"/>
+        <w:rPr>
+          <w:rFonts w:hint="default" w:ascii="Cascadia Mono" w:hAnsi="Cascadia Mono"/>
+          <w:i/>
+          <w:iCs/>
+          <w:sz w:val="24"/>
+          <w:szCs w:val="24"/>
+          <w:lang w:val="pt-BR"/>
+        </w:rPr>
+      </w:pPr>
+      <w:r>
+        <w:rPr>
+          <w:rFonts w:hint="default" w:ascii="Cascadia Mono" w:hAnsi="Cascadia Mono"/>
+          <w:i/>
+          <w:iCs/>
+          <w:sz w:val="24"/>
+          <w:szCs w:val="24"/>
+          <w:lang w:val="pt-BR"/>
+        </w:rPr>
+        <w:t>Botão direito em ScreenSound Solução -&gt; Adicionar -&gt; Novo Projeto</w:t>
+      </w:r>
+    </w:p>
+    <w:p>
+      <w:pPr>
+        <w:ind w:left="0" w:leftChars="0" w:firstLine="0" w:firstLineChars="0"/>
+        <w:jc w:val="left"/>
+        <w:rPr>
+          <w:rFonts w:hint="default" w:ascii="Cascadia Mono" w:hAnsi="Cascadia Mono"/>
+          <w:i/>
+          <w:iCs/>
+          <w:sz w:val="24"/>
+          <w:szCs w:val="24"/>
+          <w:lang w:val="pt-BR"/>
+        </w:rPr>
+      </w:pPr>
+      <w:r>
+        <w:rPr>
+          <w:rFonts w:hint="default" w:ascii="Cascadia Mono" w:hAnsi="Cascadia Mono"/>
+          <w:i/>
+          <w:iCs/>
+          <w:sz w:val="24"/>
+          <w:szCs w:val="24"/>
+          <w:lang w:val="pt-BR"/>
+        </w:rPr>
+        <w:t>Tipo: ASP.NET Core Vazio</w:t>
+      </w:r>
+    </w:p>
+    <w:p>
+      <w:pPr>
+        <w:ind w:left="0" w:leftChars="0" w:firstLine="0" w:firstLineChars="0"/>
+        <w:jc w:val="left"/>
+        <w:rPr>
+          <w:rFonts w:hint="default" w:ascii="Cascadia Mono" w:hAnsi="Cascadia Mono"/>
+          <w:i/>
+          <w:iCs/>
+          <w:sz w:val="24"/>
+          <w:szCs w:val="24"/>
+          <w:lang w:val="pt-BR"/>
+        </w:rPr>
+      </w:pPr>
+      <w:r>
+        <w:rPr>
+          <w:rFonts w:hint="default" w:ascii="Cascadia Mono" w:hAnsi="Cascadia Mono"/>
+          <w:i/>
+          <w:iCs/>
+          <w:sz w:val="24"/>
+          <w:szCs w:val="24"/>
+          <w:lang w:val="pt-BR"/>
+        </w:rPr>
+        <w:t>Nome: ScreenSound.API - .net 8.0</w:t>
+      </w:r>
+    </w:p>
+    <w:p>
+      <w:pPr>
+        <w:ind w:left="0" w:leftChars="0" w:firstLine="0" w:firstLineChars="0"/>
+        <w:jc w:val="left"/>
+        <w:rPr>
+          <w:rFonts w:hint="default" w:ascii="Cascadia Mono" w:hAnsi="Cascadia Mono"/>
+          <w:sz w:val="24"/>
+          <w:szCs w:val="24"/>
+          <w:lang w:val="pt-BR"/>
+        </w:rPr>
+      </w:pPr>
+    </w:p>
+    <w:p>
+      <w:pPr>
+        <w:ind w:left="0" w:leftChars="0" w:firstLine="0" w:firstLineChars="0"/>
+        <w:jc w:val="left"/>
+        <w:rPr>
+          <w:rFonts w:hint="default" w:ascii="Cascadia Mono" w:hAnsi="Cascadia Mono"/>
+          <w:b/>
+          <w:bCs/>
+          <w:sz w:val="24"/>
+          <w:szCs w:val="24"/>
+          <w:lang w:val="pt-BR"/>
+        </w:rPr>
+      </w:pPr>
+      <w:r>
+        <w:rPr>
+          <w:rFonts w:hint="default" w:ascii="Cascadia Mono" w:hAnsi="Cascadia Mono"/>
+          <w:b/>
+          <w:bCs/>
+          <w:sz w:val="24"/>
+          <w:szCs w:val="24"/>
+          <w:lang w:val="pt-BR"/>
+        </w:rPr>
+        <w:t>MODELOS COMPARTILHADOS - Artista e Musica NUMA BIBLIOTECA DE CLASSES COMPARTILHADA</w:t>
+      </w:r>
+    </w:p>
+    <w:p>
+      <w:pPr>
+        <w:ind w:left="0" w:leftChars="0" w:firstLine="0" w:firstLineChars="0"/>
+        <w:jc w:val="left"/>
+        <w:rPr>
+          <w:rFonts w:hint="default" w:ascii="Cascadia Mono" w:hAnsi="Cascadia Mono"/>
+          <w:sz w:val="24"/>
+          <w:szCs w:val="24"/>
+          <w:lang w:val="pt-BR"/>
+        </w:rPr>
+      </w:pPr>
+      <w:r>
+        <w:rPr>
+          <w:rFonts w:hint="default" w:ascii="Cascadia Mono" w:hAnsi="Cascadia Mono"/>
+          <w:sz w:val="24"/>
+          <w:szCs w:val="24"/>
+          <w:lang w:val="pt-BR"/>
+        </w:rPr>
+        <w:t>Pensando em ter os modelos da aplicação acessíveis por todos os projetos criados, seja o console, a API ou qualquer outro futuramente criado, cria-se um biblioteca de classes com a pasta modelos (recortada do projeto console)</w:t>
+      </w:r>
+    </w:p>
+    <w:p>
+      <w:pPr>
+        <w:ind w:left="0" w:leftChars="0" w:firstLine="0" w:firstLineChars="0"/>
+        <w:jc w:val="left"/>
+        <w:rPr>
+          <w:rFonts w:hint="default" w:ascii="Cascadia Mono" w:hAnsi="Cascadia Mono"/>
+          <w:sz w:val="24"/>
+          <w:szCs w:val="24"/>
+          <w:lang w:val="pt-BR"/>
+        </w:rPr>
+      </w:pPr>
+    </w:p>
+    <w:p>
+      <w:pPr>
+        <w:ind w:left="0" w:leftChars="0" w:firstLine="0" w:firstLineChars="0"/>
+        <w:jc w:val="left"/>
+        <w:rPr>
+          <w:rFonts w:hint="default" w:ascii="Cascadia Mono" w:hAnsi="Cascadia Mono"/>
+          <w:i/>
+          <w:iCs/>
+          <w:sz w:val="24"/>
+          <w:szCs w:val="24"/>
+          <w:lang w:val="pt-BR"/>
+        </w:rPr>
+      </w:pPr>
+      <w:r>
+        <w:rPr>
+          <w:rFonts w:hint="default" w:ascii="Cascadia Mono" w:hAnsi="Cascadia Mono"/>
+          <w:i/>
+          <w:iCs/>
+          <w:sz w:val="24"/>
+          <w:szCs w:val="24"/>
+          <w:lang w:val="pt-BR"/>
+        </w:rPr>
+        <w:t>Botão direito em ScreenSound Solução -&gt; Adicionar -&gt; Novo Projeto</w:t>
+      </w:r>
+    </w:p>
+    <w:p>
+      <w:pPr>
+        <w:ind w:left="0" w:leftChars="0" w:firstLine="0" w:firstLineChars="0"/>
+        <w:jc w:val="left"/>
+        <w:rPr>
+          <w:rFonts w:hint="default" w:ascii="Cascadia Mono" w:hAnsi="Cascadia Mono"/>
+          <w:i/>
+          <w:iCs/>
+          <w:sz w:val="24"/>
+          <w:szCs w:val="24"/>
+          <w:lang w:val="pt-BR"/>
+        </w:rPr>
+      </w:pPr>
+      <w:r>
+        <w:rPr>
+          <w:rFonts w:hint="default" w:ascii="Cascadia Mono" w:hAnsi="Cascadia Mono"/>
+          <w:i/>
+          <w:iCs/>
+          <w:sz w:val="24"/>
+          <w:szCs w:val="24"/>
+          <w:lang w:val="pt-BR"/>
+        </w:rPr>
+        <w:t>Tipo: Biblioteca de classes</w:t>
+      </w:r>
+    </w:p>
+    <w:p>
+      <w:pPr>
+        <w:ind w:left="0" w:leftChars="0" w:firstLine="0" w:firstLineChars="0"/>
+        <w:jc w:val="left"/>
+        <w:rPr>
+          <w:rFonts w:hint="default" w:ascii="Cascadia Mono" w:hAnsi="Cascadia Mono"/>
+          <w:sz w:val="24"/>
+          <w:szCs w:val="24"/>
+          <w:lang w:val="pt-BR"/>
+        </w:rPr>
+      </w:pPr>
+      <w:r>
+        <w:rPr>
+          <w:rFonts w:hint="default" w:ascii="Cascadia Mono" w:hAnsi="Cascadia Mono"/>
+          <w:i/>
+          <w:iCs/>
+          <w:sz w:val="24"/>
+          <w:szCs w:val="24"/>
+          <w:lang w:val="pt-BR"/>
+        </w:rPr>
+        <w:t>Nome: ScreenSound.Shared.Modelos - .net 8.0</w:t>
+      </w:r>
+    </w:p>
+    <w:p>
+      <w:pPr>
+        <w:ind w:left="0" w:leftChars="0" w:firstLine="0" w:firstLineChars="0"/>
+        <w:jc w:val="left"/>
+        <w:rPr>
+          <w:rFonts w:hint="default" w:ascii="Cascadia Mono" w:hAnsi="Cascadia Mono"/>
+          <w:sz w:val="24"/>
+          <w:szCs w:val="24"/>
+          <w:lang w:val="pt-BR"/>
+        </w:rPr>
+      </w:pPr>
+    </w:p>
+    <w:p>
+      <w:pPr>
+        <w:ind w:left="0" w:leftChars="0" w:firstLine="0" w:firstLineChars="0"/>
+        <w:jc w:val="left"/>
+        <w:rPr>
+          <w:rFonts w:hint="default" w:ascii="Cascadia Mono" w:hAnsi="Cascadia Mono"/>
+          <w:sz w:val="24"/>
+          <w:szCs w:val="24"/>
+          <w:lang w:val="pt-BR"/>
+        </w:rPr>
+      </w:pPr>
+      <w:r>
+        <w:rPr>
+          <w:rFonts w:hint="default" w:ascii="Cascadia Mono" w:hAnsi="Cascadia Mono"/>
+          <w:sz w:val="24"/>
+          <w:szCs w:val="24"/>
+          <w:lang w:val="pt-BR"/>
+        </w:rPr>
+        <w:t xml:space="preserve">E para que o projeto console tenha acesso a essa biblioteca de classes: </w:t>
+      </w:r>
+    </w:p>
+    <w:p>
+      <w:pPr>
+        <w:ind w:left="0" w:leftChars="0" w:firstLine="0" w:firstLineChars="0"/>
+        <w:jc w:val="left"/>
+        <w:rPr>
+          <w:rFonts w:hint="default" w:ascii="Cascadia Mono" w:hAnsi="Cascadia Mono"/>
+          <w:i/>
+          <w:iCs/>
+          <w:sz w:val="24"/>
+          <w:szCs w:val="24"/>
+          <w:lang w:val="pt-BR"/>
+        </w:rPr>
+      </w:pPr>
+    </w:p>
+    <w:p>
+      <w:pPr>
+        <w:ind w:left="0" w:leftChars="0" w:firstLine="0" w:firstLineChars="0"/>
+        <w:jc w:val="left"/>
+        <w:rPr>
+          <w:rFonts w:hint="default" w:ascii="Cascadia Mono" w:hAnsi="Cascadia Mono"/>
+          <w:i/>
+          <w:iCs/>
+          <w:sz w:val="24"/>
+          <w:szCs w:val="24"/>
+          <w:lang w:val="pt-BR"/>
+        </w:rPr>
+      </w:pPr>
+      <w:r>
+        <w:rPr>
+          <w:rFonts w:hint="default" w:ascii="Cascadia Mono" w:hAnsi="Cascadia Mono"/>
+          <w:i/>
+          <w:iCs/>
+          <w:sz w:val="24"/>
+          <w:szCs w:val="24"/>
+          <w:lang w:val="pt-BR"/>
+        </w:rPr>
+        <w:t>Botão direito em ScreenSound/Dependências -&gt; Adicionar referência ao projeto -&gt; selecionar ScreenSound.Shared.Models</w:t>
+      </w:r>
+    </w:p>
+    <w:p>
+      <w:pPr>
+        <w:ind w:left="0" w:leftChars="0" w:firstLine="0" w:firstLineChars="0"/>
+        <w:jc w:val="left"/>
+        <w:rPr>
+          <w:rFonts w:hint="default" w:ascii="Cascadia Mono" w:hAnsi="Cascadia Mono"/>
+          <w:i/>
+          <w:iCs/>
+          <w:sz w:val="24"/>
+          <w:szCs w:val="24"/>
+          <w:lang w:val="pt-BR"/>
+        </w:rPr>
+      </w:pPr>
+    </w:p>
+    <w:p>
+      <w:pPr>
+        <w:ind w:left="0" w:leftChars="0" w:firstLine="0" w:firstLineChars="0"/>
+        <w:jc w:val="left"/>
+        <w:rPr>
+          <w:rFonts w:hint="default" w:ascii="Cascadia Mono" w:hAnsi="Cascadia Mono"/>
+          <w:i w:val="0"/>
+          <w:iCs w:val="0"/>
+          <w:sz w:val="24"/>
+          <w:szCs w:val="24"/>
+          <w:lang w:val="pt-BR"/>
+        </w:rPr>
+      </w:pPr>
+      <w:r>
+        <w:rPr>
+          <w:rFonts w:hint="default" w:ascii="Cascadia Mono" w:hAnsi="Cascadia Mono"/>
+          <w:i w:val="0"/>
+          <w:iCs w:val="0"/>
+          <w:sz w:val="24"/>
+          <w:szCs w:val="24"/>
+          <w:lang w:val="pt-BR"/>
+        </w:rPr>
+        <w:t>Pensando em ter as configurações de acesso ao banco de dados disponível para todos os projetos, criamos um novo projeto ScreenSound.Shared.Dados com as pastas Banco e Migrations (recortadas de ScreenSound)</w:t>
+      </w:r>
+    </w:p>
+    <w:p>
+      <w:pPr>
+        <w:ind w:left="0" w:leftChars="0" w:firstLine="0" w:firstLineChars="0"/>
+        <w:jc w:val="left"/>
+        <w:rPr>
+          <w:rFonts w:hint="default" w:ascii="Cascadia Mono" w:hAnsi="Cascadia Mono"/>
+          <w:i/>
+          <w:iCs/>
+          <w:sz w:val="24"/>
+          <w:szCs w:val="24"/>
+          <w:lang w:val="pt-BR"/>
+        </w:rPr>
+      </w:pPr>
+    </w:p>
+    <w:p>
+      <w:pPr>
+        <w:ind w:left="0" w:leftChars="0" w:firstLine="0" w:firstLineChars="0"/>
+        <w:jc w:val="left"/>
+        <w:rPr>
+          <w:rFonts w:hint="default" w:ascii="Cascadia Mono" w:hAnsi="Cascadia Mono"/>
+          <w:i/>
+          <w:iCs/>
+          <w:sz w:val="24"/>
+          <w:szCs w:val="24"/>
+          <w:lang w:val="pt-BR"/>
+        </w:rPr>
+      </w:pPr>
+      <w:r>
+        <w:rPr>
+          <w:rFonts w:hint="default" w:ascii="Cascadia Mono" w:hAnsi="Cascadia Mono"/>
+          <w:i/>
+          <w:iCs/>
+          <w:sz w:val="24"/>
+          <w:szCs w:val="24"/>
+          <w:lang w:val="pt-BR"/>
+        </w:rPr>
+        <w:t>Botão direito em ScreenSound Solução -&gt; Adicionar -&gt; Novo Projeto</w:t>
+      </w:r>
+    </w:p>
+    <w:p>
+      <w:pPr>
+        <w:ind w:left="0" w:leftChars="0" w:firstLine="0" w:firstLineChars="0"/>
+        <w:jc w:val="left"/>
+        <w:rPr>
+          <w:rFonts w:hint="default" w:ascii="Cascadia Mono" w:hAnsi="Cascadia Mono"/>
+          <w:i/>
+          <w:iCs/>
+          <w:sz w:val="24"/>
+          <w:szCs w:val="24"/>
+          <w:lang w:val="pt-BR"/>
+        </w:rPr>
+      </w:pPr>
+      <w:r>
+        <w:rPr>
+          <w:rFonts w:hint="default" w:ascii="Cascadia Mono" w:hAnsi="Cascadia Mono"/>
+          <w:i/>
+          <w:iCs/>
+          <w:sz w:val="24"/>
+          <w:szCs w:val="24"/>
+          <w:lang w:val="pt-BR"/>
+        </w:rPr>
+        <w:t>Tipo: Biblioteca de classes</w:t>
+      </w:r>
+    </w:p>
+    <w:p>
+      <w:pPr>
+        <w:ind w:left="0" w:leftChars="0" w:firstLine="0" w:firstLineChars="0"/>
+        <w:jc w:val="left"/>
+        <w:rPr>
+          <w:rFonts w:hint="default" w:ascii="Cascadia Mono" w:hAnsi="Cascadia Mono"/>
+          <w:sz w:val="24"/>
+          <w:szCs w:val="24"/>
+          <w:lang w:val="pt-BR"/>
+        </w:rPr>
+      </w:pPr>
+      <w:r>
+        <w:rPr>
+          <w:rFonts w:hint="default" w:ascii="Cascadia Mono" w:hAnsi="Cascadia Mono"/>
+          <w:i/>
+          <w:iCs/>
+          <w:sz w:val="24"/>
+          <w:szCs w:val="24"/>
+          <w:lang w:val="pt-BR"/>
+        </w:rPr>
+        <w:t>Nome: ScreenSound.Shared.Dados - .net 8.0</w:t>
+      </w:r>
+    </w:p>
+    <w:p>
+      <w:pPr>
+        <w:ind w:left="0" w:leftChars="0" w:firstLine="0" w:firstLineChars="0"/>
+        <w:jc w:val="left"/>
+        <w:rPr>
+          <w:rFonts w:hint="default" w:ascii="Cascadia Mono" w:hAnsi="Cascadia Mono"/>
+          <w:i w:val="0"/>
+          <w:iCs w:val="0"/>
+          <w:sz w:val="24"/>
+          <w:szCs w:val="24"/>
+          <w:lang w:val="pt-BR"/>
+        </w:rPr>
+      </w:pPr>
+    </w:p>
+    <w:p>
+      <w:pPr>
+        <w:ind w:left="0" w:leftChars="0" w:firstLine="0" w:firstLineChars="0"/>
+        <w:jc w:val="left"/>
+        <w:rPr>
+          <w:rFonts w:hint="default" w:ascii="Cascadia Mono" w:hAnsi="Cascadia Mono"/>
+          <w:i w:val="0"/>
+          <w:iCs w:val="0"/>
+          <w:sz w:val="24"/>
+          <w:szCs w:val="24"/>
+          <w:lang w:val="pt-BR"/>
+        </w:rPr>
+      </w:pPr>
+      <w:r>
+        <w:rPr>
+          <w:rFonts w:hint="default" w:ascii="Cascadia Mono" w:hAnsi="Cascadia Mono"/>
+          <w:i w:val="0"/>
+          <w:iCs w:val="0"/>
+          <w:sz w:val="24"/>
+          <w:szCs w:val="24"/>
+          <w:lang w:val="pt-BR"/>
+        </w:rPr>
+        <w:t xml:space="preserve">Para que o projeto </w:t>
+      </w:r>
+      <w:r>
+        <w:rPr>
+          <w:rFonts w:hint="default" w:ascii="Cascadia Mono" w:hAnsi="Cascadia Mono"/>
+          <w:b w:val="0"/>
+          <w:bCs w:val="0"/>
+          <w:i w:val="0"/>
+          <w:iCs w:val="0"/>
+          <w:sz w:val="24"/>
+          <w:szCs w:val="24"/>
+          <w:lang w:val="pt-BR"/>
+        </w:rPr>
+        <w:t>Shared.Dados</w:t>
+      </w:r>
+      <w:r>
+        <w:rPr>
+          <w:rFonts w:hint="default" w:ascii="Cascadia Mono" w:hAnsi="Cascadia Mono"/>
+          <w:i w:val="0"/>
+          <w:iCs w:val="0"/>
+          <w:sz w:val="24"/>
+          <w:szCs w:val="24"/>
+          <w:lang w:val="pt-BR"/>
+        </w:rPr>
+        <w:t xml:space="preserve"> funcione, ele vai precisar de duas coisas:</w:t>
+      </w:r>
+    </w:p>
+    <w:p>
+      <w:pPr>
+        <w:ind w:left="0" w:leftChars="0" w:firstLine="0" w:firstLineChars="0"/>
+        <w:jc w:val="left"/>
+        <w:rPr>
+          <w:rFonts w:hint="default" w:ascii="Cascadia Mono" w:hAnsi="Cascadia Mono"/>
+          <w:i w:val="0"/>
+          <w:iCs w:val="0"/>
+          <w:sz w:val="24"/>
+          <w:szCs w:val="24"/>
+          <w:lang w:val="pt-BR"/>
+        </w:rPr>
+      </w:pPr>
+      <w:r>
+        <w:rPr>
+          <w:rFonts w:hint="default" w:ascii="Cascadia Mono" w:hAnsi="Cascadia Mono"/>
+          <w:i w:val="0"/>
+          <w:iCs w:val="0"/>
+          <w:sz w:val="24"/>
+          <w:szCs w:val="24"/>
+          <w:lang w:val="pt-BR"/>
+        </w:rPr>
+        <w:t>- Referência ao projeto Shared.Modelos;</w:t>
+      </w:r>
+    </w:p>
+    <w:p>
+      <w:pPr>
+        <w:ind w:left="0" w:leftChars="0" w:firstLine="0" w:firstLineChars="0"/>
+        <w:jc w:val="left"/>
+        <w:rPr>
+          <w:rFonts w:hint="default" w:ascii="Cascadia Mono" w:hAnsi="Cascadia Mono"/>
+          <w:i/>
+          <w:iCs/>
+          <w:sz w:val="24"/>
+          <w:szCs w:val="24"/>
+          <w:lang w:val="pt-BR"/>
+        </w:rPr>
+      </w:pPr>
+      <w:r>
+        <w:rPr>
+          <w:rFonts w:hint="default" w:ascii="Cascadia Mono" w:hAnsi="Cascadia Mono"/>
+          <w:i w:val="0"/>
+          <w:iCs w:val="0"/>
+          <w:sz w:val="24"/>
+          <w:szCs w:val="24"/>
+          <w:lang w:val="pt-BR"/>
+        </w:rPr>
+        <w:tab/>
+      </w:r>
+      <w:r>
+        <w:rPr>
+          <w:rFonts w:hint="default" w:ascii="Cascadia Mono" w:hAnsi="Cascadia Mono"/>
+          <w:i/>
+          <w:iCs/>
+          <w:sz w:val="24"/>
+          <w:szCs w:val="24"/>
+          <w:lang w:val="pt-BR"/>
+        </w:rPr>
+        <w:t>Botão direito em ScreenSound.Shared.Dados/Dependências -&gt; Adicionar referência ao projeto -&gt; selecionar ScreenSound.Shared.Models</w:t>
+      </w:r>
+    </w:p>
+    <w:p>
+      <w:pPr>
+        <w:ind w:left="0" w:leftChars="0" w:firstLine="0" w:firstLineChars="0"/>
+        <w:jc w:val="left"/>
+        <w:rPr>
+          <w:rFonts w:hint="default" w:ascii="Cascadia Mono" w:hAnsi="Cascadia Mono"/>
+          <w:i w:val="0"/>
+          <w:iCs w:val="0"/>
+          <w:sz w:val="24"/>
+          <w:szCs w:val="24"/>
+          <w:lang w:val="pt-BR"/>
+        </w:rPr>
+      </w:pPr>
+    </w:p>
+    <w:p>
+      <w:pPr>
+        <w:ind w:left="0" w:leftChars="0" w:firstLine="0" w:firstLineChars="0"/>
+        <w:jc w:val="left"/>
+        <w:rPr>
+          <w:rFonts w:hint="default" w:ascii="Cascadia Mono" w:hAnsi="Cascadia Mono"/>
+          <w:i w:val="0"/>
+          <w:iCs w:val="0"/>
+          <w:sz w:val="24"/>
+          <w:szCs w:val="24"/>
+          <w:lang w:val="pt-BR"/>
+        </w:rPr>
+      </w:pPr>
+      <w:r>
+        <w:rPr>
+          <w:rFonts w:hint="default" w:ascii="Cascadia Mono" w:hAnsi="Cascadia Mono"/>
+          <w:i w:val="0"/>
+          <w:iCs w:val="0"/>
+          <w:sz w:val="24"/>
+          <w:szCs w:val="24"/>
+          <w:lang w:val="pt-BR"/>
+        </w:rPr>
+        <w:t>- Todas as bibliotecas do EntityFramework</w:t>
+      </w:r>
+    </w:p>
+    <w:p>
+      <w:pPr>
+        <w:ind w:left="0" w:leftChars="0" w:firstLine="0" w:firstLineChars="0"/>
+        <w:jc w:val="left"/>
+        <w:rPr>
+          <w:rFonts w:hint="default" w:ascii="Cascadia Mono" w:hAnsi="Cascadia Mono"/>
+          <w:i w:val="0"/>
+          <w:iCs w:val="0"/>
+          <w:sz w:val="24"/>
+          <w:szCs w:val="24"/>
+          <w:lang w:val="pt-BR"/>
+        </w:rPr>
+      </w:pPr>
+      <w:r>
+        <w:rPr>
+          <w:rFonts w:hint="default" w:ascii="Cascadia Mono" w:hAnsi="Cascadia Mono"/>
+          <w:i w:val="0"/>
+          <w:iCs w:val="0"/>
+          <w:sz w:val="24"/>
+          <w:szCs w:val="24"/>
+          <w:lang w:val="pt-BR"/>
+        </w:rPr>
+        <w:tab/>
+        <w:t>Clique botão esquerdo em ScreenSound -&gt; copiar tag ItemGroup</w:t>
+      </w:r>
+    </w:p>
+    <w:p>
+      <w:pPr>
+        <w:ind w:left="0" w:leftChars="0" w:firstLine="0" w:firstLineChars="0"/>
+        <w:jc w:val="left"/>
+        <w:rPr>
+          <w:rFonts w:hint="default" w:ascii="Cascadia Mono" w:hAnsi="Cascadia Mono"/>
+          <w:i w:val="0"/>
+          <w:iCs w:val="0"/>
+          <w:sz w:val="24"/>
+          <w:szCs w:val="24"/>
+          <w:lang w:val="pt-BR"/>
+        </w:rPr>
+      </w:pPr>
+      <w:r>
+        <w:rPr>
+          <w:rFonts w:hint="default" w:ascii="Cascadia Mono" w:hAnsi="Cascadia Mono"/>
+          <w:i w:val="0"/>
+          <w:iCs w:val="0"/>
+          <w:sz w:val="24"/>
+          <w:szCs w:val="24"/>
+          <w:lang w:val="pt-BR"/>
+        </w:rPr>
+        <w:tab/>
+        <w:t>Clique botão esquerdo em ScreenSound.Shared.Dados -&gt; colar</w:t>
+      </w:r>
+    </w:p>
+    <w:p>
+      <w:pPr>
+        <w:ind w:left="0" w:leftChars="0" w:firstLine="0" w:firstLineChars="0"/>
+        <w:jc w:val="left"/>
+        <w:rPr>
+          <w:rFonts w:hint="default" w:ascii="Cascadia Mono" w:hAnsi="Cascadia Mono"/>
+          <w:i w:val="0"/>
+          <w:iCs w:val="0"/>
+          <w:sz w:val="24"/>
+          <w:szCs w:val="24"/>
+          <w:lang w:val="pt-BR"/>
+        </w:rPr>
+      </w:pPr>
+    </w:p>
+    <w:p>
+      <w:pPr>
+        <w:ind w:left="0" w:leftChars="0" w:firstLine="0" w:firstLineChars="0"/>
+        <w:jc w:val="left"/>
+        <w:rPr>
+          <w:rFonts w:hint="default" w:ascii="Cascadia Mono" w:hAnsi="Cascadia Mono"/>
+          <w:i w:val="0"/>
+          <w:iCs w:val="0"/>
+          <w:sz w:val="24"/>
+          <w:szCs w:val="24"/>
+          <w:lang w:val="pt-BR"/>
+        </w:rPr>
+      </w:pPr>
+      <w:r>
+        <w:rPr>
+          <w:rFonts w:hint="default" w:ascii="Cascadia Mono" w:hAnsi="Cascadia Mono"/>
+          <w:i w:val="0"/>
+          <w:iCs w:val="0"/>
+          <w:sz w:val="24"/>
+          <w:szCs w:val="24"/>
+          <w:lang w:val="pt-BR"/>
+        </w:rPr>
+        <w:t>Para que o projeto ScreenSound funcione, adicionar a referência ao projeto Shared.Dados</w:t>
+      </w:r>
+    </w:p>
+    <w:p>
+      <w:pPr>
+        <w:ind w:left="0" w:leftChars="0" w:firstLine="0" w:firstLineChars="0"/>
+        <w:jc w:val="left"/>
+        <w:rPr>
+          <w:rFonts w:hint="default" w:ascii="Cascadia Mono" w:hAnsi="Cascadia Mono"/>
+          <w:i/>
+          <w:iCs/>
+          <w:sz w:val="24"/>
+          <w:szCs w:val="24"/>
+          <w:lang w:val="pt-BR"/>
+        </w:rPr>
+      </w:pPr>
+      <w:r>
+        <w:rPr>
+          <w:rFonts w:hint="default" w:ascii="Cascadia Mono" w:hAnsi="Cascadia Mono"/>
+          <w:i/>
+          <w:iCs/>
+          <w:sz w:val="24"/>
+          <w:szCs w:val="24"/>
+          <w:lang w:val="pt-BR"/>
+        </w:rPr>
+        <w:t>Botão direito em ScreenSound/Dependências -&gt; Adicionar referência ao projeto -&gt; selecionar ScreenSound.Shared.Dados</w:t>
+      </w:r>
       <w:bookmarkStart w:id="0" w:name="_GoBack"/>
       <w:bookmarkEnd w:id="0"/>
+    </w:p>
+    <w:p>
+      <w:pPr>
+        <w:ind w:left="0" w:leftChars="0" w:firstLine="0" w:firstLineChars="0"/>
+        <w:jc w:val="left"/>
+        <w:rPr>
+          <w:rFonts w:hint="default" w:ascii="Cascadia Mono" w:hAnsi="Cascadia Mono"/>
+          <w:i w:val="0"/>
+          <w:iCs w:val="0"/>
+          <w:sz w:val="24"/>
+          <w:szCs w:val="24"/>
+          <w:lang w:val="pt-BR"/>
+        </w:rPr>
+      </w:pPr>
+    </w:p>
+    <w:p>
+      <w:pPr>
+        <w:ind w:left="0" w:leftChars="0" w:firstLine="0" w:firstLineChars="0"/>
+        <w:jc w:val="left"/>
+        <w:rPr>
+          <w:rFonts w:hint="default" w:ascii="Cascadia Mono" w:hAnsi="Cascadia Mono"/>
+          <w:i w:val="0"/>
+          <w:iCs w:val="0"/>
+          <w:sz w:val="24"/>
+          <w:szCs w:val="24"/>
+          <w:lang w:val="pt-BR"/>
+        </w:rPr>
+      </w:pPr>
+    </w:p>
+    <w:p>
+      <w:pPr>
+        <w:ind w:left="0" w:leftChars="0" w:firstLine="0" w:firstLineChars="0"/>
+        <w:jc w:val="left"/>
+        <w:rPr>
+          <w:rFonts w:hint="default" w:ascii="Cascadia Mono" w:hAnsi="Cascadia Mono"/>
+          <w:i w:val="0"/>
+          <w:iCs w:val="0"/>
+          <w:sz w:val="24"/>
+          <w:szCs w:val="24"/>
+          <w:lang w:val="pt-BR"/>
+        </w:rPr>
+      </w:pPr>
+    </w:p>
+    <w:p>
+      <w:pPr>
+        <w:ind w:left="0" w:leftChars="0" w:firstLine="0" w:firstLineChars="0"/>
+        <w:jc w:val="left"/>
+        <w:rPr>
+          <w:rFonts w:hint="default" w:ascii="Cascadia Mono" w:hAnsi="Cascadia Mono"/>
+          <w:i w:val="0"/>
+          <w:iCs w:val="0"/>
+          <w:sz w:val="24"/>
+          <w:szCs w:val="24"/>
+          <w:lang w:val="pt-BR"/>
+        </w:rPr>
+      </w:pPr>
+    </w:p>
+    <w:p>
+      <w:pPr>
+        <w:ind w:left="0" w:leftChars="0" w:firstLine="0" w:firstLineChars="0"/>
+        <w:jc w:val="left"/>
+        <w:rPr>
+          <w:rFonts w:hint="default" w:ascii="Cascadia Mono" w:hAnsi="Cascadia Mono"/>
+          <w:i w:val="0"/>
+          <w:iCs w:val="0"/>
+          <w:sz w:val="24"/>
+          <w:szCs w:val="24"/>
+          <w:lang w:val="pt-BR"/>
+        </w:rPr>
+      </w:pPr>
+    </w:p>
+    <w:p>
+      <w:pPr>
+        <w:ind w:left="0" w:leftChars="0" w:firstLine="0" w:firstLineChars="0"/>
+        <w:jc w:val="left"/>
+        <w:rPr>
+          <w:rFonts w:hint="default" w:ascii="Cascadia Mono" w:hAnsi="Cascadia Mono"/>
+          <w:i w:val="0"/>
+          <w:iCs w:val="0"/>
+          <w:sz w:val="24"/>
+          <w:szCs w:val="24"/>
+          <w:lang w:val="pt-BR"/>
+        </w:rPr>
+      </w:pPr>
+    </w:p>
+    <w:p>
+      <w:pPr>
+        <w:ind w:left="0" w:leftChars="0" w:firstLine="0" w:firstLineChars="0"/>
+        <w:jc w:val="left"/>
+        <w:rPr>
+          <w:rFonts w:hint="default" w:ascii="Cascadia Mono" w:hAnsi="Cascadia Mono"/>
+          <w:i w:val="0"/>
+          <w:iCs w:val="0"/>
+          <w:sz w:val="24"/>
+          <w:szCs w:val="24"/>
+          <w:lang w:val="pt-BR"/>
+        </w:rPr>
+      </w:pPr>
+    </w:p>
+    <w:p>
+      <w:pPr>
+        <w:ind w:left="0" w:leftChars="0" w:firstLine="0" w:firstLineChars="0"/>
+        <w:jc w:val="left"/>
+        <w:rPr>
+          <w:rFonts w:hint="default" w:ascii="Cascadia Mono" w:hAnsi="Cascadia Mono"/>
+          <w:i w:val="0"/>
+          <w:iCs w:val="0"/>
+          <w:sz w:val="24"/>
+          <w:szCs w:val="24"/>
+          <w:lang w:val="pt-BR"/>
+        </w:rPr>
+      </w:pPr>
+    </w:p>
+    <w:p>
+      <w:pPr>
+        <w:ind w:left="0" w:leftChars="0" w:firstLine="0" w:firstLineChars="0"/>
+        <w:jc w:val="left"/>
+        <w:rPr>
+          <w:rFonts w:hint="default" w:ascii="Cascadia Mono" w:hAnsi="Cascadia Mono"/>
+          <w:i w:val="0"/>
+          <w:iCs w:val="0"/>
+          <w:sz w:val="24"/>
+          <w:szCs w:val="24"/>
+          <w:lang w:val="pt-BR"/>
+        </w:rPr>
+      </w:pPr>
+    </w:p>
+    <w:p>
+      <w:pPr>
+        <w:ind w:left="0" w:leftChars="0" w:firstLine="0" w:firstLineChars="0"/>
+        <w:jc w:val="left"/>
+        <w:rPr>
+          <w:rFonts w:hint="default" w:ascii="Cascadia Mono" w:hAnsi="Cascadia Mono"/>
+          <w:i w:val="0"/>
+          <w:iCs w:val="0"/>
+          <w:sz w:val="24"/>
+          <w:szCs w:val="24"/>
+          <w:lang w:val="pt-BR"/>
+        </w:rPr>
+      </w:pPr>
+    </w:p>
+    <w:p>
+      <w:pPr>
+        <w:ind w:left="0" w:leftChars="0" w:firstLine="0" w:firstLineChars="0"/>
+        <w:jc w:val="left"/>
+        <w:rPr>
+          <w:rFonts w:hint="default" w:ascii="Cascadia Mono" w:hAnsi="Cascadia Mono"/>
+          <w:i w:val="0"/>
+          <w:iCs w:val="0"/>
+          <w:sz w:val="24"/>
+          <w:szCs w:val="24"/>
+          <w:lang w:val="pt-BR"/>
+        </w:rPr>
+      </w:pPr>
+    </w:p>
+    <w:p>
+      <w:pPr>
+        <w:ind w:left="0" w:leftChars="0" w:firstLine="0" w:firstLineChars="0"/>
+        <w:jc w:val="left"/>
+        <w:rPr>
+          <w:rFonts w:hint="default" w:ascii="Cascadia Mono" w:hAnsi="Cascadia Mono"/>
+          <w:i w:val="0"/>
+          <w:iCs w:val="0"/>
+          <w:sz w:val="24"/>
+          <w:szCs w:val="24"/>
+          <w:lang w:val="pt-BR"/>
+        </w:rPr>
+      </w:pPr>
+    </w:p>
+    <w:p>
+      <w:pPr>
+        <w:ind w:left="0" w:leftChars="0" w:firstLine="0" w:firstLineChars="0"/>
+        <w:jc w:val="left"/>
+        <w:rPr>
+          <w:rFonts w:hint="default" w:ascii="Cascadia Mono" w:hAnsi="Cascadia Mono"/>
+          <w:i w:val="0"/>
+          <w:iCs w:val="0"/>
+          <w:sz w:val="24"/>
+          <w:szCs w:val="24"/>
+          <w:lang w:val="pt-BR"/>
+        </w:rPr>
+      </w:pPr>
+    </w:p>
+    <w:p>
+      <w:pPr>
+        <w:ind w:left="0" w:leftChars="0" w:firstLine="0" w:firstLineChars="0"/>
+        <w:jc w:val="left"/>
+        <w:rPr>
+          <w:rFonts w:hint="default" w:ascii="Cascadia Mono" w:hAnsi="Cascadia Mono"/>
+          <w:i w:val="0"/>
+          <w:iCs w:val="0"/>
+          <w:sz w:val="24"/>
+          <w:szCs w:val="24"/>
+          <w:lang w:val="pt-BR"/>
+        </w:rPr>
+      </w:pPr>
+    </w:p>
+    <w:p>
+      <w:pPr>
+        <w:ind w:left="0" w:leftChars="0" w:firstLine="0" w:firstLineChars="0"/>
+        <w:jc w:val="left"/>
+        <w:rPr>
+          <w:rFonts w:hint="default" w:ascii="Cascadia Mono" w:hAnsi="Cascadia Mono"/>
+          <w:i w:val="0"/>
+          <w:iCs w:val="0"/>
+          <w:sz w:val="24"/>
+          <w:szCs w:val="24"/>
+          <w:lang w:val="pt-BR"/>
+        </w:rPr>
+      </w:pPr>
+    </w:p>
+    <w:p>
+      <w:pPr>
+        <w:ind w:left="0" w:leftChars="0" w:firstLine="0" w:firstLineChars="0"/>
+        <w:jc w:val="left"/>
+        <w:rPr>
+          <w:rFonts w:hint="default" w:ascii="Cascadia Mono" w:hAnsi="Cascadia Mono"/>
+          <w:i w:val="0"/>
+          <w:iCs w:val="0"/>
+          <w:sz w:val="24"/>
+          <w:szCs w:val="24"/>
+          <w:lang w:val="pt-BR"/>
+        </w:rPr>
+      </w:pPr>
+    </w:p>
+    <w:p>
+      <w:pPr>
+        <w:ind w:left="0" w:leftChars="0" w:firstLine="0" w:firstLineChars="0"/>
+        <w:jc w:val="left"/>
+        <w:rPr>
+          <w:rFonts w:hint="default" w:ascii="Cascadia Mono" w:hAnsi="Cascadia Mono"/>
+          <w:i w:val="0"/>
+          <w:iCs w:val="0"/>
+          <w:sz w:val="24"/>
+          <w:szCs w:val="24"/>
+          <w:lang w:val="pt-BR"/>
+        </w:rPr>
+      </w:pPr>
+    </w:p>
+    <w:p>
+      <w:pPr>
+        <w:ind w:left="0" w:leftChars="0" w:firstLine="0" w:firstLineChars="0"/>
+        <w:jc w:val="left"/>
+        <w:rPr>
+          <w:rFonts w:hint="default" w:ascii="Cascadia Mono" w:hAnsi="Cascadia Mono"/>
+          <w:i w:val="0"/>
+          <w:iCs w:val="0"/>
+          <w:sz w:val="24"/>
+          <w:szCs w:val="24"/>
+          <w:lang w:val="pt-BR"/>
+        </w:rPr>
+      </w:pPr>
+    </w:p>
+    <w:p>
+      <w:pPr>
+        <w:ind w:left="0" w:leftChars="0" w:firstLine="0" w:firstLineChars="0"/>
+        <w:jc w:val="left"/>
+        <w:rPr>
+          <w:rFonts w:hint="default" w:ascii="Cascadia Mono" w:hAnsi="Cascadia Mono"/>
+          <w:i w:val="0"/>
+          <w:iCs w:val="0"/>
+          <w:sz w:val="24"/>
+          <w:szCs w:val="24"/>
+          <w:lang w:val="pt-BR"/>
+        </w:rPr>
+      </w:pPr>
+    </w:p>
+    <w:p>
+      <w:pPr>
+        <w:ind w:left="0" w:leftChars="0" w:firstLine="0" w:firstLineChars="0"/>
+        <w:jc w:val="left"/>
+        <w:rPr>
+          <w:rFonts w:hint="default" w:ascii="Cascadia Mono" w:hAnsi="Cascadia Mono"/>
+          <w:i w:val="0"/>
+          <w:iCs w:val="0"/>
+          <w:sz w:val="24"/>
+          <w:szCs w:val="24"/>
+          <w:lang w:val="pt-BR"/>
+        </w:rPr>
+      </w:pPr>
+    </w:p>
+    <w:p>
+      <w:pPr>
+        <w:ind w:left="0" w:leftChars="0" w:firstLine="0" w:firstLineChars="0"/>
+        <w:jc w:val="left"/>
+        <w:rPr>
+          <w:rFonts w:hint="default" w:ascii="Cascadia Mono" w:hAnsi="Cascadia Mono"/>
+          <w:i w:val="0"/>
+          <w:iCs w:val="0"/>
+          <w:sz w:val="24"/>
+          <w:szCs w:val="24"/>
+          <w:lang w:val="pt-BR"/>
+        </w:rPr>
+      </w:pPr>
+    </w:p>
+    <w:p>
+      <w:pPr>
+        <w:ind w:left="0" w:leftChars="0" w:firstLine="0" w:firstLineChars="0"/>
+        <w:jc w:val="left"/>
+        <w:rPr>
+          <w:rFonts w:hint="default" w:ascii="Cascadia Mono" w:hAnsi="Cascadia Mono"/>
+          <w:i w:val="0"/>
+          <w:iCs w:val="0"/>
+          <w:sz w:val="24"/>
+          <w:szCs w:val="24"/>
+          <w:lang w:val="pt-BR"/>
+        </w:rPr>
+      </w:pPr>
+    </w:p>
+    <w:p>
+      <w:pPr>
+        <w:ind w:left="0" w:leftChars="0" w:firstLine="0" w:firstLineChars="0"/>
+        <w:jc w:val="left"/>
+        <w:rPr>
+          <w:rFonts w:hint="default" w:ascii="Cascadia Mono" w:hAnsi="Cascadia Mono"/>
+          <w:i w:val="0"/>
+          <w:iCs w:val="0"/>
+          <w:sz w:val="24"/>
+          <w:szCs w:val="24"/>
+          <w:lang w:val="pt-BR"/>
+        </w:rPr>
+      </w:pPr>
+    </w:p>
+    <w:p>
+      <w:pPr>
+        <w:ind w:left="0" w:leftChars="0" w:firstLine="0" w:firstLineChars="0"/>
+        <w:jc w:val="left"/>
+        <w:rPr>
+          <w:rFonts w:hint="default" w:ascii="Cascadia Mono" w:hAnsi="Cascadia Mono"/>
+          <w:i w:val="0"/>
+          <w:iCs w:val="0"/>
+          <w:sz w:val="24"/>
+          <w:szCs w:val="24"/>
+          <w:lang w:val="pt-BR"/>
+        </w:rPr>
+      </w:pPr>
+    </w:p>
+    <w:p>
+      <w:pPr>
+        <w:ind w:left="0" w:leftChars="0" w:firstLine="0" w:firstLineChars="0"/>
+        <w:jc w:val="left"/>
+        <w:rPr>
+          <w:rFonts w:hint="default" w:ascii="Cascadia Mono" w:hAnsi="Cascadia Mono"/>
+          <w:i w:val="0"/>
+          <w:iCs w:val="0"/>
+          <w:sz w:val="24"/>
+          <w:szCs w:val="24"/>
+          <w:lang w:val="pt-BR"/>
+        </w:rPr>
+      </w:pPr>
+    </w:p>
+    <w:p>
+      <w:pPr>
+        <w:ind w:left="0" w:leftChars="0" w:firstLine="0" w:firstLineChars="0"/>
+        <w:jc w:val="left"/>
+        <w:rPr>
+          <w:rFonts w:hint="default" w:ascii="Cascadia Mono" w:hAnsi="Cascadia Mono"/>
+          <w:i w:val="0"/>
+          <w:iCs w:val="0"/>
+          <w:sz w:val="24"/>
+          <w:szCs w:val="24"/>
+          <w:lang w:val="pt-BR"/>
+        </w:rPr>
+      </w:pPr>
+    </w:p>
+    <w:p>
+      <w:pPr>
+        <w:ind w:left="0" w:leftChars="0" w:firstLine="0" w:firstLineChars="0"/>
+        <w:jc w:val="left"/>
+        <w:rPr>
+          <w:rFonts w:hint="default" w:ascii="Cascadia Mono" w:hAnsi="Cascadia Mono"/>
+          <w:i w:val="0"/>
+          <w:iCs w:val="0"/>
+          <w:sz w:val="24"/>
+          <w:szCs w:val="24"/>
+          <w:lang w:val="pt-BR"/>
+        </w:rPr>
+      </w:pPr>
+    </w:p>
+    <w:p>
+      <w:pPr>
+        <w:ind w:left="0" w:leftChars="0" w:firstLine="0" w:firstLineChars="0"/>
+        <w:jc w:val="left"/>
+        <w:rPr>
+          <w:rFonts w:hint="default" w:ascii="Cascadia Mono" w:hAnsi="Cascadia Mono"/>
+          <w:i w:val="0"/>
+          <w:iCs w:val="0"/>
+          <w:sz w:val="24"/>
+          <w:szCs w:val="24"/>
+          <w:lang w:val="pt-BR"/>
+        </w:rPr>
+      </w:pPr>
+    </w:p>
+    <w:p>
+      <w:pPr>
+        <w:ind w:left="0" w:leftChars="0" w:firstLine="0" w:firstLineChars="0"/>
+        <w:jc w:val="left"/>
+        <w:rPr>
+          <w:rFonts w:hint="default" w:ascii="Cascadia Mono" w:hAnsi="Cascadia Mono"/>
+          <w:i w:val="0"/>
+          <w:iCs w:val="0"/>
+          <w:sz w:val="24"/>
+          <w:szCs w:val="24"/>
+          <w:lang w:val="pt-BR"/>
+        </w:rPr>
+      </w:pPr>
+    </w:p>
+    <w:p>
+      <w:pPr>
+        <w:ind w:left="0" w:leftChars="0" w:firstLine="0" w:firstLineChars="0"/>
+        <w:jc w:val="left"/>
+        <w:rPr>
+          <w:rFonts w:hint="default" w:ascii="Cascadia Mono" w:hAnsi="Cascadia Mono"/>
+          <w:i w:val="0"/>
+          <w:iCs w:val="0"/>
+          <w:sz w:val="24"/>
+          <w:szCs w:val="24"/>
+          <w:lang w:val="pt-BR"/>
+        </w:rPr>
+      </w:pPr>
+    </w:p>
+    <w:p>
+      <w:pPr>
+        <w:ind w:left="0" w:leftChars="0" w:firstLine="0" w:firstLineChars="0"/>
+        <w:jc w:val="left"/>
+        <w:rPr>
+          <w:rFonts w:hint="default" w:ascii="Cascadia Mono" w:hAnsi="Cascadia Mono"/>
+          <w:i w:val="0"/>
+          <w:iCs w:val="0"/>
+          <w:sz w:val="24"/>
+          <w:szCs w:val="24"/>
+          <w:lang w:val="pt-BR"/>
+        </w:rPr>
+      </w:pPr>
+    </w:p>
+    <w:p>
+      <w:pPr>
+        <w:ind w:left="0" w:leftChars="0" w:firstLine="0" w:firstLineChars="0"/>
+        <w:jc w:val="left"/>
+        <w:rPr>
+          <w:rFonts w:hint="default" w:ascii="Cascadia Mono" w:hAnsi="Cascadia Mono"/>
+          <w:i w:val="0"/>
+          <w:iCs w:val="0"/>
+          <w:sz w:val="24"/>
+          <w:szCs w:val="24"/>
+          <w:lang w:val="pt-BR"/>
+        </w:rPr>
+      </w:pPr>
+    </w:p>
+    <w:p>
+      <w:pPr>
+        <w:ind w:left="0" w:leftChars="0" w:firstLine="0" w:firstLineChars="0"/>
+        <w:jc w:val="left"/>
+        <w:rPr>
+          <w:rFonts w:hint="default" w:ascii="Cascadia Mono" w:hAnsi="Cascadia Mono"/>
+          <w:i w:val="0"/>
+          <w:iCs w:val="0"/>
+          <w:sz w:val="24"/>
+          <w:szCs w:val="24"/>
+          <w:lang w:val="pt-BR"/>
+        </w:rPr>
+      </w:pPr>
+    </w:p>
+    <w:p>
+      <w:pPr>
+        <w:ind w:left="0" w:leftChars="0" w:firstLine="0" w:firstLineChars="0"/>
+        <w:jc w:val="left"/>
+        <w:rPr>
+          <w:rFonts w:hint="default" w:ascii="Cascadia Mono" w:hAnsi="Cascadia Mono"/>
+          <w:i w:val="0"/>
+          <w:iCs w:val="0"/>
+          <w:sz w:val="24"/>
+          <w:szCs w:val="24"/>
+          <w:lang w:val="pt-BR"/>
+        </w:rPr>
+      </w:pPr>
+    </w:p>
+    <w:p>
+      <w:pPr>
+        <w:ind w:left="0" w:leftChars="0" w:firstLine="0" w:firstLineChars="0"/>
+        <w:jc w:val="left"/>
+        <w:rPr>
+          <w:rFonts w:hint="default" w:ascii="Cascadia Mono" w:hAnsi="Cascadia Mono"/>
+          <w:i w:val="0"/>
+          <w:iCs w:val="0"/>
+          <w:sz w:val="24"/>
+          <w:szCs w:val="24"/>
+          <w:lang w:val="pt-BR"/>
+        </w:rPr>
+      </w:pPr>
+    </w:p>
+    <w:p>
+      <w:pPr>
+        <w:ind w:left="0" w:leftChars="0" w:firstLine="0" w:firstLineChars="0"/>
+        <w:jc w:val="left"/>
+        <w:rPr>
+          <w:rFonts w:hint="default" w:ascii="Cascadia Mono" w:hAnsi="Cascadia Mono"/>
+          <w:i w:val="0"/>
+          <w:iCs w:val="0"/>
+          <w:sz w:val="24"/>
+          <w:szCs w:val="24"/>
+          <w:lang w:val="pt-BR"/>
+        </w:rPr>
+      </w:pPr>
+    </w:p>
+    <w:p>
+      <w:pPr>
+        <w:ind w:left="0" w:leftChars="0" w:firstLine="0" w:firstLineChars="0"/>
+        <w:jc w:val="left"/>
+        <w:rPr>
+          <w:rFonts w:hint="default" w:ascii="Cascadia Mono" w:hAnsi="Cascadia Mono"/>
+          <w:i w:val="0"/>
+          <w:iCs w:val="0"/>
+          <w:sz w:val="24"/>
+          <w:szCs w:val="24"/>
+          <w:lang w:val="pt-BR"/>
+        </w:rPr>
+      </w:pPr>
+    </w:p>
+    <w:p>
+      <w:pPr>
+        <w:ind w:left="0" w:leftChars="0" w:firstLine="0" w:firstLineChars="0"/>
+        <w:jc w:val="left"/>
+        <w:rPr>
+          <w:rFonts w:hint="default" w:ascii="Cascadia Mono" w:hAnsi="Cascadia Mono"/>
+          <w:i w:val="0"/>
+          <w:iCs w:val="0"/>
+          <w:sz w:val="24"/>
+          <w:szCs w:val="24"/>
+          <w:lang w:val="pt-BR"/>
+        </w:rPr>
+      </w:pPr>
+    </w:p>
+    <w:p>
+      <w:pPr>
+        <w:ind w:left="0" w:leftChars="0" w:firstLine="0" w:firstLineChars="0"/>
+        <w:jc w:val="left"/>
+        <w:rPr>
+          <w:rFonts w:hint="default" w:ascii="Cascadia Mono" w:hAnsi="Cascadia Mono"/>
+          <w:i w:val="0"/>
+          <w:iCs w:val="0"/>
+          <w:sz w:val="24"/>
+          <w:szCs w:val="24"/>
+          <w:lang w:val="pt-BR"/>
+        </w:rPr>
+      </w:pPr>
+    </w:p>
+    <w:p>
+      <w:pPr>
+        <w:ind w:left="0" w:leftChars="0" w:firstLine="0" w:firstLineChars="0"/>
+        <w:jc w:val="left"/>
+        <w:rPr>
+          <w:rFonts w:hint="default" w:ascii="Cascadia Mono" w:hAnsi="Cascadia Mono"/>
+          <w:i w:val="0"/>
+          <w:iCs w:val="0"/>
+          <w:sz w:val="24"/>
+          <w:szCs w:val="24"/>
+          <w:lang w:val="pt-BR"/>
+        </w:rPr>
+      </w:pPr>
+    </w:p>
+    <w:p>
+      <w:pPr>
+        <w:ind w:left="0" w:leftChars="0" w:firstLine="0" w:firstLineChars="0"/>
+        <w:jc w:val="left"/>
+        <w:rPr>
+          <w:rFonts w:hint="default" w:ascii="Cascadia Mono" w:hAnsi="Cascadia Mono"/>
+          <w:i w:val="0"/>
+          <w:iCs w:val="0"/>
+          <w:sz w:val="24"/>
+          <w:szCs w:val="24"/>
+          <w:lang w:val="pt-BR"/>
+        </w:rPr>
+      </w:pPr>
+    </w:p>
+    <w:p>
+      <w:pPr>
+        <w:ind w:left="0" w:leftChars="0" w:firstLine="0" w:firstLineChars="0"/>
+        <w:jc w:val="left"/>
+        <w:rPr>
+          <w:rFonts w:hint="default" w:ascii="Cascadia Mono" w:hAnsi="Cascadia Mono"/>
+          <w:i w:val="0"/>
+          <w:iCs w:val="0"/>
+          <w:sz w:val="24"/>
+          <w:szCs w:val="24"/>
+          <w:lang w:val="pt-BR"/>
+        </w:rPr>
+      </w:pPr>
+    </w:p>
+    <w:p>
+      <w:pPr>
+        <w:ind w:left="0" w:leftChars="0" w:firstLine="0" w:firstLineChars="0"/>
+        <w:jc w:val="left"/>
+        <w:rPr>
+          <w:rFonts w:hint="default" w:ascii="Cascadia Mono" w:hAnsi="Cascadia Mono"/>
+          <w:i w:val="0"/>
+          <w:iCs w:val="0"/>
+          <w:sz w:val="24"/>
+          <w:szCs w:val="24"/>
+          <w:lang w:val="pt-BR"/>
+        </w:rPr>
+      </w:pPr>
+    </w:p>
+    <w:p>
+      <w:pPr>
+        <w:ind w:left="0" w:leftChars="0" w:firstLine="0" w:firstLineChars="0"/>
+        <w:jc w:val="left"/>
+        <w:rPr>
+          <w:rFonts w:hint="default" w:ascii="Cascadia Mono" w:hAnsi="Cascadia Mono"/>
+          <w:i w:val="0"/>
+          <w:iCs w:val="0"/>
+          <w:sz w:val="24"/>
+          <w:szCs w:val="24"/>
+          <w:lang w:val="pt-BR"/>
+        </w:rPr>
+      </w:pPr>
+    </w:p>
+    <w:p>
+      <w:pPr>
+        <w:ind w:left="0" w:leftChars="0" w:firstLine="0" w:firstLineChars="0"/>
+        <w:jc w:val="left"/>
+        <w:rPr>
+          <w:rFonts w:hint="default" w:ascii="Cascadia Mono" w:hAnsi="Cascadia Mono"/>
+          <w:i w:val="0"/>
+          <w:iCs w:val="0"/>
+          <w:sz w:val="24"/>
+          <w:szCs w:val="24"/>
+          <w:lang w:val="pt-BR"/>
+        </w:rPr>
+      </w:pPr>
+    </w:p>
+    <w:p>
+      <w:pPr>
+        <w:ind w:left="0" w:leftChars="0" w:firstLine="0" w:firstLineChars="0"/>
+        <w:jc w:val="left"/>
+        <w:rPr>
+          <w:rFonts w:hint="default" w:ascii="Cascadia Mono" w:hAnsi="Cascadia Mono"/>
+          <w:i w:val="0"/>
+          <w:iCs w:val="0"/>
+          <w:sz w:val="24"/>
+          <w:szCs w:val="24"/>
+          <w:lang w:val="pt-BR"/>
+        </w:rPr>
+      </w:pPr>
+    </w:p>
+    <w:p>
+      <w:pPr>
+        <w:ind w:left="0" w:leftChars="0" w:firstLine="0" w:firstLineChars="0"/>
+        <w:jc w:val="left"/>
+        <w:rPr>
+          <w:rFonts w:hint="default" w:ascii="Cascadia Mono" w:hAnsi="Cascadia Mono"/>
+          <w:i w:val="0"/>
+          <w:iCs w:val="0"/>
+          <w:sz w:val="24"/>
+          <w:szCs w:val="24"/>
+          <w:lang w:val="pt-BR"/>
+        </w:rPr>
+      </w:pPr>
+    </w:p>
+    <w:p>
+      <w:pPr>
+        <w:ind w:left="0" w:leftChars="0" w:firstLine="0" w:firstLineChars="0"/>
+        <w:jc w:val="left"/>
+        <w:rPr>
+          <w:rFonts w:hint="default" w:ascii="Cascadia Mono" w:hAnsi="Cascadia Mono"/>
+          <w:i w:val="0"/>
+          <w:iCs w:val="0"/>
+          <w:sz w:val="24"/>
+          <w:szCs w:val="24"/>
+          <w:lang w:val="pt-BR"/>
+        </w:rPr>
+      </w:pPr>
+    </w:p>
+    <w:p>
+      <w:pPr>
+        <w:ind w:left="0" w:leftChars="0" w:firstLine="0" w:firstLineChars="0"/>
+        <w:jc w:val="left"/>
+        <w:rPr>
+          <w:rFonts w:hint="default" w:ascii="Cascadia Mono" w:hAnsi="Cascadia Mono"/>
+          <w:i w:val="0"/>
+          <w:iCs w:val="0"/>
+          <w:sz w:val="24"/>
+          <w:szCs w:val="24"/>
+          <w:lang w:val="pt-BR"/>
+        </w:rPr>
+      </w:pPr>
+    </w:p>
+    <w:p>
+      <w:pPr>
+        <w:ind w:left="0" w:leftChars="0" w:firstLine="0" w:firstLineChars="0"/>
+        <w:jc w:val="left"/>
+        <w:rPr>
+          <w:rFonts w:hint="default" w:ascii="Cascadia Mono" w:hAnsi="Cascadia Mono"/>
+          <w:i w:val="0"/>
+          <w:iCs w:val="0"/>
+          <w:sz w:val="24"/>
+          <w:szCs w:val="24"/>
+          <w:lang w:val="pt-BR"/>
+        </w:rPr>
+      </w:pPr>
+    </w:p>
+    <w:p>
+      <w:pPr>
+        <w:ind w:left="0" w:leftChars="0" w:firstLine="0" w:firstLineChars="0"/>
+        <w:jc w:val="left"/>
+        <w:rPr>
+          <w:rFonts w:hint="default" w:ascii="Cascadia Mono" w:hAnsi="Cascadia Mono"/>
+          <w:i w:val="0"/>
+          <w:iCs w:val="0"/>
+          <w:sz w:val="24"/>
+          <w:szCs w:val="24"/>
+          <w:lang w:val="pt-BR"/>
+        </w:rPr>
+      </w:pPr>
+    </w:p>
+    <w:p>
+      <w:pPr>
+        <w:ind w:left="0" w:leftChars="0" w:firstLine="0" w:firstLineChars="0"/>
+        <w:jc w:val="left"/>
+        <w:rPr>
+          <w:rFonts w:hint="default" w:ascii="Cascadia Mono" w:hAnsi="Cascadia Mono"/>
+          <w:i w:val="0"/>
+          <w:iCs w:val="0"/>
+          <w:sz w:val="24"/>
+          <w:szCs w:val="24"/>
+          <w:lang w:val="pt-BR"/>
+        </w:rPr>
+      </w:pPr>
+    </w:p>
+    <w:p>
+      <w:pPr>
+        <w:ind w:left="0" w:leftChars="0" w:firstLine="0" w:firstLineChars="0"/>
+        <w:jc w:val="left"/>
+        <w:rPr>
+          <w:rFonts w:hint="default" w:ascii="Cascadia Mono" w:hAnsi="Cascadia Mono"/>
+          <w:i w:val="0"/>
+          <w:iCs w:val="0"/>
+          <w:sz w:val="24"/>
+          <w:szCs w:val="24"/>
+          <w:lang w:val="pt-BR"/>
+        </w:rPr>
+      </w:pPr>
+    </w:p>
+    <w:p>
+      <w:pPr>
+        <w:ind w:left="0" w:leftChars="0" w:firstLine="0" w:firstLineChars="0"/>
+        <w:jc w:val="left"/>
+        <w:rPr>
+          <w:rFonts w:hint="default" w:ascii="Cascadia Mono" w:hAnsi="Cascadia Mono"/>
+          <w:i w:val="0"/>
+          <w:iCs w:val="0"/>
+          <w:sz w:val="24"/>
+          <w:szCs w:val="24"/>
+          <w:lang w:val="pt-BR"/>
+        </w:rPr>
+      </w:pPr>
+    </w:p>
+    <w:p>
+      <w:pPr>
+        <w:ind w:left="0" w:leftChars="0" w:firstLine="0" w:firstLineChars="0"/>
+        <w:jc w:val="left"/>
+        <w:rPr>
+          <w:rFonts w:hint="default" w:ascii="Cascadia Mono" w:hAnsi="Cascadia Mono"/>
+          <w:i w:val="0"/>
+          <w:iCs w:val="0"/>
+          <w:sz w:val="24"/>
+          <w:szCs w:val="24"/>
+          <w:lang w:val="pt-BR"/>
+        </w:rPr>
+      </w:pPr>
+    </w:p>
+    <w:p>
+      <w:pPr>
+        <w:ind w:left="0" w:leftChars="0" w:firstLine="0" w:firstLineChars="0"/>
+        <w:jc w:val="left"/>
+        <w:rPr>
+          <w:rFonts w:hint="default" w:ascii="Cascadia Mono" w:hAnsi="Cascadia Mono"/>
+          <w:i w:val="0"/>
+          <w:iCs w:val="0"/>
+          <w:sz w:val="24"/>
+          <w:szCs w:val="24"/>
+          <w:lang w:val="pt-BR"/>
+        </w:rPr>
+      </w:pPr>
+    </w:p>
+    <w:p>
+      <w:pPr>
+        <w:ind w:left="0" w:leftChars="0" w:firstLine="0" w:firstLineChars="0"/>
+        <w:jc w:val="left"/>
+        <w:rPr>
+          <w:rFonts w:hint="default" w:ascii="Cascadia Mono" w:hAnsi="Cascadia Mono"/>
+          <w:i w:val="0"/>
+          <w:iCs w:val="0"/>
+          <w:sz w:val="24"/>
+          <w:szCs w:val="24"/>
+          <w:lang w:val="pt-BR"/>
+        </w:rPr>
+      </w:pPr>
+    </w:p>
+    <w:p>
+      <w:pPr>
+        <w:ind w:left="0" w:leftChars="0" w:firstLine="0" w:firstLineChars="0"/>
+        <w:jc w:val="left"/>
+        <w:rPr>
+          <w:rFonts w:hint="default" w:ascii="Cascadia Mono" w:hAnsi="Cascadia Mono"/>
+          <w:i w:val="0"/>
+          <w:iCs w:val="0"/>
+          <w:sz w:val="24"/>
+          <w:szCs w:val="24"/>
+          <w:lang w:val="pt-BR"/>
+        </w:rPr>
+      </w:pPr>
+    </w:p>
+    <w:p>
+      <w:pPr>
+        <w:ind w:left="0" w:leftChars="0" w:firstLine="0" w:firstLineChars="0"/>
+        <w:jc w:val="left"/>
+        <w:rPr>
+          <w:rFonts w:hint="default" w:ascii="Cascadia Mono" w:hAnsi="Cascadia Mono"/>
+          <w:i w:val="0"/>
+          <w:iCs w:val="0"/>
+          <w:sz w:val="24"/>
+          <w:szCs w:val="24"/>
+          <w:lang w:val="pt-BR"/>
+        </w:rPr>
+      </w:pPr>
+    </w:p>
+    <w:p>
+      <w:pPr>
+        <w:ind w:left="0" w:leftChars="0" w:firstLine="0" w:firstLineChars="0"/>
+        <w:jc w:val="left"/>
+        <w:rPr>
+          <w:rFonts w:hint="default" w:ascii="Cascadia Mono" w:hAnsi="Cascadia Mono"/>
+          <w:i w:val="0"/>
+          <w:iCs w:val="0"/>
+          <w:sz w:val="24"/>
+          <w:szCs w:val="24"/>
+          <w:lang w:val="pt-BR"/>
+        </w:rPr>
+      </w:pPr>
+    </w:p>
+    <w:p>
+      <w:pPr>
+        <w:ind w:left="0" w:leftChars="0" w:firstLine="0" w:firstLineChars="0"/>
+        <w:jc w:val="left"/>
+        <w:rPr>
+          <w:rFonts w:hint="default" w:ascii="Cascadia Mono" w:hAnsi="Cascadia Mono"/>
+          <w:i w:val="0"/>
+          <w:iCs w:val="0"/>
+          <w:sz w:val="24"/>
+          <w:szCs w:val="24"/>
+          <w:lang w:val="pt-BR"/>
+        </w:rPr>
+      </w:pPr>
+    </w:p>
+    <w:p>
+      <w:pPr>
+        <w:ind w:left="0" w:leftChars="0" w:firstLine="0" w:firstLineChars="0"/>
+        <w:jc w:val="left"/>
+        <w:rPr>
+          <w:rFonts w:hint="default" w:ascii="Cascadia Mono" w:hAnsi="Cascadia Mono"/>
+          <w:i w:val="0"/>
+          <w:iCs w:val="0"/>
+          <w:sz w:val="24"/>
+          <w:szCs w:val="24"/>
+          <w:lang w:val="pt-BR"/>
+        </w:rPr>
+      </w:pPr>
+    </w:p>
+    <w:p>
+      <w:pPr>
+        <w:ind w:left="0" w:leftChars="0" w:firstLine="0" w:firstLineChars="0"/>
+        <w:jc w:val="left"/>
+        <w:rPr>
+          <w:rFonts w:hint="default" w:ascii="Cascadia Mono" w:hAnsi="Cascadia Mono"/>
+          <w:i w:val="0"/>
+          <w:iCs w:val="0"/>
+          <w:sz w:val="24"/>
+          <w:szCs w:val="24"/>
+          <w:lang w:val="pt-BR"/>
+        </w:rPr>
+      </w:pPr>
+    </w:p>
+    <w:p>
+      <w:pPr>
+        <w:ind w:left="0" w:leftChars="0" w:firstLine="0" w:firstLineChars="0"/>
+        <w:jc w:val="left"/>
+        <w:rPr>
+          <w:rFonts w:hint="default" w:ascii="Cascadia Mono" w:hAnsi="Cascadia Mono"/>
+          <w:i w:val="0"/>
+          <w:iCs w:val="0"/>
+          <w:sz w:val="24"/>
+          <w:szCs w:val="24"/>
+          <w:lang w:val="pt-BR"/>
+        </w:rPr>
+      </w:pPr>
+    </w:p>
+    <w:p>
+      <w:pPr>
+        <w:ind w:left="0" w:leftChars="0" w:firstLine="0" w:firstLineChars="0"/>
+        <w:jc w:val="left"/>
+        <w:rPr>
+          <w:rFonts w:hint="default" w:ascii="Cascadia Mono" w:hAnsi="Cascadia Mono"/>
+          <w:i w:val="0"/>
+          <w:iCs w:val="0"/>
+          <w:sz w:val="24"/>
+          <w:szCs w:val="24"/>
+          <w:lang w:val="pt-BR"/>
+        </w:rPr>
+      </w:pPr>
+    </w:p>
+    <w:p>
+      <w:pPr>
+        <w:ind w:left="0" w:leftChars="0" w:firstLine="0" w:firstLineChars="0"/>
+        <w:jc w:val="left"/>
+        <w:rPr>
+          <w:rFonts w:hint="default" w:ascii="Cascadia Mono" w:hAnsi="Cascadia Mono"/>
+          <w:i w:val="0"/>
+          <w:iCs w:val="0"/>
+          <w:sz w:val="24"/>
+          <w:szCs w:val="24"/>
+          <w:lang w:val="pt-BR"/>
+        </w:rPr>
+      </w:pPr>
+    </w:p>
+    <w:p>
+      <w:pPr>
+        <w:ind w:left="0" w:leftChars="0" w:firstLine="0" w:firstLineChars="0"/>
+        <w:jc w:val="left"/>
+        <w:rPr>
+          <w:rFonts w:hint="default" w:ascii="Cascadia Mono" w:hAnsi="Cascadia Mono"/>
+          <w:i w:val="0"/>
+          <w:iCs w:val="0"/>
+          <w:sz w:val="24"/>
+          <w:szCs w:val="24"/>
+          <w:lang w:val="pt-BR"/>
+        </w:rPr>
+      </w:pPr>
+    </w:p>
+    <w:p>
+      <w:pPr>
+        <w:ind w:left="0" w:leftChars="0" w:firstLine="0" w:firstLineChars="0"/>
+        <w:jc w:val="left"/>
+        <w:rPr>
+          <w:rFonts w:hint="default" w:ascii="Cascadia Mono" w:hAnsi="Cascadia Mono"/>
+          <w:i w:val="0"/>
+          <w:iCs w:val="0"/>
+          <w:sz w:val="24"/>
+          <w:szCs w:val="24"/>
+          <w:lang w:val="pt-BR"/>
+        </w:rPr>
+      </w:pPr>
+    </w:p>
+    <w:p>
+      <w:pPr>
+        <w:ind w:left="0" w:leftChars="0" w:firstLine="0" w:firstLineChars="0"/>
+        <w:jc w:val="left"/>
+        <w:rPr>
+          <w:rFonts w:hint="default" w:ascii="Cascadia Mono" w:hAnsi="Cascadia Mono"/>
+          <w:i w:val="0"/>
+          <w:iCs w:val="0"/>
+          <w:sz w:val="24"/>
+          <w:szCs w:val="24"/>
+          <w:lang w:val="pt-BR"/>
+        </w:rPr>
+      </w:pPr>
+    </w:p>
+    <w:p>
+      <w:pPr>
+        <w:ind w:left="0" w:leftChars="0" w:firstLine="0" w:firstLineChars="0"/>
+        <w:jc w:val="left"/>
+        <w:rPr>
+          <w:rFonts w:hint="default" w:ascii="Cascadia Mono" w:hAnsi="Cascadia Mono"/>
+          <w:i w:val="0"/>
+          <w:iCs w:val="0"/>
+          <w:sz w:val="24"/>
+          <w:szCs w:val="24"/>
+          <w:lang w:val="pt-BR"/>
+        </w:rPr>
+      </w:pPr>
+    </w:p>
+    <w:p>
+      <w:pPr>
+        <w:ind w:left="0" w:leftChars="0" w:firstLine="0" w:firstLineChars="0"/>
+        <w:jc w:val="left"/>
+        <w:rPr>
+          <w:rFonts w:hint="default" w:ascii="Cascadia Mono" w:hAnsi="Cascadia Mono"/>
+          <w:i w:val="0"/>
+          <w:iCs w:val="0"/>
+          <w:sz w:val="24"/>
+          <w:szCs w:val="24"/>
+          <w:lang w:val="pt-BR"/>
+        </w:rPr>
+      </w:pPr>
     </w:p>
     <w:sectPr>
       <w:pgSz w:w="11906" w:h="16838"/>
@@ -12001,7 +13912,7 @@
     <w:lsdException w:unhideWhenUsed="0" w:uiPriority="0" w:semiHidden="0" w:name="Body Text Indent 2"/>
     <w:lsdException w:unhideWhenUsed="0" w:uiPriority="0" w:semiHidden="0" w:name="Body Text Indent 3"/>
     <w:lsdException w:unhideWhenUsed="0" w:uiPriority="0" w:semiHidden="0" w:name="Block Text"/>
-    <w:lsdException w:unhideWhenUsed="0" w:uiPriority="0" w:semiHidden="0" w:name="Hyperlink"/>
+    <w:lsdException w:qFormat="1" w:unhideWhenUsed="0" w:uiPriority="0" w:semiHidden="0" w:name="Hyperlink"/>
     <w:lsdException w:unhideWhenUsed="0" w:uiPriority="0" w:semiHidden="0" w:name="FollowedHyperlink"/>
     <w:lsdException w:qFormat="1" w:unhideWhenUsed="0" w:uiPriority="0" w:semiHidden="0" w:name="Strong"/>
     <w:lsdException w:qFormat="1" w:unhideWhenUsed="0" w:uiPriority="0" w:semiHidden="0" w:name="Emphasis"/>
@@ -12197,6 +14108,7 @@
   <w:style w:type="character" w:styleId="4">
     <w:name w:val="Hyperlink"/>
     <w:basedOn w:val="2"/>
+    <w:qFormat/>
     <w:uiPriority w:val="0"/>
     <w:rPr>
       <w:color w:val="0000FF"/>

</xml_diff>

<commit_message>
API - Listagem de artistas
Com configuração da serialização para ignorar o loop Artista<-->Musica
</commit_message>
<xml_diff>
--- a/Notes.docx
+++ b/Notes.docx
@@ -12425,6 +12425,35 @@
         <w:jc w:val="left"/>
         <w:rPr>
           <w:rFonts w:hint="default" w:ascii="Cascadia Mono" w:hAnsi="Cascadia Mono"/>
+          <w:b/>
+          <w:bCs/>
+          <w:i w:val="0"/>
+          <w:iCs w:val="0"/>
+          <w:sz w:val="24"/>
+          <w:szCs w:val="24"/>
+          <w:lang w:val="pt-BR"/>
+        </w:rPr>
+      </w:pPr>
+      <w:r>
+        <w:rPr>
+          <w:rFonts w:hint="default" w:ascii="Cascadia Mono" w:hAnsi="Cascadia Mono"/>
+          <w:b/>
+          <w:bCs/>
+          <w:i w:val="0"/>
+          <w:iCs w:val="0"/>
+          <w:sz w:val="24"/>
+          <w:szCs w:val="24"/>
+          <w:lang w:val="pt-BR"/>
+        </w:rPr>
+        <w:t>ACESSO AO BD COMPARTILHADO</w:t>
+      </w:r>
+    </w:p>
+    <w:p>
+      <w:pPr>
+        <w:ind w:left="0" w:leftChars="0" w:firstLine="0" w:firstLineChars="0"/>
+        <w:jc w:val="left"/>
+        <w:rPr>
+          <w:rFonts w:hint="default" w:ascii="Cascadia Mono" w:hAnsi="Cascadia Mono"/>
           <w:i w:val="0"/>
           <w:iCs w:val="0"/>
           <w:sz w:val="24"/>
@@ -12791,6 +12820,20 @@
         <w:jc w:val="left"/>
         <w:rPr>
           <w:rFonts w:hint="default" w:ascii="Cascadia Mono" w:hAnsi="Cascadia Mono"/>
+          <w:i w:val="0"/>
+          <w:iCs w:val="0"/>
+          <w:sz w:val="24"/>
+          <w:szCs w:val="24"/>
+          <w:lang w:val="pt-BR"/>
+        </w:rPr>
+      </w:pPr>
+    </w:p>
+    <w:p>
+      <w:pPr>
+        <w:ind w:left="0" w:leftChars="0" w:firstLine="0" w:firstLineChars="0"/>
+        <w:jc w:val="left"/>
+        <w:rPr>
+          <w:rFonts w:hint="default" w:ascii="Cascadia Mono" w:hAnsi="Cascadia Mono"/>
           <w:i/>
           <w:iCs/>
           <w:sz w:val="24"/>
@@ -12809,106 +12852,815 @@
         </w:rPr>
         <w:t>Botão direito em ScreenSound/Dependências -&gt; Adicionar referência ao projeto -&gt; selecionar ScreenSound.Shared.Dados</w:t>
       </w:r>
+    </w:p>
+    <w:p>
+      <w:pPr>
+        <w:ind w:left="0" w:leftChars="0" w:firstLine="0" w:firstLineChars="0"/>
+        <w:jc w:val="left"/>
+        <w:rPr>
+          <w:rFonts w:hint="default" w:ascii="Cascadia Mono" w:hAnsi="Cascadia Mono"/>
+          <w:i w:val="0"/>
+          <w:iCs w:val="0"/>
+          <w:sz w:val="24"/>
+          <w:szCs w:val="24"/>
+          <w:lang w:val="pt-BR"/>
+        </w:rPr>
+      </w:pPr>
+    </w:p>
+    <w:p>
+      <w:pPr>
+        <w:ind w:left="0" w:leftChars="0" w:firstLine="0" w:firstLineChars="0"/>
+        <w:jc w:val="left"/>
+        <w:rPr>
+          <w:rFonts w:hint="default" w:ascii="Cascadia Mono" w:hAnsi="Cascadia Mono"/>
+          <w:i w:val="0"/>
+          <w:iCs w:val="0"/>
+          <w:sz w:val="24"/>
+          <w:szCs w:val="24"/>
+          <w:lang w:val="pt-BR"/>
+        </w:rPr>
+      </w:pPr>
+    </w:p>
+    <w:p>
+      <w:pPr>
+        <w:ind w:left="0" w:leftChars="0" w:firstLine="0" w:firstLineChars="0"/>
+        <w:jc w:val="left"/>
+        <w:rPr>
+          <w:rFonts w:hint="default" w:ascii="Cascadia Mono" w:hAnsi="Cascadia Mono"/>
+          <w:b/>
+          <w:bCs/>
+          <w:i w:val="0"/>
+          <w:iCs w:val="0"/>
+          <w:sz w:val="24"/>
+          <w:szCs w:val="24"/>
+          <w:lang w:val="pt-BR"/>
+        </w:rPr>
+      </w:pPr>
+      <w:r>
+        <w:rPr>
+          <w:rFonts w:hint="default" w:ascii="Cascadia Mono" w:hAnsi="Cascadia Mono"/>
+          <w:b/>
+          <w:bCs/>
+          <w:i w:val="0"/>
+          <w:iCs w:val="0"/>
+          <w:sz w:val="24"/>
+          <w:szCs w:val="24"/>
+          <w:lang w:val="pt-BR"/>
+        </w:rPr>
+        <w:t>UTILIZANDO API - CONSULTA AOS ARTISTAS</w:t>
+      </w:r>
+    </w:p>
+    <w:p>
+      <w:pPr>
+        <w:ind w:left="0" w:leftChars="0" w:firstLine="0" w:firstLineChars="0"/>
+        <w:jc w:val="left"/>
+        <w:rPr>
+          <w:rFonts w:hint="default" w:ascii="Cascadia Mono" w:hAnsi="Cascadia Mono"/>
+          <w:i w:val="0"/>
+          <w:iCs w:val="0"/>
+          <w:sz w:val="24"/>
+          <w:szCs w:val="24"/>
+          <w:lang w:val="pt-BR"/>
+        </w:rPr>
+      </w:pPr>
+      <w:r>
+        <w:rPr>
+          <w:rFonts w:hint="default" w:ascii="Cascadia Mono" w:hAnsi="Cascadia Mono"/>
+          <w:i w:val="0"/>
+          <w:iCs w:val="0"/>
+          <w:sz w:val="24"/>
+          <w:szCs w:val="24"/>
+          <w:lang w:val="pt-BR"/>
+        </w:rPr>
+        <w:t>Tornar os projetos Shared.Modelos e Shared.Dados visível na API</w:t>
+      </w:r>
+    </w:p>
+    <w:p>
+      <w:pPr>
+        <w:ind w:left="0" w:leftChars="0" w:firstLine="0" w:firstLineChars="0"/>
+        <w:jc w:val="left"/>
+        <w:rPr>
+          <w:rFonts w:hint="default" w:ascii="Cascadia Mono" w:hAnsi="Cascadia Mono"/>
+          <w:i w:val="0"/>
+          <w:iCs w:val="0"/>
+          <w:sz w:val="24"/>
+          <w:szCs w:val="24"/>
+          <w:lang w:val="pt-BR"/>
+        </w:rPr>
+      </w:pPr>
+    </w:p>
+    <w:p>
+      <w:pPr>
+        <w:ind w:left="0" w:leftChars="0" w:firstLine="0" w:firstLineChars="0"/>
+        <w:jc w:val="left"/>
+        <w:rPr>
+          <w:rFonts w:hint="default" w:ascii="Cascadia Mono" w:hAnsi="Cascadia Mono"/>
+          <w:i w:val="0"/>
+          <w:iCs w:val="0"/>
+          <w:sz w:val="24"/>
+          <w:szCs w:val="24"/>
+          <w:lang w:val="pt-BR"/>
+        </w:rPr>
+      </w:pPr>
+      <w:r>
+        <w:rPr>
+          <w:rFonts w:hint="default" w:ascii="Cascadia Mono" w:hAnsi="Cascadia Mono"/>
+          <w:i/>
+          <w:iCs/>
+          <w:sz w:val="24"/>
+          <w:szCs w:val="24"/>
+          <w:lang w:val="pt-BR"/>
+        </w:rPr>
+        <w:t>Botão direito em ScreenSound.Api/Dependências -&gt; Adicionar referência ao projeto -&gt; selecionar ScreenSound.Shared.Dados e ScreenSound.Shared.Modelos</w:t>
+      </w:r>
+    </w:p>
+    <w:p>
+      <w:pPr>
+        <w:ind w:left="0" w:leftChars="0" w:firstLine="0" w:firstLineChars="0"/>
+        <w:jc w:val="left"/>
+        <w:rPr>
+          <w:rFonts w:hint="default" w:ascii="Cascadia Mono" w:hAnsi="Cascadia Mono"/>
+          <w:i w:val="0"/>
+          <w:iCs w:val="0"/>
+          <w:sz w:val="24"/>
+          <w:szCs w:val="24"/>
+          <w:lang w:val="pt-BR"/>
+        </w:rPr>
+      </w:pPr>
+    </w:p>
+    <w:p>
+      <w:pPr>
+        <w:ind w:left="0" w:leftChars="0" w:firstLine="0" w:firstLineChars="0"/>
+        <w:jc w:val="left"/>
+        <w:rPr>
+          <w:rFonts w:hint="default" w:ascii="Cascadia Mono" w:hAnsi="Cascadia Mono"/>
+          <w:i w:val="0"/>
+          <w:iCs w:val="0"/>
+          <w:sz w:val="24"/>
+          <w:szCs w:val="24"/>
+          <w:lang w:val="pt-BR"/>
+        </w:rPr>
+      </w:pPr>
+      <w:r>
+        <w:rPr>
+          <w:rFonts w:hint="default" w:ascii="Cascadia Mono" w:hAnsi="Cascadia Mono"/>
+          <w:i w:val="0"/>
+          <w:iCs w:val="0"/>
+          <w:sz w:val="24"/>
+          <w:szCs w:val="24"/>
+          <w:lang w:val="pt-BR"/>
+        </w:rPr>
+        <w:t>Mudar o método program/app.MapGet para efetuar a consulta</w:t>
+      </w:r>
+    </w:p>
+    <w:p>
+      <w:pPr>
+        <w:spacing w:beforeLines="0" w:afterLines="0"/>
+        <w:jc w:val="left"/>
+        <w:rPr>
+          <w:rFonts w:hint="default" w:ascii="Cascadia Mono" w:hAnsi="Cascadia Mono" w:eastAsia="Cascadia Mono"/>
+          <w:color w:val="000000"/>
+          <w:sz w:val="19"/>
+          <w:szCs w:val="24"/>
+          <w:highlight w:val="white"/>
+        </w:rPr>
+      </w:pPr>
+    </w:p>
+    <w:p>
+      <w:pPr>
+        <w:spacing w:beforeLines="0" w:afterLines="0"/>
+        <w:jc w:val="left"/>
+        <w:rPr>
+          <w:rFonts w:hint="default" w:ascii="Cascadia Mono" w:hAnsi="Cascadia Mono" w:eastAsia="Cascadia Mono"/>
+          <w:color w:val="000000"/>
+          <w:sz w:val="19"/>
+          <w:szCs w:val="24"/>
+          <w:highlight w:val="white"/>
+        </w:rPr>
+      </w:pPr>
+      <w:r>
+        <w:rPr>
+          <w:rFonts w:hint="default" w:ascii="Cascadia Mono" w:hAnsi="Cascadia Mono" w:eastAsia="Cascadia Mono"/>
+          <w:color w:val="000000"/>
+          <w:sz w:val="19"/>
+          <w:szCs w:val="24"/>
+          <w:highlight w:val="white"/>
+        </w:rPr>
+        <w:t>app.MapGet(</w:t>
+      </w:r>
+      <w:r>
+        <w:rPr>
+          <w:rFonts w:hint="default" w:ascii="Cascadia Mono" w:hAnsi="Cascadia Mono" w:eastAsia="Cascadia Mono"/>
+          <w:color w:val="A31515"/>
+          <w:sz w:val="19"/>
+          <w:szCs w:val="24"/>
+          <w:highlight w:val="white"/>
+        </w:rPr>
+        <w:t>"/"</w:t>
+      </w:r>
+      <w:r>
+        <w:rPr>
+          <w:rFonts w:hint="default" w:ascii="Cascadia Mono" w:hAnsi="Cascadia Mono" w:eastAsia="Cascadia Mono"/>
+          <w:color w:val="000000"/>
+          <w:sz w:val="19"/>
+          <w:szCs w:val="24"/>
+          <w:highlight w:val="white"/>
+        </w:rPr>
+        <w:t>, () =&gt;</w:t>
+      </w:r>
+    </w:p>
+    <w:p>
+      <w:pPr>
+        <w:spacing w:beforeLines="0" w:afterLines="0"/>
+        <w:jc w:val="left"/>
+        <w:rPr>
+          <w:rFonts w:hint="default" w:ascii="Cascadia Mono" w:hAnsi="Cascadia Mono" w:eastAsia="Cascadia Mono"/>
+          <w:color w:val="000000"/>
+          <w:sz w:val="19"/>
+          <w:szCs w:val="24"/>
+          <w:highlight w:val="white"/>
+        </w:rPr>
+      </w:pPr>
+      <w:r>
+        <w:rPr>
+          <w:rFonts w:hint="default" w:ascii="Cascadia Mono" w:hAnsi="Cascadia Mono" w:eastAsia="Cascadia Mono"/>
+          <w:color w:val="000000"/>
+          <w:sz w:val="19"/>
+          <w:szCs w:val="24"/>
+          <w:highlight w:val="white"/>
+        </w:rPr>
+        <w:t>{</w:t>
+      </w:r>
+    </w:p>
+    <w:p>
+      <w:pPr>
+        <w:spacing w:beforeLines="0" w:afterLines="0"/>
+        <w:jc w:val="left"/>
+        <w:rPr>
+          <w:rFonts w:hint="default" w:ascii="Cascadia Mono" w:hAnsi="Cascadia Mono" w:eastAsia="Cascadia Mono"/>
+          <w:color w:val="000000"/>
+          <w:sz w:val="19"/>
+          <w:szCs w:val="24"/>
+          <w:highlight w:val="white"/>
+        </w:rPr>
+      </w:pPr>
+      <w:r>
+        <w:rPr>
+          <w:rFonts w:hint="default" w:ascii="Cascadia Mono" w:hAnsi="Cascadia Mono" w:eastAsia="Cascadia Mono"/>
+          <w:color w:val="000000"/>
+          <w:sz w:val="19"/>
+          <w:szCs w:val="24"/>
+          <w:highlight w:val="white"/>
+        </w:rPr>
+        <w:t xml:space="preserve">    </w:t>
+      </w:r>
+      <w:r>
+        <w:rPr>
+          <w:rFonts w:hint="default" w:ascii="Cascadia Mono" w:hAnsi="Cascadia Mono" w:eastAsia="Cascadia Mono"/>
+          <w:color w:val="0000FF"/>
+          <w:sz w:val="19"/>
+          <w:szCs w:val="24"/>
+          <w:highlight w:val="white"/>
+        </w:rPr>
+        <w:t>var</w:t>
+      </w:r>
+      <w:r>
+        <w:rPr>
+          <w:rFonts w:hint="default" w:ascii="Cascadia Mono" w:hAnsi="Cascadia Mono" w:eastAsia="Cascadia Mono"/>
+          <w:color w:val="000000"/>
+          <w:sz w:val="19"/>
+          <w:szCs w:val="24"/>
+          <w:highlight w:val="white"/>
+        </w:rPr>
+        <w:t xml:space="preserve"> dal = </w:t>
+      </w:r>
+      <w:r>
+        <w:rPr>
+          <w:rFonts w:hint="default" w:ascii="Cascadia Mono" w:hAnsi="Cascadia Mono" w:eastAsia="Cascadia Mono"/>
+          <w:color w:val="0000FF"/>
+          <w:sz w:val="19"/>
+          <w:szCs w:val="24"/>
+          <w:highlight w:val="white"/>
+        </w:rPr>
+        <w:t>new</w:t>
+      </w:r>
+      <w:r>
+        <w:rPr>
+          <w:rFonts w:hint="default" w:ascii="Cascadia Mono" w:hAnsi="Cascadia Mono" w:eastAsia="Cascadia Mono"/>
+          <w:color w:val="000000"/>
+          <w:sz w:val="19"/>
+          <w:szCs w:val="24"/>
+          <w:highlight w:val="white"/>
+        </w:rPr>
+        <w:t xml:space="preserve"> </w:t>
+      </w:r>
+      <w:r>
+        <w:rPr>
+          <w:rFonts w:hint="default" w:ascii="Cascadia Mono" w:hAnsi="Cascadia Mono" w:eastAsia="Cascadia Mono"/>
+          <w:color w:val="2B91AF"/>
+          <w:sz w:val="19"/>
+          <w:szCs w:val="24"/>
+          <w:highlight w:val="white"/>
+        </w:rPr>
+        <w:t>DAL</w:t>
+      </w:r>
+      <w:r>
+        <w:rPr>
+          <w:rFonts w:hint="default" w:ascii="Cascadia Mono" w:hAnsi="Cascadia Mono" w:eastAsia="Cascadia Mono"/>
+          <w:color w:val="000000"/>
+          <w:sz w:val="19"/>
+          <w:szCs w:val="24"/>
+          <w:highlight w:val="white"/>
+        </w:rPr>
+        <w:t>&lt;</w:t>
+      </w:r>
+      <w:r>
+        <w:rPr>
+          <w:rFonts w:hint="default" w:ascii="Cascadia Mono" w:hAnsi="Cascadia Mono" w:eastAsia="Cascadia Mono"/>
+          <w:color w:val="2B91AF"/>
+          <w:sz w:val="19"/>
+          <w:szCs w:val="24"/>
+          <w:highlight w:val="white"/>
+        </w:rPr>
+        <w:t>Artista</w:t>
+      </w:r>
+      <w:r>
+        <w:rPr>
+          <w:rFonts w:hint="default" w:ascii="Cascadia Mono" w:hAnsi="Cascadia Mono" w:eastAsia="Cascadia Mono"/>
+          <w:color w:val="000000"/>
+          <w:sz w:val="19"/>
+          <w:szCs w:val="24"/>
+          <w:highlight w:val="white"/>
+        </w:rPr>
+        <w:t>&gt;(</w:t>
+      </w:r>
+      <w:r>
+        <w:rPr>
+          <w:rFonts w:hint="default" w:ascii="Cascadia Mono" w:hAnsi="Cascadia Mono" w:eastAsia="Cascadia Mono"/>
+          <w:color w:val="0000FF"/>
+          <w:sz w:val="19"/>
+          <w:szCs w:val="24"/>
+          <w:highlight w:val="white"/>
+        </w:rPr>
+        <w:t>new</w:t>
+      </w:r>
+      <w:r>
+        <w:rPr>
+          <w:rFonts w:hint="default" w:ascii="Cascadia Mono" w:hAnsi="Cascadia Mono" w:eastAsia="Cascadia Mono"/>
+          <w:color w:val="000000"/>
+          <w:sz w:val="19"/>
+          <w:szCs w:val="24"/>
+          <w:highlight w:val="white"/>
+        </w:rPr>
+        <w:t xml:space="preserve"> </w:t>
+      </w:r>
+      <w:r>
+        <w:rPr>
+          <w:rFonts w:hint="default" w:ascii="Cascadia Mono" w:hAnsi="Cascadia Mono" w:eastAsia="Cascadia Mono"/>
+          <w:color w:val="2B91AF"/>
+          <w:sz w:val="19"/>
+          <w:szCs w:val="24"/>
+          <w:highlight w:val="white"/>
+        </w:rPr>
+        <w:t>ScreenSoundContext</w:t>
+      </w:r>
+      <w:r>
+        <w:rPr>
+          <w:rFonts w:hint="default" w:ascii="Cascadia Mono" w:hAnsi="Cascadia Mono" w:eastAsia="Cascadia Mono"/>
+          <w:color w:val="000000"/>
+          <w:sz w:val="19"/>
+          <w:szCs w:val="24"/>
+          <w:highlight w:val="white"/>
+        </w:rPr>
+        <w:t>());</w:t>
+      </w:r>
+    </w:p>
+    <w:p>
+      <w:pPr>
+        <w:spacing w:beforeLines="0" w:afterLines="0"/>
+        <w:jc w:val="left"/>
+        <w:rPr>
+          <w:rFonts w:hint="default" w:ascii="Cascadia Mono" w:hAnsi="Cascadia Mono" w:eastAsia="Cascadia Mono"/>
+          <w:color w:val="000000"/>
+          <w:sz w:val="19"/>
+          <w:szCs w:val="24"/>
+          <w:highlight w:val="white"/>
+        </w:rPr>
+      </w:pPr>
+      <w:r>
+        <w:rPr>
+          <w:rFonts w:hint="default" w:ascii="Cascadia Mono" w:hAnsi="Cascadia Mono" w:eastAsia="Cascadia Mono"/>
+          <w:color w:val="000000"/>
+          <w:sz w:val="19"/>
+          <w:szCs w:val="24"/>
+          <w:highlight w:val="white"/>
+        </w:rPr>
+        <w:t xml:space="preserve">    </w:t>
+      </w:r>
+      <w:r>
+        <w:rPr>
+          <w:rFonts w:hint="default" w:ascii="Cascadia Mono" w:hAnsi="Cascadia Mono" w:eastAsia="Cascadia Mono"/>
+          <w:color w:val="0000FF"/>
+          <w:sz w:val="19"/>
+          <w:szCs w:val="24"/>
+          <w:highlight w:val="white"/>
+        </w:rPr>
+        <w:t>return</w:t>
+      </w:r>
+      <w:r>
+        <w:rPr>
+          <w:rFonts w:hint="default" w:ascii="Cascadia Mono" w:hAnsi="Cascadia Mono" w:eastAsia="Cascadia Mono"/>
+          <w:color w:val="000000"/>
+          <w:sz w:val="19"/>
+          <w:szCs w:val="24"/>
+          <w:highlight w:val="white"/>
+        </w:rPr>
+        <w:t xml:space="preserve"> dal.Listar();</w:t>
+      </w:r>
+    </w:p>
+    <w:p>
+      <w:pPr>
+        <w:ind w:left="0" w:leftChars="0" w:firstLine="0" w:firstLineChars="0"/>
+        <w:jc w:val="left"/>
+        <w:rPr>
+          <w:rFonts w:hint="default" w:ascii="Cascadia Mono" w:hAnsi="Cascadia Mono"/>
+          <w:i w:val="0"/>
+          <w:iCs w:val="0"/>
+          <w:sz w:val="24"/>
+          <w:szCs w:val="24"/>
+          <w:lang w:val="pt-BR"/>
+        </w:rPr>
+      </w:pPr>
+      <w:r>
+        <w:rPr>
+          <w:rFonts w:hint="default" w:ascii="Cascadia Mono" w:hAnsi="Cascadia Mono" w:eastAsia="Cascadia Mono"/>
+          <w:color w:val="000000"/>
+          <w:sz w:val="19"/>
+          <w:szCs w:val="24"/>
+          <w:highlight w:val="white"/>
+        </w:rPr>
+        <w:t>});</w:t>
+      </w:r>
+    </w:p>
+    <w:p>
+      <w:pPr>
+        <w:ind w:left="0" w:leftChars="0" w:firstLine="0" w:firstLineChars="0"/>
+        <w:jc w:val="left"/>
+        <w:rPr>
+          <w:rFonts w:hint="default" w:ascii="Cascadia Mono" w:hAnsi="Cascadia Mono"/>
+          <w:i w:val="0"/>
+          <w:iCs w:val="0"/>
+          <w:sz w:val="24"/>
+          <w:szCs w:val="24"/>
+          <w:lang w:val="pt-BR"/>
+        </w:rPr>
+      </w:pPr>
+    </w:p>
+    <w:p>
+      <w:pPr>
+        <w:ind w:left="0" w:leftChars="0" w:firstLine="0" w:firstLineChars="0"/>
+        <w:jc w:val="left"/>
+        <w:rPr>
+          <w:rFonts w:hint="default" w:ascii="Cascadia Mono" w:hAnsi="Cascadia Mono"/>
+          <w:i w:val="0"/>
+          <w:iCs w:val="0"/>
+          <w:sz w:val="24"/>
+          <w:szCs w:val="24"/>
+          <w:lang w:val="pt-BR"/>
+        </w:rPr>
+      </w:pPr>
+      <w:r>
+        <w:rPr>
+          <w:rFonts w:hint="default" w:ascii="Cascadia Mono" w:hAnsi="Cascadia Mono"/>
+          <w:i w:val="0"/>
+          <w:iCs w:val="0"/>
+          <w:sz w:val="24"/>
+          <w:szCs w:val="24"/>
+          <w:lang w:val="pt-BR"/>
+        </w:rPr>
+        <w:t>Porém, como o projeto API retorna os dados serializados para json no navegador, no momento de fazer essa serialização ele encontra um loop infinito, que existe na relação entre Artista e Música (Artista possui uma lista de músicas, e cada música possui um artista (que possui uma lista de músicas)....)</w:t>
+      </w:r>
+    </w:p>
+    <w:p>
+      <w:pPr>
+        <w:ind w:left="0" w:leftChars="0" w:firstLine="0" w:firstLineChars="0"/>
+        <w:jc w:val="left"/>
+        <w:rPr>
+          <w:rFonts w:hint="default" w:ascii="Cascadia Mono" w:hAnsi="Cascadia Mono"/>
+          <w:i w:val="0"/>
+          <w:iCs w:val="0"/>
+          <w:sz w:val="24"/>
+          <w:szCs w:val="24"/>
+          <w:lang w:val="pt-BR"/>
+        </w:rPr>
+      </w:pPr>
+      <w:r>
+        <w:rPr>
+          <w:rFonts w:hint="default" w:ascii="Cascadia Mono" w:hAnsi="Cascadia Mono"/>
+          <w:i w:val="0"/>
+          <w:iCs w:val="0"/>
+          <w:sz w:val="24"/>
+          <w:szCs w:val="24"/>
+          <w:lang w:val="pt-BR"/>
+        </w:rPr>
+        <w:t>Para que a serialização ignore esse loop infinito, é necessário configurar a serialização na classe program do projeto API</w:t>
+      </w:r>
+    </w:p>
+    <w:p>
+      <w:pPr>
+        <w:ind w:left="0" w:leftChars="0" w:firstLine="0" w:firstLineChars="0"/>
+        <w:jc w:val="left"/>
+        <w:rPr>
+          <w:rFonts w:hint="default" w:ascii="Cascadia Mono" w:hAnsi="Cascadia Mono"/>
+          <w:i w:val="0"/>
+          <w:iCs w:val="0"/>
+          <w:sz w:val="24"/>
+          <w:szCs w:val="24"/>
+          <w:lang w:val="pt-BR"/>
+        </w:rPr>
+      </w:pPr>
+    </w:p>
+    <w:p>
+      <w:pPr>
+        <w:spacing w:beforeLines="0" w:afterLines="0"/>
+        <w:jc w:val="left"/>
+        <w:rPr>
+          <w:rFonts w:hint="default" w:ascii="Cascadia Mono" w:hAnsi="Cascadia Mono" w:eastAsia="Cascadia Mono"/>
+          <w:color w:val="000000"/>
+          <w:sz w:val="19"/>
+          <w:szCs w:val="24"/>
+          <w:highlight w:val="white"/>
+        </w:rPr>
+      </w:pPr>
+      <w:r>
+        <w:rPr>
+          <w:rFonts w:hint="default" w:ascii="Cascadia Mono" w:hAnsi="Cascadia Mono" w:eastAsia="Cascadia Mono"/>
+          <w:color w:val="0000FF"/>
+          <w:sz w:val="19"/>
+          <w:szCs w:val="24"/>
+          <w:highlight w:val="white"/>
+        </w:rPr>
+        <w:t>var</w:t>
+      </w:r>
+      <w:r>
+        <w:rPr>
+          <w:rFonts w:hint="default" w:ascii="Cascadia Mono" w:hAnsi="Cascadia Mono" w:eastAsia="Cascadia Mono"/>
+          <w:color w:val="000000"/>
+          <w:sz w:val="19"/>
+          <w:szCs w:val="24"/>
+          <w:highlight w:val="white"/>
+        </w:rPr>
+        <w:t xml:space="preserve"> builder = </w:t>
+      </w:r>
+      <w:r>
+        <w:rPr>
+          <w:rFonts w:hint="default" w:ascii="Cascadia Mono" w:hAnsi="Cascadia Mono" w:eastAsia="Cascadia Mono"/>
+          <w:color w:val="2B91AF"/>
+          <w:sz w:val="19"/>
+          <w:szCs w:val="24"/>
+          <w:highlight w:val="white"/>
+        </w:rPr>
+        <w:t>WebApplication</w:t>
+      </w:r>
+      <w:r>
+        <w:rPr>
+          <w:rFonts w:hint="default" w:ascii="Cascadia Mono" w:hAnsi="Cascadia Mono" w:eastAsia="Cascadia Mono"/>
+          <w:color w:val="000000"/>
+          <w:sz w:val="19"/>
+          <w:szCs w:val="24"/>
+          <w:highlight w:val="white"/>
+        </w:rPr>
+        <w:t>.CreateBuilder(</w:t>
+      </w:r>
+      <w:r>
+        <w:rPr>
+          <w:rFonts w:hint="default" w:ascii="Cascadia Mono" w:hAnsi="Cascadia Mono" w:eastAsia="Cascadia Mono"/>
+          <w:color w:val="0000FF"/>
+          <w:sz w:val="19"/>
+          <w:szCs w:val="24"/>
+          <w:highlight w:val="white"/>
+        </w:rPr>
+        <w:t>args</w:t>
+      </w:r>
+      <w:r>
+        <w:rPr>
+          <w:rFonts w:hint="default" w:ascii="Cascadia Mono" w:hAnsi="Cascadia Mono" w:eastAsia="Cascadia Mono"/>
+          <w:color w:val="000000"/>
+          <w:sz w:val="19"/>
+          <w:szCs w:val="24"/>
+          <w:highlight w:val="white"/>
+        </w:rPr>
+        <w:t>);</w:t>
+      </w:r>
+    </w:p>
+    <w:p>
+      <w:pPr>
+        <w:spacing w:beforeLines="0" w:afterLines="0"/>
+        <w:jc w:val="left"/>
+        <w:rPr>
+          <w:rFonts w:hint="default" w:ascii="Cascadia Mono" w:hAnsi="Cascadia Mono" w:eastAsia="Cascadia Mono"/>
+          <w:color w:val="000000"/>
+          <w:sz w:val="19"/>
+          <w:szCs w:val="24"/>
+          <w:highlight w:val="white"/>
+        </w:rPr>
+      </w:pPr>
+      <w:r>
+        <w:rPr>
+          <w:rFonts w:hint="default" w:ascii="Cascadia Mono" w:hAnsi="Cascadia Mono" w:eastAsia="Cascadia Mono"/>
+          <w:color w:val="008000"/>
+          <w:sz w:val="19"/>
+          <w:szCs w:val="24"/>
+          <w:highlight w:val="white"/>
+        </w:rPr>
+        <w:t>//IGNORAR CICLOS NA SERIALIZAÇÃO</w:t>
+      </w:r>
+    </w:p>
+    <w:p>
+      <w:pPr>
+        <w:spacing w:beforeLines="0" w:afterLines="0"/>
+        <w:jc w:val="left"/>
+        <w:rPr>
+          <w:rFonts w:hint="default" w:ascii="Cascadia Mono" w:hAnsi="Cascadia Mono" w:eastAsia="Cascadia Mono"/>
+          <w:color w:val="000000"/>
+          <w:sz w:val="19"/>
+          <w:szCs w:val="24"/>
+          <w:highlight w:val="white"/>
+        </w:rPr>
+      </w:pPr>
+      <w:r>
+        <w:rPr>
+          <w:rFonts w:hint="default" w:ascii="Cascadia Mono" w:hAnsi="Cascadia Mono" w:eastAsia="Cascadia Mono"/>
+          <w:color w:val="000000"/>
+          <w:sz w:val="19"/>
+          <w:szCs w:val="24"/>
+          <w:highlight w:val="white"/>
+        </w:rPr>
+        <w:t>builder.Services.Configure&lt;Microsoft.AspNetCore.Http.Json.</w:t>
+      </w:r>
+      <w:r>
+        <w:rPr>
+          <w:rFonts w:hint="default" w:ascii="Cascadia Mono" w:hAnsi="Cascadia Mono" w:eastAsia="Cascadia Mono"/>
+          <w:color w:val="2B91AF"/>
+          <w:sz w:val="19"/>
+          <w:szCs w:val="24"/>
+          <w:highlight w:val="white"/>
+        </w:rPr>
+        <w:t>JsonOptions</w:t>
+      </w:r>
+      <w:r>
+        <w:rPr>
+          <w:rFonts w:hint="default" w:ascii="Cascadia Mono" w:hAnsi="Cascadia Mono" w:eastAsia="Cascadia Mono"/>
+          <w:color w:val="000000"/>
+          <w:sz w:val="19"/>
+          <w:szCs w:val="24"/>
+          <w:highlight w:val="white"/>
+        </w:rPr>
+        <w:t>&gt;</w:t>
+      </w:r>
+    </w:p>
+    <w:p>
+      <w:pPr>
+        <w:spacing w:beforeLines="0" w:afterLines="0"/>
+        <w:jc w:val="left"/>
+        <w:rPr>
+          <w:rFonts w:hint="default" w:ascii="Cascadia Mono" w:hAnsi="Cascadia Mono" w:eastAsia="Cascadia Mono"/>
+          <w:color w:val="000000"/>
+          <w:sz w:val="19"/>
+          <w:szCs w:val="24"/>
+          <w:highlight w:val="white"/>
+        </w:rPr>
+      </w:pPr>
+      <w:r>
+        <w:rPr>
+          <w:rFonts w:hint="default" w:ascii="Cascadia Mono" w:hAnsi="Cascadia Mono" w:eastAsia="Cascadia Mono"/>
+          <w:color w:val="000000"/>
+          <w:sz w:val="19"/>
+          <w:szCs w:val="24"/>
+          <w:highlight w:val="white"/>
+        </w:rPr>
+        <w:t xml:space="preserve">    (options =&gt; options.SerializerOptions.ReferenceHandler = </w:t>
+      </w:r>
+    </w:p>
+    <w:p>
+      <w:pPr>
+        <w:spacing w:beforeLines="0" w:afterLines="0"/>
+        <w:jc w:val="left"/>
+        <w:rPr>
+          <w:rFonts w:hint="default" w:ascii="Cascadia Mono" w:hAnsi="Cascadia Mono" w:eastAsia="Cascadia Mono"/>
+          <w:color w:val="000000"/>
+          <w:sz w:val="19"/>
+          <w:szCs w:val="24"/>
+          <w:highlight w:val="white"/>
+        </w:rPr>
+      </w:pPr>
+      <w:r>
+        <w:rPr>
+          <w:rFonts w:hint="default" w:ascii="Cascadia Mono" w:hAnsi="Cascadia Mono" w:eastAsia="Cascadia Mono"/>
+          <w:color w:val="000000"/>
+          <w:sz w:val="19"/>
+          <w:szCs w:val="24"/>
+          <w:highlight w:val="white"/>
+        </w:rPr>
+        <w:t xml:space="preserve">                             </w:t>
+      </w:r>
+      <w:r>
+        <w:rPr>
+          <w:rFonts w:hint="default" w:ascii="Cascadia Mono" w:hAnsi="Cascadia Mono" w:eastAsia="Cascadia Mono"/>
+          <w:color w:val="2B91AF"/>
+          <w:sz w:val="19"/>
+          <w:szCs w:val="24"/>
+          <w:highlight w:val="white"/>
+        </w:rPr>
+        <w:t>ReferenceHandler</w:t>
+      </w:r>
+      <w:r>
+        <w:rPr>
+          <w:rFonts w:hint="default" w:ascii="Cascadia Mono" w:hAnsi="Cascadia Mono" w:eastAsia="Cascadia Mono"/>
+          <w:color w:val="000000"/>
+          <w:sz w:val="19"/>
+          <w:szCs w:val="24"/>
+          <w:highlight w:val="white"/>
+        </w:rPr>
+        <w:t>.IgnoreCycles);</w:t>
+      </w:r>
+    </w:p>
+    <w:p>
+      <w:pPr>
+        <w:spacing w:beforeLines="0" w:afterLines="0"/>
+        <w:jc w:val="left"/>
+        <w:rPr>
+          <w:rFonts w:hint="default" w:ascii="Cascadia Mono" w:hAnsi="Cascadia Mono" w:eastAsia="Cascadia Mono"/>
+          <w:color w:val="000000"/>
+          <w:sz w:val="19"/>
+          <w:szCs w:val="24"/>
+          <w:highlight w:val="white"/>
+        </w:rPr>
+      </w:pPr>
+    </w:p>
+    <w:p>
+      <w:pPr>
+        <w:ind w:left="0" w:leftChars="0" w:firstLine="0" w:firstLineChars="0"/>
+        <w:jc w:val="left"/>
+        <w:rPr>
+          <w:rFonts w:hint="default" w:ascii="Cascadia Mono" w:hAnsi="Cascadia Mono"/>
+          <w:i w:val="0"/>
+          <w:iCs w:val="0"/>
+          <w:sz w:val="24"/>
+          <w:szCs w:val="24"/>
+          <w:lang w:val="pt-BR"/>
+        </w:rPr>
+      </w:pPr>
+      <w:r>
+        <w:rPr>
+          <w:rFonts w:hint="default" w:ascii="Cascadia Mono" w:hAnsi="Cascadia Mono" w:eastAsia="Cascadia Mono"/>
+          <w:color w:val="0000FF"/>
+          <w:sz w:val="19"/>
+          <w:szCs w:val="24"/>
+          <w:highlight w:val="white"/>
+        </w:rPr>
+        <w:t>var</w:t>
+      </w:r>
+      <w:r>
+        <w:rPr>
+          <w:rFonts w:hint="default" w:ascii="Cascadia Mono" w:hAnsi="Cascadia Mono" w:eastAsia="Cascadia Mono"/>
+          <w:color w:val="000000"/>
+          <w:sz w:val="19"/>
+          <w:szCs w:val="24"/>
+          <w:highlight w:val="white"/>
+        </w:rPr>
+        <w:t xml:space="preserve"> app = builder.Build();</w:t>
+      </w:r>
+    </w:p>
+    <w:p>
+      <w:pPr>
+        <w:ind w:left="0" w:leftChars="0" w:firstLine="0" w:firstLineChars="0"/>
+        <w:jc w:val="left"/>
+        <w:rPr>
+          <w:rFonts w:hint="default" w:ascii="Cascadia Mono" w:hAnsi="Cascadia Mono"/>
+          <w:i w:val="0"/>
+          <w:iCs w:val="0"/>
+          <w:sz w:val="24"/>
+          <w:szCs w:val="24"/>
+          <w:lang w:val="pt-BR"/>
+        </w:rPr>
+      </w:pPr>
+    </w:p>
+    <w:p>
+      <w:pPr>
+        <w:ind w:left="0" w:leftChars="0" w:firstLine="0" w:firstLineChars="0"/>
+        <w:jc w:val="left"/>
+        <w:rPr>
+          <w:rFonts w:hint="default" w:ascii="Cascadia Mono" w:hAnsi="Cascadia Mono"/>
+          <w:i w:val="0"/>
+          <w:iCs w:val="0"/>
+          <w:sz w:val="24"/>
+          <w:szCs w:val="24"/>
+          <w:lang w:val="pt-BR"/>
+        </w:rPr>
+      </w:pPr>
       <w:bookmarkStart w:id="0" w:name="_GoBack"/>
       <w:bookmarkEnd w:id="0"/>
-    </w:p>
-    <w:p>
-      <w:pPr>
-        <w:ind w:left="0" w:leftChars="0" w:firstLine="0" w:firstLineChars="0"/>
-        <w:jc w:val="left"/>
-        <w:rPr>
-          <w:rFonts w:hint="default" w:ascii="Cascadia Mono" w:hAnsi="Cascadia Mono"/>
-          <w:i w:val="0"/>
-          <w:iCs w:val="0"/>
-          <w:sz w:val="24"/>
-          <w:szCs w:val="24"/>
-          <w:lang w:val="pt-BR"/>
-        </w:rPr>
-      </w:pPr>
-    </w:p>
-    <w:p>
-      <w:pPr>
-        <w:ind w:left="0" w:leftChars="0" w:firstLine="0" w:firstLineChars="0"/>
-        <w:jc w:val="left"/>
-        <w:rPr>
-          <w:rFonts w:hint="default" w:ascii="Cascadia Mono" w:hAnsi="Cascadia Mono"/>
-          <w:i w:val="0"/>
-          <w:iCs w:val="0"/>
-          <w:sz w:val="24"/>
-          <w:szCs w:val="24"/>
-          <w:lang w:val="pt-BR"/>
-        </w:rPr>
-      </w:pPr>
-    </w:p>
-    <w:p>
-      <w:pPr>
-        <w:ind w:left="0" w:leftChars="0" w:firstLine="0" w:firstLineChars="0"/>
-        <w:jc w:val="left"/>
-        <w:rPr>
-          <w:rFonts w:hint="default" w:ascii="Cascadia Mono" w:hAnsi="Cascadia Mono"/>
-          <w:i w:val="0"/>
-          <w:iCs w:val="0"/>
-          <w:sz w:val="24"/>
-          <w:szCs w:val="24"/>
-          <w:lang w:val="pt-BR"/>
-        </w:rPr>
-      </w:pPr>
-    </w:p>
-    <w:p>
-      <w:pPr>
-        <w:ind w:left="0" w:leftChars="0" w:firstLine="0" w:firstLineChars="0"/>
-        <w:jc w:val="left"/>
-        <w:rPr>
-          <w:rFonts w:hint="default" w:ascii="Cascadia Mono" w:hAnsi="Cascadia Mono"/>
-          <w:i w:val="0"/>
-          <w:iCs w:val="0"/>
-          <w:sz w:val="24"/>
-          <w:szCs w:val="24"/>
-          <w:lang w:val="pt-BR"/>
-        </w:rPr>
-      </w:pPr>
-    </w:p>
-    <w:p>
-      <w:pPr>
-        <w:ind w:left="0" w:leftChars="0" w:firstLine="0" w:firstLineChars="0"/>
-        <w:jc w:val="left"/>
-        <w:rPr>
-          <w:rFonts w:hint="default" w:ascii="Cascadia Mono" w:hAnsi="Cascadia Mono"/>
-          <w:i w:val="0"/>
-          <w:iCs w:val="0"/>
-          <w:sz w:val="24"/>
-          <w:szCs w:val="24"/>
-          <w:lang w:val="pt-BR"/>
-        </w:rPr>
-      </w:pPr>
-    </w:p>
-    <w:p>
-      <w:pPr>
-        <w:ind w:left="0" w:leftChars="0" w:firstLine="0" w:firstLineChars="0"/>
-        <w:jc w:val="left"/>
-        <w:rPr>
-          <w:rFonts w:hint="default" w:ascii="Cascadia Mono" w:hAnsi="Cascadia Mono"/>
-          <w:i w:val="0"/>
-          <w:iCs w:val="0"/>
-          <w:sz w:val="24"/>
-          <w:szCs w:val="24"/>
-          <w:lang w:val="pt-BR"/>
-        </w:rPr>
-      </w:pPr>
-    </w:p>
-    <w:p>
-      <w:pPr>
-        <w:ind w:left="0" w:leftChars="0" w:firstLine="0" w:firstLineChars="0"/>
-        <w:jc w:val="left"/>
-        <w:rPr>
-          <w:rFonts w:hint="default" w:ascii="Cascadia Mono" w:hAnsi="Cascadia Mono"/>
-          <w:i w:val="0"/>
-          <w:iCs w:val="0"/>
-          <w:sz w:val="24"/>
-          <w:szCs w:val="24"/>
-          <w:lang w:val="pt-BR"/>
-        </w:rPr>
-      </w:pPr>
     </w:p>
     <w:p>
       <w:pPr>

</xml_diff>

<commit_message>
API - Listagem de artistas dado um nome
</commit_message>
<xml_diff>
--- a/Notes.docx
+++ b/Notes.docx
@@ -12746,13 +12746,8 @@
           <w:lang w:val="pt-BR"/>
         </w:rPr>
         <w:tab/>
-        <w:t>Clique botão esquerdo em ScreenSound -&gt; copiar tag ItemGroup</w:t>
-      </w:r>
-    </w:p>
-    <w:p>
-      <w:pPr>
-        <w:ind w:left="0" w:leftChars="0" w:firstLine="0" w:firstLineChars="0"/>
-        <w:jc w:val="left"/>
+      </w:r>
+      <w:r>
         <w:rPr>
           <w:rFonts w:hint="default" w:ascii="Cascadia Mono" w:hAnsi="Cascadia Mono"/>
           <w:i w:val="0"/>
@@ -12761,8 +12756,13 @@
           <w:szCs w:val="24"/>
           <w:lang w:val="pt-BR"/>
         </w:rPr>
-      </w:pPr>
-      <w:r>
+        <w:t>Clique botão esquerdo em ScreenSound -&gt; copiar tag ItemGroup</w:t>
+      </w:r>
+    </w:p>
+    <w:p>
+      <w:pPr>
+        <w:ind w:left="0" w:leftChars="0" w:firstLine="0" w:firstLineChars="0"/>
+        <w:jc w:val="left"/>
         <w:rPr>
           <w:rFonts w:hint="default" w:ascii="Cascadia Mono" w:hAnsi="Cascadia Mono"/>
           <w:i w:val="0"/>
@@ -12771,7 +12771,27 @@
           <w:szCs w:val="24"/>
           <w:lang w:val="pt-BR"/>
         </w:rPr>
+      </w:pPr>
+      <w:r>
+        <w:rPr>
+          <w:rFonts w:hint="default" w:ascii="Cascadia Mono" w:hAnsi="Cascadia Mono"/>
+          <w:i w:val="0"/>
+          <w:iCs w:val="0"/>
+          <w:sz w:val="24"/>
+          <w:szCs w:val="24"/>
+          <w:lang w:val="pt-BR"/>
+        </w:rPr>
         <w:tab/>
+      </w:r>
+      <w:r>
+        <w:rPr>
+          <w:rFonts w:hint="default" w:ascii="Cascadia Mono" w:hAnsi="Cascadia Mono"/>
+          <w:i w:val="0"/>
+          <w:iCs w:val="0"/>
+          <w:sz w:val="24"/>
+          <w:szCs w:val="24"/>
+          <w:lang w:val="pt-BR"/>
+        </w:rPr>
         <w:t>Clique botão esquerdo em ScreenSound.Shared.Dados -&gt; colar</w:t>
       </w:r>
     </w:p>
@@ -13652,6 +13672,8 @@
         <w:jc w:val="left"/>
         <w:rPr>
           <w:rFonts w:hint="default" w:ascii="Cascadia Mono" w:hAnsi="Cascadia Mono"/>
+          <w:b/>
+          <w:bCs/>
           <w:i w:val="0"/>
           <w:iCs w:val="0"/>
           <w:sz w:val="24"/>
@@ -13659,78 +13681,1571 @@
           <w:lang w:val="pt-BR"/>
         </w:rPr>
       </w:pPr>
+      <w:r>
+        <w:rPr>
+          <w:rFonts w:hint="default" w:ascii="Cascadia Mono" w:hAnsi="Cascadia Mono"/>
+          <w:b/>
+          <w:bCs/>
+          <w:i w:val="0"/>
+          <w:iCs w:val="0"/>
+          <w:sz w:val="24"/>
+          <w:szCs w:val="24"/>
+          <w:lang w:val="pt-BR"/>
+        </w:rPr>
+        <w:t>MUDANÇA NAS FUNÇÕES DE CONSULTA</w:t>
+      </w:r>
+    </w:p>
+    <w:p>
+      <w:pPr>
+        <w:ind w:left="0" w:leftChars="0" w:firstLine="0" w:firstLineChars="0"/>
+        <w:jc w:val="left"/>
+        <w:rPr>
+          <w:rFonts w:hint="default" w:ascii="Cascadia Mono" w:hAnsi="Cascadia Mono"/>
+          <w:i w:val="0"/>
+          <w:iCs w:val="0"/>
+          <w:sz w:val="24"/>
+          <w:szCs w:val="24"/>
+          <w:lang w:val="pt-BR"/>
+        </w:rPr>
+      </w:pPr>
+      <w:r>
+        <w:rPr>
+          <w:rFonts w:hint="default" w:ascii="Cascadia Mono" w:hAnsi="Cascadia Mono"/>
+          <w:i w:val="0"/>
+          <w:iCs w:val="0"/>
+          <w:sz w:val="24"/>
+          <w:szCs w:val="24"/>
+          <w:lang w:val="pt-BR"/>
+        </w:rPr>
+        <w:t>Agora as rotas de consulta usam a classe Results, e a rota de consultar todos os artistas muda para /Artistas</w:t>
+      </w:r>
+    </w:p>
+    <w:p>
+      <w:pPr>
+        <w:spacing w:beforeLines="0" w:afterLines="0"/>
+        <w:jc w:val="left"/>
+        <w:rPr>
+          <w:rFonts w:hint="default" w:ascii="Cascadia Mono" w:hAnsi="Cascadia Mono" w:eastAsia="Cascadia Mono"/>
+          <w:color w:val="000000"/>
+          <w:sz w:val="19"/>
+          <w:szCs w:val="24"/>
+          <w:highlight w:val="white"/>
+        </w:rPr>
+      </w:pPr>
+      <w:r>
+        <w:rPr>
+          <w:rFonts w:hint="default" w:ascii="Cascadia Mono" w:hAnsi="Cascadia Mono" w:eastAsia="Cascadia Mono"/>
+          <w:color w:val="000000"/>
+          <w:sz w:val="19"/>
+          <w:szCs w:val="24"/>
+          <w:highlight w:val="white"/>
+        </w:rPr>
+        <w:t>app.MapGet(</w:t>
+      </w:r>
+      <w:r>
+        <w:rPr>
+          <w:rFonts w:hint="default" w:ascii="Cascadia Mono" w:hAnsi="Cascadia Mono" w:eastAsia="Cascadia Mono"/>
+          <w:color w:val="A31515"/>
+          <w:sz w:val="19"/>
+          <w:szCs w:val="24"/>
+          <w:highlight w:val="white"/>
+        </w:rPr>
+        <w:t>"/Artistas"</w:t>
+      </w:r>
+      <w:r>
+        <w:rPr>
+          <w:rFonts w:hint="default" w:ascii="Cascadia Mono" w:hAnsi="Cascadia Mono" w:eastAsia="Cascadia Mono"/>
+          <w:color w:val="000000"/>
+          <w:sz w:val="19"/>
+          <w:szCs w:val="24"/>
+          <w:highlight w:val="white"/>
+        </w:rPr>
+        <w:t>, () =&gt;</w:t>
+      </w:r>
+    </w:p>
+    <w:p>
+      <w:pPr>
+        <w:spacing w:beforeLines="0" w:afterLines="0"/>
+        <w:jc w:val="left"/>
+        <w:rPr>
+          <w:rFonts w:hint="default" w:ascii="Cascadia Mono" w:hAnsi="Cascadia Mono" w:eastAsia="Cascadia Mono"/>
+          <w:color w:val="000000"/>
+          <w:sz w:val="19"/>
+          <w:szCs w:val="24"/>
+          <w:highlight w:val="white"/>
+        </w:rPr>
+      </w:pPr>
+      <w:r>
+        <w:rPr>
+          <w:rFonts w:hint="default" w:ascii="Cascadia Mono" w:hAnsi="Cascadia Mono" w:eastAsia="Cascadia Mono"/>
+          <w:color w:val="000000"/>
+          <w:sz w:val="19"/>
+          <w:szCs w:val="24"/>
+          <w:highlight w:val="white"/>
+        </w:rPr>
+        <w:t>{</w:t>
+      </w:r>
+    </w:p>
+    <w:p>
+      <w:pPr>
+        <w:spacing w:beforeLines="0" w:afterLines="0"/>
+        <w:jc w:val="left"/>
+        <w:rPr>
+          <w:rFonts w:hint="default" w:ascii="Cascadia Mono" w:hAnsi="Cascadia Mono" w:eastAsia="Cascadia Mono"/>
+          <w:color w:val="000000"/>
+          <w:sz w:val="19"/>
+          <w:szCs w:val="24"/>
+          <w:highlight w:val="white"/>
+        </w:rPr>
+      </w:pPr>
+      <w:r>
+        <w:rPr>
+          <w:rFonts w:hint="default" w:ascii="Cascadia Mono" w:hAnsi="Cascadia Mono" w:eastAsia="Cascadia Mono"/>
+          <w:color w:val="000000"/>
+          <w:sz w:val="19"/>
+          <w:szCs w:val="24"/>
+          <w:highlight w:val="white"/>
+        </w:rPr>
+        <w:t xml:space="preserve">    </w:t>
+      </w:r>
+      <w:r>
+        <w:rPr>
+          <w:rFonts w:hint="default" w:ascii="Cascadia Mono" w:hAnsi="Cascadia Mono" w:eastAsia="Cascadia Mono"/>
+          <w:color w:val="0000FF"/>
+          <w:sz w:val="19"/>
+          <w:szCs w:val="24"/>
+          <w:highlight w:val="white"/>
+        </w:rPr>
+        <w:t>var</w:t>
+      </w:r>
+      <w:r>
+        <w:rPr>
+          <w:rFonts w:hint="default" w:ascii="Cascadia Mono" w:hAnsi="Cascadia Mono" w:eastAsia="Cascadia Mono"/>
+          <w:color w:val="000000"/>
+          <w:sz w:val="19"/>
+          <w:szCs w:val="24"/>
+          <w:highlight w:val="white"/>
+        </w:rPr>
+        <w:t xml:space="preserve"> dal = </w:t>
+      </w:r>
+      <w:r>
+        <w:rPr>
+          <w:rFonts w:hint="default" w:ascii="Cascadia Mono" w:hAnsi="Cascadia Mono" w:eastAsia="Cascadia Mono"/>
+          <w:color w:val="0000FF"/>
+          <w:sz w:val="19"/>
+          <w:szCs w:val="24"/>
+          <w:highlight w:val="white"/>
+        </w:rPr>
+        <w:t>new</w:t>
+      </w:r>
+      <w:r>
+        <w:rPr>
+          <w:rFonts w:hint="default" w:ascii="Cascadia Mono" w:hAnsi="Cascadia Mono" w:eastAsia="Cascadia Mono"/>
+          <w:color w:val="000000"/>
+          <w:sz w:val="19"/>
+          <w:szCs w:val="24"/>
+          <w:highlight w:val="white"/>
+        </w:rPr>
+        <w:t xml:space="preserve"> </w:t>
+      </w:r>
+      <w:r>
+        <w:rPr>
+          <w:rFonts w:hint="default" w:ascii="Cascadia Mono" w:hAnsi="Cascadia Mono" w:eastAsia="Cascadia Mono"/>
+          <w:color w:val="2B91AF"/>
+          <w:sz w:val="19"/>
+          <w:szCs w:val="24"/>
+          <w:highlight w:val="white"/>
+        </w:rPr>
+        <w:t>DAL</w:t>
+      </w:r>
+      <w:r>
+        <w:rPr>
+          <w:rFonts w:hint="default" w:ascii="Cascadia Mono" w:hAnsi="Cascadia Mono" w:eastAsia="Cascadia Mono"/>
+          <w:color w:val="000000"/>
+          <w:sz w:val="19"/>
+          <w:szCs w:val="24"/>
+          <w:highlight w:val="white"/>
+        </w:rPr>
+        <w:t>&lt;</w:t>
+      </w:r>
+      <w:r>
+        <w:rPr>
+          <w:rFonts w:hint="default" w:ascii="Cascadia Mono" w:hAnsi="Cascadia Mono" w:eastAsia="Cascadia Mono"/>
+          <w:color w:val="2B91AF"/>
+          <w:sz w:val="19"/>
+          <w:szCs w:val="24"/>
+          <w:highlight w:val="white"/>
+        </w:rPr>
+        <w:t>Artista</w:t>
+      </w:r>
+      <w:r>
+        <w:rPr>
+          <w:rFonts w:hint="default" w:ascii="Cascadia Mono" w:hAnsi="Cascadia Mono" w:eastAsia="Cascadia Mono"/>
+          <w:color w:val="000000"/>
+          <w:sz w:val="19"/>
+          <w:szCs w:val="24"/>
+          <w:highlight w:val="white"/>
+        </w:rPr>
+        <w:t>&gt;(</w:t>
+      </w:r>
+      <w:r>
+        <w:rPr>
+          <w:rFonts w:hint="default" w:ascii="Cascadia Mono" w:hAnsi="Cascadia Mono" w:eastAsia="Cascadia Mono"/>
+          <w:color w:val="0000FF"/>
+          <w:sz w:val="19"/>
+          <w:szCs w:val="24"/>
+          <w:highlight w:val="white"/>
+        </w:rPr>
+        <w:t>new</w:t>
+      </w:r>
+      <w:r>
+        <w:rPr>
+          <w:rFonts w:hint="default" w:ascii="Cascadia Mono" w:hAnsi="Cascadia Mono" w:eastAsia="Cascadia Mono"/>
+          <w:color w:val="000000"/>
+          <w:sz w:val="19"/>
+          <w:szCs w:val="24"/>
+          <w:highlight w:val="white"/>
+        </w:rPr>
+        <w:t xml:space="preserve"> </w:t>
+      </w:r>
+      <w:r>
+        <w:rPr>
+          <w:rFonts w:hint="default" w:ascii="Cascadia Mono" w:hAnsi="Cascadia Mono" w:eastAsia="Cascadia Mono"/>
+          <w:color w:val="2B91AF"/>
+          <w:sz w:val="19"/>
+          <w:szCs w:val="24"/>
+          <w:highlight w:val="white"/>
+        </w:rPr>
+        <w:t>ScreenSoundContext</w:t>
+      </w:r>
+      <w:r>
+        <w:rPr>
+          <w:rFonts w:hint="default" w:ascii="Cascadia Mono" w:hAnsi="Cascadia Mono" w:eastAsia="Cascadia Mono"/>
+          <w:color w:val="000000"/>
+          <w:sz w:val="19"/>
+          <w:szCs w:val="24"/>
+          <w:highlight w:val="white"/>
+        </w:rPr>
+        <w:t>());</w:t>
+      </w:r>
+    </w:p>
+    <w:p>
+      <w:pPr>
+        <w:spacing w:beforeLines="0" w:afterLines="0"/>
+        <w:jc w:val="left"/>
+        <w:rPr>
+          <w:rFonts w:hint="default" w:ascii="Cascadia Mono" w:hAnsi="Cascadia Mono" w:eastAsia="Cascadia Mono"/>
+          <w:color w:val="000000"/>
+          <w:sz w:val="19"/>
+          <w:szCs w:val="24"/>
+          <w:highlight w:val="white"/>
+        </w:rPr>
+      </w:pPr>
+      <w:r>
+        <w:rPr>
+          <w:rFonts w:hint="default" w:ascii="Cascadia Mono" w:hAnsi="Cascadia Mono" w:eastAsia="Cascadia Mono"/>
+          <w:color w:val="000000"/>
+          <w:sz w:val="19"/>
+          <w:szCs w:val="24"/>
+          <w:highlight w:val="white"/>
+        </w:rPr>
+        <w:t xml:space="preserve">    </w:t>
+      </w:r>
+      <w:r>
+        <w:rPr>
+          <w:rFonts w:hint="default" w:ascii="Cascadia Mono" w:hAnsi="Cascadia Mono" w:eastAsia="Cascadia Mono"/>
+          <w:color w:val="0000FF"/>
+          <w:sz w:val="19"/>
+          <w:szCs w:val="24"/>
+          <w:highlight w:val="white"/>
+        </w:rPr>
+        <w:t>return</w:t>
+      </w:r>
+      <w:r>
+        <w:rPr>
+          <w:rFonts w:hint="default" w:ascii="Cascadia Mono" w:hAnsi="Cascadia Mono" w:eastAsia="Cascadia Mono"/>
+          <w:color w:val="000000"/>
+          <w:sz w:val="19"/>
+          <w:szCs w:val="24"/>
+          <w:highlight w:val="white"/>
+        </w:rPr>
+        <w:t xml:space="preserve"> </w:t>
+      </w:r>
+      <w:r>
+        <w:rPr>
+          <w:rFonts w:hint="default" w:ascii="Cascadia Mono" w:hAnsi="Cascadia Mono" w:eastAsia="Cascadia Mono"/>
+          <w:color w:val="2B91AF"/>
+          <w:sz w:val="19"/>
+          <w:szCs w:val="24"/>
+          <w:highlight w:val="white"/>
+        </w:rPr>
+        <w:t>Results</w:t>
+      </w:r>
+      <w:r>
+        <w:rPr>
+          <w:rFonts w:hint="default" w:ascii="Cascadia Mono" w:hAnsi="Cascadia Mono" w:eastAsia="Cascadia Mono"/>
+          <w:color w:val="000000"/>
+          <w:sz w:val="19"/>
+          <w:szCs w:val="24"/>
+          <w:highlight w:val="white"/>
+        </w:rPr>
+        <w:t>.Ok(dal.Listar());</w:t>
+      </w:r>
+    </w:p>
+    <w:p>
+      <w:pPr>
+        <w:ind w:left="0" w:leftChars="0" w:firstLine="0" w:firstLineChars="0"/>
+        <w:jc w:val="left"/>
+        <w:rPr>
+          <w:rFonts w:hint="default" w:ascii="Cascadia Mono" w:hAnsi="Cascadia Mono"/>
+          <w:i w:val="0"/>
+          <w:iCs w:val="0"/>
+          <w:sz w:val="24"/>
+          <w:szCs w:val="24"/>
+          <w:lang w:val="pt-BR"/>
+        </w:rPr>
+      </w:pPr>
+      <w:r>
+        <w:rPr>
+          <w:rFonts w:hint="default" w:ascii="Cascadia Mono" w:hAnsi="Cascadia Mono" w:eastAsia="Cascadia Mono"/>
+          <w:color w:val="000000"/>
+          <w:sz w:val="19"/>
+          <w:szCs w:val="24"/>
+          <w:highlight w:val="white"/>
+        </w:rPr>
+        <w:t>});</w:t>
+      </w:r>
+    </w:p>
+    <w:p>
+      <w:pPr>
+        <w:ind w:left="0" w:leftChars="0" w:firstLine="0" w:firstLineChars="0"/>
+        <w:jc w:val="left"/>
+        <w:rPr>
+          <w:rFonts w:hint="default" w:ascii="Cascadia Mono" w:hAnsi="Cascadia Mono"/>
+          <w:i w:val="0"/>
+          <w:iCs w:val="0"/>
+          <w:sz w:val="24"/>
+          <w:szCs w:val="24"/>
+          <w:lang w:val="pt-BR"/>
+        </w:rPr>
+      </w:pPr>
+    </w:p>
+    <w:p>
+      <w:pPr>
+        <w:ind w:left="0" w:leftChars="0" w:firstLine="0" w:firstLineChars="0"/>
+        <w:jc w:val="left"/>
+        <w:rPr>
+          <w:rFonts w:hint="default" w:ascii="Cascadia Mono" w:hAnsi="Cascadia Mono"/>
+          <w:i w:val="0"/>
+          <w:iCs w:val="0"/>
+          <w:sz w:val="24"/>
+          <w:szCs w:val="24"/>
+          <w:lang w:val="pt-BR"/>
+        </w:rPr>
+      </w:pPr>
+      <w:r>
+        <w:rPr>
+          <w:rFonts w:hint="default" w:ascii="Cascadia Mono" w:hAnsi="Cascadia Mono"/>
+          <w:i w:val="0"/>
+          <w:iCs w:val="0"/>
+          <w:sz w:val="24"/>
+          <w:szCs w:val="24"/>
+          <w:lang w:val="pt-BR"/>
+        </w:rPr>
+        <w:t>E é adicionada uma nova rota para consulta de um artista com nome específico</w:t>
+      </w:r>
+    </w:p>
+    <w:p>
+      <w:pPr>
+        <w:spacing w:beforeLines="0" w:afterLines="0"/>
+        <w:jc w:val="left"/>
+        <w:rPr>
+          <w:rFonts w:hint="default" w:ascii="Cascadia Mono" w:hAnsi="Cascadia Mono" w:eastAsia="Cascadia Mono"/>
+          <w:color w:val="000000"/>
+          <w:sz w:val="19"/>
+          <w:szCs w:val="24"/>
+          <w:highlight w:val="white"/>
+        </w:rPr>
+      </w:pPr>
+      <w:r>
+        <w:rPr>
+          <w:rFonts w:hint="default" w:ascii="Cascadia Mono" w:hAnsi="Cascadia Mono" w:eastAsia="Cascadia Mono"/>
+          <w:color w:val="008000"/>
+          <w:sz w:val="19"/>
+          <w:szCs w:val="24"/>
+          <w:highlight w:val="white"/>
+        </w:rPr>
+        <w:t>//LISTA PRIMEIRO ARTISTA COM NOME ESPECÍFICO</w:t>
+      </w:r>
+    </w:p>
+    <w:p>
+      <w:pPr>
+        <w:spacing w:beforeLines="0" w:afterLines="0"/>
+        <w:jc w:val="left"/>
+        <w:rPr>
+          <w:rFonts w:hint="default" w:ascii="Cascadia Mono" w:hAnsi="Cascadia Mono" w:eastAsia="Cascadia Mono"/>
+          <w:color w:val="000000"/>
+          <w:sz w:val="19"/>
+          <w:szCs w:val="24"/>
+          <w:highlight w:val="white"/>
+        </w:rPr>
+      </w:pPr>
+      <w:r>
+        <w:rPr>
+          <w:rFonts w:hint="default" w:ascii="Cascadia Mono" w:hAnsi="Cascadia Mono" w:eastAsia="Cascadia Mono"/>
+          <w:color w:val="000000"/>
+          <w:sz w:val="19"/>
+          <w:szCs w:val="24"/>
+          <w:highlight w:val="white"/>
+        </w:rPr>
+        <w:t>app.MapGet(</w:t>
+      </w:r>
+      <w:r>
+        <w:rPr>
+          <w:rFonts w:hint="default" w:ascii="Cascadia Mono" w:hAnsi="Cascadia Mono" w:eastAsia="Cascadia Mono"/>
+          <w:color w:val="A31515"/>
+          <w:sz w:val="19"/>
+          <w:szCs w:val="24"/>
+          <w:highlight w:val="white"/>
+        </w:rPr>
+        <w:t>"/Artistas/</w:t>
+      </w:r>
+      <w:r>
+        <w:rPr>
+          <w:rFonts w:hint="default" w:ascii="Cascadia Mono" w:hAnsi="Cascadia Mono" w:eastAsia="Cascadia Mono"/>
+          <w:color w:val="0073FF"/>
+          <w:sz w:val="19"/>
+          <w:szCs w:val="24"/>
+          <w:highlight w:val="white"/>
+        </w:rPr>
+        <w:t>{</w:t>
+      </w:r>
+      <w:r>
+        <w:rPr>
+          <w:rFonts w:hint="default" w:ascii="Cascadia Mono" w:hAnsi="Cascadia Mono" w:eastAsia="Cascadia Mono"/>
+          <w:color w:val="000000"/>
+          <w:sz w:val="19"/>
+          <w:szCs w:val="24"/>
+          <w:highlight w:val="white"/>
+        </w:rPr>
+        <w:t>nome</w:t>
+      </w:r>
+      <w:r>
+        <w:rPr>
+          <w:rFonts w:hint="default" w:ascii="Cascadia Mono" w:hAnsi="Cascadia Mono" w:eastAsia="Cascadia Mono"/>
+          <w:color w:val="0073FF"/>
+          <w:sz w:val="19"/>
+          <w:szCs w:val="24"/>
+          <w:highlight w:val="white"/>
+        </w:rPr>
+        <w:t>}</w:t>
+      </w:r>
+      <w:r>
+        <w:rPr>
+          <w:rFonts w:hint="default" w:ascii="Cascadia Mono" w:hAnsi="Cascadia Mono" w:eastAsia="Cascadia Mono"/>
+          <w:color w:val="A31515"/>
+          <w:sz w:val="19"/>
+          <w:szCs w:val="24"/>
+          <w:highlight w:val="white"/>
+        </w:rPr>
+        <w:t>"</w:t>
+      </w:r>
+      <w:r>
+        <w:rPr>
+          <w:rFonts w:hint="default" w:ascii="Cascadia Mono" w:hAnsi="Cascadia Mono" w:eastAsia="Cascadia Mono"/>
+          <w:color w:val="000000"/>
+          <w:sz w:val="19"/>
+          <w:szCs w:val="24"/>
+          <w:highlight w:val="white"/>
+        </w:rPr>
+        <w:t>, (</w:t>
+      </w:r>
+      <w:r>
+        <w:rPr>
+          <w:rFonts w:hint="default" w:ascii="Cascadia Mono" w:hAnsi="Cascadia Mono" w:eastAsia="Cascadia Mono"/>
+          <w:color w:val="0000FF"/>
+          <w:sz w:val="19"/>
+          <w:szCs w:val="24"/>
+          <w:highlight w:val="white"/>
+        </w:rPr>
+        <w:t>string</w:t>
+      </w:r>
+      <w:r>
+        <w:rPr>
+          <w:rFonts w:hint="default" w:ascii="Cascadia Mono" w:hAnsi="Cascadia Mono" w:eastAsia="Cascadia Mono"/>
+          <w:color w:val="000000"/>
+          <w:sz w:val="19"/>
+          <w:szCs w:val="24"/>
+          <w:highlight w:val="white"/>
+        </w:rPr>
+        <w:t xml:space="preserve"> nome) =&gt;</w:t>
+      </w:r>
+    </w:p>
+    <w:p>
+      <w:pPr>
+        <w:spacing w:beforeLines="0" w:afterLines="0"/>
+        <w:jc w:val="left"/>
+        <w:rPr>
+          <w:rFonts w:hint="default" w:ascii="Cascadia Mono" w:hAnsi="Cascadia Mono" w:eastAsia="Cascadia Mono"/>
+          <w:color w:val="000000"/>
+          <w:sz w:val="19"/>
+          <w:szCs w:val="24"/>
+          <w:highlight w:val="white"/>
+        </w:rPr>
+      </w:pPr>
+      <w:r>
+        <w:rPr>
+          <w:rFonts w:hint="default" w:ascii="Cascadia Mono" w:hAnsi="Cascadia Mono" w:eastAsia="Cascadia Mono"/>
+          <w:color w:val="000000"/>
+          <w:sz w:val="19"/>
+          <w:szCs w:val="24"/>
+          <w:highlight w:val="white"/>
+        </w:rPr>
+        <w:t>{</w:t>
+      </w:r>
+    </w:p>
+    <w:p>
+      <w:pPr>
+        <w:spacing w:beforeLines="0" w:afterLines="0"/>
+        <w:jc w:val="left"/>
+        <w:rPr>
+          <w:rFonts w:hint="default" w:ascii="Cascadia Mono" w:hAnsi="Cascadia Mono" w:eastAsia="Cascadia Mono"/>
+          <w:color w:val="000000"/>
+          <w:sz w:val="19"/>
+          <w:szCs w:val="24"/>
+          <w:highlight w:val="white"/>
+        </w:rPr>
+      </w:pPr>
+      <w:r>
+        <w:rPr>
+          <w:rFonts w:hint="default" w:ascii="Cascadia Mono" w:hAnsi="Cascadia Mono" w:eastAsia="Cascadia Mono"/>
+          <w:color w:val="000000"/>
+          <w:sz w:val="19"/>
+          <w:szCs w:val="24"/>
+          <w:highlight w:val="white"/>
+        </w:rPr>
+        <w:t xml:space="preserve">    </w:t>
+      </w:r>
+      <w:r>
+        <w:rPr>
+          <w:rFonts w:hint="default" w:ascii="Cascadia Mono" w:hAnsi="Cascadia Mono" w:eastAsia="Cascadia Mono"/>
+          <w:color w:val="0000FF"/>
+          <w:sz w:val="19"/>
+          <w:szCs w:val="24"/>
+          <w:highlight w:val="white"/>
+        </w:rPr>
+        <w:t>var</w:t>
+      </w:r>
+      <w:r>
+        <w:rPr>
+          <w:rFonts w:hint="default" w:ascii="Cascadia Mono" w:hAnsi="Cascadia Mono" w:eastAsia="Cascadia Mono"/>
+          <w:color w:val="000000"/>
+          <w:sz w:val="19"/>
+          <w:szCs w:val="24"/>
+          <w:highlight w:val="white"/>
+        </w:rPr>
+        <w:t xml:space="preserve"> dal = </w:t>
+      </w:r>
+      <w:r>
+        <w:rPr>
+          <w:rFonts w:hint="default" w:ascii="Cascadia Mono" w:hAnsi="Cascadia Mono" w:eastAsia="Cascadia Mono"/>
+          <w:color w:val="0000FF"/>
+          <w:sz w:val="19"/>
+          <w:szCs w:val="24"/>
+          <w:highlight w:val="white"/>
+        </w:rPr>
+        <w:t>new</w:t>
+      </w:r>
+      <w:r>
+        <w:rPr>
+          <w:rFonts w:hint="default" w:ascii="Cascadia Mono" w:hAnsi="Cascadia Mono" w:eastAsia="Cascadia Mono"/>
+          <w:color w:val="000000"/>
+          <w:sz w:val="19"/>
+          <w:szCs w:val="24"/>
+          <w:highlight w:val="white"/>
+        </w:rPr>
+        <w:t xml:space="preserve"> </w:t>
+      </w:r>
+      <w:r>
+        <w:rPr>
+          <w:rFonts w:hint="default" w:ascii="Cascadia Mono" w:hAnsi="Cascadia Mono" w:eastAsia="Cascadia Mono"/>
+          <w:color w:val="2B91AF"/>
+          <w:sz w:val="19"/>
+          <w:szCs w:val="24"/>
+          <w:highlight w:val="white"/>
+        </w:rPr>
+        <w:t>DAL</w:t>
+      </w:r>
+      <w:r>
+        <w:rPr>
+          <w:rFonts w:hint="default" w:ascii="Cascadia Mono" w:hAnsi="Cascadia Mono" w:eastAsia="Cascadia Mono"/>
+          <w:color w:val="000000"/>
+          <w:sz w:val="19"/>
+          <w:szCs w:val="24"/>
+          <w:highlight w:val="white"/>
+        </w:rPr>
+        <w:t>&lt;</w:t>
+      </w:r>
+      <w:r>
+        <w:rPr>
+          <w:rFonts w:hint="default" w:ascii="Cascadia Mono" w:hAnsi="Cascadia Mono" w:eastAsia="Cascadia Mono"/>
+          <w:color w:val="2B91AF"/>
+          <w:sz w:val="19"/>
+          <w:szCs w:val="24"/>
+          <w:highlight w:val="white"/>
+        </w:rPr>
+        <w:t>Artista</w:t>
+      </w:r>
+      <w:r>
+        <w:rPr>
+          <w:rFonts w:hint="default" w:ascii="Cascadia Mono" w:hAnsi="Cascadia Mono" w:eastAsia="Cascadia Mono"/>
+          <w:color w:val="000000"/>
+          <w:sz w:val="19"/>
+          <w:szCs w:val="24"/>
+          <w:highlight w:val="white"/>
+        </w:rPr>
+        <w:t>&gt;(</w:t>
+      </w:r>
+      <w:r>
+        <w:rPr>
+          <w:rFonts w:hint="default" w:ascii="Cascadia Mono" w:hAnsi="Cascadia Mono" w:eastAsia="Cascadia Mono"/>
+          <w:color w:val="0000FF"/>
+          <w:sz w:val="19"/>
+          <w:szCs w:val="24"/>
+          <w:highlight w:val="white"/>
+        </w:rPr>
+        <w:t>new</w:t>
+      </w:r>
+      <w:r>
+        <w:rPr>
+          <w:rFonts w:hint="default" w:ascii="Cascadia Mono" w:hAnsi="Cascadia Mono" w:eastAsia="Cascadia Mono"/>
+          <w:color w:val="000000"/>
+          <w:sz w:val="19"/>
+          <w:szCs w:val="24"/>
+          <w:highlight w:val="white"/>
+        </w:rPr>
+        <w:t xml:space="preserve"> </w:t>
+      </w:r>
+      <w:r>
+        <w:rPr>
+          <w:rFonts w:hint="default" w:ascii="Cascadia Mono" w:hAnsi="Cascadia Mono" w:eastAsia="Cascadia Mono"/>
+          <w:color w:val="2B91AF"/>
+          <w:sz w:val="19"/>
+          <w:szCs w:val="24"/>
+          <w:highlight w:val="white"/>
+        </w:rPr>
+        <w:t>ScreenSoundContext</w:t>
+      </w:r>
+      <w:r>
+        <w:rPr>
+          <w:rFonts w:hint="default" w:ascii="Cascadia Mono" w:hAnsi="Cascadia Mono" w:eastAsia="Cascadia Mono"/>
+          <w:color w:val="000000"/>
+          <w:sz w:val="19"/>
+          <w:szCs w:val="24"/>
+          <w:highlight w:val="white"/>
+        </w:rPr>
+        <w:t>());</w:t>
+      </w:r>
+    </w:p>
+    <w:p>
+      <w:pPr>
+        <w:spacing w:beforeLines="0" w:afterLines="0"/>
+        <w:jc w:val="left"/>
+        <w:rPr>
+          <w:rFonts w:hint="default" w:ascii="Cascadia Mono" w:hAnsi="Cascadia Mono" w:eastAsia="Cascadia Mono"/>
+          <w:color w:val="000000"/>
+          <w:sz w:val="19"/>
+          <w:szCs w:val="24"/>
+          <w:highlight w:val="white"/>
+        </w:rPr>
+      </w:pPr>
+      <w:r>
+        <w:rPr>
+          <w:rFonts w:hint="default" w:ascii="Cascadia Mono" w:hAnsi="Cascadia Mono" w:eastAsia="Cascadia Mono"/>
+          <w:color w:val="000000"/>
+          <w:sz w:val="19"/>
+          <w:szCs w:val="24"/>
+          <w:highlight w:val="white"/>
+        </w:rPr>
+        <w:t xml:space="preserve">    </w:t>
+      </w:r>
+      <w:r>
+        <w:rPr>
+          <w:rFonts w:hint="default" w:ascii="Cascadia Mono" w:hAnsi="Cascadia Mono" w:eastAsia="Cascadia Mono"/>
+          <w:color w:val="0000FF"/>
+          <w:sz w:val="19"/>
+          <w:szCs w:val="24"/>
+          <w:highlight w:val="white"/>
+        </w:rPr>
+        <w:t>var</w:t>
+      </w:r>
+      <w:r>
+        <w:rPr>
+          <w:rFonts w:hint="default" w:ascii="Cascadia Mono" w:hAnsi="Cascadia Mono" w:eastAsia="Cascadia Mono"/>
+          <w:color w:val="000000"/>
+          <w:sz w:val="19"/>
+          <w:szCs w:val="24"/>
+          <w:highlight w:val="white"/>
+        </w:rPr>
+        <w:t xml:space="preserve"> artista =  dal.RecuperarPrimeiroPor(</w:t>
+      </w:r>
+    </w:p>
+    <w:p>
+      <w:pPr>
+        <w:spacing w:beforeLines="0" w:afterLines="0"/>
+        <w:jc w:val="left"/>
+        <w:rPr>
+          <w:rFonts w:hint="default" w:ascii="Cascadia Mono" w:hAnsi="Cascadia Mono" w:eastAsia="Cascadia Mono"/>
+          <w:color w:val="000000"/>
+          <w:sz w:val="19"/>
+          <w:szCs w:val="24"/>
+          <w:highlight w:val="white"/>
+        </w:rPr>
+      </w:pPr>
+      <w:r>
+        <w:rPr>
+          <w:rFonts w:hint="default" w:ascii="Cascadia Mono" w:hAnsi="Cascadia Mono" w:eastAsia="Cascadia Mono"/>
+          <w:color w:val="000000"/>
+          <w:sz w:val="19"/>
+          <w:szCs w:val="24"/>
+          <w:highlight w:val="white"/>
+        </w:rPr>
+        <w:t xml:space="preserve">        a =&gt; a.Nome.ToUpper().Equals(nome.ToUpper()));</w:t>
+      </w:r>
+    </w:p>
+    <w:p>
+      <w:pPr>
+        <w:spacing w:beforeLines="0" w:afterLines="0"/>
+        <w:jc w:val="left"/>
+        <w:rPr>
+          <w:rFonts w:hint="default" w:ascii="Cascadia Mono" w:hAnsi="Cascadia Mono" w:eastAsia="Cascadia Mono"/>
+          <w:color w:val="000000"/>
+          <w:sz w:val="19"/>
+          <w:szCs w:val="24"/>
+          <w:highlight w:val="white"/>
+        </w:rPr>
+      </w:pPr>
+      <w:r>
+        <w:rPr>
+          <w:rFonts w:hint="default" w:ascii="Cascadia Mono" w:hAnsi="Cascadia Mono" w:eastAsia="Cascadia Mono"/>
+          <w:color w:val="000000"/>
+          <w:sz w:val="19"/>
+          <w:szCs w:val="24"/>
+          <w:highlight w:val="white"/>
+        </w:rPr>
+        <w:t xml:space="preserve">    </w:t>
+      </w:r>
+      <w:r>
+        <w:rPr>
+          <w:rFonts w:hint="default" w:ascii="Cascadia Mono" w:hAnsi="Cascadia Mono" w:eastAsia="Cascadia Mono"/>
+          <w:color w:val="0000FF"/>
+          <w:sz w:val="19"/>
+          <w:szCs w:val="24"/>
+          <w:highlight w:val="white"/>
+        </w:rPr>
+        <w:t>if</w:t>
+      </w:r>
+      <w:r>
+        <w:rPr>
+          <w:rFonts w:hint="default" w:ascii="Cascadia Mono" w:hAnsi="Cascadia Mono" w:eastAsia="Cascadia Mono"/>
+          <w:color w:val="000000"/>
+          <w:sz w:val="19"/>
+          <w:szCs w:val="24"/>
+          <w:highlight w:val="white"/>
+        </w:rPr>
+        <w:t xml:space="preserve">(artista </w:t>
+      </w:r>
+      <w:r>
+        <w:rPr>
+          <w:rFonts w:hint="default" w:ascii="Cascadia Mono" w:hAnsi="Cascadia Mono" w:eastAsia="Cascadia Mono"/>
+          <w:color w:val="0000FF"/>
+          <w:sz w:val="19"/>
+          <w:szCs w:val="24"/>
+          <w:highlight w:val="white"/>
+        </w:rPr>
+        <w:t>is</w:t>
+      </w:r>
+      <w:r>
+        <w:rPr>
+          <w:rFonts w:hint="default" w:ascii="Cascadia Mono" w:hAnsi="Cascadia Mono" w:eastAsia="Cascadia Mono"/>
+          <w:color w:val="000000"/>
+          <w:sz w:val="19"/>
+          <w:szCs w:val="24"/>
+          <w:highlight w:val="white"/>
+        </w:rPr>
+        <w:t xml:space="preserve"> </w:t>
+      </w:r>
+      <w:r>
+        <w:rPr>
+          <w:rFonts w:hint="default" w:ascii="Cascadia Mono" w:hAnsi="Cascadia Mono" w:eastAsia="Cascadia Mono"/>
+          <w:color w:val="0000FF"/>
+          <w:sz w:val="19"/>
+          <w:szCs w:val="24"/>
+          <w:highlight w:val="white"/>
+        </w:rPr>
+        <w:t>null</w:t>
+      </w:r>
+      <w:r>
+        <w:rPr>
+          <w:rFonts w:hint="default" w:ascii="Cascadia Mono" w:hAnsi="Cascadia Mono" w:eastAsia="Cascadia Mono"/>
+          <w:color w:val="000000"/>
+          <w:sz w:val="19"/>
+          <w:szCs w:val="24"/>
+          <w:highlight w:val="white"/>
+        </w:rPr>
+        <w:t>)</w:t>
+      </w:r>
+    </w:p>
+    <w:p>
+      <w:pPr>
+        <w:spacing w:beforeLines="0" w:afterLines="0"/>
+        <w:jc w:val="left"/>
+        <w:rPr>
+          <w:rFonts w:hint="default" w:ascii="Cascadia Mono" w:hAnsi="Cascadia Mono" w:eastAsia="Cascadia Mono"/>
+          <w:color w:val="000000"/>
+          <w:sz w:val="19"/>
+          <w:szCs w:val="24"/>
+          <w:highlight w:val="white"/>
+        </w:rPr>
+      </w:pPr>
+      <w:r>
+        <w:rPr>
+          <w:rFonts w:hint="default" w:ascii="Cascadia Mono" w:hAnsi="Cascadia Mono" w:eastAsia="Cascadia Mono"/>
+          <w:color w:val="000000"/>
+          <w:sz w:val="19"/>
+          <w:szCs w:val="24"/>
+          <w:highlight w:val="white"/>
+        </w:rPr>
+        <w:t xml:space="preserve">    {</w:t>
+      </w:r>
+    </w:p>
+    <w:p>
+      <w:pPr>
+        <w:spacing w:beforeLines="0" w:afterLines="0"/>
+        <w:jc w:val="left"/>
+        <w:rPr>
+          <w:rFonts w:hint="default" w:ascii="Cascadia Mono" w:hAnsi="Cascadia Mono" w:eastAsia="Cascadia Mono"/>
+          <w:color w:val="000000"/>
+          <w:sz w:val="19"/>
+          <w:szCs w:val="24"/>
+          <w:highlight w:val="white"/>
+        </w:rPr>
+      </w:pPr>
+      <w:r>
+        <w:rPr>
+          <w:rFonts w:hint="default" w:ascii="Cascadia Mono" w:hAnsi="Cascadia Mono" w:eastAsia="Cascadia Mono"/>
+          <w:color w:val="000000"/>
+          <w:sz w:val="19"/>
+          <w:szCs w:val="24"/>
+          <w:highlight w:val="white"/>
+        </w:rPr>
+        <w:t xml:space="preserve">        </w:t>
+      </w:r>
+      <w:r>
+        <w:rPr>
+          <w:rFonts w:hint="default" w:ascii="Cascadia Mono" w:hAnsi="Cascadia Mono" w:eastAsia="Cascadia Mono"/>
+          <w:color w:val="0000FF"/>
+          <w:sz w:val="19"/>
+          <w:szCs w:val="24"/>
+          <w:highlight w:val="white"/>
+        </w:rPr>
+        <w:t>return</w:t>
+      </w:r>
+      <w:r>
+        <w:rPr>
+          <w:rFonts w:hint="default" w:ascii="Cascadia Mono" w:hAnsi="Cascadia Mono" w:eastAsia="Cascadia Mono"/>
+          <w:color w:val="000000"/>
+          <w:sz w:val="19"/>
+          <w:szCs w:val="24"/>
+          <w:highlight w:val="white"/>
+        </w:rPr>
+        <w:t xml:space="preserve"> </w:t>
+      </w:r>
+      <w:r>
+        <w:rPr>
+          <w:rFonts w:hint="default" w:ascii="Cascadia Mono" w:hAnsi="Cascadia Mono" w:eastAsia="Cascadia Mono"/>
+          <w:color w:val="2B91AF"/>
+          <w:sz w:val="19"/>
+          <w:szCs w:val="24"/>
+          <w:highlight w:val="white"/>
+        </w:rPr>
+        <w:t>Results</w:t>
+      </w:r>
+      <w:r>
+        <w:rPr>
+          <w:rFonts w:hint="default" w:ascii="Cascadia Mono" w:hAnsi="Cascadia Mono" w:eastAsia="Cascadia Mono"/>
+          <w:color w:val="000000"/>
+          <w:sz w:val="19"/>
+          <w:szCs w:val="24"/>
+          <w:highlight w:val="white"/>
+        </w:rPr>
+        <w:t>.NotFound();</w:t>
+      </w:r>
+    </w:p>
+    <w:p>
+      <w:pPr>
+        <w:spacing w:beforeLines="0" w:afterLines="0"/>
+        <w:jc w:val="left"/>
+        <w:rPr>
+          <w:rFonts w:hint="default" w:ascii="Cascadia Mono" w:hAnsi="Cascadia Mono" w:eastAsia="Cascadia Mono"/>
+          <w:color w:val="000000"/>
+          <w:sz w:val="19"/>
+          <w:szCs w:val="24"/>
+          <w:highlight w:val="white"/>
+        </w:rPr>
+      </w:pPr>
+      <w:r>
+        <w:rPr>
+          <w:rFonts w:hint="default" w:ascii="Cascadia Mono" w:hAnsi="Cascadia Mono" w:eastAsia="Cascadia Mono"/>
+          <w:color w:val="000000"/>
+          <w:sz w:val="19"/>
+          <w:szCs w:val="24"/>
+          <w:highlight w:val="white"/>
+        </w:rPr>
+        <w:t xml:space="preserve">    }</w:t>
+      </w:r>
+    </w:p>
+    <w:p>
+      <w:pPr>
+        <w:spacing w:beforeLines="0" w:afterLines="0"/>
+        <w:jc w:val="left"/>
+        <w:rPr>
+          <w:rFonts w:hint="default" w:ascii="Cascadia Mono" w:hAnsi="Cascadia Mono" w:eastAsia="Cascadia Mono"/>
+          <w:color w:val="000000"/>
+          <w:sz w:val="19"/>
+          <w:szCs w:val="24"/>
+          <w:highlight w:val="white"/>
+        </w:rPr>
+      </w:pPr>
+      <w:r>
+        <w:rPr>
+          <w:rFonts w:hint="default" w:ascii="Cascadia Mono" w:hAnsi="Cascadia Mono" w:eastAsia="Cascadia Mono"/>
+          <w:color w:val="000000"/>
+          <w:sz w:val="19"/>
+          <w:szCs w:val="24"/>
+          <w:highlight w:val="white"/>
+        </w:rPr>
+        <w:t xml:space="preserve">    </w:t>
+      </w:r>
+      <w:r>
+        <w:rPr>
+          <w:rFonts w:hint="default" w:ascii="Cascadia Mono" w:hAnsi="Cascadia Mono" w:eastAsia="Cascadia Mono"/>
+          <w:color w:val="0000FF"/>
+          <w:sz w:val="19"/>
+          <w:szCs w:val="24"/>
+          <w:highlight w:val="white"/>
+        </w:rPr>
+        <w:t>return</w:t>
+      </w:r>
+      <w:r>
+        <w:rPr>
+          <w:rFonts w:hint="default" w:ascii="Cascadia Mono" w:hAnsi="Cascadia Mono" w:eastAsia="Cascadia Mono"/>
+          <w:color w:val="000000"/>
+          <w:sz w:val="19"/>
+          <w:szCs w:val="24"/>
+          <w:highlight w:val="white"/>
+        </w:rPr>
+        <w:t xml:space="preserve"> </w:t>
+      </w:r>
+      <w:r>
+        <w:rPr>
+          <w:rFonts w:hint="default" w:ascii="Cascadia Mono" w:hAnsi="Cascadia Mono" w:eastAsia="Cascadia Mono"/>
+          <w:color w:val="2B91AF"/>
+          <w:sz w:val="19"/>
+          <w:szCs w:val="24"/>
+          <w:highlight w:val="white"/>
+        </w:rPr>
+        <w:t>Results</w:t>
+      </w:r>
+      <w:r>
+        <w:rPr>
+          <w:rFonts w:hint="default" w:ascii="Cascadia Mono" w:hAnsi="Cascadia Mono" w:eastAsia="Cascadia Mono"/>
+          <w:color w:val="000000"/>
+          <w:sz w:val="19"/>
+          <w:szCs w:val="24"/>
+          <w:highlight w:val="white"/>
+        </w:rPr>
+        <w:t>.Ok(artista);</w:t>
+      </w:r>
+    </w:p>
+    <w:p>
+      <w:pPr>
+        <w:ind w:left="0" w:leftChars="0" w:firstLine="0" w:firstLineChars="0"/>
+        <w:jc w:val="left"/>
+        <w:rPr>
+          <w:rFonts w:hint="default" w:ascii="Cascadia Mono" w:hAnsi="Cascadia Mono"/>
+          <w:i w:val="0"/>
+          <w:iCs w:val="0"/>
+          <w:sz w:val="24"/>
+          <w:szCs w:val="24"/>
+          <w:lang w:val="pt-BR"/>
+        </w:rPr>
+      </w:pPr>
+      <w:r>
+        <w:rPr>
+          <w:rFonts w:hint="default" w:ascii="Cascadia Mono" w:hAnsi="Cascadia Mono" w:eastAsia="Cascadia Mono"/>
+          <w:color w:val="000000"/>
+          <w:sz w:val="19"/>
+          <w:szCs w:val="24"/>
+          <w:highlight w:val="white"/>
+        </w:rPr>
+        <w:t>});</w:t>
+      </w:r>
+    </w:p>
+    <w:p>
+      <w:pPr>
+        <w:ind w:left="0" w:leftChars="0" w:firstLine="0" w:firstLineChars="0"/>
+        <w:jc w:val="left"/>
+        <w:rPr>
+          <w:rFonts w:hint="default" w:ascii="Cascadia Mono" w:hAnsi="Cascadia Mono"/>
+          <w:i w:val="0"/>
+          <w:iCs w:val="0"/>
+          <w:sz w:val="24"/>
+          <w:szCs w:val="24"/>
+          <w:lang w:val="pt-BR"/>
+        </w:rPr>
+      </w:pPr>
+    </w:p>
+    <w:p>
+      <w:pPr>
+        <w:ind w:left="0" w:leftChars="0" w:firstLine="0" w:firstLineChars="0"/>
+        <w:jc w:val="left"/>
+        <w:rPr>
+          <w:rFonts w:hint="default" w:ascii="Cascadia Mono" w:hAnsi="Cascadia Mono"/>
+          <w:b/>
+          <w:bCs/>
+          <w:i w:val="0"/>
+          <w:iCs w:val="0"/>
+          <w:sz w:val="24"/>
+          <w:szCs w:val="24"/>
+          <w:lang w:val="pt-BR"/>
+        </w:rPr>
+      </w:pPr>
+      <w:r>
+        <w:rPr>
+          <w:rFonts w:hint="default" w:ascii="Cascadia Mono" w:hAnsi="Cascadia Mono"/>
+          <w:b/>
+          <w:bCs/>
+          <w:i w:val="0"/>
+          <w:iCs w:val="0"/>
+          <w:sz w:val="24"/>
+          <w:szCs w:val="24"/>
+          <w:lang w:val="pt-BR"/>
+        </w:rPr>
+        <w:t>FUNÇÃO DE INSERÇÃO DE ARTISTA NA BD</w:t>
+      </w:r>
+    </w:p>
+    <w:p>
+      <w:pPr>
+        <w:ind w:left="0" w:leftChars="0" w:firstLine="0" w:firstLineChars="0"/>
+        <w:jc w:val="left"/>
+        <w:rPr>
+          <w:rFonts w:hint="default" w:ascii="Cascadia Mono" w:hAnsi="Cascadia Mono"/>
+          <w:b/>
+          <w:bCs/>
+          <w:i w:val="0"/>
+          <w:iCs w:val="0"/>
+          <w:sz w:val="24"/>
+          <w:szCs w:val="24"/>
+          <w:lang w:val="pt-BR"/>
+        </w:rPr>
+      </w:pPr>
+    </w:p>
+    <w:p>
+      <w:pPr>
+        <w:spacing w:beforeLines="0" w:afterLines="0"/>
+        <w:jc w:val="left"/>
+        <w:rPr>
+          <w:rFonts w:hint="default" w:ascii="Cascadia Mono" w:hAnsi="Cascadia Mono" w:eastAsia="Cascadia Mono"/>
+          <w:color w:val="000000"/>
+          <w:sz w:val="19"/>
+          <w:szCs w:val="24"/>
+          <w:highlight w:val="white"/>
+        </w:rPr>
+      </w:pPr>
+      <w:r>
+        <w:rPr>
+          <w:rFonts w:hint="default" w:ascii="Cascadia Mono" w:hAnsi="Cascadia Mono" w:eastAsia="Cascadia Mono"/>
+          <w:color w:val="008000"/>
+          <w:sz w:val="19"/>
+          <w:szCs w:val="24"/>
+          <w:highlight w:val="white"/>
+        </w:rPr>
+        <w:t>//ADICIONA UM ARTISTA RECEBIDO NO CORPO DA REQUISIÇÃO</w:t>
+      </w:r>
+    </w:p>
+    <w:p>
+      <w:pPr>
+        <w:spacing w:beforeLines="0" w:afterLines="0"/>
+        <w:jc w:val="left"/>
+        <w:rPr>
+          <w:rFonts w:hint="default" w:ascii="Cascadia Mono" w:hAnsi="Cascadia Mono" w:eastAsia="Cascadia Mono"/>
+          <w:color w:val="000000"/>
+          <w:sz w:val="19"/>
+          <w:szCs w:val="24"/>
+          <w:highlight w:val="white"/>
+        </w:rPr>
+      </w:pPr>
+      <w:r>
+        <w:rPr>
+          <w:rFonts w:hint="default" w:ascii="Cascadia Mono" w:hAnsi="Cascadia Mono" w:eastAsia="Cascadia Mono"/>
+          <w:color w:val="000000"/>
+          <w:sz w:val="19"/>
+          <w:szCs w:val="24"/>
+          <w:highlight w:val="white"/>
+        </w:rPr>
+        <w:t>app.MapPost(</w:t>
+      </w:r>
+      <w:r>
+        <w:rPr>
+          <w:rFonts w:hint="default" w:ascii="Cascadia Mono" w:hAnsi="Cascadia Mono" w:eastAsia="Cascadia Mono"/>
+          <w:color w:val="A31515"/>
+          <w:sz w:val="19"/>
+          <w:szCs w:val="24"/>
+          <w:highlight w:val="white"/>
+        </w:rPr>
+        <w:t>"/Artistas"</w:t>
+      </w:r>
+      <w:r>
+        <w:rPr>
+          <w:rFonts w:hint="default" w:ascii="Cascadia Mono" w:hAnsi="Cascadia Mono" w:eastAsia="Cascadia Mono"/>
+          <w:color w:val="000000"/>
+          <w:sz w:val="19"/>
+          <w:szCs w:val="24"/>
+          <w:highlight w:val="white"/>
+        </w:rPr>
+        <w:t>,([</w:t>
+      </w:r>
+      <w:r>
+        <w:rPr>
+          <w:rFonts w:hint="default" w:ascii="Cascadia Mono" w:hAnsi="Cascadia Mono" w:eastAsia="Cascadia Mono"/>
+          <w:color w:val="2B91AF"/>
+          <w:sz w:val="19"/>
+          <w:szCs w:val="24"/>
+          <w:highlight w:val="white"/>
+        </w:rPr>
+        <w:t>FromBody</w:t>
+      </w:r>
+      <w:r>
+        <w:rPr>
+          <w:rFonts w:hint="default" w:ascii="Cascadia Mono" w:hAnsi="Cascadia Mono" w:eastAsia="Cascadia Mono"/>
+          <w:color w:val="000000"/>
+          <w:sz w:val="19"/>
+          <w:szCs w:val="24"/>
+          <w:highlight w:val="white"/>
+        </w:rPr>
+        <w:t>]</w:t>
+      </w:r>
+      <w:r>
+        <w:rPr>
+          <w:rFonts w:hint="default" w:ascii="Cascadia Mono" w:hAnsi="Cascadia Mono" w:eastAsia="Cascadia Mono"/>
+          <w:color w:val="2B91AF"/>
+          <w:sz w:val="19"/>
+          <w:szCs w:val="24"/>
+          <w:highlight w:val="white"/>
+        </w:rPr>
+        <w:t>Artista</w:t>
+      </w:r>
+      <w:r>
+        <w:rPr>
+          <w:rFonts w:hint="default" w:ascii="Cascadia Mono" w:hAnsi="Cascadia Mono" w:eastAsia="Cascadia Mono"/>
+          <w:color w:val="000000"/>
+          <w:sz w:val="19"/>
+          <w:szCs w:val="24"/>
+          <w:highlight w:val="white"/>
+        </w:rPr>
+        <w:t xml:space="preserve"> artista) =&gt;</w:t>
+      </w:r>
+    </w:p>
+    <w:p>
+      <w:pPr>
+        <w:spacing w:beforeLines="0" w:afterLines="0"/>
+        <w:jc w:val="left"/>
+        <w:rPr>
+          <w:rFonts w:hint="default" w:ascii="Cascadia Mono" w:hAnsi="Cascadia Mono" w:eastAsia="Cascadia Mono"/>
+          <w:color w:val="000000"/>
+          <w:sz w:val="19"/>
+          <w:szCs w:val="24"/>
+          <w:highlight w:val="white"/>
+        </w:rPr>
+      </w:pPr>
+      <w:r>
+        <w:rPr>
+          <w:rFonts w:hint="default" w:ascii="Cascadia Mono" w:hAnsi="Cascadia Mono" w:eastAsia="Cascadia Mono"/>
+          <w:color w:val="000000"/>
+          <w:sz w:val="19"/>
+          <w:szCs w:val="24"/>
+          <w:highlight w:val="white"/>
+        </w:rPr>
+        <w:t>{</w:t>
+      </w:r>
+    </w:p>
+    <w:p>
+      <w:pPr>
+        <w:spacing w:beforeLines="0" w:afterLines="0"/>
+        <w:jc w:val="left"/>
+        <w:rPr>
+          <w:rFonts w:hint="default" w:ascii="Cascadia Mono" w:hAnsi="Cascadia Mono" w:eastAsia="Cascadia Mono"/>
+          <w:color w:val="000000"/>
+          <w:sz w:val="19"/>
+          <w:szCs w:val="24"/>
+          <w:highlight w:val="white"/>
+        </w:rPr>
+      </w:pPr>
+      <w:r>
+        <w:rPr>
+          <w:rFonts w:hint="default" w:ascii="Cascadia Mono" w:hAnsi="Cascadia Mono" w:eastAsia="Cascadia Mono"/>
+          <w:color w:val="000000"/>
+          <w:sz w:val="19"/>
+          <w:szCs w:val="24"/>
+          <w:highlight w:val="white"/>
+        </w:rPr>
+        <w:t xml:space="preserve">    </w:t>
+      </w:r>
+      <w:r>
+        <w:rPr>
+          <w:rFonts w:hint="default" w:ascii="Cascadia Mono" w:hAnsi="Cascadia Mono" w:eastAsia="Cascadia Mono"/>
+          <w:color w:val="0000FF"/>
+          <w:sz w:val="19"/>
+          <w:szCs w:val="24"/>
+          <w:highlight w:val="white"/>
+        </w:rPr>
+        <w:t>var</w:t>
+      </w:r>
+      <w:r>
+        <w:rPr>
+          <w:rFonts w:hint="default" w:ascii="Cascadia Mono" w:hAnsi="Cascadia Mono" w:eastAsia="Cascadia Mono"/>
+          <w:color w:val="000000"/>
+          <w:sz w:val="19"/>
+          <w:szCs w:val="24"/>
+          <w:highlight w:val="white"/>
+        </w:rPr>
+        <w:t xml:space="preserve"> dal = </w:t>
+      </w:r>
+      <w:r>
+        <w:rPr>
+          <w:rFonts w:hint="default" w:ascii="Cascadia Mono" w:hAnsi="Cascadia Mono" w:eastAsia="Cascadia Mono"/>
+          <w:color w:val="0000FF"/>
+          <w:sz w:val="19"/>
+          <w:szCs w:val="24"/>
+          <w:highlight w:val="white"/>
+        </w:rPr>
+        <w:t>new</w:t>
+      </w:r>
+      <w:r>
+        <w:rPr>
+          <w:rFonts w:hint="default" w:ascii="Cascadia Mono" w:hAnsi="Cascadia Mono" w:eastAsia="Cascadia Mono"/>
+          <w:color w:val="000000"/>
+          <w:sz w:val="19"/>
+          <w:szCs w:val="24"/>
+          <w:highlight w:val="white"/>
+        </w:rPr>
+        <w:t xml:space="preserve"> </w:t>
+      </w:r>
+      <w:r>
+        <w:rPr>
+          <w:rFonts w:hint="default" w:ascii="Cascadia Mono" w:hAnsi="Cascadia Mono" w:eastAsia="Cascadia Mono"/>
+          <w:color w:val="2B91AF"/>
+          <w:sz w:val="19"/>
+          <w:szCs w:val="24"/>
+          <w:highlight w:val="white"/>
+        </w:rPr>
+        <w:t>DAL</w:t>
+      </w:r>
+      <w:r>
+        <w:rPr>
+          <w:rFonts w:hint="default" w:ascii="Cascadia Mono" w:hAnsi="Cascadia Mono" w:eastAsia="Cascadia Mono"/>
+          <w:color w:val="000000"/>
+          <w:sz w:val="19"/>
+          <w:szCs w:val="24"/>
+          <w:highlight w:val="white"/>
+        </w:rPr>
+        <w:t>&lt;</w:t>
+      </w:r>
+      <w:r>
+        <w:rPr>
+          <w:rFonts w:hint="default" w:ascii="Cascadia Mono" w:hAnsi="Cascadia Mono" w:eastAsia="Cascadia Mono"/>
+          <w:color w:val="2B91AF"/>
+          <w:sz w:val="19"/>
+          <w:szCs w:val="24"/>
+          <w:highlight w:val="white"/>
+        </w:rPr>
+        <w:t>Artista</w:t>
+      </w:r>
+      <w:r>
+        <w:rPr>
+          <w:rFonts w:hint="default" w:ascii="Cascadia Mono" w:hAnsi="Cascadia Mono" w:eastAsia="Cascadia Mono"/>
+          <w:color w:val="000000"/>
+          <w:sz w:val="19"/>
+          <w:szCs w:val="24"/>
+          <w:highlight w:val="white"/>
+        </w:rPr>
+        <w:t>&gt;(</w:t>
+      </w:r>
+      <w:r>
+        <w:rPr>
+          <w:rFonts w:hint="default" w:ascii="Cascadia Mono" w:hAnsi="Cascadia Mono" w:eastAsia="Cascadia Mono"/>
+          <w:color w:val="0000FF"/>
+          <w:sz w:val="19"/>
+          <w:szCs w:val="24"/>
+          <w:highlight w:val="white"/>
+        </w:rPr>
+        <w:t>new</w:t>
+      </w:r>
+      <w:r>
+        <w:rPr>
+          <w:rFonts w:hint="default" w:ascii="Cascadia Mono" w:hAnsi="Cascadia Mono" w:eastAsia="Cascadia Mono"/>
+          <w:color w:val="000000"/>
+          <w:sz w:val="19"/>
+          <w:szCs w:val="24"/>
+          <w:highlight w:val="white"/>
+        </w:rPr>
+        <w:t xml:space="preserve"> </w:t>
+      </w:r>
+      <w:r>
+        <w:rPr>
+          <w:rFonts w:hint="default" w:ascii="Cascadia Mono" w:hAnsi="Cascadia Mono" w:eastAsia="Cascadia Mono"/>
+          <w:color w:val="2B91AF"/>
+          <w:sz w:val="19"/>
+          <w:szCs w:val="24"/>
+          <w:highlight w:val="white"/>
+        </w:rPr>
+        <w:t>ScreenSoundContext</w:t>
+      </w:r>
+      <w:r>
+        <w:rPr>
+          <w:rFonts w:hint="default" w:ascii="Cascadia Mono" w:hAnsi="Cascadia Mono" w:eastAsia="Cascadia Mono"/>
+          <w:color w:val="000000"/>
+          <w:sz w:val="19"/>
+          <w:szCs w:val="24"/>
+          <w:highlight w:val="white"/>
+        </w:rPr>
+        <w:t>());</w:t>
+      </w:r>
+    </w:p>
+    <w:p>
+      <w:pPr>
+        <w:spacing w:beforeLines="0" w:afterLines="0"/>
+        <w:jc w:val="left"/>
+        <w:rPr>
+          <w:rFonts w:hint="default" w:ascii="Cascadia Mono" w:hAnsi="Cascadia Mono" w:eastAsia="Cascadia Mono"/>
+          <w:color w:val="000000"/>
+          <w:sz w:val="19"/>
+          <w:szCs w:val="24"/>
+          <w:highlight w:val="white"/>
+        </w:rPr>
+      </w:pPr>
+      <w:r>
+        <w:rPr>
+          <w:rFonts w:hint="default" w:ascii="Cascadia Mono" w:hAnsi="Cascadia Mono" w:eastAsia="Cascadia Mono"/>
+          <w:color w:val="000000"/>
+          <w:sz w:val="19"/>
+          <w:szCs w:val="24"/>
+          <w:highlight w:val="white"/>
+        </w:rPr>
+        <w:t xml:space="preserve">    dal.Adicionar(artista);</w:t>
+      </w:r>
+    </w:p>
+    <w:p>
+      <w:pPr>
+        <w:spacing w:beforeLines="0" w:afterLines="0"/>
+        <w:jc w:val="left"/>
+        <w:rPr>
+          <w:rFonts w:hint="default" w:ascii="Cascadia Mono" w:hAnsi="Cascadia Mono" w:eastAsia="Cascadia Mono"/>
+          <w:color w:val="000000"/>
+          <w:sz w:val="19"/>
+          <w:szCs w:val="24"/>
+          <w:highlight w:val="white"/>
+        </w:rPr>
+      </w:pPr>
+      <w:r>
+        <w:rPr>
+          <w:rFonts w:hint="default" w:ascii="Cascadia Mono" w:hAnsi="Cascadia Mono" w:eastAsia="Cascadia Mono"/>
+          <w:color w:val="000000"/>
+          <w:sz w:val="19"/>
+          <w:szCs w:val="24"/>
+          <w:highlight w:val="white"/>
+        </w:rPr>
+        <w:t xml:space="preserve">    </w:t>
+      </w:r>
+      <w:r>
+        <w:rPr>
+          <w:rFonts w:hint="default" w:ascii="Cascadia Mono" w:hAnsi="Cascadia Mono" w:eastAsia="Cascadia Mono"/>
+          <w:color w:val="0000FF"/>
+          <w:sz w:val="19"/>
+          <w:szCs w:val="24"/>
+          <w:highlight w:val="white"/>
+        </w:rPr>
+        <w:t>return</w:t>
+      </w:r>
+      <w:r>
+        <w:rPr>
+          <w:rFonts w:hint="default" w:ascii="Cascadia Mono" w:hAnsi="Cascadia Mono" w:eastAsia="Cascadia Mono"/>
+          <w:color w:val="000000"/>
+          <w:sz w:val="19"/>
+          <w:szCs w:val="24"/>
+          <w:highlight w:val="white"/>
+        </w:rPr>
+        <w:t xml:space="preserve"> </w:t>
+      </w:r>
+      <w:r>
+        <w:rPr>
+          <w:rFonts w:hint="default" w:ascii="Cascadia Mono" w:hAnsi="Cascadia Mono" w:eastAsia="Cascadia Mono"/>
+          <w:color w:val="2B91AF"/>
+          <w:sz w:val="19"/>
+          <w:szCs w:val="24"/>
+          <w:highlight w:val="white"/>
+        </w:rPr>
+        <w:t>Results</w:t>
+      </w:r>
+      <w:r>
+        <w:rPr>
+          <w:rFonts w:hint="default" w:ascii="Cascadia Mono" w:hAnsi="Cascadia Mono" w:eastAsia="Cascadia Mono"/>
+          <w:color w:val="000000"/>
+          <w:sz w:val="19"/>
+          <w:szCs w:val="24"/>
+          <w:highlight w:val="white"/>
+        </w:rPr>
+        <w:t>.Ok();</w:t>
+      </w:r>
+    </w:p>
+    <w:p>
+      <w:pPr>
+        <w:ind w:left="0" w:leftChars="0" w:firstLine="0" w:firstLineChars="0"/>
+        <w:jc w:val="left"/>
+        <w:rPr>
+          <w:rFonts w:hint="default" w:ascii="Cascadia Mono" w:hAnsi="Cascadia Mono"/>
+          <w:b w:val="0"/>
+          <w:bCs w:val="0"/>
+          <w:i w:val="0"/>
+          <w:iCs w:val="0"/>
+          <w:sz w:val="24"/>
+          <w:szCs w:val="24"/>
+          <w:lang w:val="pt-BR"/>
+        </w:rPr>
+      </w:pPr>
+      <w:r>
+        <w:rPr>
+          <w:rFonts w:hint="default" w:ascii="Cascadia Mono" w:hAnsi="Cascadia Mono" w:eastAsia="Cascadia Mono"/>
+          <w:color w:val="000000"/>
+          <w:sz w:val="19"/>
+          <w:szCs w:val="24"/>
+          <w:highlight w:val="white"/>
+        </w:rPr>
+        <w:t>});</w:t>
+      </w:r>
+    </w:p>
+    <w:p>
+      <w:pPr>
+        <w:ind w:left="0" w:leftChars="0" w:firstLine="0" w:firstLineChars="0"/>
+        <w:jc w:val="left"/>
+        <w:rPr>
+          <w:rFonts w:hint="default" w:ascii="Cascadia Mono" w:hAnsi="Cascadia Mono"/>
+          <w:i w:val="0"/>
+          <w:iCs w:val="0"/>
+          <w:sz w:val="24"/>
+          <w:szCs w:val="24"/>
+          <w:lang w:val="pt-BR"/>
+        </w:rPr>
+      </w:pPr>
+    </w:p>
+    <w:p>
+      <w:pPr>
+        <w:ind w:left="0" w:leftChars="0" w:firstLine="0" w:firstLineChars="0"/>
+        <w:jc w:val="left"/>
+        <w:rPr>
+          <w:rFonts w:hint="default" w:ascii="Cascadia Mono" w:hAnsi="Cascadia Mono"/>
+          <w:i w:val="0"/>
+          <w:iCs w:val="0"/>
+          <w:sz w:val="24"/>
+          <w:szCs w:val="24"/>
+          <w:lang w:val="pt-BR"/>
+        </w:rPr>
+      </w:pPr>
+      <w:r>
+        <w:rPr>
+          <w:rFonts w:hint="default" w:ascii="Cascadia Mono" w:hAnsi="Cascadia Mono"/>
+          <w:i w:val="0"/>
+          <w:iCs w:val="0"/>
+          <w:sz w:val="24"/>
+          <w:szCs w:val="24"/>
+          <w:lang w:val="pt-BR"/>
+        </w:rPr>
+        <w:t>E para realizar a requisição com o objeto artista em formato json, utilizar o Postman</w:t>
+      </w:r>
+    </w:p>
+    <w:p>
+      <w:pPr>
+        <w:ind w:left="0" w:leftChars="0" w:firstLine="0" w:firstLineChars="0"/>
+        <w:jc w:val="left"/>
+        <w:rPr>
+          <w:rFonts w:hint="default" w:ascii="Cascadia Mono" w:hAnsi="Cascadia Mono"/>
+          <w:i w:val="0"/>
+          <w:iCs w:val="0"/>
+          <w:sz w:val="24"/>
+          <w:szCs w:val="24"/>
+          <w:lang w:val="pt-BR"/>
+        </w:rPr>
+      </w:pPr>
+    </w:p>
+    <w:p>
+      <w:pPr>
+        <w:ind w:left="0" w:leftChars="0" w:firstLine="0" w:firstLineChars="0"/>
+        <w:jc w:val="left"/>
+        <w:rPr>
+          <w:rFonts w:hint="default" w:ascii="Cascadia Mono" w:hAnsi="Cascadia Mono"/>
+          <w:i w:val="0"/>
+          <w:iCs w:val="0"/>
+          <w:sz w:val="24"/>
+          <w:szCs w:val="24"/>
+          <w:lang w:val="pt-BR"/>
+        </w:rPr>
+      </w:pPr>
+      <w:r>
+        <w:drawing>
+          <wp:inline distT="0" distB="0" distL="114300" distR="114300">
+            <wp:extent cx="4497705" cy="1461770"/>
+            <wp:effectExtent l="0" t="0" r="17145" b="5080"/>
+            <wp:docPr id="4" name="Picture 1"/>
+            <wp:cNvGraphicFramePr>
+              <a:graphicFrameLocks xmlns:a="http://schemas.openxmlformats.org/drawingml/2006/main" noChangeAspect="1"/>
+            </wp:cNvGraphicFramePr>
+            <a:graphic xmlns:a="http://schemas.openxmlformats.org/drawingml/2006/main">
+              <a:graphicData uri="http://schemas.openxmlformats.org/drawingml/2006/picture">
+                <pic:pic xmlns:pic="http://schemas.openxmlformats.org/drawingml/2006/picture">
+                  <pic:nvPicPr>
+                    <pic:cNvPr id="4" name="Picture 1"/>
+                    <pic:cNvPicPr>
+                      <a:picLocks noChangeAspect="1"/>
+                    </pic:cNvPicPr>
+                  </pic:nvPicPr>
+                  <pic:blipFill>
+                    <a:blip r:embed="rId8"/>
+                    <a:stretch>
+                      <a:fillRect/>
+                    </a:stretch>
+                  </pic:blipFill>
+                  <pic:spPr>
+                    <a:xfrm>
+                      <a:off x="0" y="0"/>
+                      <a:ext cx="4497705" cy="1461770"/>
+                    </a:xfrm>
+                    <a:prstGeom prst="rect">
+                      <a:avLst/>
+                    </a:prstGeom>
+                    <a:noFill/>
+                    <a:ln>
+                      <a:noFill/>
+                    </a:ln>
+                  </pic:spPr>
+                </pic:pic>
+              </a:graphicData>
+            </a:graphic>
+          </wp:inline>
+        </w:drawing>
+      </w:r>
       <w:bookmarkStart w:id="0" w:name="_GoBack"/>
       <w:bookmarkEnd w:id="0"/>
-    </w:p>
-    <w:p>
-      <w:pPr>
-        <w:ind w:left="0" w:leftChars="0" w:firstLine="0" w:firstLineChars="0"/>
-        <w:jc w:val="left"/>
-        <w:rPr>
-          <w:rFonts w:hint="default" w:ascii="Cascadia Mono" w:hAnsi="Cascadia Mono"/>
-          <w:i w:val="0"/>
-          <w:iCs w:val="0"/>
-          <w:sz w:val="24"/>
-          <w:szCs w:val="24"/>
-          <w:lang w:val="pt-BR"/>
-        </w:rPr>
-      </w:pPr>
-    </w:p>
-    <w:p>
-      <w:pPr>
-        <w:ind w:left="0" w:leftChars="0" w:firstLine="0" w:firstLineChars="0"/>
-        <w:jc w:val="left"/>
-        <w:rPr>
-          <w:rFonts w:hint="default" w:ascii="Cascadia Mono" w:hAnsi="Cascadia Mono"/>
-          <w:i w:val="0"/>
-          <w:iCs w:val="0"/>
-          <w:sz w:val="24"/>
-          <w:szCs w:val="24"/>
-          <w:lang w:val="pt-BR"/>
-        </w:rPr>
-      </w:pPr>
-    </w:p>
-    <w:p>
-      <w:pPr>
-        <w:ind w:left="0" w:leftChars="0" w:firstLine="0" w:firstLineChars="0"/>
-        <w:jc w:val="left"/>
-        <w:rPr>
-          <w:rFonts w:hint="default" w:ascii="Cascadia Mono" w:hAnsi="Cascadia Mono"/>
-          <w:i w:val="0"/>
-          <w:iCs w:val="0"/>
-          <w:sz w:val="24"/>
-          <w:szCs w:val="24"/>
-          <w:lang w:val="pt-BR"/>
-        </w:rPr>
-      </w:pPr>
-    </w:p>
-    <w:p>
-      <w:pPr>
-        <w:ind w:left="0" w:leftChars="0" w:firstLine="0" w:firstLineChars="0"/>
-        <w:jc w:val="left"/>
-        <w:rPr>
-          <w:rFonts w:hint="default" w:ascii="Cascadia Mono" w:hAnsi="Cascadia Mono"/>
-          <w:i w:val="0"/>
-          <w:iCs w:val="0"/>
-          <w:sz w:val="24"/>
-          <w:szCs w:val="24"/>
-          <w:lang w:val="pt-BR"/>
-        </w:rPr>
-      </w:pPr>
-    </w:p>
-    <w:p>
-      <w:pPr>
-        <w:ind w:left="0" w:leftChars="0" w:firstLine="0" w:firstLineChars="0"/>
-        <w:jc w:val="left"/>
-        <w:rPr>
-          <w:rFonts w:hint="default" w:ascii="Cascadia Mono" w:hAnsi="Cascadia Mono"/>
-          <w:i w:val="0"/>
-          <w:iCs w:val="0"/>
-          <w:sz w:val="24"/>
-          <w:szCs w:val="24"/>
-          <w:lang w:val="pt-BR"/>
-        </w:rPr>
-      </w:pPr>
     </w:p>
     <w:p>
       <w:pPr>

</xml_diff>

<commit_message>
Swagger - erro de versão
</commit_message>
<xml_diff>
--- a/Notes.docx
+++ b/Notes.docx
@@ -19138,22 +19138,725 @@
           <w:lang w:val="pt-BR"/>
         </w:rPr>
       </w:pPr>
+      <w:r>
+        <w:rPr>
+          <w:rFonts w:hint="default" w:ascii="Cascadia Mono" w:hAnsi="Cascadia Mono"/>
+          <w:i w:val="0"/>
+          <w:iCs w:val="0"/>
+          <w:sz w:val="24"/>
+          <w:szCs w:val="24"/>
+          <w:lang w:val="pt-BR"/>
+        </w:rPr>
+        <w:t>USO DO SWAGGER</w:t>
+      </w:r>
+    </w:p>
+    <w:p>
+      <w:pPr>
+        <w:ind w:left="0" w:leftChars="0" w:firstLine="0" w:firstLineChars="0"/>
+        <w:jc w:val="left"/>
+        <w:rPr>
+          <w:rFonts w:hint="default" w:ascii="Cascadia Mono" w:hAnsi="Cascadia Mono"/>
+          <w:i w:val="0"/>
+          <w:iCs w:val="0"/>
+          <w:sz w:val="24"/>
+          <w:szCs w:val="24"/>
+          <w:lang w:val="pt-BR"/>
+        </w:rPr>
+      </w:pPr>
+      <w:r>
+        <w:rPr>
+          <w:rFonts w:hint="default" w:ascii="Cascadia Mono" w:hAnsi="Cascadia Mono"/>
+          <w:i w:val="0"/>
+          <w:iCs w:val="0"/>
+          <w:sz w:val="24"/>
+          <w:szCs w:val="24"/>
+          <w:lang w:val="pt-BR"/>
+        </w:rPr>
+        <w:t>Configurar projeto API com os pacotes necessários</w:t>
+      </w:r>
+    </w:p>
+    <w:p>
+      <w:pPr>
+        <w:spacing w:beforeLines="0" w:afterLines="0"/>
+        <w:jc w:val="left"/>
+        <w:rPr>
+          <w:rFonts w:hint="default" w:ascii="Cascadia Mono" w:hAnsi="Cascadia Mono" w:eastAsia="Cascadia Mono"/>
+          <w:color w:val="0000FF"/>
+          <w:sz w:val="19"/>
+          <w:szCs w:val="24"/>
+          <w:highlight w:val="white"/>
+        </w:rPr>
+      </w:pPr>
+      <w:r>
+        <w:rPr>
+          <w:rFonts w:hint="default" w:ascii="Cascadia Mono" w:hAnsi="Cascadia Mono" w:eastAsia="Cascadia Mono"/>
+          <w:color w:val="0000FF"/>
+          <w:sz w:val="19"/>
+          <w:szCs w:val="24"/>
+          <w:highlight w:val="white"/>
+        </w:rPr>
+        <w:t>&lt;</w:t>
+      </w:r>
+      <w:r>
+        <w:rPr>
+          <w:rFonts w:hint="default" w:ascii="Cascadia Mono" w:hAnsi="Cascadia Mono" w:eastAsia="Cascadia Mono"/>
+          <w:color w:val="A31515"/>
+          <w:sz w:val="19"/>
+          <w:szCs w:val="24"/>
+          <w:highlight w:val="white"/>
+        </w:rPr>
+        <w:t>PackageReference</w:t>
+      </w:r>
+      <w:r>
+        <w:rPr>
+          <w:rFonts w:hint="default" w:ascii="Cascadia Mono" w:hAnsi="Cascadia Mono" w:eastAsia="Cascadia Mono"/>
+          <w:color w:val="0000FF"/>
+          <w:sz w:val="19"/>
+          <w:szCs w:val="24"/>
+          <w:highlight w:val="white"/>
+        </w:rPr>
+        <w:t xml:space="preserve"> </w:t>
+      </w:r>
+      <w:r>
+        <w:rPr>
+          <w:rFonts w:hint="default" w:ascii="Cascadia Mono" w:hAnsi="Cascadia Mono" w:eastAsia="Cascadia Mono"/>
+          <w:color w:val="FF0000"/>
+          <w:sz w:val="19"/>
+          <w:szCs w:val="24"/>
+          <w:highlight w:val="white"/>
+        </w:rPr>
+        <w:t>Include</w:t>
+      </w:r>
+      <w:r>
+        <w:rPr>
+          <w:rFonts w:hint="default" w:ascii="Cascadia Mono" w:hAnsi="Cascadia Mono" w:eastAsia="Cascadia Mono"/>
+          <w:color w:val="0000FF"/>
+          <w:sz w:val="19"/>
+          <w:szCs w:val="24"/>
+          <w:highlight w:val="white"/>
+        </w:rPr>
+        <w:t>=</w:t>
+      </w:r>
+      <w:r>
+        <w:rPr>
+          <w:rFonts w:hint="default" w:ascii="Cascadia Mono" w:hAnsi="Cascadia Mono" w:eastAsia="Cascadia Mono"/>
+          <w:color w:val="000000"/>
+          <w:sz w:val="19"/>
+          <w:szCs w:val="24"/>
+          <w:highlight w:val="white"/>
+        </w:rPr>
+        <w:t>"</w:t>
+      </w:r>
+      <w:r>
+        <w:rPr>
+          <w:rFonts w:hint="default" w:ascii="Cascadia Mono" w:hAnsi="Cascadia Mono" w:eastAsia="Cascadia Mono"/>
+          <w:color w:val="0000FF"/>
+          <w:sz w:val="19"/>
+          <w:szCs w:val="24"/>
+          <w:highlight w:val="white"/>
+        </w:rPr>
+        <w:t>Microsoft.AspNetCore.OpenApi</w:t>
+      </w:r>
+      <w:r>
+        <w:rPr>
+          <w:rFonts w:hint="default" w:ascii="Cascadia Mono" w:hAnsi="Cascadia Mono" w:eastAsia="Cascadia Mono"/>
+          <w:color w:val="000000"/>
+          <w:sz w:val="19"/>
+          <w:szCs w:val="24"/>
+          <w:highlight w:val="white"/>
+        </w:rPr>
+        <w:t>"</w:t>
+      </w:r>
+      <w:r>
+        <w:rPr>
+          <w:rFonts w:hint="default" w:ascii="Cascadia Mono" w:hAnsi="Cascadia Mono" w:eastAsia="Cascadia Mono"/>
+          <w:color w:val="0000FF"/>
+          <w:sz w:val="19"/>
+          <w:szCs w:val="24"/>
+          <w:highlight w:val="white"/>
+        </w:rPr>
+        <w:t xml:space="preserve"> </w:t>
+      </w:r>
+      <w:r>
+        <w:rPr>
+          <w:rFonts w:hint="default" w:ascii="Cascadia Mono" w:hAnsi="Cascadia Mono" w:eastAsia="Cascadia Mono"/>
+          <w:color w:val="FF0000"/>
+          <w:sz w:val="19"/>
+          <w:szCs w:val="24"/>
+          <w:highlight w:val="white"/>
+        </w:rPr>
+        <w:t>Version</w:t>
+      </w:r>
+      <w:r>
+        <w:rPr>
+          <w:rFonts w:hint="default" w:ascii="Cascadia Mono" w:hAnsi="Cascadia Mono" w:eastAsia="Cascadia Mono"/>
+          <w:color w:val="0000FF"/>
+          <w:sz w:val="19"/>
+          <w:szCs w:val="24"/>
+          <w:highlight w:val="white"/>
+        </w:rPr>
+        <w:t>=</w:t>
+      </w:r>
+      <w:r>
+        <w:rPr>
+          <w:rFonts w:hint="default" w:ascii="Cascadia Mono" w:hAnsi="Cascadia Mono" w:eastAsia="Cascadia Mono"/>
+          <w:color w:val="000000"/>
+          <w:sz w:val="19"/>
+          <w:szCs w:val="24"/>
+          <w:highlight w:val="white"/>
+        </w:rPr>
+        <w:t>"</w:t>
+      </w:r>
+      <w:r>
+        <w:rPr>
+          <w:rFonts w:hint="default" w:ascii="Cascadia Mono" w:hAnsi="Cascadia Mono" w:eastAsia="Cascadia Mono"/>
+          <w:color w:val="0000FF"/>
+          <w:sz w:val="19"/>
+          <w:szCs w:val="24"/>
+          <w:highlight w:val="white"/>
+        </w:rPr>
+        <w:t>8.0.0</w:t>
+      </w:r>
+      <w:r>
+        <w:rPr>
+          <w:rFonts w:hint="default" w:ascii="Cascadia Mono" w:hAnsi="Cascadia Mono" w:eastAsia="Cascadia Mono"/>
+          <w:color w:val="000000"/>
+          <w:sz w:val="19"/>
+          <w:szCs w:val="24"/>
+          <w:highlight w:val="white"/>
+        </w:rPr>
+        <w:t>"</w:t>
+      </w:r>
+      <w:r>
+        <w:rPr>
+          <w:rFonts w:hint="default" w:ascii="Cascadia Mono" w:hAnsi="Cascadia Mono" w:eastAsia="Cascadia Mono"/>
+          <w:color w:val="0000FF"/>
+          <w:sz w:val="19"/>
+          <w:szCs w:val="24"/>
+          <w:highlight w:val="white"/>
+        </w:rPr>
+        <w:t xml:space="preserve"> /&gt;</w:t>
+      </w:r>
+    </w:p>
+    <w:p>
+      <w:pPr>
+        <w:spacing w:beforeLines="0" w:afterLines="0"/>
+        <w:jc w:val="left"/>
+        <w:rPr>
+          <w:rFonts w:hint="default" w:ascii="Cascadia Mono" w:hAnsi="Cascadia Mono" w:eastAsia="Cascadia Mono"/>
+          <w:color w:val="0000FF"/>
+          <w:sz w:val="19"/>
+          <w:szCs w:val="24"/>
+          <w:highlight w:val="white"/>
+        </w:rPr>
+      </w:pPr>
+      <w:r>
+        <w:rPr>
+          <w:rFonts w:hint="default" w:ascii="Cascadia Mono" w:hAnsi="Cascadia Mono" w:eastAsia="Cascadia Mono"/>
+          <w:color w:val="0000FF"/>
+          <w:sz w:val="19"/>
+          <w:szCs w:val="24"/>
+          <w:highlight w:val="white"/>
+        </w:rPr>
+        <w:t>&lt;</w:t>
+      </w:r>
+      <w:r>
+        <w:rPr>
+          <w:rFonts w:hint="default" w:ascii="Cascadia Mono" w:hAnsi="Cascadia Mono" w:eastAsia="Cascadia Mono"/>
+          <w:color w:val="A31515"/>
+          <w:sz w:val="19"/>
+          <w:szCs w:val="24"/>
+          <w:highlight w:val="white"/>
+        </w:rPr>
+        <w:t>PackageReference</w:t>
+      </w:r>
+      <w:r>
+        <w:rPr>
+          <w:rFonts w:hint="default" w:ascii="Cascadia Mono" w:hAnsi="Cascadia Mono" w:eastAsia="Cascadia Mono"/>
+          <w:color w:val="0000FF"/>
+          <w:sz w:val="19"/>
+          <w:szCs w:val="24"/>
+          <w:highlight w:val="white"/>
+        </w:rPr>
+        <w:t xml:space="preserve"> </w:t>
+      </w:r>
+      <w:r>
+        <w:rPr>
+          <w:rFonts w:hint="default" w:ascii="Cascadia Mono" w:hAnsi="Cascadia Mono" w:eastAsia="Cascadia Mono"/>
+          <w:color w:val="FF0000"/>
+          <w:sz w:val="19"/>
+          <w:szCs w:val="24"/>
+          <w:highlight w:val="white"/>
+        </w:rPr>
+        <w:t>Include</w:t>
+      </w:r>
+      <w:r>
+        <w:rPr>
+          <w:rFonts w:hint="default" w:ascii="Cascadia Mono" w:hAnsi="Cascadia Mono" w:eastAsia="Cascadia Mono"/>
+          <w:color w:val="0000FF"/>
+          <w:sz w:val="19"/>
+          <w:szCs w:val="24"/>
+          <w:highlight w:val="white"/>
+        </w:rPr>
+        <w:t>=</w:t>
+      </w:r>
+      <w:r>
+        <w:rPr>
+          <w:rFonts w:hint="default" w:ascii="Cascadia Mono" w:hAnsi="Cascadia Mono" w:eastAsia="Cascadia Mono"/>
+          <w:color w:val="000000"/>
+          <w:sz w:val="19"/>
+          <w:szCs w:val="24"/>
+          <w:highlight w:val="white"/>
+        </w:rPr>
+        <w:t>"</w:t>
+      </w:r>
+      <w:r>
+        <w:rPr>
+          <w:rFonts w:hint="default" w:ascii="Cascadia Mono" w:hAnsi="Cascadia Mono" w:eastAsia="Cascadia Mono"/>
+          <w:color w:val="0000FF"/>
+          <w:sz w:val="19"/>
+          <w:szCs w:val="24"/>
+          <w:highlight w:val="white"/>
+        </w:rPr>
+        <w:t>Swashbuckle.AspNetCore</w:t>
+      </w:r>
+      <w:r>
+        <w:rPr>
+          <w:rFonts w:hint="default" w:ascii="Cascadia Mono" w:hAnsi="Cascadia Mono" w:eastAsia="Cascadia Mono"/>
+          <w:color w:val="000000"/>
+          <w:sz w:val="19"/>
+          <w:szCs w:val="24"/>
+          <w:highlight w:val="white"/>
+        </w:rPr>
+        <w:t>"</w:t>
+      </w:r>
+      <w:r>
+        <w:rPr>
+          <w:rFonts w:hint="default" w:ascii="Cascadia Mono" w:hAnsi="Cascadia Mono" w:eastAsia="Cascadia Mono"/>
+          <w:color w:val="0000FF"/>
+          <w:sz w:val="19"/>
+          <w:szCs w:val="24"/>
+          <w:highlight w:val="white"/>
+        </w:rPr>
+        <w:t xml:space="preserve"> </w:t>
+      </w:r>
+      <w:r>
+        <w:rPr>
+          <w:rFonts w:hint="default" w:ascii="Cascadia Mono" w:hAnsi="Cascadia Mono" w:eastAsia="Cascadia Mono"/>
+          <w:color w:val="FF0000"/>
+          <w:sz w:val="19"/>
+          <w:szCs w:val="24"/>
+          <w:highlight w:val="white"/>
+        </w:rPr>
+        <w:t>Version</w:t>
+      </w:r>
+      <w:r>
+        <w:rPr>
+          <w:rFonts w:hint="default" w:ascii="Cascadia Mono" w:hAnsi="Cascadia Mono" w:eastAsia="Cascadia Mono"/>
+          <w:color w:val="0000FF"/>
+          <w:sz w:val="19"/>
+          <w:szCs w:val="24"/>
+          <w:highlight w:val="white"/>
+        </w:rPr>
+        <w:t>=</w:t>
+      </w:r>
+      <w:r>
+        <w:rPr>
+          <w:rFonts w:hint="default" w:ascii="Cascadia Mono" w:hAnsi="Cascadia Mono" w:eastAsia="Cascadia Mono"/>
+          <w:color w:val="000000"/>
+          <w:sz w:val="19"/>
+          <w:szCs w:val="24"/>
+          <w:highlight w:val="white"/>
+        </w:rPr>
+        <w:t>"</w:t>
+      </w:r>
+      <w:r>
+        <w:rPr>
+          <w:rFonts w:hint="default" w:ascii="Cascadia Mono" w:hAnsi="Cascadia Mono" w:eastAsia="Cascadia Mono"/>
+          <w:color w:val="0000FF"/>
+          <w:sz w:val="19"/>
+          <w:szCs w:val="24"/>
+          <w:highlight w:val="white"/>
+        </w:rPr>
+        <w:t>6.5.0</w:t>
+      </w:r>
+      <w:r>
+        <w:rPr>
+          <w:rFonts w:hint="default" w:ascii="Cascadia Mono" w:hAnsi="Cascadia Mono" w:eastAsia="Cascadia Mono"/>
+          <w:color w:val="000000"/>
+          <w:sz w:val="19"/>
+          <w:szCs w:val="24"/>
+          <w:highlight w:val="white"/>
+        </w:rPr>
+        <w:t>"</w:t>
+      </w:r>
+      <w:r>
+        <w:rPr>
+          <w:rFonts w:hint="default" w:ascii="Cascadia Mono" w:hAnsi="Cascadia Mono" w:eastAsia="Cascadia Mono"/>
+          <w:color w:val="0000FF"/>
+          <w:sz w:val="19"/>
+          <w:szCs w:val="24"/>
+          <w:highlight w:val="white"/>
+        </w:rPr>
+        <w:t xml:space="preserve"> /&gt;</w:t>
+      </w:r>
+    </w:p>
+    <w:p>
+      <w:pPr>
+        <w:spacing w:beforeLines="0" w:afterLines="0"/>
+        <w:jc w:val="left"/>
+        <w:rPr>
+          <w:rFonts w:hint="default" w:ascii="Cascadia Mono" w:hAnsi="Cascadia Mono" w:eastAsia="Cascadia Mono"/>
+          <w:color w:val="0000FF"/>
+          <w:sz w:val="19"/>
+          <w:szCs w:val="24"/>
+          <w:highlight w:val="white"/>
+        </w:rPr>
+      </w:pPr>
+      <w:r>
+        <w:rPr>
+          <w:rFonts w:hint="default" w:ascii="Cascadia Mono" w:hAnsi="Cascadia Mono" w:eastAsia="Cascadia Mono"/>
+          <w:color w:val="0000FF"/>
+          <w:sz w:val="19"/>
+          <w:szCs w:val="24"/>
+          <w:highlight w:val="white"/>
+        </w:rPr>
+        <w:t>&lt;</w:t>
+      </w:r>
+      <w:r>
+        <w:rPr>
+          <w:rFonts w:hint="default" w:ascii="Cascadia Mono" w:hAnsi="Cascadia Mono" w:eastAsia="Cascadia Mono"/>
+          <w:color w:val="A31515"/>
+          <w:sz w:val="19"/>
+          <w:szCs w:val="24"/>
+          <w:highlight w:val="white"/>
+        </w:rPr>
+        <w:t>PackageReference</w:t>
+      </w:r>
+      <w:r>
+        <w:rPr>
+          <w:rFonts w:hint="default" w:ascii="Cascadia Mono" w:hAnsi="Cascadia Mono" w:eastAsia="Cascadia Mono"/>
+          <w:color w:val="0000FF"/>
+          <w:sz w:val="19"/>
+          <w:szCs w:val="24"/>
+          <w:highlight w:val="white"/>
+        </w:rPr>
+        <w:t xml:space="preserve"> </w:t>
+      </w:r>
+      <w:r>
+        <w:rPr>
+          <w:rFonts w:hint="default" w:ascii="Cascadia Mono" w:hAnsi="Cascadia Mono" w:eastAsia="Cascadia Mono"/>
+          <w:color w:val="FF0000"/>
+          <w:sz w:val="19"/>
+          <w:szCs w:val="24"/>
+          <w:highlight w:val="white"/>
+        </w:rPr>
+        <w:t>Include</w:t>
+      </w:r>
+      <w:r>
+        <w:rPr>
+          <w:rFonts w:hint="default" w:ascii="Cascadia Mono" w:hAnsi="Cascadia Mono" w:eastAsia="Cascadia Mono"/>
+          <w:color w:val="0000FF"/>
+          <w:sz w:val="19"/>
+          <w:szCs w:val="24"/>
+          <w:highlight w:val="white"/>
+        </w:rPr>
+        <w:t>=</w:t>
+      </w:r>
+      <w:r>
+        <w:rPr>
+          <w:rFonts w:hint="default" w:ascii="Cascadia Mono" w:hAnsi="Cascadia Mono" w:eastAsia="Cascadia Mono"/>
+          <w:color w:val="000000"/>
+          <w:sz w:val="19"/>
+          <w:szCs w:val="24"/>
+          <w:highlight w:val="white"/>
+        </w:rPr>
+        <w:t>"</w:t>
+      </w:r>
+      <w:r>
+        <w:rPr>
+          <w:rFonts w:hint="default" w:ascii="Cascadia Mono" w:hAnsi="Cascadia Mono" w:eastAsia="Cascadia Mono"/>
+          <w:color w:val="0000FF"/>
+          <w:sz w:val="19"/>
+          <w:szCs w:val="24"/>
+          <w:highlight w:val="white"/>
+        </w:rPr>
+        <w:t>Swashbuckle.AspNetCore.Swagger</w:t>
+      </w:r>
+      <w:r>
+        <w:rPr>
+          <w:rFonts w:hint="default" w:ascii="Cascadia Mono" w:hAnsi="Cascadia Mono" w:eastAsia="Cascadia Mono"/>
+          <w:color w:val="000000"/>
+          <w:sz w:val="19"/>
+          <w:szCs w:val="24"/>
+          <w:highlight w:val="white"/>
+        </w:rPr>
+        <w:t>"</w:t>
+      </w:r>
+      <w:r>
+        <w:rPr>
+          <w:rFonts w:hint="default" w:ascii="Cascadia Mono" w:hAnsi="Cascadia Mono" w:eastAsia="Cascadia Mono"/>
+          <w:color w:val="0000FF"/>
+          <w:sz w:val="19"/>
+          <w:szCs w:val="24"/>
+          <w:highlight w:val="white"/>
+        </w:rPr>
+        <w:t xml:space="preserve"> </w:t>
+      </w:r>
+      <w:r>
+        <w:rPr>
+          <w:rFonts w:hint="default" w:ascii="Cascadia Mono" w:hAnsi="Cascadia Mono" w:eastAsia="Cascadia Mono"/>
+          <w:color w:val="FF0000"/>
+          <w:sz w:val="19"/>
+          <w:szCs w:val="24"/>
+          <w:highlight w:val="white"/>
+        </w:rPr>
+        <w:t>Version</w:t>
+      </w:r>
+      <w:r>
+        <w:rPr>
+          <w:rFonts w:hint="default" w:ascii="Cascadia Mono" w:hAnsi="Cascadia Mono" w:eastAsia="Cascadia Mono"/>
+          <w:color w:val="0000FF"/>
+          <w:sz w:val="19"/>
+          <w:szCs w:val="24"/>
+          <w:highlight w:val="white"/>
+        </w:rPr>
+        <w:t>=</w:t>
+      </w:r>
+      <w:r>
+        <w:rPr>
+          <w:rFonts w:hint="default" w:ascii="Cascadia Mono" w:hAnsi="Cascadia Mono" w:eastAsia="Cascadia Mono"/>
+          <w:color w:val="000000"/>
+          <w:sz w:val="19"/>
+          <w:szCs w:val="24"/>
+          <w:highlight w:val="white"/>
+        </w:rPr>
+        <w:t>"</w:t>
+      </w:r>
+      <w:r>
+        <w:rPr>
+          <w:rFonts w:hint="default" w:ascii="Cascadia Mono" w:hAnsi="Cascadia Mono" w:eastAsia="Cascadia Mono"/>
+          <w:color w:val="0000FF"/>
+          <w:sz w:val="19"/>
+          <w:szCs w:val="24"/>
+          <w:highlight w:val="white"/>
+        </w:rPr>
+        <w:t>6.5.0</w:t>
+      </w:r>
+      <w:r>
+        <w:rPr>
+          <w:rFonts w:hint="default" w:ascii="Cascadia Mono" w:hAnsi="Cascadia Mono" w:eastAsia="Cascadia Mono"/>
+          <w:color w:val="000000"/>
+          <w:sz w:val="19"/>
+          <w:szCs w:val="24"/>
+          <w:highlight w:val="white"/>
+        </w:rPr>
+        <w:t>"</w:t>
+      </w:r>
+      <w:r>
+        <w:rPr>
+          <w:rFonts w:hint="default" w:ascii="Cascadia Mono" w:hAnsi="Cascadia Mono" w:eastAsia="Cascadia Mono"/>
+          <w:color w:val="0000FF"/>
+          <w:sz w:val="19"/>
+          <w:szCs w:val="24"/>
+          <w:highlight w:val="white"/>
+        </w:rPr>
+        <w:t xml:space="preserve"> /&gt;</w:t>
+      </w:r>
+    </w:p>
+    <w:p>
+      <w:pPr>
+        <w:ind w:left="0" w:leftChars="0" w:firstLine="0" w:firstLineChars="0"/>
+        <w:jc w:val="left"/>
+        <w:rPr>
+          <w:rFonts w:hint="default" w:ascii="Cascadia Mono" w:hAnsi="Cascadia Mono"/>
+          <w:i w:val="0"/>
+          <w:iCs w:val="0"/>
+          <w:sz w:val="24"/>
+          <w:szCs w:val="24"/>
+          <w:lang w:val="pt-BR"/>
+        </w:rPr>
+      </w:pPr>
+      <w:r>
+        <w:rPr>
+          <w:rFonts w:hint="default" w:ascii="Cascadia Mono" w:hAnsi="Cascadia Mono" w:eastAsia="Cascadia Mono"/>
+          <w:color w:val="0000FF"/>
+          <w:sz w:val="19"/>
+          <w:szCs w:val="24"/>
+          <w:highlight w:val="white"/>
+        </w:rPr>
+        <w:t>&lt;</w:t>
+      </w:r>
+      <w:r>
+        <w:rPr>
+          <w:rFonts w:hint="default" w:ascii="Cascadia Mono" w:hAnsi="Cascadia Mono" w:eastAsia="Cascadia Mono"/>
+          <w:color w:val="A31515"/>
+          <w:sz w:val="19"/>
+          <w:szCs w:val="24"/>
+          <w:highlight w:val="white"/>
+        </w:rPr>
+        <w:t>PackageReference</w:t>
+      </w:r>
+      <w:r>
+        <w:rPr>
+          <w:rFonts w:hint="default" w:ascii="Cascadia Mono" w:hAnsi="Cascadia Mono" w:eastAsia="Cascadia Mono"/>
+          <w:color w:val="0000FF"/>
+          <w:sz w:val="19"/>
+          <w:szCs w:val="24"/>
+          <w:highlight w:val="white"/>
+        </w:rPr>
+        <w:t xml:space="preserve"> </w:t>
+      </w:r>
+      <w:r>
+        <w:rPr>
+          <w:rFonts w:hint="default" w:ascii="Cascadia Mono" w:hAnsi="Cascadia Mono" w:eastAsia="Cascadia Mono"/>
+          <w:color w:val="FF0000"/>
+          <w:sz w:val="19"/>
+          <w:szCs w:val="24"/>
+          <w:highlight w:val="white"/>
+        </w:rPr>
+        <w:t>Include</w:t>
+      </w:r>
+      <w:r>
+        <w:rPr>
+          <w:rFonts w:hint="default" w:ascii="Cascadia Mono" w:hAnsi="Cascadia Mono" w:eastAsia="Cascadia Mono"/>
+          <w:color w:val="0000FF"/>
+          <w:sz w:val="19"/>
+          <w:szCs w:val="24"/>
+          <w:highlight w:val="white"/>
+        </w:rPr>
+        <w:t>=</w:t>
+      </w:r>
+      <w:r>
+        <w:rPr>
+          <w:rFonts w:hint="default" w:ascii="Cascadia Mono" w:hAnsi="Cascadia Mono" w:eastAsia="Cascadia Mono"/>
+          <w:color w:val="000000"/>
+          <w:sz w:val="19"/>
+          <w:szCs w:val="24"/>
+          <w:highlight w:val="white"/>
+        </w:rPr>
+        <w:t>"</w:t>
+      </w:r>
+      <w:r>
+        <w:rPr>
+          <w:rFonts w:hint="default" w:ascii="Cascadia Mono" w:hAnsi="Cascadia Mono" w:eastAsia="Cascadia Mono"/>
+          <w:color w:val="0000FF"/>
+          <w:sz w:val="19"/>
+          <w:szCs w:val="24"/>
+          <w:highlight w:val="white"/>
+        </w:rPr>
+        <w:t>Swashbuckle.AspNetCore.SwaggerUI</w:t>
+      </w:r>
+      <w:r>
+        <w:rPr>
+          <w:rFonts w:hint="default" w:ascii="Cascadia Mono" w:hAnsi="Cascadia Mono" w:eastAsia="Cascadia Mono"/>
+          <w:color w:val="000000"/>
+          <w:sz w:val="19"/>
+          <w:szCs w:val="24"/>
+          <w:highlight w:val="white"/>
+        </w:rPr>
+        <w:t>"</w:t>
+      </w:r>
+      <w:r>
+        <w:rPr>
+          <w:rFonts w:hint="default" w:ascii="Cascadia Mono" w:hAnsi="Cascadia Mono" w:eastAsia="Cascadia Mono"/>
+          <w:color w:val="0000FF"/>
+          <w:sz w:val="19"/>
+          <w:szCs w:val="24"/>
+          <w:highlight w:val="white"/>
+        </w:rPr>
+        <w:t xml:space="preserve"> </w:t>
+      </w:r>
+      <w:r>
+        <w:rPr>
+          <w:rFonts w:hint="default" w:ascii="Cascadia Mono" w:hAnsi="Cascadia Mono" w:eastAsia="Cascadia Mono"/>
+          <w:color w:val="FF0000"/>
+          <w:sz w:val="19"/>
+          <w:szCs w:val="24"/>
+          <w:highlight w:val="white"/>
+        </w:rPr>
+        <w:t>Version</w:t>
+      </w:r>
+      <w:r>
+        <w:rPr>
+          <w:rFonts w:hint="default" w:ascii="Cascadia Mono" w:hAnsi="Cascadia Mono" w:eastAsia="Cascadia Mono"/>
+          <w:color w:val="0000FF"/>
+          <w:sz w:val="19"/>
+          <w:szCs w:val="24"/>
+          <w:highlight w:val="white"/>
+        </w:rPr>
+        <w:t>=</w:t>
+      </w:r>
+      <w:r>
+        <w:rPr>
+          <w:rFonts w:hint="default" w:ascii="Cascadia Mono" w:hAnsi="Cascadia Mono" w:eastAsia="Cascadia Mono"/>
+          <w:color w:val="000000"/>
+          <w:sz w:val="19"/>
+          <w:szCs w:val="24"/>
+          <w:highlight w:val="white"/>
+        </w:rPr>
+        <w:t>"</w:t>
+      </w:r>
+      <w:r>
+        <w:rPr>
+          <w:rFonts w:hint="default" w:ascii="Cascadia Mono" w:hAnsi="Cascadia Mono" w:eastAsia="Cascadia Mono"/>
+          <w:color w:val="0000FF"/>
+          <w:sz w:val="19"/>
+          <w:szCs w:val="24"/>
+          <w:highlight w:val="white"/>
+        </w:rPr>
+        <w:t>6.5.0</w:t>
+      </w:r>
+      <w:r>
+        <w:rPr>
+          <w:rFonts w:hint="default" w:ascii="Cascadia Mono" w:hAnsi="Cascadia Mono" w:eastAsia="Cascadia Mono"/>
+          <w:color w:val="000000"/>
+          <w:sz w:val="19"/>
+          <w:szCs w:val="24"/>
+          <w:highlight w:val="white"/>
+        </w:rPr>
+        <w:t>"</w:t>
+      </w:r>
+      <w:r>
+        <w:rPr>
+          <w:rFonts w:hint="default" w:ascii="Cascadia Mono" w:hAnsi="Cascadia Mono" w:eastAsia="Cascadia Mono"/>
+          <w:color w:val="0000FF"/>
+          <w:sz w:val="19"/>
+          <w:szCs w:val="24"/>
+          <w:highlight w:val="white"/>
+        </w:rPr>
+        <w:t xml:space="preserve"> /&gt;</w:t>
+      </w:r>
+    </w:p>
+    <w:p>
+      <w:pPr>
+        <w:ind w:left="0" w:leftChars="0" w:firstLine="0" w:firstLineChars="0"/>
+        <w:jc w:val="left"/>
+        <w:rPr>
+          <w:rFonts w:hint="default" w:ascii="Cascadia Mono" w:hAnsi="Cascadia Mono"/>
+          <w:i w:val="0"/>
+          <w:iCs w:val="0"/>
+          <w:sz w:val="24"/>
+          <w:szCs w:val="24"/>
+          <w:lang w:val="pt-BR"/>
+        </w:rPr>
+      </w:pPr>
+    </w:p>
+    <w:p>
+      <w:pPr>
+        <w:ind w:left="0" w:leftChars="0" w:firstLine="0" w:firstLineChars="0"/>
+        <w:jc w:val="left"/>
+        <w:rPr>
+          <w:rFonts w:hint="default" w:ascii="Cascadia Mono" w:hAnsi="Cascadia Mono"/>
+          <w:i w:val="0"/>
+          <w:iCs w:val="0"/>
+          <w:sz w:val="24"/>
+          <w:szCs w:val="24"/>
+          <w:lang w:val="pt-BR"/>
+        </w:rPr>
+      </w:pPr>
       <w:bookmarkStart w:id="0" w:name="_GoBack"/>
       <w:bookmarkEnd w:id="0"/>
-    </w:p>
-    <w:p>
-      <w:pPr>
-        <w:ind w:left="0" w:leftChars="0" w:firstLine="0" w:firstLineChars="0"/>
-        <w:jc w:val="left"/>
-        <w:rPr>
-          <w:rFonts w:hint="default" w:ascii="Cascadia Mono" w:hAnsi="Cascadia Mono"/>
-          <w:i w:val="0"/>
-          <w:iCs w:val="0"/>
-          <w:sz w:val="24"/>
-          <w:szCs w:val="24"/>
-          <w:lang w:val="pt-BR"/>
-        </w:rPr>
-      </w:pPr>
     </w:p>
     <w:p>
       <w:pPr>
@@ -19814,7 +20517,7 @@
   <w:docDefaults>
     <w:rPrDefault>
       <w:rPr>
-        <w:rFonts w:asciiTheme="minorHAnsi" w:hAnsiTheme="minorHAnsi" w:eastAsiaTheme="minorEastAsia" w:cstheme="minorBidi"/>
+        <w:rFonts w:ascii="Times New Roman" w:hAnsi="Times New Roman" w:eastAsia="SimSun" w:cs="Times New Roman"/>
       </w:rPr>
     </w:rPrDefault>
     <w:pPrDefault/>

</xml_diff>

<commit_message>
DTO - Cadastro de artista
Uso de DTO - Data Transfer Object no cadastro de artistas
</commit_message>
<xml_diff>
--- a/Notes.docx
+++ b/Notes.docx
@@ -19141,6 +19141,8 @@
       <w:r>
         <w:rPr>
           <w:rFonts w:hint="default" w:ascii="Cascadia Mono" w:hAnsi="Cascadia Mono"/>
+          <w:b/>
+          <w:bCs/>
           <w:i w:val="0"/>
           <w:iCs w:val="0"/>
           <w:sz w:val="24"/>
@@ -19855,120 +19857,1574 @@
           <w:lang w:val="pt-BR"/>
         </w:rPr>
       </w:pPr>
+      <w:r>
+        <w:rPr>
+          <w:rFonts w:hint="default" w:ascii="Cascadia Mono" w:hAnsi="Cascadia Mono"/>
+          <w:i w:val="0"/>
+          <w:iCs w:val="0"/>
+          <w:sz w:val="24"/>
+          <w:szCs w:val="24"/>
+          <w:lang w:val="pt-BR"/>
+        </w:rPr>
+        <w:t>Configurar o Swagger no program.cs</w:t>
+      </w:r>
+    </w:p>
+    <w:p>
+      <w:pPr>
+        <w:spacing w:beforeLines="0" w:afterLines="0"/>
+        <w:jc w:val="left"/>
+        <w:rPr>
+          <w:rFonts w:hint="default" w:ascii="Cascadia Mono" w:hAnsi="Cascadia Mono" w:eastAsia="Cascadia Mono"/>
+          <w:color w:val="000000"/>
+          <w:sz w:val="19"/>
+          <w:szCs w:val="24"/>
+          <w:highlight w:val="white"/>
+        </w:rPr>
+      </w:pPr>
+      <w:r>
+        <w:rPr>
+          <w:rFonts w:hint="default" w:ascii="Cascadia Mono" w:hAnsi="Cascadia Mono" w:eastAsia="Cascadia Mono"/>
+          <w:color w:val="008000"/>
+          <w:sz w:val="19"/>
+          <w:szCs w:val="24"/>
+          <w:highlight w:val="white"/>
+        </w:rPr>
+        <w:t>//SWAGGER</w:t>
+      </w:r>
+    </w:p>
+    <w:p>
+      <w:pPr>
+        <w:spacing w:beforeLines="0" w:afterLines="0"/>
+        <w:jc w:val="left"/>
+        <w:rPr>
+          <w:rFonts w:hint="default" w:ascii="Cascadia Mono" w:hAnsi="Cascadia Mono" w:eastAsia="Cascadia Mono"/>
+          <w:color w:val="000000"/>
+          <w:sz w:val="19"/>
+          <w:szCs w:val="24"/>
+          <w:highlight w:val="white"/>
+        </w:rPr>
+      </w:pPr>
+      <w:r>
+        <w:rPr>
+          <w:rFonts w:hint="default" w:ascii="Cascadia Mono" w:hAnsi="Cascadia Mono" w:eastAsia="Cascadia Mono"/>
+          <w:color w:val="000000"/>
+          <w:sz w:val="19"/>
+          <w:szCs w:val="24"/>
+          <w:highlight w:val="white"/>
+        </w:rPr>
+        <w:t>builder.Services.AddEndpointsApiExplorer();</w:t>
+      </w:r>
+    </w:p>
+    <w:p>
+      <w:pPr>
+        <w:spacing w:beforeLines="0" w:afterLines="0"/>
+        <w:jc w:val="left"/>
+        <w:rPr>
+          <w:rFonts w:hint="default" w:ascii="Cascadia Mono" w:hAnsi="Cascadia Mono" w:eastAsia="Cascadia Mono"/>
+          <w:color w:val="000000"/>
+          <w:sz w:val="19"/>
+          <w:szCs w:val="24"/>
+          <w:highlight w:val="white"/>
+        </w:rPr>
+      </w:pPr>
+      <w:r>
+        <w:rPr>
+          <w:rFonts w:hint="default" w:ascii="Cascadia Mono" w:hAnsi="Cascadia Mono" w:eastAsia="Cascadia Mono"/>
+          <w:color w:val="000000"/>
+          <w:sz w:val="19"/>
+          <w:szCs w:val="24"/>
+          <w:highlight w:val="white"/>
+        </w:rPr>
+        <w:t>builder.Services.AddSwaggerGen(options =&gt;</w:t>
+      </w:r>
+    </w:p>
+    <w:p>
+      <w:pPr>
+        <w:spacing w:beforeLines="0" w:afterLines="0"/>
+        <w:jc w:val="left"/>
+        <w:rPr>
+          <w:rFonts w:hint="default" w:ascii="Cascadia Mono" w:hAnsi="Cascadia Mono" w:eastAsia="Cascadia Mono"/>
+          <w:color w:val="000000"/>
+          <w:sz w:val="19"/>
+          <w:szCs w:val="24"/>
+          <w:highlight w:val="white"/>
+        </w:rPr>
+      </w:pPr>
+      <w:r>
+        <w:rPr>
+          <w:rFonts w:hint="default" w:ascii="Cascadia Mono" w:hAnsi="Cascadia Mono" w:eastAsia="Cascadia Mono"/>
+          <w:color w:val="000000"/>
+          <w:sz w:val="19"/>
+          <w:szCs w:val="24"/>
+          <w:highlight w:val="white"/>
+        </w:rPr>
+        <w:t>{</w:t>
+      </w:r>
+    </w:p>
+    <w:p>
+      <w:pPr>
+        <w:spacing w:beforeLines="0" w:afterLines="0"/>
+        <w:jc w:val="left"/>
+        <w:rPr>
+          <w:rFonts w:hint="default" w:ascii="Cascadia Mono" w:hAnsi="Cascadia Mono" w:eastAsia="Cascadia Mono"/>
+          <w:color w:val="000000"/>
+          <w:sz w:val="19"/>
+          <w:szCs w:val="24"/>
+          <w:highlight w:val="white"/>
+        </w:rPr>
+      </w:pPr>
+      <w:r>
+        <w:rPr>
+          <w:rFonts w:hint="default" w:ascii="Cascadia Mono" w:hAnsi="Cascadia Mono" w:eastAsia="Cascadia Mono"/>
+          <w:color w:val="000000"/>
+          <w:sz w:val="19"/>
+          <w:szCs w:val="24"/>
+          <w:highlight w:val="white"/>
+        </w:rPr>
+        <w:t xml:space="preserve">    options.SwaggerDoc(</w:t>
+      </w:r>
+      <w:r>
+        <w:rPr>
+          <w:rFonts w:hint="default" w:ascii="Cascadia Mono" w:hAnsi="Cascadia Mono" w:eastAsia="Cascadia Mono"/>
+          <w:color w:val="A31515"/>
+          <w:sz w:val="19"/>
+          <w:szCs w:val="24"/>
+          <w:highlight w:val="white"/>
+        </w:rPr>
+        <w:t>"v1"</w:t>
+      </w:r>
+      <w:r>
+        <w:rPr>
+          <w:rFonts w:hint="default" w:ascii="Cascadia Mono" w:hAnsi="Cascadia Mono" w:eastAsia="Cascadia Mono"/>
+          <w:color w:val="000000"/>
+          <w:sz w:val="19"/>
+          <w:szCs w:val="24"/>
+          <w:highlight w:val="white"/>
+        </w:rPr>
+        <w:t xml:space="preserve">, </w:t>
+      </w:r>
+      <w:r>
+        <w:rPr>
+          <w:rFonts w:hint="default" w:ascii="Cascadia Mono" w:hAnsi="Cascadia Mono" w:eastAsia="Cascadia Mono"/>
+          <w:color w:val="0000FF"/>
+          <w:sz w:val="19"/>
+          <w:szCs w:val="24"/>
+          <w:highlight w:val="white"/>
+        </w:rPr>
+        <w:t>new</w:t>
+      </w:r>
+      <w:r>
+        <w:rPr>
+          <w:rFonts w:hint="default" w:ascii="Cascadia Mono" w:hAnsi="Cascadia Mono" w:eastAsia="Cascadia Mono"/>
+          <w:color w:val="000000"/>
+          <w:sz w:val="19"/>
+          <w:szCs w:val="24"/>
+          <w:highlight w:val="white"/>
+        </w:rPr>
+        <w:t xml:space="preserve"> Microsoft.OpenApi.Models.</w:t>
+      </w:r>
+      <w:r>
+        <w:rPr>
+          <w:rFonts w:hint="default" w:ascii="Cascadia Mono" w:hAnsi="Cascadia Mono" w:eastAsia="Cascadia Mono"/>
+          <w:color w:val="2B91AF"/>
+          <w:sz w:val="19"/>
+          <w:szCs w:val="24"/>
+          <w:highlight w:val="white"/>
+        </w:rPr>
+        <w:t>OpenApiInfo</w:t>
+      </w:r>
+    </w:p>
+    <w:p>
+      <w:pPr>
+        <w:spacing w:beforeLines="0" w:afterLines="0"/>
+        <w:jc w:val="left"/>
+        <w:rPr>
+          <w:rFonts w:hint="default" w:ascii="Cascadia Mono" w:hAnsi="Cascadia Mono" w:eastAsia="Cascadia Mono"/>
+          <w:color w:val="000000"/>
+          <w:sz w:val="19"/>
+          <w:szCs w:val="24"/>
+          <w:highlight w:val="white"/>
+        </w:rPr>
+      </w:pPr>
+      <w:r>
+        <w:rPr>
+          <w:rFonts w:hint="default" w:ascii="Cascadia Mono" w:hAnsi="Cascadia Mono" w:eastAsia="Cascadia Mono"/>
+          <w:color w:val="000000"/>
+          <w:sz w:val="19"/>
+          <w:szCs w:val="24"/>
+          <w:highlight w:val="white"/>
+        </w:rPr>
+        <w:t xml:space="preserve">    {</w:t>
+      </w:r>
+    </w:p>
+    <w:p>
+      <w:pPr>
+        <w:spacing w:beforeLines="0" w:afterLines="0"/>
+        <w:jc w:val="left"/>
+        <w:rPr>
+          <w:rFonts w:hint="default" w:ascii="Cascadia Mono" w:hAnsi="Cascadia Mono" w:eastAsia="Cascadia Mono"/>
+          <w:color w:val="000000"/>
+          <w:sz w:val="19"/>
+          <w:szCs w:val="24"/>
+          <w:highlight w:val="white"/>
+        </w:rPr>
+      </w:pPr>
+      <w:r>
+        <w:rPr>
+          <w:rFonts w:hint="default" w:ascii="Cascadia Mono" w:hAnsi="Cascadia Mono" w:eastAsia="Cascadia Mono"/>
+          <w:color w:val="000000"/>
+          <w:sz w:val="19"/>
+          <w:szCs w:val="24"/>
+          <w:highlight w:val="white"/>
+        </w:rPr>
+        <w:t xml:space="preserve">        Title = </w:t>
+      </w:r>
+      <w:r>
+        <w:rPr>
+          <w:rFonts w:hint="default" w:ascii="Cascadia Mono" w:hAnsi="Cascadia Mono" w:eastAsia="Cascadia Mono"/>
+          <w:color w:val="A31515"/>
+          <w:sz w:val="19"/>
+          <w:szCs w:val="24"/>
+          <w:highlight w:val="white"/>
+        </w:rPr>
+        <w:t>"ScreenSound API"</w:t>
+      </w:r>
+      <w:r>
+        <w:rPr>
+          <w:rFonts w:hint="default" w:ascii="Cascadia Mono" w:hAnsi="Cascadia Mono" w:eastAsia="Cascadia Mono"/>
+          <w:color w:val="000000"/>
+          <w:sz w:val="19"/>
+          <w:szCs w:val="24"/>
+          <w:highlight w:val="white"/>
+        </w:rPr>
+        <w:t>,</w:t>
+      </w:r>
+    </w:p>
+    <w:p>
+      <w:pPr>
+        <w:spacing w:beforeLines="0" w:afterLines="0"/>
+        <w:jc w:val="left"/>
+        <w:rPr>
+          <w:rFonts w:hint="default" w:ascii="Cascadia Mono" w:hAnsi="Cascadia Mono" w:eastAsia="Cascadia Mono"/>
+          <w:color w:val="000000"/>
+          <w:sz w:val="19"/>
+          <w:szCs w:val="24"/>
+          <w:highlight w:val="white"/>
+        </w:rPr>
+      </w:pPr>
+      <w:r>
+        <w:rPr>
+          <w:rFonts w:hint="default" w:ascii="Cascadia Mono" w:hAnsi="Cascadia Mono" w:eastAsia="Cascadia Mono"/>
+          <w:color w:val="000000"/>
+          <w:sz w:val="19"/>
+          <w:szCs w:val="24"/>
+          <w:highlight w:val="white"/>
+        </w:rPr>
+        <w:t xml:space="preserve">        Version = </w:t>
+      </w:r>
+      <w:r>
+        <w:rPr>
+          <w:rFonts w:hint="default" w:ascii="Cascadia Mono" w:hAnsi="Cascadia Mono" w:eastAsia="Cascadia Mono"/>
+          <w:color w:val="A31515"/>
+          <w:sz w:val="19"/>
+          <w:szCs w:val="24"/>
+          <w:highlight w:val="white"/>
+        </w:rPr>
+        <w:t>"v1"</w:t>
+      </w:r>
+      <w:r>
+        <w:rPr>
+          <w:rFonts w:hint="default" w:ascii="Cascadia Mono" w:hAnsi="Cascadia Mono" w:eastAsia="Cascadia Mono"/>
+          <w:color w:val="000000"/>
+          <w:sz w:val="19"/>
+          <w:szCs w:val="24"/>
+          <w:highlight w:val="white"/>
+        </w:rPr>
+        <w:t>,</w:t>
+      </w:r>
+    </w:p>
+    <w:p>
+      <w:pPr>
+        <w:spacing w:beforeLines="0" w:afterLines="0"/>
+        <w:jc w:val="left"/>
+        <w:rPr>
+          <w:rFonts w:hint="default" w:ascii="Cascadia Mono" w:hAnsi="Cascadia Mono" w:eastAsia="Cascadia Mono"/>
+          <w:color w:val="000000"/>
+          <w:sz w:val="19"/>
+          <w:szCs w:val="24"/>
+          <w:highlight w:val="white"/>
+        </w:rPr>
+      </w:pPr>
+      <w:r>
+        <w:rPr>
+          <w:rFonts w:hint="default" w:ascii="Cascadia Mono" w:hAnsi="Cascadia Mono" w:eastAsia="Cascadia Mono"/>
+          <w:color w:val="000000"/>
+          <w:sz w:val="19"/>
+          <w:szCs w:val="24"/>
+          <w:highlight w:val="white"/>
+        </w:rPr>
+        <w:t xml:space="preserve">        Description = </w:t>
+      </w:r>
+      <w:r>
+        <w:rPr>
+          <w:rFonts w:hint="default" w:ascii="Cascadia Mono" w:hAnsi="Cascadia Mono" w:eastAsia="Cascadia Mono"/>
+          <w:color w:val="A31515"/>
+          <w:sz w:val="19"/>
+          <w:szCs w:val="24"/>
+          <w:highlight w:val="white"/>
+        </w:rPr>
+        <w:t>"Uma API para gerenciamento de artistas e músicas"</w:t>
+      </w:r>
+      <w:r>
+        <w:rPr>
+          <w:rFonts w:hint="default" w:ascii="Cascadia Mono" w:hAnsi="Cascadia Mono" w:eastAsia="Cascadia Mono"/>
+          <w:color w:val="000000"/>
+          <w:sz w:val="19"/>
+          <w:szCs w:val="24"/>
+          <w:highlight w:val="white"/>
+        </w:rPr>
+        <w:t>,</w:t>
+      </w:r>
+    </w:p>
+    <w:p>
+      <w:pPr>
+        <w:spacing w:beforeLines="0" w:afterLines="0"/>
+        <w:jc w:val="left"/>
+        <w:rPr>
+          <w:rFonts w:hint="default" w:ascii="Cascadia Mono" w:hAnsi="Cascadia Mono" w:eastAsia="Cascadia Mono"/>
+          <w:color w:val="000000"/>
+          <w:sz w:val="19"/>
+          <w:szCs w:val="24"/>
+          <w:highlight w:val="white"/>
+        </w:rPr>
+      </w:pPr>
+      <w:r>
+        <w:rPr>
+          <w:rFonts w:hint="default" w:ascii="Cascadia Mono" w:hAnsi="Cascadia Mono" w:eastAsia="Cascadia Mono"/>
+          <w:color w:val="000000"/>
+          <w:sz w:val="19"/>
+          <w:szCs w:val="24"/>
+          <w:highlight w:val="white"/>
+        </w:rPr>
+        <w:t xml:space="preserve">    });</w:t>
+      </w:r>
+    </w:p>
+    <w:p>
+      <w:pPr>
+        <w:spacing w:beforeLines="0" w:afterLines="0"/>
+        <w:jc w:val="left"/>
+        <w:rPr>
+          <w:rFonts w:hint="default" w:ascii="Cascadia Mono" w:hAnsi="Cascadia Mono" w:eastAsia="Cascadia Mono"/>
+          <w:color w:val="008000"/>
+          <w:sz w:val="19"/>
+          <w:szCs w:val="24"/>
+          <w:highlight w:val="white"/>
+        </w:rPr>
+      </w:pPr>
+      <w:r>
+        <w:rPr>
+          <w:rFonts w:hint="default" w:ascii="Cascadia Mono" w:hAnsi="Cascadia Mono" w:eastAsia="Cascadia Mono"/>
+          <w:color w:val="000000"/>
+          <w:sz w:val="19"/>
+          <w:szCs w:val="24"/>
+          <w:highlight w:val="white"/>
+        </w:rPr>
+        <w:t xml:space="preserve">    </w:t>
+      </w:r>
+      <w:r>
+        <w:rPr>
+          <w:rFonts w:hint="default" w:ascii="Cascadia Mono" w:hAnsi="Cascadia Mono" w:eastAsia="Cascadia Mono"/>
+          <w:color w:val="008000"/>
+          <w:sz w:val="19"/>
+          <w:szCs w:val="24"/>
+          <w:highlight w:val="white"/>
+        </w:rPr>
+        <w:t>/*</w:t>
+      </w:r>
+    </w:p>
+    <w:p>
+      <w:pPr>
+        <w:spacing w:beforeLines="0" w:afterLines="0"/>
+        <w:jc w:val="left"/>
+        <w:rPr>
+          <w:rFonts w:hint="default" w:ascii="Cascadia Mono" w:hAnsi="Cascadia Mono" w:eastAsia="Cascadia Mono"/>
+          <w:color w:val="008000"/>
+          <w:sz w:val="19"/>
+          <w:szCs w:val="24"/>
+          <w:highlight w:val="white"/>
+        </w:rPr>
+      </w:pPr>
+      <w:r>
+        <w:rPr>
+          <w:rFonts w:hint="default" w:ascii="Cascadia Mono" w:hAnsi="Cascadia Mono" w:eastAsia="Cascadia Mono"/>
+          <w:color w:val="008000"/>
+          <w:sz w:val="19"/>
+          <w:szCs w:val="24"/>
+          <w:highlight w:val="white"/>
+        </w:rPr>
+        <w:t xml:space="preserve">     options.SwaggerDoc("v1", new OpenApiInfo</w:t>
+      </w:r>
+    </w:p>
+    <w:p>
+      <w:pPr>
+        <w:spacing w:beforeLines="0" w:afterLines="0"/>
+        <w:jc w:val="left"/>
+        <w:rPr>
+          <w:rFonts w:hint="default" w:ascii="Cascadia Mono" w:hAnsi="Cascadia Mono" w:eastAsia="Cascadia Mono"/>
+          <w:color w:val="008000"/>
+          <w:sz w:val="19"/>
+          <w:szCs w:val="24"/>
+          <w:highlight w:val="white"/>
+        </w:rPr>
+      </w:pPr>
+      <w:r>
+        <w:rPr>
+          <w:rFonts w:hint="default" w:ascii="Cascadia Mono" w:hAnsi="Cascadia Mono" w:eastAsia="Cascadia Mono"/>
+          <w:color w:val="008000"/>
+          <w:sz w:val="19"/>
+          <w:szCs w:val="24"/>
+          <w:highlight w:val="white"/>
+        </w:rPr>
+        <w:t xml:space="preserve">        {</w:t>
+      </w:r>
+    </w:p>
+    <w:p>
+      <w:pPr>
+        <w:spacing w:beforeLines="0" w:afterLines="0"/>
+        <w:jc w:val="left"/>
+        <w:rPr>
+          <w:rFonts w:hint="default" w:ascii="Cascadia Mono" w:hAnsi="Cascadia Mono" w:eastAsia="Cascadia Mono"/>
+          <w:color w:val="008000"/>
+          <w:sz w:val="19"/>
+          <w:szCs w:val="24"/>
+          <w:highlight w:val="white"/>
+        </w:rPr>
+      </w:pPr>
+      <w:r>
+        <w:rPr>
+          <w:rFonts w:hint="default" w:ascii="Cascadia Mono" w:hAnsi="Cascadia Mono" w:eastAsia="Cascadia Mono"/>
+          <w:color w:val="008000"/>
+          <w:sz w:val="19"/>
+          <w:szCs w:val="24"/>
+          <w:highlight w:val="white"/>
+        </w:rPr>
+        <w:t xml:space="preserve">            Version = "v1",</w:t>
+      </w:r>
+    </w:p>
+    <w:p>
+      <w:pPr>
+        <w:spacing w:beforeLines="0" w:afterLines="0"/>
+        <w:jc w:val="left"/>
+        <w:rPr>
+          <w:rFonts w:hint="default" w:ascii="Cascadia Mono" w:hAnsi="Cascadia Mono" w:eastAsia="Cascadia Mono"/>
+          <w:color w:val="008000"/>
+          <w:sz w:val="19"/>
+          <w:szCs w:val="24"/>
+          <w:highlight w:val="white"/>
+        </w:rPr>
+      </w:pPr>
+      <w:r>
+        <w:rPr>
+          <w:rFonts w:hint="default" w:ascii="Cascadia Mono" w:hAnsi="Cascadia Mono" w:eastAsia="Cascadia Mono"/>
+          <w:color w:val="008000"/>
+          <w:sz w:val="19"/>
+          <w:szCs w:val="24"/>
+          <w:highlight w:val="white"/>
+        </w:rPr>
+        <w:t xml:space="preserve">            Title = "ScreenSound API",</w:t>
+      </w:r>
+    </w:p>
+    <w:p>
+      <w:pPr>
+        <w:spacing w:beforeLines="0" w:afterLines="0"/>
+        <w:jc w:val="left"/>
+        <w:rPr>
+          <w:rFonts w:hint="default" w:ascii="Cascadia Mono" w:hAnsi="Cascadia Mono" w:eastAsia="Cascadia Mono"/>
+          <w:color w:val="008000"/>
+          <w:sz w:val="19"/>
+          <w:szCs w:val="24"/>
+          <w:highlight w:val="white"/>
+        </w:rPr>
+      </w:pPr>
+      <w:r>
+        <w:rPr>
+          <w:rFonts w:hint="default" w:ascii="Cascadia Mono" w:hAnsi="Cascadia Mono" w:eastAsia="Cascadia Mono"/>
+          <w:color w:val="008000"/>
+          <w:sz w:val="19"/>
+          <w:szCs w:val="24"/>
+          <w:highlight w:val="white"/>
+        </w:rPr>
+        <w:t xml:space="preserve">            Description = "Uma API para gerenciamento de artistas e músicas",</w:t>
+      </w:r>
+    </w:p>
+    <w:p>
+      <w:pPr>
+        <w:spacing w:beforeLines="0" w:afterLines="0"/>
+        <w:jc w:val="left"/>
+        <w:rPr>
+          <w:rFonts w:hint="default" w:ascii="Cascadia Mono" w:hAnsi="Cascadia Mono" w:eastAsia="Cascadia Mono"/>
+          <w:color w:val="008000"/>
+          <w:sz w:val="19"/>
+          <w:szCs w:val="24"/>
+          <w:highlight w:val="white"/>
+        </w:rPr>
+      </w:pPr>
+      <w:r>
+        <w:rPr>
+          <w:rFonts w:hint="default" w:ascii="Cascadia Mono" w:hAnsi="Cascadia Mono" w:eastAsia="Cascadia Mono"/>
+          <w:color w:val="008000"/>
+          <w:sz w:val="19"/>
+          <w:szCs w:val="24"/>
+          <w:highlight w:val="white"/>
+        </w:rPr>
+        <w:t xml:space="preserve">        }); </w:t>
+      </w:r>
+    </w:p>
+    <w:p>
+      <w:pPr>
+        <w:spacing w:beforeLines="0" w:afterLines="0"/>
+        <w:jc w:val="left"/>
+        <w:rPr>
+          <w:rFonts w:hint="default" w:ascii="Cascadia Mono" w:hAnsi="Cascadia Mono" w:eastAsia="Cascadia Mono"/>
+          <w:color w:val="000000"/>
+          <w:sz w:val="19"/>
+          <w:szCs w:val="24"/>
+          <w:highlight w:val="white"/>
+        </w:rPr>
+      </w:pPr>
+      <w:r>
+        <w:rPr>
+          <w:rFonts w:hint="default" w:ascii="Cascadia Mono" w:hAnsi="Cascadia Mono" w:eastAsia="Cascadia Mono"/>
+          <w:color w:val="008000"/>
+          <w:sz w:val="19"/>
+          <w:szCs w:val="24"/>
+          <w:highlight w:val="white"/>
+        </w:rPr>
+        <w:t xml:space="preserve">    */</w:t>
+      </w:r>
+    </w:p>
+    <w:p>
+      <w:pPr>
+        <w:spacing w:beforeLines="0" w:afterLines="0"/>
+        <w:jc w:val="left"/>
+        <w:rPr>
+          <w:rFonts w:hint="default" w:ascii="Cascadia Mono" w:hAnsi="Cascadia Mono" w:eastAsia="Cascadia Mono"/>
+          <w:color w:val="000000"/>
+          <w:sz w:val="19"/>
+          <w:szCs w:val="24"/>
+          <w:highlight w:val="white"/>
+        </w:rPr>
+      </w:pPr>
+    </w:p>
+    <w:p>
+      <w:pPr>
+        <w:ind w:left="0" w:leftChars="0" w:firstLine="0" w:firstLineChars="0"/>
+        <w:jc w:val="left"/>
+        <w:rPr>
+          <w:rFonts w:hint="default" w:ascii="Cascadia Mono" w:hAnsi="Cascadia Mono" w:eastAsia="Cascadia Mono"/>
+          <w:color w:val="000000"/>
+          <w:sz w:val="19"/>
+          <w:szCs w:val="24"/>
+          <w:highlight w:val="white"/>
+        </w:rPr>
+      </w:pPr>
+      <w:r>
+        <w:rPr>
+          <w:rFonts w:hint="default" w:ascii="Cascadia Mono" w:hAnsi="Cascadia Mono" w:eastAsia="Cascadia Mono"/>
+          <w:color w:val="000000"/>
+          <w:sz w:val="19"/>
+          <w:szCs w:val="24"/>
+          <w:highlight w:val="white"/>
+        </w:rPr>
+        <w:t>});</w:t>
+      </w:r>
+    </w:p>
+    <w:p>
+      <w:pPr>
+        <w:ind w:left="0" w:leftChars="0" w:firstLine="0" w:firstLineChars="0"/>
+        <w:jc w:val="left"/>
+        <w:rPr>
+          <w:rFonts w:hint="default" w:ascii="Cascadia Mono" w:hAnsi="Cascadia Mono" w:eastAsia="Cascadia Mono"/>
+          <w:color w:val="000000"/>
+          <w:sz w:val="19"/>
+          <w:szCs w:val="24"/>
+          <w:highlight w:val="white"/>
+          <w:lang w:val="pt-BR"/>
+        </w:rPr>
+      </w:pPr>
+      <w:r>
+        <w:rPr>
+          <w:rFonts w:hint="default" w:ascii="Cascadia Mono" w:hAnsi="Cascadia Mono" w:eastAsia="Cascadia Mono"/>
+          <w:color w:val="000000"/>
+          <w:sz w:val="19"/>
+          <w:szCs w:val="24"/>
+          <w:highlight w:val="white"/>
+          <w:lang w:val="pt-BR"/>
+        </w:rPr>
+        <w:t>.</w:t>
+      </w:r>
+    </w:p>
+    <w:p>
+      <w:pPr>
+        <w:ind w:left="0" w:leftChars="0" w:firstLine="0" w:firstLineChars="0"/>
+        <w:jc w:val="left"/>
+        <w:rPr>
+          <w:rFonts w:hint="default" w:ascii="Cascadia Mono" w:hAnsi="Cascadia Mono" w:eastAsia="Cascadia Mono"/>
+          <w:color w:val="000000"/>
+          <w:sz w:val="19"/>
+          <w:szCs w:val="24"/>
+          <w:highlight w:val="white"/>
+          <w:lang w:val="pt-BR"/>
+        </w:rPr>
+      </w:pPr>
+      <w:r>
+        <w:rPr>
+          <w:rFonts w:hint="default" w:ascii="Cascadia Mono" w:hAnsi="Cascadia Mono" w:eastAsia="Cascadia Mono"/>
+          <w:color w:val="000000"/>
+          <w:sz w:val="19"/>
+          <w:szCs w:val="24"/>
+          <w:highlight w:val="white"/>
+          <w:lang w:val="pt-BR"/>
+        </w:rPr>
+        <w:t>.</w:t>
+      </w:r>
+    </w:p>
+    <w:p>
+      <w:pPr>
+        <w:spacing w:beforeLines="0" w:afterLines="0"/>
+        <w:jc w:val="left"/>
+        <w:rPr>
+          <w:rFonts w:hint="default" w:ascii="Cascadia Mono" w:hAnsi="Cascadia Mono" w:eastAsia="Cascadia Mono"/>
+          <w:color w:val="000000"/>
+          <w:sz w:val="19"/>
+          <w:szCs w:val="24"/>
+          <w:highlight w:val="white"/>
+        </w:rPr>
+      </w:pPr>
+      <w:r>
+        <w:rPr>
+          <w:rFonts w:hint="default" w:ascii="Cascadia Mono" w:hAnsi="Cascadia Mono" w:eastAsia="Cascadia Mono"/>
+          <w:color w:val="008000"/>
+          <w:sz w:val="19"/>
+          <w:szCs w:val="24"/>
+          <w:highlight w:val="white"/>
+        </w:rPr>
+        <w:t>//USO SWAGGER</w:t>
+      </w:r>
+    </w:p>
+    <w:p>
+      <w:pPr>
+        <w:spacing w:beforeLines="0" w:afterLines="0"/>
+        <w:jc w:val="left"/>
+        <w:rPr>
+          <w:rFonts w:hint="default" w:ascii="Cascadia Mono" w:hAnsi="Cascadia Mono" w:eastAsia="Cascadia Mono"/>
+          <w:color w:val="000000"/>
+          <w:sz w:val="19"/>
+          <w:szCs w:val="24"/>
+          <w:highlight w:val="white"/>
+        </w:rPr>
+      </w:pPr>
+      <w:r>
+        <w:rPr>
+          <w:rFonts w:hint="default" w:ascii="Cascadia Mono" w:hAnsi="Cascadia Mono" w:eastAsia="Cascadia Mono"/>
+          <w:color w:val="000000"/>
+          <w:sz w:val="19"/>
+          <w:szCs w:val="24"/>
+          <w:highlight w:val="white"/>
+        </w:rPr>
+        <w:t>app.UseSwagger();</w:t>
+      </w:r>
+    </w:p>
+    <w:p>
+      <w:pPr>
+        <w:ind w:left="0" w:leftChars="0" w:firstLine="0" w:firstLineChars="0"/>
+        <w:jc w:val="left"/>
+        <w:rPr>
+          <w:rFonts w:hint="default" w:ascii="Cascadia Mono" w:hAnsi="Cascadia Mono" w:eastAsia="Cascadia Mono"/>
+          <w:color w:val="000000"/>
+          <w:sz w:val="19"/>
+          <w:szCs w:val="24"/>
+          <w:highlight w:val="white"/>
+          <w:lang w:val="pt-BR"/>
+        </w:rPr>
+      </w:pPr>
+      <w:r>
+        <w:rPr>
+          <w:rFonts w:hint="default" w:ascii="Cascadia Mono" w:hAnsi="Cascadia Mono" w:eastAsia="Cascadia Mono"/>
+          <w:color w:val="000000"/>
+          <w:sz w:val="19"/>
+          <w:szCs w:val="24"/>
+          <w:highlight w:val="white"/>
+        </w:rPr>
+        <w:t>app.UseSwaggerUI();</w:t>
+      </w:r>
+    </w:p>
+    <w:p>
+      <w:pPr>
+        <w:ind w:left="0" w:leftChars="0" w:firstLine="0" w:firstLineChars="0"/>
+        <w:jc w:val="left"/>
+        <w:rPr>
+          <w:rFonts w:hint="default" w:ascii="Cascadia Mono" w:hAnsi="Cascadia Mono"/>
+          <w:i w:val="0"/>
+          <w:iCs w:val="0"/>
+          <w:sz w:val="24"/>
+          <w:szCs w:val="24"/>
+          <w:lang w:val="pt-BR"/>
+        </w:rPr>
+      </w:pPr>
+    </w:p>
+    <w:p>
+      <w:pPr>
+        <w:ind w:left="0" w:leftChars="0" w:firstLine="0" w:firstLineChars="0"/>
+        <w:jc w:val="left"/>
+        <w:rPr>
+          <w:rFonts w:hint="default" w:ascii="Cascadia Mono" w:hAnsi="Cascadia Mono"/>
+          <w:b/>
+          <w:bCs/>
+          <w:i w:val="0"/>
+          <w:iCs w:val="0"/>
+          <w:sz w:val="24"/>
+          <w:szCs w:val="24"/>
+          <w:lang w:val="pt-BR"/>
+        </w:rPr>
+      </w:pPr>
+      <w:r>
+        <w:rPr>
+          <w:rFonts w:hint="default" w:ascii="Cascadia Mono" w:hAnsi="Cascadia Mono"/>
+          <w:b/>
+          <w:bCs/>
+          <w:i w:val="0"/>
+          <w:iCs w:val="0"/>
+          <w:sz w:val="24"/>
+          <w:szCs w:val="24"/>
+          <w:lang w:val="pt-BR"/>
+        </w:rPr>
+        <w:t>DIMINUIR EXPOSIÇÃO DA ESTRUTURA DA APLICAÇÃO - USO DE DTO com Record</w:t>
+      </w:r>
+    </w:p>
+    <w:p>
+      <w:pPr>
+        <w:ind w:left="0" w:leftChars="0" w:firstLine="0" w:firstLineChars="0"/>
+        <w:jc w:val="left"/>
+        <w:rPr>
+          <w:rFonts w:hint="default" w:ascii="Cascadia Mono" w:hAnsi="Cascadia Mono"/>
+          <w:i w:val="0"/>
+          <w:iCs w:val="0"/>
+          <w:sz w:val="24"/>
+          <w:szCs w:val="24"/>
+          <w:lang w:val="pt-BR"/>
+        </w:rPr>
+      </w:pPr>
+      <w:r>
+        <w:rPr>
+          <w:rFonts w:hint="default" w:ascii="Cascadia Mono" w:hAnsi="Cascadia Mono"/>
+          <w:i w:val="0"/>
+          <w:iCs w:val="0"/>
+          <w:sz w:val="24"/>
+          <w:szCs w:val="24"/>
+          <w:lang w:val="pt-BR"/>
+        </w:rPr>
+        <w:t>Para diminuir, na documentação Swagger, qual é a estrutura necessária para criar um objeto Artista e cadastrá-lo na base, usaremos um objeto que vai intermediar essa operação e exibir apenas o essencial para o usuário da API.</w:t>
+      </w:r>
+    </w:p>
+    <w:p>
+      <w:pPr>
+        <w:ind w:left="0" w:leftChars="0" w:firstLine="0" w:firstLineChars="0"/>
+        <w:jc w:val="left"/>
+        <w:rPr>
+          <w:rFonts w:hint="default" w:ascii="Cascadia Mono" w:hAnsi="Cascadia Mono"/>
+          <w:i w:val="0"/>
+          <w:iCs w:val="0"/>
+          <w:sz w:val="24"/>
+          <w:szCs w:val="24"/>
+          <w:lang w:val="pt-BR"/>
+        </w:rPr>
+      </w:pPr>
+      <w:r>
+        <w:rPr>
+          <w:rFonts w:hint="default" w:ascii="Cascadia Mono" w:hAnsi="Cascadia Mono"/>
+          <w:i/>
+          <w:iCs/>
+          <w:sz w:val="24"/>
+          <w:szCs w:val="24"/>
+          <w:lang w:val="pt-BR"/>
+        </w:rPr>
+        <w:t>(Em estudos anteriores isso foi chamado de DTO - Data Tranfer Object)</w:t>
+      </w:r>
+    </w:p>
+    <w:p>
+      <w:pPr>
+        <w:ind w:left="0" w:leftChars="0" w:firstLine="0" w:firstLineChars="0"/>
+        <w:jc w:val="left"/>
+        <w:rPr>
+          <w:rFonts w:hint="default" w:ascii="Cascadia Mono" w:hAnsi="Cascadia Mono"/>
+          <w:i w:val="0"/>
+          <w:iCs w:val="0"/>
+          <w:sz w:val="24"/>
+          <w:szCs w:val="24"/>
+          <w:lang w:val="pt-BR"/>
+        </w:rPr>
+      </w:pPr>
+      <w:r>
+        <w:rPr>
+          <w:rFonts w:hint="default" w:ascii="Cascadia Mono" w:hAnsi="Cascadia Mono"/>
+          <w:i w:val="0"/>
+          <w:iCs w:val="0"/>
+          <w:sz w:val="24"/>
+          <w:szCs w:val="24"/>
+          <w:lang w:val="pt-BR"/>
+        </w:rPr>
+        <w:t>Para isso é criado um novo record ArtistaRequest, que vai guardar apenas as informações de Nome e Bio do artista</w:t>
+      </w:r>
+    </w:p>
+    <w:p>
+      <w:pPr>
+        <w:ind w:left="0" w:leftChars="0" w:firstLine="0" w:firstLineChars="0"/>
+        <w:jc w:val="left"/>
+        <w:rPr>
+          <w:rFonts w:hint="default" w:ascii="Cascadia Mono" w:hAnsi="Cascadia Mono"/>
+          <w:i w:val="0"/>
+          <w:iCs w:val="0"/>
+          <w:sz w:val="24"/>
+          <w:szCs w:val="24"/>
+          <w:lang w:val="pt-BR"/>
+        </w:rPr>
+      </w:pPr>
+      <w:r>
+        <w:rPr>
+          <w:rFonts w:hint="default" w:ascii="Cascadia Mono" w:hAnsi="Cascadia Mono"/>
+          <w:i w:val="0"/>
+          <w:iCs w:val="0"/>
+          <w:sz w:val="24"/>
+          <w:szCs w:val="24"/>
+          <w:lang w:val="pt-BR"/>
+        </w:rPr>
+        <w:t>(Lembrando que record é uma estrutura similar a class, porém, mais leve e mais simples.)</w:t>
+      </w:r>
+    </w:p>
+    <w:p>
+      <w:pPr>
+        <w:ind w:left="0" w:leftChars="0" w:firstLine="0" w:firstLineChars="0"/>
+        <w:jc w:val="left"/>
+        <w:rPr>
+          <w:rFonts w:hint="default" w:ascii="Cascadia Mono" w:hAnsi="Cascadia Mono"/>
+          <w:i w:val="0"/>
+          <w:iCs w:val="0"/>
+          <w:sz w:val="24"/>
+          <w:szCs w:val="24"/>
+          <w:lang w:val="pt-BR"/>
+        </w:rPr>
+      </w:pPr>
+    </w:p>
+    <w:p>
+      <w:pPr>
+        <w:ind w:left="0" w:leftChars="0" w:firstLine="0" w:firstLineChars="0"/>
+        <w:jc w:val="left"/>
+        <w:rPr>
+          <w:rFonts w:hint="default" w:ascii="Cascadia Mono" w:hAnsi="Cascadia Mono"/>
+          <w:i w:val="0"/>
+          <w:iCs w:val="0"/>
+          <w:sz w:val="24"/>
+          <w:szCs w:val="24"/>
+          <w:lang w:val="pt-BR"/>
+        </w:rPr>
+      </w:pPr>
+      <w:r>
+        <w:rPr>
+          <w:rFonts w:hint="default" w:ascii="Cascadia Mono" w:hAnsi="Cascadia Mono"/>
+          <w:i w:val="0"/>
+          <w:iCs w:val="0"/>
+          <w:sz w:val="24"/>
+          <w:szCs w:val="24"/>
+          <w:lang w:val="pt-BR"/>
+        </w:rPr>
+        <w:t>ScreenSound.API/Requests/ArtistaRequest</w:t>
+      </w:r>
+    </w:p>
+    <w:p>
+      <w:pPr>
+        <w:ind w:left="0" w:leftChars="0" w:firstLine="0" w:firstLineChars="0"/>
+        <w:jc w:val="left"/>
+        <w:rPr>
+          <w:rFonts w:hint="default" w:ascii="Cascadia Mono" w:hAnsi="Cascadia Mono"/>
+          <w:i w:val="0"/>
+          <w:iCs w:val="0"/>
+          <w:sz w:val="24"/>
+          <w:szCs w:val="24"/>
+          <w:lang w:val="pt-BR"/>
+        </w:rPr>
+      </w:pPr>
+      <w:r>
+        <w:rPr>
+          <w:rFonts w:hint="default" w:ascii="Cascadia Mono" w:hAnsi="Cascadia Mono" w:eastAsia="Cascadia Mono"/>
+          <w:color w:val="0000FF"/>
+          <w:sz w:val="19"/>
+          <w:szCs w:val="24"/>
+          <w:highlight w:val="white"/>
+        </w:rPr>
+        <w:t>public</w:t>
+      </w:r>
+      <w:r>
+        <w:rPr>
+          <w:rFonts w:hint="default" w:ascii="Cascadia Mono" w:hAnsi="Cascadia Mono" w:eastAsia="Cascadia Mono"/>
+          <w:color w:val="000000"/>
+          <w:sz w:val="19"/>
+          <w:szCs w:val="24"/>
+          <w:highlight w:val="white"/>
+        </w:rPr>
+        <w:t xml:space="preserve"> </w:t>
+      </w:r>
+      <w:r>
+        <w:rPr>
+          <w:rFonts w:hint="default" w:ascii="Cascadia Mono" w:hAnsi="Cascadia Mono" w:eastAsia="Cascadia Mono"/>
+          <w:color w:val="0000FF"/>
+          <w:sz w:val="19"/>
+          <w:szCs w:val="24"/>
+          <w:highlight w:val="white"/>
+        </w:rPr>
+        <w:t>record</w:t>
+      </w:r>
+      <w:r>
+        <w:rPr>
+          <w:rFonts w:hint="default" w:ascii="Cascadia Mono" w:hAnsi="Cascadia Mono" w:eastAsia="Cascadia Mono"/>
+          <w:color w:val="000000"/>
+          <w:sz w:val="19"/>
+          <w:szCs w:val="24"/>
+          <w:highlight w:val="white"/>
+        </w:rPr>
+        <w:t xml:space="preserve"> </w:t>
+      </w:r>
+      <w:r>
+        <w:rPr>
+          <w:rFonts w:hint="default" w:ascii="Cascadia Mono" w:hAnsi="Cascadia Mono" w:eastAsia="Cascadia Mono"/>
+          <w:color w:val="2B91AF"/>
+          <w:sz w:val="19"/>
+          <w:szCs w:val="24"/>
+          <w:highlight w:val="white"/>
+        </w:rPr>
+        <w:t>ArtistaRequest</w:t>
+      </w:r>
+      <w:r>
+        <w:rPr>
+          <w:rFonts w:hint="default" w:ascii="Cascadia Mono" w:hAnsi="Cascadia Mono" w:eastAsia="Cascadia Mono"/>
+          <w:color w:val="000000"/>
+          <w:sz w:val="19"/>
+          <w:szCs w:val="24"/>
+          <w:highlight w:val="white"/>
+        </w:rPr>
+        <w:t>(</w:t>
+      </w:r>
+      <w:r>
+        <w:rPr>
+          <w:rFonts w:hint="default" w:ascii="Cascadia Mono" w:hAnsi="Cascadia Mono" w:eastAsia="Cascadia Mono"/>
+          <w:color w:val="0000FF"/>
+          <w:sz w:val="19"/>
+          <w:szCs w:val="24"/>
+          <w:highlight w:val="white"/>
+        </w:rPr>
+        <w:t>string</w:t>
+      </w:r>
+      <w:r>
+        <w:rPr>
+          <w:rFonts w:hint="default" w:ascii="Cascadia Mono" w:hAnsi="Cascadia Mono" w:eastAsia="Cascadia Mono"/>
+          <w:color w:val="000000"/>
+          <w:sz w:val="19"/>
+          <w:szCs w:val="24"/>
+          <w:highlight w:val="white"/>
+        </w:rPr>
+        <w:t xml:space="preserve"> nome, </w:t>
+      </w:r>
+      <w:r>
+        <w:rPr>
+          <w:rFonts w:hint="default" w:ascii="Cascadia Mono" w:hAnsi="Cascadia Mono" w:eastAsia="Cascadia Mono"/>
+          <w:color w:val="0000FF"/>
+          <w:sz w:val="19"/>
+          <w:szCs w:val="24"/>
+          <w:highlight w:val="white"/>
+        </w:rPr>
+        <w:t>string</w:t>
+      </w:r>
+      <w:r>
+        <w:rPr>
+          <w:rFonts w:hint="default" w:ascii="Cascadia Mono" w:hAnsi="Cascadia Mono" w:eastAsia="Cascadia Mono"/>
+          <w:color w:val="000000"/>
+          <w:sz w:val="19"/>
+          <w:szCs w:val="24"/>
+          <w:highlight w:val="white"/>
+        </w:rPr>
+        <w:t xml:space="preserve"> bio);</w:t>
+      </w:r>
+    </w:p>
+    <w:p>
+      <w:pPr>
+        <w:ind w:left="0" w:leftChars="0" w:firstLine="0" w:firstLineChars="0"/>
+        <w:jc w:val="left"/>
+        <w:rPr>
+          <w:rFonts w:hint="default" w:ascii="Cascadia Mono" w:hAnsi="Cascadia Mono"/>
+          <w:i w:val="0"/>
+          <w:iCs w:val="0"/>
+          <w:sz w:val="24"/>
+          <w:szCs w:val="24"/>
+          <w:lang w:val="pt-BR"/>
+        </w:rPr>
+      </w:pPr>
+    </w:p>
+    <w:p>
+      <w:pPr>
+        <w:ind w:left="0" w:leftChars="0" w:firstLine="0" w:firstLineChars="0"/>
+        <w:jc w:val="left"/>
+        <w:rPr>
+          <w:rFonts w:hint="default" w:ascii="Cascadia Mono" w:hAnsi="Cascadia Mono"/>
+          <w:i w:val="0"/>
+          <w:iCs w:val="0"/>
+          <w:sz w:val="24"/>
+          <w:szCs w:val="24"/>
+          <w:lang w:val="pt-BR"/>
+        </w:rPr>
+      </w:pPr>
+      <w:r>
+        <w:rPr>
+          <w:rFonts w:hint="default" w:ascii="Cascadia Mono" w:hAnsi="Cascadia Mono"/>
+          <w:i w:val="0"/>
+          <w:iCs w:val="0"/>
+          <w:sz w:val="24"/>
+          <w:szCs w:val="24"/>
+          <w:lang w:val="pt-BR"/>
+        </w:rPr>
+        <w:t>Mudar o método mapPost no endpoint de Artistas para receber um objeto ArtistaRequest e não um Artista</w:t>
+      </w:r>
+    </w:p>
+    <w:p>
+      <w:pPr>
+        <w:spacing w:beforeLines="0" w:afterLines="0"/>
+        <w:jc w:val="left"/>
+        <w:rPr>
+          <w:rFonts w:hint="default" w:ascii="Cascadia Mono" w:hAnsi="Cascadia Mono" w:eastAsia="Cascadia Mono"/>
+          <w:color w:val="000000"/>
+          <w:sz w:val="19"/>
+          <w:szCs w:val="24"/>
+          <w:highlight w:val="white"/>
+        </w:rPr>
+      </w:pPr>
+      <w:r>
+        <w:rPr>
+          <w:rFonts w:hint="default" w:ascii="Cascadia Mono" w:hAnsi="Cascadia Mono" w:eastAsia="Cascadia Mono"/>
+          <w:color w:val="0000FF"/>
+          <w:sz w:val="19"/>
+          <w:szCs w:val="24"/>
+          <w:highlight w:val="white"/>
+        </w:rPr>
+        <w:t>app</w:t>
+      </w:r>
+      <w:r>
+        <w:rPr>
+          <w:rFonts w:hint="default" w:ascii="Cascadia Mono" w:hAnsi="Cascadia Mono" w:eastAsia="Cascadia Mono"/>
+          <w:color w:val="000000"/>
+          <w:sz w:val="19"/>
+          <w:szCs w:val="24"/>
+          <w:highlight w:val="white"/>
+        </w:rPr>
+        <w:t>.MapPost(</w:t>
+      </w:r>
+      <w:r>
+        <w:rPr>
+          <w:rFonts w:hint="default" w:ascii="Cascadia Mono" w:hAnsi="Cascadia Mono" w:eastAsia="Cascadia Mono"/>
+          <w:color w:val="A31515"/>
+          <w:sz w:val="19"/>
+          <w:szCs w:val="24"/>
+          <w:highlight w:val="white"/>
+        </w:rPr>
+        <w:t>"/Artistas"</w:t>
+      </w:r>
+      <w:r>
+        <w:rPr>
+          <w:rFonts w:hint="default" w:ascii="Cascadia Mono" w:hAnsi="Cascadia Mono" w:eastAsia="Cascadia Mono"/>
+          <w:color w:val="000000"/>
+          <w:sz w:val="19"/>
+          <w:szCs w:val="24"/>
+          <w:highlight w:val="white"/>
+        </w:rPr>
+        <w:t>, ([</w:t>
+      </w:r>
+      <w:r>
+        <w:rPr>
+          <w:rFonts w:hint="default" w:ascii="Cascadia Mono" w:hAnsi="Cascadia Mono" w:eastAsia="Cascadia Mono"/>
+          <w:color w:val="2B91AF"/>
+          <w:sz w:val="19"/>
+          <w:szCs w:val="24"/>
+          <w:highlight w:val="white"/>
+        </w:rPr>
+        <w:t>FromServices</w:t>
+      </w:r>
+      <w:r>
+        <w:rPr>
+          <w:rFonts w:hint="default" w:ascii="Cascadia Mono" w:hAnsi="Cascadia Mono" w:eastAsia="Cascadia Mono"/>
+          <w:color w:val="000000"/>
+          <w:sz w:val="19"/>
+          <w:szCs w:val="24"/>
+          <w:highlight w:val="white"/>
+        </w:rPr>
+        <w:t xml:space="preserve">] </w:t>
+      </w:r>
+      <w:r>
+        <w:rPr>
+          <w:rFonts w:hint="default" w:ascii="Cascadia Mono" w:hAnsi="Cascadia Mono" w:eastAsia="Cascadia Mono"/>
+          <w:color w:val="2B91AF"/>
+          <w:sz w:val="19"/>
+          <w:szCs w:val="24"/>
+          <w:highlight w:val="white"/>
+        </w:rPr>
+        <w:t>DAL</w:t>
+      </w:r>
+      <w:r>
+        <w:rPr>
+          <w:rFonts w:hint="default" w:ascii="Cascadia Mono" w:hAnsi="Cascadia Mono" w:eastAsia="Cascadia Mono"/>
+          <w:color w:val="000000"/>
+          <w:sz w:val="19"/>
+          <w:szCs w:val="24"/>
+          <w:highlight w:val="white"/>
+        </w:rPr>
+        <w:t>&lt;</w:t>
+      </w:r>
+      <w:r>
+        <w:rPr>
+          <w:rFonts w:hint="default" w:ascii="Cascadia Mono" w:hAnsi="Cascadia Mono" w:eastAsia="Cascadia Mono"/>
+          <w:color w:val="2B91AF"/>
+          <w:sz w:val="19"/>
+          <w:szCs w:val="24"/>
+          <w:highlight w:val="white"/>
+        </w:rPr>
+        <w:t>Artista</w:t>
+      </w:r>
+      <w:r>
+        <w:rPr>
+          <w:rFonts w:hint="default" w:ascii="Cascadia Mono" w:hAnsi="Cascadia Mono" w:eastAsia="Cascadia Mono"/>
+          <w:color w:val="000000"/>
+          <w:sz w:val="19"/>
+          <w:szCs w:val="24"/>
+          <w:highlight w:val="white"/>
+        </w:rPr>
+        <w:t>&gt; dal,</w:t>
+      </w:r>
+    </w:p>
+    <w:p>
+      <w:pPr>
+        <w:spacing w:beforeLines="0" w:afterLines="0"/>
+        <w:jc w:val="left"/>
+        <w:rPr>
+          <w:rFonts w:hint="default" w:ascii="Cascadia Mono" w:hAnsi="Cascadia Mono" w:eastAsia="Cascadia Mono"/>
+          <w:color w:val="000000"/>
+          <w:sz w:val="19"/>
+          <w:szCs w:val="24"/>
+          <w:highlight w:val="white"/>
+        </w:rPr>
+      </w:pPr>
+      <w:r>
+        <w:rPr>
+          <w:rFonts w:hint="default" w:ascii="Cascadia Mono" w:hAnsi="Cascadia Mono" w:eastAsia="Cascadia Mono"/>
+          <w:color w:val="000000"/>
+          <w:sz w:val="19"/>
+          <w:szCs w:val="24"/>
+          <w:highlight w:val="white"/>
+        </w:rPr>
+        <w:t xml:space="preserve">                         [</w:t>
+      </w:r>
+      <w:r>
+        <w:rPr>
+          <w:rFonts w:hint="default" w:ascii="Cascadia Mono" w:hAnsi="Cascadia Mono" w:eastAsia="Cascadia Mono"/>
+          <w:color w:val="2B91AF"/>
+          <w:sz w:val="19"/>
+          <w:szCs w:val="24"/>
+          <w:highlight w:val="white"/>
+        </w:rPr>
+        <w:t>FromBody</w:t>
+      </w:r>
+      <w:r>
+        <w:rPr>
+          <w:rFonts w:hint="default" w:ascii="Cascadia Mono" w:hAnsi="Cascadia Mono" w:eastAsia="Cascadia Mono"/>
+          <w:color w:val="000000"/>
+          <w:sz w:val="19"/>
+          <w:szCs w:val="24"/>
+          <w:highlight w:val="white"/>
+        </w:rPr>
+        <w:t xml:space="preserve">] </w:t>
+      </w:r>
+      <w:r>
+        <w:rPr>
+          <w:rFonts w:hint="default" w:ascii="Cascadia Mono" w:hAnsi="Cascadia Mono" w:eastAsia="Cascadia Mono"/>
+          <w:color w:val="2B91AF"/>
+          <w:sz w:val="19"/>
+          <w:szCs w:val="24"/>
+          <w:highlight w:val="white"/>
+        </w:rPr>
+        <w:t>ArtistaRequest</w:t>
+      </w:r>
+      <w:r>
+        <w:rPr>
+          <w:rFonts w:hint="default" w:ascii="Cascadia Mono" w:hAnsi="Cascadia Mono" w:eastAsia="Cascadia Mono"/>
+          <w:color w:val="000000"/>
+          <w:sz w:val="19"/>
+          <w:szCs w:val="24"/>
+          <w:highlight w:val="white"/>
+        </w:rPr>
+        <w:t xml:space="preserve"> artistaRequest) =&gt;</w:t>
+      </w:r>
+    </w:p>
+    <w:p>
+      <w:pPr>
+        <w:spacing w:beforeLines="0" w:afterLines="0"/>
+        <w:jc w:val="left"/>
+        <w:rPr>
+          <w:rFonts w:hint="default" w:ascii="Cascadia Mono" w:hAnsi="Cascadia Mono" w:eastAsia="Cascadia Mono"/>
+          <w:color w:val="000000"/>
+          <w:sz w:val="19"/>
+          <w:szCs w:val="24"/>
+          <w:highlight w:val="white"/>
+        </w:rPr>
+      </w:pPr>
+      <w:r>
+        <w:rPr>
+          <w:rFonts w:hint="default" w:ascii="Cascadia Mono" w:hAnsi="Cascadia Mono" w:eastAsia="Cascadia Mono"/>
+          <w:color w:val="000000"/>
+          <w:sz w:val="19"/>
+          <w:szCs w:val="24"/>
+          <w:highlight w:val="white"/>
+        </w:rPr>
+        <w:t>{</w:t>
+      </w:r>
+    </w:p>
+    <w:p>
+      <w:pPr>
+        <w:spacing w:beforeLines="0" w:afterLines="0"/>
+        <w:jc w:val="left"/>
+        <w:rPr>
+          <w:rFonts w:hint="default" w:ascii="Cascadia Mono" w:hAnsi="Cascadia Mono" w:eastAsia="Cascadia Mono"/>
+          <w:color w:val="000000"/>
+          <w:sz w:val="19"/>
+          <w:szCs w:val="24"/>
+          <w:highlight w:val="white"/>
+        </w:rPr>
+      </w:pPr>
+      <w:r>
+        <w:rPr>
+          <w:rFonts w:hint="default" w:ascii="Cascadia Mono" w:hAnsi="Cascadia Mono" w:eastAsia="Cascadia Mono"/>
+          <w:color w:val="000000"/>
+          <w:sz w:val="19"/>
+          <w:szCs w:val="24"/>
+          <w:highlight w:val="white"/>
+        </w:rPr>
+        <w:t xml:space="preserve">    </w:t>
+      </w:r>
+      <w:r>
+        <w:rPr>
+          <w:rFonts w:hint="default" w:ascii="Cascadia Mono" w:hAnsi="Cascadia Mono" w:eastAsia="Cascadia Mono"/>
+          <w:color w:val="0000FF"/>
+          <w:sz w:val="19"/>
+          <w:szCs w:val="24"/>
+          <w:highlight w:val="white"/>
+        </w:rPr>
+        <w:t>var</w:t>
+      </w:r>
+      <w:r>
+        <w:rPr>
+          <w:rFonts w:hint="default" w:ascii="Cascadia Mono" w:hAnsi="Cascadia Mono" w:eastAsia="Cascadia Mono"/>
+          <w:color w:val="000000"/>
+          <w:sz w:val="19"/>
+          <w:szCs w:val="24"/>
+          <w:highlight w:val="white"/>
+        </w:rPr>
+        <w:t xml:space="preserve"> artista = </w:t>
+      </w:r>
+      <w:r>
+        <w:rPr>
+          <w:rFonts w:hint="default" w:ascii="Cascadia Mono" w:hAnsi="Cascadia Mono" w:eastAsia="Cascadia Mono"/>
+          <w:color w:val="0000FF"/>
+          <w:sz w:val="19"/>
+          <w:szCs w:val="24"/>
+          <w:highlight w:val="white"/>
+        </w:rPr>
+        <w:t>new</w:t>
+      </w:r>
+      <w:r>
+        <w:rPr>
+          <w:rFonts w:hint="default" w:ascii="Cascadia Mono" w:hAnsi="Cascadia Mono" w:eastAsia="Cascadia Mono"/>
+          <w:color w:val="000000"/>
+          <w:sz w:val="19"/>
+          <w:szCs w:val="24"/>
+          <w:highlight w:val="white"/>
+        </w:rPr>
+        <w:t xml:space="preserve"> </w:t>
+      </w:r>
+      <w:r>
+        <w:rPr>
+          <w:rFonts w:hint="default" w:ascii="Cascadia Mono" w:hAnsi="Cascadia Mono" w:eastAsia="Cascadia Mono"/>
+          <w:color w:val="2B91AF"/>
+          <w:sz w:val="19"/>
+          <w:szCs w:val="24"/>
+          <w:highlight w:val="white"/>
+        </w:rPr>
+        <w:t>Artista</w:t>
+      </w:r>
+      <w:r>
+        <w:rPr>
+          <w:rFonts w:hint="default" w:ascii="Cascadia Mono" w:hAnsi="Cascadia Mono" w:eastAsia="Cascadia Mono"/>
+          <w:color w:val="000000"/>
+          <w:sz w:val="19"/>
+          <w:szCs w:val="24"/>
+          <w:highlight w:val="white"/>
+        </w:rPr>
+        <w:t>(artistaRequest.nome, artistaRequest.bio);</w:t>
+      </w:r>
+    </w:p>
+    <w:p>
+      <w:pPr>
+        <w:spacing w:beforeLines="0" w:afterLines="0"/>
+        <w:jc w:val="left"/>
+        <w:rPr>
+          <w:rFonts w:hint="default" w:ascii="Cascadia Mono" w:hAnsi="Cascadia Mono" w:eastAsia="Cascadia Mono"/>
+          <w:color w:val="000000"/>
+          <w:sz w:val="19"/>
+          <w:szCs w:val="24"/>
+          <w:highlight w:val="white"/>
+        </w:rPr>
+      </w:pPr>
+      <w:r>
+        <w:rPr>
+          <w:rFonts w:hint="default" w:ascii="Cascadia Mono" w:hAnsi="Cascadia Mono" w:eastAsia="Cascadia Mono"/>
+          <w:color w:val="000000"/>
+          <w:sz w:val="19"/>
+          <w:szCs w:val="24"/>
+          <w:highlight w:val="white"/>
+        </w:rPr>
+        <w:t xml:space="preserve">    dal.Adicionar(artista);</w:t>
+      </w:r>
+    </w:p>
+    <w:p>
+      <w:pPr>
+        <w:spacing w:beforeLines="0" w:afterLines="0"/>
+        <w:jc w:val="left"/>
+        <w:rPr>
+          <w:rFonts w:hint="default" w:ascii="Cascadia Mono" w:hAnsi="Cascadia Mono" w:eastAsia="Cascadia Mono"/>
+          <w:color w:val="000000"/>
+          <w:sz w:val="19"/>
+          <w:szCs w:val="24"/>
+          <w:highlight w:val="white"/>
+        </w:rPr>
+      </w:pPr>
+      <w:r>
+        <w:rPr>
+          <w:rFonts w:hint="default" w:ascii="Cascadia Mono" w:hAnsi="Cascadia Mono" w:eastAsia="Cascadia Mono"/>
+          <w:color w:val="000000"/>
+          <w:sz w:val="19"/>
+          <w:szCs w:val="24"/>
+          <w:highlight w:val="white"/>
+        </w:rPr>
+        <w:t xml:space="preserve">    </w:t>
+      </w:r>
+      <w:r>
+        <w:rPr>
+          <w:rFonts w:hint="default" w:ascii="Cascadia Mono" w:hAnsi="Cascadia Mono" w:eastAsia="Cascadia Mono"/>
+          <w:color w:val="0000FF"/>
+          <w:sz w:val="19"/>
+          <w:szCs w:val="24"/>
+          <w:highlight w:val="white"/>
+        </w:rPr>
+        <w:t>return</w:t>
+      </w:r>
+      <w:r>
+        <w:rPr>
+          <w:rFonts w:hint="default" w:ascii="Cascadia Mono" w:hAnsi="Cascadia Mono" w:eastAsia="Cascadia Mono"/>
+          <w:color w:val="000000"/>
+          <w:sz w:val="19"/>
+          <w:szCs w:val="24"/>
+          <w:highlight w:val="white"/>
+        </w:rPr>
+        <w:t xml:space="preserve"> </w:t>
+      </w:r>
+      <w:r>
+        <w:rPr>
+          <w:rFonts w:hint="default" w:ascii="Cascadia Mono" w:hAnsi="Cascadia Mono" w:eastAsia="Cascadia Mono"/>
+          <w:color w:val="2B91AF"/>
+          <w:sz w:val="19"/>
+          <w:szCs w:val="24"/>
+          <w:highlight w:val="white"/>
+        </w:rPr>
+        <w:t>Results</w:t>
+      </w:r>
+      <w:r>
+        <w:rPr>
+          <w:rFonts w:hint="default" w:ascii="Cascadia Mono" w:hAnsi="Cascadia Mono" w:eastAsia="Cascadia Mono"/>
+          <w:color w:val="000000"/>
+          <w:sz w:val="19"/>
+          <w:szCs w:val="24"/>
+          <w:highlight w:val="white"/>
+        </w:rPr>
+        <w:t>.Ok();</w:t>
+      </w:r>
+    </w:p>
+    <w:p>
+      <w:pPr>
+        <w:ind w:left="0" w:leftChars="0" w:firstLine="0" w:firstLineChars="0"/>
+        <w:jc w:val="left"/>
+        <w:rPr>
+          <w:rFonts w:hint="default" w:ascii="Cascadia Mono" w:hAnsi="Cascadia Mono"/>
+          <w:i w:val="0"/>
+          <w:iCs w:val="0"/>
+          <w:sz w:val="24"/>
+          <w:szCs w:val="24"/>
+          <w:lang w:val="pt-BR"/>
+        </w:rPr>
+      </w:pPr>
+      <w:r>
+        <w:rPr>
+          <w:rFonts w:hint="default" w:ascii="Cascadia Mono" w:hAnsi="Cascadia Mono" w:eastAsia="Cascadia Mono"/>
+          <w:color w:val="000000"/>
+          <w:sz w:val="19"/>
+          <w:szCs w:val="24"/>
+          <w:highlight w:val="white"/>
+        </w:rPr>
+        <w:t>});</w:t>
+      </w:r>
+    </w:p>
+    <w:p>
+      <w:pPr>
+        <w:ind w:left="0" w:leftChars="0" w:firstLine="0" w:firstLineChars="0"/>
+        <w:jc w:val="left"/>
+        <w:rPr>
+          <w:rFonts w:hint="default" w:ascii="Cascadia Mono" w:hAnsi="Cascadia Mono"/>
+          <w:i w:val="0"/>
+          <w:iCs w:val="0"/>
+          <w:sz w:val="24"/>
+          <w:szCs w:val="24"/>
+          <w:lang w:val="pt-BR"/>
+        </w:rPr>
+      </w:pPr>
+    </w:p>
+    <w:p>
+      <w:pPr>
+        <w:ind w:left="0" w:leftChars="0" w:firstLine="0" w:firstLineChars="0"/>
+        <w:jc w:val="left"/>
+        <w:rPr>
+          <w:rFonts w:hint="default" w:ascii="Cascadia Mono" w:hAnsi="Cascadia Mono"/>
+          <w:i w:val="0"/>
+          <w:iCs w:val="0"/>
+          <w:sz w:val="24"/>
+          <w:szCs w:val="24"/>
+          <w:lang w:val="pt-BR"/>
+        </w:rPr>
+      </w:pPr>
+      <w:r>
+        <w:rPr>
+          <w:rFonts w:hint="default" w:ascii="Cascadia Mono" w:hAnsi="Cascadia Mono"/>
+          <w:i w:val="0"/>
+          <w:iCs w:val="0"/>
+          <w:sz w:val="24"/>
+          <w:szCs w:val="24"/>
+          <w:lang w:val="pt-BR"/>
+        </w:rPr>
+        <w:t>Dessa forma, o cadastro de Artistas tem um DTO para diminuir a exposição de dados, o que pode ser observado no Swagger</w:t>
+      </w:r>
+    </w:p>
+    <w:p>
+      <w:pPr>
+        <w:ind w:left="0" w:leftChars="0" w:firstLine="0" w:firstLineChars="0"/>
+        <w:jc w:val="left"/>
+        <w:rPr>
+          <w:rFonts w:hint="default" w:ascii="Cascadia Mono" w:hAnsi="Cascadia Mono"/>
+          <w:i w:val="0"/>
+          <w:iCs w:val="0"/>
+          <w:sz w:val="24"/>
+          <w:szCs w:val="24"/>
+          <w:lang w:val="pt-BR"/>
+        </w:rPr>
+      </w:pPr>
+      <w:r>
+        <w:drawing>
+          <wp:inline distT="0" distB="0" distL="114300" distR="114300">
+            <wp:extent cx="3796665" cy="939165"/>
+            <wp:effectExtent l="0" t="0" r="13335" b="13335"/>
+            <wp:docPr id="6" name="Picture 1"/>
+            <wp:cNvGraphicFramePr>
+              <a:graphicFrameLocks xmlns:a="http://schemas.openxmlformats.org/drawingml/2006/main" noChangeAspect="1"/>
+            </wp:cNvGraphicFramePr>
+            <a:graphic xmlns:a="http://schemas.openxmlformats.org/drawingml/2006/main">
+              <a:graphicData uri="http://schemas.openxmlformats.org/drawingml/2006/picture">
+                <pic:pic xmlns:pic="http://schemas.openxmlformats.org/drawingml/2006/picture">
+                  <pic:nvPicPr>
+                    <pic:cNvPr id="6" name="Picture 1"/>
+                    <pic:cNvPicPr>
+                      <a:picLocks noChangeAspect="1"/>
+                    </pic:cNvPicPr>
+                  </pic:nvPicPr>
+                  <pic:blipFill>
+                    <a:blip r:embed="rId9"/>
+                    <a:stretch>
+                      <a:fillRect/>
+                    </a:stretch>
+                  </pic:blipFill>
+                  <pic:spPr>
+                    <a:xfrm>
+                      <a:off x="0" y="0"/>
+                      <a:ext cx="3796665" cy="939165"/>
+                    </a:xfrm>
+                    <a:prstGeom prst="rect">
+                      <a:avLst/>
+                    </a:prstGeom>
+                    <a:noFill/>
+                    <a:ln>
+                      <a:noFill/>
+                    </a:ln>
+                  </pic:spPr>
+                </pic:pic>
+              </a:graphicData>
+            </a:graphic>
+          </wp:inline>
+        </w:drawing>
+      </w:r>
+    </w:p>
+    <w:p>
+      <w:pPr>
+        <w:ind w:left="0" w:leftChars="0" w:firstLine="0" w:firstLineChars="0"/>
+        <w:jc w:val="left"/>
+        <w:rPr>
+          <w:rFonts w:hint="default" w:ascii="Cascadia Mono" w:hAnsi="Cascadia Mono"/>
+          <w:i w:val="0"/>
+          <w:iCs w:val="0"/>
+          <w:sz w:val="24"/>
+          <w:szCs w:val="24"/>
+          <w:lang w:val="pt-BR"/>
+        </w:rPr>
+      </w:pPr>
+    </w:p>
+    <w:p>
+      <w:pPr>
+        <w:ind w:left="0" w:leftChars="0" w:firstLine="0" w:firstLineChars="0"/>
+        <w:jc w:val="left"/>
+        <w:rPr>
+          <w:rFonts w:hint="default" w:ascii="Cascadia Mono" w:hAnsi="Cascadia Mono"/>
+          <w:i w:val="0"/>
+          <w:iCs w:val="0"/>
+          <w:sz w:val="24"/>
+          <w:szCs w:val="24"/>
+          <w:lang w:val="pt-BR"/>
+        </w:rPr>
+      </w:pPr>
+    </w:p>
+    <w:p>
+      <w:pPr>
+        <w:ind w:left="0" w:leftChars="0" w:firstLine="0" w:firstLineChars="0"/>
+        <w:jc w:val="left"/>
+        <w:rPr>
+          <w:rFonts w:hint="default" w:ascii="Cascadia Mono" w:hAnsi="Cascadia Mono"/>
+          <w:i w:val="0"/>
+          <w:iCs w:val="0"/>
+          <w:sz w:val="24"/>
+          <w:szCs w:val="24"/>
+          <w:lang w:val="pt-BR"/>
+        </w:rPr>
+      </w:pPr>
       <w:bookmarkStart w:id="0" w:name="_GoBack"/>
       <w:bookmarkEnd w:id="0"/>
-    </w:p>
-    <w:p>
-      <w:pPr>
-        <w:ind w:left="0" w:leftChars="0" w:firstLine="0" w:firstLineChars="0"/>
-        <w:jc w:val="left"/>
-        <w:rPr>
-          <w:rFonts w:hint="default" w:ascii="Cascadia Mono" w:hAnsi="Cascadia Mono"/>
-          <w:i w:val="0"/>
-          <w:iCs w:val="0"/>
-          <w:sz w:val="24"/>
-          <w:szCs w:val="24"/>
-          <w:lang w:val="pt-BR"/>
-        </w:rPr>
-      </w:pPr>
-    </w:p>
-    <w:p>
-      <w:pPr>
-        <w:ind w:left="0" w:leftChars="0" w:firstLine="0" w:firstLineChars="0"/>
-        <w:jc w:val="left"/>
-        <w:rPr>
-          <w:rFonts w:hint="default" w:ascii="Cascadia Mono" w:hAnsi="Cascadia Mono"/>
-          <w:i w:val="0"/>
-          <w:iCs w:val="0"/>
-          <w:sz w:val="24"/>
-          <w:szCs w:val="24"/>
-          <w:lang w:val="pt-BR"/>
-        </w:rPr>
-      </w:pPr>
-    </w:p>
-    <w:p>
-      <w:pPr>
-        <w:ind w:left="0" w:leftChars="0" w:firstLine="0" w:firstLineChars="0"/>
-        <w:jc w:val="left"/>
-        <w:rPr>
-          <w:rFonts w:hint="default" w:ascii="Cascadia Mono" w:hAnsi="Cascadia Mono"/>
-          <w:i w:val="0"/>
-          <w:iCs w:val="0"/>
-          <w:sz w:val="24"/>
-          <w:szCs w:val="24"/>
-          <w:lang w:val="pt-BR"/>
-        </w:rPr>
-      </w:pPr>
-    </w:p>
-    <w:p>
-      <w:pPr>
-        <w:ind w:left="0" w:leftChars="0" w:firstLine="0" w:firstLineChars="0"/>
-        <w:jc w:val="left"/>
-        <w:rPr>
-          <w:rFonts w:hint="default" w:ascii="Cascadia Mono" w:hAnsi="Cascadia Mono"/>
-          <w:i w:val="0"/>
-          <w:iCs w:val="0"/>
-          <w:sz w:val="24"/>
-          <w:szCs w:val="24"/>
-          <w:lang w:val="pt-BR"/>
-        </w:rPr>
-      </w:pPr>
-    </w:p>
-    <w:p>
-      <w:pPr>
-        <w:ind w:left="0" w:leftChars="0" w:firstLine="0" w:firstLineChars="0"/>
-        <w:jc w:val="left"/>
-        <w:rPr>
-          <w:rFonts w:hint="default" w:ascii="Cascadia Mono" w:hAnsi="Cascadia Mono"/>
-          <w:i w:val="0"/>
-          <w:iCs w:val="0"/>
-          <w:sz w:val="24"/>
-          <w:szCs w:val="24"/>
-          <w:lang w:val="pt-BR"/>
-        </w:rPr>
-      </w:pPr>
-    </w:p>
-    <w:p>
-      <w:pPr>
-        <w:ind w:left="0" w:leftChars="0" w:firstLine="0" w:firstLineChars="0"/>
-        <w:jc w:val="left"/>
-        <w:rPr>
-          <w:rFonts w:hint="default" w:ascii="Cascadia Mono" w:hAnsi="Cascadia Mono"/>
-          <w:i w:val="0"/>
-          <w:iCs w:val="0"/>
-          <w:sz w:val="24"/>
-          <w:szCs w:val="24"/>
-          <w:lang w:val="pt-BR"/>
-        </w:rPr>
-      </w:pPr>
-    </w:p>
-    <w:p>
-      <w:pPr>
-        <w:ind w:left="0" w:leftChars="0" w:firstLine="0" w:firstLineChars="0"/>
-        <w:jc w:val="left"/>
-        <w:rPr>
-          <w:rFonts w:hint="default" w:ascii="Cascadia Mono" w:hAnsi="Cascadia Mono"/>
-          <w:i w:val="0"/>
-          <w:iCs w:val="0"/>
-          <w:sz w:val="24"/>
-          <w:szCs w:val="24"/>
-          <w:lang w:val="pt-BR"/>
-        </w:rPr>
-      </w:pPr>
-    </w:p>
-    <w:p>
-      <w:pPr>
-        <w:ind w:left="0" w:leftChars="0" w:firstLine="0" w:firstLineChars="0"/>
-        <w:jc w:val="left"/>
-        <w:rPr>
-          <w:rFonts w:hint="default" w:ascii="Cascadia Mono" w:hAnsi="Cascadia Mono"/>
-          <w:i w:val="0"/>
-          <w:iCs w:val="0"/>
-          <w:sz w:val="24"/>
-          <w:szCs w:val="24"/>
-          <w:lang w:val="pt-BR"/>
-        </w:rPr>
-      </w:pPr>
     </w:p>
     <w:p>
       <w:pPr>

</xml_diff>

<commit_message>
Correção - Modelo Música
Estava sem o campo ArtistaId, que na base de dados configura a chave estrangeira da tabela Musicas para Artista
</commit_message>
<xml_diff>
--- a/Notes.docx
+++ b/Notes.docx
@@ -8513,7 +8513,7 @@
           <w:szCs w:val="24"/>
           <w:lang w:val="pt-BR"/>
         </w:rPr>
-        <w:t>Primeiramente, para iniciaR um BD vazio, mudar o campo InitialCatalog da variável connectionString em Banco-&gt;ScreenSoundContext, com um nome de uma nova base de dados para a aplicação.</w:t>
+        <w:t>Primeiramente, para iniciar um BD vazio, mudar o campo InitialCatalog da variável connectionString em Banco-&gt;ScreenSoundContext, com um nome de uma nova base de dados para a aplicação.</w:t>
       </w:r>
     </w:p>
     <w:p>
@@ -9325,6 +9325,102 @@
           <w:lang w:val="pt-BR"/>
         </w:rPr>
         <w:t>Na classe Musica-&gt;Adicionar propriedade Artista</w:t>
+      </w:r>
+    </w:p>
+    <w:p>
+      <w:pPr>
+        <w:spacing w:beforeLines="0" w:afterLines="0"/>
+        <w:ind w:firstLine="475" w:firstLineChars="250"/>
+        <w:jc w:val="left"/>
+        <w:rPr>
+          <w:rFonts w:hint="default" w:ascii="Cascadia Mono" w:hAnsi="Cascadia Mono" w:eastAsia="Cascadia Mono"/>
+          <w:color w:val="000000"/>
+          <w:sz w:val="19"/>
+          <w:szCs w:val="24"/>
+          <w:highlight w:val="white"/>
+        </w:rPr>
+      </w:pPr>
+      <w:bookmarkStart w:id="0" w:name="_GoBack"/>
+      <w:bookmarkEnd w:id="0"/>
+      <w:r>
+        <w:rPr>
+          <w:rFonts w:hint="default" w:ascii="Cascadia Mono" w:hAnsi="Cascadia Mono" w:eastAsia="Cascadia Mono"/>
+          <w:color w:val="0000FF"/>
+          <w:sz w:val="19"/>
+          <w:szCs w:val="24"/>
+          <w:highlight w:val="white"/>
+        </w:rPr>
+        <w:t>public</w:t>
+      </w:r>
+      <w:r>
+        <w:rPr>
+          <w:rFonts w:hint="default" w:ascii="Cascadia Mono" w:hAnsi="Cascadia Mono" w:eastAsia="Cascadia Mono"/>
+          <w:color w:val="000000"/>
+          <w:sz w:val="19"/>
+          <w:szCs w:val="24"/>
+          <w:highlight w:val="white"/>
+        </w:rPr>
+        <w:t xml:space="preserve"> </w:t>
+      </w:r>
+      <w:r>
+        <w:rPr>
+          <w:rFonts w:hint="default" w:ascii="Cascadia Mono" w:hAnsi="Cascadia Mono" w:eastAsia="Cascadia Mono"/>
+          <w:color w:val="0000FF"/>
+          <w:sz w:val="19"/>
+          <w:szCs w:val="24"/>
+          <w:highlight w:val="white"/>
+        </w:rPr>
+        <w:t>int</w:t>
+      </w:r>
+      <w:r>
+        <w:rPr>
+          <w:rFonts w:hint="default" w:ascii="Cascadia Mono" w:hAnsi="Cascadia Mono" w:eastAsia="Cascadia Mono"/>
+          <w:color w:val="000000"/>
+          <w:sz w:val="19"/>
+          <w:szCs w:val="24"/>
+          <w:highlight w:val="white"/>
+        </w:rPr>
+        <w:t xml:space="preserve">? ArtistaId { </w:t>
+      </w:r>
+      <w:r>
+        <w:rPr>
+          <w:rFonts w:hint="default" w:ascii="Cascadia Mono" w:hAnsi="Cascadia Mono" w:eastAsia="Cascadia Mono"/>
+          <w:color w:val="0000FF"/>
+          <w:sz w:val="19"/>
+          <w:szCs w:val="24"/>
+          <w:highlight w:val="white"/>
+        </w:rPr>
+        <w:t>get</w:t>
+      </w:r>
+      <w:r>
+        <w:rPr>
+          <w:rFonts w:hint="default" w:ascii="Cascadia Mono" w:hAnsi="Cascadia Mono" w:eastAsia="Cascadia Mono"/>
+          <w:color w:val="000000"/>
+          <w:sz w:val="19"/>
+          <w:szCs w:val="24"/>
+          <w:highlight w:val="white"/>
+        </w:rPr>
+        <w:t xml:space="preserve">; </w:t>
+      </w:r>
+      <w:r>
+        <w:rPr>
+          <w:rFonts w:hint="default" w:ascii="Cascadia Mono" w:hAnsi="Cascadia Mono" w:eastAsia="Cascadia Mono"/>
+          <w:color w:val="0000FF"/>
+          <w:sz w:val="19"/>
+          <w:szCs w:val="24"/>
+          <w:highlight w:val="white"/>
+        </w:rPr>
+        <w:t>set</w:t>
+      </w:r>
+      <w:r>
+        <w:rPr>
+          <w:rFonts w:hint="default" w:ascii="Cascadia Mono" w:hAnsi="Cascadia Mono" w:eastAsia="Cascadia Mono"/>
+          <w:color w:val="000000"/>
+          <w:sz w:val="19"/>
+          <w:szCs w:val="24"/>
+          <w:highlight w:val="white"/>
+        </w:rPr>
+        <w:t>; }</w:t>
       </w:r>
     </w:p>
     <w:p>
@@ -21423,8 +21519,6 @@
           <w:lang w:val="pt-BR"/>
         </w:rPr>
       </w:pPr>
-      <w:bookmarkStart w:id="0" w:name="_GoBack"/>
-      <w:bookmarkEnd w:id="0"/>
     </w:p>
     <w:p>
       <w:pPr>
@@ -22129,104 +22223,6 @@
     <w:lsdException w:unhideWhenUsed="0" w:uiPriority="0" w:semiHidden="0" w:name="Balloon Text"/>
     <w:lsdException w:unhideWhenUsed="0" w:uiPriority="0" w:semiHidden="0" w:name="Table Grid"/>
     <w:lsdException w:unhideWhenUsed="0" w:uiPriority="0" w:semiHidden="0" w:name="Table Theme"/>
-    <w:lsdException w:unhideWhenUsed="0" w:uiPriority="60" w:semiHidden="0" w:name="Light Shading"/>
-    <w:lsdException w:unhideWhenUsed="0" w:uiPriority="61" w:semiHidden="0" w:name="Light List"/>
-    <w:lsdException w:unhideWhenUsed="0" w:uiPriority="62" w:semiHidden="0" w:name="Light Grid"/>
-    <w:lsdException w:unhideWhenUsed="0" w:uiPriority="63" w:semiHidden="0" w:name="Medium Shading 1"/>
-    <w:lsdException w:unhideWhenUsed="0" w:uiPriority="64" w:semiHidden="0" w:name="Medium Shading 2"/>
-    <w:lsdException w:unhideWhenUsed="0" w:uiPriority="65" w:semiHidden="0" w:name="Medium List 1"/>
-    <w:lsdException w:unhideWhenUsed="0" w:uiPriority="66" w:semiHidden="0" w:name="Medium List 2"/>
-    <w:lsdException w:unhideWhenUsed="0" w:uiPriority="67" w:semiHidden="0" w:name="Medium Grid 1"/>
-    <w:lsdException w:unhideWhenUsed="0" w:uiPriority="68" w:semiHidden="0" w:name="Medium Grid 2"/>
-    <w:lsdException w:unhideWhenUsed="0" w:uiPriority="69" w:semiHidden="0" w:name="Medium Grid 3"/>
-    <w:lsdException w:unhideWhenUsed="0" w:uiPriority="70" w:semiHidden="0" w:name="Dark List"/>
-    <w:lsdException w:unhideWhenUsed="0" w:uiPriority="71" w:semiHidden="0" w:name="Colorful Shading"/>
-    <w:lsdException w:unhideWhenUsed="0" w:uiPriority="72" w:semiHidden="0" w:name="Colorful List"/>
-    <w:lsdException w:unhideWhenUsed="0" w:uiPriority="73" w:semiHidden="0" w:name="Colorful Grid"/>
-    <w:lsdException w:unhideWhenUsed="0" w:uiPriority="60" w:semiHidden="0" w:name="Light Shading Accent 1"/>
-    <w:lsdException w:unhideWhenUsed="0" w:uiPriority="61" w:semiHidden="0" w:name="Light List Accent 1"/>
-    <w:lsdException w:unhideWhenUsed="0" w:uiPriority="62" w:semiHidden="0" w:name="Light Grid Accent 1"/>
-    <w:lsdException w:unhideWhenUsed="0" w:uiPriority="63" w:semiHidden="0" w:name="Medium Shading 1 Accent 1"/>
-    <w:lsdException w:unhideWhenUsed="0" w:uiPriority="64" w:semiHidden="0" w:name="Medium Shading 2 Accent 1"/>
-    <w:lsdException w:unhideWhenUsed="0" w:uiPriority="65" w:semiHidden="0" w:name="Medium List 1 Accent 1"/>
-    <w:lsdException w:unhideWhenUsed="0" w:uiPriority="66" w:semiHidden="0" w:name="Medium List 2 Accent 1"/>
-    <w:lsdException w:unhideWhenUsed="0" w:uiPriority="67" w:semiHidden="0" w:name="Medium Grid 1 Accent 1"/>
-    <w:lsdException w:unhideWhenUsed="0" w:uiPriority="68" w:semiHidden="0" w:name="Medium Grid 2 Accent 1"/>
-    <w:lsdException w:unhideWhenUsed="0" w:uiPriority="69" w:semiHidden="0" w:name="Medium Grid 3 Accent 1"/>
-    <w:lsdException w:unhideWhenUsed="0" w:uiPriority="70" w:semiHidden="0" w:name="Dark List Accent 1"/>
-    <w:lsdException w:unhideWhenUsed="0" w:uiPriority="71" w:semiHidden="0" w:name="Colorful Shading Accent 1"/>
-    <w:lsdException w:unhideWhenUsed="0" w:uiPriority="72" w:semiHidden="0" w:name="Colorful List Accent 1"/>
-    <w:lsdException w:unhideWhenUsed="0" w:uiPriority="73" w:semiHidden="0" w:name="Colorful Grid Accent 1"/>
-    <w:lsdException w:unhideWhenUsed="0" w:uiPriority="60" w:semiHidden="0" w:name="Light Shading Accent 2"/>
-    <w:lsdException w:unhideWhenUsed="0" w:uiPriority="61" w:semiHidden="0" w:name="Light List Accent 2"/>
-    <w:lsdException w:unhideWhenUsed="0" w:uiPriority="62" w:semiHidden="0" w:name="Light Grid Accent 2"/>
-    <w:lsdException w:unhideWhenUsed="0" w:uiPriority="63" w:semiHidden="0" w:name="Medium Shading 1 Accent 2"/>
-    <w:lsdException w:unhideWhenUsed="0" w:uiPriority="64" w:semiHidden="0" w:name="Medium Shading 2 Accent 2"/>
-    <w:lsdException w:unhideWhenUsed="0" w:uiPriority="65" w:semiHidden="0" w:name="Medium List 1 Accent 2"/>
-    <w:lsdException w:unhideWhenUsed="0" w:uiPriority="66" w:semiHidden="0" w:name="Medium List 2 Accent 2"/>
-    <w:lsdException w:unhideWhenUsed="0" w:uiPriority="67" w:semiHidden="0" w:name="Medium Grid 1 Accent 2"/>
-    <w:lsdException w:unhideWhenUsed="0" w:uiPriority="68" w:semiHidden="0" w:name="Medium Grid 2 Accent 2"/>
-    <w:lsdException w:unhideWhenUsed="0" w:uiPriority="69" w:semiHidden="0" w:name="Medium Grid 3 Accent 2"/>
-    <w:lsdException w:unhideWhenUsed="0" w:uiPriority="70" w:semiHidden="0" w:name="Dark List Accent 2"/>
-    <w:lsdException w:unhideWhenUsed="0" w:uiPriority="71" w:semiHidden="0" w:name="Colorful Shading Accent 2"/>
-    <w:lsdException w:unhideWhenUsed="0" w:uiPriority="72" w:semiHidden="0" w:name="Colorful List Accent 2"/>
-    <w:lsdException w:unhideWhenUsed="0" w:uiPriority="73" w:semiHidden="0" w:name="Colorful Grid Accent 2"/>
-    <w:lsdException w:unhideWhenUsed="0" w:uiPriority="60" w:semiHidden="0" w:name="Light Shading Accent 3"/>
-    <w:lsdException w:unhideWhenUsed="0" w:uiPriority="61" w:semiHidden="0" w:name="Light List Accent 3"/>
-    <w:lsdException w:unhideWhenUsed="0" w:uiPriority="62" w:semiHidden="0" w:name="Light Grid Accent 3"/>
-    <w:lsdException w:unhideWhenUsed="0" w:uiPriority="63" w:semiHidden="0" w:name="Medium Shading 1 Accent 3"/>
-    <w:lsdException w:unhideWhenUsed="0" w:uiPriority="64" w:semiHidden="0" w:name="Medium Shading 2 Accent 3"/>
-    <w:lsdException w:unhideWhenUsed="0" w:uiPriority="65" w:semiHidden="0" w:name="Medium List 1 Accent 3"/>
-    <w:lsdException w:unhideWhenUsed="0" w:uiPriority="66" w:semiHidden="0" w:name="Medium List 2 Accent 3"/>
-    <w:lsdException w:unhideWhenUsed="0" w:uiPriority="67" w:semiHidden="0" w:name="Medium Grid 1 Accent 3"/>
-    <w:lsdException w:unhideWhenUsed="0" w:uiPriority="68" w:semiHidden="0" w:name="Medium Grid 2 Accent 3"/>
-    <w:lsdException w:unhideWhenUsed="0" w:uiPriority="69" w:semiHidden="0" w:name="Medium Grid 3 Accent 3"/>
-    <w:lsdException w:unhideWhenUsed="0" w:uiPriority="70" w:semiHidden="0" w:name="Dark List Accent 3"/>
-    <w:lsdException w:unhideWhenUsed="0" w:uiPriority="71" w:semiHidden="0" w:name="Colorful Shading Accent 3"/>
-    <w:lsdException w:unhideWhenUsed="0" w:uiPriority="72" w:semiHidden="0" w:name="Colorful List Accent 3"/>
-    <w:lsdException w:unhideWhenUsed="0" w:uiPriority="73" w:semiHidden="0" w:name="Colorful Grid Accent 3"/>
-    <w:lsdException w:unhideWhenUsed="0" w:uiPriority="60" w:semiHidden="0" w:name="Light Shading Accent 4"/>
-    <w:lsdException w:unhideWhenUsed="0" w:uiPriority="61" w:semiHidden="0" w:name="Light List Accent 4"/>
-    <w:lsdException w:unhideWhenUsed="0" w:uiPriority="62" w:semiHidden="0" w:name="Light Grid Accent 4"/>
-    <w:lsdException w:unhideWhenUsed="0" w:uiPriority="63" w:semiHidden="0" w:name="Medium Shading 1 Accent 4"/>
-    <w:lsdException w:unhideWhenUsed="0" w:uiPriority="64" w:semiHidden="0" w:name="Medium Shading 2 Accent 4"/>
-    <w:lsdException w:unhideWhenUsed="0" w:uiPriority="65" w:semiHidden="0" w:name="Medium List 1 Accent 4"/>
-    <w:lsdException w:unhideWhenUsed="0" w:uiPriority="66" w:semiHidden="0" w:name="Medium List 2 Accent 4"/>
-    <w:lsdException w:unhideWhenUsed="0" w:uiPriority="67" w:semiHidden="0" w:name="Medium Grid 1 Accent 4"/>
-    <w:lsdException w:unhideWhenUsed="0" w:uiPriority="68" w:semiHidden="0" w:name="Medium Grid 2 Accent 4"/>
-    <w:lsdException w:unhideWhenUsed="0" w:uiPriority="69" w:semiHidden="0" w:name="Medium Grid 3 Accent 4"/>
-    <w:lsdException w:unhideWhenUsed="0" w:uiPriority="70" w:semiHidden="0" w:name="Dark List Accent 4"/>
-    <w:lsdException w:unhideWhenUsed="0" w:uiPriority="71" w:semiHidden="0" w:name="Colorful Shading Accent 4"/>
-    <w:lsdException w:unhideWhenUsed="0" w:uiPriority="72" w:semiHidden="0" w:name="Colorful List Accent 4"/>
-    <w:lsdException w:unhideWhenUsed="0" w:uiPriority="73" w:semiHidden="0" w:name="Colorful Grid Accent 4"/>
-    <w:lsdException w:unhideWhenUsed="0" w:uiPriority="60" w:semiHidden="0" w:name="Light Shading Accent 5"/>
-    <w:lsdException w:unhideWhenUsed="0" w:uiPriority="61" w:semiHidden="0" w:name="Light List Accent 5"/>
-    <w:lsdException w:unhideWhenUsed="0" w:uiPriority="62" w:semiHidden="0" w:name="Light Grid Accent 5"/>
-    <w:lsdException w:unhideWhenUsed="0" w:uiPriority="63" w:semiHidden="0" w:name="Medium Shading 1 Accent 5"/>
-    <w:lsdException w:unhideWhenUsed="0" w:uiPriority="64" w:semiHidden="0" w:name="Medium Shading 2 Accent 5"/>
-    <w:lsdException w:unhideWhenUsed="0" w:uiPriority="65" w:semiHidden="0" w:name="Medium List 1 Accent 5"/>
-    <w:lsdException w:unhideWhenUsed="0" w:uiPriority="66" w:semiHidden="0" w:name="Medium List 2 Accent 5"/>
-    <w:lsdException w:unhideWhenUsed="0" w:uiPriority="67" w:semiHidden="0" w:name="Medium Grid 1 Accent 5"/>
-    <w:lsdException w:unhideWhenUsed="0" w:uiPriority="68" w:semiHidden="0" w:name="Medium Grid 2 Accent 5"/>
-    <w:lsdException w:unhideWhenUsed="0" w:uiPriority="69" w:semiHidden="0" w:name="Medium Grid 3 Accent 5"/>
-    <w:lsdException w:unhideWhenUsed="0" w:uiPriority="70" w:semiHidden="0" w:name="Dark List Accent 5"/>
-    <w:lsdException w:unhideWhenUsed="0" w:uiPriority="71" w:semiHidden="0" w:name="Colorful Shading Accent 5"/>
-    <w:lsdException w:unhideWhenUsed="0" w:uiPriority="72" w:semiHidden="0" w:name="Colorful List Accent 5"/>
-    <w:lsdException w:unhideWhenUsed="0" w:uiPriority="73" w:semiHidden="0" w:name="Colorful Grid Accent 5"/>
-    <w:lsdException w:unhideWhenUsed="0" w:uiPriority="60" w:semiHidden="0" w:name="Light Shading Accent 6"/>
-    <w:lsdException w:unhideWhenUsed="0" w:uiPriority="61" w:semiHidden="0" w:name="Light List Accent 6"/>
-    <w:lsdException w:unhideWhenUsed="0" w:uiPriority="62" w:semiHidden="0" w:name="Light Grid Accent 6"/>
-    <w:lsdException w:unhideWhenUsed="0" w:uiPriority="63" w:semiHidden="0" w:name="Medium Shading 1 Accent 6"/>
-    <w:lsdException w:unhideWhenUsed="0" w:uiPriority="64" w:semiHidden="0" w:name="Medium Shading 2 Accent 6"/>
-    <w:lsdException w:unhideWhenUsed="0" w:uiPriority="65" w:semiHidden="0" w:name="Medium List 1 Accent 6"/>
-    <w:lsdException w:unhideWhenUsed="0" w:uiPriority="66" w:semiHidden="0" w:name="Medium List 2 Accent 6"/>
-    <w:lsdException w:unhideWhenUsed="0" w:uiPriority="67" w:semiHidden="0" w:name="Medium Grid 1 Accent 6"/>
-    <w:lsdException w:unhideWhenUsed="0" w:uiPriority="68" w:semiHidden="0" w:name="Medium Grid 2 Accent 6"/>
-    <w:lsdException w:unhideWhenUsed="0" w:uiPriority="69" w:semiHidden="0" w:name="Medium Grid 3 Accent 6"/>
-    <w:lsdException w:unhideWhenUsed="0" w:uiPriority="70" w:semiHidden="0" w:name="Dark List Accent 6"/>
-    <w:lsdException w:unhideWhenUsed="0" w:uiPriority="71" w:semiHidden="0" w:name="Colorful Shading Accent 6"/>
-    <w:lsdException w:unhideWhenUsed="0" w:uiPriority="72" w:semiHidden="0" w:name="Colorful List Accent 6"/>
-    <w:lsdException w:unhideWhenUsed="0" w:uiPriority="73" w:semiHidden="0" w:name="Colorful Grid Accent 6"/>
   </w:latentStyles>
   <w:style w:type="paragraph" w:default="1" w:styleId="1">
     <w:name w:val="Normal"/>

</xml_diff>

<commit_message>
Adição tabela Generos e seu relacionamento N:N com Musicas
</commit_message>
<xml_diff>
--- a/Notes.docx
+++ b/Notes.docx
@@ -9340,8 +9340,6 @@
           <w:highlight w:val="white"/>
         </w:rPr>
       </w:pPr>
-      <w:bookmarkStart w:id="0" w:name="_GoBack"/>
-      <w:bookmarkEnd w:id="0"/>
       <w:r>
         <w:rPr>
           <w:rFonts w:hint="default" w:ascii="Cascadia Mono" w:hAnsi="Cascadia Mono" w:eastAsia="Cascadia Mono"/>
@@ -21505,20 +21503,19 @@
           <w:lang w:val="pt-BR"/>
         </w:rPr>
       </w:pPr>
-    </w:p>
-    <w:p>
-      <w:pPr>
-        <w:ind w:left="0" w:leftChars="0" w:firstLine="0" w:firstLineChars="0"/>
-        <w:jc w:val="left"/>
-        <w:rPr>
-          <w:rFonts w:hint="default" w:ascii="Cascadia Mono" w:hAnsi="Cascadia Mono"/>
+      <w:r>
+        <w:rPr>
+          <w:rFonts w:hint="default" w:ascii="Cascadia Mono" w:hAnsi="Cascadia Mono"/>
+          <w:b/>
+          <w:bCs/>
           <w:i w:val="0"/>
           <w:iCs w:val="0"/>
           <w:sz w:val="24"/>
           <w:szCs w:val="24"/>
           <w:lang w:val="pt-BR"/>
         </w:rPr>
-      </w:pPr>
+        <w:t>DTOs PARA DEMAIS REQUESTS E REPONSE - OK</w:t>
+      </w:r>
     </w:p>
     <w:p>
       <w:pPr>
@@ -21540,6 +21537,8 @@
         <w:jc w:val="left"/>
         <w:rPr>
           <w:rFonts w:hint="default" w:ascii="Cascadia Mono" w:hAnsi="Cascadia Mono"/>
+          <w:b/>
+          <w:bCs/>
           <w:i w:val="0"/>
           <w:iCs w:val="0"/>
           <w:sz w:val="24"/>
@@ -21547,20 +21546,19 @@
           <w:lang w:val="pt-BR"/>
         </w:rPr>
       </w:pPr>
-    </w:p>
-    <w:p>
-      <w:pPr>
-        <w:ind w:left="0" w:leftChars="0" w:firstLine="0" w:firstLineChars="0"/>
-        <w:jc w:val="left"/>
-        <w:rPr>
-          <w:rFonts w:hint="default" w:ascii="Cascadia Mono" w:hAnsi="Cascadia Mono"/>
+      <w:r>
+        <w:rPr>
+          <w:rFonts w:hint="default" w:ascii="Cascadia Mono" w:hAnsi="Cascadia Mono"/>
+          <w:b/>
+          <w:bCs/>
           <w:i w:val="0"/>
           <w:iCs w:val="0"/>
           <w:sz w:val="24"/>
           <w:szCs w:val="24"/>
           <w:lang w:val="pt-BR"/>
         </w:rPr>
-      </w:pPr>
+        <w:t>ADIÇÃO DE UMA TABELA GÊNERO</w:t>
+      </w:r>
     </w:p>
     <w:p>
       <w:pPr>
@@ -21575,11 +21573,7 @@
           <w:lang w:val="pt-BR"/>
         </w:rPr>
       </w:pPr>
-    </w:p>
-    <w:p>
-      <w:pPr>
-        <w:ind w:left="0" w:leftChars="0" w:firstLine="0" w:firstLineChars="0"/>
-        <w:jc w:val="left"/>
+      <w:r>
         <w:rPr>
           <w:rFonts w:hint="default" w:ascii="Cascadia Mono" w:hAnsi="Cascadia Mono"/>
           <w:i w:val="0"/>
@@ -21588,7 +21582,794 @@
           <w:szCs w:val="24"/>
           <w:lang w:val="pt-BR"/>
         </w:rPr>
-      </w:pPr>
+        <w:t>ScreenSounda.Shared.Modelos / Modelos / Genero</w:t>
+      </w:r>
+    </w:p>
+    <w:p>
+      <w:pPr>
+        <w:spacing w:beforeLines="0" w:afterLines="0"/>
+        <w:jc w:val="left"/>
+        <w:rPr>
+          <w:rFonts w:hint="default" w:ascii="Cascadia Mono" w:hAnsi="Cascadia Mono" w:eastAsia="Cascadia Mono"/>
+          <w:color w:val="000000"/>
+          <w:sz w:val="19"/>
+          <w:szCs w:val="24"/>
+          <w:highlight w:val="white"/>
+        </w:rPr>
+      </w:pPr>
+      <w:r>
+        <w:rPr>
+          <w:rFonts w:hint="default" w:ascii="Cascadia Mono" w:hAnsi="Cascadia Mono" w:eastAsia="Cascadia Mono"/>
+          <w:color w:val="000000"/>
+          <w:sz w:val="19"/>
+          <w:szCs w:val="24"/>
+          <w:highlight w:val="white"/>
+        </w:rPr>
+        <w:t xml:space="preserve">    </w:t>
+      </w:r>
+      <w:r>
+        <w:rPr>
+          <w:rFonts w:hint="default" w:ascii="Cascadia Mono" w:hAnsi="Cascadia Mono" w:eastAsia="Cascadia Mono"/>
+          <w:color w:val="0000FF"/>
+          <w:sz w:val="19"/>
+          <w:szCs w:val="24"/>
+          <w:highlight w:val="white"/>
+        </w:rPr>
+        <w:t>public</w:t>
+      </w:r>
+      <w:r>
+        <w:rPr>
+          <w:rFonts w:hint="default" w:ascii="Cascadia Mono" w:hAnsi="Cascadia Mono" w:eastAsia="Cascadia Mono"/>
+          <w:color w:val="000000"/>
+          <w:sz w:val="19"/>
+          <w:szCs w:val="24"/>
+          <w:highlight w:val="white"/>
+        </w:rPr>
+        <w:t xml:space="preserve"> </w:t>
+      </w:r>
+      <w:r>
+        <w:rPr>
+          <w:rFonts w:hint="default" w:ascii="Cascadia Mono" w:hAnsi="Cascadia Mono" w:eastAsia="Cascadia Mono"/>
+          <w:color w:val="0000FF"/>
+          <w:sz w:val="19"/>
+          <w:szCs w:val="24"/>
+          <w:highlight w:val="white"/>
+        </w:rPr>
+        <w:t>class</w:t>
+      </w:r>
+      <w:r>
+        <w:rPr>
+          <w:rFonts w:hint="default" w:ascii="Cascadia Mono" w:hAnsi="Cascadia Mono" w:eastAsia="Cascadia Mono"/>
+          <w:color w:val="000000"/>
+          <w:sz w:val="19"/>
+          <w:szCs w:val="24"/>
+          <w:highlight w:val="white"/>
+        </w:rPr>
+        <w:t xml:space="preserve"> </w:t>
+      </w:r>
+      <w:r>
+        <w:rPr>
+          <w:rFonts w:hint="default" w:ascii="Cascadia Mono" w:hAnsi="Cascadia Mono" w:eastAsia="Cascadia Mono"/>
+          <w:color w:val="2B91AF"/>
+          <w:sz w:val="19"/>
+          <w:szCs w:val="24"/>
+          <w:highlight w:val="white"/>
+        </w:rPr>
+        <w:t>Genero</w:t>
+      </w:r>
+    </w:p>
+    <w:p>
+      <w:pPr>
+        <w:spacing w:beforeLines="0" w:afterLines="0"/>
+        <w:jc w:val="left"/>
+        <w:rPr>
+          <w:rFonts w:hint="default" w:ascii="Cascadia Mono" w:hAnsi="Cascadia Mono" w:eastAsia="Cascadia Mono"/>
+          <w:color w:val="000000"/>
+          <w:sz w:val="19"/>
+          <w:szCs w:val="24"/>
+          <w:highlight w:val="white"/>
+        </w:rPr>
+      </w:pPr>
+      <w:r>
+        <w:rPr>
+          <w:rFonts w:hint="default" w:ascii="Cascadia Mono" w:hAnsi="Cascadia Mono" w:eastAsia="Cascadia Mono"/>
+          <w:color w:val="000000"/>
+          <w:sz w:val="19"/>
+          <w:szCs w:val="24"/>
+          <w:highlight w:val="white"/>
+        </w:rPr>
+        <w:t xml:space="preserve">    {</w:t>
+      </w:r>
+    </w:p>
+    <w:p>
+      <w:pPr>
+        <w:spacing w:beforeLines="0" w:afterLines="0"/>
+        <w:jc w:val="left"/>
+        <w:rPr>
+          <w:rFonts w:hint="default" w:ascii="Cascadia Mono" w:hAnsi="Cascadia Mono" w:eastAsia="Cascadia Mono"/>
+          <w:color w:val="000000"/>
+          <w:sz w:val="19"/>
+          <w:szCs w:val="24"/>
+          <w:highlight w:val="white"/>
+        </w:rPr>
+      </w:pPr>
+      <w:r>
+        <w:rPr>
+          <w:rFonts w:hint="default" w:ascii="Cascadia Mono" w:hAnsi="Cascadia Mono" w:eastAsia="Cascadia Mono"/>
+          <w:color w:val="000000"/>
+          <w:sz w:val="19"/>
+          <w:szCs w:val="24"/>
+          <w:highlight w:val="white"/>
+        </w:rPr>
+        <w:t xml:space="preserve">        </w:t>
+      </w:r>
+      <w:r>
+        <w:rPr>
+          <w:rFonts w:hint="default" w:ascii="Cascadia Mono" w:hAnsi="Cascadia Mono" w:eastAsia="Cascadia Mono"/>
+          <w:color w:val="008000"/>
+          <w:sz w:val="19"/>
+          <w:szCs w:val="24"/>
+          <w:highlight w:val="white"/>
+        </w:rPr>
+        <w:t>//PROPRIEDADES</w:t>
+      </w:r>
+    </w:p>
+    <w:p>
+      <w:pPr>
+        <w:spacing w:beforeLines="0" w:afterLines="0"/>
+        <w:jc w:val="left"/>
+        <w:rPr>
+          <w:rFonts w:hint="default" w:ascii="Cascadia Mono" w:hAnsi="Cascadia Mono" w:eastAsia="Cascadia Mono"/>
+          <w:color w:val="000000"/>
+          <w:sz w:val="19"/>
+          <w:szCs w:val="24"/>
+          <w:highlight w:val="white"/>
+        </w:rPr>
+      </w:pPr>
+      <w:r>
+        <w:rPr>
+          <w:rFonts w:hint="default" w:ascii="Cascadia Mono" w:hAnsi="Cascadia Mono" w:eastAsia="Cascadia Mono"/>
+          <w:color w:val="000000"/>
+          <w:sz w:val="19"/>
+          <w:szCs w:val="24"/>
+          <w:highlight w:val="white"/>
+        </w:rPr>
+        <w:t xml:space="preserve">        </w:t>
+      </w:r>
+      <w:r>
+        <w:rPr>
+          <w:rFonts w:hint="default" w:ascii="Cascadia Mono" w:hAnsi="Cascadia Mono" w:eastAsia="Cascadia Mono"/>
+          <w:color w:val="0000FF"/>
+          <w:sz w:val="19"/>
+          <w:szCs w:val="24"/>
+          <w:highlight w:val="white"/>
+        </w:rPr>
+        <w:t>public</w:t>
+      </w:r>
+      <w:r>
+        <w:rPr>
+          <w:rFonts w:hint="default" w:ascii="Cascadia Mono" w:hAnsi="Cascadia Mono" w:eastAsia="Cascadia Mono"/>
+          <w:color w:val="000000"/>
+          <w:sz w:val="19"/>
+          <w:szCs w:val="24"/>
+          <w:highlight w:val="white"/>
+        </w:rPr>
+        <w:t xml:space="preserve"> </w:t>
+      </w:r>
+      <w:r>
+        <w:rPr>
+          <w:rFonts w:hint="default" w:ascii="Cascadia Mono" w:hAnsi="Cascadia Mono" w:eastAsia="Cascadia Mono"/>
+          <w:color w:val="0000FF"/>
+          <w:sz w:val="19"/>
+          <w:szCs w:val="24"/>
+          <w:highlight w:val="white"/>
+        </w:rPr>
+        <w:t>int</w:t>
+      </w:r>
+      <w:r>
+        <w:rPr>
+          <w:rFonts w:hint="default" w:ascii="Cascadia Mono" w:hAnsi="Cascadia Mono" w:eastAsia="Cascadia Mono"/>
+          <w:color w:val="000000"/>
+          <w:sz w:val="19"/>
+          <w:szCs w:val="24"/>
+          <w:highlight w:val="white"/>
+        </w:rPr>
+        <w:t xml:space="preserve"> Id { </w:t>
+      </w:r>
+      <w:r>
+        <w:rPr>
+          <w:rFonts w:hint="default" w:ascii="Cascadia Mono" w:hAnsi="Cascadia Mono" w:eastAsia="Cascadia Mono"/>
+          <w:color w:val="0000FF"/>
+          <w:sz w:val="19"/>
+          <w:szCs w:val="24"/>
+          <w:highlight w:val="white"/>
+        </w:rPr>
+        <w:t>get</w:t>
+      </w:r>
+      <w:r>
+        <w:rPr>
+          <w:rFonts w:hint="default" w:ascii="Cascadia Mono" w:hAnsi="Cascadia Mono" w:eastAsia="Cascadia Mono"/>
+          <w:color w:val="000000"/>
+          <w:sz w:val="19"/>
+          <w:szCs w:val="24"/>
+          <w:highlight w:val="white"/>
+        </w:rPr>
+        <w:t xml:space="preserve">; </w:t>
+      </w:r>
+      <w:r>
+        <w:rPr>
+          <w:rFonts w:hint="default" w:ascii="Cascadia Mono" w:hAnsi="Cascadia Mono" w:eastAsia="Cascadia Mono"/>
+          <w:color w:val="0000FF"/>
+          <w:sz w:val="19"/>
+          <w:szCs w:val="24"/>
+          <w:highlight w:val="white"/>
+        </w:rPr>
+        <w:t>set</w:t>
+      </w:r>
+      <w:r>
+        <w:rPr>
+          <w:rFonts w:hint="default" w:ascii="Cascadia Mono" w:hAnsi="Cascadia Mono" w:eastAsia="Cascadia Mono"/>
+          <w:color w:val="000000"/>
+          <w:sz w:val="19"/>
+          <w:szCs w:val="24"/>
+          <w:highlight w:val="white"/>
+        </w:rPr>
+        <w:t>; }</w:t>
+      </w:r>
+    </w:p>
+    <w:p>
+      <w:pPr>
+        <w:spacing w:beforeLines="0" w:afterLines="0"/>
+        <w:jc w:val="left"/>
+        <w:rPr>
+          <w:rFonts w:hint="default" w:ascii="Cascadia Mono" w:hAnsi="Cascadia Mono" w:eastAsia="Cascadia Mono"/>
+          <w:color w:val="000000"/>
+          <w:sz w:val="19"/>
+          <w:szCs w:val="24"/>
+          <w:highlight w:val="white"/>
+        </w:rPr>
+      </w:pPr>
+      <w:r>
+        <w:rPr>
+          <w:rFonts w:hint="default" w:ascii="Cascadia Mono" w:hAnsi="Cascadia Mono" w:eastAsia="Cascadia Mono"/>
+          <w:color w:val="000000"/>
+          <w:sz w:val="19"/>
+          <w:szCs w:val="24"/>
+          <w:highlight w:val="white"/>
+        </w:rPr>
+        <w:t xml:space="preserve">        </w:t>
+      </w:r>
+      <w:r>
+        <w:rPr>
+          <w:rFonts w:hint="default" w:ascii="Cascadia Mono" w:hAnsi="Cascadia Mono" w:eastAsia="Cascadia Mono"/>
+          <w:color w:val="0000FF"/>
+          <w:sz w:val="19"/>
+          <w:szCs w:val="24"/>
+          <w:highlight w:val="white"/>
+        </w:rPr>
+        <w:t>public</w:t>
+      </w:r>
+      <w:r>
+        <w:rPr>
+          <w:rFonts w:hint="default" w:ascii="Cascadia Mono" w:hAnsi="Cascadia Mono" w:eastAsia="Cascadia Mono"/>
+          <w:color w:val="000000"/>
+          <w:sz w:val="19"/>
+          <w:szCs w:val="24"/>
+          <w:highlight w:val="white"/>
+        </w:rPr>
+        <w:t xml:space="preserve"> </w:t>
+      </w:r>
+      <w:r>
+        <w:rPr>
+          <w:rFonts w:hint="default" w:ascii="Cascadia Mono" w:hAnsi="Cascadia Mono" w:eastAsia="Cascadia Mono"/>
+          <w:color w:val="0000FF"/>
+          <w:sz w:val="19"/>
+          <w:szCs w:val="24"/>
+          <w:highlight w:val="white"/>
+        </w:rPr>
+        <w:t>string</w:t>
+      </w:r>
+      <w:r>
+        <w:rPr>
+          <w:rFonts w:hint="default" w:ascii="Cascadia Mono" w:hAnsi="Cascadia Mono" w:eastAsia="Cascadia Mono"/>
+          <w:color w:val="000000"/>
+          <w:sz w:val="19"/>
+          <w:szCs w:val="24"/>
+          <w:highlight w:val="white"/>
+        </w:rPr>
+        <w:t xml:space="preserve">? Nome { </w:t>
+      </w:r>
+      <w:r>
+        <w:rPr>
+          <w:rFonts w:hint="default" w:ascii="Cascadia Mono" w:hAnsi="Cascadia Mono" w:eastAsia="Cascadia Mono"/>
+          <w:color w:val="0000FF"/>
+          <w:sz w:val="19"/>
+          <w:szCs w:val="24"/>
+          <w:highlight w:val="white"/>
+        </w:rPr>
+        <w:t>get</w:t>
+      </w:r>
+      <w:r>
+        <w:rPr>
+          <w:rFonts w:hint="default" w:ascii="Cascadia Mono" w:hAnsi="Cascadia Mono" w:eastAsia="Cascadia Mono"/>
+          <w:color w:val="000000"/>
+          <w:sz w:val="19"/>
+          <w:szCs w:val="24"/>
+          <w:highlight w:val="white"/>
+        </w:rPr>
+        <w:t xml:space="preserve">; </w:t>
+      </w:r>
+      <w:r>
+        <w:rPr>
+          <w:rFonts w:hint="default" w:ascii="Cascadia Mono" w:hAnsi="Cascadia Mono" w:eastAsia="Cascadia Mono"/>
+          <w:color w:val="0000FF"/>
+          <w:sz w:val="19"/>
+          <w:szCs w:val="24"/>
+          <w:highlight w:val="white"/>
+        </w:rPr>
+        <w:t>set</w:t>
+      </w:r>
+      <w:r>
+        <w:rPr>
+          <w:rFonts w:hint="default" w:ascii="Cascadia Mono" w:hAnsi="Cascadia Mono" w:eastAsia="Cascadia Mono"/>
+          <w:color w:val="000000"/>
+          <w:sz w:val="19"/>
+          <w:szCs w:val="24"/>
+          <w:highlight w:val="white"/>
+        </w:rPr>
+        <w:t xml:space="preserve">; } = </w:t>
+      </w:r>
+      <w:r>
+        <w:rPr>
+          <w:rFonts w:hint="default" w:ascii="Cascadia Mono" w:hAnsi="Cascadia Mono" w:eastAsia="Cascadia Mono"/>
+          <w:color w:val="0000FF"/>
+          <w:sz w:val="19"/>
+          <w:szCs w:val="24"/>
+          <w:highlight w:val="white"/>
+        </w:rPr>
+        <w:t>string</w:t>
+      </w:r>
+      <w:r>
+        <w:rPr>
+          <w:rFonts w:hint="default" w:ascii="Cascadia Mono" w:hAnsi="Cascadia Mono" w:eastAsia="Cascadia Mono"/>
+          <w:color w:val="000000"/>
+          <w:sz w:val="19"/>
+          <w:szCs w:val="24"/>
+          <w:highlight w:val="white"/>
+        </w:rPr>
+        <w:t>.Empty;</w:t>
+      </w:r>
+    </w:p>
+    <w:p>
+      <w:pPr>
+        <w:spacing w:beforeLines="0" w:afterLines="0"/>
+        <w:jc w:val="left"/>
+        <w:rPr>
+          <w:rFonts w:hint="default" w:ascii="Cascadia Mono" w:hAnsi="Cascadia Mono" w:eastAsia="Cascadia Mono"/>
+          <w:color w:val="000000"/>
+          <w:sz w:val="19"/>
+          <w:szCs w:val="24"/>
+          <w:highlight w:val="white"/>
+        </w:rPr>
+      </w:pPr>
+      <w:r>
+        <w:rPr>
+          <w:rFonts w:hint="default" w:ascii="Cascadia Mono" w:hAnsi="Cascadia Mono" w:eastAsia="Cascadia Mono"/>
+          <w:color w:val="000000"/>
+          <w:sz w:val="19"/>
+          <w:szCs w:val="24"/>
+          <w:highlight w:val="white"/>
+        </w:rPr>
+        <w:t xml:space="preserve">        </w:t>
+      </w:r>
+      <w:r>
+        <w:rPr>
+          <w:rFonts w:hint="default" w:ascii="Cascadia Mono" w:hAnsi="Cascadia Mono" w:eastAsia="Cascadia Mono"/>
+          <w:color w:val="0000FF"/>
+          <w:sz w:val="19"/>
+          <w:szCs w:val="24"/>
+          <w:highlight w:val="white"/>
+        </w:rPr>
+        <w:t>public</w:t>
+      </w:r>
+      <w:r>
+        <w:rPr>
+          <w:rFonts w:hint="default" w:ascii="Cascadia Mono" w:hAnsi="Cascadia Mono" w:eastAsia="Cascadia Mono"/>
+          <w:color w:val="000000"/>
+          <w:sz w:val="19"/>
+          <w:szCs w:val="24"/>
+          <w:highlight w:val="white"/>
+        </w:rPr>
+        <w:t xml:space="preserve"> </w:t>
+      </w:r>
+      <w:r>
+        <w:rPr>
+          <w:rFonts w:hint="default" w:ascii="Cascadia Mono" w:hAnsi="Cascadia Mono" w:eastAsia="Cascadia Mono"/>
+          <w:color w:val="0000FF"/>
+          <w:sz w:val="19"/>
+          <w:szCs w:val="24"/>
+          <w:highlight w:val="white"/>
+        </w:rPr>
+        <w:t>string</w:t>
+      </w:r>
+      <w:r>
+        <w:rPr>
+          <w:rFonts w:hint="default" w:ascii="Cascadia Mono" w:hAnsi="Cascadia Mono" w:eastAsia="Cascadia Mono"/>
+          <w:color w:val="000000"/>
+          <w:sz w:val="19"/>
+          <w:szCs w:val="24"/>
+          <w:highlight w:val="white"/>
+        </w:rPr>
+        <w:t xml:space="preserve">? Descricao { </w:t>
+      </w:r>
+      <w:r>
+        <w:rPr>
+          <w:rFonts w:hint="default" w:ascii="Cascadia Mono" w:hAnsi="Cascadia Mono" w:eastAsia="Cascadia Mono"/>
+          <w:color w:val="0000FF"/>
+          <w:sz w:val="19"/>
+          <w:szCs w:val="24"/>
+          <w:highlight w:val="white"/>
+        </w:rPr>
+        <w:t>get</w:t>
+      </w:r>
+      <w:r>
+        <w:rPr>
+          <w:rFonts w:hint="default" w:ascii="Cascadia Mono" w:hAnsi="Cascadia Mono" w:eastAsia="Cascadia Mono"/>
+          <w:color w:val="000000"/>
+          <w:sz w:val="19"/>
+          <w:szCs w:val="24"/>
+          <w:highlight w:val="white"/>
+        </w:rPr>
+        <w:t xml:space="preserve">; </w:t>
+      </w:r>
+      <w:r>
+        <w:rPr>
+          <w:rFonts w:hint="default" w:ascii="Cascadia Mono" w:hAnsi="Cascadia Mono" w:eastAsia="Cascadia Mono"/>
+          <w:color w:val="0000FF"/>
+          <w:sz w:val="19"/>
+          <w:szCs w:val="24"/>
+          <w:highlight w:val="white"/>
+        </w:rPr>
+        <w:t>set</w:t>
+      </w:r>
+      <w:r>
+        <w:rPr>
+          <w:rFonts w:hint="default" w:ascii="Cascadia Mono" w:hAnsi="Cascadia Mono" w:eastAsia="Cascadia Mono"/>
+          <w:color w:val="000000"/>
+          <w:sz w:val="19"/>
+          <w:szCs w:val="24"/>
+          <w:highlight w:val="white"/>
+        </w:rPr>
+        <w:t xml:space="preserve">; } = </w:t>
+      </w:r>
+      <w:r>
+        <w:rPr>
+          <w:rFonts w:hint="default" w:ascii="Cascadia Mono" w:hAnsi="Cascadia Mono" w:eastAsia="Cascadia Mono"/>
+          <w:color w:val="0000FF"/>
+          <w:sz w:val="19"/>
+          <w:szCs w:val="24"/>
+          <w:highlight w:val="white"/>
+        </w:rPr>
+        <w:t>string</w:t>
+      </w:r>
+      <w:r>
+        <w:rPr>
+          <w:rFonts w:hint="default" w:ascii="Cascadia Mono" w:hAnsi="Cascadia Mono" w:eastAsia="Cascadia Mono"/>
+          <w:color w:val="000000"/>
+          <w:sz w:val="19"/>
+          <w:szCs w:val="24"/>
+          <w:highlight w:val="white"/>
+        </w:rPr>
+        <w:t>.Empty;</w:t>
+      </w:r>
+    </w:p>
+    <w:p>
+      <w:pPr>
+        <w:spacing w:beforeLines="0" w:afterLines="0"/>
+        <w:jc w:val="left"/>
+        <w:rPr>
+          <w:rFonts w:hint="default" w:ascii="Cascadia Mono" w:hAnsi="Cascadia Mono" w:eastAsia="Cascadia Mono"/>
+          <w:color w:val="000000"/>
+          <w:sz w:val="19"/>
+          <w:szCs w:val="24"/>
+          <w:highlight w:val="white"/>
+        </w:rPr>
+      </w:pPr>
+    </w:p>
+    <w:p>
+      <w:pPr>
+        <w:spacing w:beforeLines="0" w:afterLines="0"/>
+        <w:jc w:val="left"/>
+        <w:rPr>
+          <w:rFonts w:hint="default" w:ascii="Cascadia Mono" w:hAnsi="Cascadia Mono" w:eastAsia="Cascadia Mono"/>
+          <w:color w:val="000000"/>
+          <w:sz w:val="19"/>
+          <w:szCs w:val="24"/>
+          <w:highlight w:val="white"/>
+        </w:rPr>
+      </w:pPr>
+      <w:r>
+        <w:rPr>
+          <w:rFonts w:hint="default" w:ascii="Cascadia Mono" w:hAnsi="Cascadia Mono" w:eastAsia="Cascadia Mono"/>
+          <w:color w:val="000000"/>
+          <w:sz w:val="19"/>
+          <w:szCs w:val="24"/>
+          <w:highlight w:val="white"/>
+        </w:rPr>
+        <w:t xml:space="preserve">        </w:t>
+      </w:r>
+      <w:r>
+        <w:rPr>
+          <w:rFonts w:hint="default" w:ascii="Cascadia Mono" w:hAnsi="Cascadia Mono" w:eastAsia="Cascadia Mono"/>
+          <w:color w:val="0000FF"/>
+          <w:sz w:val="19"/>
+          <w:szCs w:val="24"/>
+          <w:highlight w:val="white"/>
+        </w:rPr>
+        <w:t>public</w:t>
+      </w:r>
+      <w:r>
+        <w:rPr>
+          <w:rFonts w:hint="default" w:ascii="Cascadia Mono" w:hAnsi="Cascadia Mono" w:eastAsia="Cascadia Mono"/>
+          <w:color w:val="000000"/>
+          <w:sz w:val="19"/>
+          <w:szCs w:val="24"/>
+          <w:highlight w:val="white"/>
+        </w:rPr>
+        <w:t xml:space="preserve"> </w:t>
+      </w:r>
+      <w:r>
+        <w:rPr>
+          <w:rFonts w:hint="default" w:ascii="Cascadia Mono" w:hAnsi="Cascadia Mono" w:eastAsia="Cascadia Mono"/>
+          <w:color w:val="0000FF"/>
+          <w:sz w:val="19"/>
+          <w:szCs w:val="24"/>
+          <w:highlight w:val="white"/>
+        </w:rPr>
+        <w:t>override</w:t>
+      </w:r>
+      <w:r>
+        <w:rPr>
+          <w:rFonts w:hint="default" w:ascii="Cascadia Mono" w:hAnsi="Cascadia Mono" w:eastAsia="Cascadia Mono"/>
+          <w:color w:val="000000"/>
+          <w:sz w:val="19"/>
+          <w:szCs w:val="24"/>
+          <w:highlight w:val="white"/>
+        </w:rPr>
+        <w:t xml:space="preserve"> </w:t>
+      </w:r>
+      <w:r>
+        <w:rPr>
+          <w:rFonts w:hint="default" w:ascii="Cascadia Mono" w:hAnsi="Cascadia Mono" w:eastAsia="Cascadia Mono"/>
+          <w:color w:val="0000FF"/>
+          <w:sz w:val="19"/>
+          <w:szCs w:val="24"/>
+          <w:highlight w:val="white"/>
+        </w:rPr>
+        <w:t>string</w:t>
+      </w:r>
+      <w:r>
+        <w:rPr>
+          <w:rFonts w:hint="default" w:ascii="Cascadia Mono" w:hAnsi="Cascadia Mono" w:eastAsia="Cascadia Mono"/>
+          <w:color w:val="000000"/>
+          <w:sz w:val="19"/>
+          <w:szCs w:val="24"/>
+          <w:highlight w:val="white"/>
+        </w:rPr>
+        <w:t xml:space="preserve"> ToString()</w:t>
+      </w:r>
+    </w:p>
+    <w:p>
+      <w:pPr>
+        <w:spacing w:beforeLines="0" w:afterLines="0"/>
+        <w:jc w:val="left"/>
+        <w:rPr>
+          <w:rFonts w:hint="default" w:ascii="Cascadia Mono" w:hAnsi="Cascadia Mono" w:eastAsia="Cascadia Mono"/>
+          <w:color w:val="000000"/>
+          <w:sz w:val="19"/>
+          <w:szCs w:val="24"/>
+          <w:highlight w:val="white"/>
+        </w:rPr>
+      </w:pPr>
+      <w:r>
+        <w:rPr>
+          <w:rFonts w:hint="default" w:ascii="Cascadia Mono" w:hAnsi="Cascadia Mono" w:eastAsia="Cascadia Mono"/>
+          <w:color w:val="000000"/>
+          <w:sz w:val="19"/>
+          <w:szCs w:val="24"/>
+          <w:highlight w:val="white"/>
+        </w:rPr>
+        <w:t xml:space="preserve">        {</w:t>
+      </w:r>
+    </w:p>
+    <w:p>
+      <w:pPr>
+        <w:spacing w:beforeLines="0" w:afterLines="0"/>
+        <w:jc w:val="left"/>
+        <w:rPr>
+          <w:rFonts w:hint="default" w:ascii="Cascadia Mono" w:hAnsi="Cascadia Mono" w:eastAsia="Cascadia Mono"/>
+          <w:color w:val="000000"/>
+          <w:sz w:val="19"/>
+          <w:szCs w:val="24"/>
+          <w:highlight w:val="white"/>
+        </w:rPr>
+      </w:pPr>
+      <w:r>
+        <w:rPr>
+          <w:rFonts w:hint="default" w:ascii="Cascadia Mono" w:hAnsi="Cascadia Mono" w:eastAsia="Cascadia Mono"/>
+          <w:color w:val="000000"/>
+          <w:sz w:val="19"/>
+          <w:szCs w:val="24"/>
+          <w:highlight w:val="white"/>
+        </w:rPr>
+        <w:t xml:space="preserve">            </w:t>
+      </w:r>
+      <w:r>
+        <w:rPr>
+          <w:rFonts w:hint="default" w:ascii="Cascadia Mono" w:hAnsi="Cascadia Mono" w:eastAsia="Cascadia Mono"/>
+          <w:color w:val="0000FF"/>
+          <w:sz w:val="19"/>
+          <w:szCs w:val="24"/>
+          <w:highlight w:val="white"/>
+        </w:rPr>
+        <w:t>return</w:t>
+      </w:r>
+      <w:r>
+        <w:rPr>
+          <w:rFonts w:hint="default" w:ascii="Cascadia Mono" w:hAnsi="Cascadia Mono" w:eastAsia="Cascadia Mono"/>
+          <w:color w:val="000000"/>
+          <w:sz w:val="19"/>
+          <w:szCs w:val="24"/>
+          <w:highlight w:val="white"/>
+        </w:rPr>
+        <w:t xml:space="preserve"> </w:t>
+      </w:r>
+      <w:r>
+        <w:rPr>
+          <w:rFonts w:hint="default" w:ascii="Cascadia Mono" w:hAnsi="Cascadia Mono" w:eastAsia="Cascadia Mono"/>
+          <w:color w:val="A31515"/>
+          <w:sz w:val="19"/>
+          <w:szCs w:val="24"/>
+          <w:highlight w:val="white"/>
+        </w:rPr>
+        <w:t xml:space="preserve">$"Nome: </w:t>
+      </w:r>
+      <w:r>
+        <w:rPr>
+          <w:rFonts w:hint="default" w:ascii="Cascadia Mono" w:hAnsi="Cascadia Mono" w:eastAsia="Cascadia Mono"/>
+          <w:color w:val="000000"/>
+          <w:sz w:val="19"/>
+          <w:szCs w:val="24"/>
+          <w:highlight w:val="white"/>
+        </w:rPr>
+        <w:t>{Nome}</w:t>
+      </w:r>
+      <w:r>
+        <w:rPr>
+          <w:rFonts w:hint="default" w:ascii="Cascadia Mono" w:hAnsi="Cascadia Mono" w:eastAsia="Cascadia Mono"/>
+          <w:color w:val="9E5B71"/>
+          <w:sz w:val="19"/>
+          <w:szCs w:val="24"/>
+          <w:highlight w:val="white"/>
+        </w:rPr>
+        <w:t>\n</w:t>
+      </w:r>
+      <w:r>
+        <w:rPr>
+          <w:rFonts w:hint="default" w:ascii="Cascadia Mono" w:hAnsi="Cascadia Mono" w:eastAsia="Cascadia Mono"/>
+          <w:color w:val="A31515"/>
+          <w:sz w:val="19"/>
+          <w:szCs w:val="24"/>
+          <w:highlight w:val="white"/>
+        </w:rPr>
+        <w:t>"</w:t>
+      </w:r>
+      <w:r>
+        <w:rPr>
+          <w:rFonts w:hint="default" w:ascii="Cascadia Mono" w:hAnsi="Cascadia Mono" w:eastAsia="Cascadia Mono"/>
+          <w:color w:val="000000"/>
+          <w:sz w:val="19"/>
+          <w:szCs w:val="24"/>
+          <w:highlight w:val="white"/>
+        </w:rPr>
+        <w:t xml:space="preserve"> +</w:t>
+      </w:r>
+    </w:p>
+    <w:p>
+      <w:pPr>
+        <w:spacing w:beforeLines="0" w:afterLines="0"/>
+        <w:jc w:val="left"/>
+        <w:rPr>
+          <w:rFonts w:hint="default" w:ascii="Cascadia Mono" w:hAnsi="Cascadia Mono" w:eastAsia="Cascadia Mono"/>
+          <w:color w:val="000000"/>
+          <w:sz w:val="19"/>
+          <w:szCs w:val="24"/>
+          <w:highlight w:val="white"/>
+        </w:rPr>
+      </w:pPr>
+      <w:r>
+        <w:rPr>
+          <w:rFonts w:hint="default" w:ascii="Cascadia Mono" w:hAnsi="Cascadia Mono" w:eastAsia="Cascadia Mono"/>
+          <w:color w:val="000000"/>
+          <w:sz w:val="19"/>
+          <w:szCs w:val="24"/>
+          <w:highlight w:val="white"/>
+        </w:rPr>
+        <w:t xml:space="preserve">                   </w:t>
+      </w:r>
+      <w:r>
+        <w:rPr>
+          <w:rFonts w:hint="default" w:ascii="Cascadia Mono" w:hAnsi="Cascadia Mono" w:eastAsia="Cascadia Mono"/>
+          <w:color w:val="A31515"/>
+          <w:sz w:val="19"/>
+          <w:szCs w:val="24"/>
+          <w:highlight w:val="white"/>
+        </w:rPr>
+        <w:t xml:space="preserve">$"Descrição: </w:t>
+      </w:r>
+      <w:r>
+        <w:rPr>
+          <w:rFonts w:hint="default" w:ascii="Cascadia Mono" w:hAnsi="Cascadia Mono" w:eastAsia="Cascadia Mono"/>
+          <w:color w:val="000000"/>
+          <w:sz w:val="19"/>
+          <w:szCs w:val="24"/>
+          <w:highlight w:val="white"/>
+        </w:rPr>
+        <w:t>{Descricao}</w:t>
+      </w:r>
+      <w:r>
+        <w:rPr>
+          <w:rFonts w:hint="default" w:ascii="Cascadia Mono" w:hAnsi="Cascadia Mono" w:eastAsia="Cascadia Mono"/>
+          <w:color w:val="9E5B71"/>
+          <w:sz w:val="19"/>
+          <w:szCs w:val="24"/>
+          <w:highlight w:val="white"/>
+        </w:rPr>
+        <w:t>\n</w:t>
+      </w:r>
+      <w:r>
+        <w:rPr>
+          <w:rFonts w:hint="default" w:ascii="Cascadia Mono" w:hAnsi="Cascadia Mono" w:eastAsia="Cascadia Mono"/>
+          <w:color w:val="A31515"/>
+          <w:sz w:val="19"/>
+          <w:szCs w:val="24"/>
+          <w:highlight w:val="white"/>
+        </w:rPr>
+        <w:t>"</w:t>
+      </w:r>
+      <w:r>
+        <w:rPr>
+          <w:rFonts w:hint="default" w:ascii="Cascadia Mono" w:hAnsi="Cascadia Mono" w:eastAsia="Cascadia Mono"/>
+          <w:color w:val="000000"/>
+          <w:sz w:val="19"/>
+          <w:szCs w:val="24"/>
+          <w:highlight w:val="white"/>
+        </w:rPr>
+        <w:t>;</w:t>
+      </w:r>
+    </w:p>
+    <w:p>
+      <w:pPr>
+        <w:spacing w:beforeLines="0" w:afterLines="0"/>
+        <w:jc w:val="left"/>
+        <w:rPr>
+          <w:rFonts w:hint="default" w:ascii="Cascadia Mono" w:hAnsi="Cascadia Mono" w:eastAsia="Cascadia Mono"/>
+          <w:color w:val="000000"/>
+          <w:sz w:val="19"/>
+          <w:szCs w:val="24"/>
+          <w:highlight w:val="white"/>
+        </w:rPr>
+      </w:pPr>
+      <w:r>
+        <w:rPr>
+          <w:rFonts w:hint="default" w:ascii="Cascadia Mono" w:hAnsi="Cascadia Mono" w:eastAsia="Cascadia Mono"/>
+          <w:color w:val="000000"/>
+          <w:sz w:val="19"/>
+          <w:szCs w:val="24"/>
+          <w:highlight w:val="white"/>
+        </w:rPr>
+        <w:t xml:space="preserve">        }</w:t>
+      </w:r>
     </w:p>
     <w:p>
       <w:pPr>
@@ -21603,6 +22384,16 @@
           <w:lang w:val="pt-BR"/>
         </w:rPr>
       </w:pPr>
+      <w:r>
+        <w:rPr>
+          <w:rFonts w:hint="default" w:ascii="Cascadia Mono" w:hAnsi="Cascadia Mono" w:eastAsia="Cascadia Mono"/>
+          <w:color w:val="000000"/>
+          <w:sz w:val="19"/>
+          <w:szCs w:val="24"/>
+          <w:highlight w:val="white"/>
+        </w:rPr>
+        <w:t xml:space="preserve">    }</w:t>
+      </w:r>
     </w:p>
     <w:p>
       <w:pPr>
@@ -21631,11 +22422,7 @@
           <w:lang w:val="pt-BR"/>
         </w:rPr>
       </w:pPr>
-    </w:p>
-    <w:p>
-      <w:pPr>
-        <w:ind w:left="0" w:leftChars="0" w:firstLine="0" w:firstLineChars="0"/>
-        <w:jc w:val="left"/>
+      <w:r>
         <w:rPr>
           <w:rFonts w:hint="default" w:ascii="Cascadia Mono" w:hAnsi="Cascadia Mono"/>
           <w:i w:val="0"/>
@@ -21644,7 +22431,171 @@
           <w:szCs w:val="24"/>
           <w:lang w:val="pt-BR"/>
         </w:rPr>
-      </w:pPr>
+        <w:t>ScreenSound.Shared.Dados/Banco/ScreenSoundContext</w:t>
+      </w:r>
+    </w:p>
+    <w:p>
+      <w:pPr>
+        <w:ind w:left="0" w:leftChars="0" w:firstLine="0" w:firstLineChars="0"/>
+        <w:jc w:val="left"/>
+        <w:rPr>
+          <w:rFonts w:hint="default" w:ascii="Cascadia Mono" w:hAnsi="Cascadia Mono" w:eastAsia="Cascadia Mono"/>
+          <w:color w:val="0000FF"/>
+          <w:sz w:val="19"/>
+          <w:szCs w:val="24"/>
+          <w:highlight w:val="white"/>
+          <w:lang w:val="pt-BR"/>
+        </w:rPr>
+      </w:pPr>
+      <w:r>
+        <w:rPr>
+          <w:rFonts w:hint="default" w:ascii="Cascadia Mono" w:hAnsi="Cascadia Mono" w:eastAsia="Cascadia Mono"/>
+          <w:color w:val="0000FF"/>
+          <w:sz w:val="19"/>
+          <w:szCs w:val="24"/>
+          <w:highlight w:val="white"/>
+          <w:lang w:val="pt-BR"/>
+        </w:rPr>
+        <w:t>.</w:t>
+      </w:r>
+    </w:p>
+    <w:p>
+      <w:pPr>
+        <w:ind w:left="0" w:leftChars="0" w:firstLine="0" w:firstLineChars="0"/>
+        <w:jc w:val="left"/>
+        <w:rPr>
+          <w:rFonts w:hint="default" w:ascii="Cascadia Mono" w:hAnsi="Cascadia Mono" w:eastAsia="Cascadia Mono"/>
+          <w:color w:val="000000"/>
+          <w:sz w:val="19"/>
+          <w:szCs w:val="24"/>
+          <w:highlight w:val="white"/>
+        </w:rPr>
+      </w:pPr>
+      <w:r>
+        <w:rPr>
+          <w:rFonts w:hint="default" w:ascii="Cascadia Mono" w:hAnsi="Cascadia Mono" w:eastAsia="Cascadia Mono"/>
+          <w:color w:val="0000FF"/>
+          <w:sz w:val="19"/>
+          <w:szCs w:val="24"/>
+          <w:highlight w:val="white"/>
+        </w:rPr>
+        <w:t>public</w:t>
+      </w:r>
+      <w:r>
+        <w:rPr>
+          <w:rFonts w:hint="default" w:ascii="Cascadia Mono" w:hAnsi="Cascadia Mono" w:eastAsia="Cascadia Mono"/>
+          <w:color w:val="000000"/>
+          <w:sz w:val="19"/>
+          <w:szCs w:val="24"/>
+          <w:highlight w:val="white"/>
+        </w:rPr>
+        <w:t xml:space="preserve"> </w:t>
+      </w:r>
+      <w:r>
+        <w:rPr>
+          <w:rFonts w:hint="default" w:ascii="Cascadia Mono" w:hAnsi="Cascadia Mono" w:eastAsia="Cascadia Mono"/>
+          <w:color w:val="2B91AF"/>
+          <w:sz w:val="19"/>
+          <w:szCs w:val="24"/>
+          <w:highlight w:val="white"/>
+        </w:rPr>
+        <w:t>DbSet</w:t>
+      </w:r>
+      <w:r>
+        <w:rPr>
+          <w:rFonts w:hint="default" w:ascii="Cascadia Mono" w:hAnsi="Cascadia Mono" w:eastAsia="Cascadia Mono"/>
+          <w:color w:val="000000"/>
+          <w:sz w:val="19"/>
+          <w:szCs w:val="24"/>
+          <w:highlight w:val="white"/>
+        </w:rPr>
+        <w:t>&lt;</w:t>
+      </w:r>
+      <w:r>
+        <w:rPr>
+          <w:rFonts w:hint="default" w:ascii="Cascadia Mono" w:hAnsi="Cascadia Mono" w:eastAsia="Cascadia Mono"/>
+          <w:color w:val="2B91AF"/>
+          <w:sz w:val="19"/>
+          <w:szCs w:val="24"/>
+          <w:highlight w:val="white"/>
+        </w:rPr>
+        <w:t>Genero</w:t>
+      </w:r>
+      <w:r>
+        <w:rPr>
+          <w:rFonts w:hint="default" w:ascii="Cascadia Mono" w:hAnsi="Cascadia Mono" w:eastAsia="Cascadia Mono"/>
+          <w:color w:val="000000"/>
+          <w:sz w:val="19"/>
+          <w:szCs w:val="24"/>
+          <w:highlight w:val="white"/>
+        </w:rPr>
+        <w:t xml:space="preserve">&gt; Generos { </w:t>
+      </w:r>
+      <w:r>
+        <w:rPr>
+          <w:rFonts w:hint="default" w:ascii="Cascadia Mono" w:hAnsi="Cascadia Mono" w:eastAsia="Cascadia Mono"/>
+          <w:color w:val="0000FF"/>
+          <w:sz w:val="19"/>
+          <w:szCs w:val="24"/>
+          <w:highlight w:val="white"/>
+        </w:rPr>
+        <w:t>get</w:t>
+      </w:r>
+      <w:r>
+        <w:rPr>
+          <w:rFonts w:hint="default" w:ascii="Cascadia Mono" w:hAnsi="Cascadia Mono" w:eastAsia="Cascadia Mono"/>
+          <w:color w:val="000000"/>
+          <w:sz w:val="19"/>
+          <w:szCs w:val="24"/>
+          <w:highlight w:val="white"/>
+        </w:rPr>
+        <w:t xml:space="preserve">; </w:t>
+      </w:r>
+      <w:r>
+        <w:rPr>
+          <w:rFonts w:hint="default" w:ascii="Cascadia Mono" w:hAnsi="Cascadia Mono" w:eastAsia="Cascadia Mono"/>
+          <w:color w:val="0000FF"/>
+          <w:sz w:val="19"/>
+          <w:szCs w:val="24"/>
+          <w:highlight w:val="white"/>
+        </w:rPr>
+        <w:t>set</w:t>
+      </w:r>
+      <w:r>
+        <w:rPr>
+          <w:rFonts w:hint="default" w:ascii="Cascadia Mono" w:hAnsi="Cascadia Mono" w:eastAsia="Cascadia Mono"/>
+          <w:color w:val="000000"/>
+          <w:sz w:val="19"/>
+          <w:szCs w:val="24"/>
+          <w:highlight w:val="white"/>
+        </w:rPr>
+        <w:t>; }</w:t>
+      </w:r>
+    </w:p>
+    <w:p>
+      <w:pPr>
+        <w:ind w:left="0" w:leftChars="0" w:firstLine="0" w:firstLineChars="0"/>
+        <w:jc w:val="left"/>
+        <w:rPr>
+          <w:rFonts w:hint="default" w:ascii="Cascadia Mono" w:hAnsi="Cascadia Mono" w:eastAsia="Cascadia Mono"/>
+          <w:color w:val="000000"/>
+          <w:sz w:val="19"/>
+          <w:szCs w:val="24"/>
+          <w:highlight w:val="white"/>
+          <w:lang w:val="pt-BR"/>
+        </w:rPr>
+      </w:pPr>
+      <w:r>
+        <w:rPr>
+          <w:rFonts w:hint="default" w:ascii="Cascadia Mono" w:hAnsi="Cascadia Mono" w:eastAsia="Cascadia Mono"/>
+          <w:color w:val="000000"/>
+          <w:sz w:val="19"/>
+          <w:szCs w:val="24"/>
+          <w:highlight w:val="white"/>
+          <w:lang w:val="pt-BR"/>
+        </w:rPr>
+        <w:t>.</w:t>
+      </w:r>
     </w:p>
     <w:p>
       <w:pPr>
@@ -21673,11 +22624,7 @@
           <w:lang w:val="pt-BR"/>
         </w:rPr>
       </w:pPr>
-    </w:p>
-    <w:p>
-      <w:pPr>
-        <w:ind w:left="0" w:leftChars="0" w:firstLine="0" w:firstLineChars="0"/>
-        <w:jc w:val="left"/>
+      <w:r>
         <w:rPr>
           <w:rFonts w:hint="default" w:ascii="Cascadia Mono" w:hAnsi="Cascadia Mono"/>
           <w:i w:val="0"/>
@@ -21686,12 +22633,20 @@
           <w:szCs w:val="24"/>
           <w:lang w:val="pt-BR"/>
         </w:rPr>
-      </w:pPr>
-    </w:p>
-    <w:p>
-      <w:pPr>
-        <w:ind w:left="0" w:leftChars="0" w:firstLine="0" w:firstLineChars="0"/>
-        <w:jc w:val="left"/>
+        <w:t xml:space="preserve">Executar a migration, lembrando que, diferente das </w:t>
+      </w:r>
+      <w:r>
+        <w:rPr>
+          <w:rFonts w:hint="default" w:ascii="Cascadia Mono" w:hAnsi="Cascadia Mono"/>
+          <w:i/>
+          <w:iCs/>
+          <w:sz w:val="24"/>
+          <w:szCs w:val="24"/>
+          <w:lang w:val="pt-BR"/>
+        </w:rPr>
+        <w:t xml:space="preserve">migrations </w:t>
+      </w:r>
+      <w:r>
         <w:rPr>
           <w:rFonts w:hint="default" w:ascii="Cascadia Mono" w:hAnsi="Cascadia Mono"/>
           <w:i w:val="0"/>
@@ -21700,12 +22655,20 @@
           <w:szCs w:val="24"/>
           <w:lang w:val="pt-BR"/>
         </w:rPr>
-      </w:pPr>
-    </w:p>
-    <w:p>
-      <w:pPr>
-        <w:ind w:left="0" w:leftChars="0" w:firstLine="0" w:firstLineChars="0"/>
-        <w:jc w:val="left"/>
+        <w:t xml:space="preserve">feitas na primeira parte do projeto, nessa versão, a </w:t>
+      </w:r>
+      <w:r>
+        <w:rPr>
+          <w:rFonts w:hint="default" w:ascii="Cascadia Mono" w:hAnsi="Cascadia Mono"/>
+          <w:i/>
+          <w:iCs/>
+          <w:sz w:val="24"/>
+          <w:szCs w:val="24"/>
+          <w:lang w:val="pt-BR"/>
+        </w:rPr>
+        <w:t xml:space="preserve">migration </w:t>
+      </w:r>
+      <w:r>
         <w:rPr>
           <w:rFonts w:hint="default" w:ascii="Cascadia Mono" w:hAnsi="Cascadia Mono"/>
           <w:i w:val="0"/>
@@ -21714,7 +22677,1060 @@
           <w:szCs w:val="24"/>
           <w:lang w:val="pt-BR"/>
         </w:rPr>
-      </w:pPr>
+        <w:t>precisa especificar em qual projeto está a classe ScreenSoundContext (que é a classe que implementa DbContext), logo o comando no console do gerenciador de pacotes fica</w:t>
+      </w:r>
+    </w:p>
+    <w:p>
+      <w:pPr>
+        <w:ind w:left="0" w:leftChars="0" w:firstLine="0" w:firstLineChars="0"/>
+        <w:jc w:val="left"/>
+        <w:rPr>
+          <w:rFonts w:hint="default" w:ascii="Cascadia Mono" w:hAnsi="Cascadia Mono"/>
+          <w:i w:val="0"/>
+          <w:iCs w:val="0"/>
+          <w:sz w:val="24"/>
+          <w:szCs w:val="24"/>
+          <w:lang w:val="pt-BR"/>
+        </w:rPr>
+      </w:pPr>
+    </w:p>
+    <w:p>
+      <w:pPr>
+        <w:ind w:left="0" w:leftChars="0" w:firstLine="0" w:firstLineChars="0"/>
+        <w:jc w:val="left"/>
+        <w:rPr>
+          <w:rFonts w:hint="default" w:ascii="Cascadia Mono" w:hAnsi="Cascadia Mono"/>
+          <w:b/>
+          <w:bCs/>
+          <w:i/>
+          <w:iCs/>
+          <w:sz w:val="24"/>
+          <w:szCs w:val="24"/>
+          <w:lang w:val="pt-BR"/>
+        </w:rPr>
+      </w:pPr>
+      <w:r>
+        <w:rPr>
+          <w:rFonts w:hint="default" w:ascii="Cascadia Mono" w:hAnsi="Cascadia Mono"/>
+          <w:b/>
+          <w:bCs/>
+          <w:i/>
+          <w:iCs/>
+          <w:sz w:val="24"/>
+          <w:szCs w:val="24"/>
+          <w:lang w:val="pt-BR"/>
+        </w:rPr>
+        <w:t>Add-Migration AdicaoDaTabelaGenero -Project ScreenSound.Shared.Dados</w:t>
+      </w:r>
+    </w:p>
+    <w:p>
+      <w:pPr>
+        <w:ind w:left="0" w:leftChars="0" w:firstLine="0" w:firstLineChars="0"/>
+        <w:jc w:val="left"/>
+        <w:rPr>
+          <w:rFonts w:hint="default" w:ascii="Cascadia Mono" w:hAnsi="Cascadia Mono"/>
+          <w:b/>
+          <w:bCs/>
+          <w:i/>
+          <w:iCs/>
+          <w:sz w:val="24"/>
+          <w:szCs w:val="24"/>
+          <w:lang w:val="pt-BR"/>
+        </w:rPr>
+      </w:pPr>
+      <w:r>
+        <w:rPr>
+          <w:rFonts w:hint="default" w:ascii="Cascadia Mono" w:hAnsi="Cascadia Mono"/>
+          <w:b/>
+          <w:bCs/>
+          <w:i/>
+          <w:iCs/>
+          <w:sz w:val="24"/>
+          <w:szCs w:val="24"/>
+          <w:lang w:val="pt-BR"/>
+        </w:rPr>
+        <w:t>Update-Database -Project ScreenSound.Shared.Dados</w:t>
+      </w:r>
+    </w:p>
+    <w:p>
+      <w:pPr>
+        <w:ind w:left="0" w:leftChars="0" w:firstLine="0" w:firstLineChars="0"/>
+        <w:jc w:val="left"/>
+        <w:rPr>
+          <w:rFonts w:hint="default" w:ascii="Cascadia Mono" w:hAnsi="Cascadia Mono"/>
+          <w:i w:val="0"/>
+          <w:iCs w:val="0"/>
+          <w:sz w:val="24"/>
+          <w:szCs w:val="24"/>
+          <w:lang w:val="pt-BR"/>
+        </w:rPr>
+      </w:pPr>
+    </w:p>
+    <w:p>
+      <w:pPr>
+        <w:ind w:left="0" w:leftChars="0" w:firstLine="0" w:firstLineChars="0"/>
+        <w:jc w:val="left"/>
+        <w:rPr>
+          <w:rFonts w:hint="default" w:ascii="Cascadia Mono" w:hAnsi="Cascadia Mono"/>
+          <w:i w:val="0"/>
+          <w:iCs w:val="0"/>
+          <w:sz w:val="24"/>
+          <w:szCs w:val="24"/>
+          <w:lang w:val="pt-BR"/>
+        </w:rPr>
+      </w:pPr>
+    </w:p>
+    <w:p>
+      <w:pPr>
+        <w:ind w:left="0" w:leftChars="0" w:firstLine="0" w:firstLineChars="0"/>
+        <w:jc w:val="left"/>
+        <w:rPr>
+          <w:rFonts w:hint="default" w:ascii="Cascadia Mono" w:hAnsi="Cascadia Mono"/>
+          <w:i w:val="0"/>
+          <w:iCs w:val="0"/>
+          <w:sz w:val="24"/>
+          <w:szCs w:val="24"/>
+          <w:lang w:val="pt-BR"/>
+        </w:rPr>
+      </w:pPr>
+    </w:p>
+    <w:p>
+      <w:pPr>
+        <w:ind w:left="0" w:leftChars="0" w:firstLine="0" w:firstLineChars="0"/>
+        <w:jc w:val="left"/>
+        <w:rPr>
+          <w:rFonts w:hint="default" w:ascii="Cascadia Mono" w:hAnsi="Cascadia Mono"/>
+          <w:b/>
+          <w:bCs/>
+          <w:i w:val="0"/>
+          <w:iCs w:val="0"/>
+          <w:sz w:val="24"/>
+          <w:szCs w:val="24"/>
+          <w:lang w:val="pt-BR"/>
+        </w:rPr>
+      </w:pPr>
+      <w:r>
+        <w:rPr>
+          <w:rFonts w:hint="default" w:ascii="Cascadia Mono" w:hAnsi="Cascadia Mono"/>
+          <w:b/>
+          <w:bCs/>
+          <w:i w:val="0"/>
+          <w:iCs w:val="0"/>
+          <w:sz w:val="24"/>
+          <w:szCs w:val="24"/>
+          <w:lang w:val="pt-BR"/>
+        </w:rPr>
+        <w:t>RELACIONAR GÊNERO E MÚSICA - RELAÇÃO N:N</w:t>
+      </w:r>
+    </w:p>
+    <w:p>
+      <w:pPr>
+        <w:ind w:left="0" w:leftChars="0" w:firstLine="0" w:firstLineChars="0"/>
+        <w:jc w:val="left"/>
+        <w:rPr>
+          <w:rFonts w:hint="default" w:ascii="Cascadia Mono" w:hAnsi="Cascadia Mono"/>
+          <w:i w:val="0"/>
+          <w:iCs w:val="0"/>
+          <w:sz w:val="24"/>
+          <w:szCs w:val="24"/>
+          <w:lang w:val="pt-BR"/>
+        </w:rPr>
+      </w:pPr>
+      <w:r>
+        <w:rPr>
+          <w:rFonts w:hint="default" w:ascii="Cascadia Mono" w:hAnsi="Cascadia Mono"/>
+          <w:i w:val="0"/>
+          <w:iCs w:val="0"/>
+          <w:sz w:val="24"/>
+          <w:szCs w:val="24"/>
+          <w:lang w:val="pt-BR"/>
+        </w:rPr>
+        <w:t>Nesse tipo de relacionamento, no banco de dados há uma tabela intermediária que guarda as relações. Para que o entity entenda essa relação N:N, é preciso criar coleções dos tipos nos modelos e sobrescrever o método OnModelCreating em ScreenSoundContext</w:t>
+      </w:r>
+    </w:p>
+    <w:p>
+      <w:pPr>
+        <w:ind w:left="0" w:leftChars="0" w:firstLine="0" w:firstLineChars="0"/>
+        <w:jc w:val="left"/>
+        <w:rPr>
+          <w:rFonts w:hint="default" w:ascii="Cascadia Mono" w:hAnsi="Cascadia Mono"/>
+          <w:i w:val="0"/>
+          <w:iCs w:val="0"/>
+          <w:sz w:val="24"/>
+          <w:szCs w:val="24"/>
+          <w:lang w:val="pt-BR"/>
+        </w:rPr>
+      </w:pPr>
+    </w:p>
+    <w:p>
+      <w:pPr>
+        <w:ind w:left="0" w:leftChars="0" w:firstLine="0" w:firstLineChars="0"/>
+        <w:jc w:val="left"/>
+        <w:rPr>
+          <w:rFonts w:hint="default" w:ascii="Cascadia Mono" w:hAnsi="Cascadia Mono"/>
+          <w:i w:val="0"/>
+          <w:iCs w:val="0"/>
+          <w:sz w:val="24"/>
+          <w:szCs w:val="24"/>
+          <w:lang w:val="pt-BR"/>
+        </w:rPr>
+      </w:pPr>
+    </w:p>
+    <w:p>
+      <w:pPr>
+        <w:ind w:left="0" w:leftChars="0" w:firstLine="0" w:firstLineChars="0"/>
+        <w:jc w:val="left"/>
+        <w:rPr>
+          <w:rFonts w:hint="default" w:ascii="Cascadia Mono" w:hAnsi="Cascadia Mono"/>
+          <w:i w:val="0"/>
+          <w:iCs w:val="0"/>
+          <w:sz w:val="24"/>
+          <w:szCs w:val="24"/>
+          <w:lang w:val="pt-BR"/>
+        </w:rPr>
+      </w:pPr>
+      <w:r>
+        <w:rPr>
+          <w:rFonts w:hint="default" w:ascii="Cascadia Mono" w:hAnsi="Cascadia Mono"/>
+          <w:i w:val="0"/>
+          <w:iCs w:val="0"/>
+          <w:sz w:val="24"/>
+          <w:szCs w:val="24"/>
+          <w:lang w:val="pt-BR"/>
+        </w:rPr>
+        <w:t>Classe Genero</w:t>
+      </w:r>
+    </w:p>
+    <w:p>
+      <w:pPr>
+        <w:ind w:left="0" w:leftChars="0" w:firstLine="0" w:firstLineChars="0"/>
+        <w:jc w:val="left"/>
+        <w:rPr>
+          <w:rFonts w:hint="default" w:ascii="Cascadia Mono" w:hAnsi="Cascadia Mono" w:eastAsia="Cascadia Mono"/>
+          <w:color w:val="0000FF"/>
+          <w:sz w:val="19"/>
+          <w:szCs w:val="24"/>
+          <w:highlight w:val="white"/>
+          <w:lang w:val="pt-BR"/>
+        </w:rPr>
+      </w:pPr>
+      <w:r>
+        <w:rPr>
+          <w:rFonts w:hint="default" w:ascii="Cascadia Mono" w:hAnsi="Cascadia Mono" w:eastAsia="Cascadia Mono"/>
+          <w:color w:val="0000FF"/>
+          <w:sz w:val="19"/>
+          <w:szCs w:val="24"/>
+          <w:highlight w:val="white"/>
+          <w:lang w:val="pt-BR"/>
+        </w:rPr>
+        <w:t>.</w:t>
+      </w:r>
+    </w:p>
+    <w:p>
+      <w:pPr>
+        <w:ind w:left="0" w:leftChars="0" w:firstLine="0" w:firstLineChars="0"/>
+        <w:jc w:val="left"/>
+        <w:rPr>
+          <w:rFonts w:hint="default" w:ascii="Cascadia Mono" w:hAnsi="Cascadia Mono" w:eastAsia="Cascadia Mono"/>
+          <w:color w:val="000000"/>
+          <w:sz w:val="19"/>
+          <w:szCs w:val="24"/>
+          <w:highlight w:val="white"/>
+        </w:rPr>
+      </w:pPr>
+      <w:r>
+        <w:rPr>
+          <w:rFonts w:hint="default" w:ascii="Cascadia Mono" w:hAnsi="Cascadia Mono" w:eastAsia="Cascadia Mono"/>
+          <w:color w:val="0000FF"/>
+          <w:sz w:val="19"/>
+          <w:szCs w:val="24"/>
+          <w:highlight w:val="white"/>
+        </w:rPr>
+        <w:t>public</w:t>
+      </w:r>
+      <w:r>
+        <w:rPr>
+          <w:rFonts w:hint="default" w:ascii="Cascadia Mono" w:hAnsi="Cascadia Mono" w:eastAsia="Cascadia Mono"/>
+          <w:color w:val="000000"/>
+          <w:sz w:val="19"/>
+          <w:szCs w:val="24"/>
+          <w:highlight w:val="white"/>
+        </w:rPr>
+        <w:t xml:space="preserve"> </w:t>
+      </w:r>
+      <w:r>
+        <w:rPr>
+          <w:rFonts w:hint="default" w:ascii="Cascadia Mono" w:hAnsi="Cascadia Mono" w:eastAsia="Cascadia Mono"/>
+          <w:color w:val="0000FF"/>
+          <w:sz w:val="19"/>
+          <w:szCs w:val="24"/>
+          <w:highlight w:val="white"/>
+        </w:rPr>
+        <w:t>virtual</w:t>
+      </w:r>
+      <w:r>
+        <w:rPr>
+          <w:rFonts w:hint="default" w:ascii="Cascadia Mono" w:hAnsi="Cascadia Mono" w:eastAsia="Cascadia Mono"/>
+          <w:color w:val="000000"/>
+          <w:sz w:val="19"/>
+          <w:szCs w:val="24"/>
+          <w:highlight w:val="white"/>
+        </w:rPr>
+        <w:t xml:space="preserve"> </w:t>
+      </w:r>
+      <w:r>
+        <w:rPr>
+          <w:rFonts w:hint="default" w:ascii="Cascadia Mono" w:hAnsi="Cascadia Mono" w:eastAsia="Cascadia Mono"/>
+          <w:color w:val="2B91AF"/>
+          <w:sz w:val="19"/>
+          <w:szCs w:val="24"/>
+          <w:highlight w:val="white"/>
+        </w:rPr>
+        <w:t>ICollection</w:t>
+      </w:r>
+      <w:r>
+        <w:rPr>
+          <w:rFonts w:hint="default" w:ascii="Cascadia Mono" w:hAnsi="Cascadia Mono" w:eastAsia="Cascadia Mono"/>
+          <w:color w:val="000000"/>
+          <w:sz w:val="19"/>
+          <w:szCs w:val="24"/>
+          <w:highlight w:val="white"/>
+        </w:rPr>
+        <w:t>&lt;</w:t>
+      </w:r>
+      <w:r>
+        <w:rPr>
+          <w:rFonts w:hint="default" w:ascii="Cascadia Mono" w:hAnsi="Cascadia Mono" w:eastAsia="Cascadia Mono"/>
+          <w:color w:val="2B91AF"/>
+          <w:sz w:val="19"/>
+          <w:szCs w:val="24"/>
+          <w:highlight w:val="white"/>
+        </w:rPr>
+        <w:t>Musica</w:t>
+      </w:r>
+      <w:r>
+        <w:rPr>
+          <w:rFonts w:hint="default" w:ascii="Cascadia Mono" w:hAnsi="Cascadia Mono" w:eastAsia="Cascadia Mono"/>
+          <w:color w:val="000000"/>
+          <w:sz w:val="19"/>
+          <w:szCs w:val="24"/>
+          <w:highlight w:val="white"/>
+        </w:rPr>
+        <w:t xml:space="preserve">&gt; Musicas { </w:t>
+      </w:r>
+      <w:r>
+        <w:rPr>
+          <w:rFonts w:hint="default" w:ascii="Cascadia Mono" w:hAnsi="Cascadia Mono" w:eastAsia="Cascadia Mono"/>
+          <w:color w:val="0000FF"/>
+          <w:sz w:val="19"/>
+          <w:szCs w:val="24"/>
+          <w:highlight w:val="white"/>
+        </w:rPr>
+        <w:t>get</w:t>
+      </w:r>
+      <w:r>
+        <w:rPr>
+          <w:rFonts w:hint="default" w:ascii="Cascadia Mono" w:hAnsi="Cascadia Mono" w:eastAsia="Cascadia Mono"/>
+          <w:color w:val="000000"/>
+          <w:sz w:val="19"/>
+          <w:szCs w:val="24"/>
+          <w:highlight w:val="white"/>
+        </w:rPr>
+        <w:t xml:space="preserve">; </w:t>
+      </w:r>
+      <w:r>
+        <w:rPr>
+          <w:rFonts w:hint="default" w:ascii="Cascadia Mono" w:hAnsi="Cascadia Mono" w:eastAsia="Cascadia Mono"/>
+          <w:color w:val="0000FF"/>
+          <w:sz w:val="19"/>
+          <w:szCs w:val="24"/>
+          <w:highlight w:val="white"/>
+        </w:rPr>
+        <w:t>set</w:t>
+      </w:r>
+      <w:r>
+        <w:rPr>
+          <w:rFonts w:hint="default" w:ascii="Cascadia Mono" w:hAnsi="Cascadia Mono" w:eastAsia="Cascadia Mono"/>
+          <w:color w:val="000000"/>
+          <w:sz w:val="19"/>
+          <w:szCs w:val="24"/>
+          <w:highlight w:val="white"/>
+        </w:rPr>
+        <w:t>; }</w:t>
+      </w:r>
+    </w:p>
+    <w:p>
+      <w:pPr>
+        <w:ind w:left="0" w:leftChars="0" w:firstLine="0" w:firstLineChars="0"/>
+        <w:jc w:val="left"/>
+        <w:rPr>
+          <w:rFonts w:hint="default" w:ascii="Cascadia Mono" w:hAnsi="Cascadia Mono" w:eastAsia="Cascadia Mono"/>
+          <w:color w:val="000000"/>
+          <w:sz w:val="19"/>
+          <w:szCs w:val="24"/>
+          <w:highlight w:val="white"/>
+          <w:lang w:val="pt-BR"/>
+        </w:rPr>
+      </w:pPr>
+      <w:r>
+        <w:rPr>
+          <w:rFonts w:hint="default" w:ascii="Cascadia Mono" w:hAnsi="Cascadia Mono" w:eastAsia="Cascadia Mono"/>
+          <w:color w:val="000000"/>
+          <w:sz w:val="19"/>
+          <w:szCs w:val="24"/>
+          <w:highlight w:val="white"/>
+          <w:lang w:val="pt-BR"/>
+        </w:rPr>
+        <w:t>.</w:t>
+      </w:r>
+    </w:p>
+    <w:p>
+      <w:pPr>
+        <w:ind w:left="0" w:leftChars="0" w:firstLine="0" w:firstLineChars="0"/>
+        <w:jc w:val="left"/>
+        <w:rPr>
+          <w:rFonts w:hint="default" w:ascii="Cascadia Mono" w:hAnsi="Cascadia Mono"/>
+          <w:i w:val="0"/>
+          <w:iCs w:val="0"/>
+          <w:sz w:val="24"/>
+          <w:szCs w:val="24"/>
+          <w:lang w:val="pt-BR"/>
+        </w:rPr>
+      </w:pPr>
+    </w:p>
+    <w:p>
+      <w:pPr>
+        <w:ind w:left="0" w:leftChars="0" w:firstLine="0" w:firstLineChars="0"/>
+        <w:jc w:val="left"/>
+        <w:rPr>
+          <w:rFonts w:hint="default" w:ascii="Cascadia Mono" w:hAnsi="Cascadia Mono"/>
+          <w:i w:val="0"/>
+          <w:iCs w:val="0"/>
+          <w:sz w:val="24"/>
+          <w:szCs w:val="24"/>
+          <w:lang w:val="pt-BR"/>
+        </w:rPr>
+      </w:pPr>
+      <w:r>
+        <w:rPr>
+          <w:rFonts w:hint="default" w:ascii="Cascadia Mono" w:hAnsi="Cascadia Mono"/>
+          <w:i w:val="0"/>
+          <w:iCs w:val="0"/>
+          <w:sz w:val="24"/>
+          <w:szCs w:val="24"/>
+          <w:lang w:val="pt-BR"/>
+        </w:rPr>
+        <w:t>Classe Musica</w:t>
+      </w:r>
+    </w:p>
+    <w:p>
+      <w:pPr>
+        <w:ind w:left="0" w:leftChars="0" w:firstLine="0" w:firstLineChars="0"/>
+        <w:jc w:val="left"/>
+        <w:rPr>
+          <w:rFonts w:hint="default" w:ascii="Cascadia Mono" w:hAnsi="Cascadia Mono" w:eastAsia="Cascadia Mono"/>
+          <w:color w:val="0000FF"/>
+          <w:sz w:val="19"/>
+          <w:szCs w:val="24"/>
+          <w:highlight w:val="white"/>
+          <w:lang w:val="pt-BR"/>
+        </w:rPr>
+      </w:pPr>
+      <w:r>
+        <w:rPr>
+          <w:rFonts w:hint="default" w:ascii="Cascadia Mono" w:hAnsi="Cascadia Mono" w:eastAsia="Cascadia Mono"/>
+          <w:color w:val="0000FF"/>
+          <w:sz w:val="19"/>
+          <w:szCs w:val="24"/>
+          <w:highlight w:val="white"/>
+          <w:lang w:val="pt-BR"/>
+        </w:rPr>
+        <w:t>.</w:t>
+      </w:r>
+    </w:p>
+    <w:p>
+      <w:pPr>
+        <w:ind w:left="0" w:leftChars="0" w:firstLine="0" w:firstLineChars="0"/>
+        <w:jc w:val="left"/>
+        <w:rPr>
+          <w:rFonts w:hint="default" w:ascii="Cascadia Mono" w:hAnsi="Cascadia Mono" w:eastAsia="Cascadia Mono"/>
+          <w:color w:val="000000"/>
+          <w:sz w:val="19"/>
+          <w:szCs w:val="24"/>
+          <w:highlight w:val="white"/>
+        </w:rPr>
+      </w:pPr>
+      <w:r>
+        <w:rPr>
+          <w:rFonts w:hint="default" w:ascii="Cascadia Mono" w:hAnsi="Cascadia Mono" w:eastAsia="Cascadia Mono"/>
+          <w:color w:val="0000FF"/>
+          <w:sz w:val="19"/>
+          <w:szCs w:val="24"/>
+          <w:highlight w:val="white"/>
+        </w:rPr>
+        <w:t>public</w:t>
+      </w:r>
+      <w:r>
+        <w:rPr>
+          <w:rFonts w:hint="default" w:ascii="Cascadia Mono" w:hAnsi="Cascadia Mono" w:eastAsia="Cascadia Mono"/>
+          <w:color w:val="000000"/>
+          <w:sz w:val="19"/>
+          <w:szCs w:val="24"/>
+          <w:highlight w:val="white"/>
+        </w:rPr>
+        <w:t xml:space="preserve"> </w:t>
+      </w:r>
+      <w:r>
+        <w:rPr>
+          <w:rFonts w:hint="default" w:ascii="Cascadia Mono" w:hAnsi="Cascadia Mono" w:eastAsia="Cascadia Mono"/>
+          <w:color w:val="0000FF"/>
+          <w:sz w:val="19"/>
+          <w:szCs w:val="24"/>
+          <w:highlight w:val="white"/>
+        </w:rPr>
+        <w:t>virtual</w:t>
+      </w:r>
+      <w:r>
+        <w:rPr>
+          <w:rFonts w:hint="default" w:ascii="Cascadia Mono" w:hAnsi="Cascadia Mono" w:eastAsia="Cascadia Mono"/>
+          <w:color w:val="000000"/>
+          <w:sz w:val="19"/>
+          <w:szCs w:val="24"/>
+          <w:highlight w:val="white"/>
+        </w:rPr>
+        <w:t xml:space="preserve"> </w:t>
+      </w:r>
+      <w:r>
+        <w:rPr>
+          <w:rFonts w:hint="default" w:ascii="Cascadia Mono" w:hAnsi="Cascadia Mono" w:eastAsia="Cascadia Mono"/>
+          <w:color w:val="2B91AF"/>
+          <w:sz w:val="19"/>
+          <w:szCs w:val="24"/>
+          <w:highlight w:val="white"/>
+        </w:rPr>
+        <w:t>ICollection</w:t>
+      </w:r>
+      <w:r>
+        <w:rPr>
+          <w:rFonts w:hint="default" w:ascii="Cascadia Mono" w:hAnsi="Cascadia Mono" w:eastAsia="Cascadia Mono"/>
+          <w:color w:val="000000"/>
+          <w:sz w:val="19"/>
+          <w:szCs w:val="24"/>
+          <w:highlight w:val="white"/>
+        </w:rPr>
+        <w:t>&lt;</w:t>
+      </w:r>
+      <w:r>
+        <w:rPr>
+          <w:rFonts w:hint="default" w:ascii="Cascadia Mono" w:hAnsi="Cascadia Mono" w:eastAsia="Cascadia Mono"/>
+          <w:color w:val="2B91AF"/>
+          <w:sz w:val="19"/>
+          <w:szCs w:val="24"/>
+          <w:highlight w:val="white"/>
+        </w:rPr>
+        <w:t>Genero</w:t>
+      </w:r>
+      <w:r>
+        <w:rPr>
+          <w:rFonts w:hint="default" w:ascii="Cascadia Mono" w:hAnsi="Cascadia Mono" w:eastAsia="Cascadia Mono"/>
+          <w:color w:val="000000"/>
+          <w:sz w:val="19"/>
+          <w:szCs w:val="24"/>
+          <w:highlight w:val="white"/>
+        </w:rPr>
+        <w:t xml:space="preserve">&gt; Generos{ </w:t>
+      </w:r>
+      <w:r>
+        <w:rPr>
+          <w:rFonts w:hint="default" w:ascii="Cascadia Mono" w:hAnsi="Cascadia Mono" w:eastAsia="Cascadia Mono"/>
+          <w:color w:val="0000FF"/>
+          <w:sz w:val="19"/>
+          <w:szCs w:val="24"/>
+          <w:highlight w:val="white"/>
+        </w:rPr>
+        <w:t>get</w:t>
+      </w:r>
+      <w:r>
+        <w:rPr>
+          <w:rFonts w:hint="default" w:ascii="Cascadia Mono" w:hAnsi="Cascadia Mono" w:eastAsia="Cascadia Mono"/>
+          <w:color w:val="000000"/>
+          <w:sz w:val="19"/>
+          <w:szCs w:val="24"/>
+          <w:highlight w:val="white"/>
+        </w:rPr>
+        <w:t xml:space="preserve">; </w:t>
+      </w:r>
+      <w:r>
+        <w:rPr>
+          <w:rFonts w:hint="default" w:ascii="Cascadia Mono" w:hAnsi="Cascadia Mono" w:eastAsia="Cascadia Mono"/>
+          <w:color w:val="0000FF"/>
+          <w:sz w:val="19"/>
+          <w:szCs w:val="24"/>
+          <w:highlight w:val="white"/>
+        </w:rPr>
+        <w:t>set</w:t>
+      </w:r>
+      <w:r>
+        <w:rPr>
+          <w:rFonts w:hint="default" w:ascii="Cascadia Mono" w:hAnsi="Cascadia Mono" w:eastAsia="Cascadia Mono"/>
+          <w:color w:val="000000"/>
+          <w:sz w:val="19"/>
+          <w:szCs w:val="24"/>
+          <w:highlight w:val="white"/>
+        </w:rPr>
+        <w:t>; }</w:t>
+      </w:r>
+    </w:p>
+    <w:p>
+      <w:pPr>
+        <w:ind w:left="0" w:leftChars="0" w:firstLine="0" w:firstLineChars="0"/>
+        <w:jc w:val="left"/>
+        <w:rPr>
+          <w:rFonts w:hint="default" w:ascii="Cascadia Mono" w:hAnsi="Cascadia Mono" w:eastAsia="Cascadia Mono"/>
+          <w:color w:val="000000"/>
+          <w:sz w:val="19"/>
+          <w:szCs w:val="24"/>
+          <w:highlight w:val="white"/>
+          <w:lang w:val="pt-BR"/>
+        </w:rPr>
+      </w:pPr>
+      <w:r>
+        <w:rPr>
+          <w:rFonts w:hint="default" w:ascii="Cascadia Mono" w:hAnsi="Cascadia Mono" w:eastAsia="Cascadia Mono"/>
+          <w:color w:val="000000"/>
+          <w:sz w:val="19"/>
+          <w:szCs w:val="24"/>
+          <w:highlight w:val="white"/>
+          <w:lang w:val="pt-BR"/>
+        </w:rPr>
+        <w:t>.</w:t>
+      </w:r>
+    </w:p>
+    <w:p>
+      <w:pPr>
+        <w:ind w:left="0" w:leftChars="0" w:firstLine="0" w:firstLineChars="0"/>
+        <w:jc w:val="left"/>
+        <w:rPr>
+          <w:rFonts w:hint="default" w:ascii="Cascadia Mono" w:hAnsi="Cascadia Mono"/>
+          <w:i w:val="0"/>
+          <w:iCs w:val="0"/>
+          <w:sz w:val="24"/>
+          <w:szCs w:val="24"/>
+          <w:lang w:val="pt-BR"/>
+        </w:rPr>
+      </w:pPr>
+    </w:p>
+    <w:p>
+      <w:pPr>
+        <w:ind w:left="0" w:leftChars="0" w:firstLine="0" w:firstLineChars="0"/>
+        <w:jc w:val="left"/>
+        <w:rPr>
+          <w:rFonts w:hint="default" w:ascii="Cascadia Mono" w:hAnsi="Cascadia Mono"/>
+          <w:i w:val="0"/>
+          <w:iCs w:val="0"/>
+          <w:sz w:val="24"/>
+          <w:szCs w:val="24"/>
+          <w:lang w:val="pt-BR"/>
+        </w:rPr>
+      </w:pPr>
+      <w:r>
+        <w:rPr>
+          <w:rFonts w:hint="default" w:ascii="Cascadia Mono" w:hAnsi="Cascadia Mono"/>
+          <w:i w:val="0"/>
+          <w:iCs w:val="0"/>
+          <w:sz w:val="24"/>
+          <w:szCs w:val="24"/>
+          <w:lang w:val="pt-BR"/>
+        </w:rPr>
+        <w:t>ScreenSoundContext</w:t>
+      </w:r>
+    </w:p>
+    <w:p>
+      <w:pPr>
+        <w:spacing w:beforeLines="0" w:afterLines="0"/>
+        <w:jc w:val="left"/>
+        <w:rPr>
+          <w:rFonts w:hint="default" w:ascii="Cascadia Mono" w:hAnsi="Cascadia Mono" w:eastAsia="Cascadia Mono"/>
+          <w:color w:val="000000"/>
+          <w:sz w:val="19"/>
+          <w:szCs w:val="24"/>
+          <w:highlight w:val="white"/>
+        </w:rPr>
+      </w:pPr>
+      <w:r>
+        <w:rPr>
+          <w:rFonts w:hint="default" w:ascii="Cascadia Mono" w:hAnsi="Cascadia Mono" w:eastAsia="Cascadia Mono"/>
+          <w:color w:val="0000FF"/>
+          <w:sz w:val="19"/>
+          <w:szCs w:val="24"/>
+          <w:highlight w:val="white"/>
+        </w:rPr>
+        <w:t>protected</w:t>
+      </w:r>
+      <w:r>
+        <w:rPr>
+          <w:rFonts w:hint="default" w:ascii="Cascadia Mono" w:hAnsi="Cascadia Mono" w:eastAsia="Cascadia Mono"/>
+          <w:color w:val="000000"/>
+          <w:sz w:val="19"/>
+          <w:szCs w:val="24"/>
+          <w:highlight w:val="white"/>
+        </w:rPr>
+        <w:t xml:space="preserve"> </w:t>
+      </w:r>
+      <w:r>
+        <w:rPr>
+          <w:rFonts w:hint="default" w:ascii="Cascadia Mono" w:hAnsi="Cascadia Mono" w:eastAsia="Cascadia Mono"/>
+          <w:color w:val="0000FF"/>
+          <w:sz w:val="19"/>
+          <w:szCs w:val="24"/>
+          <w:highlight w:val="white"/>
+        </w:rPr>
+        <w:t>override</w:t>
+      </w:r>
+      <w:r>
+        <w:rPr>
+          <w:rFonts w:hint="default" w:ascii="Cascadia Mono" w:hAnsi="Cascadia Mono" w:eastAsia="Cascadia Mono"/>
+          <w:color w:val="000000"/>
+          <w:sz w:val="19"/>
+          <w:szCs w:val="24"/>
+          <w:highlight w:val="white"/>
+        </w:rPr>
+        <w:t xml:space="preserve"> </w:t>
+      </w:r>
+      <w:r>
+        <w:rPr>
+          <w:rFonts w:hint="default" w:ascii="Cascadia Mono" w:hAnsi="Cascadia Mono" w:eastAsia="Cascadia Mono"/>
+          <w:color w:val="0000FF"/>
+          <w:sz w:val="19"/>
+          <w:szCs w:val="24"/>
+          <w:highlight w:val="white"/>
+        </w:rPr>
+        <w:t>void</w:t>
+      </w:r>
+      <w:r>
+        <w:rPr>
+          <w:rFonts w:hint="default" w:ascii="Cascadia Mono" w:hAnsi="Cascadia Mono" w:eastAsia="Cascadia Mono"/>
+          <w:color w:val="000000"/>
+          <w:sz w:val="19"/>
+          <w:szCs w:val="24"/>
+          <w:highlight w:val="white"/>
+        </w:rPr>
+        <w:t xml:space="preserve"> OnModelCreating(</w:t>
+      </w:r>
+      <w:r>
+        <w:rPr>
+          <w:rFonts w:hint="default" w:ascii="Cascadia Mono" w:hAnsi="Cascadia Mono" w:eastAsia="Cascadia Mono"/>
+          <w:color w:val="2B91AF"/>
+          <w:sz w:val="19"/>
+          <w:szCs w:val="24"/>
+          <w:highlight w:val="white"/>
+        </w:rPr>
+        <w:t>ModelBuilder</w:t>
+      </w:r>
+      <w:r>
+        <w:rPr>
+          <w:rFonts w:hint="default" w:ascii="Cascadia Mono" w:hAnsi="Cascadia Mono" w:eastAsia="Cascadia Mono"/>
+          <w:color w:val="000000"/>
+          <w:sz w:val="19"/>
+          <w:szCs w:val="24"/>
+          <w:highlight w:val="white"/>
+        </w:rPr>
+        <w:t xml:space="preserve"> modelBuilder)</w:t>
+      </w:r>
+    </w:p>
+    <w:p>
+      <w:pPr>
+        <w:spacing w:beforeLines="0" w:afterLines="0"/>
+        <w:jc w:val="left"/>
+        <w:rPr>
+          <w:rFonts w:hint="default" w:ascii="Cascadia Mono" w:hAnsi="Cascadia Mono" w:eastAsia="Cascadia Mono"/>
+          <w:color w:val="000000"/>
+          <w:sz w:val="19"/>
+          <w:szCs w:val="24"/>
+          <w:highlight w:val="white"/>
+        </w:rPr>
+      </w:pPr>
+      <w:r>
+        <w:rPr>
+          <w:rFonts w:hint="default" w:ascii="Cascadia Mono" w:hAnsi="Cascadia Mono" w:eastAsia="Cascadia Mono"/>
+          <w:color w:val="000000"/>
+          <w:sz w:val="19"/>
+          <w:szCs w:val="24"/>
+          <w:highlight w:val="white"/>
+        </w:rPr>
+        <w:t>{</w:t>
+      </w:r>
+    </w:p>
+    <w:p>
+      <w:pPr>
+        <w:spacing w:beforeLines="0" w:afterLines="0"/>
+        <w:jc w:val="left"/>
+        <w:rPr>
+          <w:rFonts w:hint="default" w:ascii="Cascadia Mono" w:hAnsi="Cascadia Mono" w:eastAsia="Cascadia Mono"/>
+          <w:color w:val="008000"/>
+          <w:sz w:val="19"/>
+          <w:szCs w:val="24"/>
+          <w:highlight w:val="white"/>
+        </w:rPr>
+      </w:pPr>
+      <w:r>
+        <w:rPr>
+          <w:rFonts w:hint="default" w:ascii="Cascadia Mono" w:hAnsi="Cascadia Mono" w:eastAsia="Cascadia Mono"/>
+          <w:color w:val="000000"/>
+          <w:sz w:val="19"/>
+          <w:szCs w:val="24"/>
+          <w:highlight w:val="white"/>
+        </w:rPr>
+        <w:t xml:space="preserve">    </w:t>
+      </w:r>
+      <w:r>
+        <w:rPr>
+          <w:rFonts w:hint="default" w:ascii="Cascadia Mono" w:hAnsi="Cascadia Mono" w:eastAsia="Cascadia Mono"/>
+          <w:color w:val="008000"/>
+          <w:sz w:val="19"/>
+          <w:szCs w:val="24"/>
+          <w:highlight w:val="white"/>
+        </w:rPr>
+        <w:t>//RELACIONAMENTO N:N ENTRE MUSICAS E GENEROS</w:t>
+      </w:r>
+    </w:p>
+    <w:p>
+      <w:pPr>
+        <w:spacing w:beforeLines="0" w:afterLines="0"/>
+        <w:jc w:val="left"/>
+        <w:rPr>
+          <w:rFonts w:hint="default" w:ascii="Cascadia Mono" w:hAnsi="Cascadia Mono" w:eastAsia="Cascadia Mono"/>
+          <w:color w:val="000000"/>
+          <w:sz w:val="19"/>
+          <w:szCs w:val="24"/>
+          <w:highlight w:val="white"/>
+        </w:rPr>
+      </w:pPr>
+      <w:r>
+        <w:rPr>
+          <w:rFonts w:hint="default" w:ascii="Cascadia Mono" w:hAnsi="Cascadia Mono" w:eastAsia="Cascadia Mono"/>
+          <w:color w:val="000000"/>
+          <w:sz w:val="19"/>
+          <w:szCs w:val="24"/>
+          <w:highlight w:val="white"/>
+        </w:rPr>
+        <w:t xml:space="preserve">    modelBuilder.Entity&lt;</w:t>
+      </w:r>
+      <w:r>
+        <w:rPr>
+          <w:rFonts w:hint="default" w:ascii="Cascadia Mono" w:hAnsi="Cascadia Mono" w:eastAsia="Cascadia Mono"/>
+          <w:color w:val="2B91AF"/>
+          <w:sz w:val="19"/>
+          <w:szCs w:val="24"/>
+          <w:highlight w:val="white"/>
+        </w:rPr>
+        <w:t>Musica</w:t>
+      </w:r>
+      <w:r>
+        <w:rPr>
+          <w:rFonts w:hint="default" w:ascii="Cascadia Mono" w:hAnsi="Cascadia Mono" w:eastAsia="Cascadia Mono"/>
+          <w:color w:val="000000"/>
+          <w:sz w:val="19"/>
+          <w:szCs w:val="24"/>
+          <w:highlight w:val="white"/>
+        </w:rPr>
+        <w:t>&gt;()</w:t>
+      </w:r>
+    </w:p>
+    <w:p>
+      <w:pPr>
+        <w:spacing w:beforeLines="0" w:afterLines="0"/>
+        <w:jc w:val="left"/>
+        <w:rPr>
+          <w:rFonts w:hint="default" w:ascii="Cascadia Mono" w:hAnsi="Cascadia Mono" w:eastAsia="Cascadia Mono"/>
+          <w:color w:val="000000"/>
+          <w:sz w:val="19"/>
+          <w:szCs w:val="24"/>
+          <w:highlight w:val="white"/>
+        </w:rPr>
+      </w:pPr>
+      <w:r>
+        <w:rPr>
+          <w:rFonts w:hint="default" w:ascii="Cascadia Mono" w:hAnsi="Cascadia Mono" w:eastAsia="Cascadia Mono"/>
+          <w:color w:val="000000"/>
+          <w:sz w:val="19"/>
+          <w:szCs w:val="24"/>
+          <w:highlight w:val="white"/>
+        </w:rPr>
+        <w:t xml:space="preserve">        .HasMany(c =&gt; c.Generos)</w:t>
+      </w:r>
+    </w:p>
+    <w:p>
+      <w:pPr>
+        <w:spacing w:beforeLines="0" w:afterLines="0"/>
+        <w:jc w:val="left"/>
+        <w:rPr>
+          <w:rFonts w:hint="default" w:ascii="Cascadia Mono" w:hAnsi="Cascadia Mono" w:eastAsia="Cascadia Mono"/>
+          <w:color w:val="000000"/>
+          <w:sz w:val="19"/>
+          <w:szCs w:val="24"/>
+          <w:highlight w:val="white"/>
+        </w:rPr>
+      </w:pPr>
+      <w:r>
+        <w:rPr>
+          <w:rFonts w:hint="default" w:ascii="Cascadia Mono" w:hAnsi="Cascadia Mono" w:eastAsia="Cascadia Mono"/>
+          <w:color w:val="000000"/>
+          <w:sz w:val="19"/>
+          <w:szCs w:val="24"/>
+          <w:highlight w:val="white"/>
+        </w:rPr>
+        <w:t xml:space="preserve">        .WithMany(c =&gt; c.Musicas);</w:t>
+      </w:r>
+    </w:p>
+    <w:p>
+      <w:pPr>
+        <w:ind w:left="0" w:leftChars="0" w:firstLine="0" w:firstLineChars="0"/>
+        <w:jc w:val="left"/>
+        <w:rPr>
+          <w:rFonts w:hint="default" w:ascii="Cascadia Mono" w:hAnsi="Cascadia Mono"/>
+          <w:i w:val="0"/>
+          <w:iCs w:val="0"/>
+          <w:sz w:val="24"/>
+          <w:szCs w:val="24"/>
+          <w:lang w:val="pt-BR"/>
+        </w:rPr>
+      </w:pPr>
+      <w:r>
+        <w:rPr>
+          <w:rFonts w:hint="default" w:ascii="Cascadia Mono" w:hAnsi="Cascadia Mono" w:eastAsia="Cascadia Mono"/>
+          <w:color w:val="000000"/>
+          <w:sz w:val="19"/>
+          <w:szCs w:val="24"/>
+          <w:highlight w:val="white"/>
+        </w:rPr>
+        <w:t>}</w:t>
+      </w:r>
+    </w:p>
+    <w:p>
+      <w:pPr>
+        <w:ind w:left="0" w:leftChars="0" w:firstLine="0" w:firstLineChars="0"/>
+        <w:jc w:val="left"/>
+        <w:rPr>
+          <w:rFonts w:hint="default" w:ascii="Cascadia Mono" w:hAnsi="Cascadia Mono"/>
+          <w:i w:val="0"/>
+          <w:iCs w:val="0"/>
+          <w:sz w:val="24"/>
+          <w:szCs w:val="24"/>
+          <w:lang w:val="pt-BR"/>
+        </w:rPr>
+      </w:pPr>
+    </w:p>
+    <w:p>
+      <w:pPr>
+        <w:ind w:left="0" w:leftChars="0" w:firstLine="0" w:firstLineChars="0"/>
+        <w:jc w:val="left"/>
+        <w:rPr>
+          <w:rFonts w:hint="default" w:ascii="Cascadia Mono" w:hAnsi="Cascadia Mono"/>
+          <w:i w:val="0"/>
+          <w:iCs w:val="0"/>
+          <w:sz w:val="24"/>
+          <w:szCs w:val="24"/>
+          <w:lang w:val="pt-BR"/>
+        </w:rPr>
+      </w:pPr>
+      <w:r>
+        <w:rPr>
+          <w:rFonts w:hint="default" w:ascii="Cascadia Mono" w:hAnsi="Cascadia Mono"/>
+          <w:i w:val="0"/>
+          <w:iCs w:val="0"/>
+          <w:sz w:val="24"/>
+          <w:szCs w:val="24"/>
+          <w:lang w:val="pt-BR"/>
+        </w:rPr>
+        <w:t>Nova migração</w:t>
+      </w:r>
+    </w:p>
+    <w:p>
+      <w:pPr>
+        <w:ind w:left="0" w:leftChars="0" w:firstLine="0" w:firstLineChars="0"/>
+        <w:jc w:val="left"/>
+        <w:rPr>
+          <w:rFonts w:hint="default" w:ascii="Cascadia Mono" w:hAnsi="Cascadia Mono"/>
+          <w:b/>
+          <w:bCs/>
+          <w:i/>
+          <w:iCs/>
+          <w:sz w:val="24"/>
+          <w:szCs w:val="24"/>
+          <w:lang w:val="pt-BR"/>
+        </w:rPr>
+      </w:pPr>
+      <w:r>
+        <w:rPr>
+          <w:rFonts w:hint="default" w:ascii="Cascadia Mono" w:hAnsi="Cascadia Mono"/>
+          <w:b/>
+          <w:bCs/>
+          <w:i/>
+          <w:iCs/>
+          <w:sz w:val="24"/>
+          <w:szCs w:val="24"/>
+          <w:lang w:val="pt-BR"/>
+        </w:rPr>
+        <w:t>Add-Migration RelacionandoMusicaGenero -Project ScreenSound.Shared.Dados</w:t>
+      </w:r>
+    </w:p>
+    <w:p>
+      <w:pPr>
+        <w:ind w:left="0" w:leftChars="0" w:firstLine="0" w:firstLineChars="0"/>
+        <w:jc w:val="left"/>
+        <w:rPr>
+          <w:rFonts w:hint="default" w:ascii="Cascadia Mono" w:hAnsi="Cascadia Mono"/>
+          <w:i w:val="0"/>
+          <w:iCs w:val="0"/>
+          <w:sz w:val="24"/>
+          <w:szCs w:val="24"/>
+          <w:lang w:val="pt-BR"/>
+        </w:rPr>
+      </w:pPr>
+      <w:r>
+        <w:rPr>
+          <w:rFonts w:hint="default" w:ascii="Cascadia Mono" w:hAnsi="Cascadia Mono"/>
+          <w:b/>
+          <w:bCs/>
+          <w:i/>
+          <w:iCs/>
+          <w:sz w:val="24"/>
+          <w:szCs w:val="24"/>
+          <w:lang w:val="pt-BR"/>
+        </w:rPr>
+        <w:t>Update-Database -Project ScreenSound.Shared.Dados</w:t>
+      </w:r>
+    </w:p>
+    <w:p>
+      <w:pPr>
+        <w:ind w:left="0" w:leftChars="0" w:firstLine="0" w:firstLineChars="0"/>
+        <w:jc w:val="left"/>
+        <w:rPr>
+          <w:rFonts w:hint="default" w:ascii="Cascadia Mono" w:hAnsi="Cascadia Mono"/>
+          <w:i w:val="0"/>
+          <w:iCs w:val="0"/>
+          <w:sz w:val="24"/>
+          <w:szCs w:val="24"/>
+          <w:lang w:val="pt-BR"/>
+        </w:rPr>
+      </w:pPr>
+    </w:p>
+    <w:p>
+      <w:pPr>
+        <w:ind w:left="0" w:leftChars="0" w:firstLine="0" w:firstLineChars="0"/>
+        <w:jc w:val="left"/>
+        <w:rPr>
+          <w:rFonts w:hint="default" w:ascii="Cascadia Mono" w:hAnsi="Cascadia Mono"/>
+          <w:i w:val="0"/>
+          <w:iCs w:val="0"/>
+          <w:sz w:val="24"/>
+          <w:szCs w:val="24"/>
+          <w:lang w:val="pt-BR"/>
+        </w:rPr>
+      </w:pPr>
+      <w:bookmarkStart w:id="0" w:name="_GoBack"/>
+      <w:bookmarkEnd w:id="0"/>
     </w:p>
     <w:p>
       <w:pPr>
@@ -22223,6 +24239,104 @@
     <w:lsdException w:unhideWhenUsed="0" w:uiPriority="0" w:semiHidden="0" w:name="Balloon Text"/>
     <w:lsdException w:unhideWhenUsed="0" w:uiPriority="0" w:semiHidden="0" w:name="Table Grid"/>
     <w:lsdException w:unhideWhenUsed="0" w:uiPriority="0" w:semiHidden="0" w:name="Table Theme"/>
+    <w:lsdException w:unhideWhenUsed="0" w:uiPriority="60" w:semiHidden="0" w:name="Light Shading"/>
+    <w:lsdException w:unhideWhenUsed="0" w:uiPriority="61" w:semiHidden="0" w:name="Light List"/>
+    <w:lsdException w:unhideWhenUsed="0" w:uiPriority="62" w:semiHidden="0" w:name="Light Grid"/>
+    <w:lsdException w:unhideWhenUsed="0" w:uiPriority="63" w:semiHidden="0" w:name="Medium Shading 1"/>
+    <w:lsdException w:unhideWhenUsed="0" w:uiPriority="64" w:semiHidden="0" w:name="Medium Shading 2"/>
+    <w:lsdException w:unhideWhenUsed="0" w:uiPriority="65" w:semiHidden="0" w:name="Medium List 1"/>
+    <w:lsdException w:unhideWhenUsed="0" w:uiPriority="66" w:semiHidden="0" w:name="Medium List 2"/>
+    <w:lsdException w:unhideWhenUsed="0" w:uiPriority="67" w:semiHidden="0" w:name="Medium Grid 1"/>
+    <w:lsdException w:unhideWhenUsed="0" w:uiPriority="68" w:semiHidden="0" w:name="Medium Grid 2"/>
+    <w:lsdException w:unhideWhenUsed="0" w:uiPriority="69" w:semiHidden="0" w:name="Medium Grid 3"/>
+    <w:lsdException w:unhideWhenUsed="0" w:uiPriority="70" w:semiHidden="0" w:name="Dark List"/>
+    <w:lsdException w:unhideWhenUsed="0" w:uiPriority="71" w:semiHidden="0" w:name="Colorful Shading"/>
+    <w:lsdException w:unhideWhenUsed="0" w:uiPriority="72" w:semiHidden="0" w:name="Colorful List"/>
+    <w:lsdException w:unhideWhenUsed="0" w:uiPriority="73" w:semiHidden="0" w:name="Colorful Grid"/>
+    <w:lsdException w:unhideWhenUsed="0" w:uiPriority="60" w:semiHidden="0" w:name="Light Shading Accent 1"/>
+    <w:lsdException w:unhideWhenUsed="0" w:uiPriority="61" w:semiHidden="0" w:name="Light List Accent 1"/>
+    <w:lsdException w:unhideWhenUsed="0" w:uiPriority="62" w:semiHidden="0" w:name="Light Grid Accent 1"/>
+    <w:lsdException w:unhideWhenUsed="0" w:uiPriority="63" w:semiHidden="0" w:name="Medium Shading 1 Accent 1"/>
+    <w:lsdException w:unhideWhenUsed="0" w:uiPriority="64" w:semiHidden="0" w:name="Medium Shading 2 Accent 1"/>
+    <w:lsdException w:unhideWhenUsed="0" w:uiPriority="65" w:semiHidden="0" w:name="Medium List 1 Accent 1"/>
+    <w:lsdException w:unhideWhenUsed="0" w:uiPriority="66" w:semiHidden="0" w:name="Medium List 2 Accent 1"/>
+    <w:lsdException w:unhideWhenUsed="0" w:uiPriority="67" w:semiHidden="0" w:name="Medium Grid 1 Accent 1"/>
+    <w:lsdException w:unhideWhenUsed="0" w:uiPriority="68" w:semiHidden="0" w:name="Medium Grid 2 Accent 1"/>
+    <w:lsdException w:unhideWhenUsed="0" w:uiPriority="69" w:semiHidden="0" w:name="Medium Grid 3 Accent 1"/>
+    <w:lsdException w:unhideWhenUsed="0" w:uiPriority="70" w:semiHidden="0" w:name="Dark List Accent 1"/>
+    <w:lsdException w:unhideWhenUsed="0" w:uiPriority="71" w:semiHidden="0" w:name="Colorful Shading Accent 1"/>
+    <w:lsdException w:unhideWhenUsed="0" w:uiPriority="72" w:semiHidden="0" w:name="Colorful List Accent 1"/>
+    <w:lsdException w:unhideWhenUsed="0" w:uiPriority="73" w:semiHidden="0" w:name="Colorful Grid Accent 1"/>
+    <w:lsdException w:unhideWhenUsed="0" w:uiPriority="60" w:semiHidden="0" w:name="Light Shading Accent 2"/>
+    <w:lsdException w:unhideWhenUsed="0" w:uiPriority="61" w:semiHidden="0" w:name="Light List Accent 2"/>
+    <w:lsdException w:unhideWhenUsed="0" w:uiPriority="62" w:semiHidden="0" w:name="Light Grid Accent 2"/>
+    <w:lsdException w:unhideWhenUsed="0" w:uiPriority="63" w:semiHidden="0" w:name="Medium Shading 1 Accent 2"/>
+    <w:lsdException w:unhideWhenUsed="0" w:uiPriority="64" w:semiHidden="0" w:name="Medium Shading 2 Accent 2"/>
+    <w:lsdException w:unhideWhenUsed="0" w:uiPriority="65" w:semiHidden="0" w:name="Medium List 1 Accent 2"/>
+    <w:lsdException w:unhideWhenUsed="0" w:uiPriority="66" w:semiHidden="0" w:name="Medium List 2 Accent 2"/>
+    <w:lsdException w:unhideWhenUsed="0" w:uiPriority="67" w:semiHidden="0" w:name="Medium Grid 1 Accent 2"/>
+    <w:lsdException w:unhideWhenUsed="0" w:uiPriority="68" w:semiHidden="0" w:name="Medium Grid 2 Accent 2"/>
+    <w:lsdException w:unhideWhenUsed="0" w:uiPriority="69" w:semiHidden="0" w:name="Medium Grid 3 Accent 2"/>
+    <w:lsdException w:unhideWhenUsed="0" w:uiPriority="70" w:semiHidden="0" w:name="Dark List Accent 2"/>
+    <w:lsdException w:unhideWhenUsed="0" w:uiPriority="71" w:semiHidden="0" w:name="Colorful Shading Accent 2"/>
+    <w:lsdException w:unhideWhenUsed="0" w:uiPriority="72" w:semiHidden="0" w:name="Colorful List Accent 2"/>
+    <w:lsdException w:unhideWhenUsed="0" w:uiPriority="73" w:semiHidden="0" w:name="Colorful Grid Accent 2"/>
+    <w:lsdException w:unhideWhenUsed="0" w:uiPriority="60" w:semiHidden="0" w:name="Light Shading Accent 3"/>
+    <w:lsdException w:unhideWhenUsed="0" w:uiPriority="61" w:semiHidden="0" w:name="Light List Accent 3"/>
+    <w:lsdException w:unhideWhenUsed="0" w:uiPriority="62" w:semiHidden="0" w:name="Light Grid Accent 3"/>
+    <w:lsdException w:unhideWhenUsed="0" w:uiPriority="63" w:semiHidden="0" w:name="Medium Shading 1 Accent 3"/>
+    <w:lsdException w:unhideWhenUsed="0" w:uiPriority="64" w:semiHidden="0" w:name="Medium Shading 2 Accent 3"/>
+    <w:lsdException w:unhideWhenUsed="0" w:uiPriority="65" w:semiHidden="0" w:name="Medium List 1 Accent 3"/>
+    <w:lsdException w:unhideWhenUsed="0" w:uiPriority="66" w:semiHidden="0" w:name="Medium List 2 Accent 3"/>
+    <w:lsdException w:unhideWhenUsed="0" w:uiPriority="67" w:semiHidden="0" w:name="Medium Grid 1 Accent 3"/>
+    <w:lsdException w:unhideWhenUsed="0" w:uiPriority="68" w:semiHidden="0" w:name="Medium Grid 2 Accent 3"/>
+    <w:lsdException w:unhideWhenUsed="0" w:uiPriority="69" w:semiHidden="0" w:name="Medium Grid 3 Accent 3"/>
+    <w:lsdException w:unhideWhenUsed="0" w:uiPriority="70" w:semiHidden="0" w:name="Dark List Accent 3"/>
+    <w:lsdException w:unhideWhenUsed="0" w:uiPriority="71" w:semiHidden="0" w:name="Colorful Shading Accent 3"/>
+    <w:lsdException w:unhideWhenUsed="0" w:uiPriority="72" w:semiHidden="0" w:name="Colorful List Accent 3"/>
+    <w:lsdException w:unhideWhenUsed="0" w:uiPriority="73" w:semiHidden="0" w:name="Colorful Grid Accent 3"/>
+    <w:lsdException w:unhideWhenUsed="0" w:uiPriority="60" w:semiHidden="0" w:name="Light Shading Accent 4"/>
+    <w:lsdException w:unhideWhenUsed="0" w:uiPriority="61" w:semiHidden="0" w:name="Light List Accent 4"/>
+    <w:lsdException w:unhideWhenUsed="0" w:uiPriority="62" w:semiHidden="0" w:name="Light Grid Accent 4"/>
+    <w:lsdException w:unhideWhenUsed="0" w:uiPriority="63" w:semiHidden="0" w:name="Medium Shading 1 Accent 4"/>
+    <w:lsdException w:unhideWhenUsed="0" w:uiPriority="64" w:semiHidden="0" w:name="Medium Shading 2 Accent 4"/>
+    <w:lsdException w:unhideWhenUsed="0" w:uiPriority="65" w:semiHidden="0" w:name="Medium List 1 Accent 4"/>
+    <w:lsdException w:unhideWhenUsed="0" w:uiPriority="66" w:semiHidden="0" w:name="Medium List 2 Accent 4"/>
+    <w:lsdException w:unhideWhenUsed="0" w:uiPriority="67" w:semiHidden="0" w:name="Medium Grid 1 Accent 4"/>
+    <w:lsdException w:unhideWhenUsed="0" w:uiPriority="68" w:semiHidden="0" w:name="Medium Grid 2 Accent 4"/>
+    <w:lsdException w:unhideWhenUsed="0" w:uiPriority="69" w:semiHidden="0" w:name="Medium Grid 3 Accent 4"/>
+    <w:lsdException w:unhideWhenUsed="0" w:uiPriority="70" w:semiHidden="0" w:name="Dark List Accent 4"/>
+    <w:lsdException w:unhideWhenUsed="0" w:uiPriority="71" w:semiHidden="0" w:name="Colorful Shading Accent 4"/>
+    <w:lsdException w:unhideWhenUsed="0" w:uiPriority="72" w:semiHidden="0" w:name="Colorful List Accent 4"/>
+    <w:lsdException w:unhideWhenUsed="0" w:uiPriority="73" w:semiHidden="0" w:name="Colorful Grid Accent 4"/>
+    <w:lsdException w:unhideWhenUsed="0" w:uiPriority="60" w:semiHidden="0" w:name="Light Shading Accent 5"/>
+    <w:lsdException w:unhideWhenUsed="0" w:uiPriority="61" w:semiHidden="0" w:name="Light List Accent 5"/>
+    <w:lsdException w:unhideWhenUsed="0" w:uiPriority="62" w:semiHidden="0" w:name="Light Grid Accent 5"/>
+    <w:lsdException w:unhideWhenUsed="0" w:uiPriority="63" w:semiHidden="0" w:name="Medium Shading 1 Accent 5"/>
+    <w:lsdException w:unhideWhenUsed="0" w:uiPriority="64" w:semiHidden="0" w:name="Medium Shading 2 Accent 5"/>
+    <w:lsdException w:unhideWhenUsed="0" w:uiPriority="65" w:semiHidden="0" w:name="Medium List 1 Accent 5"/>
+    <w:lsdException w:unhideWhenUsed="0" w:uiPriority="66" w:semiHidden="0" w:name="Medium List 2 Accent 5"/>
+    <w:lsdException w:unhideWhenUsed="0" w:uiPriority="67" w:semiHidden="0" w:name="Medium Grid 1 Accent 5"/>
+    <w:lsdException w:unhideWhenUsed="0" w:uiPriority="68" w:semiHidden="0" w:name="Medium Grid 2 Accent 5"/>
+    <w:lsdException w:unhideWhenUsed="0" w:uiPriority="69" w:semiHidden="0" w:name="Medium Grid 3 Accent 5"/>
+    <w:lsdException w:unhideWhenUsed="0" w:uiPriority="70" w:semiHidden="0" w:name="Dark List Accent 5"/>
+    <w:lsdException w:unhideWhenUsed="0" w:uiPriority="71" w:semiHidden="0" w:name="Colorful Shading Accent 5"/>
+    <w:lsdException w:unhideWhenUsed="0" w:uiPriority="72" w:semiHidden="0" w:name="Colorful List Accent 5"/>
+    <w:lsdException w:unhideWhenUsed="0" w:uiPriority="73" w:semiHidden="0" w:name="Colorful Grid Accent 5"/>
+    <w:lsdException w:unhideWhenUsed="0" w:uiPriority="60" w:semiHidden="0" w:name="Light Shading Accent 6"/>
+    <w:lsdException w:unhideWhenUsed="0" w:uiPriority="61" w:semiHidden="0" w:name="Light List Accent 6"/>
+    <w:lsdException w:unhideWhenUsed="0" w:uiPriority="62" w:semiHidden="0" w:name="Light Grid Accent 6"/>
+    <w:lsdException w:unhideWhenUsed="0" w:uiPriority="63" w:semiHidden="0" w:name="Medium Shading 1 Accent 6"/>
+    <w:lsdException w:unhideWhenUsed="0" w:uiPriority="64" w:semiHidden="0" w:name="Medium Shading 2 Accent 6"/>
+    <w:lsdException w:unhideWhenUsed="0" w:uiPriority="65" w:semiHidden="0" w:name="Medium List 1 Accent 6"/>
+    <w:lsdException w:unhideWhenUsed="0" w:uiPriority="66" w:semiHidden="0" w:name="Medium List 2 Accent 6"/>
+    <w:lsdException w:unhideWhenUsed="0" w:uiPriority="67" w:semiHidden="0" w:name="Medium Grid 1 Accent 6"/>
+    <w:lsdException w:unhideWhenUsed="0" w:uiPriority="68" w:semiHidden="0" w:name="Medium Grid 2 Accent 6"/>
+    <w:lsdException w:unhideWhenUsed="0" w:uiPriority="69" w:semiHidden="0" w:name="Medium Grid 3 Accent 6"/>
+    <w:lsdException w:unhideWhenUsed="0" w:uiPriority="70" w:semiHidden="0" w:name="Dark List Accent 6"/>
+    <w:lsdException w:unhideWhenUsed="0" w:uiPriority="71" w:semiHidden="0" w:name="Colorful Shading Accent 6"/>
+    <w:lsdException w:unhideWhenUsed="0" w:uiPriority="72" w:semiHidden="0" w:name="Colorful List Accent 6"/>
+    <w:lsdException w:unhideWhenUsed="0" w:uiPriority="73" w:semiHidden="0" w:name="Colorful Grid Accent 6"/>
   </w:latentStyles>
   <w:style w:type="paragraph" w:default="1" w:styleId="1">
     <w:name w:val="Normal"/>

</xml_diff>

<commit_message>
Mudança endpoint de cadastro de música
Endpoint mudado para incorporar essa relação entre Música e Gênero
</commit_message>
<xml_diff>
--- a/Notes.docx
+++ b/Notes.docx
@@ -23722,6 +23722,8 @@
         <w:jc w:val="left"/>
         <w:rPr>
           <w:rFonts w:hint="default" w:ascii="Cascadia Mono" w:hAnsi="Cascadia Mono"/>
+          <w:b/>
+          <w:bCs/>
           <w:i w:val="0"/>
           <w:iCs w:val="0"/>
           <w:sz w:val="24"/>
@@ -23729,106 +23731,2114 @@
           <w:lang w:val="pt-BR"/>
         </w:rPr>
       </w:pPr>
+      <w:r>
+        <w:rPr>
+          <w:rFonts w:hint="default" w:ascii="Cascadia Mono" w:hAnsi="Cascadia Mono"/>
+          <w:b/>
+          <w:bCs/>
+          <w:i w:val="0"/>
+          <w:iCs w:val="0"/>
+          <w:sz w:val="24"/>
+          <w:szCs w:val="24"/>
+          <w:lang w:val="pt-BR"/>
+        </w:rPr>
+        <w:t>OPERAÇÃO DE REGISTRO DE MÚSICA UTILIZANDO GÊNERO</w:t>
+      </w:r>
+    </w:p>
+    <w:p>
+      <w:pPr>
+        <w:ind w:left="0" w:leftChars="0" w:firstLine="0" w:firstLineChars="0"/>
+        <w:jc w:val="left"/>
+        <w:rPr>
+          <w:rFonts w:hint="default" w:ascii="Cascadia Mono" w:hAnsi="Cascadia Mono"/>
+          <w:i w:val="0"/>
+          <w:iCs w:val="0"/>
+          <w:sz w:val="24"/>
+          <w:szCs w:val="24"/>
+          <w:lang w:val="pt-BR"/>
+        </w:rPr>
+      </w:pPr>
+    </w:p>
+    <w:p>
+      <w:pPr>
+        <w:ind w:left="0" w:leftChars="0" w:firstLine="0" w:firstLineChars="0"/>
+        <w:jc w:val="left"/>
+        <w:rPr>
+          <w:rFonts w:hint="default" w:ascii="Cascadia Mono" w:hAnsi="Cascadia Mono"/>
+          <w:i w:val="0"/>
+          <w:iCs w:val="0"/>
+          <w:sz w:val="24"/>
+          <w:szCs w:val="24"/>
+          <w:lang w:val="pt-BR"/>
+        </w:rPr>
+      </w:pPr>
+    </w:p>
+    <w:p>
+      <w:pPr>
+        <w:ind w:left="0" w:leftChars="0" w:firstLine="0" w:firstLineChars="0"/>
+        <w:jc w:val="left"/>
+        <w:rPr>
+          <w:rFonts w:hint="default" w:ascii="Cascadia Mono" w:hAnsi="Cascadia Mono"/>
+          <w:i w:val="0"/>
+          <w:iCs w:val="0"/>
+          <w:sz w:val="24"/>
+          <w:szCs w:val="24"/>
+          <w:lang w:val="pt-BR"/>
+        </w:rPr>
+      </w:pPr>
+      <w:r>
+        <w:rPr>
+          <w:rFonts w:hint="default" w:ascii="Cascadia Mono" w:hAnsi="Cascadia Mono"/>
+          <w:i w:val="0"/>
+          <w:iCs w:val="0"/>
+          <w:sz w:val="24"/>
+          <w:szCs w:val="24"/>
+          <w:lang w:val="pt-BR"/>
+        </w:rPr>
+        <w:t>Criar record ScreenSound.API/Requests/GeneroRequest</w:t>
+      </w:r>
+    </w:p>
+    <w:p>
+      <w:pPr>
+        <w:ind w:left="0" w:leftChars="0" w:firstLine="0" w:firstLineChars="0"/>
+        <w:jc w:val="left"/>
+        <w:rPr>
+          <w:rFonts w:hint="default" w:ascii="Cascadia Mono" w:hAnsi="Cascadia Mono"/>
+          <w:i w:val="0"/>
+          <w:iCs w:val="0"/>
+          <w:sz w:val="24"/>
+          <w:szCs w:val="24"/>
+          <w:lang w:val="pt-BR"/>
+        </w:rPr>
+      </w:pPr>
+      <w:r>
+        <w:rPr>
+          <w:rFonts w:hint="default" w:ascii="Cascadia Mono" w:hAnsi="Cascadia Mono" w:eastAsia="Cascadia Mono"/>
+          <w:color w:val="0000FF"/>
+          <w:sz w:val="19"/>
+          <w:szCs w:val="24"/>
+          <w:highlight w:val="white"/>
+        </w:rPr>
+        <w:t>public</w:t>
+      </w:r>
+      <w:r>
+        <w:rPr>
+          <w:rFonts w:hint="default" w:ascii="Cascadia Mono" w:hAnsi="Cascadia Mono" w:eastAsia="Cascadia Mono"/>
+          <w:color w:val="000000"/>
+          <w:sz w:val="19"/>
+          <w:szCs w:val="24"/>
+          <w:highlight w:val="white"/>
+        </w:rPr>
+        <w:t xml:space="preserve"> </w:t>
+      </w:r>
+      <w:r>
+        <w:rPr>
+          <w:rFonts w:hint="default" w:ascii="Cascadia Mono" w:hAnsi="Cascadia Mono" w:eastAsia="Cascadia Mono"/>
+          <w:color w:val="0000FF"/>
+          <w:sz w:val="19"/>
+          <w:szCs w:val="24"/>
+          <w:highlight w:val="white"/>
+        </w:rPr>
+        <w:t>record</w:t>
+      </w:r>
+      <w:r>
+        <w:rPr>
+          <w:rFonts w:hint="default" w:ascii="Cascadia Mono" w:hAnsi="Cascadia Mono" w:eastAsia="Cascadia Mono"/>
+          <w:color w:val="000000"/>
+          <w:sz w:val="19"/>
+          <w:szCs w:val="24"/>
+          <w:highlight w:val="white"/>
+        </w:rPr>
+        <w:t xml:space="preserve"> </w:t>
+      </w:r>
+      <w:r>
+        <w:rPr>
+          <w:rFonts w:hint="default" w:ascii="Cascadia Mono" w:hAnsi="Cascadia Mono" w:eastAsia="Cascadia Mono"/>
+          <w:color w:val="2B91AF"/>
+          <w:sz w:val="19"/>
+          <w:szCs w:val="24"/>
+          <w:highlight w:val="white"/>
+        </w:rPr>
+        <w:t>GeneroRequest</w:t>
+      </w:r>
+      <w:r>
+        <w:rPr>
+          <w:rFonts w:hint="default" w:ascii="Cascadia Mono" w:hAnsi="Cascadia Mono" w:eastAsia="Cascadia Mono"/>
+          <w:color w:val="000000"/>
+          <w:sz w:val="19"/>
+          <w:szCs w:val="24"/>
+          <w:highlight w:val="white"/>
+        </w:rPr>
+        <w:t>(</w:t>
+      </w:r>
+      <w:r>
+        <w:rPr>
+          <w:rFonts w:hint="default" w:ascii="Cascadia Mono" w:hAnsi="Cascadia Mono" w:eastAsia="Cascadia Mono"/>
+          <w:color w:val="0000FF"/>
+          <w:sz w:val="19"/>
+          <w:szCs w:val="24"/>
+          <w:highlight w:val="white"/>
+        </w:rPr>
+        <w:t>string</w:t>
+      </w:r>
+      <w:r>
+        <w:rPr>
+          <w:rFonts w:hint="default" w:ascii="Cascadia Mono" w:hAnsi="Cascadia Mono" w:eastAsia="Cascadia Mono"/>
+          <w:color w:val="000000"/>
+          <w:sz w:val="19"/>
+          <w:szCs w:val="24"/>
+          <w:highlight w:val="white"/>
+        </w:rPr>
+        <w:t xml:space="preserve"> Nome, </w:t>
+      </w:r>
+      <w:r>
+        <w:rPr>
+          <w:rFonts w:hint="default" w:ascii="Cascadia Mono" w:hAnsi="Cascadia Mono" w:eastAsia="Cascadia Mono"/>
+          <w:color w:val="0000FF"/>
+          <w:sz w:val="19"/>
+          <w:szCs w:val="24"/>
+          <w:highlight w:val="white"/>
+        </w:rPr>
+        <w:t>string</w:t>
+      </w:r>
+      <w:r>
+        <w:rPr>
+          <w:rFonts w:hint="default" w:ascii="Cascadia Mono" w:hAnsi="Cascadia Mono" w:eastAsia="Cascadia Mono"/>
+          <w:color w:val="000000"/>
+          <w:sz w:val="19"/>
+          <w:szCs w:val="24"/>
+          <w:highlight w:val="white"/>
+        </w:rPr>
+        <w:t xml:space="preserve"> Descricao);</w:t>
+      </w:r>
+    </w:p>
+    <w:p>
+      <w:pPr>
+        <w:ind w:left="0" w:leftChars="0" w:firstLine="0" w:firstLineChars="0"/>
+        <w:jc w:val="left"/>
+        <w:rPr>
+          <w:rFonts w:hint="default" w:ascii="Cascadia Mono" w:hAnsi="Cascadia Mono"/>
+          <w:i w:val="0"/>
+          <w:iCs w:val="0"/>
+          <w:sz w:val="24"/>
+          <w:szCs w:val="24"/>
+          <w:lang w:val="pt-BR"/>
+        </w:rPr>
+      </w:pPr>
+    </w:p>
+    <w:p>
+      <w:pPr>
+        <w:ind w:left="0" w:leftChars="0" w:firstLine="0" w:firstLineChars="0"/>
+        <w:jc w:val="left"/>
+        <w:rPr>
+          <w:rFonts w:hint="default" w:ascii="Cascadia Mono" w:hAnsi="Cascadia Mono"/>
+          <w:i w:val="0"/>
+          <w:iCs w:val="0"/>
+          <w:sz w:val="24"/>
+          <w:szCs w:val="24"/>
+          <w:lang w:val="pt-BR"/>
+        </w:rPr>
+      </w:pPr>
+    </w:p>
+    <w:p>
+      <w:pPr>
+        <w:ind w:left="0" w:leftChars="0" w:firstLine="0" w:firstLineChars="0"/>
+        <w:jc w:val="left"/>
+        <w:rPr>
+          <w:rFonts w:hint="default" w:ascii="Cascadia Mono" w:hAnsi="Cascadia Mono"/>
+          <w:i w:val="0"/>
+          <w:iCs w:val="0"/>
+          <w:sz w:val="24"/>
+          <w:szCs w:val="24"/>
+          <w:lang w:val="pt-BR"/>
+        </w:rPr>
+      </w:pPr>
+      <w:r>
+        <w:rPr>
+          <w:rFonts w:hint="default" w:ascii="Cascadia Mono" w:hAnsi="Cascadia Mono"/>
+          <w:i w:val="0"/>
+          <w:iCs w:val="0"/>
+          <w:sz w:val="24"/>
+          <w:szCs w:val="24"/>
+          <w:lang w:val="pt-BR"/>
+        </w:rPr>
+        <w:t>Modificar MusicaRequest para utilizar GeneroRequest</w:t>
+      </w:r>
+    </w:p>
+    <w:p>
+      <w:pPr>
+        <w:spacing w:beforeLines="0" w:afterLines="0"/>
+        <w:jc w:val="left"/>
+        <w:rPr>
+          <w:rFonts w:hint="default" w:ascii="Cascadia Mono" w:hAnsi="Cascadia Mono" w:eastAsia="Cascadia Mono"/>
+          <w:color w:val="000000"/>
+          <w:sz w:val="19"/>
+          <w:szCs w:val="24"/>
+          <w:highlight w:val="white"/>
+        </w:rPr>
+      </w:pPr>
+      <w:r>
+        <w:rPr>
+          <w:rFonts w:hint="default" w:ascii="Cascadia Mono" w:hAnsi="Cascadia Mono" w:eastAsia="Cascadia Mono"/>
+          <w:color w:val="000000"/>
+          <w:sz w:val="19"/>
+          <w:szCs w:val="24"/>
+          <w:highlight w:val="white"/>
+        </w:rPr>
+        <w:t xml:space="preserve">    </w:t>
+      </w:r>
+      <w:r>
+        <w:rPr>
+          <w:rFonts w:hint="default" w:ascii="Cascadia Mono" w:hAnsi="Cascadia Mono" w:eastAsia="Cascadia Mono"/>
+          <w:color w:val="0000FF"/>
+          <w:sz w:val="19"/>
+          <w:szCs w:val="24"/>
+          <w:highlight w:val="white"/>
+        </w:rPr>
+        <w:t>public</w:t>
+      </w:r>
+      <w:r>
+        <w:rPr>
+          <w:rFonts w:hint="default" w:ascii="Cascadia Mono" w:hAnsi="Cascadia Mono" w:eastAsia="Cascadia Mono"/>
+          <w:color w:val="000000"/>
+          <w:sz w:val="19"/>
+          <w:szCs w:val="24"/>
+          <w:highlight w:val="white"/>
+        </w:rPr>
+        <w:t xml:space="preserve"> </w:t>
+      </w:r>
+      <w:r>
+        <w:rPr>
+          <w:rFonts w:hint="default" w:ascii="Cascadia Mono" w:hAnsi="Cascadia Mono" w:eastAsia="Cascadia Mono"/>
+          <w:color w:val="0000FF"/>
+          <w:sz w:val="19"/>
+          <w:szCs w:val="24"/>
+          <w:highlight w:val="white"/>
+        </w:rPr>
+        <w:t>record</w:t>
+      </w:r>
+      <w:r>
+        <w:rPr>
+          <w:rFonts w:hint="default" w:ascii="Cascadia Mono" w:hAnsi="Cascadia Mono" w:eastAsia="Cascadia Mono"/>
+          <w:color w:val="000000"/>
+          <w:sz w:val="19"/>
+          <w:szCs w:val="24"/>
+          <w:highlight w:val="white"/>
+        </w:rPr>
+        <w:t xml:space="preserve"> </w:t>
+      </w:r>
+      <w:r>
+        <w:rPr>
+          <w:rFonts w:hint="default" w:ascii="Cascadia Mono" w:hAnsi="Cascadia Mono" w:eastAsia="Cascadia Mono"/>
+          <w:color w:val="2B91AF"/>
+          <w:sz w:val="19"/>
+          <w:szCs w:val="24"/>
+          <w:highlight w:val="white"/>
+        </w:rPr>
+        <w:t>MusicaRequest</w:t>
+      </w:r>
+      <w:r>
+        <w:rPr>
+          <w:rFonts w:hint="default" w:ascii="Cascadia Mono" w:hAnsi="Cascadia Mono" w:eastAsia="Cascadia Mono"/>
+          <w:color w:val="000000"/>
+          <w:sz w:val="19"/>
+          <w:szCs w:val="24"/>
+          <w:highlight w:val="white"/>
+        </w:rPr>
+        <w:t>([</w:t>
+      </w:r>
+      <w:r>
+        <w:rPr>
+          <w:rFonts w:hint="default" w:ascii="Cascadia Mono" w:hAnsi="Cascadia Mono" w:eastAsia="Cascadia Mono"/>
+          <w:color w:val="2B91AF"/>
+          <w:sz w:val="19"/>
+          <w:szCs w:val="24"/>
+          <w:highlight w:val="white"/>
+        </w:rPr>
+        <w:t>Required</w:t>
+      </w:r>
+      <w:r>
+        <w:rPr>
+          <w:rFonts w:hint="default" w:ascii="Cascadia Mono" w:hAnsi="Cascadia Mono" w:eastAsia="Cascadia Mono"/>
+          <w:color w:val="000000"/>
+          <w:sz w:val="19"/>
+          <w:szCs w:val="24"/>
+          <w:highlight w:val="white"/>
+        </w:rPr>
+        <w:t xml:space="preserve">] </w:t>
+      </w:r>
+      <w:r>
+        <w:rPr>
+          <w:rFonts w:hint="default" w:ascii="Cascadia Mono" w:hAnsi="Cascadia Mono" w:eastAsia="Cascadia Mono"/>
+          <w:color w:val="0000FF"/>
+          <w:sz w:val="19"/>
+          <w:szCs w:val="24"/>
+          <w:highlight w:val="white"/>
+        </w:rPr>
+        <w:t>string</w:t>
+      </w:r>
+      <w:r>
+        <w:rPr>
+          <w:rFonts w:hint="default" w:ascii="Cascadia Mono" w:hAnsi="Cascadia Mono" w:eastAsia="Cascadia Mono"/>
+          <w:color w:val="000000"/>
+          <w:sz w:val="19"/>
+          <w:szCs w:val="24"/>
+          <w:highlight w:val="white"/>
+        </w:rPr>
+        <w:t xml:space="preserve"> nome, </w:t>
+      </w:r>
+    </w:p>
+    <w:p>
+      <w:pPr>
+        <w:spacing w:beforeLines="0" w:afterLines="0"/>
+        <w:jc w:val="left"/>
+        <w:rPr>
+          <w:rFonts w:hint="default" w:ascii="Cascadia Mono" w:hAnsi="Cascadia Mono" w:eastAsia="Cascadia Mono"/>
+          <w:color w:val="000000"/>
+          <w:sz w:val="19"/>
+          <w:szCs w:val="24"/>
+          <w:highlight w:val="white"/>
+        </w:rPr>
+      </w:pPr>
+      <w:r>
+        <w:rPr>
+          <w:rFonts w:hint="default" w:ascii="Cascadia Mono" w:hAnsi="Cascadia Mono" w:eastAsia="Cascadia Mono"/>
+          <w:color w:val="000000"/>
+          <w:sz w:val="19"/>
+          <w:szCs w:val="24"/>
+          <w:highlight w:val="white"/>
+        </w:rPr>
+        <w:t xml:space="preserve">                                [</w:t>
+      </w:r>
+      <w:r>
+        <w:rPr>
+          <w:rFonts w:hint="default" w:ascii="Cascadia Mono" w:hAnsi="Cascadia Mono" w:eastAsia="Cascadia Mono"/>
+          <w:color w:val="2B91AF"/>
+          <w:sz w:val="19"/>
+          <w:szCs w:val="24"/>
+          <w:highlight w:val="white"/>
+        </w:rPr>
+        <w:t>Required</w:t>
+      </w:r>
+      <w:r>
+        <w:rPr>
+          <w:rFonts w:hint="default" w:ascii="Cascadia Mono" w:hAnsi="Cascadia Mono" w:eastAsia="Cascadia Mono"/>
+          <w:color w:val="000000"/>
+          <w:sz w:val="19"/>
+          <w:szCs w:val="24"/>
+          <w:highlight w:val="white"/>
+        </w:rPr>
+        <w:t xml:space="preserve">] </w:t>
+      </w:r>
+      <w:r>
+        <w:rPr>
+          <w:rFonts w:hint="default" w:ascii="Cascadia Mono" w:hAnsi="Cascadia Mono" w:eastAsia="Cascadia Mono"/>
+          <w:color w:val="0000FF"/>
+          <w:sz w:val="19"/>
+          <w:szCs w:val="24"/>
+          <w:highlight w:val="white"/>
+        </w:rPr>
+        <w:t>int</w:t>
+      </w:r>
+      <w:r>
+        <w:rPr>
+          <w:rFonts w:hint="default" w:ascii="Cascadia Mono" w:hAnsi="Cascadia Mono" w:eastAsia="Cascadia Mono"/>
+          <w:color w:val="000000"/>
+          <w:sz w:val="19"/>
+          <w:szCs w:val="24"/>
+          <w:highlight w:val="white"/>
+        </w:rPr>
+        <w:t xml:space="preserve"> artistaId , </w:t>
+      </w:r>
+    </w:p>
+    <w:p>
+      <w:pPr>
+        <w:spacing w:beforeLines="0" w:afterLines="0"/>
+        <w:jc w:val="left"/>
+        <w:rPr>
+          <w:rFonts w:hint="default" w:ascii="Cascadia Mono" w:hAnsi="Cascadia Mono" w:eastAsia="Cascadia Mono"/>
+          <w:color w:val="000000"/>
+          <w:sz w:val="19"/>
+          <w:szCs w:val="24"/>
+          <w:highlight w:val="white"/>
+        </w:rPr>
+      </w:pPr>
+      <w:r>
+        <w:rPr>
+          <w:rFonts w:hint="default" w:ascii="Cascadia Mono" w:hAnsi="Cascadia Mono" w:eastAsia="Cascadia Mono"/>
+          <w:color w:val="000000"/>
+          <w:sz w:val="19"/>
+          <w:szCs w:val="24"/>
+          <w:highlight w:val="white"/>
+        </w:rPr>
+        <w:t xml:space="preserve">                                </w:t>
+      </w:r>
+      <w:r>
+        <w:rPr>
+          <w:rFonts w:hint="default" w:ascii="Cascadia Mono" w:hAnsi="Cascadia Mono" w:eastAsia="Cascadia Mono"/>
+          <w:color w:val="0000FF"/>
+          <w:sz w:val="19"/>
+          <w:szCs w:val="24"/>
+          <w:highlight w:val="white"/>
+        </w:rPr>
+        <w:t>int</w:t>
+      </w:r>
+      <w:r>
+        <w:rPr>
+          <w:rFonts w:hint="default" w:ascii="Cascadia Mono" w:hAnsi="Cascadia Mono" w:eastAsia="Cascadia Mono"/>
+          <w:color w:val="000000"/>
+          <w:sz w:val="19"/>
+          <w:szCs w:val="24"/>
+          <w:highlight w:val="white"/>
+        </w:rPr>
+        <w:t xml:space="preserve"> anoLancamento,</w:t>
+      </w:r>
+    </w:p>
+    <w:p>
+      <w:pPr>
+        <w:ind w:left="0" w:leftChars="0" w:firstLine="0" w:firstLineChars="0"/>
+        <w:jc w:val="left"/>
+        <w:rPr>
+          <w:rFonts w:hint="default" w:ascii="Cascadia Mono" w:hAnsi="Cascadia Mono"/>
+          <w:i w:val="0"/>
+          <w:iCs w:val="0"/>
+          <w:sz w:val="24"/>
+          <w:szCs w:val="24"/>
+          <w:lang w:val="pt-BR"/>
+        </w:rPr>
+      </w:pPr>
+      <w:r>
+        <w:rPr>
+          <w:rFonts w:hint="default" w:ascii="Cascadia Mono" w:hAnsi="Cascadia Mono" w:eastAsia="Cascadia Mono"/>
+          <w:color w:val="000000"/>
+          <w:sz w:val="19"/>
+          <w:szCs w:val="24"/>
+          <w:highlight w:val="white"/>
+        </w:rPr>
+        <w:t xml:space="preserve">                                </w:t>
+      </w:r>
+      <w:r>
+        <w:rPr>
+          <w:rFonts w:hint="default" w:ascii="Cascadia Mono" w:hAnsi="Cascadia Mono" w:eastAsia="Cascadia Mono"/>
+          <w:color w:val="2B91AF"/>
+          <w:sz w:val="19"/>
+          <w:szCs w:val="24"/>
+          <w:highlight w:val="white"/>
+        </w:rPr>
+        <w:t>ICollection</w:t>
+      </w:r>
+      <w:r>
+        <w:rPr>
+          <w:rFonts w:hint="default" w:ascii="Cascadia Mono" w:hAnsi="Cascadia Mono" w:eastAsia="Cascadia Mono"/>
+          <w:color w:val="000000"/>
+          <w:sz w:val="19"/>
+          <w:szCs w:val="24"/>
+          <w:highlight w:val="white"/>
+        </w:rPr>
+        <w:t>&lt;GeneroRequest&gt; generoRequest=</w:t>
+      </w:r>
+      <w:r>
+        <w:rPr>
+          <w:rFonts w:hint="default" w:ascii="Cascadia Mono" w:hAnsi="Cascadia Mono" w:eastAsia="Cascadia Mono"/>
+          <w:color w:val="0000FF"/>
+          <w:sz w:val="19"/>
+          <w:szCs w:val="24"/>
+          <w:highlight w:val="white"/>
+        </w:rPr>
+        <w:t>null</w:t>
+      </w:r>
+      <w:r>
+        <w:rPr>
+          <w:rFonts w:hint="default" w:ascii="Cascadia Mono" w:hAnsi="Cascadia Mono" w:eastAsia="Cascadia Mono"/>
+          <w:color w:val="000000"/>
+          <w:sz w:val="19"/>
+          <w:szCs w:val="24"/>
+          <w:highlight w:val="white"/>
+        </w:rPr>
+        <w:t>);</w:t>
+      </w:r>
+    </w:p>
+    <w:p>
+      <w:pPr>
+        <w:ind w:left="0" w:leftChars="0" w:firstLine="0" w:firstLineChars="0"/>
+        <w:jc w:val="left"/>
+        <w:rPr>
+          <w:rFonts w:hint="default" w:ascii="Cascadia Mono" w:hAnsi="Cascadia Mono"/>
+          <w:i w:val="0"/>
+          <w:iCs w:val="0"/>
+          <w:sz w:val="24"/>
+          <w:szCs w:val="24"/>
+          <w:lang w:val="pt-BR"/>
+        </w:rPr>
+      </w:pPr>
+    </w:p>
+    <w:p>
+      <w:pPr>
+        <w:ind w:left="0" w:leftChars="0" w:firstLine="0" w:firstLineChars="0"/>
+        <w:jc w:val="left"/>
+        <w:rPr>
+          <w:rFonts w:hint="default" w:ascii="Cascadia Mono" w:hAnsi="Cascadia Mono"/>
+          <w:i w:val="0"/>
+          <w:iCs w:val="0"/>
+          <w:sz w:val="24"/>
+          <w:szCs w:val="24"/>
+          <w:lang w:val="pt-BR"/>
+        </w:rPr>
+      </w:pPr>
+    </w:p>
+    <w:p>
+      <w:pPr>
+        <w:ind w:left="0" w:leftChars="0" w:firstLine="0" w:firstLineChars="0"/>
+        <w:jc w:val="left"/>
+        <w:rPr>
+          <w:rFonts w:hint="default" w:ascii="Cascadia Mono" w:hAnsi="Cascadia Mono"/>
+          <w:i w:val="0"/>
+          <w:iCs w:val="0"/>
+          <w:sz w:val="24"/>
+          <w:szCs w:val="24"/>
+          <w:lang w:val="pt-BR"/>
+        </w:rPr>
+      </w:pPr>
+      <w:r>
+        <w:rPr>
+          <w:rFonts w:hint="default" w:ascii="Cascadia Mono" w:hAnsi="Cascadia Mono"/>
+          <w:i w:val="0"/>
+          <w:iCs w:val="0"/>
+          <w:sz w:val="24"/>
+          <w:szCs w:val="24"/>
+          <w:lang w:val="pt-BR"/>
+        </w:rPr>
+        <w:t>Modificar endpoint de cadastro de músicas - ScreenSound.API/EndPoints/MusicasExtension/Método MapPost</w:t>
+      </w:r>
+    </w:p>
+    <w:p>
+      <w:pPr>
+        <w:spacing w:beforeLines="0" w:afterLines="0"/>
+        <w:jc w:val="left"/>
+        <w:rPr>
+          <w:rFonts w:hint="default" w:ascii="Cascadia Mono" w:hAnsi="Cascadia Mono" w:eastAsia="Cascadia Mono"/>
+          <w:color w:val="000000"/>
+          <w:sz w:val="19"/>
+          <w:szCs w:val="24"/>
+          <w:highlight w:val="white"/>
+        </w:rPr>
+      </w:pPr>
+      <w:r>
+        <w:rPr>
+          <w:rFonts w:hint="default" w:ascii="Cascadia Mono" w:hAnsi="Cascadia Mono" w:eastAsia="Cascadia Mono"/>
+          <w:color w:val="000000"/>
+          <w:sz w:val="19"/>
+          <w:szCs w:val="24"/>
+          <w:highlight w:val="white"/>
+        </w:rPr>
+        <w:t>app.MapPost(</w:t>
+      </w:r>
+      <w:r>
+        <w:rPr>
+          <w:rFonts w:hint="default" w:ascii="Cascadia Mono" w:hAnsi="Cascadia Mono" w:eastAsia="Cascadia Mono"/>
+          <w:color w:val="A31515"/>
+          <w:sz w:val="19"/>
+          <w:szCs w:val="24"/>
+          <w:highlight w:val="white"/>
+        </w:rPr>
+        <w:t>"/Musicas"</w:t>
+      </w:r>
+      <w:r>
+        <w:rPr>
+          <w:rFonts w:hint="default" w:ascii="Cascadia Mono" w:hAnsi="Cascadia Mono" w:eastAsia="Cascadia Mono"/>
+          <w:color w:val="000000"/>
+          <w:sz w:val="19"/>
+          <w:szCs w:val="24"/>
+          <w:highlight w:val="white"/>
+        </w:rPr>
+        <w:t>, ([</w:t>
+      </w:r>
+      <w:r>
+        <w:rPr>
+          <w:rFonts w:hint="default" w:ascii="Cascadia Mono" w:hAnsi="Cascadia Mono" w:eastAsia="Cascadia Mono"/>
+          <w:color w:val="2B91AF"/>
+          <w:sz w:val="19"/>
+          <w:szCs w:val="24"/>
+          <w:highlight w:val="white"/>
+        </w:rPr>
+        <w:t>FromServices</w:t>
+      </w:r>
+      <w:r>
+        <w:rPr>
+          <w:rFonts w:hint="default" w:ascii="Cascadia Mono" w:hAnsi="Cascadia Mono" w:eastAsia="Cascadia Mono"/>
+          <w:color w:val="000000"/>
+          <w:sz w:val="19"/>
+          <w:szCs w:val="24"/>
+          <w:highlight w:val="white"/>
+        </w:rPr>
+        <w:t xml:space="preserve">] </w:t>
+      </w:r>
+      <w:r>
+        <w:rPr>
+          <w:rFonts w:hint="default" w:ascii="Cascadia Mono" w:hAnsi="Cascadia Mono" w:eastAsia="Cascadia Mono"/>
+          <w:color w:val="2B91AF"/>
+          <w:sz w:val="19"/>
+          <w:szCs w:val="24"/>
+          <w:highlight w:val="white"/>
+        </w:rPr>
+        <w:t>DAL</w:t>
+      </w:r>
+      <w:r>
+        <w:rPr>
+          <w:rFonts w:hint="default" w:ascii="Cascadia Mono" w:hAnsi="Cascadia Mono" w:eastAsia="Cascadia Mono"/>
+          <w:color w:val="000000"/>
+          <w:sz w:val="19"/>
+          <w:szCs w:val="24"/>
+          <w:highlight w:val="white"/>
+        </w:rPr>
+        <w:t>&lt;</w:t>
+      </w:r>
+      <w:r>
+        <w:rPr>
+          <w:rFonts w:hint="default" w:ascii="Cascadia Mono" w:hAnsi="Cascadia Mono" w:eastAsia="Cascadia Mono"/>
+          <w:color w:val="2B91AF"/>
+          <w:sz w:val="19"/>
+          <w:szCs w:val="24"/>
+          <w:highlight w:val="white"/>
+        </w:rPr>
+        <w:t>Musica</w:t>
+      </w:r>
+      <w:r>
+        <w:rPr>
+          <w:rFonts w:hint="default" w:ascii="Cascadia Mono" w:hAnsi="Cascadia Mono" w:eastAsia="Cascadia Mono"/>
+          <w:color w:val="000000"/>
+          <w:sz w:val="19"/>
+          <w:szCs w:val="24"/>
+          <w:highlight w:val="white"/>
+        </w:rPr>
+        <w:t>&gt; dal,</w:t>
+      </w:r>
+    </w:p>
+    <w:p>
+      <w:pPr>
+        <w:spacing w:beforeLines="0" w:afterLines="0"/>
+        <w:jc w:val="left"/>
+        <w:rPr>
+          <w:rFonts w:hint="default" w:ascii="Cascadia Mono" w:hAnsi="Cascadia Mono" w:eastAsia="Cascadia Mono"/>
+          <w:color w:val="000000"/>
+          <w:sz w:val="19"/>
+          <w:szCs w:val="24"/>
+          <w:highlight w:val="white"/>
+        </w:rPr>
+      </w:pPr>
+      <w:r>
+        <w:rPr>
+          <w:rFonts w:hint="default" w:ascii="Cascadia Mono" w:hAnsi="Cascadia Mono" w:eastAsia="Cascadia Mono"/>
+          <w:color w:val="000000"/>
+          <w:sz w:val="19"/>
+          <w:szCs w:val="24"/>
+          <w:highlight w:val="white"/>
+        </w:rPr>
+        <w:t xml:space="preserve">                         [</w:t>
+      </w:r>
+      <w:r>
+        <w:rPr>
+          <w:rFonts w:hint="default" w:ascii="Cascadia Mono" w:hAnsi="Cascadia Mono" w:eastAsia="Cascadia Mono"/>
+          <w:color w:val="2B91AF"/>
+          <w:sz w:val="19"/>
+          <w:szCs w:val="24"/>
+          <w:highlight w:val="white"/>
+        </w:rPr>
+        <w:t>FromBody</w:t>
+      </w:r>
+      <w:r>
+        <w:rPr>
+          <w:rFonts w:hint="default" w:ascii="Cascadia Mono" w:hAnsi="Cascadia Mono" w:eastAsia="Cascadia Mono"/>
+          <w:color w:val="000000"/>
+          <w:sz w:val="19"/>
+          <w:szCs w:val="24"/>
+          <w:highlight w:val="white"/>
+        </w:rPr>
+        <w:t xml:space="preserve">] </w:t>
+      </w:r>
+      <w:r>
+        <w:rPr>
+          <w:rFonts w:hint="default" w:ascii="Cascadia Mono" w:hAnsi="Cascadia Mono" w:eastAsia="Cascadia Mono"/>
+          <w:color w:val="2B91AF"/>
+          <w:sz w:val="19"/>
+          <w:szCs w:val="24"/>
+          <w:highlight w:val="white"/>
+        </w:rPr>
+        <w:t>MusicaRequest</w:t>
+      </w:r>
+      <w:r>
+        <w:rPr>
+          <w:rFonts w:hint="default" w:ascii="Cascadia Mono" w:hAnsi="Cascadia Mono" w:eastAsia="Cascadia Mono"/>
+          <w:color w:val="000000"/>
+          <w:sz w:val="19"/>
+          <w:szCs w:val="24"/>
+          <w:highlight w:val="white"/>
+        </w:rPr>
+        <w:t xml:space="preserve"> musicaRequest) =&gt;</w:t>
+      </w:r>
+    </w:p>
+    <w:p>
+      <w:pPr>
+        <w:spacing w:beforeLines="0" w:afterLines="0"/>
+        <w:jc w:val="left"/>
+        <w:rPr>
+          <w:rFonts w:hint="default" w:ascii="Cascadia Mono" w:hAnsi="Cascadia Mono" w:eastAsia="Cascadia Mono"/>
+          <w:color w:val="000000"/>
+          <w:sz w:val="19"/>
+          <w:szCs w:val="24"/>
+          <w:highlight w:val="white"/>
+        </w:rPr>
+      </w:pPr>
+      <w:r>
+        <w:rPr>
+          <w:rFonts w:hint="default" w:ascii="Cascadia Mono" w:hAnsi="Cascadia Mono" w:eastAsia="Cascadia Mono"/>
+          <w:color w:val="000000"/>
+          <w:sz w:val="19"/>
+          <w:szCs w:val="24"/>
+          <w:highlight w:val="white"/>
+        </w:rPr>
+        <w:t>{</w:t>
+      </w:r>
+    </w:p>
+    <w:p>
+      <w:pPr>
+        <w:spacing w:beforeLines="0" w:afterLines="0"/>
+        <w:jc w:val="left"/>
+        <w:rPr>
+          <w:rFonts w:hint="default" w:ascii="Cascadia Mono" w:hAnsi="Cascadia Mono" w:eastAsia="Cascadia Mono"/>
+          <w:color w:val="000000"/>
+          <w:sz w:val="19"/>
+          <w:szCs w:val="24"/>
+          <w:highlight w:val="white"/>
+        </w:rPr>
+      </w:pPr>
+      <w:r>
+        <w:rPr>
+          <w:rFonts w:hint="default" w:ascii="Cascadia Mono" w:hAnsi="Cascadia Mono" w:eastAsia="Cascadia Mono"/>
+          <w:color w:val="000000"/>
+          <w:sz w:val="19"/>
+          <w:szCs w:val="24"/>
+          <w:highlight w:val="white"/>
+        </w:rPr>
+        <w:t xml:space="preserve">    </w:t>
+      </w:r>
+      <w:r>
+        <w:rPr>
+          <w:rFonts w:hint="default" w:ascii="Cascadia Mono" w:hAnsi="Cascadia Mono" w:eastAsia="Cascadia Mono"/>
+          <w:color w:val="0000FF"/>
+          <w:sz w:val="19"/>
+          <w:szCs w:val="24"/>
+          <w:highlight w:val="white"/>
+        </w:rPr>
+        <w:t>var</w:t>
+      </w:r>
+      <w:r>
+        <w:rPr>
+          <w:rFonts w:hint="default" w:ascii="Cascadia Mono" w:hAnsi="Cascadia Mono" w:eastAsia="Cascadia Mono"/>
+          <w:color w:val="000000"/>
+          <w:sz w:val="19"/>
+          <w:szCs w:val="24"/>
+          <w:highlight w:val="white"/>
+        </w:rPr>
+        <w:t xml:space="preserve"> musica = </w:t>
+      </w:r>
+      <w:r>
+        <w:rPr>
+          <w:rFonts w:hint="default" w:ascii="Cascadia Mono" w:hAnsi="Cascadia Mono" w:eastAsia="Cascadia Mono"/>
+          <w:color w:val="0000FF"/>
+          <w:sz w:val="19"/>
+          <w:szCs w:val="24"/>
+          <w:highlight w:val="white"/>
+        </w:rPr>
+        <w:t>new</w:t>
+      </w:r>
+      <w:r>
+        <w:rPr>
+          <w:rFonts w:hint="default" w:ascii="Cascadia Mono" w:hAnsi="Cascadia Mono" w:eastAsia="Cascadia Mono"/>
+          <w:color w:val="000000"/>
+          <w:sz w:val="19"/>
+          <w:szCs w:val="24"/>
+          <w:highlight w:val="white"/>
+        </w:rPr>
+        <w:t xml:space="preserve"> </w:t>
+      </w:r>
+      <w:r>
+        <w:rPr>
+          <w:rFonts w:hint="default" w:ascii="Cascadia Mono" w:hAnsi="Cascadia Mono" w:eastAsia="Cascadia Mono"/>
+          <w:color w:val="2B91AF"/>
+          <w:sz w:val="19"/>
+          <w:szCs w:val="24"/>
+          <w:highlight w:val="white"/>
+        </w:rPr>
+        <w:t>Musica</w:t>
+      </w:r>
+      <w:r>
+        <w:rPr>
+          <w:rFonts w:hint="default" w:ascii="Cascadia Mono" w:hAnsi="Cascadia Mono" w:eastAsia="Cascadia Mono"/>
+          <w:color w:val="000000"/>
+          <w:sz w:val="19"/>
+          <w:szCs w:val="24"/>
+          <w:highlight w:val="white"/>
+        </w:rPr>
+        <w:t>(musicaRequest.nome,</w:t>
+      </w:r>
+    </w:p>
+    <w:p>
+      <w:pPr>
+        <w:spacing w:beforeLines="0" w:afterLines="0"/>
+        <w:jc w:val="left"/>
+        <w:rPr>
+          <w:rFonts w:hint="default" w:ascii="Cascadia Mono" w:hAnsi="Cascadia Mono" w:eastAsia="Cascadia Mono"/>
+          <w:color w:val="000000"/>
+          <w:sz w:val="19"/>
+          <w:szCs w:val="24"/>
+          <w:highlight w:val="white"/>
+        </w:rPr>
+      </w:pPr>
+      <w:r>
+        <w:rPr>
+          <w:rFonts w:hint="default" w:ascii="Cascadia Mono" w:hAnsi="Cascadia Mono" w:eastAsia="Cascadia Mono"/>
+          <w:color w:val="000000"/>
+          <w:sz w:val="19"/>
+          <w:szCs w:val="24"/>
+          <w:highlight w:val="white"/>
+        </w:rPr>
+        <w:t xml:space="preserve">                            musicaRequest.anoLancamento)</w:t>
+      </w:r>
+    </w:p>
+    <w:p>
+      <w:pPr>
+        <w:spacing w:beforeLines="0" w:afterLines="0"/>
+        <w:jc w:val="left"/>
+        <w:rPr>
+          <w:rFonts w:hint="default" w:ascii="Cascadia Mono" w:hAnsi="Cascadia Mono" w:eastAsia="Cascadia Mono"/>
+          <w:color w:val="000000"/>
+          <w:sz w:val="19"/>
+          <w:szCs w:val="24"/>
+          <w:highlight w:val="white"/>
+        </w:rPr>
+      </w:pPr>
+      <w:r>
+        <w:rPr>
+          <w:rFonts w:hint="default" w:ascii="Cascadia Mono" w:hAnsi="Cascadia Mono" w:eastAsia="Cascadia Mono"/>
+          <w:color w:val="000000"/>
+          <w:sz w:val="19"/>
+          <w:szCs w:val="24"/>
+          <w:highlight w:val="white"/>
+        </w:rPr>
+        <w:t xml:space="preserve">    {</w:t>
+      </w:r>
+    </w:p>
+    <w:p>
+      <w:pPr>
+        <w:spacing w:beforeLines="0" w:afterLines="0"/>
+        <w:jc w:val="left"/>
+        <w:rPr>
+          <w:rFonts w:hint="default" w:ascii="Cascadia Mono" w:hAnsi="Cascadia Mono" w:eastAsia="Cascadia Mono"/>
+          <w:color w:val="000000"/>
+          <w:sz w:val="19"/>
+          <w:szCs w:val="24"/>
+          <w:highlight w:val="white"/>
+        </w:rPr>
+      </w:pPr>
+      <w:r>
+        <w:rPr>
+          <w:rFonts w:hint="default" w:ascii="Cascadia Mono" w:hAnsi="Cascadia Mono" w:eastAsia="Cascadia Mono"/>
+          <w:color w:val="000000"/>
+          <w:sz w:val="19"/>
+          <w:szCs w:val="24"/>
+          <w:highlight w:val="white"/>
+        </w:rPr>
+        <w:t xml:space="preserve">        ArtistaId = musicaRequest.artistaId,</w:t>
+      </w:r>
+    </w:p>
+    <w:p>
+      <w:pPr>
+        <w:spacing w:beforeLines="0" w:afterLines="0"/>
+        <w:jc w:val="left"/>
+        <w:rPr>
+          <w:rFonts w:hint="default" w:ascii="Cascadia Mono" w:hAnsi="Cascadia Mono" w:eastAsia="Cascadia Mono"/>
+          <w:color w:val="008000"/>
+          <w:sz w:val="19"/>
+          <w:szCs w:val="24"/>
+          <w:highlight w:val="white"/>
+        </w:rPr>
+      </w:pPr>
+      <w:r>
+        <w:rPr>
+          <w:rFonts w:hint="default" w:ascii="Cascadia Mono" w:hAnsi="Cascadia Mono" w:eastAsia="Cascadia Mono"/>
+          <w:color w:val="000000"/>
+          <w:sz w:val="19"/>
+          <w:szCs w:val="24"/>
+          <w:highlight w:val="white"/>
+        </w:rPr>
+        <w:t xml:space="preserve">        </w:t>
+      </w:r>
+      <w:r>
+        <w:rPr>
+          <w:rFonts w:hint="default" w:ascii="Cascadia Mono" w:hAnsi="Cascadia Mono" w:eastAsia="Cascadia Mono"/>
+          <w:color w:val="008000"/>
+          <w:sz w:val="19"/>
+          <w:szCs w:val="24"/>
+          <w:highlight w:val="white"/>
+        </w:rPr>
+        <w:t>//CONVERSÃO ICollection&lt;GeneroRequest&gt; PARA</w:t>
+      </w:r>
+    </w:p>
+    <w:p>
+      <w:pPr>
+        <w:spacing w:beforeLines="0" w:afterLines="0"/>
+        <w:jc w:val="left"/>
+        <w:rPr>
+          <w:rFonts w:hint="default" w:ascii="Cascadia Mono" w:hAnsi="Cascadia Mono" w:eastAsia="Cascadia Mono"/>
+          <w:color w:val="008000"/>
+          <w:sz w:val="19"/>
+          <w:szCs w:val="24"/>
+          <w:highlight w:val="white"/>
+        </w:rPr>
+      </w:pPr>
+      <w:r>
+        <w:rPr>
+          <w:rFonts w:hint="default" w:ascii="Cascadia Mono" w:hAnsi="Cascadia Mono" w:eastAsia="Cascadia Mono"/>
+          <w:color w:val="000000"/>
+          <w:sz w:val="19"/>
+          <w:szCs w:val="24"/>
+          <w:highlight w:val="white"/>
+        </w:rPr>
+        <w:t xml:space="preserve">        </w:t>
+      </w:r>
+      <w:r>
+        <w:rPr>
+          <w:rFonts w:hint="default" w:ascii="Cascadia Mono" w:hAnsi="Cascadia Mono" w:eastAsia="Cascadia Mono"/>
+          <w:color w:val="008000"/>
+          <w:sz w:val="19"/>
+          <w:szCs w:val="24"/>
+          <w:highlight w:val="white"/>
+        </w:rPr>
+        <w:t>//ICollection&lt;Genero&gt;</w:t>
+      </w:r>
+    </w:p>
+    <w:p>
+      <w:pPr>
+        <w:spacing w:beforeLines="0" w:afterLines="0"/>
+        <w:jc w:val="left"/>
+        <w:rPr>
+          <w:rFonts w:hint="default" w:ascii="Cascadia Mono" w:hAnsi="Cascadia Mono" w:eastAsia="Cascadia Mono"/>
+          <w:color w:val="008000"/>
+          <w:sz w:val="19"/>
+          <w:szCs w:val="24"/>
+          <w:highlight w:val="white"/>
+        </w:rPr>
+      </w:pPr>
+      <w:r>
+        <w:rPr>
+          <w:rFonts w:hint="default" w:ascii="Cascadia Mono" w:hAnsi="Cascadia Mono" w:eastAsia="Cascadia Mono"/>
+          <w:color w:val="000000"/>
+          <w:sz w:val="19"/>
+          <w:szCs w:val="24"/>
+          <w:highlight w:val="white"/>
+        </w:rPr>
+        <w:t xml:space="preserve">        </w:t>
+      </w:r>
+      <w:r>
+        <w:rPr>
+          <w:rFonts w:hint="default" w:ascii="Cascadia Mono" w:hAnsi="Cascadia Mono" w:eastAsia="Cascadia Mono"/>
+          <w:color w:val="008000"/>
+          <w:sz w:val="19"/>
+          <w:szCs w:val="24"/>
+          <w:highlight w:val="white"/>
+        </w:rPr>
+        <w:t>//COM USO DE OPERADOR TERNÁRIO PARA CASO generos LISTADOS</w:t>
+      </w:r>
+    </w:p>
+    <w:p>
+      <w:pPr>
+        <w:spacing w:beforeLines="0" w:afterLines="0"/>
+        <w:jc w:val="left"/>
+        <w:rPr>
+          <w:rFonts w:hint="default" w:ascii="Cascadia Mono" w:hAnsi="Cascadia Mono" w:eastAsia="Cascadia Mono"/>
+          <w:color w:val="008000"/>
+          <w:sz w:val="19"/>
+          <w:szCs w:val="24"/>
+          <w:highlight w:val="white"/>
+        </w:rPr>
+      </w:pPr>
+      <w:r>
+        <w:rPr>
+          <w:rFonts w:hint="default" w:ascii="Cascadia Mono" w:hAnsi="Cascadia Mono" w:eastAsia="Cascadia Mono"/>
+          <w:color w:val="000000"/>
+          <w:sz w:val="19"/>
+          <w:szCs w:val="24"/>
+          <w:highlight w:val="white"/>
+        </w:rPr>
+        <w:t xml:space="preserve">        </w:t>
+      </w:r>
+      <w:r>
+        <w:rPr>
+          <w:rFonts w:hint="default" w:ascii="Cascadia Mono" w:hAnsi="Cascadia Mono" w:eastAsia="Cascadia Mono"/>
+          <w:color w:val="008000"/>
+          <w:sz w:val="19"/>
+          <w:szCs w:val="24"/>
+          <w:highlight w:val="white"/>
+        </w:rPr>
+        <w:t>//EM musicaRequest SEJA VAZIO</w:t>
+      </w:r>
+    </w:p>
+    <w:p>
+      <w:pPr>
+        <w:spacing w:beforeLines="0" w:afterLines="0"/>
+        <w:jc w:val="left"/>
+        <w:rPr>
+          <w:rFonts w:hint="default" w:ascii="Cascadia Mono" w:hAnsi="Cascadia Mono" w:eastAsia="Cascadia Mono"/>
+          <w:color w:val="000000"/>
+          <w:sz w:val="19"/>
+          <w:szCs w:val="24"/>
+          <w:highlight w:val="white"/>
+        </w:rPr>
+      </w:pPr>
+      <w:r>
+        <w:rPr>
+          <w:rFonts w:hint="default" w:ascii="Cascadia Mono" w:hAnsi="Cascadia Mono" w:eastAsia="Cascadia Mono"/>
+          <w:color w:val="000000"/>
+          <w:sz w:val="19"/>
+          <w:szCs w:val="24"/>
+          <w:highlight w:val="white"/>
+        </w:rPr>
+        <w:t xml:space="preserve">        Generos =</w:t>
+      </w:r>
+    </w:p>
+    <w:p>
+      <w:pPr>
+        <w:spacing w:beforeLines="0" w:afterLines="0"/>
+        <w:jc w:val="left"/>
+        <w:rPr>
+          <w:rFonts w:hint="default" w:ascii="Cascadia Mono" w:hAnsi="Cascadia Mono" w:eastAsia="Cascadia Mono"/>
+          <w:color w:val="000000"/>
+          <w:sz w:val="19"/>
+          <w:szCs w:val="24"/>
+          <w:highlight w:val="white"/>
+        </w:rPr>
+      </w:pPr>
+      <w:r>
+        <w:rPr>
+          <w:rFonts w:hint="default" w:ascii="Cascadia Mono" w:hAnsi="Cascadia Mono" w:eastAsia="Cascadia Mono"/>
+          <w:color w:val="000000"/>
+          <w:sz w:val="19"/>
+          <w:szCs w:val="24"/>
+          <w:highlight w:val="white"/>
+        </w:rPr>
+        <w:t xml:space="preserve">        musicaRequest.generos </w:t>
+      </w:r>
+      <w:r>
+        <w:rPr>
+          <w:rFonts w:hint="default" w:ascii="Cascadia Mono" w:hAnsi="Cascadia Mono" w:eastAsia="Cascadia Mono"/>
+          <w:color w:val="0000FF"/>
+          <w:sz w:val="19"/>
+          <w:szCs w:val="24"/>
+          <w:highlight w:val="white"/>
+        </w:rPr>
+        <w:t>is</w:t>
+      </w:r>
+      <w:r>
+        <w:rPr>
+          <w:rFonts w:hint="default" w:ascii="Cascadia Mono" w:hAnsi="Cascadia Mono" w:eastAsia="Cascadia Mono"/>
+          <w:color w:val="000000"/>
+          <w:sz w:val="19"/>
+          <w:szCs w:val="24"/>
+          <w:highlight w:val="white"/>
+        </w:rPr>
+        <w:t xml:space="preserve"> </w:t>
+      </w:r>
+      <w:r>
+        <w:rPr>
+          <w:rFonts w:hint="default" w:ascii="Cascadia Mono" w:hAnsi="Cascadia Mono" w:eastAsia="Cascadia Mono"/>
+          <w:color w:val="0000FF"/>
+          <w:sz w:val="19"/>
+          <w:szCs w:val="24"/>
+          <w:highlight w:val="white"/>
+        </w:rPr>
+        <w:t>not</w:t>
+      </w:r>
+      <w:r>
+        <w:rPr>
+          <w:rFonts w:hint="default" w:ascii="Cascadia Mono" w:hAnsi="Cascadia Mono" w:eastAsia="Cascadia Mono"/>
+          <w:color w:val="000000"/>
+          <w:sz w:val="19"/>
+          <w:szCs w:val="24"/>
+          <w:highlight w:val="white"/>
+        </w:rPr>
+        <w:t xml:space="preserve"> </w:t>
+      </w:r>
+      <w:r>
+        <w:rPr>
+          <w:rFonts w:hint="default" w:ascii="Cascadia Mono" w:hAnsi="Cascadia Mono" w:eastAsia="Cascadia Mono"/>
+          <w:color w:val="0000FF"/>
+          <w:sz w:val="19"/>
+          <w:szCs w:val="24"/>
+          <w:highlight w:val="white"/>
+        </w:rPr>
+        <w:t>null</w:t>
+      </w:r>
+      <w:r>
+        <w:rPr>
+          <w:rFonts w:hint="default" w:ascii="Cascadia Mono" w:hAnsi="Cascadia Mono" w:eastAsia="Cascadia Mono"/>
+          <w:color w:val="000000"/>
+          <w:sz w:val="19"/>
+          <w:szCs w:val="24"/>
+          <w:highlight w:val="white"/>
+        </w:rPr>
+        <w:t xml:space="preserve"> ?</w:t>
+      </w:r>
+    </w:p>
+    <w:p>
+      <w:pPr>
+        <w:spacing w:beforeLines="0" w:afterLines="0"/>
+        <w:jc w:val="left"/>
+        <w:rPr>
+          <w:rFonts w:hint="default" w:ascii="Cascadia Mono" w:hAnsi="Cascadia Mono" w:eastAsia="Cascadia Mono"/>
+          <w:color w:val="000000"/>
+          <w:sz w:val="19"/>
+          <w:szCs w:val="24"/>
+          <w:highlight w:val="white"/>
+        </w:rPr>
+      </w:pPr>
+      <w:r>
+        <w:rPr>
+          <w:rFonts w:hint="default" w:ascii="Cascadia Mono" w:hAnsi="Cascadia Mono" w:eastAsia="Cascadia Mono"/>
+          <w:color w:val="000000"/>
+          <w:sz w:val="19"/>
+          <w:szCs w:val="24"/>
+          <w:highlight w:val="white"/>
+        </w:rPr>
+        <w:t xml:space="preserve">            GeneroRequestConverter(musicaRequest.generos) :</w:t>
+      </w:r>
+    </w:p>
+    <w:p>
+      <w:pPr>
+        <w:spacing w:beforeLines="0" w:afterLines="0"/>
+        <w:jc w:val="left"/>
+        <w:rPr>
+          <w:rFonts w:hint="default" w:ascii="Cascadia Mono" w:hAnsi="Cascadia Mono" w:eastAsia="Cascadia Mono"/>
+          <w:color w:val="000000"/>
+          <w:sz w:val="19"/>
+          <w:szCs w:val="24"/>
+          <w:highlight w:val="white"/>
+        </w:rPr>
+      </w:pPr>
+      <w:r>
+        <w:rPr>
+          <w:rFonts w:hint="default" w:ascii="Cascadia Mono" w:hAnsi="Cascadia Mono" w:eastAsia="Cascadia Mono"/>
+          <w:color w:val="000000"/>
+          <w:sz w:val="19"/>
+          <w:szCs w:val="24"/>
+          <w:highlight w:val="white"/>
+        </w:rPr>
+        <w:t xml:space="preserve">            </w:t>
+      </w:r>
+      <w:r>
+        <w:rPr>
+          <w:rFonts w:hint="default" w:ascii="Cascadia Mono" w:hAnsi="Cascadia Mono" w:eastAsia="Cascadia Mono"/>
+          <w:color w:val="0000FF"/>
+          <w:sz w:val="19"/>
+          <w:szCs w:val="24"/>
+          <w:highlight w:val="white"/>
+        </w:rPr>
+        <w:t>new</w:t>
+      </w:r>
+      <w:r>
+        <w:rPr>
+          <w:rFonts w:hint="default" w:ascii="Cascadia Mono" w:hAnsi="Cascadia Mono" w:eastAsia="Cascadia Mono"/>
+          <w:color w:val="000000"/>
+          <w:sz w:val="19"/>
+          <w:szCs w:val="24"/>
+          <w:highlight w:val="white"/>
+        </w:rPr>
+        <w:t xml:space="preserve"> </w:t>
+      </w:r>
+      <w:r>
+        <w:rPr>
+          <w:rFonts w:hint="default" w:ascii="Cascadia Mono" w:hAnsi="Cascadia Mono" w:eastAsia="Cascadia Mono"/>
+          <w:color w:val="2B91AF"/>
+          <w:sz w:val="19"/>
+          <w:szCs w:val="24"/>
+          <w:highlight w:val="white"/>
+        </w:rPr>
+        <w:t>List</w:t>
+      </w:r>
+      <w:r>
+        <w:rPr>
+          <w:rFonts w:hint="default" w:ascii="Cascadia Mono" w:hAnsi="Cascadia Mono" w:eastAsia="Cascadia Mono"/>
+          <w:color w:val="000000"/>
+          <w:sz w:val="19"/>
+          <w:szCs w:val="24"/>
+          <w:highlight w:val="white"/>
+        </w:rPr>
+        <w:t>&lt;</w:t>
+      </w:r>
+      <w:r>
+        <w:rPr>
+          <w:rFonts w:hint="default" w:ascii="Cascadia Mono" w:hAnsi="Cascadia Mono" w:eastAsia="Cascadia Mono"/>
+          <w:color w:val="2B91AF"/>
+          <w:sz w:val="19"/>
+          <w:szCs w:val="24"/>
+          <w:highlight w:val="white"/>
+        </w:rPr>
+        <w:t>Genero</w:t>
+      </w:r>
+      <w:r>
+        <w:rPr>
+          <w:rFonts w:hint="default" w:ascii="Cascadia Mono" w:hAnsi="Cascadia Mono" w:eastAsia="Cascadia Mono"/>
+          <w:color w:val="000000"/>
+          <w:sz w:val="19"/>
+          <w:szCs w:val="24"/>
+          <w:highlight w:val="white"/>
+        </w:rPr>
+        <w:t>&gt;()</w:t>
+      </w:r>
+    </w:p>
+    <w:p>
+      <w:pPr>
+        <w:spacing w:beforeLines="0" w:afterLines="0"/>
+        <w:jc w:val="left"/>
+        <w:rPr>
+          <w:rFonts w:hint="default" w:ascii="Cascadia Mono" w:hAnsi="Cascadia Mono" w:eastAsia="Cascadia Mono"/>
+          <w:color w:val="000000"/>
+          <w:sz w:val="19"/>
+          <w:szCs w:val="24"/>
+          <w:highlight w:val="white"/>
+        </w:rPr>
+      </w:pPr>
+      <w:r>
+        <w:rPr>
+          <w:rFonts w:hint="default" w:ascii="Cascadia Mono" w:hAnsi="Cascadia Mono" w:eastAsia="Cascadia Mono"/>
+          <w:color w:val="000000"/>
+          <w:sz w:val="19"/>
+          <w:szCs w:val="24"/>
+          <w:highlight w:val="white"/>
+        </w:rPr>
+        <w:t xml:space="preserve">    };</w:t>
+      </w:r>
+    </w:p>
+    <w:p>
+      <w:pPr>
+        <w:spacing w:beforeLines="0" w:afterLines="0"/>
+        <w:jc w:val="left"/>
+        <w:rPr>
+          <w:rFonts w:hint="default" w:ascii="Cascadia Mono" w:hAnsi="Cascadia Mono" w:eastAsia="Cascadia Mono"/>
+          <w:color w:val="000000"/>
+          <w:sz w:val="19"/>
+          <w:szCs w:val="24"/>
+          <w:highlight w:val="white"/>
+        </w:rPr>
+      </w:pPr>
+      <w:r>
+        <w:rPr>
+          <w:rFonts w:hint="default" w:ascii="Cascadia Mono" w:hAnsi="Cascadia Mono" w:eastAsia="Cascadia Mono"/>
+          <w:color w:val="000000"/>
+          <w:sz w:val="19"/>
+          <w:szCs w:val="24"/>
+          <w:highlight w:val="white"/>
+        </w:rPr>
+        <w:t xml:space="preserve">    dal.Adicionar(musica);</w:t>
+      </w:r>
+    </w:p>
+    <w:p>
+      <w:pPr>
+        <w:spacing w:beforeLines="0" w:afterLines="0"/>
+        <w:jc w:val="left"/>
+        <w:rPr>
+          <w:rFonts w:hint="default" w:ascii="Cascadia Mono" w:hAnsi="Cascadia Mono" w:eastAsia="Cascadia Mono"/>
+          <w:color w:val="000000"/>
+          <w:sz w:val="19"/>
+          <w:szCs w:val="24"/>
+          <w:highlight w:val="white"/>
+        </w:rPr>
+      </w:pPr>
+      <w:r>
+        <w:rPr>
+          <w:rFonts w:hint="default" w:ascii="Cascadia Mono" w:hAnsi="Cascadia Mono" w:eastAsia="Cascadia Mono"/>
+          <w:color w:val="000000"/>
+          <w:sz w:val="19"/>
+          <w:szCs w:val="24"/>
+          <w:highlight w:val="white"/>
+        </w:rPr>
+        <w:t xml:space="preserve">    </w:t>
+      </w:r>
+      <w:r>
+        <w:rPr>
+          <w:rFonts w:hint="default" w:ascii="Cascadia Mono" w:hAnsi="Cascadia Mono" w:eastAsia="Cascadia Mono"/>
+          <w:color w:val="0000FF"/>
+          <w:sz w:val="19"/>
+          <w:szCs w:val="24"/>
+          <w:highlight w:val="white"/>
+        </w:rPr>
+        <w:t>return</w:t>
+      </w:r>
+      <w:r>
+        <w:rPr>
+          <w:rFonts w:hint="default" w:ascii="Cascadia Mono" w:hAnsi="Cascadia Mono" w:eastAsia="Cascadia Mono"/>
+          <w:color w:val="000000"/>
+          <w:sz w:val="19"/>
+          <w:szCs w:val="24"/>
+          <w:highlight w:val="white"/>
+        </w:rPr>
+        <w:t xml:space="preserve"> </w:t>
+      </w:r>
+      <w:r>
+        <w:rPr>
+          <w:rFonts w:hint="default" w:ascii="Cascadia Mono" w:hAnsi="Cascadia Mono" w:eastAsia="Cascadia Mono"/>
+          <w:color w:val="2B91AF"/>
+          <w:sz w:val="19"/>
+          <w:szCs w:val="24"/>
+          <w:highlight w:val="white"/>
+        </w:rPr>
+        <w:t>Results</w:t>
+      </w:r>
+      <w:r>
+        <w:rPr>
+          <w:rFonts w:hint="default" w:ascii="Cascadia Mono" w:hAnsi="Cascadia Mono" w:eastAsia="Cascadia Mono"/>
+          <w:color w:val="000000"/>
+          <w:sz w:val="19"/>
+          <w:szCs w:val="24"/>
+          <w:highlight w:val="white"/>
+        </w:rPr>
+        <w:t>.Ok();</w:t>
+      </w:r>
+    </w:p>
+    <w:p>
+      <w:pPr>
+        <w:ind w:left="0" w:leftChars="0" w:firstLine="0" w:firstLineChars="0"/>
+        <w:jc w:val="left"/>
+        <w:rPr>
+          <w:rFonts w:hint="default" w:ascii="Cascadia Mono" w:hAnsi="Cascadia Mono" w:eastAsia="Cascadia Mono"/>
+          <w:color w:val="000000"/>
+          <w:sz w:val="19"/>
+          <w:szCs w:val="24"/>
+          <w:highlight w:val="white"/>
+        </w:rPr>
+      </w:pPr>
+      <w:r>
+        <w:rPr>
+          <w:rFonts w:hint="default" w:ascii="Cascadia Mono" w:hAnsi="Cascadia Mono" w:eastAsia="Cascadia Mono"/>
+          <w:color w:val="000000"/>
+          <w:sz w:val="19"/>
+          <w:szCs w:val="24"/>
+          <w:highlight w:val="white"/>
+        </w:rPr>
+        <w:t>});</w:t>
+      </w:r>
+    </w:p>
+    <w:p>
+      <w:pPr>
+        <w:ind w:left="0" w:leftChars="0" w:firstLine="0" w:firstLineChars="0"/>
+        <w:jc w:val="left"/>
+        <w:rPr>
+          <w:rFonts w:hint="default" w:ascii="Cascadia Mono" w:hAnsi="Cascadia Mono" w:eastAsia="Cascadia Mono"/>
+          <w:color w:val="000000"/>
+          <w:sz w:val="19"/>
+          <w:szCs w:val="24"/>
+          <w:highlight w:val="white"/>
+          <w:lang w:val="pt-BR"/>
+        </w:rPr>
+      </w:pPr>
+      <w:r>
+        <w:rPr>
+          <w:rFonts w:hint="default" w:ascii="Cascadia Mono" w:hAnsi="Cascadia Mono" w:eastAsia="Cascadia Mono"/>
+          <w:color w:val="000000"/>
+          <w:sz w:val="19"/>
+          <w:szCs w:val="24"/>
+          <w:highlight w:val="white"/>
+          <w:lang w:val="pt-BR"/>
+        </w:rPr>
+        <w:t>.</w:t>
+      </w:r>
+    </w:p>
+    <w:p>
+      <w:pPr>
+        <w:ind w:left="0" w:leftChars="0" w:firstLine="0" w:firstLineChars="0"/>
+        <w:jc w:val="left"/>
+        <w:rPr>
+          <w:rFonts w:hint="default" w:ascii="Cascadia Mono" w:hAnsi="Cascadia Mono" w:eastAsia="Cascadia Mono"/>
+          <w:color w:val="000000"/>
+          <w:sz w:val="19"/>
+          <w:szCs w:val="24"/>
+          <w:highlight w:val="white"/>
+          <w:lang w:val="pt-BR"/>
+        </w:rPr>
+      </w:pPr>
+      <w:r>
+        <w:rPr>
+          <w:rFonts w:hint="default" w:ascii="Cascadia Mono" w:hAnsi="Cascadia Mono" w:eastAsia="Cascadia Mono"/>
+          <w:color w:val="000000"/>
+          <w:sz w:val="19"/>
+          <w:szCs w:val="24"/>
+          <w:highlight w:val="white"/>
+          <w:lang w:val="pt-BR"/>
+        </w:rPr>
+        <w:t>.</w:t>
+      </w:r>
+    </w:p>
+    <w:p>
+      <w:pPr>
+        <w:ind w:left="0" w:leftChars="0" w:firstLine="0" w:firstLineChars="0"/>
+        <w:jc w:val="left"/>
+        <w:rPr>
+          <w:rFonts w:hint="default" w:ascii="Cascadia Mono" w:hAnsi="Cascadia Mono" w:eastAsia="Cascadia Mono"/>
+          <w:color w:val="000000"/>
+          <w:sz w:val="19"/>
+          <w:szCs w:val="24"/>
+          <w:highlight w:val="white"/>
+          <w:lang w:val="pt-BR"/>
+        </w:rPr>
+      </w:pPr>
+      <w:r>
+        <w:rPr>
+          <w:rFonts w:hint="default" w:ascii="Cascadia Mono" w:hAnsi="Cascadia Mono" w:eastAsia="Cascadia Mono"/>
+          <w:color w:val="000000"/>
+          <w:sz w:val="19"/>
+          <w:szCs w:val="24"/>
+          <w:highlight w:val="white"/>
+          <w:lang w:val="pt-BR"/>
+        </w:rPr>
+        <w:t>.</w:t>
+      </w:r>
+    </w:p>
+    <w:p>
+      <w:pPr>
+        <w:spacing w:beforeLines="0" w:afterLines="0"/>
+        <w:jc w:val="left"/>
+        <w:rPr>
+          <w:rFonts w:hint="default" w:ascii="Cascadia Mono" w:hAnsi="Cascadia Mono" w:eastAsia="Cascadia Mono"/>
+          <w:color w:val="008000"/>
+          <w:sz w:val="19"/>
+          <w:szCs w:val="24"/>
+          <w:highlight w:val="white"/>
+        </w:rPr>
+      </w:pPr>
+      <w:r>
+        <w:rPr>
+          <w:rFonts w:hint="default" w:ascii="Cascadia Mono" w:hAnsi="Cascadia Mono" w:eastAsia="Cascadia Mono"/>
+          <w:color w:val="008000"/>
+          <w:sz w:val="19"/>
+          <w:szCs w:val="24"/>
+          <w:highlight w:val="white"/>
+        </w:rPr>
+        <w:t>//MÉTODOS AUXILIARES</w:t>
+      </w:r>
+    </w:p>
+    <w:p>
+      <w:pPr>
+        <w:spacing w:beforeLines="0" w:afterLines="0"/>
+        <w:jc w:val="left"/>
+        <w:rPr>
+          <w:rFonts w:hint="default" w:ascii="Cascadia Mono" w:hAnsi="Cascadia Mono" w:eastAsia="Cascadia Mono"/>
+          <w:color w:val="000000"/>
+          <w:sz w:val="19"/>
+          <w:szCs w:val="24"/>
+          <w:highlight w:val="white"/>
+        </w:rPr>
+      </w:pPr>
+      <w:r>
+        <w:rPr>
+          <w:rFonts w:hint="default" w:ascii="Cascadia Mono" w:hAnsi="Cascadia Mono" w:eastAsia="Cascadia Mono"/>
+          <w:color w:val="0000FF"/>
+          <w:sz w:val="19"/>
+          <w:szCs w:val="24"/>
+          <w:highlight w:val="white"/>
+        </w:rPr>
+        <w:t>private</w:t>
+      </w:r>
+      <w:r>
+        <w:rPr>
+          <w:rFonts w:hint="default" w:ascii="Cascadia Mono" w:hAnsi="Cascadia Mono" w:eastAsia="Cascadia Mono"/>
+          <w:color w:val="000000"/>
+          <w:sz w:val="19"/>
+          <w:szCs w:val="24"/>
+          <w:highlight w:val="white"/>
+        </w:rPr>
+        <w:t xml:space="preserve"> </w:t>
+      </w:r>
+      <w:r>
+        <w:rPr>
+          <w:rFonts w:hint="default" w:ascii="Cascadia Mono" w:hAnsi="Cascadia Mono" w:eastAsia="Cascadia Mono"/>
+          <w:color w:val="0000FF"/>
+          <w:sz w:val="19"/>
+          <w:szCs w:val="24"/>
+          <w:highlight w:val="white"/>
+        </w:rPr>
+        <w:t>static</w:t>
+      </w:r>
+      <w:r>
+        <w:rPr>
+          <w:rFonts w:hint="default" w:ascii="Cascadia Mono" w:hAnsi="Cascadia Mono" w:eastAsia="Cascadia Mono"/>
+          <w:color w:val="000000"/>
+          <w:sz w:val="19"/>
+          <w:szCs w:val="24"/>
+          <w:highlight w:val="white"/>
+        </w:rPr>
+        <w:t xml:space="preserve"> </w:t>
+      </w:r>
+      <w:r>
+        <w:rPr>
+          <w:rFonts w:hint="default" w:ascii="Cascadia Mono" w:hAnsi="Cascadia Mono" w:eastAsia="Cascadia Mono"/>
+          <w:color w:val="2B91AF"/>
+          <w:sz w:val="19"/>
+          <w:szCs w:val="24"/>
+          <w:highlight w:val="white"/>
+        </w:rPr>
+        <w:t>ICollection</w:t>
+      </w:r>
+      <w:r>
+        <w:rPr>
+          <w:rFonts w:hint="default" w:ascii="Cascadia Mono" w:hAnsi="Cascadia Mono" w:eastAsia="Cascadia Mono"/>
+          <w:color w:val="000000"/>
+          <w:sz w:val="19"/>
+          <w:szCs w:val="24"/>
+          <w:highlight w:val="white"/>
+        </w:rPr>
+        <w:t>&lt;</w:t>
+      </w:r>
+      <w:r>
+        <w:rPr>
+          <w:rFonts w:hint="default" w:ascii="Cascadia Mono" w:hAnsi="Cascadia Mono" w:eastAsia="Cascadia Mono"/>
+          <w:color w:val="2B91AF"/>
+          <w:sz w:val="19"/>
+          <w:szCs w:val="24"/>
+          <w:highlight w:val="white"/>
+        </w:rPr>
+        <w:t>Genero</w:t>
+      </w:r>
+      <w:r>
+        <w:rPr>
+          <w:rFonts w:hint="default" w:ascii="Cascadia Mono" w:hAnsi="Cascadia Mono" w:eastAsia="Cascadia Mono"/>
+          <w:color w:val="000000"/>
+          <w:sz w:val="19"/>
+          <w:szCs w:val="24"/>
+          <w:highlight w:val="white"/>
+        </w:rPr>
+        <w:t>&gt; GeneroRequestConverter(</w:t>
+      </w:r>
+    </w:p>
+    <w:p>
+      <w:pPr>
+        <w:spacing w:beforeLines="0" w:afterLines="0"/>
+        <w:jc w:val="left"/>
+        <w:rPr>
+          <w:rFonts w:hint="default" w:ascii="Cascadia Mono" w:hAnsi="Cascadia Mono" w:eastAsia="Cascadia Mono"/>
+          <w:color w:val="000000"/>
+          <w:sz w:val="19"/>
+          <w:szCs w:val="24"/>
+          <w:highlight w:val="white"/>
+        </w:rPr>
+      </w:pPr>
+      <w:r>
+        <w:rPr>
+          <w:rFonts w:hint="default" w:ascii="Cascadia Mono" w:hAnsi="Cascadia Mono" w:eastAsia="Cascadia Mono"/>
+          <w:color w:val="000000"/>
+          <w:sz w:val="19"/>
+          <w:szCs w:val="24"/>
+          <w:highlight w:val="white"/>
+        </w:rPr>
+        <w:t xml:space="preserve">                        </w:t>
+      </w:r>
+      <w:r>
+        <w:rPr>
+          <w:rFonts w:hint="default" w:ascii="Cascadia Mono" w:hAnsi="Cascadia Mono" w:eastAsia="Cascadia Mono"/>
+          <w:color w:val="2B91AF"/>
+          <w:sz w:val="19"/>
+          <w:szCs w:val="24"/>
+          <w:highlight w:val="white"/>
+        </w:rPr>
+        <w:t>ICollection</w:t>
+      </w:r>
+      <w:r>
+        <w:rPr>
+          <w:rFonts w:hint="default" w:ascii="Cascadia Mono" w:hAnsi="Cascadia Mono" w:eastAsia="Cascadia Mono"/>
+          <w:color w:val="000000"/>
+          <w:sz w:val="19"/>
+          <w:szCs w:val="24"/>
+          <w:highlight w:val="white"/>
+        </w:rPr>
+        <w:t>&lt;</w:t>
+      </w:r>
+      <w:r>
+        <w:rPr>
+          <w:rFonts w:hint="default" w:ascii="Cascadia Mono" w:hAnsi="Cascadia Mono" w:eastAsia="Cascadia Mono"/>
+          <w:color w:val="2B91AF"/>
+          <w:sz w:val="19"/>
+          <w:szCs w:val="24"/>
+          <w:highlight w:val="white"/>
+        </w:rPr>
+        <w:t>GeneroRequest</w:t>
+      </w:r>
+      <w:r>
+        <w:rPr>
+          <w:rFonts w:hint="default" w:ascii="Cascadia Mono" w:hAnsi="Cascadia Mono" w:eastAsia="Cascadia Mono"/>
+          <w:color w:val="000000"/>
+          <w:sz w:val="19"/>
+          <w:szCs w:val="24"/>
+          <w:highlight w:val="white"/>
+        </w:rPr>
+        <w:t>&gt; generos)</w:t>
+      </w:r>
+    </w:p>
+    <w:p>
+      <w:pPr>
+        <w:spacing w:beforeLines="0" w:afterLines="0"/>
+        <w:jc w:val="left"/>
+        <w:rPr>
+          <w:rFonts w:hint="default" w:ascii="Cascadia Mono" w:hAnsi="Cascadia Mono" w:eastAsia="Cascadia Mono"/>
+          <w:color w:val="000000"/>
+          <w:sz w:val="19"/>
+          <w:szCs w:val="24"/>
+          <w:highlight w:val="white"/>
+        </w:rPr>
+      </w:pPr>
+      <w:r>
+        <w:rPr>
+          <w:rFonts w:hint="default" w:ascii="Cascadia Mono" w:hAnsi="Cascadia Mono" w:eastAsia="Cascadia Mono"/>
+          <w:color w:val="000000"/>
+          <w:sz w:val="19"/>
+          <w:szCs w:val="24"/>
+          <w:highlight w:val="white"/>
+        </w:rPr>
+        <w:t>{</w:t>
+      </w:r>
+    </w:p>
+    <w:p>
+      <w:pPr>
+        <w:spacing w:beforeLines="0" w:afterLines="0"/>
+        <w:jc w:val="left"/>
+        <w:rPr>
+          <w:rFonts w:hint="default" w:ascii="Cascadia Mono" w:hAnsi="Cascadia Mono" w:eastAsia="Cascadia Mono"/>
+          <w:color w:val="000000"/>
+          <w:sz w:val="19"/>
+          <w:szCs w:val="24"/>
+          <w:highlight w:val="white"/>
+        </w:rPr>
+      </w:pPr>
+      <w:r>
+        <w:rPr>
+          <w:rFonts w:hint="default" w:ascii="Cascadia Mono" w:hAnsi="Cascadia Mono" w:eastAsia="Cascadia Mono"/>
+          <w:color w:val="000000"/>
+          <w:sz w:val="19"/>
+          <w:szCs w:val="24"/>
+          <w:highlight w:val="white"/>
+        </w:rPr>
+        <w:t xml:space="preserve">    </w:t>
+      </w:r>
+      <w:r>
+        <w:rPr>
+          <w:rFonts w:hint="default" w:ascii="Cascadia Mono" w:hAnsi="Cascadia Mono" w:eastAsia="Cascadia Mono"/>
+          <w:color w:val="0000FF"/>
+          <w:sz w:val="19"/>
+          <w:szCs w:val="24"/>
+          <w:highlight w:val="white"/>
+        </w:rPr>
+        <w:t>return</w:t>
+      </w:r>
+      <w:r>
+        <w:rPr>
+          <w:rFonts w:hint="default" w:ascii="Cascadia Mono" w:hAnsi="Cascadia Mono" w:eastAsia="Cascadia Mono"/>
+          <w:color w:val="000000"/>
+          <w:sz w:val="19"/>
+          <w:szCs w:val="24"/>
+          <w:highlight w:val="white"/>
+        </w:rPr>
+        <w:t xml:space="preserve"> generos.Select(a =&gt; RequestToEntity(a)).ToList();</w:t>
+      </w:r>
+    </w:p>
+    <w:p>
+      <w:pPr>
+        <w:spacing w:beforeLines="0" w:afterLines="0"/>
+        <w:jc w:val="left"/>
+        <w:rPr>
+          <w:rFonts w:hint="default" w:ascii="Cascadia Mono" w:hAnsi="Cascadia Mono" w:eastAsia="Cascadia Mono"/>
+          <w:color w:val="000000"/>
+          <w:sz w:val="19"/>
+          <w:szCs w:val="24"/>
+          <w:highlight w:val="white"/>
+        </w:rPr>
+      </w:pPr>
+      <w:r>
+        <w:rPr>
+          <w:rFonts w:hint="default" w:ascii="Cascadia Mono" w:hAnsi="Cascadia Mono" w:eastAsia="Cascadia Mono"/>
+          <w:color w:val="000000"/>
+          <w:sz w:val="19"/>
+          <w:szCs w:val="24"/>
+          <w:highlight w:val="white"/>
+        </w:rPr>
+        <w:t>}</w:t>
+      </w:r>
+    </w:p>
+    <w:p>
+      <w:pPr>
+        <w:spacing w:beforeLines="0" w:afterLines="0"/>
+        <w:jc w:val="left"/>
+        <w:rPr>
+          <w:rFonts w:hint="default" w:ascii="Cascadia Mono" w:hAnsi="Cascadia Mono" w:eastAsia="Cascadia Mono"/>
+          <w:color w:val="000000"/>
+          <w:sz w:val="19"/>
+          <w:szCs w:val="24"/>
+          <w:highlight w:val="white"/>
+        </w:rPr>
+      </w:pPr>
+    </w:p>
+    <w:p>
+      <w:pPr>
+        <w:spacing w:beforeLines="0" w:afterLines="0"/>
+        <w:jc w:val="left"/>
+        <w:rPr>
+          <w:rFonts w:hint="default" w:ascii="Cascadia Mono" w:hAnsi="Cascadia Mono" w:eastAsia="Cascadia Mono"/>
+          <w:color w:val="000000"/>
+          <w:sz w:val="19"/>
+          <w:szCs w:val="24"/>
+          <w:highlight w:val="white"/>
+        </w:rPr>
+      </w:pPr>
+      <w:r>
+        <w:rPr>
+          <w:rFonts w:hint="default" w:ascii="Cascadia Mono" w:hAnsi="Cascadia Mono" w:eastAsia="Cascadia Mono"/>
+          <w:color w:val="0000FF"/>
+          <w:sz w:val="19"/>
+          <w:szCs w:val="24"/>
+          <w:highlight w:val="white"/>
+        </w:rPr>
+        <w:t>private</w:t>
+      </w:r>
+      <w:r>
+        <w:rPr>
+          <w:rFonts w:hint="default" w:ascii="Cascadia Mono" w:hAnsi="Cascadia Mono" w:eastAsia="Cascadia Mono"/>
+          <w:color w:val="000000"/>
+          <w:sz w:val="19"/>
+          <w:szCs w:val="24"/>
+          <w:highlight w:val="white"/>
+        </w:rPr>
+        <w:t xml:space="preserve"> </w:t>
+      </w:r>
+      <w:r>
+        <w:rPr>
+          <w:rFonts w:hint="default" w:ascii="Cascadia Mono" w:hAnsi="Cascadia Mono" w:eastAsia="Cascadia Mono"/>
+          <w:color w:val="0000FF"/>
+          <w:sz w:val="19"/>
+          <w:szCs w:val="24"/>
+          <w:highlight w:val="white"/>
+        </w:rPr>
+        <w:t>static</w:t>
+      </w:r>
+      <w:r>
+        <w:rPr>
+          <w:rFonts w:hint="default" w:ascii="Cascadia Mono" w:hAnsi="Cascadia Mono" w:eastAsia="Cascadia Mono"/>
+          <w:color w:val="000000"/>
+          <w:sz w:val="19"/>
+          <w:szCs w:val="24"/>
+          <w:highlight w:val="white"/>
+        </w:rPr>
+        <w:t xml:space="preserve"> </w:t>
+      </w:r>
+      <w:r>
+        <w:rPr>
+          <w:rFonts w:hint="default" w:ascii="Cascadia Mono" w:hAnsi="Cascadia Mono" w:eastAsia="Cascadia Mono"/>
+          <w:color w:val="2B91AF"/>
+          <w:sz w:val="19"/>
+          <w:szCs w:val="24"/>
+          <w:highlight w:val="white"/>
+        </w:rPr>
+        <w:t>Genero</w:t>
+      </w:r>
+      <w:r>
+        <w:rPr>
+          <w:rFonts w:hint="default" w:ascii="Cascadia Mono" w:hAnsi="Cascadia Mono" w:eastAsia="Cascadia Mono"/>
+          <w:color w:val="000000"/>
+          <w:sz w:val="19"/>
+          <w:szCs w:val="24"/>
+          <w:highlight w:val="white"/>
+        </w:rPr>
+        <w:t xml:space="preserve"> RequestToEntity(</w:t>
+      </w:r>
+      <w:r>
+        <w:rPr>
+          <w:rFonts w:hint="default" w:ascii="Cascadia Mono" w:hAnsi="Cascadia Mono" w:eastAsia="Cascadia Mono"/>
+          <w:color w:val="2B91AF"/>
+          <w:sz w:val="19"/>
+          <w:szCs w:val="24"/>
+          <w:highlight w:val="white"/>
+        </w:rPr>
+        <w:t>GeneroRequest</w:t>
+      </w:r>
+      <w:r>
+        <w:rPr>
+          <w:rFonts w:hint="default" w:ascii="Cascadia Mono" w:hAnsi="Cascadia Mono" w:eastAsia="Cascadia Mono"/>
+          <w:color w:val="000000"/>
+          <w:sz w:val="19"/>
+          <w:szCs w:val="24"/>
+          <w:highlight w:val="white"/>
+        </w:rPr>
+        <w:t xml:space="preserve"> generoRequest)</w:t>
+      </w:r>
+    </w:p>
+    <w:p>
+      <w:pPr>
+        <w:spacing w:beforeLines="0" w:afterLines="0"/>
+        <w:jc w:val="left"/>
+        <w:rPr>
+          <w:rFonts w:hint="default" w:ascii="Cascadia Mono" w:hAnsi="Cascadia Mono" w:eastAsia="Cascadia Mono"/>
+          <w:color w:val="000000"/>
+          <w:sz w:val="19"/>
+          <w:szCs w:val="24"/>
+          <w:highlight w:val="white"/>
+        </w:rPr>
+      </w:pPr>
+      <w:r>
+        <w:rPr>
+          <w:rFonts w:hint="default" w:ascii="Cascadia Mono" w:hAnsi="Cascadia Mono" w:eastAsia="Cascadia Mono"/>
+          <w:color w:val="000000"/>
+          <w:sz w:val="19"/>
+          <w:szCs w:val="24"/>
+          <w:highlight w:val="white"/>
+        </w:rPr>
+        <w:t>{</w:t>
+      </w:r>
+    </w:p>
+    <w:p>
+      <w:pPr>
+        <w:spacing w:beforeLines="0" w:afterLines="0"/>
+        <w:jc w:val="left"/>
+        <w:rPr>
+          <w:rFonts w:hint="default" w:ascii="Cascadia Mono" w:hAnsi="Cascadia Mono" w:eastAsia="Cascadia Mono"/>
+          <w:color w:val="000000"/>
+          <w:sz w:val="19"/>
+          <w:szCs w:val="24"/>
+          <w:highlight w:val="white"/>
+        </w:rPr>
+      </w:pPr>
+      <w:r>
+        <w:rPr>
+          <w:rFonts w:hint="default" w:ascii="Cascadia Mono" w:hAnsi="Cascadia Mono" w:eastAsia="Cascadia Mono"/>
+          <w:color w:val="000000"/>
+          <w:sz w:val="19"/>
+          <w:szCs w:val="24"/>
+          <w:highlight w:val="white"/>
+        </w:rPr>
+        <w:t xml:space="preserve">    </w:t>
+      </w:r>
+      <w:r>
+        <w:rPr>
+          <w:rFonts w:hint="default" w:ascii="Cascadia Mono" w:hAnsi="Cascadia Mono" w:eastAsia="Cascadia Mono"/>
+          <w:color w:val="0000FF"/>
+          <w:sz w:val="19"/>
+          <w:szCs w:val="24"/>
+          <w:highlight w:val="white"/>
+        </w:rPr>
+        <w:t>return</w:t>
+      </w:r>
+      <w:r>
+        <w:rPr>
+          <w:rFonts w:hint="default" w:ascii="Cascadia Mono" w:hAnsi="Cascadia Mono" w:eastAsia="Cascadia Mono"/>
+          <w:color w:val="000000"/>
+          <w:sz w:val="19"/>
+          <w:szCs w:val="24"/>
+          <w:highlight w:val="white"/>
+        </w:rPr>
+        <w:t xml:space="preserve"> </w:t>
+      </w:r>
+      <w:r>
+        <w:rPr>
+          <w:rFonts w:hint="default" w:ascii="Cascadia Mono" w:hAnsi="Cascadia Mono" w:eastAsia="Cascadia Mono"/>
+          <w:color w:val="0000FF"/>
+          <w:sz w:val="19"/>
+          <w:szCs w:val="24"/>
+          <w:highlight w:val="white"/>
+        </w:rPr>
+        <w:t>new</w:t>
+      </w:r>
+      <w:r>
+        <w:rPr>
+          <w:rFonts w:hint="default" w:ascii="Cascadia Mono" w:hAnsi="Cascadia Mono" w:eastAsia="Cascadia Mono"/>
+          <w:color w:val="000000"/>
+          <w:sz w:val="19"/>
+          <w:szCs w:val="24"/>
+          <w:highlight w:val="white"/>
+        </w:rPr>
+        <w:t xml:space="preserve"> </w:t>
+      </w:r>
+      <w:r>
+        <w:rPr>
+          <w:rFonts w:hint="default" w:ascii="Cascadia Mono" w:hAnsi="Cascadia Mono" w:eastAsia="Cascadia Mono"/>
+          <w:color w:val="2B91AF"/>
+          <w:sz w:val="19"/>
+          <w:szCs w:val="24"/>
+          <w:highlight w:val="white"/>
+        </w:rPr>
+        <w:t>Genero</w:t>
+      </w:r>
+      <w:r>
+        <w:rPr>
+          <w:rFonts w:hint="default" w:ascii="Cascadia Mono" w:hAnsi="Cascadia Mono" w:eastAsia="Cascadia Mono"/>
+          <w:color w:val="000000"/>
+          <w:sz w:val="19"/>
+          <w:szCs w:val="24"/>
+          <w:highlight w:val="white"/>
+        </w:rPr>
+        <w:t>()</w:t>
+      </w:r>
+    </w:p>
+    <w:p>
+      <w:pPr>
+        <w:spacing w:beforeLines="0" w:afterLines="0"/>
+        <w:jc w:val="left"/>
+        <w:rPr>
+          <w:rFonts w:hint="default" w:ascii="Cascadia Mono" w:hAnsi="Cascadia Mono" w:eastAsia="Cascadia Mono"/>
+          <w:color w:val="000000"/>
+          <w:sz w:val="19"/>
+          <w:szCs w:val="24"/>
+          <w:highlight w:val="white"/>
+        </w:rPr>
+      </w:pPr>
+      <w:r>
+        <w:rPr>
+          <w:rFonts w:hint="default" w:ascii="Cascadia Mono" w:hAnsi="Cascadia Mono" w:eastAsia="Cascadia Mono"/>
+          <w:color w:val="000000"/>
+          <w:sz w:val="19"/>
+          <w:szCs w:val="24"/>
+          <w:highlight w:val="white"/>
+        </w:rPr>
+        <w:t xml:space="preserve">    {</w:t>
+      </w:r>
+    </w:p>
+    <w:p>
+      <w:pPr>
+        <w:spacing w:beforeLines="0" w:afterLines="0"/>
+        <w:jc w:val="left"/>
+        <w:rPr>
+          <w:rFonts w:hint="default" w:ascii="Cascadia Mono" w:hAnsi="Cascadia Mono" w:eastAsia="Cascadia Mono"/>
+          <w:color w:val="000000"/>
+          <w:sz w:val="19"/>
+          <w:szCs w:val="24"/>
+          <w:highlight w:val="white"/>
+        </w:rPr>
+      </w:pPr>
+      <w:r>
+        <w:rPr>
+          <w:rFonts w:hint="default" w:ascii="Cascadia Mono" w:hAnsi="Cascadia Mono" w:eastAsia="Cascadia Mono"/>
+          <w:color w:val="000000"/>
+          <w:sz w:val="19"/>
+          <w:szCs w:val="24"/>
+          <w:highlight w:val="white"/>
+        </w:rPr>
+        <w:t xml:space="preserve">        Nome = generoRequest.Nome,</w:t>
+      </w:r>
+    </w:p>
+    <w:p>
+      <w:pPr>
+        <w:spacing w:beforeLines="0" w:afterLines="0"/>
+        <w:jc w:val="left"/>
+        <w:rPr>
+          <w:rFonts w:hint="default" w:ascii="Cascadia Mono" w:hAnsi="Cascadia Mono" w:eastAsia="Cascadia Mono"/>
+          <w:color w:val="000000"/>
+          <w:sz w:val="19"/>
+          <w:szCs w:val="24"/>
+          <w:highlight w:val="white"/>
+        </w:rPr>
+      </w:pPr>
+      <w:r>
+        <w:rPr>
+          <w:rFonts w:hint="default" w:ascii="Cascadia Mono" w:hAnsi="Cascadia Mono" w:eastAsia="Cascadia Mono"/>
+          <w:color w:val="000000"/>
+          <w:sz w:val="19"/>
+          <w:szCs w:val="24"/>
+          <w:highlight w:val="white"/>
+        </w:rPr>
+        <w:t xml:space="preserve">        Descricao = generoRequest.Descricao</w:t>
+      </w:r>
+    </w:p>
+    <w:p>
+      <w:pPr>
+        <w:spacing w:beforeLines="0" w:afterLines="0"/>
+        <w:jc w:val="left"/>
+        <w:rPr>
+          <w:rFonts w:hint="default" w:ascii="Cascadia Mono" w:hAnsi="Cascadia Mono" w:eastAsia="Cascadia Mono"/>
+          <w:color w:val="000000"/>
+          <w:sz w:val="19"/>
+          <w:szCs w:val="24"/>
+          <w:highlight w:val="white"/>
+        </w:rPr>
+      </w:pPr>
+      <w:r>
+        <w:rPr>
+          <w:rFonts w:hint="default" w:ascii="Cascadia Mono" w:hAnsi="Cascadia Mono" w:eastAsia="Cascadia Mono"/>
+          <w:color w:val="000000"/>
+          <w:sz w:val="19"/>
+          <w:szCs w:val="24"/>
+          <w:highlight w:val="white"/>
+        </w:rPr>
+        <w:t xml:space="preserve">    };</w:t>
+      </w:r>
+    </w:p>
+    <w:p>
+      <w:pPr>
+        <w:ind w:left="0" w:leftChars="0" w:firstLine="0" w:firstLineChars="0"/>
+        <w:jc w:val="left"/>
+        <w:rPr>
+          <w:rFonts w:hint="default" w:ascii="Cascadia Mono" w:hAnsi="Cascadia Mono" w:eastAsia="Cascadia Mono"/>
+          <w:color w:val="000000"/>
+          <w:sz w:val="19"/>
+          <w:szCs w:val="24"/>
+          <w:highlight w:val="white"/>
+          <w:lang w:val="pt-BR"/>
+        </w:rPr>
+      </w:pPr>
+      <w:r>
+        <w:rPr>
+          <w:rFonts w:hint="default" w:ascii="Cascadia Mono" w:hAnsi="Cascadia Mono" w:eastAsia="Cascadia Mono"/>
+          <w:color w:val="000000"/>
+          <w:sz w:val="19"/>
+          <w:szCs w:val="24"/>
+          <w:highlight w:val="white"/>
+        </w:rPr>
+        <w:t>}</w:t>
+      </w:r>
+    </w:p>
+    <w:p>
+      <w:pPr>
+        <w:ind w:left="0" w:leftChars="0" w:firstLine="0" w:firstLineChars="0"/>
+        <w:jc w:val="left"/>
+        <w:rPr>
+          <w:rFonts w:hint="default" w:ascii="Cascadia Mono" w:hAnsi="Cascadia Mono"/>
+          <w:i w:val="0"/>
+          <w:iCs w:val="0"/>
+          <w:sz w:val="24"/>
+          <w:szCs w:val="24"/>
+          <w:lang w:val="pt-BR"/>
+        </w:rPr>
+      </w:pPr>
+    </w:p>
+    <w:p>
+      <w:pPr>
+        <w:ind w:left="0" w:leftChars="0" w:firstLine="0" w:firstLineChars="0"/>
+        <w:jc w:val="left"/>
+        <w:rPr>
+          <w:rFonts w:hint="default" w:ascii="Cascadia Mono" w:hAnsi="Cascadia Mono"/>
+          <w:i w:val="0"/>
+          <w:iCs w:val="0"/>
+          <w:sz w:val="24"/>
+          <w:szCs w:val="24"/>
+          <w:lang w:val="pt-BR"/>
+        </w:rPr>
+      </w:pPr>
+      <w:r>
+        <w:rPr>
+          <w:rFonts w:hint="default" w:ascii="Cascadia Mono" w:hAnsi="Cascadia Mono"/>
+          <w:i w:val="0"/>
+          <w:iCs w:val="0"/>
+          <w:sz w:val="24"/>
+          <w:szCs w:val="24"/>
+          <w:lang w:val="pt-BR"/>
+        </w:rPr>
+        <w:t>Assim, o Entity faz a relação entre o gênero passado no momento de cadastro da música e a música, que na base de dados se resume em: cadastrar a música, cadastrar o gênero, e por fim cadastrar seus ids na tabela GeneroMusica.</w:t>
+      </w:r>
       <w:bookmarkStart w:id="0" w:name="_GoBack"/>
       <w:bookmarkEnd w:id="0"/>
-    </w:p>
-    <w:p>
-      <w:pPr>
-        <w:ind w:left="0" w:leftChars="0" w:firstLine="0" w:firstLineChars="0"/>
-        <w:jc w:val="left"/>
-        <w:rPr>
-          <w:rFonts w:hint="default" w:ascii="Cascadia Mono" w:hAnsi="Cascadia Mono"/>
-          <w:i w:val="0"/>
-          <w:iCs w:val="0"/>
-          <w:sz w:val="24"/>
-          <w:szCs w:val="24"/>
-          <w:lang w:val="pt-BR"/>
-        </w:rPr>
-      </w:pPr>
-    </w:p>
-    <w:p>
-      <w:pPr>
-        <w:ind w:left="0" w:leftChars="0" w:firstLine="0" w:firstLineChars="0"/>
-        <w:jc w:val="left"/>
-        <w:rPr>
-          <w:rFonts w:hint="default" w:ascii="Cascadia Mono" w:hAnsi="Cascadia Mono"/>
-          <w:i w:val="0"/>
-          <w:iCs w:val="0"/>
-          <w:sz w:val="24"/>
-          <w:szCs w:val="24"/>
-          <w:lang w:val="pt-BR"/>
-        </w:rPr>
-      </w:pPr>
-    </w:p>
-    <w:p>
-      <w:pPr>
-        <w:ind w:left="0" w:leftChars="0" w:firstLine="0" w:firstLineChars="0"/>
-        <w:jc w:val="left"/>
-        <w:rPr>
-          <w:rFonts w:hint="default" w:ascii="Cascadia Mono" w:hAnsi="Cascadia Mono"/>
-          <w:i w:val="0"/>
-          <w:iCs w:val="0"/>
-          <w:sz w:val="24"/>
-          <w:szCs w:val="24"/>
-          <w:lang w:val="pt-BR"/>
-        </w:rPr>
-      </w:pPr>
-    </w:p>
-    <w:p>
-      <w:pPr>
-        <w:ind w:left="0" w:leftChars="0" w:firstLine="0" w:firstLineChars="0"/>
-        <w:jc w:val="left"/>
-        <w:rPr>
-          <w:rFonts w:hint="default" w:ascii="Cascadia Mono" w:hAnsi="Cascadia Mono"/>
-          <w:i w:val="0"/>
-          <w:iCs w:val="0"/>
-          <w:sz w:val="24"/>
-          <w:szCs w:val="24"/>
-          <w:lang w:val="pt-BR"/>
-        </w:rPr>
-      </w:pPr>
-    </w:p>
-    <w:p>
-      <w:pPr>
-        <w:ind w:left="0" w:leftChars="0" w:firstLine="0" w:firstLineChars="0"/>
-        <w:jc w:val="left"/>
-        <w:rPr>
-          <w:rFonts w:hint="default" w:ascii="Cascadia Mono" w:hAnsi="Cascadia Mono"/>
-          <w:i w:val="0"/>
-          <w:iCs w:val="0"/>
-          <w:sz w:val="24"/>
-          <w:szCs w:val="24"/>
-          <w:lang w:val="pt-BR"/>
-        </w:rPr>
-      </w:pPr>
-    </w:p>
-    <w:p>
-      <w:pPr>
-        <w:ind w:left="0" w:leftChars="0" w:firstLine="0" w:firstLineChars="0"/>
-        <w:jc w:val="left"/>
-        <w:rPr>
-          <w:rFonts w:hint="default" w:ascii="Cascadia Mono" w:hAnsi="Cascadia Mono"/>
-          <w:i w:val="0"/>
-          <w:iCs w:val="0"/>
-          <w:sz w:val="24"/>
-          <w:szCs w:val="24"/>
-          <w:lang w:val="pt-BR"/>
-        </w:rPr>
-      </w:pPr>
-    </w:p>
-    <w:p>
-      <w:pPr>
-        <w:ind w:left="0" w:leftChars="0" w:firstLine="0" w:firstLineChars="0"/>
-        <w:jc w:val="left"/>
-        <w:rPr>
-          <w:rFonts w:hint="default" w:ascii="Cascadia Mono" w:hAnsi="Cascadia Mono"/>
-          <w:i w:val="0"/>
-          <w:iCs w:val="0"/>
-          <w:sz w:val="24"/>
-          <w:szCs w:val="24"/>
-          <w:lang w:val="pt-BR"/>
-        </w:rPr>
-      </w:pPr>
     </w:p>
     <w:p>
       <w:pPr>

</xml_diff>

<commit_message>
Evitar duplicação de Gêneros ao cadastrar Música
</commit_message>
<xml_diff>
--- a/Notes.docx
+++ b/Notes.docx
@@ -25835,94 +25835,2364 @@
           <w:szCs w:val="24"/>
           <w:lang w:val="pt-BR"/>
         </w:rPr>
-        <w:t>Assim, o Entity faz a relação entre o gênero passado no momento de cadastro da música e a música, que na base de dados se resume em: cadastrar a música, cadastrar o gênero, e por fim cadastrar seus ids na tabela GeneroMusica.</w:t>
+        <w:t>Assim, o Entity faz a relação entre o gênero passado no momento de cadastro da música, e a música, que na base de dados se resume em: cadastrar a música, cadastrar o gênero, e por fim cadastrar seus ids na tabela GeneroMusica.</w:t>
+      </w:r>
+    </w:p>
+    <w:p>
+      <w:pPr>
+        <w:ind w:left="0" w:leftChars="0" w:firstLine="0" w:firstLineChars="0"/>
+        <w:jc w:val="left"/>
+        <w:rPr>
+          <w:rFonts w:hint="default" w:ascii="Cascadia Mono" w:hAnsi="Cascadia Mono"/>
+          <w:i w:val="0"/>
+          <w:iCs w:val="0"/>
+          <w:sz w:val="24"/>
+          <w:szCs w:val="24"/>
+          <w:lang w:val="pt-BR"/>
+        </w:rPr>
+      </w:pPr>
+    </w:p>
+    <w:p>
+      <w:pPr>
+        <w:ind w:left="0" w:leftChars="0" w:firstLine="0" w:firstLineChars="0"/>
+        <w:jc w:val="left"/>
+        <w:rPr>
+          <w:rFonts w:hint="default" w:ascii="Cascadia Mono" w:hAnsi="Cascadia Mono"/>
+          <w:b/>
+          <w:bCs/>
+          <w:i w:val="0"/>
+          <w:iCs w:val="0"/>
+          <w:sz w:val="24"/>
+          <w:szCs w:val="24"/>
+          <w:lang w:val="pt-BR"/>
+        </w:rPr>
+      </w:pPr>
+      <w:r>
+        <w:rPr>
+          <w:rFonts w:hint="default" w:ascii="Cascadia Mono" w:hAnsi="Cascadia Mono"/>
+          <w:b/>
+          <w:bCs/>
+          <w:i w:val="0"/>
+          <w:iCs w:val="0"/>
+          <w:sz w:val="24"/>
+          <w:szCs w:val="24"/>
+          <w:lang w:val="pt-BR"/>
+        </w:rPr>
+        <w:t>EVITAR DUPLICAÇÃO DE GÊNEROS AO CADASTRAR MÚSICA</w:t>
+      </w:r>
+    </w:p>
+    <w:p>
+      <w:pPr>
+        <w:ind w:left="0" w:leftChars="0" w:firstLine="0" w:firstLineChars="0"/>
+        <w:jc w:val="left"/>
+        <w:rPr>
+          <w:rFonts w:hint="default" w:ascii="Cascadia Mono" w:hAnsi="Cascadia Mono"/>
+          <w:i w:val="0"/>
+          <w:iCs w:val="0"/>
+          <w:sz w:val="24"/>
+          <w:szCs w:val="24"/>
+          <w:lang w:val="pt-BR"/>
+        </w:rPr>
+      </w:pPr>
+      <w:r>
+        <w:rPr>
+          <w:rFonts w:hint="default" w:ascii="Cascadia Mono" w:hAnsi="Cascadia Mono"/>
+          <w:i w:val="0"/>
+          <w:iCs w:val="0"/>
+          <w:sz w:val="24"/>
+          <w:szCs w:val="24"/>
+          <w:lang w:val="pt-BR"/>
+        </w:rPr>
+        <w:t>No momento de cadastrar uma música, é aceito o preenchimento da lista de gêneros, e caso seja usado um gênero cujo nome já está na base, ele é repetido. Como evitar isso?</w:t>
+      </w:r>
+    </w:p>
+    <w:p>
+      <w:pPr>
+        <w:ind w:left="0" w:leftChars="0" w:firstLine="0" w:firstLineChars="0"/>
+        <w:jc w:val="left"/>
+        <w:rPr>
+          <w:rFonts w:hint="default" w:ascii="Cascadia Mono" w:hAnsi="Cascadia Mono"/>
+          <w:i w:val="0"/>
+          <w:iCs w:val="0"/>
+          <w:sz w:val="24"/>
+          <w:szCs w:val="24"/>
+          <w:lang w:val="pt-BR"/>
+        </w:rPr>
+      </w:pPr>
+    </w:p>
+    <w:p>
+      <w:pPr>
+        <w:ind w:left="0" w:leftChars="0" w:firstLine="0" w:firstLineChars="0"/>
+        <w:jc w:val="left"/>
+        <w:rPr>
+          <w:rFonts w:hint="default" w:ascii="Cascadia Mono" w:hAnsi="Cascadia Mono"/>
+          <w:i w:val="0"/>
+          <w:iCs w:val="0"/>
+          <w:sz w:val="24"/>
+          <w:szCs w:val="24"/>
+          <w:lang w:val="pt-BR"/>
+        </w:rPr>
+      </w:pPr>
+      <w:r>
+        <w:rPr>
+          <w:rFonts w:hint="default" w:ascii="Cascadia Mono" w:hAnsi="Cascadia Mono"/>
+          <w:i w:val="0"/>
+          <w:iCs w:val="0"/>
+          <w:sz w:val="24"/>
+          <w:szCs w:val="24"/>
+          <w:lang w:val="pt-BR"/>
+        </w:rPr>
+        <w:t>No endpoint de cadastro de música, mudar o método que faz a conversão de GeneroRequest para Genero</w:t>
+      </w:r>
+    </w:p>
+    <w:p>
+      <w:pPr>
+        <w:spacing w:beforeLines="0" w:afterLines="0"/>
+        <w:jc w:val="left"/>
+        <w:rPr>
+          <w:rFonts w:hint="default" w:ascii="Cascadia Mono" w:hAnsi="Cascadia Mono" w:eastAsia="Cascadia Mono"/>
+          <w:color w:val="000000"/>
+          <w:sz w:val="19"/>
+          <w:szCs w:val="24"/>
+          <w:highlight w:val="white"/>
+        </w:rPr>
+      </w:pPr>
+      <w:r>
+        <w:rPr>
+          <w:rFonts w:hint="default" w:ascii="Cascadia Mono" w:hAnsi="Cascadia Mono" w:eastAsia="Cascadia Mono"/>
+          <w:color w:val="0000FF"/>
+          <w:sz w:val="19"/>
+          <w:szCs w:val="24"/>
+          <w:highlight w:val="white"/>
+        </w:rPr>
+        <w:t>private</w:t>
+      </w:r>
+      <w:r>
+        <w:rPr>
+          <w:rFonts w:hint="default" w:ascii="Cascadia Mono" w:hAnsi="Cascadia Mono" w:eastAsia="Cascadia Mono"/>
+          <w:color w:val="000000"/>
+          <w:sz w:val="19"/>
+          <w:szCs w:val="24"/>
+          <w:highlight w:val="white"/>
+        </w:rPr>
+        <w:t xml:space="preserve"> </w:t>
+      </w:r>
+      <w:r>
+        <w:rPr>
+          <w:rFonts w:hint="default" w:ascii="Cascadia Mono" w:hAnsi="Cascadia Mono" w:eastAsia="Cascadia Mono"/>
+          <w:color w:val="0000FF"/>
+          <w:sz w:val="19"/>
+          <w:szCs w:val="24"/>
+          <w:highlight w:val="white"/>
+        </w:rPr>
+        <w:t>static</w:t>
+      </w:r>
+      <w:r>
+        <w:rPr>
+          <w:rFonts w:hint="default" w:ascii="Cascadia Mono" w:hAnsi="Cascadia Mono" w:eastAsia="Cascadia Mono"/>
+          <w:color w:val="000000"/>
+          <w:sz w:val="19"/>
+          <w:szCs w:val="24"/>
+          <w:highlight w:val="white"/>
+        </w:rPr>
+        <w:t xml:space="preserve"> </w:t>
+      </w:r>
+      <w:r>
+        <w:rPr>
+          <w:rFonts w:hint="default" w:ascii="Cascadia Mono" w:hAnsi="Cascadia Mono" w:eastAsia="Cascadia Mono"/>
+          <w:color w:val="2B91AF"/>
+          <w:sz w:val="19"/>
+          <w:szCs w:val="24"/>
+          <w:highlight w:val="white"/>
+        </w:rPr>
+        <w:t>ICollection</w:t>
+      </w:r>
+      <w:r>
+        <w:rPr>
+          <w:rFonts w:hint="default" w:ascii="Cascadia Mono" w:hAnsi="Cascadia Mono" w:eastAsia="Cascadia Mono"/>
+          <w:color w:val="000000"/>
+          <w:sz w:val="19"/>
+          <w:szCs w:val="24"/>
+          <w:highlight w:val="white"/>
+        </w:rPr>
+        <w:t>&lt;</w:t>
+      </w:r>
+      <w:r>
+        <w:rPr>
+          <w:rFonts w:hint="default" w:ascii="Cascadia Mono" w:hAnsi="Cascadia Mono" w:eastAsia="Cascadia Mono"/>
+          <w:color w:val="2B91AF"/>
+          <w:sz w:val="19"/>
+          <w:szCs w:val="24"/>
+          <w:highlight w:val="white"/>
+        </w:rPr>
+        <w:t>Genero</w:t>
+      </w:r>
+      <w:r>
+        <w:rPr>
+          <w:rFonts w:hint="default" w:ascii="Cascadia Mono" w:hAnsi="Cascadia Mono" w:eastAsia="Cascadia Mono"/>
+          <w:color w:val="000000"/>
+          <w:sz w:val="19"/>
+          <w:szCs w:val="24"/>
+          <w:highlight w:val="white"/>
+        </w:rPr>
+        <w:t>&gt; GeneroRequestConverter(</w:t>
+      </w:r>
+    </w:p>
+    <w:p>
+      <w:pPr>
+        <w:spacing w:beforeLines="0" w:afterLines="0"/>
+        <w:jc w:val="left"/>
+        <w:rPr>
+          <w:rFonts w:hint="default" w:ascii="Cascadia Mono" w:hAnsi="Cascadia Mono" w:eastAsia="Cascadia Mono"/>
+          <w:color w:val="000000"/>
+          <w:sz w:val="19"/>
+          <w:szCs w:val="24"/>
+          <w:highlight w:val="white"/>
+        </w:rPr>
+      </w:pPr>
+      <w:r>
+        <w:rPr>
+          <w:rFonts w:hint="default" w:ascii="Cascadia Mono" w:hAnsi="Cascadia Mono" w:eastAsia="Cascadia Mono"/>
+          <w:color w:val="000000"/>
+          <w:sz w:val="19"/>
+          <w:szCs w:val="24"/>
+          <w:highlight w:val="white"/>
+        </w:rPr>
+        <w:t xml:space="preserve">                        </w:t>
+      </w:r>
+      <w:r>
+        <w:rPr>
+          <w:rFonts w:hint="default" w:ascii="Cascadia Mono" w:hAnsi="Cascadia Mono" w:eastAsia="Cascadia Mono"/>
+          <w:color w:val="2B91AF"/>
+          <w:sz w:val="19"/>
+          <w:szCs w:val="24"/>
+          <w:highlight w:val="white"/>
+        </w:rPr>
+        <w:t>ICollection</w:t>
+      </w:r>
+      <w:r>
+        <w:rPr>
+          <w:rFonts w:hint="default" w:ascii="Cascadia Mono" w:hAnsi="Cascadia Mono" w:eastAsia="Cascadia Mono"/>
+          <w:color w:val="000000"/>
+          <w:sz w:val="19"/>
+          <w:szCs w:val="24"/>
+          <w:highlight w:val="white"/>
+        </w:rPr>
+        <w:t>&lt;</w:t>
+      </w:r>
+      <w:r>
+        <w:rPr>
+          <w:rFonts w:hint="default" w:ascii="Cascadia Mono" w:hAnsi="Cascadia Mono" w:eastAsia="Cascadia Mono"/>
+          <w:color w:val="2B91AF"/>
+          <w:sz w:val="19"/>
+          <w:szCs w:val="24"/>
+          <w:highlight w:val="white"/>
+        </w:rPr>
+        <w:t>GeneroRequest</w:t>
+      </w:r>
+      <w:r>
+        <w:rPr>
+          <w:rFonts w:hint="default" w:ascii="Cascadia Mono" w:hAnsi="Cascadia Mono" w:eastAsia="Cascadia Mono"/>
+          <w:color w:val="000000"/>
+          <w:sz w:val="19"/>
+          <w:szCs w:val="24"/>
+          <w:highlight w:val="white"/>
+        </w:rPr>
+        <w:t xml:space="preserve">&gt; listaGenerosRequest, </w:t>
+      </w:r>
+      <w:r>
+        <w:rPr>
+          <w:rFonts w:hint="default" w:ascii="Cascadia Mono" w:hAnsi="Cascadia Mono" w:eastAsia="Cascadia Mono"/>
+          <w:color w:val="2B91AF"/>
+          <w:sz w:val="19"/>
+          <w:szCs w:val="24"/>
+          <w:highlight w:val="white"/>
+        </w:rPr>
+        <w:t>DAL</w:t>
+      </w:r>
+      <w:r>
+        <w:rPr>
+          <w:rFonts w:hint="default" w:ascii="Cascadia Mono" w:hAnsi="Cascadia Mono" w:eastAsia="Cascadia Mono"/>
+          <w:color w:val="000000"/>
+          <w:sz w:val="19"/>
+          <w:szCs w:val="24"/>
+          <w:highlight w:val="white"/>
+        </w:rPr>
+        <w:t>&lt;</w:t>
+      </w:r>
+      <w:r>
+        <w:rPr>
+          <w:rFonts w:hint="default" w:ascii="Cascadia Mono" w:hAnsi="Cascadia Mono" w:eastAsia="Cascadia Mono"/>
+          <w:color w:val="2B91AF"/>
+          <w:sz w:val="19"/>
+          <w:szCs w:val="24"/>
+          <w:highlight w:val="white"/>
+        </w:rPr>
+        <w:t>Genero</w:t>
+      </w:r>
+      <w:r>
+        <w:rPr>
+          <w:rFonts w:hint="default" w:ascii="Cascadia Mono" w:hAnsi="Cascadia Mono" w:eastAsia="Cascadia Mono"/>
+          <w:color w:val="000000"/>
+          <w:sz w:val="19"/>
+          <w:szCs w:val="24"/>
+          <w:highlight w:val="white"/>
+        </w:rPr>
+        <w:t>&gt; dalGenero)</w:t>
+      </w:r>
+    </w:p>
+    <w:p>
+      <w:pPr>
+        <w:spacing w:beforeLines="0" w:afterLines="0"/>
+        <w:jc w:val="left"/>
+        <w:rPr>
+          <w:rFonts w:hint="default" w:ascii="Cascadia Mono" w:hAnsi="Cascadia Mono" w:eastAsia="Cascadia Mono"/>
+          <w:color w:val="000000"/>
+          <w:sz w:val="19"/>
+          <w:szCs w:val="24"/>
+          <w:highlight w:val="white"/>
+        </w:rPr>
+      </w:pPr>
+      <w:r>
+        <w:rPr>
+          <w:rFonts w:hint="default" w:ascii="Cascadia Mono" w:hAnsi="Cascadia Mono" w:eastAsia="Cascadia Mono"/>
+          <w:color w:val="000000"/>
+          <w:sz w:val="19"/>
+          <w:szCs w:val="24"/>
+          <w:highlight w:val="white"/>
+        </w:rPr>
+        <w:t>{</w:t>
+      </w:r>
+    </w:p>
+    <w:p>
+      <w:pPr>
+        <w:spacing w:beforeLines="0" w:afterLines="0"/>
+        <w:jc w:val="left"/>
+        <w:rPr>
+          <w:rFonts w:hint="default" w:ascii="Cascadia Mono" w:hAnsi="Cascadia Mono" w:eastAsia="Cascadia Mono"/>
+          <w:color w:val="008000"/>
+          <w:sz w:val="19"/>
+          <w:szCs w:val="24"/>
+          <w:highlight w:val="white"/>
+        </w:rPr>
+      </w:pPr>
+      <w:r>
+        <w:rPr>
+          <w:rFonts w:hint="default" w:ascii="Cascadia Mono" w:hAnsi="Cascadia Mono" w:eastAsia="Cascadia Mono"/>
+          <w:color w:val="000000"/>
+          <w:sz w:val="19"/>
+          <w:szCs w:val="24"/>
+          <w:highlight w:val="white"/>
+        </w:rPr>
+        <w:t xml:space="preserve">    </w:t>
+      </w:r>
+      <w:r>
+        <w:rPr>
+          <w:rFonts w:hint="default" w:ascii="Cascadia Mono" w:hAnsi="Cascadia Mono" w:eastAsia="Cascadia Mono"/>
+          <w:color w:val="008000"/>
+          <w:sz w:val="19"/>
+          <w:szCs w:val="24"/>
+          <w:highlight w:val="white"/>
+        </w:rPr>
+        <w:t>//return generos.Select(a =&gt; RequestToEntity(a)).ToList();</w:t>
+      </w:r>
+    </w:p>
+    <w:p>
+      <w:pPr>
+        <w:spacing w:beforeLines="0" w:afterLines="0"/>
+        <w:jc w:val="left"/>
+        <w:rPr>
+          <w:rFonts w:hint="default" w:ascii="Cascadia Mono" w:hAnsi="Cascadia Mono" w:eastAsia="Cascadia Mono"/>
+          <w:color w:val="000000"/>
+          <w:sz w:val="19"/>
+          <w:szCs w:val="24"/>
+          <w:highlight w:val="white"/>
+        </w:rPr>
+      </w:pPr>
+      <w:r>
+        <w:rPr>
+          <w:rFonts w:hint="default" w:ascii="Cascadia Mono" w:hAnsi="Cascadia Mono" w:eastAsia="Cascadia Mono"/>
+          <w:color w:val="000000"/>
+          <w:sz w:val="19"/>
+          <w:szCs w:val="24"/>
+          <w:highlight w:val="white"/>
+        </w:rPr>
+        <w:t xml:space="preserve">    </w:t>
+      </w:r>
+      <w:r>
+        <w:rPr>
+          <w:rFonts w:hint="default" w:ascii="Cascadia Mono" w:hAnsi="Cascadia Mono" w:eastAsia="Cascadia Mono"/>
+          <w:color w:val="0000FF"/>
+          <w:sz w:val="19"/>
+          <w:szCs w:val="24"/>
+          <w:highlight w:val="white"/>
+        </w:rPr>
+        <w:t>var</w:t>
+      </w:r>
+      <w:r>
+        <w:rPr>
+          <w:rFonts w:hint="default" w:ascii="Cascadia Mono" w:hAnsi="Cascadia Mono" w:eastAsia="Cascadia Mono"/>
+          <w:color w:val="000000"/>
+          <w:sz w:val="19"/>
+          <w:szCs w:val="24"/>
+          <w:highlight w:val="white"/>
+        </w:rPr>
+        <w:t xml:space="preserve"> listaDeGeneros = </w:t>
+      </w:r>
+      <w:r>
+        <w:rPr>
+          <w:rFonts w:hint="default" w:ascii="Cascadia Mono" w:hAnsi="Cascadia Mono" w:eastAsia="Cascadia Mono"/>
+          <w:color w:val="0000FF"/>
+          <w:sz w:val="19"/>
+          <w:szCs w:val="24"/>
+          <w:highlight w:val="white"/>
+        </w:rPr>
+        <w:t>new</w:t>
+      </w:r>
+      <w:r>
+        <w:rPr>
+          <w:rFonts w:hint="default" w:ascii="Cascadia Mono" w:hAnsi="Cascadia Mono" w:eastAsia="Cascadia Mono"/>
+          <w:color w:val="000000"/>
+          <w:sz w:val="19"/>
+          <w:szCs w:val="24"/>
+          <w:highlight w:val="white"/>
+        </w:rPr>
+        <w:t xml:space="preserve"> </w:t>
+      </w:r>
+      <w:r>
+        <w:rPr>
+          <w:rFonts w:hint="default" w:ascii="Cascadia Mono" w:hAnsi="Cascadia Mono" w:eastAsia="Cascadia Mono"/>
+          <w:color w:val="2B91AF"/>
+          <w:sz w:val="19"/>
+          <w:szCs w:val="24"/>
+          <w:highlight w:val="white"/>
+        </w:rPr>
+        <w:t>List</w:t>
+      </w:r>
+      <w:r>
+        <w:rPr>
+          <w:rFonts w:hint="default" w:ascii="Cascadia Mono" w:hAnsi="Cascadia Mono" w:eastAsia="Cascadia Mono"/>
+          <w:color w:val="000000"/>
+          <w:sz w:val="19"/>
+          <w:szCs w:val="24"/>
+          <w:highlight w:val="white"/>
+        </w:rPr>
+        <w:t>&lt;</w:t>
+      </w:r>
+      <w:r>
+        <w:rPr>
+          <w:rFonts w:hint="default" w:ascii="Cascadia Mono" w:hAnsi="Cascadia Mono" w:eastAsia="Cascadia Mono"/>
+          <w:color w:val="2B91AF"/>
+          <w:sz w:val="19"/>
+          <w:szCs w:val="24"/>
+          <w:highlight w:val="white"/>
+        </w:rPr>
+        <w:t>Genero</w:t>
+      </w:r>
+      <w:r>
+        <w:rPr>
+          <w:rFonts w:hint="default" w:ascii="Cascadia Mono" w:hAnsi="Cascadia Mono" w:eastAsia="Cascadia Mono"/>
+          <w:color w:val="000000"/>
+          <w:sz w:val="19"/>
+          <w:szCs w:val="24"/>
+          <w:highlight w:val="white"/>
+        </w:rPr>
+        <w:t>&gt;();</w:t>
+      </w:r>
+    </w:p>
+    <w:p>
+      <w:pPr>
+        <w:spacing w:beforeLines="0" w:afterLines="0"/>
+        <w:jc w:val="left"/>
+        <w:rPr>
+          <w:rFonts w:hint="default" w:ascii="Cascadia Mono" w:hAnsi="Cascadia Mono" w:eastAsia="Cascadia Mono"/>
+          <w:color w:val="000000"/>
+          <w:sz w:val="19"/>
+          <w:szCs w:val="24"/>
+          <w:highlight w:val="white"/>
+        </w:rPr>
+      </w:pPr>
+      <w:r>
+        <w:rPr>
+          <w:rFonts w:hint="default" w:ascii="Cascadia Mono" w:hAnsi="Cascadia Mono" w:eastAsia="Cascadia Mono"/>
+          <w:color w:val="000000"/>
+          <w:sz w:val="19"/>
+          <w:szCs w:val="24"/>
+          <w:highlight w:val="white"/>
+        </w:rPr>
+        <w:t xml:space="preserve">    </w:t>
+      </w:r>
+      <w:r>
+        <w:rPr>
+          <w:rFonts w:hint="default" w:ascii="Cascadia Mono" w:hAnsi="Cascadia Mono" w:eastAsia="Cascadia Mono"/>
+          <w:color w:val="0000FF"/>
+          <w:sz w:val="19"/>
+          <w:szCs w:val="24"/>
+          <w:highlight w:val="white"/>
+        </w:rPr>
+        <w:t>foreach</w:t>
+      </w:r>
+      <w:r>
+        <w:rPr>
+          <w:rFonts w:hint="default" w:ascii="Cascadia Mono" w:hAnsi="Cascadia Mono" w:eastAsia="Cascadia Mono"/>
+          <w:color w:val="000000"/>
+          <w:sz w:val="19"/>
+          <w:szCs w:val="24"/>
+          <w:highlight w:val="white"/>
+        </w:rPr>
+        <w:t xml:space="preserve"> (</w:t>
+      </w:r>
+      <w:r>
+        <w:rPr>
+          <w:rFonts w:hint="default" w:ascii="Cascadia Mono" w:hAnsi="Cascadia Mono" w:eastAsia="Cascadia Mono"/>
+          <w:color w:val="0000FF"/>
+          <w:sz w:val="19"/>
+          <w:szCs w:val="24"/>
+          <w:highlight w:val="white"/>
+        </w:rPr>
+        <w:t>var</w:t>
+      </w:r>
+      <w:r>
+        <w:rPr>
+          <w:rFonts w:hint="default" w:ascii="Cascadia Mono" w:hAnsi="Cascadia Mono" w:eastAsia="Cascadia Mono"/>
+          <w:color w:val="000000"/>
+          <w:sz w:val="19"/>
+          <w:szCs w:val="24"/>
+          <w:highlight w:val="white"/>
+        </w:rPr>
+        <w:t xml:space="preserve"> item </w:t>
+      </w:r>
+      <w:r>
+        <w:rPr>
+          <w:rFonts w:hint="default" w:ascii="Cascadia Mono" w:hAnsi="Cascadia Mono" w:eastAsia="Cascadia Mono"/>
+          <w:color w:val="0000FF"/>
+          <w:sz w:val="19"/>
+          <w:szCs w:val="24"/>
+          <w:highlight w:val="white"/>
+        </w:rPr>
+        <w:t>in</w:t>
+      </w:r>
+      <w:r>
+        <w:rPr>
+          <w:rFonts w:hint="default" w:ascii="Cascadia Mono" w:hAnsi="Cascadia Mono" w:eastAsia="Cascadia Mono"/>
+          <w:color w:val="000000"/>
+          <w:sz w:val="19"/>
+          <w:szCs w:val="24"/>
+          <w:highlight w:val="white"/>
+        </w:rPr>
+        <w:t xml:space="preserve"> listaGenerosRequest)</w:t>
+      </w:r>
+    </w:p>
+    <w:p>
+      <w:pPr>
+        <w:spacing w:beforeLines="0" w:afterLines="0"/>
+        <w:jc w:val="left"/>
+        <w:rPr>
+          <w:rFonts w:hint="default" w:ascii="Cascadia Mono" w:hAnsi="Cascadia Mono" w:eastAsia="Cascadia Mono"/>
+          <w:color w:val="000000"/>
+          <w:sz w:val="19"/>
+          <w:szCs w:val="24"/>
+          <w:highlight w:val="white"/>
+        </w:rPr>
+      </w:pPr>
+      <w:r>
+        <w:rPr>
+          <w:rFonts w:hint="default" w:ascii="Cascadia Mono" w:hAnsi="Cascadia Mono" w:eastAsia="Cascadia Mono"/>
+          <w:color w:val="000000"/>
+          <w:sz w:val="19"/>
+          <w:szCs w:val="24"/>
+          <w:highlight w:val="white"/>
+        </w:rPr>
+        <w:t xml:space="preserve">    {</w:t>
+      </w:r>
+    </w:p>
+    <w:p>
+      <w:pPr>
+        <w:spacing w:beforeLines="0" w:afterLines="0"/>
+        <w:jc w:val="left"/>
+        <w:rPr>
+          <w:rFonts w:hint="default" w:ascii="Cascadia Mono" w:hAnsi="Cascadia Mono" w:eastAsia="Cascadia Mono"/>
+          <w:color w:val="008000"/>
+          <w:sz w:val="19"/>
+          <w:szCs w:val="24"/>
+          <w:highlight w:val="white"/>
+        </w:rPr>
+      </w:pPr>
+      <w:r>
+        <w:rPr>
+          <w:rFonts w:hint="default" w:ascii="Cascadia Mono" w:hAnsi="Cascadia Mono" w:eastAsia="Cascadia Mono"/>
+          <w:color w:val="000000"/>
+          <w:sz w:val="19"/>
+          <w:szCs w:val="24"/>
+          <w:highlight w:val="white"/>
+        </w:rPr>
+        <w:t xml:space="preserve">        </w:t>
+      </w:r>
+      <w:r>
+        <w:rPr>
+          <w:rFonts w:hint="default" w:ascii="Cascadia Mono" w:hAnsi="Cascadia Mono" w:eastAsia="Cascadia Mono"/>
+          <w:color w:val="008000"/>
+          <w:sz w:val="19"/>
+          <w:szCs w:val="24"/>
+          <w:highlight w:val="white"/>
+        </w:rPr>
+        <w:t>//CADA GeneroRequest É CONVERTIDO NUM OBJETO Genero</w:t>
+      </w:r>
+    </w:p>
+    <w:p>
+      <w:pPr>
+        <w:spacing w:beforeLines="0" w:afterLines="0"/>
+        <w:jc w:val="left"/>
+        <w:rPr>
+          <w:rFonts w:hint="default" w:ascii="Cascadia Mono" w:hAnsi="Cascadia Mono" w:eastAsia="Cascadia Mono"/>
+          <w:color w:val="000000"/>
+          <w:sz w:val="19"/>
+          <w:szCs w:val="24"/>
+          <w:highlight w:val="white"/>
+        </w:rPr>
+      </w:pPr>
+      <w:r>
+        <w:rPr>
+          <w:rFonts w:hint="default" w:ascii="Cascadia Mono" w:hAnsi="Cascadia Mono" w:eastAsia="Cascadia Mono"/>
+          <w:color w:val="000000"/>
+          <w:sz w:val="19"/>
+          <w:szCs w:val="24"/>
+          <w:highlight w:val="white"/>
+        </w:rPr>
+        <w:t xml:space="preserve">        </w:t>
+      </w:r>
+      <w:r>
+        <w:rPr>
+          <w:rFonts w:hint="default" w:ascii="Cascadia Mono" w:hAnsi="Cascadia Mono" w:eastAsia="Cascadia Mono"/>
+          <w:color w:val="0000FF"/>
+          <w:sz w:val="19"/>
+          <w:szCs w:val="24"/>
+          <w:highlight w:val="white"/>
+        </w:rPr>
+        <w:t>var</w:t>
+      </w:r>
+      <w:r>
+        <w:rPr>
+          <w:rFonts w:hint="default" w:ascii="Cascadia Mono" w:hAnsi="Cascadia Mono" w:eastAsia="Cascadia Mono"/>
+          <w:color w:val="000000"/>
+          <w:sz w:val="19"/>
+          <w:szCs w:val="24"/>
+          <w:highlight w:val="white"/>
+        </w:rPr>
+        <w:t xml:space="preserve"> entity = RequestToEntity(item);</w:t>
+      </w:r>
+    </w:p>
+    <w:p>
+      <w:pPr>
+        <w:spacing w:beforeLines="0" w:afterLines="0"/>
+        <w:jc w:val="left"/>
+        <w:rPr>
+          <w:rFonts w:hint="default" w:ascii="Cascadia Mono" w:hAnsi="Cascadia Mono" w:eastAsia="Cascadia Mono"/>
+          <w:color w:val="000000"/>
+          <w:sz w:val="19"/>
+          <w:szCs w:val="24"/>
+          <w:highlight w:val="white"/>
+        </w:rPr>
+      </w:pPr>
+      <w:r>
+        <w:rPr>
+          <w:rFonts w:hint="default" w:ascii="Cascadia Mono" w:hAnsi="Cascadia Mono" w:eastAsia="Cascadia Mono"/>
+          <w:color w:val="000000"/>
+          <w:sz w:val="19"/>
+          <w:szCs w:val="24"/>
+          <w:highlight w:val="white"/>
+        </w:rPr>
+        <w:t xml:space="preserve">                </w:t>
+      </w:r>
+    </w:p>
+    <w:p>
+      <w:pPr>
+        <w:spacing w:beforeLines="0" w:afterLines="0"/>
+        <w:jc w:val="left"/>
+        <w:rPr>
+          <w:rFonts w:hint="default" w:ascii="Cascadia Mono" w:hAnsi="Cascadia Mono" w:eastAsia="Cascadia Mono"/>
+          <w:color w:val="008000"/>
+          <w:sz w:val="19"/>
+          <w:szCs w:val="24"/>
+          <w:highlight w:val="white"/>
+        </w:rPr>
+      </w:pPr>
+      <w:r>
+        <w:rPr>
+          <w:rFonts w:hint="default" w:ascii="Cascadia Mono" w:hAnsi="Cascadia Mono" w:eastAsia="Cascadia Mono"/>
+          <w:color w:val="000000"/>
+          <w:sz w:val="19"/>
+          <w:szCs w:val="24"/>
+          <w:highlight w:val="white"/>
+        </w:rPr>
+        <w:t xml:space="preserve">        </w:t>
+      </w:r>
+      <w:r>
+        <w:rPr>
+          <w:rFonts w:hint="default" w:ascii="Cascadia Mono" w:hAnsi="Cascadia Mono" w:eastAsia="Cascadia Mono"/>
+          <w:color w:val="008000"/>
+          <w:sz w:val="19"/>
+          <w:szCs w:val="24"/>
+          <w:highlight w:val="white"/>
+        </w:rPr>
+        <w:t xml:space="preserve">//O ITEM ATUAL DO LOOP É SALVO EM genero </w:t>
+      </w:r>
+    </w:p>
+    <w:p>
+      <w:pPr>
+        <w:spacing w:beforeLines="0" w:afterLines="0"/>
+        <w:jc w:val="left"/>
+        <w:rPr>
+          <w:rFonts w:hint="default" w:ascii="Cascadia Mono" w:hAnsi="Cascadia Mono" w:eastAsia="Cascadia Mono"/>
+          <w:color w:val="008000"/>
+          <w:sz w:val="19"/>
+          <w:szCs w:val="24"/>
+          <w:highlight w:val="white"/>
+        </w:rPr>
+      </w:pPr>
+      <w:r>
+        <w:rPr>
+          <w:rFonts w:hint="default" w:ascii="Cascadia Mono" w:hAnsi="Cascadia Mono" w:eastAsia="Cascadia Mono"/>
+          <w:color w:val="000000"/>
+          <w:sz w:val="19"/>
+          <w:szCs w:val="24"/>
+          <w:highlight w:val="white"/>
+        </w:rPr>
+        <w:t xml:space="preserve">        </w:t>
+      </w:r>
+      <w:r>
+        <w:rPr>
+          <w:rFonts w:hint="default" w:ascii="Cascadia Mono" w:hAnsi="Cascadia Mono" w:eastAsia="Cascadia Mono"/>
+          <w:color w:val="008000"/>
+          <w:sz w:val="19"/>
+          <w:szCs w:val="24"/>
+          <w:highlight w:val="white"/>
+        </w:rPr>
+        <w:t>//CASO SEU NOME JÁ ESTEJA NA BASE DE DADOS</w:t>
+      </w:r>
+    </w:p>
+    <w:p>
+      <w:pPr>
+        <w:spacing w:beforeLines="0" w:afterLines="0"/>
+        <w:jc w:val="left"/>
+        <w:rPr>
+          <w:rFonts w:hint="default" w:ascii="Cascadia Mono" w:hAnsi="Cascadia Mono" w:eastAsia="Cascadia Mono"/>
+          <w:color w:val="000000"/>
+          <w:sz w:val="19"/>
+          <w:szCs w:val="24"/>
+          <w:highlight w:val="white"/>
+        </w:rPr>
+      </w:pPr>
+      <w:r>
+        <w:rPr>
+          <w:rFonts w:hint="default" w:ascii="Cascadia Mono" w:hAnsi="Cascadia Mono" w:eastAsia="Cascadia Mono"/>
+          <w:color w:val="000000"/>
+          <w:sz w:val="19"/>
+          <w:szCs w:val="24"/>
+          <w:highlight w:val="white"/>
+        </w:rPr>
+        <w:t xml:space="preserve">        </w:t>
+      </w:r>
+      <w:r>
+        <w:rPr>
+          <w:rFonts w:hint="default" w:ascii="Cascadia Mono" w:hAnsi="Cascadia Mono" w:eastAsia="Cascadia Mono"/>
+          <w:color w:val="0000FF"/>
+          <w:sz w:val="19"/>
+          <w:szCs w:val="24"/>
+          <w:highlight w:val="white"/>
+        </w:rPr>
+        <w:t>var</w:t>
+      </w:r>
+      <w:r>
+        <w:rPr>
+          <w:rFonts w:hint="default" w:ascii="Cascadia Mono" w:hAnsi="Cascadia Mono" w:eastAsia="Cascadia Mono"/>
+          <w:color w:val="000000"/>
+          <w:sz w:val="19"/>
+          <w:szCs w:val="24"/>
+          <w:highlight w:val="white"/>
+        </w:rPr>
+        <w:t xml:space="preserve"> genero = dalGenero.RecuperarPrimeiroPor(</w:t>
+      </w:r>
+    </w:p>
+    <w:p>
+      <w:pPr>
+        <w:spacing w:beforeLines="0" w:afterLines="0"/>
+        <w:jc w:val="left"/>
+        <w:rPr>
+          <w:rFonts w:hint="default" w:ascii="Cascadia Mono" w:hAnsi="Cascadia Mono" w:eastAsia="Cascadia Mono"/>
+          <w:color w:val="000000"/>
+          <w:sz w:val="19"/>
+          <w:szCs w:val="24"/>
+          <w:highlight w:val="white"/>
+        </w:rPr>
+      </w:pPr>
+      <w:r>
+        <w:rPr>
+          <w:rFonts w:hint="default" w:ascii="Cascadia Mono" w:hAnsi="Cascadia Mono" w:eastAsia="Cascadia Mono"/>
+          <w:color w:val="000000"/>
+          <w:sz w:val="19"/>
+          <w:szCs w:val="24"/>
+          <w:highlight w:val="white"/>
+        </w:rPr>
+        <w:t xml:space="preserve">            g=&gt; g.Nome.ToUpper().Equals(item.nome.ToUpper()));</w:t>
+      </w:r>
+    </w:p>
+    <w:p>
+      <w:pPr>
+        <w:spacing w:beforeLines="0" w:afterLines="0"/>
+        <w:jc w:val="left"/>
+        <w:rPr>
+          <w:rFonts w:hint="default" w:ascii="Cascadia Mono" w:hAnsi="Cascadia Mono" w:eastAsia="Cascadia Mono"/>
+          <w:color w:val="000000"/>
+          <w:sz w:val="19"/>
+          <w:szCs w:val="24"/>
+          <w:highlight w:val="white"/>
+        </w:rPr>
+      </w:pPr>
+    </w:p>
+    <w:p>
+      <w:pPr>
+        <w:spacing w:beforeLines="0" w:afterLines="0"/>
+        <w:jc w:val="left"/>
+        <w:rPr>
+          <w:rFonts w:hint="default" w:ascii="Cascadia Mono" w:hAnsi="Cascadia Mono" w:eastAsia="Cascadia Mono"/>
+          <w:color w:val="000000"/>
+          <w:sz w:val="19"/>
+          <w:szCs w:val="24"/>
+          <w:highlight w:val="white"/>
+        </w:rPr>
+      </w:pPr>
+      <w:r>
+        <w:rPr>
+          <w:rFonts w:hint="default" w:ascii="Cascadia Mono" w:hAnsi="Cascadia Mono" w:eastAsia="Cascadia Mono"/>
+          <w:color w:val="000000"/>
+          <w:sz w:val="19"/>
+          <w:szCs w:val="24"/>
+          <w:highlight w:val="white"/>
+        </w:rPr>
+        <w:t xml:space="preserve">        </w:t>
+      </w:r>
+      <w:r>
+        <w:rPr>
+          <w:rFonts w:hint="default" w:ascii="Cascadia Mono" w:hAnsi="Cascadia Mono" w:eastAsia="Cascadia Mono"/>
+          <w:color w:val="0000FF"/>
+          <w:sz w:val="19"/>
+          <w:szCs w:val="24"/>
+          <w:highlight w:val="white"/>
+        </w:rPr>
+        <w:t>if</w:t>
+      </w:r>
+      <w:r>
+        <w:rPr>
+          <w:rFonts w:hint="default" w:ascii="Cascadia Mono" w:hAnsi="Cascadia Mono" w:eastAsia="Cascadia Mono"/>
+          <w:color w:val="000000"/>
+          <w:sz w:val="19"/>
+          <w:szCs w:val="24"/>
+          <w:highlight w:val="white"/>
+        </w:rPr>
+        <w:t xml:space="preserve">(genero </w:t>
+      </w:r>
+      <w:r>
+        <w:rPr>
+          <w:rFonts w:hint="default" w:ascii="Cascadia Mono" w:hAnsi="Cascadia Mono" w:eastAsia="Cascadia Mono"/>
+          <w:color w:val="0000FF"/>
+          <w:sz w:val="19"/>
+          <w:szCs w:val="24"/>
+          <w:highlight w:val="white"/>
+        </w:rPr>
+        <w:t>is</w:t>
+      </w:r>
+      <w:r>
+        <w:rPr>
+          <w:rFonts w:hint="default" w:ascii="Cascadia Mono" w:hAnsi="Cascadia Mono" w:eastAsia="Cascadia Mono"/>
+          <w:color w:val="000000"/>
+          <w:sz w:val="19"/>
+          <w:szCs w:val="24"/>
+          <w:highlight w:val="white"/>
+        </w:rPr>
+        <w:t xml:space="preserve"> </w:t>
+      </w:r>
+      <w:r>
+        <w:rPr>
+          <w:rFonts w:hint="default" w:ascii="Cascadia Mono" w:hAnsi="Cascadia Mono" w:eastAsia="Cascadia Mono"/>
+          <w:color w:val="0000FF"/>
+          <w:sz w:val="19"/>
+          <w:szCs w:val="24"/>
+          <w:highlight w:val="white"/>
+        </w:rPr>
+        <w:t>not</w:t>
+      </w:r>
+      <w:r>
+        <w:rPr>
+          <w:rFonts w:hint="default" w:ascii="Cascadia Mono" w:hAnsi="Cascadia Mono" w:eastAsia="Cascadia Mono"/>
+          <w:color w:val="000000"/>
+          <w:sz w:val="19"/>
+          <w:szCs w:val="24"/>
+          <w:highlight w:val="white"/>
+        </w:rPr>
+        <w:t xml:space="preserve"> </w:t>
+      </w:r>
+      <w:r>
+        <w:rPr>
+          <w:rFonts w:hint="default" w:ascii="Cascadia Mono" w:hAnsi="Cascadia Mono" w:eastAsia="Cascadia Mono"/>
+          <w:color w:val="0000FF"/>
+          <w:sz w:val="19"/>
+          <w:szCs w:val="24"/>
+          <w:highlight w:val="white"/>
+        </w:rPr>
+        <w:t>null</w:t>
+      </w:r>
+      <w:r>
+        <w:rPr>
+          <w:rFonts w:hint="default" w:ascii="Cascadia Mono" w:hAnsi="Cascadia Mono" w:eastAsia="Cascadia Mono"/>
+          <w:color w:val="000000"/>
+          <w:sz w:val="19"/>
+          <w:szCs w:val="24"/>
+          <w:highlight w:val="white"/>
+        </w:rPr>
+        <w:t>)</w:t>
+      </w:r>
+    </w:p>
+    <w:p>
+      <w:pPr>
+        <w:spacing w:beforeLines="0" w:afterLines="0"/>
+        <w:jc w:val="left"/>
+        <w:rPr>
+          <w:rFonts w:hint="default" w:ascii="Cascadia Mono" w:hAnsi="Cascadia Mono" w:eastAsia="Cascadia Mono"/>
+          <w:color w:val="000000"/>
+          <w:sz w:val="19"/>
+          <w:szCs w:val="24"/>
+          <w:highlight w:val="white"/>
+        </w:rPr>
+      </w:pPr>
+      <w:r>
+        <w:rPr>
+          <w:rFonts w:hint="default" w:ascii="Cascadia Mono" w:hAnsi="Cascadia Mono" w:eastAsia="Cascadia Mono"/>
+          <w:color w:val="000000"/>
+          <w:sz w:val="19"/>
+          <w:szCs w:val="24"/>
+          <w:highlight w:val="white"/>
+        </w:rPr>
+        <w:t xml:space="preserve">        {</w:t>
+      </w:r>
+    </w:p>
+    <w:p>
+      <w:pPr>
+        <w:spacing w:beforeLines="0" w:afterLines="0"/>
+        <w:jc w:val="left"/>
+        <w:rPr>
+          <w:rFonts w:hint="default" w:ascii="Cascadia Mono" w:hAnsi="Cascadia Mono" w:eastAsia="Cascadia Mono"/>
+          <w:color w:val="008000"/>
+          <w:sz w:val="19"/>
+          <w:szCs w:val="24"/>
+          <w:highlight w:val="white"/>
+        </w:rPr>
+      </w:pPr>
+      <w:r>
+        <w:rPr>
+          <w:rFonts w:hint="default" w:ascii="Cascadia Mono" w:hAnsi="Cascadia Mono" w:eastAsia="Cascadia Mono"/>
+          <w:color w:val="000000"/>
+          <w:sz w:val="19"/>
+          <w:szCs w:val="24"/>
+          <w:highlight w:val="white"/>
+        </w:rPr>
+        <w:t xml:space="preserve">            listaDeGeneros.Add(genero);</w:t>
+      </w:r>
+      <w:r>
+        <w:rPr>
+          <w:rFonts w:hint="default" w:ascii="Cascadia Mono" w:hAnsi="Cascadia Mono" w:eastAsia="Cascadia Mono"/>
+          <w:color w:val="008000"/>
+          <w:sz w:val="19"/>
+          <w:szCs w:val="24"/>
+          <w:highlight w:val="white"/>
+        </w:rPr>
+        <w:t>//?????</w:t>
+      </w:r>
+    </w:p>
+    <w:p>
+      <w:pPr>
+        <w:spacing w:beforeLines="0" w:afterLines="0"/>
+        <w:jc w:val="left"/>
+        <w:rPr>
+          <w:rFonts w:hint="default" w:ascii="Cascadia Mono" w:hAnsi="Cascadia Mono" w:eastAsia="Cascadia Mono"/>
+          <w:color w:val="000000"/>
+          <w:sz w:val="19"/>
+          <w:szCs w:val="24"/>
+          <w:highlight w:val="white"/>
+        </w:rPr>
+      </w:pPr>
+      <w:r>
+        <w:rPr>
+          <w:rFonts w:hint="default" w:ascii="Cascadia Mono" w:hAnsi="Cascadia Mono" w:eastAsia="Cascadia Mono"/>
+          <w:color w:val="000000"/>
+          <w:sz w:val="19"/>
+          <w:szCs w:val="24"/>
+          <w:highlight w:val="white"/>
+        </w:rPr>
+        <w:t xml:space="preserve">        }</w:t>
+      </w:r>
+    </w:p>
+    <w:p>
+      <w:pPr>
+        <w:spacing w:beforeLines="0" w:afterLines="0"/>
+        <w:jc w:val="left"/>
+        <w:rPr>
+          <w:rFonts w:hint="default" w:ascii="Cascadia Mono" w:hAnsi="Cascadia Mono" w:eastAsia="Cascadia Mono"/>
+          <w:color w:val="0000FF"/>
+          <w:sz w:val="19"/>
+          <w:szCs w:val="24"/>
+          <w:highlight w:val="white"/>
+        </w:rPr>
+      </w:pPr>
+      <w:r>
+        <w:rPr>
+          <w:rFonts w:hint="default" w:ascii="Cascadia Mono" w:hAnsi="Cascadia Mono" w:eastAsia="Cascadia Mono"/>
+          <w:color w:val="000000"/>
+          <w:sz w:val="19"/>
+          <w:szCs w:val="24"/>
+          <w:highlight w:val="white"/>
+        </w:rPr>
+        <w:t xml:space="preserve">        </w:t>
+      </w:r>
+      <w:r>
+        <w:rPr>
+          <w:rFonts w:hint="default" w:ascii="Cascadia Mono" w:hAnsi="Cascadia Mono" w:eastAsia="Cascadia Mono"/>
+          <w:color w:val="0000FF"/>
+          <w:sz w:val="19"/>
+          <w:szCs w:val="24"/>
+          <w:highlight w:val="white"/>
+        </w:rPr>
+        <w:t>else</w:t>
+      </w:r>
+    </w:p>
+    <w:p>
+      <w:pPr>
+        <w:spacing w:beforeLines="0" w:afterLines="0"/>
+        <w:jc w:val="left"/>
+        <w:rPr>
+          <w:rFonts w:hint="default" w:ascii="Cascadia Mono" w:hAnsi="Cascadia Mono" w:eastAsia="Cascadia Mono"/>
+          <w:color w:val="000000"/>
+          <w:sz w:val="19"/>
+          <w:szCs w:val="24"/>
+          <w:highlight w:val="white"/>
+        </w:rPr>
+      </w:pPr>
+      <w:r>
+        <w:rPr>
+          <w:rFonts w:hint="default" w:ascii="Cascadia Mono" w:hAnsi="Cascadia Mono" w:eastAsia="Cascadia Mono"/>
+          <w:color w:val="000000"/>
+          <w:sz w:val="19"/>
+          <w:szCs w:val="24"/>
+          <w:highlight w:val="white"/>
+        </w:rPr>
+        <w:t xml:space="preserve">        {</w:t>
+      </w:r>
+    </w:p>
+    <w:p>
+      <w:pPr>
+        <w:spacing w:beforeLines="0" w:afterLines="0"/>
+        <w:jc w:val="left"/>
+        <w:rPr>
+          <w:rFonts w:hint="default" w:ascii="Cascadia Mono" w:hAnsi="Cascadia Mono" w:eastAsia="Cascadia Mono"/>
+          <w:color w:val="000000"/>
+          <w:sz w:val="19"/>
+          <w:szCs w:val="24"/>
+          <w:highlight w:val="white"/>
+        </w:rPr>
+      </w:pPr>
+      <w:r>
+        <w:rPr>
+          <w:rFonts w:hint="default" w:ascii="Cascadia Mono" w:hAnsi="Cascadia Mono" w:eastAsia="Cascadia Mono"/>
+          <w:color w:val="000000"/>
+          <w:sz w:val="19"/>
+          <w:szCs w:val="24"/>
+          <w:highlight w:val="white"/>
+        </w:rPr>
+        <w:t xml:space="preserve">            listaDeGeneros.Add(entity);</w:t>
+      </w:r>
+    </w:p>
+    <w:p>
+      <w:pPr>
+        <w:spacing w:beforeLines="0" w:afterLines="0"/>
+        <w:jc w:val="left"/>
+        <w:rPr>
+          <w:rFonts w:hint="default" w:ascii="Cascadia Mono" w:hAnsi="Cascadia Mono" w:eastAsia="Cascadia Mono"/>
+          <w:color w:val="000000"/>
+          <w:sz w:val="19"/>
+          <w:szCs w:val="24"/>
+          <w:highlight w:val="white"/>
+        </w:rPr>
+      </w:pPr>
+      <w:r>
+        <w:rPr>
+          <w:rFonts w:hint="default" w:ascii="Cascadia Mono" w:hAnsi="Cascadia Mono" w:eastAsia="Cascadia Mono"/>
+          <w:color w:val="000000"/>
+          <w:sz w:val="19"/>
+          <w:szCs w:val="24"/>
+          <w:highlight w:val="white"/>
+        </w:rPr>
+        <w:t xml:space="preserve">        }</w:t>
+      </w:r>
+    </w:p>
+    <w:p>
+      <w:pPr>
+        <w:spacing w:beforeLines="0" w:afterLines="0"/>
+        <w:jc w:val="left"/>
+        <w:rPr>
+          <w:rFonts w:hint="default" w:ascii="Cascadia Mono" w:hAnsi="Cascadia Mono" w:eastAsia="Cascadia Mono"/>
+          <w:color w:val="000000"/>
+          <w:sz w:val="19"/>
+          <w:szCs w:val="24"/>
+          <w:highlight w:val="white"/>
+        </w:rPr>
+      </w:pPr>
+    </w:p>
+    <w:p>
+      <w:pPr>
+        <w:spacing w:beforeLines="0" w:afterLines="0"/>
+        <w:jc w:val="left"/>
+        <w:rPr>
+          <w:rFonts w:hint="default" w:ascii="Cascadia Mono" w:hAnsi="Cascadia Mono" w:eastAsia="Cascadia Mono"/>
+          <w:color w:val="008000"/>
+          <w:sz w:val="19"/>
+          <w:szCs w:val="24"/>
+          <w:highlight w:val="white"/>
+        </w:rPr>
+      </w:pPr>
+      <w:r>
+        <w:rPr>
+          <w:rFonts w:hint="default" w:ascii="Cascadia Mono" w:hAnsi="Cascadia Mono" w:eastAsia="Cascadia Mono"/>
+          <w:color w:val="000000"/>
+          <w:sz w:val="19"/>
+          <w:szCs w:val="24"/>
+          <w:highlight w:val="white"/>
+        </w:rPr>
+        <w:t xml:space="preserve">        </w:t>
+      </w:r>
+      <w:r>
+        <w:rPr>
+          <w:rFonts w:hint="default" w:ascii="Cascadia Mono" w:hAnsi="Cascadia Mono" w:eastAsia="Cascadia Mono"/>
+          <w:color w:val="008000"/>
+          <w:sz w:val="19"/>
+          <w:szCs w:val="24"/>
+          <w:highlight w:val="white"/>
+        </w:rPr>
+        <w:t>//OU SEJA, PARA A MÚSICA QUE ESTÁ SENDO CADASTRADA</w:t>
+      </w:r>
+    </w:p>
+    <w:p>
+      <w:pPr>
+        <w:spacing w:beforeLines="0" w:afterLines="0"/>
+        <w:jc w:val="left"/>
+        <w:rPr>
+          <w:rFonts w:hint="default" w:ascii="Cascadia Mono" w:hAnsi="Cascadia Mono" w:eastAsia="Cascadia Mono"/>
+          <w:color w:val="008000"/>
+          <w:sz w:val="19"/>
+          <w:szCs w:val="24"/>
+          <w:highlight w:val="white"/>
+        </w:rPr>
+      </w:pPr>
+      <w:r>
+        <w:rPr>
+          <w:rFonts w:hint="default" w:ascii="Cascadia Mono" w:hAnsi="Cascadia Mono" w:eastAsia="Cascadia Mono"/>
+          <w:color w:val="000000"/>
+          <w:sz w:val="19"/>
+          <w:szCs w:val="24"/>
+          <w:highlight w:val="white"/>
+        </w:rPr>
+        <w:t xml:space="preserve">        </w:t>
+      </w:r>
+      <w:r>
+        <w:rPr>
+          <w:rFonts w:hint="default" w:ascii="Cascadia Mono" w:hAnsi="Cascadia Mono" w:eastAsia="Cascadia Mono"/>
+          <w:color w:val="008000"/>
+          <w:sz w:val="19"/>
+          <w:szCs w:val="24"/>
+          <w:highlight w:val="white"/>
+        </w:rPr>
+        <w:t>//SE NO CAMPO GENERO EU TENTAR INSERIR UM NOME QUE JÁ TENHA NO BANCO</w:t>
+      </w:r>
+    </w:p>
+    <w:p>
+      <w:pPr>
+        <w:spacing w:beforeLines="0" w:afterLines="0"/>
+        <w:jc w:val="left"/>
+        <w:rPr>
+          <w:rFonts w:hint="default" w:ascii="Cascadia Mono" w:hAnsi="Cascadia Mono" w:eastAsia="Cascadia Mono"/>
+          <w:color w:val="008000"/>
+          <w:sz w:val="19"/>
+          <w:szCs w:val="24"/>
+          <w:highlight w:val="white"/>
+        </w:rPr>
+      </w:pPr>
+      <w:r>
+        <w:rPr>
+          <w:rFonts w:hint="default" w:ascii="Cascadia Mono" w:hAnsi="Cascadia Mono" w:eastAsia="Cascadia Mono"/>
+          <w:color w:val="000000"/>
+          <w:sz w:val="19"/>
+          <w:szCs w:val="24"/>
+          <w:highlight w:val="white"/>
+        </w:rPr>
+        <w:t xml:space="preserve">        </w:t>
+      </w:r>
+      <w:r>
+        <w:rPr>
+          <w:rFonts w:hint="default" w:ascii="Cascadia Mono" w:hAnsi="Cascadia Mono" w:eastAsia="Cascadia Mono"/>
+          <w:color w:val="008000"/>
+          <w:sz w:val="19"/>
+          <w:szCs w:val="24"/>
+          <w:highlight w:val="white"/>
+        </w:rPr>
+        <w:t>//ADICIONO EM listaDeGeneros</w:t>
+      </w:r>
+    </w:p>
+    <w:p>
+      <w:pPr>
+        <w:spacing w:beforeLines="0" w:afterLines="0"/>
+        <w:jc w:val="left"/>
+        <w:rPr>
+          <w:rFonts w:hint="default" w:ascii="Cascadia Mono" w:hAnsi="Cascadia Mono" w:eastAsia="Cascadia Mono"/>
+          <w:color w:val="008000"/>
+          <w:sz w:val="19"/>
+          <w:szCs w:val="24"/>
+          <w:highlight w:val="white"/>
+        </w:rPr>
+      </w:pPr>
+      <w:r>
+        <w:rPr>
+          <w:rFonts w:hint="default" w:ascii="Cascadia Mono" w:hAnsi="Cascadia Mono" w:eastAsia="Cascadia Mono"/>
+          <w:color w:val="000000"/>
+          <w:sz w:val="19"/>
+          <w:szCs w:val="24"/>
+          <w:highlight w:val="white"/>
+        </w:rPr>
+        <w:t xml:space="preserve">        </w:t>
+      </w:r>
+      <w:r>
+        <w:rPr>
+          <w:rFonts w:hint="default" w:ascii="Cascadia Mono" w:hAnsi="Cascadia Mono" w:eastAsia="Cascadia Mono"/>
+          <w:color w:val="008000"/>
+          <w:sz w:val="19"/>
+          <w:szCs w:val="24"/>
+          <w:highlight w:val="white"/>
+        </w:rPr>
+        <w:t>//SE NÃO HOUVER NO BANCO</w:t>
+      </w:r>
+    </w:p>
+    <w:p>
+      <w:pPr>
+        <w:spacing w:beforeLines="0" w:afterLines="0"/>
+        <w:jc w:val="left"/>
+        <w:rPr>
+          <w:rFonts w:hint="default" w:ascii="Cascadia Mono" w:hAnsi="Cascadia Mono" w:eastAsia="Cascadia Mono"/>
+          <w:color w:val="008000"/>
+          <w:sz w:val="19"/>
+          <w:szCs w:val="24"/>
+          <w:highlight w:val="white"/>
+        </w:rPr>
+      </w:pPr>
+      <w:r>
+        <w:rPr>
+          <w:rFonts w:hint="default" w:ascii="Cascadia Mono" w:hAnsi="Cascadia Mono" w:eastAsia="Cascadia Mono"/>
+          <w:color w:val="000000"/>
+          <w:sz w:val="19"/>
+          <w:szCs w:val="24"/>
+          <w:highlight w:val="white"/>
+        </w:rPr>
+        <w:t xml:space="preserve">        </w:t>
+      </w:r>
+      <w:r>
+        <w:rPr>
+          <w:rFonts w:hint="default" w:ascii="Cascadia Mono" w:hAnsi="Cascadia Mono" w:eastAsia="Cascadia Mono"/>
+          <w:color w:val="008000"/>
+          <w:sz w:val="19"/>
+          <w:szCs w:val="24"/>
+          <w:highlight w:val="white"/>
+        </w:rPr>
+        <w:t>//ADICIONO DA MESMA FORMA ????</w:t>
+      </w:r>
+    </w:p>
+    <w:p>
+      <w:pPr>
+        <w:spacing w:beforeLines="0" w:afterLines="0"/>
+        <w:jc w:val="left"/>
+        <w:rPr>
+          <w:rFonts w:hint="default" w:ascii="Cascadia Mono" w:hAnsi="Cascadia Mono" w:eastAsia="Cascadia Mono"/>
+          <w:color w:val="000000"/>
+          <w:sz w:val="19"/>
+          <w:szCs w:val="24"/>
+          <w:highlight w:val="white"/>
+        </w:rPr>
+      </w:pPr>
+      <w:r>
+        <w:rPr>
+          <w:rFonts w:hint="default" w:ascii="Cascadia Mono" w:hAnsi="Cascadia Mono" w:eastAsia="Cascadia Mono"/>
+          <w:color w:val="000000"/>
+          <w:sz w:val="19"/>
+          <w:szCs w:val="24"/>
+          <w:highlight w:val="white"/>
+        </w:rPr>
+        <w:t xml:space="preserve">    }</w:t>
+      </w:r>
+    </w:p>
+    <w:p>
+      <w:pPr>
+        <w:spacing w:beforeLines="0" w:afterLines="0"/>
+        <w:jc w:val="left"/>
+        <w:rPr>
+          <w:rFonts w:hint="default" w:ascii="Cascadia Mono" w:hAnsi="Cascadia Mono" w:eastAsia="Cascadia Mono"/>
+          <w:color w:val="000000"/>
+          <w:sz w:val="19"/>
+          <w:szCs w:val="24"/>
+          <w:highlight w:val="white"/>
+        </w:rPr>
+      </w:pPr>
+      <w:r>
+        <w:rPr>
+          <w:rFonts w:hint="default" w:ascii="Cascadia Mono" w:hAnsi="Cascadia Mono" w:eastAsia="Cascadia Mono"/>
+          <w:color w:val="000000"/>
+          <w:sz w:val="19"/>
+          <w:szCs w:val="24"/>
+          <w:highlight w:val="white"/>
+        </w:rPr>
+        <w:t xml:space="preserve">    </w:t>
+      </w:r>
+      <w:r>
+        <w:rPr>
+          <w:rFonts w:hint="default" w:ascii="Cascadia Mono" w:hAnsi="Cascadia Mono" w:eastAsia="Cascadia Mono"/>
+          <w:color w:val="0000FF"/>
+          <w:sz w:val="19"/>
+          <w:szCs w:val="24"/>
+          <w:highlight w:val="white"/>
+        </w:rPr>
+        <w:t>return</w:t>
+      </w:r>
+      <w:r>
+        <w:rPr>
+          <w:rFonts w:hint="default" w:ascii="Cascadia Mono" w:hAnsi="Cascadia Mono" w:eastAsia="Cascadia Mono"/>
+          <w:color w:val="000000"/>
+          <w:sz w:val="19"/>
+          <w:szCs w:val="24"/>
+          <w:highlight w:val="white"/>
+        </w:rPr>
+        <w:t xml:space="preserve"> listaDeGeneros;</w:t>
+      </w:r>
+    </w:p>
+    <w:p>
+      <w:pPr>
+        <w:ind w:left="0" w:leftChars="0" w:firstLine="0" w:firstLineChars="0"/>
+        <w:jc w:val="left"/>
+        <w:rPr>
+          <w:rFonts w:hint="default" w:ascii="Cascadia Mono" w:hAnsi="Cascadia Mono"/>
+          <w:i w:val="0"/>
+          <w:iCs w:val="0"/>
+          <w:sz w:val="24"/>
+          <w:szCs w:val="24"/>
+          <w:lang w:val="pt-BR"/>
+        </w:rPr>
+      </w:pPr>
+      <w:r>
+        <w:rPr>
+          <w:rFonts w:hint="default" w:ascii="Cascadia Mono" w:hAnsi="Cascadia Mono" w:eastAsia="Cascadia Mono"/>
+          <w:color w:val="000000"/>
+          <w:sz w:val="19"/>
+          <w:szCs w:val="24"/>
+          <w:highlight w:val="white"/>
+        </w:rPr>
+        <w:t>}</w:t>
+      </w:r>
+      <w:r>
+        <w:rPr>
+          <w:rFonts w:hint="default" w:ascii="Cascadia Mono" w:hAnsi="Cascadia Mono"/>
+          <w:i w:val="0"/>
+          <w:iCs w:val="0"/>
+          <w:sz w:val="24"/>
+          <w:szCs w:val="24"/>
+          <w:lang w:val="pt-BR"/>
+        </w:rPr>
+        <w:t xml:space="preserve"> </w:t>
+      </w:r>
+    </w:p>
+    <w:p>
+      <w:pPr>
+        <w:ind w:left="0" w:leftChars="0" w:firstLine="0" w:firstLineChars="0"/>
+        <w:jc w:val="left"/>
+        <w:rPr>
+          <w:rFonts w:hint="default" w:ascii="Cascadia Mono" w:hAnsi="Cascadia Mono"/>
+          <w:i w:val="0"/>
+          <w:iCs w:val="0"/>
+          <w:sz w:val="24"/>
+          <w:szCs w:val="24"/>
+          <w:lang w:val="pt-BR"/>
+        </w:rPr>
+      </w:pPr>
+    </w:p>
+    <w:p>
+      <w:pPr>
+        <w:ind w:left="0" w:leftChars="0" w:firstLine="0" w:firstLineChars="0"/>
+        <w:jc w:val="left"/>
+        <w:rPr>
+          <w:rFonts w:hint="default" w:ascii="Cascadia Mono" w:hAnsi="Cascadia Mono"/>
+          <w:i w:val="0"/>
+          <w:iCs w:val="0"/>
+          <w:sz w:val="24"/>
+          <w:szCs w:val="24"/>
+          <w:lang w:val="pt-BR"/>
+        </w:rPr>
+      </w:pPr>
+      <w:r>
+        <w:rPr>
+          <w:rFonts w:hint="default" w:ascii="Cascadia Mono" w:hAnsi="Cascadia Mono"/>
+          <w:i w:val="0"/>
+          <w:iCs w:val="0"/>
+          <w:sz w:val="24"/>
+          <w:szCs w:val="24"/>
+          <w:lang w:val="pt-BR"/>
+        </w:rPr>
+        <w:t>E no endpoint em sí</w:t>
+      </w:r>
+    </w:p>
+    <w:p>
+      <w:pPr>
+        <w:spacing w:beforeLines="0" w:afterLines="0"/>
+        <w:jc w:val="left"/>
+        <w:rPr>
+          <w:rFonts w:hint="default" w:ascii="Cascadia Mono" w:hAnsi="Cascadia Mono" w:eastAsia="Cascadia Mono"/>
+          <w:color w:val="000000"/>
+          <w:sz w:val="19"/>
+          <w:szCs w:val="24"/>
+          <w:highlight w:val="white"/>
+        </w:rPr>
+      </w:pPr>
+      <w:r>
+        <w:rPr>
+          <w:rFonts w:hint="default" w:ascii="Cascadia Mono" w:hAnsi="Cascadia Mono" w:eastAsia="Cascadia Mono"/>
+          <w:color w:val="000000"/>
+          <w:sz w:val="19"/>
+          <w:szCs w:val="24"/>
+          <w:highlight w:val="white"/>
+        </w:rPr>
+        <w:t>app.MapPost(</w:t>
+      </w:r>
+      <w:r>
+        <w:rPr>
+          <w:rFonts w:hint="default" w:ascii="Cascadia Mono" w:hAnsi="Cascadia Mono" w:eastAsia="Cascadia Mono"/>
+          <w:color w:val="A31515"/>
+          <w:sz w:val="19"/>
+          <w:szCs w:val="24"/>
+          <w:highlight w:val="white"/>
+        </w:rPr>
+        <w:t>"/Musicas"</w:t>
+      </w:r>
+      <w:r>
+        <w:rPr>
+          <w:rFonts w:hint="default" w:ascii="Cascadia Mono" w:hAnsi="Cascadia Mono" w:eastAsia="Cascadia Mono"/>
+          <w:color w:val="000000"/>
+          <w:sz w:val="19"/>
+          <w:szCs w:val="24"/>
+          <w:highlight w:val="white"/>
+        </w:rPr>
+        <w:t>, ([</w:t>
+      </w:r>
+      <w:r>
+        <w:rPr>
+          <w:rFonts w:hint="default" w:ascii="Cascadia Mono" w:hAnsi="Cascadia Mono" w:eastAsia="Cascadia Mono"/>
+          <w:color w:val="2B91AF"/>
+          <w:sz w:val="19"/>
+          <w:szCs w:val="24"/>
+          <w:highlight w:val="white"/>
+        </w:rPr>
+        <w:t>FromServices</w:t>
+      </w:r>
+      <w:r>
+        <w:rPr>
+          <w:rFonts w:hint="default" w:ascii="Cascadia Mono" w:hAnsi="Cascadia Mono" w:eastAsia="Cascadia Mono"/>
+          <w:color w:val="000000"/>
+          <w:sz w:val="19"/>
+          <w:szCs w:val="24"/>
+          <w:highlight w:val="white"/>
+        </w:rPr>
+        <w:t xml:space="preserve">] </w:t>
+      </w:r>
+      <w:r>
+        <w:rPr>
+          <w:rFonts w:hint="default" w:ascii="Cascadia Mono" w:hAnsi="Cascadia Mono" w:eastAsia="Cascadia Mono"/>
+          <w:color w:val="2B91AF"/>
+          <w:sz w:val="19"/>
+          <w:szCs w:val="24"/>
+          <w:highlight w:val="white"/>
+        </w:rPr>
+        <w:t>DAL</w:t>
+      </w:r>
+      <w:r>
+        <w:rPr>
+          <w:rFonts w:hint="default" w:ascii="Cascadia Mono" w:hAnsi="Cascadia Mono" w:eastAsia="Cascadia Mono"/>
+          <w:color w:val="000000"/>
+          <w:sz w:val="19"/>
+          <w:szCs w:val="24"/>
+          <w:highlight w:val="white"/>
+        </w:rPr>
+        <w:t>&lt;</w:t>
+      </w:r>
+      <w:r>
+        <w:rPr>
+          <w:rFonts w:hint="default" w:ascii="Cascadia Mono" w:hAnsi="Cascadia Mono" w:eastAsia="Cascadia Mono"/>
+          <w:color w:val="2B91AF"/>
+          <w:sz w:val="19"/>
+          <w:szCs w:val="24"/>
+          <w:highlight w:val="white"/>
+        </w:rPr>
+        <w:t>Musica</w:t>
+      </w:r>
+      <w:r>
+        <w:rPr>
+          <w:rFonts w:hint="default" w:ascii="Cascadia Mono" w:hAnsi="Cascadia Mono" w:eastAsia="Cascadia Mono"/>
+          <w:color w:val="000000"/>
+          <w:sz w:val="19"/>
+          <w:szCs w:val="24"/>
+          <w:highlight w:val="white"/>
+        </w:rPr>
+        <w:t>&gt; dal,</w:t>
+      </w:r>
+    </w:p>
+    <w:p>
+      <w:pPr>
+        <w:spacing w:beforeLines="0" w:afterLines="0"/>
+        <w:jc w:val="left"/>
+        <w:rPr>
+          <w:rFonts w:hint="default" w:ascii="Cascadia Mono" w:hAnsi="Cascadia Mono" w:eastAsia="Cascadia Mono"/>
+          <w:color w:val="000000"/>
+          <w:sz w:val="19"/>
+          <w:szCs w:val="24"/>
+          <w:highlight w:val="white"/>
+        </w:rPr>
+      </w:pPr>
+      <w:r>
+        <w:rPr>
+          <w:rFonts w:hint="default" w:ascii="Cascadia Mono" w:hAnsi="Cascadia Mono" w:eastAsia="Cascadia Mono"/>
+          <w:color w:val="000000"/>
+          <w:sz w:val="19"/>
+          <w:szCs w:val="24"/>
+          <w:highlight w:val="white"/>
+        </w:rPr>
+        <w:t xml:space="preserve">                         [</w:t>
+      </w:r>
+      <w:r>
+        <w:rPr>
+          <w:rFonts w:hint="default" w:ascii="Cascadia Mono" w:hAnsi="Cascadia Mono" w:eastAsia="Cascadia Mono"/>
+          <w:color w:val="2B91AF"/>
+          <w:sz w:val="19"/>
+          <w:szCs w:val="24"/>
+          <w:highlight w:val="white"/>
+        </w:rPr>
+        <w:t>FromServices</w:t>
+      </w:r>
+      <w:r>
+        <w:rPr>
+          <w:rFonts w:hint="default" w:ascii="Cascadia Mono" w:hAnsi="Cascadia Mono" w:eastAsia="Cascadia Mono"/>
+          <w:color w:val="000000"/>
+          <w:sz w:val="19"/>
+          <w:szCs w:val="24"/>
+          <w:highlight w:val="white"/>
+        </w:rPr>
+        <w:t xml:space="preserve">] </w:t>
+      </w:r>
+      <w:r>
+        <w:rPr>
+          <w:rFonts w:hint="default" w:ascii="Cascadia Mono" w:hAnsi="Cascadia Mono" w:eastAsia="Cascadia Mono"/>
+          <w:color w:val="2B91AF"/>
+          <w:sz w:val="19"/>
+          <w:szCs w:val="24"/>
+          <w:highlight w:val="white"/>
+        </w:rPr>
+        <w:t>DAL</w:t>
+      </w:r>
+      <w:r>
+        <w:rPr>
+          <w:rFonts w:hint="default" w:ascii="Cascadia Mono" w:hAnsi="Cascadia Mono" w:eastAsia="Cascadia Mono"/>
+          <w:color w:val="000000"/>
+          <w:sz w:val="19"/>
+          <w:szCs w:val="24"/>
+          <w:highlight w:val="white"/>
+        </w:rPr>
+        <w:t>&lt;</w:t>
+      </w:r>
+      <w:r>
+        <w:rPr>
+          <w:rFonts w:hint="default" w:ascii="Cascadia Mono" w:hAnsi="Cascadia Mono" w:eastAsia="Cascadia Mono"/>
+          <w:color w:val="2B91AF"/>
+          <w:sz w:val="19"/>
+          <w:szCs w:val="24"/>
+          <w:highlight w:val="white"/>
+        </w:rPr>
+        <w:t>Genero</w:t>
+      </w:r>
+      <w:r>
+        <w:rPr>
+          <w:rFonts w:hint="default" w:ascii="Cascadia Mono" w:hAnsi="Cascadia Mono" w:eastAsia="Cascadia Mono"/>
+          <w:color w:val="000000"/>
+          <w:sz w:val="19"/>
+          <w:szCs w:val="24"/>
+          <w:highlight w:val="white"/>
+        </w:rPr>
+        <w:t>&gt; dalGenero,</w:t>
+      </w:r>
+    </w:p>
+    <w:p>
+      <w:pPr>
+        <w:spacing w:beforeLines="0" w:afterLines="0"/>
+        <w:jc w:val="left"/>
+        <w:rPr>
+          <w:rFonts w:hint="default" w:ascii="Cascadia Mono" w:hAnsi="Cascadia Mono" w:eastAsia="Cascadia Mono"/>
+          <w:color w:val="000000"/>
+          <w:sz w:val="19"/>
+          <w:szCs w:val="24"/>
+          <w:highlight w:val="white"/>
+        </w:rPr>
+      </w:pPr>
+      <w:r>
+        <w:rPr>
+          <w:rFonts w:hint="default" w:ascii="Cascadia Mono" w:hAnsi="Cascadia Mono" w:eastAsia="Cascadia Mono"/>
+          <w:color w:val="000000"/>
+          <w:sz w:val="19"/>
+          <w:szCs w:val="24"/>
+          <w:highlight w:val="white"/>
+        </w:rPr>
+        <w:t xml:space="preserve">                         [</w:t>
+      </w:r>
+      <w:r>
+        <w:rPr>
+          <w:rFonts w:hint="default" w:ascii="Cascadia Mono" w:hAnsi="Cascadia Mono" w:eastAsia="Cascadia Mono"/>
+          <w:color w:val="2B91AF"/>
+          <w:sz w:val="19"/>
+          <w:szCs w:val="24"/>
+          <w:highlight w:val="white"/>
+        </w:rPr>
+        <w:t>FromBody</w:t>
+      </w:r>
+      <w:r>
+        <w:rPr>
+          <w:rFonts w:hint="default" w:ascii="Cascadia Mono" w:hAnsi="Cascadia Mono" w:eastAsia="Cascadia Mono"/>
+          <w:color w:val="000000"/>
+          <w:sz w:val="19"/>
+          <w:szCs w:val="24"/>
+          <w:highlight w:val="white"/>
+        </w:rPr>
+        <w:t xml:space="preserve">] </w:t>
+      </w:r>
+      <w:r>
+        <w:rPr>
+          <w:rFonts w:hint="default" w:ascii="Cascadia Mono" w:hAnsi="Cascadia Mono" w:eastAsia="Cascadia Mono"/>
+          <w:color w:val="2B91AF"/>
+          <w:sz w:val="19"/>
+          <w:szCs w:val="24"/>
+          <w:highlight w:val="white"/>
+        </w:rPr>
+        <w:t>MusicaRequest</w:t>
+      </w:r>
+      <w:r>
+        <w:rPr>
+          <w:rFonts w:hint="default" w:ascii="Cascadia Mono" w:hAnsi="Cascadia Mono" w:eastAsia="Cascadia Mono"/>
+          <w:color w:val="000000"/>
+          <w:sz w:val="19"/>
+          <w:szCs w:val="24"/>
+          <w:highlight w:val="white"/>
+        </w:rPr>
+        <w:t xml:space="preserve"> musicaRequest) =&gt;</w:t>
+      </w:r>
+    </w:p>
+    <w:p>
+      <w:pPr>
+        <w:spacing w:beforeLines="0" w:afterLines="0"/>
+        <w:jc w:val="left"/>
+        <w:rPr>
+          <w:rFonts w:hint="default" w:ascii="Cascadia Mono" w:hAnsi="Cascadia Mono" w:eastAsia="Cascadia Mono"/>
+          <w:color w:val="000000"/>
+          <w:sz w:val="19"/>
+          <w:szCs w:val="24"/>
+          <w:highlight w:val="white"/>
+        </w:rPr>
+      </w:pPr>
+      <w:r>
+        <w:rPr>
+          <w:rFonts w:hint="default" w:ascii="Cascadia Mono" w:hAnsi="Cascadia Mono" w:eastAsia="Cascadia Mono"/>
+          <w:color w:val="000000"/>
+          <w:sz w:val="19"/>
+          <w:szCs w:val="24"/>
+          <w:highlight w:val="white"/>
+        </w:rPr>
+        <w:t>{</w:t>
+      </w:r>
+    </w:p>
+    <w:p>
+      <w:pPr>
+        <w:spacing w:beforeLines="0" w:afterLines="0"/>
+        <w:jc w:val="left"/>
+        <w:rPr>
+          <w:rFonts w:hint="default" w:ascii="Cascadia Mono" w:hAnsi="Cascadia Mono" w:eastAsia="Cascadia Mono"/>
+          <w:color w:val="000000"/>
+          <w:sz w:val="19"/>
+          <w:szCs w:val="24"/>
+          <w:highlight w:val="white"/>
+        </w:rPr>
+      </w:pPr>
+      <w:r>
+        <w:rPr>
+          <w:rFonts w:hint="default" w:ascii="Cascadia Mono" w:hAnsi="Cascadia Mono" w:eastAsia="Cascadia Mono"/>
+          <w:color w:val="000000"/>
+          <w:sz w:val="19"/>
+          <w:szCs w:val="24"/>
+          <w:highlight w:val="white"/>
+        </w:rPr>
+        <w:t xml:space="preserve">    </w:t>
+      </w:r>
+      <w:r>
+        <w:rPr>
+          <w:rFonts w:hint="default" w:ascii="Cascadia Mono" w:hAnsi="Cascadia Mono" w:eastAsia="Cascadia Mono"/>
+          <w:color w:val="0000FF"/>
+          <w:sz w:val="19"/>
+          <w:szCs w:val="24"/>
+          <w:highlight w:val="white"/>
+        </w:rPr>
+        <w:t>var</w:t>
+      </w:r>
+      <w:r>
+        <w:rPr>
+          <w:rFonts w:hint="default" w:ascii="Cascadia Mono" w:hAnsi="Cascadia Mono" w:eastAsia="Cascadia Mono"/>
+          <w:color w:val="000000"/>
+          <w:sz w:val="19"/>
+          <w:szCs w:val="24"/>
+          <w:highlight w:val="white"/>
+        </w:rPr>
+        <w:t xml:space="preserve"> musica = </w:t>
+      </w:r>
+      <w:r>
+        <w:rPr>
+          <w:rFonts w:hint="default" w:ascii="Cascadia Mono" w:hAnsi="Cascadia Mono" w:eastAsia="Cascadia Mono"/>
+          <w:color w:val="0000FF"/>
+          <w:sz w:val="19"/>
+          <w:szCs w:val="24"/>
+          <w:highlight w:val="white"/>
+        </w:rPr>
+        <w:t>new</w:t>
+      </w:r>
+      <w:r>
+        <w:rPr>
+          <w:rFonts w:hint="default" w:ascii="Cascadia Mono" w:hAnsi="Cascadia Mono" w:eastAsia="Cascadia Mono"/>
+          <w:color w:val="000000"/>
+          <w:sz w:val="19"/>
+          <w:szCs w:val="24"/>
+          <w:highlight w:val="white"/>
+        </w:rPr>
+        <w:t xml:space="preserve"> </w:t>
+      </w:r>
+      <w:r>
+        <w:rPr>
+          <w:rFonts w:hint="default" w:ascii="Cascadia Mono" w:hAnsi="Cascadia Mono" w:eastAsia="Cascadia Mono"/>
+          <w:color w:val="2B91AF"/>
+          <w:sz w:val="19"/>
+          <w:szCs w:val="24"/>
+          <w:highlight w:val="white"/>
+        </w:rPr>
+        <w:t>Musica</w:t>
+      </w:r>
+      <w:r>
+        <w:rPr>
+          <w:rFonts w:hint="default" w:ascii="Cascadia Mono" w:hAnsi="Cascadia Mono" w:eastAsia="Cascadia Mono"/>
+          <w:color w:val="000000"/>
+          <w:sz w:val="19"/>
+          <w:szCs w:val="24"/>
+          <w:highlight w:val="white"/>
+        </w:rPr>
+        <w:t>(musicaRequest.nome,</w:t>
+      </w:r>
+    </w:p>
+    <w:p>
+      <w:pPr>
+        <w:spacing w:beforeLines="0" w:afterLines="0"/>
+        <w:jc w:val="left"/>
+        <w:rPr>
+          <w:rFonts w:hint="default" w:ascii="Cascadia Mono" w:hAnsi="Cascadia Mono" w:eastAsia="Cascadia Mono"/>
+          <w:color w:val="000000"/>
+          <w:sz w:val="19"/>
+          <w:szCs w:val="24"/>
+          <w:highlight w:val="white"/>
+        </w:rPr>
+      </w:pPr>
+      <w:r>
+        <w:rPr>
+          <w:rFonts w:hint="default" w:ascii="Cascadia Mono" w:hAnsi="Cascadia Mono" w:eastAsia="Cascadia Mono"/>
+          <w:color w:val="000000"/>
+          <w:sz w:val="19"/>
+          <w:szCs w:val="24"/>
+          <w:highlight w:val="white"/>
+        </w:rPr>
+        <w:t xml:space="preserve">                            musicaRequest.anoLancamento)</w:t>
+      </w:r>
+    </w:p>
+    <w:p>
+      <w:pPr>
+        <w:spacing w:beforeLines="0" w:afterLines="0"/>
+        <w:jc w:val="left"/>
+        <w:rPr>
+          <w:rFonts w:hint="default" w:ascii="Cascadia Mono" w:hAnsi="Cascadia Mono" w:eastAsia="Cascadia Mono"/>
+          <w:color w:val="000000"/>
+          <w:sz w:val="19"/>
+          <w:szCs w:val="24"/>
+          <w:highlight w:val="white"/>
+        </w:rPr>
+      </w:pPr>
+      <w:r>
+        <w:rPr>
+          <w:rFonts w:hint="default" w:ascii="Cascadia Mono" w:hAnsi="Cascadia Mono" w:eastAsia="Cascadia Mono"/>
+          <w:color w:val="000000"/>
+          <w:sz w:val="19"/>
+          <w:szCs w:val="24"/>
+          <w:highlight w:val="white"/>
+        </w:rPr>
+        <w:t xml:space="preserve">    {</w:t>
+      </w:r>
+    </w:p>
+    <w:p>
+      <w:pPr>
+        <w:spacing w:beforeLines="0" w:afterLines="0"/>
+        <w:jc w:val="left"/>
+        <w:rPr>
+          <w:rFonts w:hint="default" w:ascii="Cascadia Mono" w:hAnsi="Cascadia Mono" w:eastAsia="Cascadia Mono"/>
+          <w:color w:val="000000"/>
+          <w:sz w:val="19"/>
+          <w:szCs w:val="24"/>
+          <w:highlight w:val="white"/>
+        </w:rPr>
+      </w:pPr>
+      <w:r>
+        <w:rPr>
+          <w:rFonts w:hint="default" w:ascii="Cascadia Mono" w:hAnsi="Cascadia Mono" w:eastAsia="Cascadia Mono"/>
+          <w:color w:val="000000"/>
+          <w:sz w:val="19"/>
+          <w:szCs w:val="24"/>
+          <w:highlight w:val="white"/>
+        </w:rPr>
+        <w:t xml:space="preserve">        ArtistaId = musicaRequest.artistaId,</w:t>
+      </w:r>
+    </w:p>
+    <w:p>
+      <w:pPr>
+        <w:spacing w:beforeLines="0" w:afterLines="0"/>
+        <w:jc w:val="left"/>
+        <w:rPr>
+          <w:rFonts w:hint="default" w:ascii="Cascadia Mono" w:hAnsi="Cascadia Mono" w:eastAsia="Cascadia Mono"/>
+          <w:color w:val="008000"/>
+          <w:sz w:val="19"/>
+          <w:szCs w:val="24"/>
+          <w:highlight w:val="white"/>
+        </w:rPr>
+      </w:pPr>
+      <w:r>
+        <w:rPr>
+          <w:rFonts w:hint="default" w:ascii="Cascadia Mono" w:hAnsi="Cascadia Mono" w:eastAsia="Cascadia Mono"/>
+          <w:color w:val="000000"/>
+          <w:sz w:val="19"/>
+          <w:szCs w:val="24"/>
+          <w:highlight w:val="white"/>
+        </w:rPr>
+        <w:t xml:space="preserve">        </w:t>
+      </w:r>
+      <w:r>
+        <w:rPr>
+          <w:rFonts w:hint="default" w:ascii="Cascadia Mono" w:hAnsi="Cascadia Mono" w:eastAsia="Cascadia Mono"/>
+          <w:color w:val="008000"/>
+          <w:sz w:val="19"/>
+          <w:szCs w:val="24"/>
+          <w:highlight w:val="white"/>
+        </w:rPr>
+        <w:t>//CONVERSÃO ICollection&lt;GeneroRequest&gt; PARA</w:t>
+      </w:r>
+    </w:p>
+    <w:p>
+      <w:pPr>
+        <w:spacing w:beforeLines="0" w:afterLines="0"/>
+        <w:jc w:val="left"/>
+        <w:rPr>
+          <w:rFonts w:hint="default" w:ascii="Cascadia Mono" w:hAnsi="Cascadia Mono" w:eastAsia="Cascadia Mono"/>
+          <w:color w:val="008000"/>
+          <w:sz w:val="19"/>
+          <w:szCs w:val="24"/>
+          <w:highlight w:val="white"/>
+        </w:rPr>
+      </w:pPr>
+      <w:r>
+        <w:rPr>
+          <w:rFonts w:hint="default" w:ascii="Cascadia Mono" w:hAnsi="Cascadia Mono" w:eastAsia="Cascadia Mono"/>
+          <w:color w:val="000000"/>
+          <w:sz w:val="19"/>
+          <w:szCs w:val="24"/>
+          <w:highlight w:val="white"/>
+        </w:rPr>
+        <w:t xml:space="preserve">        </w:t>
+      </w:r>
+      <w:r>
+        <w:rPr>
+          <w:rFonts w:hint="default" w:ascii="Cascadia Mono" w:hAnsi="Cascadia Mono" w:eastAsia="Cascadia Mono"/>
+          <w:color w:val="008000"/>
+          <w:sz w:val="19"/>
+          <w:szCs w:val="24"/>
+          <w:highlight w:val="white"/>
+        </w:rPr>
+        <w:t>//ICollection&lt;Genero&gt;</w:t>
+      </w:r>
+    </w:p>
+    <w:p>
+      <w:pPr>
+        <w:spacing w:beforeLines="0" w:afterLines="0"/>
+        <w:jc w:val="left"/>
+        <w:rPr>
+          <w:rFonts w:hint="default" w:ascii="Cascadia Mono" w:hAnsi="Cascadia Mono" w:eastAsia="Cascadia Mono"/>
+          <w:color w:val="008000"/>
+          <w:sz w:val="19"/>
+          <w:szCs w:val="24"/>
+          <w:highlight w:val="white"/>
+        </w:rPr>
+      </w:pPr>
+      <w:r>
+        <w:rPr>
+          <w:rFonts w:hint="default" w:ascii="Cascadia Mono" w:hAnsi="Cascadia Mono" w:eastAsia="Cascadia Mono"/>
+          <w:color w:val="000000"/>
+          <w:sz w:val="19"/>
+          <w:szCs w:val="24"/>
+          <w:highlight w:val="white"/>
+        </w:rPr>
+        <w:t xml:space="preserve">        </w:t>
+      </w:r>
+      <w:r>
+        <w:rPr>
+          <w:rFonts w:hint="default" w:ascii="Cascadia Mono" w:hAnsi="Cascadia Mono" w:eastAsia="Cascadia Mono"/>
+          <w:color w:val="008000"/>
+          <w:sz w:val="19"/>
+          <w:szCs w:val="24"/>
+          <w:highlight w:val="white"/>
+        </w:rPr>
+        <w:t>//COM USO DE OPERADOR TERNÁRIO PARA CASO generos LISTADOS</w:t>
+      </w:r>
+    </w:p>
+    <w:p>
+      <w:pPr>
+        <w:spacing w:beforeLines="0" w:afterLines="0"/>
+        <w:jc w:val="left"/>
+        <w:rPr>
+          <w:rFonts w:hint="default" w:ascii="Cascadia Mono" w:hAnsi="Cascadia Mono" w:eastAsia="Cascadia Mono"/>
+          <w:color w:val="008000"/>
+          <w:sz w:val="19"/>
+          <w:szCs w:val="24"/>
+          <w:highlight w:val="white"/>
+        </w:rPr>
+      </w:pPr>
+      <w:r>
+        <w:rPr>
+          <w:rFonts w:hint="default" w:ascii="Cascadia Mono" w:hAnsi="Cascadia Mono" w:eastAsia="Cascadia Mono"/>
+          <w:color w:val="000000"/>
+          <w:sz w:val="19"/>
+          <w:szCs w:val="24"/>
+          <w:highlight w:val="white"/>
+        </w:rPr>
+        <w:t xml:space="preserve">        </w:t>
+      </w:r>
+      <w:r>
+        <w:rPr>
+          <w:rFonts w:hint="default" w:ascii="Cascadia Mono" w:hAnsi="Cascadia Mono" w:eastAsia="Cascadia Mono"/>
+          <w:color w:val="008000"/>
+          <w:sz w:val="19"/>
+          <w:szCs w:val="24"/>
+          <w:highlight w:val="white"/>
+        </w:rPr>
+        <w:t>//EM musicaRequest SEJA VAZIO</w:t>
+      </w:r>
+    </w:p>
+    <w:p>
+      <w:pPr>
+        <w:spacing w:beforeLines="0" w:afterLines="0"/>
+        <w:jc w:val="left"/>
+        <w:rPr>
+          <w:rFonts w:hint="default" w:ascii="Cascadia Mono" w:hAnsi="Cascadia Mono" w:eastAsia="Cascadia Mono"/>
+          <w:color w:val="000000"/>
+          <w:sz w:val="19"/>
+          <w:szCs w:val="24"/>
+          <w:highlight w:val="white"/>
+        </w:rPr>
+      </w:pPr>
+      <w:r>
+        <w:rPr>
+          <w:rFonts w:hint="default" w:ascii="Cascadia Mono" w:hAnsi="Cascadia Mono" w:eastAsia="Cascadia Mono"/>
+          <w:color w:val="000000"/>
+          <w:sz w:val="19"/>
+          <w:szCs w:val="24"/>
+          <w:highlight w:val="white"/>
+        </w:rPr>
+        <w:t xml:space="preserve">        Generos =</w:t>
+      </w:r>
+    </w:p>
+    <w:p>
+      <w:pPr>
+        <w:spacing w:beforeLines="0" w:afterLines="0"/>
+        <w:jc w:val="left"/>
+        <w:rPr>
+          <w:rFonts w:hint="default" w:ascii="Cascadia Mono" w:hAnsi="Cascadia Mono" w:eastAsia="Cascadia Mono"/>
+          <w:color w:val="000000"/>
+          <w:sz w:val="19"/>
+          <w:szCs w:val="24"/>
+          <w:highlight w:val="white"/>
+        </w:rPr>
+      </w:pPr>
+      <w:r>
+        <w:rPr>
+          <w:rFonts w:hint="default" w:ascii="Cascadia Mono" w:hAnsi="Cascadia Mono" w:eastAsia="Cascadia Mono"/>
+          <w:color w:val="000000"/>
+          <w:sz w:val="19"/>
+          <w:szCs w:val="24"/>
+          <w:highlight w:val="white"/>
+        </w:rPr>
+        <w:t xml:space="preserve">        musicaRequest.generos </w:t>
+      </w:r>
+      <w:r>
+        <w:rPr>
+          <w:rFonts w:hint="default" w:ascii="Cascadia Mono" w:hAnsi="Cascadia Mono" w:eastAsia="Cascadia Mono"/>
+          <w:color w:val="0000FF"/>
+          <w:sz w:val="19"/>
+          <w:szCs w:val="24"/>
+          <w:highlight w:val="white"/>
+        </w:rPr>
+        <w:t>is</w:t>
+      </w:r>
+      <w:r>
+        <w:rPr>
+          <w:rFonts w:hint="default" w:ascii="Cascadia Mono" w:hAnsi="Cascadia Mono" w:eastAsia="Cascadia Mono"/>
+          <w:color w:val="000000"/>
+          <w:sz w:val="19"/>
+          <w:szCs w:val="24"/>
+          <w:highlight w:val="white"/>
+        </w:rPr>
+        <w:t xml:space="preserve"> </w:t>
+      </w:r>
+      <w:r>
+        <w:rPr>
+          <w:rFonts w:hint="default" w:ascii="Cascadia Mono" w:hAnsi="Cascadia Mono" w:eastAsia="Cascadia Mono"/>
+          <w:color w:val="0000FF"/>
+          <w:sz w:val="19"/>
+          <w:szCs w:val="24"/>
+          <w:highlight w:val="white"/>
+        </w:rPr>
+        <w:t>not</w:t>
+      </w:r>
+      <w:r>
+        <w:rPr>
+          <w:rFonts w:hint="default" w:ascii="Cascadia Mono" w:hAnsi="Cascadia Mono" w:eastAsia="Cascadia Mono"/>
+          <w:color w:val="000000"/>
+          <w:sz w:val="19"/>
+          <w:szCs w:val="24"/>
+          <w:highlight w:val="white"/>
+        </w:rPr>
+        <w:t xml:space="preserve"> </w:t>
+      </w:r>
+      <w:r>
+        <w:rPr>
+          <w:rFonts w:hint="default" w:ascii="Cascadia Mono" w:hAnsi="Cascadia Mono" w:eastAsia="Cascadia Mono"/>
+          <w:color w:val="0000FF"/>
+          <w:sz w:val="19"/>
+          <w:szCs w:val="24"/>
+          <w:highlight w:val="white"/>
+        </w:rPr>
+        <w:t>null</w:t>
+      </w:r>
+      <w:r>
+        <w:rPr>
+          <w:rFonts w:hint="default" w:ascii="Cascadia Mono" w:hAnsi="Cascadia Mono" w:eastAsia="Cascadia Mono"/>
+          <w:color w:val="000000"/>
+          <w:sz w:val="19"/>
+          <w:szCs w:val="24"/>
+          <w:highlight w:val="white"/>
+        </w:rPr>
+        <w:t xml:space="preserve"> ?</w:t>
+      </w:r>
+    </w:p>
+    <w:p>
+      <w:pPr>
+        <w:spacing w:beforeLines="0" w:afterLines="0"/>
+        <w:jc w:val="left"/>
+        <w:rPr>
+          <w:rFonts w:hint="default" w:ascii="Cascadia Mono" w:hAnsi="Cascadia Mono" w:eastAsia="Cascadia Mono"/>
+          <w:color w:val="000000"/>
+          <w:sz w:val="19"/>
+          <w:szCs w:val="24"/>
+          <w:highlight w:val="white"/>
+        </w:rPr>
+      </w:pPr>
+      <w:r>
+        <w:rPr>
+          <w:rFonts w:hint="default" w:ascii="Cascadia Mono" w:hAnsi="Cascadia Mono" w:eastAsia="Cascadia Mono"/>
+          <w:color w:val="000000"/>
+          <w:sz w:val="19"/>
+          <w:szCs w:val="24"/>
+          <w:highlight w:val="white"/>
+        </w:rPr>
+        <w:t xml:space="preserve">            GeneroRequestConverter(musicaRequest.generos, dalGenero) :</w:t>
+      </w:r>
+    </w:p>
+    <w:p>
+      <w:pPr>
+        <w:spacing w:beforeLines="0" w:afterLines="0"/>
+        <w:jc w:val="left"/>
+        <w:rPr>
+          <w:rFonts w:hint="default" w:ascii="Cascadia Mono" w:hAnsi="Cascadia Mono" w:eastAsia="Cascadia Mono"/>
+          <w:color w:val="000000"/>
+          <w:sz w:val="19"/>
+          <w:szCs w:val="24"/>
+          <w:highlight w:val="white"/>
+        </w:rPr>
+      </w:pPr>
+      <w:r>
+        <w:rPr>
+          <w:rFonts w:hint="default" w:ascii="Cascadia Mono" w:hAnsi="Cascadia Mono" w:eastAsia="Cascadia Mono"/>
+          <w:color w:val="000000"/>
+          <w:sz w:val="19"/>
+          <w:szCs w:val="24"/>
+          <w:highlight w:val="white"/>
+        </w:rPr>
+        <w:t xml:space="preserve">            </w:t>
+      </w:r>
+      <w:r>
+        <w:rPr>
+          <w:rFonts w:hint="default" w:ascii="Cascadia Mono" w:hAnsi="Cascadia Mono" w:eastAsia="Cascadia Mono"/>
+          <w:color w:val="0000FF"/>
+          <w:sz w:val="19"/>
+          <w:szCs w:val="24"/>
+          <w:highlight w:val="white"/>
+        </w:rPr>
+        <w:t>new</w:t>
+      </w:r>
+      <w:r>
+        <w:rPr>
+          <w:rFonts w:hint="default" w:ascii="Cascadia Mono" w:hAnsi="Cascadia Mono" w:eastAsia="Cascadia Mono"/>
+          <w:color w:val="000000"/>
+          <w:sz w:val="19"/>
+          <w:szCs w:val="24"/>
+          <w:highlight w:val="white"/>
+        </w:rPr>
+        <w:t xml:space="preserve"> </w:t>
+      </w:r>
+      <w:r>
+        <w:rPr>
+          <w:rFonts w:hint="default" w:ascii="Cascadia Mono" w:hAnsi="Cascadia Mono" w:eastAsia="Cascadia Mono"/>
+          <w:color w:val="2B91AF"/>
+          <w:sz w:val="19"/>
+          <w:szCs w:val="24"/>
+          <w:highlight w:val="white"/>
+        </w:rPr>
+        <w:t>List</w:t>
+      </w:r>
+      <w:r>
+        <w:rPr>
+          <w:rFonts w:hint="default" w:ascii="Cascadia Mono" w:hAnsi="Cascadia Mono" w:eastAsia="Cascadia Mono"/>
+          <w:color w:val="000000"/>
+          <w:sz w:val="19"/>
+          <w:szCs w:val="24"/>
+          <w:highlight w:val="white"/>
+        </w:rPr>
+        <w:t>&lt;</w:t>
+      </w:r>
+      <w:r>
+        <w:rPr>
+          <w:rFonts w:hint="default" w:ascii="Cascadia Mono" w:hAnsi="Cascadia Mono" w:eastAsia="Cascadia Mono"/>
+          <w:color w:val="2B91AF"/>
+          <w:sz w:val="19"/>
+          <w:szCs w:val="24"/>
+          <w:highlight w:val="white"/>
+        </w:rPr>
+        <w:t>Genero</w:t>
+      </w:r>
+      <w:r>
+        <w:rPr>
+          <w:rFonts w:hint="default" w:ascii="Cascadia Mono" w:hAnsi="Cascadia Mono" w:eastAsia="Cascadia Mono"/>
+          <w:color w:val="000000"/>
+          <w:sz w:val="19"/>
+          <w:szCs w:val="24"/>
+          <w:highlight w:val="white"/>
+        </w:rPr>
+        <w:t>&gt;()</w:t>
+      </w:r>
+    </w:p>
+    <w:p>
+      <w:pPr>
+        <w:spacing w:beforeLines="0" w:afterLines="0"/>
+        <w:jc w:val="left"/>
+        <w:rPr>
+          <w:rFonts w:hint="default" w:ascii="Cascadia Mono" w:hAnsi="Cascadia Mono" w:eastAsia="Cascadia Mono"/>
+          <w:color w:val="000000"/>
+          <w:sz w:val="19"/>
+          <w:szCs w:val="24"/>
+          <w:highlight w:val="white"/>
+        </w:rPr>
+      </w:pPr>
+      <w:r>
+        <w:rPr>
+          <w:rFonts w:hint="default" w:ascii="Cascadia Mono" w:hAnsi="Cascadia Mono" w:eastAsia="Cascadia Mono"/>
+          <w:color w:val="000000"/>
+          <w:sz w:val="19"/>
+          <w:szCs w:val="24"/>
+          <w:highlight w:val="white"/>
+        </w:rPr>
+        <w:t xml:space="preserve">    };</w:t>
+      </w:r>
+    </w:p>
+    <w:p>
+      <w:pPr>
+        <w:spacing w:beforeLines="0" w:afterLines="0"/>
+        <w:jc w:val="left"/>
+        <w:rPr>
+          <w:rFonts w:hint="default" w:ascii="Cascadia Mono" w:hAnsi="Cascadia Mono" w:eastAsia="Cascadia Mono"/>
+          <w:color w:val="000000"/>
+          <w:sz w:val="19"/>
+          <w:szCs w:val="24"/>
+          <w:highlight w:val="white"/>
+        </w:rPr>
+      </w:pPr>
+      <w:r>
+        <w:rPr>
+          <w:rFonts w:hint="default" w:ascii="Cascadia Mono" w:hAnsi="Cascadia Mono" w:eastAsia="Cascadia Mono"/>
+          <w:color w:val="000000"/>
+          <w:sz w:val="19"/>
+          <w:szCs w:val="24"/>
+          <w:highlight w:val="white"/>
+        </w:rPr>
+        <w:t xml:space="preserve">    dal.Adicionar(musica);</w:t>
+      </w:r>
+    </w:p>
+    <w:p>
+      <w:pPr>
+        <w:spacing w:beforeLines="0" w:afterLines="0"/>
+        <w:jc w:val="left"/>
+        <w:rPr>
+          <w:rFonts w:hint="default" w:ascii="Cascadia Mono" w:hAnsi="Cascadia Mono" w:eastAsia="Cascadia Mono"/>
+          <w:color w:val="000000"/>
+          <w:sz w:val="19"/>
+          <w:szCs w:val="24"/>
+          <w:highlight w:val="white"/>
+        </w:rPr>
+      </w:pPr>
+      <w:r>
+        <w:rPr>
+          <w:rFonts w:hint="default" w:ascii="Cascadia Mono" w:hAnsi="Cascadia Mono" w:eastAsia="Cascadia Mono"/>
+          <w:color w:val="000000"/>
+          <w:sz w:val="19"/>
+          <w:szCs w:val="24"/>
+          <w:highlight w:val="white"/>
+        </w:rPr>
+        <w:t xml:space="preserve">    </w:t>
+      </w:r>
+      <w:r>
+        <w:rPr>
+          <w:rFonts w:hint="default" w:ascii="Cascadia Mono" w:hAnsi="Cascadia Mono" w:eastAsia="Cascadia Mono"/>
+          <w:color w:val="0000FF"/>
+          <w:sz w:val="19"/>
+          <w:szCs w:val="24"/>
+          <w:highlight w:val="white"/>
+        </w:rPr>
+        <w:t>return</w:t>
+      </w:r>
+      <w:r>
+        <w:rPr>
+          <w:rFonts w:hint="default" w:ascii="Cascadia Mono" w:hAnsi="Cascadia Mono" w:eastAsia="Cascadia Mono"/>
+          <w:color w:val="000000"/>
+          <w:sz w:val="19"/>
+          <w:szCs w:val="24"/>
+          <w:highlight w:val="white"/>
+        </w:rPr>
+        <w:t xml:space="preserve"> </w:t>
+      </w:r>
+      <w:r>
+        <w:rPr>
+          <w:rFonts w:hint="default" w:ascii="Cascadia Mono" w:hAnsi="Cascadia Mono" w:eastAsia="Cascadia Mono"/>
+          <w:color w:val="2B91AF"/>
+          <w:sz w:val="19"/>
+          <w:szCs w:val="24"/>
+          <w:highlight w:val="white"/>
+        </w:rPr>
+        <w:t>Results</w:t>
+      </w:r>
+      <w:r>
+        <w:rPr>
+          <w:rFonts w:hint="default" w:ascii="Cascadia Mono" w:hAnsi="Cascadia Mono" w:eastAsia="Cascadia Mono"/>
+          <w:color w:val="000000"/>
+          <w:sz w:val="19"/>
+          <w:szCs w:val="24"/>
+          <w:highlight w:val="white"/>
+        </w:rPr>
+        <w:t>.Ok();</w:t>
+      </w:r>
+    </w:p>
+    <w:p>
+      <w:pPr>
+        <w:ind w:left="0" w:leftChars="0" w:firstLine="0" w:firstLineChars="0"/>
+        <w:jc w:val="left"/>
+        <w:rPr>
+          <w:rFonts w:hint="default" w:ascii="Cascadia Mono" w:hAnsi="Cascadia Mono"/>
+          <w:i w:val="0"/>
+          <w:iCs w:val="0"/>
+          <w:sz w:val="24"/>
+          <w:szCs w:val="24"/>
+          <w:lang w:val="pt-BR"/>
+        </w:rPr>
+      </w:pPr>
+      <w:r>
+        <w:rPr>
+          <w:rFonts w:hint="default" w:ascii="Cascadia Mono" w:hAnsi="Cascadia Mono" w:eastAsia="Cascadia Mono"/>
+          <w:color w:val="000000"/>
+          <w:sz w:val="19"/>
+          <w:szCs w:val="24"/>
+          <w:highlight w:val="white"/>
+        </w:rPr>
+        <w:t>});</w:t>
+      </w:r>
+    </w:p>
+    <w:p>
+      <w:pPr>
+        <w:ind w:left="0" w:leftChars="0" w:firstLine="0" w:firstLineChars="0"/>
+        <w:jc w:val="left"/>
+        <w:rPr>
+          <w:rFonts w:hint="default" w:ascii="Cascadia Mono" w:hAnsi="Cascadia Mono"/>
+          <w:i w:val="0"/>
+          <w:iCs w:val="0"/>
+          <w:sz w:val="24"/>
+          <w:szCs w:val="24"/>
+          <w:lang w:val="pt-BR"/>
+        </w:rPr>
+      </w:pPr>
+    </w:p>
+    <w:p>
+      <w:pPr>
+        <w:ind w:left="0" w:leftChars="0" w:firstLine="0" w:firstLineChars="0"/>
+        <w:jc w:val="left"/>
+        <w:rPr>
+          <w:rFonts w:hint="default" w:ascii="Cascadia Mono" w:hAnsi="Cascadia Mono"/>
+          <w:i w:val="0"/>
+          <w:iCs w:val="0"/>
+          <w:sz w:val="24"/>
+          <w:szCs w:val="24"/>
+          <w:lang w:val="pt-BR"/>
+        </w:rPr>
+      </w:pPr>
+      <w:r>
+        <w:rPr>
+          <w:rFonts w:hint="default" w:ascii="Cascadia Mono" w:hAnsi="Cascadia Mono"/>
+          <w:i w:val="0"/>
+          <w:iCs w:val="0"/>
+          <w:sz w:val="24"/>
+          <w:szCs w:val="24"/>
+          <w:lang w:val="pt-BR"/>
+        </w:rPr>
+        <w:t>Agora, quando uma música for cadastrada, se o nome do gênero for repetido, ele não é cadatrado.</w:t>
       </w:r>
       <w:bookmarkStart w:id="0" w:name="_GoBack"/>
       <w:bookmarkEnd w:id="0"/>
-    </w:p>
-    <w:p>
-      <w:pPr>
-        <w:ind w:left="0" w:leftChars="0" w:firstLine="0" w:firstLineChars="0"/>
-        <w:jc w:val="left"/>
-        <w:rPr>
-          <w:rFonts w:hint="default" w:ascii="Cascadia Mono" w:hAnsi="Cascadia Mono"/>
-          <w:i w:val="0"/>
-          <w:iCs w:val="0"/>
-          <w:sz w:val="24"/>
-          <w:szCs w:val="24"/>
-          <w:lang w:val="pt-BR"/>
-        </w:rPr>
-      </w:pPr>
-    </w:p>
-    <w:p>
-      <w:pPr>
-        <w:ind w:left="0" w:leftChars="0" w:firstLine="0" w:firstLineChars="0"/>
-        <w:jc w:val="left"/>
-        <w:rPr>
-          <w:rFonts w:hint="default" w:ascii="Cascadia Mono" w:hAnsi="Cascadia Mono"/>
-          <w:i w:val="0"/>
-          <w:iCs w:val="0"/>
-          <w:sz w:val="24"/>
-          <w:szCs w:val="24"/>
-          <w:lang w:val="pt-BR"/>
-        </w:rPr>
-      </w:pPr>
-    </w:p>
-    <w:p>
-      <w:pPr>
-        <w:ind w:left="0" w:leftChars="0" w:firstLine="0" w:firstLineChars="0"/>
-        <w:jc w:val="left"/>
-        <w:rPr>
-          <w:rFonts w:hint="default" w:ascii="Cascadia Mono" w:hAnsi="Cascadia Mono"/>
-          <w:i w:val="0"/>
-          <w:iCs w:val="0"/>
-          <w:sz w:val="24"/>
-          <w:szCs w:val="24"/>
-          <w:lang w:val="pt-BR"/>
-        </w:rPr>
-      </w:pPr>
-    </w:p>
-    <w:p>
-      <w:pPr>
-        <w:ind w:left="0" w:leftChars="0" w:firstLine="0" w:firstLineChars="0"/>
-        <w:jc w:val="left"/>
-        <w:rPr>
-          <w:rFonts w:hint="default" w:ascii="Cascadia Mono" w:hAnsi="Cascadia Mono"/>
-          <w:i w:val="0"/>
-          <w:iCs w:val="0"/>
-          <w:sz w:val="24"/>
-          <w:szCs w:val="24"/>
-          <w:lang w:val="pt-BR"/>
-        </w:rPr>
-      </w:pPr>
-    </w:p>
-    <w:p>
-      <w:pPr>
-        <w:ind w:left="0" w:leftChars="0" w:firstLine="0" w:firstLineChars="0"/>
-        <w:jc w:val="left"/>
-        <w:rPr>
-          <w:rFonts w:hint="default" w:ascii="Cascadia Mono" w:hAnsi="Cascadia Mono"/>
-          <w:i w:val="0"/>
-          <w:iCs w:val="0"/>
-          <w:sz w:val="24"/>
-          <w:szCs w:val="24"/>
-          <w:lang w:val="pt-BR"/>
-        </w:rPr>
-      </w:pPr>
-    </w:p>
-    <w:p>
-      <w:pPr>
-        <w:ind w:left="0" w:leftChars="0" w:firstLine="0" w:firstLineChars="0"/>
-        <w:jc w:val="left"/>
-        <w:rPr>
-          <w:rFonts w:hint="default" w:ascii="Cascadia Mono" w:hAnsi="Cascadia Mono"/>
-          <w:i w:val="0"/>
-          <w:iCs w:val="0"/>
-          <w:sz w:val="24"/>
-          <w:szCs w:val="24"/>
-          <w:lang w:val="pt-BR"/>
-        </w:rPr>
-      </w:pPr>
     </w:p>
     <w:p>
       <w:pPr>

</xml_diff>

<commit_message>
Mudanças finais - CRUD Genero
</commit_message>
<xml_diff>
--- a/Notes.docx
+++ b/Notes.docx
@@ -28189,10 +28189,21 @@
           <w:szCs w:val="24"/>
           <w:lang w:val="pt-BR"/>
         </w:rPr>
-        <w:t>Agora, quando uma música for cadastrada, se o nome do gênero for repetido, ele não é cadatrado.</w:t>
+        <w:t>Agora, quando uma música for cadastrada, se o nome do gênero for repetido, ele não é adicionado à tabela Generos</w:t>
       </w:r>
       <w:bookmarkStart w:id="0" w:name="_GoBack"/>
       <w:bookmarkEnd w:id="0"/>
+      <w:r>
+        <w:rPr>
+          <w:rFonts w:hint="default" w:ascii="Cascadia Mono" w:hAnsi="Cascadia Mono"/>
+          <w:i w:val="0"/>
+          <w:iCs w:val="0"/>
+          <w:sz w:val="24"/>
+          <w:szCs w:val="24"/>
+          <w:lang w:val="pt-BR"/>
+        </w:rPr>
+        <w:t>.</w:t>
+      </w:r>
     </w:p>
     <w:p>
       <w:pPr>

</xml_diff>